<commit_message>
Modifico el archivo Bitacora.doc
</commit_message>
<xml_diff>
--- a/Bitácora TPE Git.docx
+++ b/Bitácora TPE Git.docx
@@ -4,13 +4,540 @@
   <w:body>
     <w:p>
       <w:pPr>
+        <w:pBdr>
+          <w:bottom w:val="single" w:sz="4" w:space="1" w:color="auto"/>
+        </w:pBdr>
         <w:jc w:val="center"/>
-      </w:pPr>
-      <w:bookmarkStart w:id="0" w:name="_GoBack"/>
-      <w:bookmarkEnd w:id="0"/>
-      <w:r>
-        <w:t>Bitácora tpe (?)</w:t>
-      </w:r>
+        <w:rPr>
+          <w:sz w:val="72"/>
+          <w:szCs w:val="72"/>
+        </w:rPr>
+      </w:pPr>
+      <w:r>
+        <w:rPr>
+          <w:sz w:val="72"/>
+          <w:szCs w:val="72"/>
+        </w:rPr>
+        <w:t xml:space="preserve">Bitácora </w:t>
+      </w:r>
+      <w:r>
+        <w:rPr>
+          <w:sz w:val="72"/>
+          <w:szCs w:val="72"/>
+        </w:rPr>
+        <w:t xml:space="preserve"> – GIT</w:t>
+      </w:r>
+    </w:p>
+    <w:p>
+      <w:pPr>
+        <w:pBdr>
+          <w:bottom w:val="single" w:sz="4" w:space="1" w:color="auto"/>
+        </w:pBdr>
+        <w:jc w:val="center"/>
+        <w:rPr>
+          <w:b/>
+          <w:sz w:val="72"/>
+          <w:szCs w:val="72"/>
+        </w:rPr>
+      </w:pPr>
+    </w:p>
+    <w:p>
+      <w:pPr>
+        <w:rPr>
+          <w:b/>
+          <w:sz w:val="28"/>
+          <w:szCs w:val="28"/>
+        </w:rPr>
+      </w:pPr>
+    </w:p>
+    <w:p>
+      <w:pPr>
+        <w:jc w:val="center"/>
+        <w:rPr>
+          <w:sz w:val="24"/>
+          <w:szCs w:val="24"/>
+        </w:rPr>
+      </w:pPr>
+      <w:r>
+        <w:rPr>
+          <w:b/>
+          <w:sz w:val="28"/>
+          <w:szCs w:val="28"/>
+        </w:rPr>
+        <w:t>Integrantes:</w:t>
+      </w:r>
+      <w:r>
+        <w:rPr>
+          <w:sz w:val="24"/>
+          <w:szCs w:val="24"/>
+        </w:rPr>
+        <w:t xml:space="preserve"> Lara Olano – Nicolás Muda – Facundo Vis – Mauricio Miranda</w:t>
+      </w:r>
+    </w:p>
+    <w:p>
+      <w:pPr>
+        <w:pBdr>
+          <w:bottom w:val="single" w:sz="4" w:space="1" w:color="auto"/>
+        </w:pBdr>
+        <w:rPr>
+          <w:sz w:val="24"/>
+          <w:szCs w:val="24"/>
+        </w:rPr>
+      </w:pPr>
+    </w:p>
+    <w:p>
+      <w:pPr>
+        <w:ind w:left="720"/>
+      </w:pPr>
+    </w:p>
+    <w:p>
+      <w:pPr>
+        <w:rPr>
+          <w:b/>
+          <w:sz w:val="28"/>
+          <w:szCs w:val="28"/>
+        </w:rPr>
+      </w:pPr>
+      <w:r>
+        <w:rPr>
+          <w:b/>
+          <w:sz w:val="28"/>
+          <w:szCs w:val="28"/>
+        </w:rPr>
+        <w:t xml:space="preserve">    </w:t>
+      </w:r>
+      <w:r>
+        <w:rPr>
+          <w:b/>
+          <w:sz w:val="28"/>
+          <w:szCs w:val="28"/>
+        </w:rPr>
+        <w:t xml:space="preserve">Enlaces: </w:t>
+      </w:r>
+    </w:p>
+    <w:p>
+      <w:pPr>
+        <w:rPr>
+          <w:b/>
+          <w:sz w:val="28"/>
+          <w:szCs w:val="28"/>
+        </w:rPr>
+      </w:pPr>
+    </w:p>
+    <w:p>
+      <w:pPr>
+        <w:numPr>
+          <w:ilvl w:val="0"/>
+          <w:numId w:val="1"/>
+        </w:numPr>
+        <w:rPr>
+          <w:b/>
+        </w:rPr>
+      </w:pPr>
+      <w:r>
+        <w:rPr>
+          <w:b/>
+        </w:rPr>
+        <w:t xml:space="preserve">Tablero de Trello: </w:t>
+      </w:r>
+    </w:p>
+    <w:p>
+      <w:pPr>
+        <w:ind w:left="720"/>
+      </w:pPr>
+      <w:hyperlink r:id="rId8">
+        <w:r>
+          <w:rPr>
+            <w:color w:val="1155CC"/>
+            <w:u w:val="single"/>
+          </w:rPr>
+          <w:t>https://trello.com/b/b61IfPXf/tpggrupo1</w:t>
+        </w:r>
+      </w:hyperlink>
+    </w:p>
+    <w:p/>
+    <w:p>
+      <w:pPr>
+        <w:numPr>
+          <w:ilvl w:val="0"/>
+          <w:numId w:val="3"/>
+        </w:numPr>
+        <w:rPr>
+          <w:b/>
+        </w:rPr>
+      </w:pPr>
+      <w:r>
+        <w:rPr>
+          <w:b/>
+        </w:rPr>
+        <w:t>Repositorio de GitHub:</w:t>
+      </w:r>
+    </w:p>
+    <w:p>
+      <w:pPr>
+        <w:ind w:left="720"/>
+        <w:rPr>
+          <w:color w:val="1155CC"/>
+          <w:u w:val="single"/>
+        </w:rPr>
+      </w:pPr>
+      <w:hyperlink r:id="rId9">
+        <w:r>
+          <w:rPr>
+            <w:color w:val="1155CC"/>
+            <w:u w:val="single"/>
+          </w:rPr>
+          <w:t>https://github.com/nicolas-muda/TPE1</w:t>
+        </w:r>
+      </w:hyperlink>
+    </w:p>
+    <w:p>
+      <w:pPr>
+        <w:ind w:left="720"/>
+      </w:pPr>
+    </w:p>
+    <w:p>
+      <w:pPr>
+        <w:jc w:val="both"/>
+        <w:rPr>
+          <w:sz w:val="24"/>
+          <w:szCs w:val="24"/>
+        </w:rPr>
+      </w:pPr>
+    </w:p>
+    <w:p>
+      <w:pPr>
+        <w:pBdr>
+          <w:top w:val="single" w:sz="4" w:space="1" w:color="auto"/>
+        </w:pBdr>
+        <w:jc w:val="both"/>
+        <w:rPr>
+          <w:sz w:val="24"/>
+          <w:szCs w:val="24"/>
+        </w:rPr>
+      </w:pPr>
+    </w:p>
+    <w:p>
+      <w:pPr>
+        <w:pBdr>
+          <w:top w:val="single" w:sz="4" w:space="1" w:color="auto"/>
+        </w:pBdr>
+        <w:jc w:val="both"/>
+        <w:rPr>
+          <w:sz w:val="24"/>
+          <w:szCs w:val="24"/>
+        </w:rPr>
+      </w:pPr>
+      <w:r>
+        <w:rPr>
+          <w:sz w:val="24"/>
+          <w:szCs w:val="24"/>
+        </w:rPr>
+        <w:t>Para esta entrega decidimos replicar uno de los trabajos finales presentados para WEB 1 el cuatrimestre pasado.</w:t>
+      </w:r>
+    </w:p>
+    <w:p>
+      <w:pPr>
+        <w:jc w:val="both"/>
+        <w:rPr>
+          <w:sz w:val="24"/>
+          <w:szCs w:val="24"/>
+        </w:rPr>
+      </w:pPr>
+      <w:r>
+        <w:rPr>
+          <w:sz w:val="24"/>
+          <w:szCs w:val="24"/>
+        </w:rPr>
+        <w:t>Se trata de un sistema web para un estudio arquitectónico</w:t>
+      </w:r>
+      <w:r>
+        <w:rPr>
+          <w:sz w:val="24"/>
+          <w:szCs w:val="24"/>
+        </w:rPr>
+        <w:t xml:space="preserve"> y de construcción</w:t>
+      </w:r>
+      <w:r>
+        <w:rPr>
+          <w:sz w:val="24"/>
+          <w:szCs w:val="24"/>
+        </w:rPr>
+        <w:t xml:space="preserve"> compuesto por archivos html, css y js</w:t>
+      </w:r>
+      <w:r>
+        <w:rPr>
+          <w:sz w:val="24"/>
+          <w:szCs w:val="24"/>
+        </w:rPr>
+        <w:t>, insertamos también un archivo readme, este informe e imágenes .jpg.</w:t>
+      </w:r>
+    </w:p>
+    <w:p>
+      <w:pPr>
+        <w:jc w:val="both"/>
+        <w:rPr>
+          <w:sz w:val="24"/>
+          <w:szCs w:val="24"/>
+        </w:rPr>
+      </w:pPr>
+      <w:r>
+        <w:rPr>
+          <w:sz w:val="24"/>
+          <w:szCs w:val="24"/>
+        </w:rPr>
+        <w:t>Dividimos las tareas en un tablero Trello.</w:t>
+      </w:r>
+    </w:p>
+    <w:p>
+      <w:pPr>
+        <w:jc w:val="both"/>
+        <w:rPr>
+          <w:sz w:val="24"/>
+          <w:szCs w:val="24"/>
+        </w:rPr>
+      </w:pPr>
+    </w:p>
+    <w:p>
+      <w:pPr>
+        <w:pBdr>
+          <w:top w:val="single" w:sz="4" w:space="1" w:color="auto"/>
+        </w:pBdr>
+        <w:jc w:val="both"/>
+        <w:rPr>
+          <w:sz w:val="24"/>
+          <w:szCs w:val="24"/>
+        </w:rPr>
+      </w:pPr>
+    </w:p>
+    <w:p>
+      <w:pPr>
+        <w:pBdr>
+          <w:top w:val="single" w:sz="4" w:space="1" w:color="auto"/>
+        </w:pBdr>
+        <w:jc w:val="both"/>
+        <w:rPr>
+          <w:sz w:val="24"/>
+          <w:szCs w:val="24"/>
+        </w:rPr>
+      </w:pPr>
+      <w:r>
+        <w:rPr>
+          <w:sz w:val="24"/>
+          <w:szCs w:val="24"/>
+        </w:rPr>
+        <w:t xml:space="preserve">  </w:t>
+      </w:r>
+    </w:p>
+    <w:p>
+      <w:pPr>
+        <w:pBdr>
+          <w:top w:val="single" w:sz="4" w:space="1" w:color="auto"/>
+        </w:pBdr>
+        <w:jc w:val="both"/>
+        <w:rPr>
+          <w:sz w:val="24"/>
+          <w:szCs w:val="24"/>
+        </w:rPr>
+      </w:pPr>
+    </w:p>
+    <w:p>
+      <w:pPr>
+        <w:pBdr>
+          <w:top w:val="single" w:sz="4" w:space="1" w:color="auto"/>
+        </w:pBdr>
+        <w:jc w:val="both"/>
+        <w:rPr>
+          <w:sz w:val="24"/>
+          <w:szCs w:val="24"/>
+        </w:rPr>
+      </w:pPr>
+    </w:p>
+    <w:p>
+      <w:pPr>
+        <w:pBdr>
+          <w:top w:val="single" w:sz="4" w:space="1" w:color="auto"/>
+        </w:pBdr>
+        <w:jc w:val="both"/>
+        <w:rPr>
+          <w:sz w:val="24"/>
+          <w:szCs w:val="24"/>
+        </w:rPr>
+      </w:pPr>
+    </w:p>
+    <w:p>
+      <w:pPr>
+        <w:pBdr>
+          <w:top w:val="single" w:sz="4" w:space="1" w:color="auto"/>
+        </w:pBdr>
+        <w:jc w:val="both"/>
+        <w:rPr>
+          <w:sz w:val="24"/>
+          <w:szCs w:val="24"/>
+        </w:rPr>
+      </w:pPr>
+    </w:p>
+    <w:p>
+      <w:pPr>
+        <w:pBdr>
+          <w:top w:val="single" w:sz="4" w:space="1" w:color="auto"/>
+        </w:pBdr>
+        <w:jc w:val="both"/>
+        <w:rPr>
+          <w:sz w:val="24"/>
+          <w:szCs w:val="24"/>
+        </w:rPr>
+      </w:pPr>
+    </w:p>
+    <w:p>
+      <w:pPr>
+        <w:pBdr>
+          <w:top w:val="single" w:sz="4" w:space="1" w:color="auto"/>
+        </w:pBdr>
+        <w:jc w:val="both"/>
+        <w:rPr>
+          <w:sz w:val="24"/>
+          <w:szCs w:val="24"/>
+        </w:rPr>
+      </w:pPr>
+    </w:p>
+    <w:p>
+      <w:pPr>
+        <w:pBdr>
+          <w:top w:val="single" w:sz="4" w:space="1" w:color="auto"/>
+        </w:pBdr>
+        <w:jc w:val="both"/>
+        <w:rPr>
+          <w:sz w:val="24"/>
+          <w:szCs w:val="24"/>
+        </w:rPr>
+      </w:pPr>
+    </w:p>
+    <w:p>
+      <w:pPr>
+        <w:pBdr>
+          <w:top w:val="single" w:sz="4" w:space="1" w:color="auto"/>
+        </w:pBdr>
+        <w:jc w:val="both"/>
+        <w:rPr>
+          <w:sz w:val="24"/>
+          <w:szCs w:val="24"/>
+        </w:rPr>
+      </w:pPr>
+    </w:p>
+    <w:p>
+      <w:pPr>
+        <w:pBdr>
+          <w:top w:val="single" w:sz="4" w:space="1" w:color="auto"/>
+        </w:pBdr>
+        <w:jc w:val="both"/>
+        <w:rPr>
+          <w:sz w:val="24"/>
+          <w:szCs w:val="24"/>
+        </w:rPr>
+      </w:pPr>
+    </w:p>
+    <w:p>
+      <w:pPr>
+        <w:pBdr>
+          <w:top w:val="single" w:sz="4" w:space="1" w:color="auto"/>
+        </w:pBdr>
+        <w:jc w:val="both"/>
+        <w:rPr>
+          <w:sz w:val="24"/>
+          <w:szCs w:val="24"/>
+        </w:rPr>
+      </w:pPr>
+    </w:p>
+    <w:p>
+      <w:pPr>
+        <w:pBdr>
+          <w:top w:val="single" w:sz="4" w:space="1" w:color="auto"/>
+        </w:pBdr>
+        <w:jc w:val="both"/>
+        <w:rPr>
+          <w:sz w:val="24"/>
+          <w:szCs w:val="24"/>
+        </w:rPr>
+      </w:pPr>
+    </w:p>
+    <w:p>
+      <w:pPr>
+        <w:pBdr>
+          <w:top w:val="single" w:sz="4" w:space="1" w:color="auto"/>
+        </w:pBdr>
+        <w:jc w:val="both"/>
+        <w:rPr>
+          <w:sz w:val="24"/>
+          <w:szCs w:val="24"/>
+        </w:rPr>
+      </w:pPr>
+    </w:p>
+    <w:p>
+      <w:pPr>
+        <w:pBdr>
+          <w:top w:val="single" w:sz="4" w:space="1" w:color="auto"/>
+        </w:pBdr>
+        <w:jc w:val="both"/>
+        <w:rPr>
+          <w:sz w:val="24"/>
+          <w:szCs w:val="24"/>
+        </w:rPr>
+      </w:pPr>
+    </w:p>
+    <w:p>
+      <w:pPr>
+        <w:pBdr>
+          <w:top w:val="single" w:sz="4" w:space="1" w:color="auto"/>
+        </w:pBdr>
+        <w:jc w:val="both"/>
+        <w:rPr>
+          <w:sz w:val="24"/>
+          <w:szCs w:val="24"/>
+        </w:rPr>
+      </w:pPr>
+    </w:p>
+    <w:p>
+      <w:pPr>
+        <w:pBdr>
+          <w:top w:val="single" w:sz="4" w:space="1" w:color="auto"/>
+        </w:pBdr>
+        <w:jc w:val="both"/>
+        <w:rPr>
+          <w:b/>
+          <w:sz w:val="28"/>
+          <w:szCs w:val="28"/>
+        </w:rPr>
+      </w:pPr>
+      <w:r>
+        <w:rPr>
+          <w:sz w:val="24"/>
+          <w:szCs w:val="24"/>
+        </w:rPr>
+        <w:lastRenderedPageBreak/>
+        <w:t xml:space="preserve"> </w:t>
+      </w:r>
+      <w:r>
+        <w:rPr>
+          <w:b/>
+          <w:sz w:val="28"/>
+          <w:szCs w:val="28"/>
+        </w:rPr>
+        <w:t>Detalle Cronológico de Trabajo:</w:t>
+      </w:r>
+    </w:p>
+    <w:p>
+      <w:pPr>
+        <w:pBdr>
+          <w:top w:val="single" w:sz="4" w:space="1" w:color="auto"/>
+        </w:pBdr>
+        <w:jc w:val="both"/>
+      </w:pPr>
+    </w:p>
+    <w:p>
+      <w:pPr>
+        <w:ind w:left="720"/>
+      </w:pPr>
     </w:p>
     <w:p>
       <w:pPr>
@@ -18,6 +545,8 @@
           <w:ilvl w:val="0"/>
           <w:numId w:val="2"/>
         </w:numPr>
+        <w:spacing w:line="360" w:lineRule="auto"/>
+        <w:jc w:val="both"/>
       </w:pPr>
       <w:r>
         <w:t>16/10 Nico crea el repositorio de Github</w:t>
@@ -25,548 +554,20 @@
     </w:p>
     <w:p>
       <w:pPr>
-        <w:numPr>
-          <w:ilvl w:val="0"/>
-          <w:numId w:val="2"/>
-        </w:numPr>
-      </w:pPr>
-      <w:r>
-        <w:t xml:space="preserve">20/10 Lara clona el repositorio </w:t>
-      </w:r>
-    </w:p>
-    <w:p>
-      <w:pPr>
-        <w:numPr>
-          <w:ilvl w:val="0"/>
-          <w:numId w:val="2"/>
-        </w:numPr>
-      </w:pPr>
-      <w:r>
-        <w:t>21/10 Facu clona el repositorio</w:t>
-      </w:r>
-    </w:p>
-    <w:p>
-      <w:pPr>
-        <w:numPr>
-          <w:ilvl w:val="0"/>
-          <w:numId w:val="2"/>
-        </w:numPr>
-      </w:pPr>
-      <w:r>
-        <w:t>21/10 Facu realiza un git add y git commit sobre el archivo estudio.html</w:t>
-      </w:r>
-    </w:p>
-    <w:p>
-      <w:pPr>
-        <w:numPr>
-          <w:ilvl w:val="0"/>
-          <w:numId w:val="2"/>
-        </w:numPr>
-      </w:pPr>
-      <w:r>
-        <w:t>21/20 Facu realiza un git push origin master para incluir el archivo al respositorio en Git</w:t>
-      </w:r>
-    </w:p>
-    <w:p>
-      <w:pPr>
-        <w:numPr>
-          <w:ilvl w:val="0"/>
-          <w:numId w:val="2"/>
-        </w:numPr>
-      </w:pPr>
-      <w:r>
-        <w:t>21/10 Lara realiza git add y git commit sobre el archivo contacto.html y luego un git push para subirlo al repositorio remoto</w:t>
-      </w:r>
-    </w:p>
-    <w:p>
-      <w:pPr>
-        <w:numPr>
-          <w:ilvl w:val="0"/>
-          <w:numId w:val="2"/>
-        </w:numPr>
-      </w:pPr>
-      <w:r>
-        <w:t>21/10 Lara crea la rama estilos local,</w:t>
-      </w:r>
-      <w:r>
-        <w:t xml:space="preserve"> luego de modificarla, hace el merge con la rama master y luego con git push -u origin estilos creo esa misma rama en GitHub</w:t>
-      </w:r>
-    </w:p>
-    <w:p>
-      <w:pPr>
-        <w:numPr>
-          <w:ilvl w:val="0"/>
-          <w:numId w:val="2"/>
-        </w:numPr>
-      </w:pPr>
-      <w:r>
-        <w:t>21/10 nicolas crea una rama local llamada pruebas para ir haciendo testeos y pruebas sobre el código del generador del captcha</w:t>
-      </w:r>
-    </w:p>
-    <w:p>
-      <w:pPr>
-        <w:numPr>
-          <w:ilvl w:val="0"/>
-          <w:numId w:val="2"/>
-        </w:numPr>
-      </w:pPr>
-      <w:r>
-        <w:t>23/1</w:t>
-      </w:r>
-      <w:r>
-        <w:t>0 Mauricio clona el repositorio (tengo captura de pantalla  #1)</w:t>
-      </w:r>
-    </w:p>
-    <w:p>
-      <w:pPr>
-        <w:numPr>
-          <w:ilvl w:val="0"/>
-          <w:numId w:val="2"/>
-        </w:numPr>
-      </w:pPr>
-      <w:r>
-        <w:t>23/10 Mauricio realiza git add y git commit sobre el archivo index.html (trabajo sobre el &lt;body&gt;)</w:t>
-      </w:r>
-    </w:p>
-    <w:p>
-      <w:pPr>
-        <w:numPr>
-          <w:ilvl w:val="0"/>
-          <w:numId w:val="2"/>
-        </w:numPr>
-      </w:pPr>
-      <w:r>
-        <w:t>23/10 Mauricio realiza un git push en la rama master de la modificación del index.html (aca me</w:t>
-      </w:r>
-      <w:r>
-        <w:t xml:space="preserve"> surgieron bastantes problemas a la hora de actualizar los cambios en el repo, cuando realizaba el comando push me solicitaba un nombre de usuario y una contraseña, al ingresar el usuario y la contraseña me salia el siguiente error:</w:t>
-      </w:r>
-    </w:p>
-    <w:p>
-      <w:pPr>
+        <w:spacing w:line="360" w:lineRule="auto"/>
         <w:ind w:left="720"/>
-        <w:rPr>
-          <w:i/>
-          <w:lang w:val="en-US"/>
-        </w:rPr>
-      </w:pPr>
-      <w:r>
-        <w:t xml:space="preserve">     </w:t>
-      </w:r>
-      <w:r>
-        <w:rPr>
-          <w:i/>
-        </w:rPr>
-        <w:t xml:space="preserve"> </w:t>
-      </w:r>
-      <w:r>
-        <w:rPr>
-          <w:i/>
-          <w:lang w:val="en-US"/>
-        </w:rPr>
-        <w:t>remote: Support f</w:t>
-      </w:r>
-      <w:r>
-        <w:rPr>
-          <w:i/>
-          <w:lang w:val="en-US"/>
-        </w:rPr>
-        <w:t>or password authentication was removed on August 13, 2021. Please use a personal access token instead.</w:t>
-      </w:r>
-    </w:p>
-    <w:p>
-      <w:pPr>
-        <w:ind w:left="720"/>
-        <w:rPr>
-          <w:i/>
-          <w:lang w:val="en-US"/>
-        </w:rPr>
-      </w:pPr>
-      <w:r>
-        <w:rPr>
-          <w:i/>
-          <w:lang w:val="en-US"/>
-        </w:rPr>
-        <w:t>remote: Please see https://github.blog/2020-12-15-token-authentication-requirements-for-git-operations/ for more information.</w:t>
-      </w:r>
-    </w:p>
-    <w:p>
-      <w:pPr>
-        <w:ind w:left="720"/>
-        <w:rPr>
-          <w:i/>
-          <w:lang w:val="en-US"/>
-        </w:rPr>
-      </w:pPr>
-      <w:proofErr w:type="gramStart"/>
-      <w:r>
-        <w:rPr>
-          <w:i/>
-          <w:lang w:val="en-US"/>
-        </w:rPr>
-        <w:t>fatal</w:t>
-      </w:r>
-      <w:proofErr w:type="gramEnd"/>
-      <w:r>
-        <w:rPr>
-          <w:i/>
-          <w:lang w:val="en-US"/>
-        </w:rPr>
-        <w:t>: Authentication faile</w:t>
-      </w:r>
-      <w:r>
-        <w:rPr>
-          <w:i/>
-          <w:lang w:val="en-US"/>
-        </w:rPr>
-        <w:t>d for '</w:t>
-      </w:r>
-      <w:hyperlink r:id="rId5">
-        <w:r>
-          <w:rPr>
-            <w:i/>
-            <w:color w:val="1155CC"/>
-            <w:u w:val="single"/>
-            <w:lang w:val="en-US"/>
-          </w:rPr>
-          <w:t>https://github.com/nicolas-muda/TPE1.git/</w:t>
-        </w:r>
-      </w:hyperlink>
-      <w:r>
-        <w:rPr>
-          <w:i/>
-          <w:lang w:val="en-US"/>
-        </w:rPr>
-        <w:t>'</w:t>
-      </w:r>
-    </w:p>
-    <w:p>
-      <w:pPr>
-        <w:ind w:left="720"/>
-        <w:rPr>
-          <w:i/>
-          <w:lang w:val="en-US"/>
-        </w:rPr>
-      </w:pPr>
-    </w:p>
-    <w:p>
-      <w:pPr>
-        <w:ind w:left="720"/>
-        <w:rPr>
-          <w:i/>
-        </w:rPr>
-      </w:pPr>
-      <w:r>
-        <w:rPr>
-          <w:i/>
-        </w:rPr>
-        <w:t>(</w:t>
-      </w:r>
-      <w:proofErr w:type="gramStart"/>
-      <w:r>
-        <w:rPr>
-          <w:i/>
-        </w:rPr>
-        <w:t>tengo</w:t>
-      </w:r>
-      <w:proofErr w:type="gramEnd"/>
-      <w:r>
-        <w:rPr>
-          <w:i/>
-        </w:rPr>
-        <w:t xml:space="preserve"> captura de pantalla #2)</w:t>
-      </w:r>
-    </w:p>
-    <w:p>
-      <w:pPr>
-        <w:ind w:left="720"/>
-        <w:rPr>
-          <w:i/>
-        </w:rPr>
-      </w:pPr>
-    </w:p>
-    <w:p>
-      <w:pPr>
-        <w:ind w:left="720"/>
-      </w:pPr>
-      <w:r>
-        <w:t xml:space="preserve">Para solucionarlo tuve que generar un “token”, que lo copie y lo reemplace por mi contraseña y funciono.-   </w:t>
-      </w:r>
-      <w:proofErr w:type="gramStart"/>
-      <w:r>
-        <w:t>????</w:t>
-      </w:r>
-      <w:r>
-        <w:t>???</w:t>
-      </w:r>
-      <w:proofErr w:type="gramEnd"/>
-    </w:p>
-    <w:p>
-      <w:pPr>
-        <w:ind w:left="720"/>
-      </w:pPr>
-    </w:p>
-    <w:p>
-      <w:pPr>
-        <w:numPr>
-          <w:ilvl w:val="0"/>
-          <w:numId w:val="2"/>
-        </w:numPr>
-      </w:pPr>
-      <w:r>
-        <w:t>23/10 Mauricio creo en el repositorio local el archivo  “lista de tareas.doc”, lo agrego al seguimiento, lo comiteo y lo subo al repo -  Es el archivo que se va a eliminar ya que no tiene seguimiento en Trello.-</w:t>
-      </w:r>
-    </w:p>
-    <w:p>
-      <w:pPr>
-        <w:numPr>
-          <w:ilvl w:val="0"/>
-          <w:numId w:val="2"/>
-        </w:numPr>
-      </w:pPr>
-      <w:r>
-        <w:t>24/10 Mauricio Realizo un pull para tra</w:t>
-      </w:r>
-      <w:r>
-        <w:t xml:space="preserve">er al repo local posibles cambios.- </w:t>
-      </w:r>
-    </w:p>
-    <w:p>
-      <w:pPr>
-        <w:numPr>
-          <w:ilvl w:val="0"/>
-          <w:numId w:val="2"/>
-        </w:numPr>
-      </w:pPr>
-      <w:r>
-        <w:t>24/ Mauricio: Creo la rama jsLocal en el repositorio local para trabajar con el formulario de js.- (tengo captura de pantalla #3)</w:t>
-      </w:r>
-    </w:p>
-    <w:p>
-      <w:pPr>
-        <w:numPr>
-          <w:ilvl w:val="0"/>
-          <w:numId w:val="2"/>
-        </w:numPr>
-      </w:pPr>
-      <w:r>
-        <w:t xml:space="preserve">24/10 Facundo realiza un add, commit, push al repositorio con estilos de la </w:t>
-      </w:r>
-      <w:proofErr w:type="gramStart"/>
-      <w:r>
-        <w:t>pagina</w:t>
-      </w:r>
-      <w:proofErr w:type="gramEnd"/>
-      <w:r>
-        <w:t xml:space="preserve"> de con</w:t>
-      </w:r>
-      <w:r>
-        <w:t>tacto.</w:t>
-      </w:r>
-    </w:p>
-    <w:p>
-      <w:pPr>
-        <w:numPr>
-          <w:ilvl w:val="0"/>
-          <w:numId w:val="2"/>
-        </w:numPr>
-      </w:pPr>
-      <w:r>
-        <w:t>24/10 Facundo crea una rama local para hacer cambios de estilos para diferentes pantallas, terminadas las pruebas hace el add y commit para la rama secundaria, lo sube a la rama master y elimina la otra. Luego se hace el respectivo git push master o</w:t>
-      </w:r>
-      <w:r>
-        <w:t>rigin</w:t>
-      </w:r>
-    </w:p>
-    <w:p>
-      <w:pPr>
-        <w:numPr>
-          <w:ilvl w:val="0"/>
-          <w:numId w:val="2"/>
-        </w:numPr>
-      </w:pPr>
-      <w:r>
-        <w:t>24/10 Mauricio  realizo un add y un commit en la rama local “jsLocal” (captura #4)</w:t>
-      </w:r>
-    </w:p>
-    <w:p>
-      <w:pPr>
-        <w:numPr>
-          <w:ilvl w:val="0"/>
-          <w:numId w:val="2"/>
-        </w:numPr>
-      </w:pPr>
-      <w:r>
-        <w:t>24/10 Mauricio realizo un merge en la rama local master de la rama local “jsLocal” y luego elimino la rama local “jsLocal” (captura #5)</w:t>
-      </w:r>
-    </w:p>
-    <w:p>
-      <w:pPr>
-        <w:numPr>
-          <w:ilvl w:val="0"/>
-          <w:numId w:val="2"/>
-        </w:numPr>
-      </w:pPr>
-      <w:r>
-        <w:lastRenderedPageBreak/>
-        <w:t>24/10 Mauricio realizo un push con los cambios realizados en en captcha.js (archivo listo)</w:t>
-      </w:r>
-    </w:p>
-    <w:p>
-      <w:pPr>
-        <w:numPr>
-          <w:ilvl w:val="0"/>
-          <w:numId w:val="2"/>
-        </w:numPr>
-      </w:pPr>
-      <w:r>
-        <w:t>24/10 nicolás realizó el cambios sobre la rama estilos del repositorio remoto y también el merge con la rama master (abajo en las imagenes esta mas detallado)</w:t>
-      </w:r>
-    </w:p>
-    <w:p>
-      <w:pPr>
-        <w:numPr>
-          <w:ilvl w:val="0"/>
-          <w:numId w:val="2"/>
-        </w:numPr>
-      </w:pPr>
-      <w:r>
-        <w:t xml:space="preserve">24/10 </w:t>
-      </w:r>
-      <w:r>
-        <w:t>nicolás agrego las imágenes de la página web (index y fondo de las páginas del sitio web)</w:t>
-      </w:r>
-    </w:p>
-    <w:p>
-      <w:pPr>
-        <w:numPr>
-          <w:ilvl w:val="0"/>
-          <w:numId w:val="2"/>
-        </w:numPr>
-      </w:pPr>
-      <w:r>
-        <w:t>24/10 Facundo realizo cambios en contacto y estudio en el linkeado de estilos, haciendo un add, un commit y un push</w:t>
-      </w:r>
-    </w:p>
-    <w:p>
-      <w:pPr>
-        <w:numPr>
-          <w:ilvl w:val="0"/>
-          <w:numId w:val="2"/>
-        </w:numPr>
-      </w:pPr>
-      <w:r>
-        <w:t>24/10 Mauricio agrego un archivo js. Cuando realic</w:t>
-      </w:r>
-      <w:r>
-        <w:t>e el commit el mensaje hacia referencia a un formulario, como era erroneo con el comando git commit --amend -m</w:t>
-      </w:r>
-    </w:p>
-    <w:p>
-      <w:pPr>
-        <w:ind w:left="720"/>
-      </w:pPr>
-      <w:proofErr w:type="gramStart"/>
-      <w:r>
-        <w:t>se</w:t>
-      </w:r>
-      <w:proofErr w:type="gramEnd"/>
-      <w:r>
-        <w:t xml:space="preserve"> modifica el mensaje.- (captura #6).-</w:t>
-      </w:r>
-    </w:p>
-    <w:p>
-      <w:pPr>
-        <w:ind w:left="720"/>
-      </w:pPr>
-      <w:r>
-        <w:t xml:space="preserve">Cuando realizo el push para subirlo al repo remoto se habian realizado cambios por lo que antes necesito </w:t>
-      </w:r>
-      <w:r>
-        <w:t>realizar un pull del mismo (captura #7).-</w:t>
-      </w:r>
-    </w:p>
-    <w:p>
-      <w:pPr>
-        <w:numPr>
-          <w:ilvl w:val="0"/>
-          <w:numId w:val="2"/>
-        </w:numPr>
-      </w:pPr>
-      <w:r>
-        <w:t xml:space="preserve">25/10 Mauricio De forma local modifico el archivo captcha.js, realizo el comando git add, pero necesito seguir modificandolo, con el comando git reset HEAD, vuelvo a llevarlo al estado modificado para poder seguir </w:t>
-      </w:r>
-      <w:r>
-        <w:t>trabajando (captura #8).-</w:t>
-      </w:r>
-    </w:p>
-    <w:p>
-      <w:pPr>
-        <w:ind w:left="720"/>
-      </w:pPr>
-    </w:p>
-    <w:p>
-      <w:pPr>
-        <w:ind w:left="720"/>
-      </w:pPr>
-    </w:p>
-    <w:p>
-      <w:pPr>
-        <w:ind w:left="720"/>
-      </w:pPr>
-    </w:p>
-    <w:p>
-      <w:pPr>
-        <w:ind w:left="720"/>
-      </w:pPr>
-    </w:p>
-    <w:p>
-      <w:pPr>
-        <w:ind w:left="720"/>
-      </w:pPr>
-    </w:p>
-    <w:p>
-      <w:pPr>
-        <w:ind w:left="720"/>
-      </w:pPr>
-    </w:p>
-    <w:p>
-      <w:pPr>
-        <w:ind w:left="720"/>
-      </w:pPr>
-    </w:p>
-    <w:p/>
-    <w:p/>
-    <w:p/>
-    <w:p/>
-    <w:p/>
-    <w:p/>
-    <w:p/>
-    <w:p/>
-    <w:p/>
-    <w:p>
-      <w:proofErr w:type="gramStart"/>
-      <w:r>
-        <w:t>en</w:t>
-      </w:r>
-      <w:proofErr w:type="gramEnd"/>
-      <w:r>
-        <w:t xml:space="preserve"> la primera imagen se muestra cuando se inició el repositorio</w:t>
-      </w:r>
-    </w:p>
-    <w:p/>
-    <w:p>
+        <w:jc w:val="both"/>
+      </w:pPr>
       <w:r>
         <w:rPr>
           <w:noProof/>
           <w:lang w:val="es-AR"/>
         </w:rPr>
-        <w:lastRenderedPageBreak/>
         <w:drawing>
-          <wp:inline distT="114300" distB="114300" distL="114300" distR="114300">
+          <wp:inline distT="114300" distB="114300" distL="114300" distR="114300" wp14:anchorId="14776F8B" wp14:editId="44FEF6D8">
             <wp:extent cx="4483567" cy="2854737"/>
             <wp:effectExtent l="0" t="0" r="0" b="0"/>
-            <wp:docPr id="4" name="image4.png"/>
+            <wp:docPr id="14" name="image4.png"/>
             <wp:cNvGraphicFramePr/>
             <a:graphic xmlns:a="http://schemas.openxmlformats.org/drawingml/2006/main">
               <a:graphicData uri="http://schemas.openxmlformats.org/drawingml/2006/picture">
@@ -576,7 +577,7 @@
                     <pic:cNvPicPr preferRelativeResize="0"/>
                   </pic:nvPicPr>
                   <pic:blipFill>
-                    <a:blip r:embed="rId6"/>
+                    <a:blip r:embed="rId10"/>
                     <a:srcRect/>
                     <a:stretch>
                       <a:fillRect/>
@@ -599,18 +600,1149 @@
         </w:drawing>
       </w:r>
     </w:p>
-    <w:p/>
-    <w:p>
-      <w:proofErr w:type="gramStart"/>
-      <w:r>
-        <w:t>en</w:t>
-      </w:r>
-      <w:proofErr w:type="gramEnd"/>
-      <w:r>
-        <w:t xml:space="preserve"> la segunda imagen cuando renombre el archivo javascript y también su git status para asegurar de que se realizó bien el cambio de nombre </w:t>
-      </w:r>
-    </w:p>
-    <w:p>
+    <w:p>
+      <w:pPr>
+        <w:numPr>
+          <w:ilvl w:val="0"/>
+          <w:numId w:val="2"/>
+        </w:numPr>
+        <w:spacing w:line="360" w:lineRule="auto"/>
+        <w:jc w:val="both"/>
+      </w:pPr>
+      <w:r>
+        <w:t xml:space="preserve">20/10 Lara clona el repositorio </w:t>
+      </w:r>
+    </w:p>
+    <w:p>
+      <w:pPr>
+        <w:numPr>
+          <w:ilvl w:val="0"/>
+          <w:numId w:val="2"/>
+        </w:numPr>
+        <w:spacing w:line="360" w:lineRule="auto"/>
+        <w:jc w:val="both"/>
+      </w:pPr>
+      <w:r>
+        <w:t>21/10 Facu clona el repositorio</w:t>
+      </w:r>
+    </w:p>
+    <w:p>
+      <w:pPr>
+        <w:numPr>
+          <w:ilvl w:val="0"/>
+          <w:numId w:val="2"/>
+        </w:numPr>
+        <w:spacing w:line="360" w:lineRule="auto"/>
+        <w:jc w:val="both"/>
+      </w:pPr>
+      <w:r>
+        <w:t>21/10 Facu realiza un git add y git commit sobre el archivo estudio.html</w:t>
+      </w:r>
+    </w:p>
+    <w:p>
+      <w:pPr>
+        <w:numPr>
+          <w:ilvl w:val="0"/>
+          <w:numId w:val="2"/>
+        </w:numPr>
+        <w:spacing w:line="360" w:lineRule="auto"/>
+        <w:jc w:val="both"/>
+      </w:pPr>
+      <w:r>
+        <w:t>21/20 Facu realiza un git push origin master para incluir el archivo al respositorio en Git</w:t>
+      </w:r>
+    </w:p>
+    <w:p>
+      <w:pPr>
+        <w:numPr>
+          <w:ilvl w:val="0"/>
+          <w:numId w:val="2"/>
+        </w:numPr>
+        <w:spacing w:line="360" w:lineRule="auto"/>
+        <w:jc w:val="both"/>
+      </w:pPr>
+      <w:r>
+        <w:t>21/10 Lara realiza git add y git commit sobre el archivo contacto.html y luego un git push para subirlo al repositorio remoto</w:t>
+      </w:r>
+    </w:p>
+    <w:p>
+      <w:pPr>
+        <w:numPr>
+          <w:ilvl w:val="0"/>
+          <w:numId w:val="2"/>
+        </w:numPr>
+        <w:spacing w:line="360" w:lineRule="auto"/>
+        <w:jc w:val="both"/>
+      </w:pPr>
+      <w:r>
+        <w:t>21/10 Lara crea la rama estilos local, luego de modificarla, hace el merge con la rama master y luego con git push -u origin estilos creo esa misma rama en GitHub</w:t>
+      </w:r>
+    </w:p>
+    <w:p>
+      <w:pPr>
+        <w:numPr>
+          <w:ilvl w:val="0"/>
+          <w:numId w:val="2"/>
+        </w:numPr>
+        <w:spacing w:line="360" w:lineRule="auto"/>
+        <w:jc w:val="both"/>
+      </w:pPr>
+      <w:r>
+        <w:t>21/10 nicolas crea una rama local llamada pruebas para ir haciendo testeos y pruebas sobre el código del generador del captcha</w:t>
+      </w:r>
+    </w:p>
+    <w:p>
+      <w:pPr>
+        <w:numPr>
+          <w:ilvl w:val="0"/>
+          <w:numId w:val="2"/>
+        </w:numPr>
+        <w:spacing w:line="360" w:lineRule="auto"/>
+        <w:jc w:val="both"/>
+      </w:pPr>
+      <w:r>
+        <w:t xml:space="preserve">23/10 Mauricio clona el repositorio </w:t>
+      </w:r>
+    </w:p>
+    <w:p>
+      <w:pPr>
+        <w:spacing w:line="360" w:lineRule="auto"/>
+        <w:ind w:left="720"/>
+        <w:jc w:val="both"/>
+      </w:pPr>
+    </w:p>
+    <w:p>
+      <w:pPr>
+        <w:spacing w:line="360" w:lineRule="auto"/>
+        <w:ind w:left="720"/>
+        <w:jc w:val="both"/>
+      </w:pPr>
+      <w:r>
+        <w:rPr>
+          <w:noProof/>
+        </w:rPr>
+        <w:drawing>
+          <wp:inline distT="0" distB="0" distL="0" distR="0" wp14:anchorId="4B93F372" wp14:editId="05EF2F70">
+            <wp:extent cx="2571750" cy="1638300"/>
+            <wp:effectExtent l="0" t="0" r="0" b="0"/>
+            <wp:docPr id="5" name="Imagen 5"/>
+            <wp:cNvGraphicFramePr>
+              <a:graphicFrameLocks xmlns:a="http://schemas.openxmlformats.org/drawingml/2006/main" noChangeAspect="1"/>
+            </wp:cNvGraphicFramePr>
+            <a:graphic xmlns:a="http://schemas.openxmlformats.org/drawingml/2006/main">
+              <a:graphicData uri="http://schemas.openxmlformats.org/drawingml/2006/picture">
+                <pic:pic xmlns:pic="http://schemas.openxmlformats.org/drawingml/2006/picture">
+                  <pic:nvPicPr>
+                    <pic:cNvPr id="1" name=""/>
+                    <pic:cNvPicPr/>
+                  </pic:nvPicPr>
+                  <pic:blipFill rotWithShape="1">
+                    <a:blip r:embed="rId11"/>
+                    <a:srcRect l="25968" t="32904" r="28208" b="15174"/>
+                    <a:stretch/>
+                  </pic:blipFill>
+                  <pic:spPr bwMode="auto">
+                    <a:xfrm>
+                      <a:off x="0" y="0"/>
+                      <a:ext cx="2571750" cy="1638300"/>
+                    </a:xfrm>
+                    <a:prstGeom prst="rect">
+                      <a:avLst/>
+                    </a:prstGeom>
+                    <a:ln>
+                      <a:noFill/>
+                    </a:ln>
+                    <a:extLst>
+                      <a:ext uri="{53640926-AAD7-44D8-BBD7-CCE9431645EC}">
+                        <a14:shadowObscured xmlns:a14="http://schemas.microsoft.com/office/drawing/2010/main"/>
+                      </a:ext>
+                    </a:extLst>
+                  </pic:spPr>
+                </pic:pic>
+              </a:graphicData>
+            </a:graphic>
+          </wp:inline>
+        </w:drawing>
+      </w:r>
+      <w:r>
+        <w:t xml:space="preserve"> </w:t>
+      </w:r>
+    </w:p>
+    <w:p>
+      <w:pPr>
+        <w:numPr>
+          <w:ilvl w:val="0"/>
+          <w:numId w:val="2"/>
+        </w:numPr>
+        <w:spacing w:line="360" w:lineRule="auto"/>
+        <w:jc w:val="both"/>
+      </w:pPr>
+      <w:r>
+        <w:lastRenderedPageBreak/>
+        <w:t>23/10 Mauricio realiza git add y git commit sobre el archivo index.html (trabajo sobre el &lt;body&gt;)</w:t>
+      </w:r>
+    </w:p>
+    <w:p>
+      <w:pPr>
+        <w:numPr>
+          <w:ilvl w:val="0"/>
+          <w:numId w:val="2"/>
+        </w:numPr>
+        <w:spacing w:line="360" w:lineRule="auto"/>
+        <w:jc w:val="both"/>
+      </w:pPr>
+      <w:r>
+        <w:t>23/10 Mauricio realiza un git push en la rama master de la modificación del index.html (aca me surgieron bastantes problemas a la hora de actualizar los cambios en el repo, cuando realizaba el comando push me solicitaba un nombre de usuario y una contraseña, al ingresar el usuario y la contraseña me salia el siguiente error:</w:t>
+      </w:r>
+    </w:p>
+    <w:p>
+      <w:pPr>
+        <w:spacing w:line="360" w:lineRule="auto"/>
+        <w:ind w:left="720"/>
+        <w:jc w:val="both"/>
+      </w:pPr>
+    </w:p>
+    <w:p>
+      <w:pPr>
+        <w:spacing w:line="360" w:lineRule="auto"/>
+        <w:ind w:left="720"/>
+        <w:jc w:val="both"/>
+        <w:rPr>
+          <w:i/>
+          <w:lang w:val="en-US"/>
+        </w:rPr>
+      </w:pPr>
+      <w:r>
+        <w:rPr>
+          <w:i/>
+          <w:lang w:val="en-US"/>
+        </w:rPr>
+        <w:t>remote: Support for password authentication was removed on August 13, 2021. Please use a personal access token instead.</w:t>
+      </w:r>
+    </w:p>
+    <w:p>
+      <w:pPr>
+        <w:spacing w:line="360" w:lineRule="auto"/>
+        <w:ind w:left="720"/>
+        <w:jc w:val="both"/>
+        <w:rPr>
+          <w:i/>
+          <w:lang w:val="en-US"/>
+        </w:rPr>
+      </w:pPr>
+      <w:r>
+        <w:rPr>
+          <w:i/>
+          <w:lang w:val="en-US"/>
+        </w:rPr>
+        <w:t>remote: Please see https://github.blog/2020-12-15-token-authentication-requirements-for-git-operations/ for more information.</w:t>
+      </w:r>
+    </w:p>
+    <w:p>
+      <w:pPr>
+        <w:spacing w:line="360" w:lineRule="auto"/>
+        <w:ind w:left="720"/>
+        <w:jc w:val="both"/>
+        <w:rPr>
+          <w:i/>
+          <w:lang w:val="en-US"/>
+        </w:rPr>
+      </w:pPr>
+      <w:r>
+        <w:rPr>
+          <w:i/>
+          <w:lang w:val="en-US"/>
+        </w:rPr>
+        <w:t>fatal: Authentication failed for '</w:t>
+      </w:r>
+      <w:hyperlink r:id="rId12">
+        <w:r>
+          <w:rPr>
+            <w:i/>
+            <w:color w:val="1155CC"/>
+            <w:u w:val="single"/>
+            <w:lang w:val="en-US"/>
+          </w:rPr>
+          <w:t>https://github.com/nicolas-muda/TPE1.git/</w:t>
+        </w:r>
+      </w:hyperlink>
+      <w:r>
+        <w:rPr>
+          <w:i/>
+          <w:lang w:val="en-US"/>
+        </w:rPr>
+        <w:t>'</w:t>
+      </w:r>
+    </w:p>
+    <w:p>
+      <w:pPr>
+        <w:spacing w:line="360" w:lineRule="auto"/>
+        <w:ind w:left="720"/>
+        <w:jc w:val="both"/>
+        <w:rPr>
+          <w:i/>
+          <w:lang w:val="en-US"/>
+        </w:rPr>
+      </w:pPr>
+    </w:p>
+    <w:p>
+      <w:pPr>
+        <w:spacing w:line="360" w:lineRule="auto"/>
+        <w:ind w:left="720"/>
+        <w:jc w:val="both"/>
+        <w:rPr>
+          <w:i/>
+          <w:lang w:val="en-US"/>
+        </w:rPr>
+      </w:pPr>
+      <w:r>
+        <w:rPr>
+          <w:noProof/>
+        </w:rPr>
+        <w:drawing>
+          <wp:inline distT="0" distB="0" distL="0" distR="0" wp14:anchorId="6DAE906A" wp14:editId="5CE7322F">
+            <wp:extent cx="2524125" cy="1638300"/>
+            <wp:effectExtent l="0" t="0" r="9525" b="0"/>
+            <wp:docPr id="6" name="Imagen 6"/>
+            <wp:cNvGraphicFramePr>
+              <a:graphicFrameLocks xmlns:a="http://schemas.openxmlformats.org/drawingml/2006/main" noChangeAspect="1"/>
+            </wp:cNvGraphicFramePr>
+            <a:graphic xmlns:a="http://schemas.openxmlformats.org/drawingml/2006/main">
+              <a:graphicData uri="http://schemas.openxmlformats.org/drawingml/2006/picture">
+                <pic:pic xmlns:pic="http://schemas.openxmlformats.org/drawingml/2006/picture">
+                  <pic:nvPicPr>
+                    <pic:cNvPr id="1" name=""/>
+                    <pic:cNvPicPr/>
+                  </pic:nvPicPr>
+                  <pic:blipFill rotWithShape="1">
+                    <a:blip r:embed="rId13"/>
+                    <a:srcRect l="25288" t="31999" r="29735" b="16080"/>
+                    <a:stretch/>
+                  </pic:blipFill>
+                  <pic:spPr bwMode="auto">
+                    <a:xfrm>
+                      <a:off x="0" y="0"/>
+                      <a:ext cx="2524125" cy="1638300"/>
+                    </a:xfrm>
+                    <a:prstGeom prst="rect">
+                      <a:avLst/>
+                    </a:prstGeom>
+                    <a:ln>
+                      <a:noFill/>
+                    </a:ln>
+                    <a:extLst>
+                      <a:ext uri="{53640926-AAD7-44D8-BBD7-CCE9431645EC}">
+                        <a14:shadowObscured xmlns:a14="http://schemas.microsoft.com/office/drawing/2010/main"/>
+                      </a:ext>
+                    </a:extLst>
+                  </pic:spPr>
+                </pic:pic>
+              </a:graphicData>
+            </a:graphic>
+          </wp:inline>
+        </w:drawing>
+      </w:r>
+    </w:p>
+    <w:p>
+      <w:pPr>
+        <w:spacing w:line="360" w:lineRule="auto"/>
+        <w:ind w:left="720"/>
+        <w:jc w:val="both"/>
+        <w:rPr>
+          <w:i/>
+        </w:rPr>
+      </w:pPr>
+    </w:p>
+    <w:p>
+      <w:pPr>
+        <w:spacing w:line="360" w:lineRule="auto"/>
+        <w:ind w:left="720"/>
+        <w:jc w:val="both"/>
+      </w:pPr>
+      <w:r>
+        <w:t>Para solucionarlo tuve que generar un “token”, que lo copie y lo reemplace por mi c</w:t>
+      </w:r>
+      <w:r>
+        <w:t xml:space="preserve">ontraseña y funciono.-   </w:t>
+      </w:r>
+    </w:p>
+    <w:p>
+      <w:pPr>
+        <w:numPr>
+          <w:ilvl w:val="0"/>
+          <w:numId w:val="2"/>
+        </w:numPr>
+        <w:spacing w:line="360" w:lineRule="auto"/>
+        <w:jc w:val="both"/>
+      </w:pPr>
+      <w:r>
+        <w:t>23/10 Mauricio creo en el repositorio local el archivo  “lista de tareas.doc”, lo agrego al seguimiento, lo comiteo y lo subo al repo -  Es el archivo que se va a eliminar ya que no tiene seguimiento en Trello.-</w:t>
+      </w:r>
+    </w:p>
+    <w:p>
+      <w:pPr>
+        <w:numPr>
+          <w:ilvl w:val="0"/>
+          <w:numId w:val="2"/>
+        </w:numPr>
+        <w:spacing w:line="360" w:lineRule="auto"/>
+        <w:jc w:val="both"/>
+      </w:pPr>
+      <w:r>
+        <w:t xml:space="preserve">24/10 Mauricio Realizo un pull para traer al repo local posibles cambios.- </w:t>
+      </w:r>
+    </w:p>
+    <w:p>
+      <w:pPr>
+        <w:numPr>
+          <w:ilvl w:val="0"/>
+          <w:numId w:val="2"/>
+        </w:numPr>
+        <w:spacing w:line="360" w:lineRule="auto"/>
+        <w:jc w:val="both"/>
+      </w:pPr>
+      <w:r>
+        <w:t>24/ Mauricio: Creo la rama jsLocal en el repositorio local para trabajar con el formulario de js.-</w:t>
+      </w:r>
+    </w:p>
+    <w:p>
+      <w:pPr>
+        <w:spacing w:line="360" w:lineRule="auto"/>
+        <w:ind w:left="720"/>
+        <w:jc w:val="both"/>
+      </w:pPr>
+    </w:p>
+    <w:p>
+      <w:pPr>
+        <w:spacing w:line="360" w:lineRule="auto"/>
+        <w:ind w:left="720"/>
+        <w:jc w:val="both"/>
+      </w:pPr>
+      <w:r>
+        <w:rPr>
+          <w:noProof/>
+        </w:rPr>
+        <w:lastRenderedPageBreak/>
+        <w:drawing>
+          <wp:inline distT="0" distB="0" distL="0" distR="0" wp14:anchorId="033B37BD" wp14:editId="11D60BB4">
+            <wp:extent cx="2476500" cy="1600200"/>
+            <wp:effectExtent l="0" t="0" r="0" b="0"/>
+            <wp:docPr id="7" name="Imagen 7"/>
+            <wp:cNvGraphicFramePr>
+              <a:graphicFrameLocks xmlns:a="http://schemas.openxmlformats.org/drawingml/2006/main" noChangeAspect="1"/>
+            </wp:cNvGraphicFramePr>
+            <a:graphic xmlns:a="http://schemas.openxmlformats.org/drawingml/2006/main">
+              <a:graphicData uri="http://schemas.openxmlformats.org/drawingml/2006/picture">
+                <pic:pic xmlns:pic="http://schemas.openxmlformats.org/drawingml/2006/picture">
+                  <pic:nvPicPr>
+                    <pic:cNvPr id="1" name=""/>
+                    <pic:cNvPicPr/>
+                  </pic:nvPicPr>
+                  <pic:blipFill rotWithShape="1">
+                    <a:blip r:embed="rId14"/>
+                    <a:srcRect l="29362" t="25356" r="26510" b="23929"/>
+                    <a:stretch/>
+                  </pic:blipFill>
+                  <pic:spPr bwMode="auto">
+                    <a:xfrm>
+                      <a:off x="0" y="0"/>
+                      <a:ext cx="2476500" cy="1600200"/>
+                    </a:xfrm>
+                    <a:prstGeom prst="rect">
+                      <a:avLst/>
+                    </a:prstGeom>
+                    <a:ln>
+                      <a:noFill/>
+                    </a:ln>
+                    <a:extLst>
+                      <a:ext uri="{53640926-AAD7-44D8-BBD7-CCE9431645EC}">
+                        <a14:shadowObscured xmlns:a14="http://schemas.microsoft.com/office/drawing/2010/main"/>
+                      </a:ext>
+                    </a:extLst>
+                  </pic:spPr>
+                </pic:pic>
+              </a:graphicData>
+            </a:graphic>
+          </wp:inline>
+        </w:drawing>
+      </w:r>
+      <w:r>
+        <w:t xml:space="preserve"> </w:t>
+      </w:r>
+    </w:p>
+    <w:p>
+      <w:pPr>
+        <w:spacing w:line="360" w:lineRule="auto"/>
+        <w:ind w:left="720"/>
+        <w:jc w:val="both"/>
+      </w:pPr>
+    </w:p>
+    <w:p>
+      <w:pPr>
+        <w:numPr>
+          <w:ilvl w:val="0"/>
+          <w:numId w:val="2"/>
+        </w:numPr>
+        <w:spacing w:line="360" w:lineRule="auto"/>
+        <w:jc w:val="both"/>
+      </w:pPr>
+      <w:r>
+        <w:t>24/10 Facundo realiza un add, commit, push al repositorio con estilos de la pagina de contacto.</w:t>
+      </w:r>
+    </w:p>
+    <w:p>
+      <w:pPr>
+        <w:numPr>
+          <w:ilvl w:val="0"/>
+          <w:numId w:val="2"/>
+        </w:numPr>
+        <w:spacing w:line="360" w:lineRule="auto"/>
+        <w:jc w:val="both"/>
+      </w:pPr>
+      <w:r>
+        <w:t>24/10 Facundo crea una rama local para hacer cambios de estilos para diferentes pantallas, terminadas las pruebas hace el add y commit para la rama secundaria, lo sube a la rama master y elimina la otra. Luego se hace el respectivo git push master origin</w:t>
+      </w:r>
+    </w:p>
+    <w:p>
+      <w:pPr>
+        <w:numPr>
+          <w:ilvl w:val="0"/>
+          <w:numId w:val="2"/>
+        </w:numPr>
+        <w:spacing w:line="360" w:lineRule="auto"/>
+        <w:jc w:val="both"/>
+      </w:pPr>
+      <w:r>
+        <w:t>24/10 Mauricio  realizo un add y un commit en la rama local “jsLocal”</w:t>
+      </w:r>
+    </w:p>
+    <w:p>
+      <w:pPr>
+        <w:spacing w:line="360" w:lineRule="auto"/>
+        <w:ind w:left="720"/>
+        <w:jc w:val="both"/>
+      </w:pPr>
+    </w:p>
+    <w:p>
+      <w:pPr>
+        <w:spacing w:line="360" w:lineRule="auto"/>
+        <w:ind w:left="720"/>
+        <w:jc w:val="both"/>
+      </w:pPr>
+      <w:r>
+        <w:rPr>
+          <w:noProof/>
+        </w:rPr>
+        <w:drawing>
+          <wp:inline distT="0" distB="0" distL="0" distR="0" wp14:anchorId="48923E2C" wp14:editId="2D67ECBC">
+            <wp:extent cx="5612130" cy="3019425"/>
+            <wp:effectExtent l="0" t="0" r="7620" b="9525"/>
+            <wp:docPr id="8" name="Imagen 8"/>
+            <wp:cNvGraphicFramePr>
+              <a:graphicFrameLocks xmlns:a="http://schemas.openxmlformats.org/drawingml/2006/main" noChangeAspect="1"/>
+            </wp:cNvGraphicFramePr>
+            <a:graphic xmlns:a="http://schemas.openxmlformats.org/drawingml/2006/main">
+              <a:graphicData uri="http://schemas.openxmlformats.org/drawingml/2006/picture">
+                <pic:pic xmlns:pic="http://schemas.openxmlformats.org/drawingml/2006/picture">
+                  <pic:nvPicPr>
+                    <pic:cNvPr id="1" name=""/>
+                    <pic:cNvPicPr/>
+                  </pic:nvPicPr>
+                  <pic:blipFill rotWithShape="1">
+                    <a:blip r:embed="rId15"/>
+                    <a:srcRect b="4307"/>
+                    <a:stretch/>
+                  </pic:blipFill>
+                  <pic:spPr bwMode="auto">
+                    <a:xfrm>
+                      <a:off x="0" y="0"/>
+                      <a:ext cx="5612130" cy="3019425"/>
+                    </a:xfrm>
+                    <a:prstGeom prst="rect">
+                      <a:avLst/>
+                    </a:prstGeom>
+                    <a:ln>
+                      <a:noFill/>
+                    </a:ln>
+                    <a:extLst>
+                      <a:ext uri="{53640926-AAD7-44D8-BBD7-CCE9431645EC}">
+                        <a14:shadowObscured xmlns:a14="http://schemas.microsoft.com/office/drawing/2010/main"/>
+                      </a:ext>
+                    </a:extLst>
+                  </pic:spPr>
+                </pic:pic>
+              </a:graphicData>
+            </a:graphic>
+          </wp:inline>
+        </w:drawing>
+      </w:r>
+      <w:r>
+        <w:t xml:space="preserve"> </w:t>
+      </w:r>
+    </w:p>
+    <w:p>
+      <w:pPr>
+        <w:spacing w:line="360" w:lineRule="auto"/>
+        <w:ind w:left="720"/>
+        <w:jc w:val="both"/>
+      </w:pPr>
+    </w:p>
+    <w:p>
+      <w:pPr>
+        <w:numPr>
+          <w:ilvl w:val="0"/>
+          <w:numId w:val="2"/>
+        </w:numPr>
+        <w:spacing w:line="360" w:lineRule="auto"/>
+        <w:jc w:val="both"/>
+      </w:pPr>
+      <w:r>
+        <w:t xml:space="preserve">24/10 Mauricio realizo un merge en la rama local master de la rama local “jsLocal” y luego elimino la rama local “jsLocal” </w:t>
+      </w:r>
+    </w:p>
+    <w:p>
+      <w:pPr>
+        <w:spacing w:line="360" w:lineRule="auto"/>
+        <w:ind w:left="720"/>
+        <w:jc w:val="both"/>
+      </w:pPr>
+    </w:p>
+    <w:p>
+      <w:pPr>
+        <w:spacing w:line="360" w:lineRule="auto"/>
+        <w:ind w:left="720"/>
+        <w:jc w:val="both"/>
+      </w:pPr>
+      <w:r>
+        <w:rPr>
+          <w:noProof/>
+        </w:rPr>
+        <w:lastRenderedPageBreak/>
+        <w:drawing>
+          <wp:inline distT="0" distB="0" distL="0" distR="0" wp14:anchorId="319C8CB7" wp14:editId="5DCF0459">
+            <wp:extent cx="2505075" cy="1619250"/>
+            <wp:effectExtent l="0" t="0" r="9525" b="0"/>
+            <wp:docPr id="10" name="Imagen 10"/>
+            <wp:cNvGraphicFramePr>
+              <a:graphicFrameLocks xmlns:a="http://schemas.openxmlformats.org/drawingml/2006/main" noChangeAspect="1"/>
+            </wp:cNvGraphicFramePr>
+            <a:graphic xmlns:a="http://schemas.openxmlformats.org/drawingml/2006/main">
+              <a:graphicData uri="http://schemas.openxmlformats.org/drawingml/2006/picture">
+                <pic:pic xmlns:pic="http://schemas.openxmlformats.org/drawingml/2006/picture">
+                  <pic:nvPicPr>
+                    <pic:cNvPr id="1" name=""/>
+                    <pic:cNvPicPr/>
+                  </pic:nvPicPr>
+                  <pic:blipFill rotWithShape="1">
+                    <a:blip r:embed="rId16"/>
+                    <a:srcRect l="25459" t="23244" r="29905" b="25438"/>
+                    <a:stretch/>
+                  </pic:blipFill>
+                  <pic:spPr bwMode="auto">
+                    <a:xfrm>
+                      <a:off x="0" y="0"/>
+                      <a:ext cx="2505075" cy="1619250"/>
+                    </a:xfrm>
+                    <a:prstGeom prst="rect">
+                      <a:avLst/>
+                    </a:prstGeom>
+                    <a:ln>
+                      <a:noFill/>
+                    </a:ln>
+                    <a:extLst>
+                      <a:ext uri="{53640926-AAD7-44D8-BBD7-CCE9431645EC}">
+                        <a14:shadowObscured xmlns:a14="http://schemas.microsoft.com/office/drawing/2010/main"/>
+                      </a:ext>
+                    </a:extLst>
+                  </pic:spPr>
+                </pic:pic>
+              </a:graphicData>
+            </a:graphic>
+          </wp:inline>
+        </w:drawing>
+      </w:r>
+      <w:r>
+        <w:t xml:space="preserve"> </w:t>
+      </w:r>
+    </w:p>
+    <w:p>
+      <w:pPr>
+        <w:spacing w:line="360" w:lineRule="auto"/>
+        <w:ind w:left="720"/>
+        <w:jc w:val="both"/>
+      </w:pPr>
+    </w:p>
+    <w:p>
+      <w:pPr>
+        <w:numPr>
+          <w:ilvl w:val="0"/>
+          <w:numId w:val="2"/>
+        </w:numPr>
+        <w:spacing w:line="360" w:lineRule="auto"/>
+        <w:jc w:val="both"/>
+      </w:pPr>
+      <w:r>
+        <w:t>24/10 Mauricio realizo un push con los cambios realizados en en captcha.js (archivo listo)</w:t>
+      </w:r>
+    </w:p>
+    <w:p>
+      <w:pPr>
+        <w:numPr>
+          <w:ilvl w:val="0"/>
+          <w:numId w:val="2"/>
+        </w:numPr>
+        <w:spacing w:line="360" w:lineRule="auto"/>
+        <w:jc w:val="both"/>
+      </w:pPr>
+      <w:r>
+        <w:t>24/10 nicolás realizó el cambios sobre la rama estilos del repositorio remoto y también el merge con la rama master (abajo en las imagenes esta mas detallado)</w:t>
+      </w:r>
+    </w:p>
+    <w:p>
+      <w:pPr>
+        <w:numPr>
+          <w:ilvl w:val="0"/>
+          <w:numId w:val="2"/>
+        </w:numPr>
+        <w:spacing w:line="360" w:lineRule="auto"/>
+        <w:jc w:val="both"/>
+      </w:pPr>
+      <w:r>
+        <w:t>24/10 nicolás agrego las imágenes de la página web (index y fondo de las páginas del sitio web)</w:t>
+      </w:r>
+    </w:p>
+    <w:p>
+      <w:pPr>
+        <w:numPr>
+          <w:ilvl w:val="0"/>
+          <w:numId w:val="2"/>
+        </w:numPr>
+        <w:spacing w:line="360" w:lineRule="auto"/>
+        <w:jc w:val="both"/>
+      </w:pPr>
+      <w:r>
+        <w:t>24/10 Facundo realizo cambios en contacto y estudio en el linkeado de estilos, haciendo un add, un commit y un push</w:t>
+      </w:r>
+    </w:p>
+    <w:p>
+      <w:pPr>
+        <w:numPr>
+          <w:ilvl w:val="0"/>
+          <w:numId w:val="2"/>
+        </w:numPr>
+        <w:spacing w:line="360" w:lineRule="auto"/>
+        <w:jc w:val="both"/>
+      </w:pPr>
+      <w:r>
+        <w:t>24/10 Mauricio agrego un archivo js. Cuando realice el commit el mensaje hacia referencia a un formulario, como era erroneo con el comando git commit --amend -m</w:t>
+      </w:r>
+    </w:p>
+    <w:p>
+      <w:pPr>
+        <w:spacing w:line="360" w:lineRule="auto"/>
+        <w:ind w:left="720"/>
+        <w:jc w:val="both"/>
+      </w:pPr>
+      <w:r>
+        <w:t xml:space="preserve">se modifica el mensaje.- </w:t>
+      </w:r>
+    </w:p>
+    <w:p>
+      <w:pPr>
+        <w:spacing w:line="360" w:lineRule="auto"/>
+        <w:ind w:left="720"/>
+        <w:jc w:val="both"/>
+      </w:pPr>
+    </w:p>
+    <w:p>
+      <w:pPr>
+        <w:spacing w:line="360" w:lineRule="auto"/>
+        <w:ind w:left="720"/>
+        <w:jc w:val="both"/>
+      </w:pPr>
+      <w:r>
+        <w:rPr>
+          <w:noProof/>
+        </w:rPr>
+        <w:drawing>
+          <wp:inline distT="0" distB="0" distL="0" distR="0" wp14:anchorId="4C28AEA0" wp14:editId="4FC000BF">
+            <wp:extent cx="2466975" cy="1590675"/>
+            <wp:effectExtent l="0" t="0" r="9525" b="9525"/>
+            <wp:docPr id="11" name="Imagen 11"/>
+            <wp:cNvGraphicFramePr>
+              <a:graphicFrameLocks xmlns:a="http://schemas.openxmlformats.org/drawingml/2006/main" noChangeAspect="1"/>
+            </wp:cNvGraphicFramePr>
+            <a:graphic xmlns:a="http://schemas.openxmlformats.org/drawingml/2006/main">
+              <a:graphicData uri="http://schemas.openxmlformats.org/drawingml/2006/picture">
+                <pic:pic xmlns:pic="http://schemas.openxmlformats.org/drawingml/2006/picture">
+                  <pic:nvPicPr>
+                    <pic:cNvPr id="1" name=""/>
+                    <pic:cNvPicPr/>
+                  </pic:nvPicPr>
+                  <pic:blipFill rotWithShape="1">
+                    <a:blip r:embed="rId17"/>
+                    <a:srcRect l="26986" t="29583" r="29056" b="20004"/>
+                    <a:stretch/>
+                  </pic:blipFill>
+                  <pic:spPr bwMode="auto">
+                    <a:xfrm>
+                      <a:off x="0" y="0"/>
+                      <a:ext cx="2466975" cy="1590675"/>
+                    </a:xfrm>
+                    <a:prstGeom prst="rect">
+                      <a:avLst/>
+                    </a:prstGeom>
+                    <a:ln>
+                      <a:noFill/>
+                    </a:ln>
+                    <a:extLst>
+                      <a:ext uri="{53640926-AAD7-44D8-BBD7-CCE9431645EC}">
+                        <a14:shadowObscured xmlns:a14="http://schemas.microsoft.com/office/drawing/2010/main"/>
+                      </a:ext>
+                    </a:extLst>
+                  </pic:spPr>
+                </pic:pic>
+              </a:graphicData>
+            </a:graphic>
+          </wp:inline>
+        </w:drawing>
+      </w:r>
+      <w:r>
+        <w:t xml:space="preserve"> </w:t>
+      </w:r>
+    </w:p>
+    <w:p>
+      <w:pPr>
+        <w:spacing w:line="360" w:lineRule="auto"/>
+        <w:ind w:left="720"/>
+        <w:jc w:val="both"/>
+      </w:pPr>
+    </w:p>
+    <w:p>
+      <w:pPr>
+        <w:spacing w:line="360" w:lineRule="auto"/>
+        <w:ind w:left="720"/>
+        <w:jc w:val="both"/>
+      </w:pPr>
+      <w:r>
+        <w:t xml:space="preserve">Cuando realizo el push para subirlo al repo remoto se </w:t>
+      </w:r>
+      <w:r>
+        <w:t>habían</w:t>
+      </w:r>
+      <w:r>
+        <w:t xml:space="preserve"> realizado cambios por lo que antes necesito realizar un pull del mismo</w:t>
+      </w:r>
+    </w:p>
+    <w:p>
+      <w:pPr>
+        <w:spacing w:line="360" w:lineRule="auto"/>
+        <w:ind w:left="720"/>
+        <w:jc w:val="both"/>
+      </w:pPr>
+    </w:p>
+    <w:p>
+      <w:pPr>
+        <w:spacing w:line="360" w:lineRule="auto"/>
+        <w:ind w:left="720"/>
+        <w:jc w:val="both"/>
+      </w:pPr>
+      <w:r>
+        <w:rPr>
+          <w:noProof/>
+        </w:rPr>
+        <w:lastRenderedPageBreak/>
+        <w:drawing>
+          <wp:inline distT="0" distB="0" distL="0" distR="0" wp14:anchorId="21A0DC7C" wp14:editId="333757F7">
+            <wp:extent cx="2486025" cy="1609725"/>
+            <wp:effectExtent l="0" t="0" r="9525" b="9525"/>
+            <wp:docPr id="12" name="Imagen 12"/>
+            <wp:cNvGraphicFramePr>
+              <a:graphicFrameLocks xmlns:a="http://schemas.openxmlformats.org/drawingml/2006/main" noChangeAspect="1"/>
+            </wp:cNvGraphicFramePr>
+            <a:graphic xmlns:a="http://schemas.openxmlformats.org/drawingml/2006/main">
+              <a:graphicData uri="http://schemas.openxmlformats.org/drawingml/2006/picture">
+                <pic:pic xmlns:pic="http://schemas.openxmlformats.org/drawingml/2006/picture">
+                  <pic:nvPicPr>
+                    <pic:cNvPr id="1" name=""/>
+                    <pic:cNvPicPr/>
+                  </pic:nvPicPr>
+                  <pic:blipFill rotWithShape="1">
+                    <a:blip r:embed="rId18"/>
+                    <a:srcRect l="26986" t="29583" r="28716" b="19400"/>
+                    <a:stretch/>
+                  </pic:blipFill>
+                  <pic:spPr bwMode="auto">
+                    <a:xfrm>
+                      <a:off x="0" y="0"/>
+                      <a:ext cx="2486025" cy="1609725"/>
+                    </a:xfrm>
+                    <a:prstGeom prst="rect">
+                      <a:avLst/>
+                    </a:prstGeom>
+                    <a:ln>
+                      <a:noFill/>
+                    </a:ln>
+                    <a:extLst>
+                      <a:ext uri="{53640926-AAD7-44D8-BBD7-CCE9431645EC}">
+                        <a14:shadowObscured xmlns:a14="http://schemas.microsoft.com/office/drawing/2010/main"/>
+                      </a:ext>
+                    </a:extLst>
+                  </pic:spPr>
+                </pic:pic>
+              </a:graphicData>
+            </a:graphic>
+          </wp:inline>
+        </w:drawing>
+      </w:r>
+      <w:r>
+        <w:t xml:space="preserve"> </w:t>
+      </w:r>
+    </w:p>
+    <w:p>
+      <w:pPr>
+        <w:spacing w:line="360" w:lineRule="auto"/>
+        <w:ind w:left="720"/>
+        <w:jc w:val="both"/>
+      </w:pPr>
+    </w:p>
+    <w:p>
+      <w:pPr>
+        <w:numPr>
+          <w:ilvl w:val="0"/>
+          <w:numId w:val="2"/>
+        </w:numPr>
+        <w:spacing w:line="360" w:lineRule="auto"/>
+        <w:jc w:val="both"/>
+      </w:pPr>
+      <w:r>
+        <w:t xml:space="preserve">25/10 Mauricio De forma local modifico el archivo captcha.js, realizo el comando git add, pero necesito seguir </w:t>
+      </w:r>
+      <w:r>
+        <w:t>modificándolo</w:t>
+      </w:r>
+      <w:bookmarkStart w:id="0" w:name="_GoBack"/>
+      <w:bookmarkEnd w:id="0"/>
+      <w:r>
+        <w:t>, con el comando git reset HEAD, vuelvo a llevarlo al estado modificado para poder seguir trabajando</w:t>
+      </w:r>
+    </w:p>
+    <w:p>
+      <w:pPr>
+        <w:spacing w:line="360" w:lineRule="auto"/>
+        <w:ind w:left="720"/>
+        <w:jc w:val="both"/>
+      </w:pPr>
+    </w:p>
+    <w:p>
+      <w:pPr>
+        <w:spacing w:line="360" w:lineRule="auto"/>
+        <w:ind w:left="720"/>
+        <w:jc w:val="both"/>
+      </w:pPr>
+      <w:r>
+        <w:rPr>
+          <w:noProof/>
+        </w:rPr>
+        <w:drawing>
+          <wp:inline distT="0" distB="0" distL="0" distR="0" wp14:anchorId="40F4A061" wp14:editId="03B98EB2">
+            <wp:extent cx="2495550" cy="1571625"/>
+            <wp:effectExtent l="0" t="0" r="0" b="9525"/>
+            <wp:docPr id="13" name="Imagen 13"/>
+            <wp:cNvGraphicFramePr>
+              <a:graphicFrameLocks xmlns:a="http://schemas.openxmlformats.org/drawingml/2006/main" noChangeAspect="1"/>
+            </wp:cNvGraphicFramePr>
+            <a:graphic xmlns:a="http://schemas.openxmlformats.org/drawingml/2006/main">
+              <a:graphicData uri="http://schemas.openxmlformats.org/drawingml/2006/picture">
+                <pic:pic xmlns:pic="http://schemas.openxmlformats.org/drawingml/2006/picture">
+                  <pic:nvPicPr>
+                    <pic:cNvPr id="1" name=""/>
+                    <pic:cNvPicPr/>
+                  </pic:nvPicPr>
+                  <pic:blipFill rotWithShape="1">
+                    <a:blip r:embed="rId19"/>
+                    <a:srcRect l="26816" t="30489" r="28717" b="19702"/>
+                    <a:stretch/>
+                  </pic:blipFill>
+                  <pic:spPr bwMode="auto">
+                    <a:xfrm>
+                      <a:off x="0" y="0"/>
+                      <a:ext cx="2495550" cy="1571625"/>
+                    </a:xfrm>
+                    <a:prstGeom prst="rect">
+                      <a:avLst/>
+                    </a:prstGeom>
+                    <a:ln>
+                      <a:noFill/>
+                    </a:ln>
+                    <a:extLst>
+                      <a:ext uri="{53640926-AAD7-44D8-BBD7-CCE9431645EC}">
+                        <a14:shadowObscured xmlns:a14="http://schemas.microsoft.com/office/drawing/2010/main"/>
+                      </a:ext>
+                    </a:extLst>
+                  </pic:spPr>
+                </pic:pic>
+              </a:graphicData>
+            </a:graphic>
+          </wp:inline>
+        </w:drawing>
+      </w:r>
+      <w:r>
+        <w:t xml:space="preserve"> </w:t>
+      </w:r>
+    </w:p>
+    <w:p>
+      <w:pPr>
+        <w:spacing w:line="360" w:lineRule="auto"/>
+        <w:ind w:left="720"/>
+        <w:jc w:val="both"/>
+      </w:pPr>
+    </w:p>
+    <w:p>
+      <w:pPr>
+        <w:numPr>
+          <w:ilvl w:val="0"/>
+          <w:numId w:val="2"/>
+        </w:numPr>
+        <w:spacing w:line="360" w:lineRule="auto"/>
+        <w:jc w:val="both"/>
+      </w:pPr>
+      <w:r>
+        <w:t xml:space="preserve">25/10 Mauricio agrego y subo al repositorio remoto el archivo donde se </w:t>
+      </w:r>
+      <w:r>
+        <w:t>llevó</w:t>
+      </w:r>
+      <w:r>
+        <w:t xml:space="preserve"> la </w:t>
+      </w:r>
+      <w:r>
+        <w:t>cronología</w:t>
+      </w:r>
+      <w:r>
+        <w:t xml:space="preserve"> del trabajo.- </w:t>
+      </w:r>
+    </w:p>
+    <w:p>
+      <w:pPr>
+        <w:spacing w:line="360" w:lineRule="auto"/>
+        <w:jc w:val="both"/>
+      </w:pPr>
+    </w:p>
+    <w:p>
+      <w:pPr>
+        <w:spacing w:line="360" w:lineRule="auto"/>
+        <w:jc w:val="both"/>
+      </w:pPr>
+    </w:p>
+    <w:p>
+      <w:pPr>
+        <w:spacing w:line="360" w:lineRule="auto"/>
+        <w:jc w:val="both"/>
+      </w:pPr>
+    </w:p>
+    <w:p>
+      <w:pPr>
+        <w:spacing w:line="360" w:lineRule="auto"/>
+        <w:jc w:val="both"/>
+      </w:pPr>
+    </w:p>
+    <w:p>
+      <w:pPr>
+        <w:spacing w:line="360" w:lineRule="auto"/>
+        <w:jc w:val="both"/>
+      </w:pPr>
+    </w:p>
+    <w:p>
+      <w:pPr>
+        <w:spacing w:line="360" w:lineRule="auto"/>
+        <w:jc w:val="both"/>
+      </w:pPr>
+    </w:p>
+    <w:p>
+      <w:pPr>
+        <w:spacing w:line="360" w:lineRule="auto"/>
+        <w:jc w:val="both"/>
+      </w:pPr>
+    </w:p>
+    <w:p>
+      <w:pPr>
+        <w:spacing w:line="360" w:lineRule="auto"/>
+        <w:jc w:val="both"/>
+      </w:pPr>
+    </w:p>
+    <w:p>
+      <w:pPr>
+        <w:spacing w:line="360" w:lineRule="auto"/>
+        <w:jc w:val="both"/>
+      </w:pPr>
+    </w:p>
+    <w:p>
+      <w:pPr>
+        <w:spacing w:line="360" w:lineRule="auto"/>
+        <w:jc w:val="both"/>
+      </w:pPr>
+    </w:p>
+    <w:p>
+      <w:pPr>
+        <w:spacing w:line="360" w:lineRule="auto"/>
+        <w:jc w:val="both"/>
+      </w:pPr>
+    </w:p>
+    <w:p>
+      <w:pPr>
+        <w:spacing w:line="360" w:lineRule="auto"/>
+        <w:jc w:val="both"/>
+      </w:pPr>
+    </w:p>
+    <w:p>
+      <w:pPr>
+        <w:spacing w:line="360" w:lineRule="auto"/>
+        <w:jc w:val="both"/>
+      </w:pPr>
+    </w:p>
+    <w:p>
+      <w:pPr>
+        <w:spacing w:line="360" w:lineRule="auto"/>
+        <w:jc w:val="both"/>
+      </w:pPr>
+    </w:p>
+    <w:p>
+      <w:pPr>
+        <w:spacing w:line="360" w:lineRule="auto"/>
+        <w:jc w:val="both"/>
+      </w:pPr>
+    </w:p>
+    <w:p>
+      <w:pPr>
+        <w:spacing w:line="360" w:lineRule="auto"/>
+        <w:jc w:val="both"/>
+      </w:pPr>
+      <w:r>
+        <w:lastRenderedPageBreak/>
+        <w:t>En la siguiente</w:t>
+      </w:r>
+      <w:r>
+        <w:t xml:space="preserve"> imagen </w:t>
+      </w:r>
+      <w:r>
+        <w:t xml:space="preserve">se ve </w:t>
+      </w:r>
+      <w:r>
+        <w:t xml:space="preserve">cuando renombre el archivo javascript y también su git status para asegurar de que se realizó bien el cambio de nombre </w:t>
+      </w:r>
+    </w:p>
+    <w:p>
+      <w:pPr>
+        <w:spacing w:line="360" w:lineRule="auto"/>
+        <w:jc w:val="both"/>
+      </w:pPr>
+    </w:p>
+    <w:p>
+      <w:pPr>
+        <w:spacing w:line="360" w:lineRule="auto"/>
+        <w:jc w:val="center"/>
+      </w:pPr>
       <w:r>
         <w:rPr>
           <w:noProof/>
@@ -630,7 +1762,7 @@
                     <pic:cNvPicPr preferRelativeResize="0"/>
                   </pic:nvPicPr>
                   <pic:blipFill>
-                    <a:blip r:embed="rId7"/>
+                    <a:blip r:embed="rId20"/>
                     <a:srcRect/>
                     <a:stretch>
                       <a:fillRect/>
@@ -653,14 +1785,28 @@
         </w:drawing>
       </w:r>
     </w:p>
-    <w:p/>
-    <w:p>
+    <w:p>
+      <w:pPr>
+        <w:spacing w:line="360" w:lineRule="auto"/>
+        <w:jc w:val="both"/>
+      </w:pPr>
+    </w:p>
+    <w:p>
+      <w:pPr>
+        <w:spacing w:line="360" w:lineRule="auto"/>
+        <w:jc w:val="both"/>
+      </w:pPr>
+    </w:p>
+    <w:p>
+      <w:pPr>
+        <w:spacing w:line="360" w:lineRule="auto"/>
+        <w:jc w:val="both"/>
+      </w:pPr>
       <w:r>
         <w:rPr>
           <w:noProof/>
           <w:lang w:val="es-AR"/>
         </w:rPr>
-        <w:lastRenderedPageBreak/>
         <w:drawing>
           <wp:inline distT="114300" distB="114300" distL="114300" distR="114300">
             <wp:extent cx="5731200" cy="2882900"/>
@@ -675,7 +1821,7 @@
                     <pic:cNvPicPr preferRelativeResize="0"/>
                   </pic:nvPicPr>
                   <pic:blipFill>
-                    <a:blip r:embed="rId8"/>
+                    <a:blip r:embed="rId21"/>
                     <a:srcRect/>
                     <a:stretch>
                       <a:fillRect/>
@@ -699,14 +1845,34 @@
       </w:r>
     </w:p>
     <w:p>
-      <w:proofErr w:type="gramStart"/>
-      <w:r>
-        <w:t>en</w:t>
-      </w:r>
-      <w:proofErr w:type="gramEnd"/>
-      <w:r>
-        <w:t xml:space="preserve"> la imagen se puede ver como de la rama estilos del repositorio remoto cambie a la rama master del repositorio y realice el merge, luego realice un git status para ver que se había realizado el merge una vez hecho esto </w:t>
-      </w:r>
+      <w:pPr>
+        <w:spacing w:line="360" w:lineRule="auto"/>
+        <w:jc w:val="both"/>
+      </w:pPr>
+    </w:p>
+    <w:p>
+      <w:pPr>
+        <w:spacing w:line="360" w:lineRule="auto"/>
+        <w:jc w:val="both"/>
+      </w:pPr>
+      <w:r>
+        <w:t>E</w:t>
+      </w:r>
+      <w:r>
+        <w:t xml:space="preserve">n imagen </w:t>
+      </w:r>
+      <w:r>
+        <w:t xml:space="preserve">anterior </w:t>
+      </w:r>
+      <w:r>
+        <w:t xml:space="preserve">se puede ver como de la rama estilos del repositorio remoto cambie a la rama master del repositorio y realice el merge, luego realice un git status para ver que se había realizado el merge una vez hecho esto </w:t>
+      </w:r>
+    </w:p>
+    <w:p>
+      <w:pPr>
+        <w:spacing w:line="360" w:lineRule="auto"/>
+        <w:jc w:val="both"/>
+      </w:pPr>
     </w:p>
     <w:p>
       <w:r>
@@ -714,6 +1880,7 @@
           <w:noProof/>
           <w:lang w:val="es-AR"/>
         </w:rPr>
+        <w:lastRenderedPageBreak/>
         <w:drawing>
           <wp:inline distT="114300" distB="114300" distL="114300" distR="114300">
             <wp:extent cx="5731200" cy="3124200"/>
@@ -728,7 +1895,7 @@
                     <pic:cNvPicPr preferRelativeResize="0"/>
                   </pic:nvPicPr>
                   <pic:blipFill>
-                    <a:blip r:embed="rId9"/>
+                    <a:blip r:embed="rId22"/>
                     <a:srcRect/>
                     <a:stretch>
                       <a:fillRect/>
@@ -751,80 +1918,26 @@
         </w:drawing>
       </w:r>
     </w:p>
-    <w:p>
-      <w:proofErr w:type="gramStart"/>
-      <w:r>
-        <w:t>arregle</w:t>
-      </w:r>
-      <w:proofErr w:type="gramEnd"/>
-      <w:r>
-        <w:t xml:space="preserve"> el problema de las versiones de forma manual y realice el add, commit para que deje de estar en estado merging y pushe los cambios </w:t>
+    <w:p/>
+    <w:p>
+      <w:r>
+        <w:t xml:space="preserve">En la imagen anterior </w:t>
+      </w:r>
+      <w:r>
+        <w:t xml:space="preserve">arregle el problema de las versiones de forma manual y realice el add, commit para que deje de estar en estado merging y pushe los cambios </w:t>
       </w:r>
     </w:p>
     <w:p/>
     <w:p/>
     <w:p>
-      <w:r>
-        <w:t xml:space="preserve">Enlaces: </w:t>
-      </w:r>
-    </w:p>
-    <w:p>
-      <w:pPr>
-        <w:numPr>
-          <w:ilvl w:val="0"/>
-          <w:numId w:val="1"/>
-        </w:numPr>
-      </w:pPr>
-      <w:r>
-        <w:t xml:space="preserve">Tablero de Trello: </w:t>
-      </w:r>
-    </w:p>
-    <w:p>
       <w:pPr>
         <w:ind w:left="720"/>
       </w:pPr>
-      <w:hyperlink r:id="rId10">
-        <w:r>
-          <w:rPr>
-            <w:color w:val="1155CC"/>
-            <w:u w:val="single"/>
-          </w:rPr>
-          <w:t>https://trello.com/b/b61I</w:t>
-        </w:r>
-        <w:r>
-          <w:rPr>
-            <w:color w:val="1155CC"/>
-            <w:u w:val="single"/>
-          </w:rPr>
-          <w:t>fPXf/tpggrupo1</w:t>
-        </w:r>
-      </w:hyperlink>
-    </w:p>
-    <w:p/>
-    <w:p>
-      <w:pPr>
-        <w:numPr>
-          <w:ilvl w:val="0"/>
-          <w:numId w:val="3"/>
-        </w:numPr>
-      </w:pPr>
-      <w:r>
-        <w:t>Repositorio de GitHub:</w:t>
-      </w:r>
     </w:p>
     <w:p>
       <w:pPr>
         <w:ind w:left="720"/>
       </w:pPr>
-      <w:hyperlink r:id="rId11">
-        <w:r>
-          <w:rPr>
-            <w:color w:val="1155CC"/>
-            <w:u w:val="single"/>
-          </w:rPr>
-          <w:t>https://github.com/nicolas-muda/TPE1</w:t>
-        </w:r>
-      </w:hyperlink>
     </w:p>
     <w:p>
       <w:pPr>
@@ -836,22 +1949,9 @@
         <w:ind w:left="720"/>
       </w:pPr>
     </w:p>
-    <w:p>
-      <w:pPr>
-        <w:ind w:left="720"/>
-      </w:pPr>
-    </w:p>
-    <w:p>
-      <w:pPr>
-        <w:ind w:left="720"/>
-      </w:pPr>
-    </w:p>
-    <w:p>
-      <w:pPr>
-        <w:ind w:left="720"/>
-      </w:pPr>
-    </w:p>
     <w:sectPr>
+      <w:headerReference w:type="default" r:id="rId23"/>
+      <w:footerReference w:type="default" r:id="rId24"/>
       <w:pgSz w:w="11909" w:h="16834"/>
       <w:pgMar w:top="1440" w:right="1440" w:bottom="1440" w:left="1440" w:header="720" w:footer="720" w:gutter="0"/>
       <w:pgNumType w:start="1"/>
@@ -859,6 +1959,192 @@
     </w:sectPr>
   </w:body>
 </w:document>
+</file>
+
+<file path=word/endnotes.xml><?xml version="1.0" encoding="utf-8"?>
+<w:endnotes xmlns:wpc="http://schemas.microsoft.com/office/word/2010/wordprocessingCanvas" xmlns:mc="http://schemas.openxmlformats.org/markup-compatibility/2006" xmlns:o="urn:schemas-microsoft-com:office:office" xmlns:r="http://schemas.openxmlformats.org/officeDocument/2006/relationships" xmlns:m="http://schemas.openxmlformats.org/officeDocument/2006/math" xmlns:v="urn:schemas-microsoft-com:vml" xmlns:wp14="http://schemas.microsoft.com/office/word/2010/wordprocessingDrawing" xmlns:wp="http://schemas.openxmlformats.org/drawingml/2006/wordprocessingDrawing" xmlns:w10="urn:schemas-microsoft-com:office:word" xmlns:w="http://schemas.openxmlformats.org/wordprocessingml/2006/main" xmlns:w14="http://schemas.microsoft.com/office/word/2010/wordml" xmlns:w15="http://schemas.microsoft.com/office/word/2012/wordml" xmlns:wpg="http://schemas.microsoft.com/office/word/2010/wordprocessingGroup" xmlns:wpi="http://schemas.microsoft.com/office/word/2010/wordprocessingInk" xmlns:wne="http://schemas.microsoft.com/office/word/2006/wordml" xmlns:wps="http://schemas.microsoft.com/office/word/2010/wordprocessingShape" mc:Ignorable="w14 w15 wp14">
+  <w:endnote w:type="separator" w:id="-1">
+    <w:p>
+      <w:pPr>
+        <w:spacing w:line="240" w:lineRule="auto"/>
+      </w:pPr>
+      <w:r>
+        <w:separator/>
+      </w:r>
+    </w:p>
+  </w:endnote>
+  <w:endnote w:type="continuationSeparator" w:id="0">
+    <w:p>
+      <w:pPr>
+        <w:spacing w:line="240" w:lineRule="auto"/>
+      </w:pPr>
+      <w:r>
+        <w:continuationSeparator/>
+      </w:r>
+    </w:p>
+  </w:endnote>
+</w:endnotes>
+</file>
+
+<file path=word/footer1.xml><?xml version="1.0" encoding="utf-8"?>
+<w:ftr xmlns:wpc="http://schemas.microsoft.com/office/word/2010/wordprocessingCanvas" xmlns:mc="http://schemas.openxmlformats.org/markup-compatibility/2006" xmlns:o="urn:schemas-microsoft-com:office:office" xmlns:r="http://schemas.openxmlformats.org/officeDocument/2006/relationships" xmlns:m="http://schemas.openxmlformats.org/officeDocument/2006/math" xmlns:v="urn:schemas-microsoft-com:vml" xmlns:wp14="http://schemas.microsoft.com/office/word/2010/wordprocessingDrawing" xmlns:wp="http://schemas.openxmlformats.org/drawingml/2006/wordprocessingDrawing" xmlns:w10="urn:schemas-microsoft-com:office:word" xmlns:w="http://schemas.openxmlformats.org/wordprocessingml/2006/main" xmlns:w14="http://schemas.microsoft.com/office/word/2010/wordml" xmlns:w15="http://schemas.microsoft.com/office/word/2012/wordml" xmlns:wpg="http://schemas.microsoft.com/office/word/2010/wordprocessingGroup" xmlns:wpi="http://schemas.microsoft.com/office/word/2010/wordprocessingInk" xmlns:wne="http://schemas.microsoft.com/office/word/2006/wordml" xmlns:wps="http://schemas.microsoft.com/office/word/2010/wordprocessingShape" mc:Ignorable="w14 w15 wp14">
+  <w:tbl>
+    <w:tblPr>
+      <w:tblW w:w="5000" w:type="pct"/>
+      <w:jc w:val="right"/>
+      <w:tblCellMar>
+        <w:top w:w="115" w:type="dxa"/>
+        <w:left w:w="115" w:type="dxa"/>
+        <w:bottom w:w="115" w:type="dxa"/>
+        <w:right w:w="115" w:type="dxa"/>
+      </w:tblCellMar>
+      <w:tblLook w:val="04A0" w:firstRow="1" w:lastRow="0" w:firstColumn="1" w:lastColumn="0" w:noHBand="0" w:noVBand="1"/>
+    </w:tblPr>
+    <w:tblGrid>
+      <w:gridCol w:w="8578"/>
+      <w:gridCol w:w="451"/>
+    </w:tblGrid>
+    <w:tr>
+      <w:trPr>
+        <w:jc w:val="right"/>
+      </w:trPr>
+      <w:tc>
+        <w:tcPr>
+          <w:tcW w:w="4795" w:type="dxa"/>
+          <w:vAlign w:val="center"/>
+        </w:tcPr>
+        <w:sdt>
+          <w:sdtPr>
+            <w:rPr>
+              <w:caps/>
+              <w:color w:val="000000" w:themeColor="text1"/>
+            </w:rPr>
+            <w:alias w:val="Autor"/>
+            <w:tag w:val=""/>
+            <w:id w:val="1534539408"/>
+            <w:placeholder>
+              <w:docPart w:val="936151A12C694769B717B18B25428AC0"/>
+            </w:placeholder>
+            <w:dataBinding w:prefixMappings="xmlns:ns0='http://purl.org/dc/elements/1.1/' xmlns:ns1='http://schemas.openxmlformats.org/package/2006/metadata/core-properties' " w:xpath="/ns1:coreProperties[1]/ns0:creator[1]" w:storeItemID="{6C3C8BC8-F283-45AE-878A-BAB7291924A1}"/>
+            <w:text/>
+          </w:sdtPr>
+          <w:sdtContent>
+            <w:p>
+              <w:pPr>
+                <w:pStyle w:val="Encabezado"/>
+                <w:jc w:val="right"/>
+                <w:rPr>
+                  <w:caps/>
+                  <w:color w:val="000000" w:themeColor="text1"/>
+                </w:rPr>
+              </w:pPr>
+              <w:r>
+                <w:rPr>
+                  <w:caps/>
+                  <w:color w:val="000000" w:themeColor="text1"/>
+                </w:rPr>
+                <w:t>Tecnologia de la informacion en las organizaciones</w:t>
+              </w:r>
+            </w:p>
+          </w:sdtContent>
+        </w:sdt>
+      </w:tc>
+      <w:tc>
+        <w:tcPr>
+          <w:tcW w:w="250" w:type="pct"/>
+          <w:shd w:val="clear" w:color="auto" w:fill="C0504D" w:themeFill="accent2"/>
+          <w:vAlign w:val="center"/>
+        </w:tcPr>
+        <w:p>
+          <w:pPr>
+            <w:pStyle w:val="Piedepgina"/>
+            <w:jc w:val="center"/>
+            <w:rPr>
+              <w:color w:val="FFFFFF" w:themeColor="background1"/>
+            </w:rPr>
+          </w:pPr>
+          <w:r>
+            <w:rPr>
+              <w:color w:val="FFFFFF" w:themeColor="background1"/>
+            </w:rPr>
+            <w:fldChar w:fldCharType="begin"/>
+          </w:r>
+          <w:r>
+            <w:rPr>
+              <w:color w:val="FFFFFF" w:themeColor="background1"/>
+            </w:rPr>
+            <w:instrText>PAGE   \* MERGEFORMAT</w:instrText>
+          </w:r>
+          <w:r>
+            <w:rPr>
+              <w:color w:val="FFFFFF" w:themeColor="background1"/>
+            </w:rPr>
+            <w:fldChar w:fldCharType="separate"/>
+          </w:r>
+          <w:r>
+            <w:rPr>
+              <w:noProof/>
+              <w:color w:val="FFFFFF" w:themeColor="background1"/>
+              <w:lang w:val="es-ES"/>
+            </w:rPr>
+            <w:t>2</w:t>
+          </w:r>
+          <w:r>
+            <w:rPr>
+              <w:color w:val="FFFFFF" w:themeColor="background1"/>
+            </w:rPr>
+            <w:fldChar w:fldCharType="end"/>
+          </w:r>
+        </w:p>
+      </w:tc>
+    </w:tr>
+  </w:tbl>
+  <w:p>
+    <w:pPr>
+      <w:pStyle w:val="Piedepgina"/>
+    </w:pPr>
+  </w:p>
+</w:ftr>
+</file>
+
+<file path=word/footnotes.xml><?xml version="1.0" encoding="utf-8"?>
+<w:footnotes xmlns:wpc="http://schemas.microsoft.com/office/word/2010/wordprocessingCanvas" xmlns:mc="http://schemas.openxmlformats.org/markup-compatibility/2006" xmlns:o="urn:schemas-microsoft-com:office:office" xmlns:r="http://schemas.openxmlformats.org/officeDocument/2006/relationships" xmlns:m="http://schemas.openxmlformats.org/officeDocument/2006/math" xmlns:v="urn:schemas-microsoft-com:vml" xmlns:wp14="http://schemas.microsoft.com/office/word/2010/wordprocessingDrawing" xmlns:wp="http://schemas.openxmlformats.org/drawingml/2006/wordprocessingDrawing" xmlns:w10="urn:schemas-microsoft-com:office:word" xmlns:w="http://schemas.openxmlformats.org/wordprocessingml/2006/main" xmlns:w14="http://schemas.microsoft.com/office/word/2010/wordml" xmlns:w15="http://schemas.microsoft.com/office/word/2012/wordml" xmlns:wpg="http://schemas.microsoft.com/office/word/2010/wordprocessingGroup" xmlns:wpi="http://schemas.microsoft.com/office/word/2010/wordprocessingInk" xmlns:wne="http://schemas.microsoft.com/office/word/2006/wordml" xmlns:wps="http://schemas.microsoft.com/office/word/2010/wordprocessingShape" mc:Ignorable="w14 w15 wp14">
+  <w:footnote w:type="separator" w:id="-1">
+    <w:p>
+      <w:pPr>
+        <w:spacing w:line="240" w:lineRule="auto"/>
+      </w:pPr>
+      <w:r>
+        <w:separator/>
+      </w:r>
+    </w:p>
+  </w:footnote>
+  <w:footnote w:type="continuationSeparator" w:id="0">
+    <w:p>
+      <w:pPr>
+        <w:spacing w:line="240" w:lineRule="auto"/>
+      </w:pPr>
+      <w:r>
+        <w:continuationSeparator/>
+      </w:r>
+    </w:p>
+  </w:footnote>
+</w:footnotes>
+</file>
+
+<file path=word/header1.xml><?xml version="1.0" encoding="utf-8"?>
+<w:hdr xmlns:wpc="http://schemas.microsoft.com/office/word/2010/wordprocessingCanvas" xmlns:mc="http://schemas.openxmlformats.org/markup-compatibility/2006" xmlns:o="urn:schemas-microsoft-com:office:office" xmlns:r="http://schemas.openxmlformats.org/officeDocument/2006/relationships" xmlns:m="http://schemas.openxmlformats.org/officeDocument/2006/math" xmlns:v="urn:schemas-microsoft-com:vml" xmlns:wp14="http://schemas.microsoft.com/office/word/2010/wordprocessingDrawing" xmlns:wp="http://schemas.openxmlformats.org/drawingml/2006/wordprocessingDrawing" xmlns:w10="urn:schemas-microsoft-com:office:word" xmlns:w="http://schemas.openxmlformats.org/wordprocessingml/2006/main" xmlns:w14="http://schemas.microsoft.com/office/word/2010/wordml" xmlns:w15="http://schemas.microsoft.com/office/word/2012/wordml" xmlns:wpg="http://schemas.microsoft.com/office/word/2010/wordprocessingGroup" xmlns:wpi="http://schemas.microsoft.com/office/word/2010/wordprocessingInk" xmlns:wne="http://schemas.microsoft.com/office/word/2006/wordml" xmlns:wps="http://schemas.microsoft.com/office/word/2010/wordprocessingShape" mc:Ignorable="w14 w15 wp14">
+  <w:p>
+    <w:pPr>
+      <w:pStyle w:val="Encabezado"/>
+    </w:pPr>
+  </w:p>
+  <w:p>
+    <w:pPr>
+      <w:pStyle w:val="Encabezado"/>
+    </w:pPr>
+  </w:p>
+</w:hdr>
 </file>
 
 <file path=word/numbering.xml><?xml version="1.0" encoding="utf-8"?>
@@ -1765,7 +3051,608 @@
       <w:szCs w:val="30"/>
     </w:rPr>
   </w:style>
+  <w:style w:type="paragraph" w:styleId="Encabezado">
+    <w:name w:val="header"/>
+    <w:basedOn w:val="Normal"/>
+    <w:link w:val="EncabezadoCar"/>
+    <w:uiPriority w:val="99"/>
+    <w:unhideWhenUsed/>
+    <w:rsid w:val="003C1A07"/>
+    <w:pPr>
+      <w:tabs>
+        <w:tab w:val="center" w:pos="4419"/>
+        <w:tab w:val="right" w:pos="8838"/>
+      </w:tabs>
+      <w:spacing w:line="240" w:lineRule="auto"/>
+    </w:pPr>
+  </w:style>
+  <w:style w:type="character" w:customStyle="1" w:styleId="EncabezadoCar">
+    <w:name w:val="Encabezado Car"/>
+    <w:basedOn w:val="Fuentedeprrafopredeter"/>
+    <w:link w:val="Encabezado"/>
+    <w:uiPriority w:val="99"/>
+    <w:rsid w:val="003C1A07"/>
+  </w:style>
+  <w:style w:type="paragraph" w:styleId="Piedepgina">
+    <w:name w:val="footer"/>
+    <w:basedOn w:val="Normal"/>
+    <w:link w:val="PiedepginaCar"/>
+    <w:uiPriority w:val="99"/>
+    <w:unhideWhenUsed/>
+    <w:rsid w:val="003C1A07"/>
+    <w:pPr>
+      <w:tabs>
+        <w:tab w:val="center" w:pos="4419"/>
+        <w:tab w:val="right" w:pos="8838"/>
+      </w:tabs>
+      <w:spacing w:line="240" w:lineRule="auto"/>
+    </w:pPr>
+  </w:style>
+  <w:style w:type="character" w:customStyle="1" w:styleId="PiedepginaCar">
+    <w:name w:val="Pie de página Car"/>
+    <w:basedOn w:val="Fuentedeprrafopredeter"/>
+    <w:link w:val="Piedepgina"/>
+    <w:uiPriority w:val="99"/>
+    <w:rsid w:val="003C1A07"/>
+  </w:style>
 </w:styles>
+</file>
+
+<file path=word/glossary/document.xml><?xml version="1.0" encoding="utf-8"?>
+<w:glossaryDocument xmlns:wpc="http://schemas.microsoft.com/office/word/2010/wordprocessingCanvas" xmlns:mc="http://schemas.openxmlformats.org/markup-compatibility/2006" xmlns:o="urn:schemas-microsoft-com:office:office" xmlns:r="http://schemas.openxmlformats.org/officeDocument/2006/relationships" xmlns:m="http://schemas.openxmlformats.org/officeDocument/2006/math" xmlns:v="urn:schemas-microsoft-com:vml" xmlns:wp14="http://schemas.microsoft.com/office/word/2010/wordprocessingDrawing" xmlns:wp="http://schemas.openxmlformats.org/drawingml/2006/wordprocessingDrawing" xmlns:w10="urn:schemas-microsoft-com:office:word" xmlns:w="http://schemas.openxmlformats.org/wordprocessingml/2006/main" xmlns:w14="http://schemas.microsoft.com/office/word/2010/wordml" xmlns:w15="http://schemas.microsoft.com/office/word/2012/wordml" xmlns:wpg="http://schemas.microsoft.com/office/word/2010/wordprocessingGroup" xmlns:wpi="http://schemas.microsoft.com/office/word/2010/wordprocessingInk" xmlns:wne="http://schemas.microsoft.com/office/word/2006/wordml" xmlns:wps="http://schemas.microsoft.com/office/word/2010/wordprocessingShape" mc:Ignorable="w14 w15 wp14">
+  <w:docParts>
+    <w:docPart>
+      <w:docPartPr>
+        <w:name w:val="936151A12C694769B717B18B25428AC0"/>
+        <w:category>
+          <w:name w:val="General"/>
+          <w:gallery w:val="placeholder"/>
+        </w:category>
+        <w:types>
+          <w:type w:val="bbPlcHdr"/>
+        </w:types>
+        <w:behaviors>
+          <w:behavior w:val="content"/>
+        </w:behaviors>
+        <w:guid w:val="{8F2D8CE7-BE27-4355-A953-0D4DCE87F4A3}"/>
+      </w:docPartPr>
+      <w:docPartBody>
+        <w:p>
+          <w:pPr>
+            <w:pStyle w:val="936151A12C694769B717B18B25428AC0"/>
+          </w:pPr>
+          <w:r>
+            <w:rPr>
+              <w:caps/>
+              <w:color w:val="FFFFFF" w:themeColor="background1"/>
+              <w:lang w:val="es-ES"/>
+            </w:rPr>
+            <w:t>[Nombre del autor]</w:t>
+          </w:r>
+        </w:p>
+      </w:docPartBody>
+    </w:docPart>
+  </w:docParts>
+</w:glossaryDocument>
+</file>
+
+<file path=word/glossary/fontTable.xml><?xml version="1.0" encoding="utf-8"?>
+<w:fonts xmlns:mc="http://schemas.openxmlformats.org/markup-compatibility/2006" xmlns:r="http://schemas.openxmlformats.org/officeDocument/2006/relationships" xmlns:w="http://schemas.openxmlformats.org/wordprocessingml/2006/main" xmlns:w14="http://schemas.microsoft.com/office/word/2010/wordml" xmlns:w15="http://schemas.microsoft.com/office/word/2012/wordml" mc:Ignorable="w14 w15">
+  <w:font w:name="Times New Roman">
+    <w:panose1 w:val="02020603050405020304"/>
+    <w:charset w:val="00"/>
+    <w:family w:val="roman"/>
+    <w:pitch w:val="variable"/>
+    <w:sig w:usb0="E0002AFF" w:usb1="C0007841" w:usb2="00000009" w:usb3="00000000" w:csb0="000001FF" w:csb1="00000000"/>
+  </w:font>
+  <w:font w:name="Arial">
+    <w:panose1 w:val="020B0604020202020204"/>
+    <w:charset w:val="00"/>
+    <w:family w:val="swiss"/>
+    <w:pitch w:val="variable"/>
+    <w:sig w:usb0="E0002AFF" w:usb1="C0007843" w:usb2="00000009" w:usb3="00000000" w:csb0="000001FF" w:csb1="00000000"/>
+  </w:font>
+  <w:font w:name="Calibri">
+    <w:panose1 w:val="020F0502020204030204"/>
+    <w:charset w:val="00"/>
+    <w:family w:val="swiss"/>
+    <w:pitch w:val="variable"/>
+    <w:sig w:usb0="E00002FF" w:usb1="4000ACFF" w:usb2="00000001" w:usb3="00000000" w:csb0="0000019F" w:csb1="00000000"/>
+  </w:font>
+  <w:font w:name="Cambria">
+    <w:panose1 w:val="02040503050406030204"/>
+    <w:charset w:val="00"/>
+    <w:family w:val="roman"/>
+    <w:pitch w:val="variable"/>
+    <w:sig w:usb0="E00002FF" w:usb1="400004FF" w:usb2="00000000" w:usb3="00000000" w:csb0="0000019F" w:csb1="00000000"/>
+  </w:font>
+  <w:font w:name="Calibri Light">
+    <w:panose1 w:val="020F0302020204030204"/>
+    <w:charset w:val="00"/>
+    <w:family w:val="swiss"/>
+    <w:pitch w:val="variable"/>
+    <w:sig w:usb0="A00002EF" w:usb1="4000207B" w:usb2="00000000" w:usb3="00000000" w:csb0="0000019F" w:csb1="00000000"/>
+  </w:font>
+</w:fonts>
+</file>
+
+<file path=word/glossary/settings.xml><?xml version="1.0" encoding="utf-8"?>
+<w:settings xmlns:mc="http://schemas.openxmlformats.org/markup-compatibility/2006" xmlns:o="urn:schemas-microsoft-com:office:office" xmlns:r="http://schemas.openxmlformats.org/officeDocument/2006/relationships" xmlns:m="http://schemas.openxmlformats.org/officeDocument/2006/math" xmlns:v="urn:schemas-microsoft-com:vml" xmlns:w10="urn:schemas-microsoft-com:office:word" xmlns:w="http://schemas.openxmlformats.org/wordprocessingml/2006/main" xmlns:w14="http://schemas.microsoft.com/office/word/2010/wordml" xmlns:w15="http://schemas.microsoft.com/office/word/2012/wordml" xmlns:sl="http://schemas.openxmlformats.org/schemaLibrary/2006/main" mc:Ignorable="w14 w15">
+  <w:view w:val="normal"/>
+  <w:defaultTabStop w:val="708"/>
+  <w:hyphenationZone w:val="425"/>
+  <w:characterSpacingControl w:val="doNotCompress"/>
+  <w:compat>
+    <w:useFELayout/>
+    <w:compatSetting w:name="compatibilityMode" w:uri="http://schemas.microsoft.com/office/word" w:val="15"/>
+    <w:compatSetting w:name="overrideTableStyleFontSizeAndJustification" w:uri="http://schemas.microsoft.com/office/word" w:val="1"/>
+    <w:compatSetting w:name="enableOpenTypeFeatures" w:uri="http://schemas.microsoft.com/office/word" w:val="1"/>
+    <w:compatSetting w:name="doNotFlipMirrorIndents" w:uri="http://schemas.microsoft.com/office/word" w:val="1"/>
+    <w:compatSetting w:name="differentiateMultirowTableHeaders" w:uri="http://schemas.microsoft.com/office/word" w:val="1"/>
+  </w:compat>
+  <w:rsids>
+    <w:rsidRoot w:val="0009548D"/>
+    <w:rsid w:val="0009548D"/>
+    <w:rsid w:val="003E08C7"/>
+  </w:rsids>
+  <m:mathPr>
+    <m:mathFont m:val="Cambria Math"/>
+    <m:brkBin m:val="before"/>
+    <m:brkBinSub m:val="--"/>
+    <m:smallFrac m:val="0"/>
+    <m:dispDef/>
+    <m:lMargin m:val="0"/>
+    <m:rMargin m:val="0"/>
+    <m:defJc m:val="centerGroup"/>
+    <m:wrapIndent m:val="1440"/>
+    <m:intLim m:val="subSup"/>
+    <m:naryLim m:val="undOvr"/>
+  </m:mathPr>
+  <w:themeFontLang w:val="es-AR"/>
+  <w:clrSchemeMapping w:bg1="light1" w:t1="dark1" w:bg2="light2" w:t2="dark2" w:accent1="accent1" w:accent2="accent2" w:accent3="accent3" w:accent4="accent4" w:accent5="accent5" w:accent6="accent6" w:hyperlink="hyperlink" w:followedHyperlink="followedHyperlink"/>
+  <w:decimalSymbol w:val=","/>
+  <w:listSeparator w:val=","/>
+  <w15:chartTrackingRefBased/>
+</w:settings>
+</file>
+
+<file path=word/glossary/styles.xml><?xml version="1.0" encoding="utf-8"?>
+<w:styles xmlns:mc="http://schemas.openxmlformats.org/markup-compatibility/2006" xmlns:r="http://schemas.openxmlformats.org/officeDocument/2006/relationships" xmlns:w="http://schemas.openxmlformats.org/wordprocessingml/2006/main" xmlns:w14="http://schemas.microsoft.com/office/word/2010/wordml" xmlns:w15="http://schemas.microsoft.com/office/word/2012/wordml" mc:Ignorable="w14 w15">
+  <w:docDefaults>
+    <w:rPrDefault>
+      <w:rPr>
+        <w:rFonts w:asciiTheme="minorHAnsi" w:eastAsiaTheme="minorEastAsia" w:hAnsiTheme="minorHAnsi" w:cstheme="minorBidi"/>
+        <w:sz w:val="22"/>
+        <w:szCs w:val="22"/>
+        <w:lang w:val="es-AR" w:eastAsia="es-AR" w:bidi="ar-SA"/>
+      </w:rPr>
+    </w:rPrDefault>
+    <w:pPrDefault>
+      <w:pPr>
+        <w:spacing w:after="160" w:line="259" w:lineRule="auto"/>
+      </w:pPr>
+    </w:pPrDefault>
+  </w:docDefaults>
+  <w:latentStyles w:defLockedState="0" w:defUIPriority="99" w:defSemiHidden="0" w:defUnhideWhenUsed="0" w:defQFormat="0" w:count="371">
+    <w:lsdException w:name="Normal" w:uiPriority="0" w:qFormat="1"/>
+    <w:lsdException w:name="heading 1" w:uiPriority="9" w:qFormat="1"/>
+    <w:lsdException w:name="heading 2" w:semiHidden="1" w:uiPriority="9" w:unhideWhenUsed="1" w:qFormat="1"/>
+    <w:lsdException w:name="heading 3" w:semiHidden="1" w:uiPriority="9" w:unhideWhenUsed="1" w:qFormat="1"/>
+    <w:lsdException w:name="heading 4" w:semiHidden="1" w:uiPriority="9" w:unhideWhenUsed="1" w:qFormat="1"/>
+    <w:lsdException w:name="heading 5" w:semiHidden="1" w:uiPriority="9" w:unhideWhenUsed="1" w:qFormat="1"/>
+    <w:lsdException w:name="heading 6" w:semiHidden="1" w:uiPriority="9" w:unhideWhenUsed="1" w:qFormat="1"/>
+    <w:lsdException w:name="heading 7" w:semiHidden="1" w:uiPriority="9" w:unhideWhenUsed="1" w:qFormat="1"/>
+    <w:lsdException w:name="heading 8" w:semiHidden="1" w:uiPriority="9" w:unhideWhenUsed="1" w:qFormat="1"/>
+    <w:lsdException w:name="heading 9" w:semiHidden="1" w:uiPriority="9" w:unhideWhenUsed="1" w:qFormat="1"/>
+    <w:lsdException w:name="index 1" w:semiHidden="1" w:unhideWhenUsed="1"/>
+    <w:lsdException w:name="index 2" w:semiHidden="1" w:unhideWhenUsed="1"/>
+    <w:lsdException w:name="index 3" w:semiHidden="1" w:unhideWhenUsed="1"/>
+    <w:lsdException w:name="index 4" w:semiHidden="1" w:unhideWhenUsed="1"/>
+    <w:lsdException w:name="index 5" w:semiHidden="1" w:unhideWhenUsed="1"/>
+    <w:lsdException w:name="index 6" w:semiHidden="1" w:unhideWhenUsed="1"/>
+    <w:lsdException w:name="index 7" w:semiHidden="1" w:unhideWhenUsed="1"/>
+    <w:lsdException w:name="index 8" w:semiHidden="1" w:unhideWhenUsed="1"/>
+    <w:lsdException w:name="index 9" w:semiHidden="1" w:unhideWhenUsed="1"/>
+    <w:lsdException w:name="toc 1" w:semiHidden="1" w:uiPriority="39" w:unhideWhenUsed="1"/>
+    <w:lsdException w:name="toc 2" w:semiHidden="1" w:uiPriority="39" w:unhideWhenUsed="1"/>
+    <w:lsdException w:name="toc 3" w:semiHidden="1" w:uiPriority="39" w:unhideWhenUsed="1"/>
+    <w:lsdException w:name="toc 4" w:semiHidden="1" w:uiPriority="39" w:unhideWhenUsed="1"/>
+    <w:lsdException w:name="toc 5" w:semiHidden="1" w:uiPriority="39" w:unhideWhenUsed="1"/>
+    <w:lsdException w:name="toc 6" w:semiHidden="1" w:uiPriority="39" w:unhideWhenUsed="1"/>
+    <w:lsdException w:name="toc 7" w:semiHidden="1" w:uiPriority="39" w:unhideWhenUsed="1"/>
+    <w:lsdException w:name="toc 8" w:semiHidden="1" w:uiPriority="39" w:unhideWhenUsed="1"/>
+    <w:lsdException w:name="toc 9" w:semiHidden="1" w:uiPriority="39" w:unhideWhenUsed="1"/>
+    <w:lsdException w:name="Normal Indent" w:semiHidden="1" w:unhideWhenUsed="1"/>
+    <w:lsdException w:name="footnote text" w:semiHidden="1" w:unhideWhenUsed="1"/>
+    <w:lsdException w:name="annotation text" w:semiHidden="1" w:unhideWhenUsed="1"/>
+    <w:lsdException w:name="header" w:semiHidden="1" w:unhideWhenUsed="1"/>
+    <w:lsdException w:name="footer" w:semiHidden="1" w:unhideWhenUsed="1"/>
+    <w:lsdException w:name="index heading" w:semiHidden="1" w:unhideWhenUsed="1"/>
+    <w:lsdException w:name="caption" w:semiHidden="1" w:uiPriority="35" w:unhideWhenUsed="1" w:qFormat="1"/>
+    <w:lsdException w:name="table of figures" w:semiHidden="1" w:unhideWhenUsed="1"/>
+    <w:lsdException w:name="envelope address" w:semiHidden="1" w:unhideWhenUsed="1"/>
+    <w:lsdException w:name="envelope return" w:semiHidden="1" w:unhideWhenUsed="1"/>
+    <w:lsdException w:name="footnote reference" w:semiHidden="1" w:unhideWhenUsed="1"/>
+    <w:lsdException w:name="annotation reference" w:semiHidden="1" w:unhideWhenUsed="1"/>
+    <w:lsdException w:name="line number" w:semiHidden="1" w:unhideWhenUsed="1"/>
+    <w:lsdException w:name="page number" w:semiHidden="1" w:unhideWhenUsed="1"/>
+    <w:lsdException w:name="endnote reference" w:semiHidden="1" w:unhideWhenUsed="1"/>
+    <w:lsdException w:name="endnote text" w:semiHidden="1" w:unhideWhenUsed="1"/>
+    <w:lsdException w:name="table of authorities" w:semiHidden="1" w:unhideWhenUsed="1"/>
+    <w:lsdException w:name="macro" w:semiHidden="1" w:unhideWhenUsed="1"/>
+    <w:lsdException w:name="toa heading" w:semiHidden="1" w:unhideWhenUsed="1"/>
+    <w:lsdException w:name="List" w:semiHidden="1" w:unhideWhenUsed="1"/>
+    <w:lsdException w:name="List Bullet" w:semiHidden="1" w:unhideWhenUsed="1"/>
+    <w:lsdException w:name="List Number" w:semiHidden="1" w:unhideWhenUsed="1"/>
+    <w:lsdException w:name="List 2" w:semiHidden="1" w:unhideWhenUsed="1"/>
+    <w:lsdException w:name="List 3" w:semiHidden="1" w:unhideWhenUsed="1"/>
+    <w:lsdException w:name="List 4" w:semiHidden="1" w:unhideWhenUsed="1"/>
+    <w:lsdException w:name="List 5" w:semiHidden="1" w:unhideWhenUsed="1"/>
+    <w:lsdException w:name="List Bullet 2" w:semiHidden="1" w:unhideWhenUsed="1"/>
+    <w:lsdException w:name="List Bullet 3" w:semiHidden="1" w:unhideWhenUsed="1"/>
+    <w:lsdException w:name="List Bullet 4" w:semiHidden="1" w:unhideWhenUsed="1"/>
+    <w:lsdException w:name="List Bullet 5" w:semiHidden="1" w:unhideWhenUsed="1"/>
+    <w:lsdException w:name="List Number 2" w:semiHidden="1" w:unhideWhenUsed="1"/>
+    <w:lsdException w:name="List Number 3" w:semiHidden="1" w:unhideWhenUsed="1"/>
+    <w:lsdException w:name="List Number 4" w:semiHidden="1" w:unhideWhenUsed="1"/>
+    <w:lsdException w:name="List Number 5" w:semiHidden="1" w:unhideWhenUsed="1"/>
+    <w:lsdException w:name="Title" w:uiPriority="10" w:qFormat="1"/>
+    <w:lsdException w:name="Closing" w:semiHidden="1" w:unhideWhenUsed="1"/>
+    <w:lsdException w:name="Signature" w:semiHidden="1" w:unhideWhenUsed="1"/>
+    <w:lsdException w:name="Default Paragraph Font" w:semiHidden="1" w:uiPriority="1" w:unhideWhenUsed="1"/>
+    <w:lsdException w:name="Body Text" w:semiHidden="1" w:unhideWhenUsed="1"/>
+    <w:lsdException w:name="Body Text Indent" w:semiHidden="1" w:unhideWhenUsed="1"/>
+    <w:lsdException w:name="List Continue" w:semiHidden="1" w:unhideWhenUsed="1"/>
+    <w:lsdException w:name="List Continue 2" w:semiHidden="1" w:unhideWhenUsed="1"/>
+    <w:lsdException w:name="List Continue 3" w:semiHidden="1" w:unhideWhenUsed="1"/>
+    <w:lsdException w:name="List Continue 4" w:semiHidden="1" w:unhideWhenUsed="1"/>
+    <w:lsdException w:name="List Continue 5" w:semiHidden="1" w:unhideWhenUsed="1"/>
+    <w:lsdException w:name="Message Header" w:semiHidden="1" w:unhideWhenUsed="1"/>
+    <w:lsdException w:name="Subtitle" w:uiPriority="11" w:qFormat="1"/>
+    <w:lsdException w:name="Salutation" w:semiHidden="1" w:unhideWhenUsed="1"/>
+    <w:lsdException w:name="Date" w:semiHidden="1" w:unhideWhenUsed="1"/>
+    <w:lsdException w:name="Body Text First Indent" w:semiHidden="1" w:unhideWhenUsed="1"/>
+    <w:lsdException w:name="Body Text First Indent 2" w:semiHidden="1" w:unhideWhenUsed="1"/>
+    <w:lsdException w:name="Note Heading" w:semiHidden="1" w:unhideWhenUsed="1"/>
+    <w:lsdException w:name="Body Text 2" w:semiHidden="1" w:unhideWhenUsed="1"/>
+    <w:lsdException w:name="Body Text 3" w:semiHidden="1" w:unhideWhenUsed="1"/>
+    <w:lsdException w:name="Body Text Indent 2" w:semiHidden="1" w:unhideWhenUsed="1"/>
+    <w:lsdException w:name="Body Text Indent 3" w:semiHidden="1" w:unhideWhenUsed="1"/>
+    <w:lsdException w:name="Block Text" w:semiHidden="1" w:unhideWhenUsed="1"/>
+    <w:lsdException w:name="Hyperlink" w:semiHidden="1" w:unhideWhenUsed="1"/>
+    <w:lsdException w:name="FollowedHyperlink" w:semiHidden="1" w:unhideWhenUsed="1"/>
+    <w:lsdException w:name="Strong" w:uiPriority="22" w:qFormat="1"/>
+    <w:lsdException w:name="Emphasis" w:uiPriority="20" w:qFormat="1"/>
+    <w:lsdException w:name="Document Map" w:semiHidden="1" w:unhideWhenUsed="1"/>
+    <w:lsdException w:name="Plain Text" w:semiHidden="1" w:unhideWhenUsed="1"/>
+    <w:lsdException w:name="E-mail Signature" w:semiHidden="1" w:unhideWhenUsed="1"/>
+    <w:lsdException w:name="HTML Top of Form" w:semiHidden="1" w:unhideWhenUsed="1"/>
+    <w:lsdException w:name="HTML Bottom of Form" w:semiHidden="1" w:unhideWhenUsed="1"/>
+    <w:lsdException w:name="Normal (Web)" w:semiHidden="1" w:unhideWhenUsed="1"/>
+    <w:lsdException w:name="HTML Acronym" w:semiHidden="1" w:unhideWhenUsed="1"/>
+    <w:lsdException w:name="HTML Address" w:semiHidden="1" w:unhideWhenUsed="1"/>
+    <w:lsdException w:name="HTML Cite" w:semiHidden="1" w:unhideWhenUsed="1"/>
+    <w:lsdException w:name="HTML Code" w:semiHidden="1" w:unhideWhenUsed="1"/>
+    <w:lsdException w:name="HTML Definition" w:semiHidden="1" w:unhideWhenUsed="1"/>
+    <w:lsdException w:name="HTML Keyboard" w:semiHidden="1" w:unhideWhenUsed="1"/>
+    <w:lsdException w:name="HTML Preformatted" w:semiHidden="1" w:unhideWhenUsed="1"/>
+    <w:lsdException w:name="HTML Sample" w:semiHidden="1" w:unhideWhenUsed="1"/>
+    <w:lsdException w:name="HTML Typewriter" w:semiHidden="1" w:unhideWhenUsed="1"/>
+    <w:lsdException w:name="HTML Variable" w:semiHidden="1" w:unhideWhenUsed="1"/>
+    <w:lsdException w:name="Normal Table" w:semiHidden="1" w:unhideWhenUsed="1"/>
+    <w:lsdException w:name="annotation subject" w:semiHidden="1" w:unhideWhenUsed="1"/>
+    <w:lsdException w:name="No List" w:semiHidden="1" w:unhideWhenUsed="1"/>
+    <w:lsdException w:name="Outline List 1" w:semiHidden="1" w:unhideWhenUsed="1"/>
+    <w:lsdException w:name="Outline List 2" w:semiHidden="1" w:unhideWhenUsed="1"/>
+    <w:lsdException w:name="Outline List 3" w:semiHidden="1" w:unhideWhenUsed="1"/>
+    <w:lsdException w:name="Table Simple 1" w:semiHidden="1" w:unhideWhenUsed="1"/>
+    <w:lsdException w:name="Table Simple 2" w:semiHidden="1" w:unhideWhenUsed="1"/>
+    <w:lsdException w:name="Table Simple 3" w:semiHidden="1" w:unhideWhenUsed="1"/>
+    <w:lsdException w:name="Table Classic 1" w:semiHidden="1" w:unhideWhenUsed="1"/>
+    <w:lsdException w:name="Table Classic 2" w:semiHidden="1" w:unhideWhenUsed="1"/>
+    <w:lsdException w:name="Table Classic 3" w:semiHidden="1" w:unhideWhenUsed="1"/>
+    <w:lsdException w:name="Table Classic 4" w:semiHidden="1" w:unhideWhenUsed="1"/>
+    <w:lsdException w:name="Table Colorful 1" w:semiHidden="1" w:unhideWhenUsed="1"/>
+    <w:lsdException w:name="Table Colorful 2" w:semiHidden="1" w:unhideWhenUsed="1"/>
+    <w:lsdException w:name="Table Colorful 3" w:semiHidden="1" w:unhideWhenUsed="1"/>
+    <w:lsdException w:name="Table Columns 1" w:semiHidden="1" w:unhideWhenUsed="1"/>
+    <w:lsdException w:name="Table Columns 2" w:semiHidden="1" w:unhideWhenUsed="1"/>
+    <w:lsdException w:name="Table Columns 3" w:semiHidden="1" w:unhideWhenUsed="1"/>
+    <w:lsdException w:name="Table Columns 4" w:semiHidden="1" w:unhideWhenUsed="1"/>
+    <w:lsdException w:name="Table Columns 5" w:semiHidden="1" w:unhideWhenUsed="1"/>
+    <w:lsdException w:name="Table Grid 1" w:semiHidden="1" w:unhideWhenUsed="1"/>
+    <w:lsdException w:name="Table Grid 2" w:semiHidden="1" w:unhideWhenUsed="1"/>
+    <w:lsdException w:name="Table Grid 3" w:semiHidden="1" w:unhideWhenUsed="1"/>
+    <w:lsdException w:name="Table Grid 4" w:semiHidden="1" w:unhideWhenUsed="1"/>
+    <w:lsdException w:name="Table Grid 5" w:semiHidden="1" w:unhideWhenUsed="1"/>
+    <w:lsdException w:name="Table Grid 6" w:semiHidden="1" w:unhideWhenUsed="1"/>
+    <w:lsdException w:name="Table Grid 7" w:semiHidden="1" w:unhideWhenUsed="1"/>
+    <w:lsdException w:name="Table Grid 8" w:semiHidden="1" w:unhideWhenUsed="1"/>
+    <w:lsdException w:name="Table List 1" w:semiHidden="1" w:unhideWhenUsed="1"/>
+    <w:lsdException w:name="Table List 2" w:semiHidden="1" w:unhideWhenUsed="1"/>
+    <w:lsdException w:name="Table List 3" w:semiHidden="1" w:unhideWhenUsed="1"/>
+    <w:lsdException w:name="Table List 4" w:semiHidden="1" w:unhideWhenUsed="1"/>
+    <w:lsdException w:name="Table List 5" w:semiHidden="1" w:unhideWhenUsed="1"/>
+    <w:lsdException w:name="Table List 6" w:semiHidden="1" w:unhideWhenUsed="1"/>
+    <w:lsdException w:name="Table List 7" w:semiHidden="1" w:unhideWhenUsed="1"/>
+    <w:lsdException w:name="Table List 8" w:semiHidden="1" w:unhideWhenUsed="1"/>
+    <w:lsdException w:name="Table 3D effects 1" w:semiHidden="1" w:unhideWhenUsed="1"/>
+    <w:lsdException w:name="Table 3D effects 2" w:semiHidden="1" w:unhideWhenUsed="1"/>
+    <w:lsdException w:name="Table 3D effects 3" w:semiHidden="1" w:unhideWhenUsed="1"/>
+    <w:lsdException w:name="Table Contemporary" w:semiHidden="1" w:unhideWhenUsed="1"/>
+    <w:lsdException w:name="Table Elegant" w:semiHidden="1" w:unhideWhenUsed="1"/>
+    <w:lsdException w:name="Table Professional" w:semiHidden="1" w:unhideWhenUsed="1"/>
+    <w:lsdException w:name="Table Subtle 1" w:semiHidden="1" w:unhideWhenUsed="1"/>
+    <w:lsdException w:name="Table Subtle 2" w:semiHidden="1" w:unhideWhenUsed="1"/>
+    <w:lsdException w:name="Table Web 1" w:semiHidden="1" w:unhideWhenUsed="1"/>
+    <w:lsdException w:name="Table Web 2" w:semiHidden="1" w:unhideWhenUsed="1"/>
+    <w:lsdException w:name="Table Web 3" w:semiHidden="1" w:unhideWhenUsed="1"/>
+    <w:lsdException w:name="Balloon Text" w:semiHidden="1" w:unhideWhenUsed="1"/>
+    <w:lsdException w:name="Table Grid" w:uiPriority="39"/>
+    <w:lsdException w:name="Table Theme" w:semiHidden="1" w:unhideWhenUsed="1"/>
+    <w:lsdException w:name="Placeholder Text" w:semiHidden="1"/>
+    <w:lsdException w:name="No Spacing" w:uiPriority="1" w:qFormat="1"/>
+    <w:lsdException w:name="Light Shading" w:uiPriority="60"/>
+    <w:lsdException w:name="Light List" w:uiPriority="61"/>
+    <w:lsdException w:name="Light Grid" w:uiPriority="62"/>
+    <w:lsdException w:name="Medium Shading 1" w:uiPriority="63"/>
+    <w:lsdException w:name="Medium Shading 2" w:uiPriority="64"/>
+    <w:lsdException w:name="Medium List 1" w:uiPriority="65"/>
+    <w:lsdException w:name="Medium List 2" w:uiPriority="66"/>
+    <w:lsdException w:name="Medium Grid 1" w:uiPriority="67"/>
+    <w:lsdException w:name="Medium Grid 2" w:uiPriority="68"/>
+    <w:lsdException w:name="Medium Grid 3" w:uiPriority="69"/>
+    <w:lsdException w:name="Dark List" w:uiPriority="70"/>
+    <w:lsdException w:name="Colorful Shading" w:uiPriority="71"/>
+    <w:lsdException w:name="Colorful List" w:uiPriority="72"/>
+    <w:lsdException w:name="Colorful Grid" w:uiPriority="73"/>
+    <w:lsdException w:name="Light Shading Accent 1" w:uiPriority="60"/>
+    <w:lsdException w:name="Light List Accent 1" w:uiPriority="61"/>
+    <w:lsdException w:name="Light Grid Accent 1" w:uiPriority="62"/>
+    <w:lsdException w:name="Medium Shading 1 Accent 1" w:uiPriority="63"/>
+    <w:lsdException w:name="Medium Shading 2 Accent 1" w:uiPriority="64"/>
+    <w:lsdException w:name="Medium List 1 Accent 1" w:uiPriority="65"/>
+    <w:lsdException w:name="Revision" w:semiHidden="1"/>
+    <w:lsdException w:name="List Paragraph" w:uiPriority="34" w:qFormat="1"/>
+    <w:lsdException w:name="Quote" w:uiPriority="29" w:qFormat="1"/>
+    <w:lsdException w:name="Intense Quote" w:uiPriority="30" w:qFormat="1"/>
+    <w:lsdException w:name="Medium List 2 Accent 1" w:uiPriority="66"/>
+    <w:lsdException w:name="Medium Grid 1 Accent 1" w:uiPriority="67"/>
+    <w:lsdException w:name="Medium Grid 2 Accent 1" w:uiPriority="68"/>
+    <w:lsdException w:name="Medium Grid 3 Accent 1" w:uiPriority="69"/>
+    <w:lsdException w:name="Dark List Accent 1" w:uiPriority="70"/>
+    <w:lsdException w:name="Colorful Shading Accent 1" w:uiPriority="71"/>
+    <w:lsdException w:name="Colorful List Accent 1" w:uiPriority="72"/>
+    <w:lsdException w:name="Colorful Grid Accent 1" w:uiPriority="73"/>
+    <w:lsdException w:name="Light Shading Accent 2" w:uiPriority="60"/>
+    <w:lsdException w:name="Light List Accent 2" w:uiPriority="61"/>
+    <w:lsdException w:name="Light Grid Accent 2" w:uiPriority="62"/>
+    <w:lsdException w:name="Medium Shading 1 Accent 2" w:uiPriority="63"/>
+    <w:lsdException w:name="Medium Shading 2 Accent 2" w:uiPriority="64"/>
+    <w:lsdException w:name="Medium List 1 Accent 2" w:uiPriority="65"/>
+    <w:lsdException w:name="Medium List 2 Accent 2" w:uiPriority="66"/>
+    <w:lsdException w:name="Medium Grid 1 Accent 2" w:uiPriority="67"/>
+    <w:lsdException w:name="Medium Grid 2 Accent 2" w:uiPriority="68"/>
+    <w:lsdException w:name="Medium Grid 3 Accent 2" w:uiPriority="69"/>
+    <w:lsdException w:name="Dark List Accent 2" w:uiPriority="70"/>
+    <w:lsdException w:name="Colorful Shading Accent 2" w:uiPriority="71"/>
+    <w:lsdException w:name="Colorful List Accent 2" w:uiPriority="72"/>
+    <w:lsdException w:name="Colorful Grid Accent 2" w:uiPriority="73"/>
+    <w:lsdException w:name="Light Shading Accent 3" w:uiPriority="60"/>
+    <w:lsdException w:name="Light List Accent 3" w:uiPriority="61"/>
+    <w:lsdException w:name="Light Grid Accent 3" w:uiPriority="62"/>
+    <w:lsdException w:name="Medium Shading 1 Accent 3" w:uiPriority="63"/>
+    <w:lsdException w:name="Medium Shading 2 Accent 3" w:uiPriority="64"/>
+    <w:lsdException w:name="Medium List 1 Accent 3" w:uiPriority="65"/>
+    <w:lsdException w:name="Medium List 2 Accent 3" w:uiPriority="66"/>
+    <w:lsdException w:name="Medium Grid 1 Accent 3" w:uiPriority="67"/>
+    <w:lsdException w:name="Medium Grid 2 Accent 3" w:uiPriority="68"/>
+    <w:lsdException w:name="Medium Grid 3 Accent 3" w:uiPriority="69"/>
+    <w:lsdException w:name="Dark List Accent 3" w:uiPriority="70"/>
+    <w:lsdException w:name="Colorful Shading Accent 3" w:uiPriority="71"/>
+    <w:lsdException w:name="Colorful List Accent 3" w:uiPriority="72"/>
+    <w:lsdException w:name="Colorful Grid Accent 3" w:uiPriority="73"/>
+    <w:lsdException w:name="Light Shading Accent 4" w:uiPriority="60"/>
+    <w:lsdException w:name="Light List Accent 4" w:uiPriority="61"/>
+    <w:lsdException w:name="Light Grid Accent 4" w:uiPriority="62"/>
+    <w:lsdException w:name="Medium Shading 1 Accent 4" w:uiPriority="63"/>
+    <w:lsdException w:name="Medium Shading 2 Accent 4" w:uiPriority="64"/>
+    <w:lsdException w:name="Medium List 1 Accent 4" w:uiPriority="65"/>
+    <w:lsdException w:name="Medium List 2 Accent 4" w:uiPriority="66"/>
+    <w:lsdException w:name="Medium Grid 1 Accent 4" w:uiPriority="67"/>
+    <w:lsdException w:name="Medium Grid 2 Accent 4" w:uiPriority="68"/>
+    <w:lsdException w:name="Medium Grid 3 Accent 4" w:uiPriority="69"/>
+    <w:lsdException w:name="Dark List Accent 4" w:uiPriority="70"/>
+    <w:lsdException w:name="Colorful Shading Accent 4" w:uiPriority="71"/>
+    <w:lsdException w:name="Colorful List Accent 4" w:uiPriority="72"/>
+    <w:lsdException w:name="Colorful Grid Accent 4" w:uiPriority="73"/>
+    <w:lsdException w:name="Light Shading Accent 5" w:uiPriority="60"/>
+    <w:lsdException w:name="Light List Accent 5" w:uiPriority="61"/>
+    <w:lsdException w:name="Light Grid Accent 5" w:uiPriority="62"/>
+    <w:lsdException w:name="Medium Shading 1 Accent 5" w:uiPriority="63"/>
+    <w:lsdException w:name="Medium Shading 2 Accent 5" w:uiPriority="64"/>
+    <w:lsdException w:name="Medium List 1 Accent 5" w:uiPriority="65"/>
+    <w:lsdException w:name="Medium List 2 Accent 5" w:uiPriority="66"/>
+    <w:lsdException w:name="Medium Grid 1 Accent 5" w:uiPriority="67"/>
+    <w:lsdException w:name="Medium Grid 2 Accent 5" w:uiPriority="68"/>
+    <w:lsdException w:name="Medium Grid 3 Accent 5" w:uiPriority="69"/>
+    <w:lsdException w:name="Dark List Accent 5" w:uiPriority="70"/>
+    <w:lsdException w:name="Colorful Shading Accent 5" w:uiPriority="71"/>
+    <w:lsdException w:name="Colorful List Accent 5" w:uiPriority="72"/>
+    <w:lsdException w:name="Colorful Grid Accent 5" w:uiPriority="73"/>
+    <w:lsdException w:name="Light Shading Accent 6" w:uiPriority="60"/>
+    <w:lsdException w:name="Light List Accent 6" w:uiPriority="61"/>
+    <w:lsdException w:name="Light Grid Accent 6" w:uiPriority="62"/>
+    <w:lsdException w:name="Medium Shading 1 Accent 6" w:uiPriority="63"/>
+    <w:lsdException w:name="Medium Shading 2 Accent 6" w:uiPriority="64"/>
+    <w:lsdException w:name="Medium List 1 Accent 6" w:uiPriority="65"/>
+    <w:lsdException w:name="Medium List 2 Accent 6" w:uiPriority="66"/>
+    <w:lsdException w:name="Medium Grid 1 Accent 6" w:uiPriority="67"/>
+    <w:lsdException w:name="Medium Grid 2 Accent 6" w:uiPriority="68"/>
+    <w:lsdException w:name="Medium Grid 3 Accent 6" w:uiPriority="69"/>
+    <w:lsdException w:name="Dark List Accent 6" w:uiPriority="70"/>
+    <w:lsdException w:name="Colorful Shading Accent 6" w:uiPriority="71"/>
+    <w:lsdException w:name="Colorful List Accent 6" w:uiPriority="72"/>
+    <w:lsdException w:name="Colorful Grid Accent 6" w:uiPriority="73"/>
+    <w:lsdException w:name="Subtle Emphasis" w:uiPriority="19" w:qFormat="1"/>
+    <w:lsdException w:name="Intense Emphasis" w:uiPriority="21" w:qFormat="1"/>
+    <w:lsdException w:name="Subtle Reference" w:uiPriority="31" w:qFormat="1"/>
+    <w:lsdException w:name="Intense Reference" w:uiPriority="32" w:qFormat="1"/>
+    <w:lsdException w:name="Book Title" w:uiPriority="33" w:qFormat="1"/>
+    <w:lsdException w:name="Bibliography" w:semiHidden="1" w:uiPriority="37" w:unhideWhenUsed="1"/>
+    <w:lsdException w:name="TOC Heading" w:semiHidden="1" w:uiPriority="39" w:unhideWhenUsed="1" w:qFormat="1"/>
+    <w:lsdException w:name="Plain Table 1" w:uiPriority="41"/>
+    <w:lsdException w:name="Plain Table 2" w:uiPriority="42"/>
+    <w:lsdException w:name="Plain Table 3" w:uiPriority="43"/>
+    <w:lsdException w:name="Plain Table 4" w:uiPriority="44"/>
+    <w:lsdException w:name="Plain Table 5" w:uiPriority="45"/>
+    <w:lsdException w:name="Grid Table Light" w:uiPriority="40"/>
+    <w:lsdException w:name="Grid Table 1 Light" w:uiPriority="46"/>
+    <w:lsdException w:name="Grid Table 2" w:uiPriority="47"/>
+    <w:lsdException w:name="Grid Table 3" w:uiPriority="48"/>
+    <w:lsdException w:name="Grid Table 4" w:uiPriority="49"/>
+    <w:lsdException w:name="Grid Table 5 Dark" w:uiPriority="50"/>
+    <w:lsdException w:name="Grid Table 6 Colorful" w:uiPriority="51"/>
+    <w:lsdException w:name="Grid Table 7 Colorful" w:uiPriority="52"/>
+    <w:lsdException w:name="Grid Table 1 Light Accent 1" w:uiPriority="46"/>
+    <w:lsdException w:name="Grid Table 2 Accent 1" w:uiPriority="47"/>
+    <w:lsdException w:name="Grid Table 3 Accent 1" w:uiPriority="48"/>
+    <w:lsdException w:name="Grid Table 4 Accent 1" w:uiPriority="49"/>
+    <w:lsdException w:name="Grid Table 5 Dark Accent 1" w:uiPriority="50"/>
+    <w:lsdException w:name="Grid Table 6 Colorful Accent 1" w:uiPriority="51"/>
+    <w:lsdException w:name="Grid Table 7 Colorful Accent 1" w:uiPriority="52"/>
+    <w:lsdException w:name="Grid Table 1 Light Accent 2" w:uiPriority="46"/>
+    <w:lsdException w:name="Grid Table 2 Accent 2" w:uiPriority="47"/>
+    <w:lsdException w:name="Grid Table 3 Accent 2" w:uiPriority="48"/>
+    <w:lsdException w:name="Grid Table 4 Accent 2" w:uiPriority="49"/>
+    <w:lsdException w:name="Grid Table 5 Dark Accent 2" w:uiPriority="50"/>
+    <w:lsdException w:name="Grid Table 6 Colorful Accent 2" w:uiPriority="51"/>
+    <w:lsdException w:name="Grid Table 7 Colorful Accent 2" w:uiPriority="52"/>
+    <w:lsdException w:name="Grid Table 1 Light Accent 3" w:uiPriority="46"/>
+    <w:lsdException w:name="Grid Table 2 Accent 3" w:uiPriority="47"/>
+    <w:lsdException w:name="Grid Table 3 Accent 3" w:uiPriority="48"/>
+    <w:lsdException w:name="Grid Table 4 Accent 3" w:uiPriority="49"/>
+    <w:lsdException w:name="Grid Table 5 Dark Accent 3" w:uiPriority="50"/>
+    <w:lsdException w:name="Grid Table 6 Colorful Accent 3" w:uiPriority="51"/>
+    <w:lsdException w:name="Grid Table 7 Colorful Accent 3" w:uiPriority="52"/>
+    <w:lsdException w:name="Grid Table 1 Light Accent 4" w:uiPriority="46"/>
+    <w:lsdException w:name="Grid Table 2 Accent 4" w:uiPriority="47"/>
+    <w:lsdException w:name="Grid Table 3 Accent 4" w:uiPriority="48"/>
+    <w:lsdException w:name="Grid Table 4 Accent 4" w:uiPriority="49"/>
+    <w:lsdException w:name="Grid Table 5 Dark Accent 4" w:uiPriority="50"/>
+    <w:lsdException w:name="Grid Table 6 Colorful Accent 4" w:uiPriority="51"/>
+    <w:lsdException w:name="Grid Table 7 Colorful Accent 4" w:uiPriority="52"/>
+    <w:lsdException w:name="Grid Table 1 Light Accent 5" w:uiPriority="46"/>
+    <w:lsdException w:name="Grid Table 2 Accent 5" w:uiPriority="47"/>
+    <w:lsdException w:name="Grid Table 3 Accent 5" w:uiPriority="48"/>
+    <w:lsdException w:name="Grid Table 4 Accent 5" w:uiPriority="49"/>
+    <w:lsdException w:name="Grid Table 5 Dark Accent 5" w:uiPriority="50"/>
+    <w:lsdException w:name="Grid Table 6 Colorful Accent 5" w:uiPriority="51"/>
+    <w:lsdException w:name="Grid Table 7 Colorful Accent 5" w:uiPriority="52"/>
+    <w:lsdException w:name="Grid Table 1 Light Accent 6" w:uiPriority="46"/>
+    <w:lsdException w:name="Grid Table 2 Accent 6" w:uiPriority="47"/>
+    <w:lsdException w:name="Grid Table 3 Accent 6" w:uiPriority="48"/>
+    <w:lsdException w:name="Grid Table 4 Accent 6" w:uiPriority="49"/>
+    <w:lsdException w:name="Grid Table 5 Dark Accent 6" w:uiPriority="50"/>
+    <w:lsdException w:name="Grid Table 6 Colorful Accent 6" w:uiPriority="51"/>
+    <w:lsdException w:name="Grid Table 7 Colorful Accent 6" w:uiPriority="52"/>
+    <w:lsdException w:name="List Table 1 Light" w:uiPriority="46"/>
+    <w:lsdException w:name="List Table 2" w:uiPriority="47"/>
+    <w:lsdException w:name="List Table 3" w:uiPriority="48"/>
+    <w:lsdException w:name="List Table 4" w:uiPriority="49"/>
+    <w:lsdException w:name="List Table 5 Dark" w:uiPriority="50"/>
+    <w:lsdException w:name="List Table 6 Colorful" w:uiPriority="51"/>
+    <w:lsdException w:name="List Table 7 Colorful" w:uiPriority="52"/>
+    <w:lsdException w:name="List Table 1 Light Accent 1" w:uiPriority="46"/>
+    <w:lsdException w:name="List Table 2 Accent 1" w:uiPriority="47"/>
+    <w:lsdException w:name="List Table 3 Accent 1" w:uiPriority="48"/>
+    <w:lsdException w:name="List Table 4 Accent 1" w:uiPriority="49"/>
+    <w:lsdException w:name="List Table 5 Dark Accent 1" w:uiPriority="50"/>
+    <w:lsdException w:name="List Table 6 Colorful Accent 1" w:uiPriority="51"/>
+    <w:lsdException w:name="List Table 7 Colorful Accent 1" w:uiPriority="52"/>
+    <w:lsdException w:name="List Table 1 Light Accent 2" w:uiPriority="46"/>
+    <w:lsdException w:name="List Table 2 Accent 2" w:uiPriority="47"/>
+    <w:lsdException w:name="List Table 3 Accent 2" w:uiPriority="48"/>
+    <w:lsdException w:name="List Table 4 Accent 2" w:uiPriority="49"/>
+    <w:lsdException w:name="List Table 5 Dark Accent 2" w:uiPriority="50"/>
+    <w:lsdException w:name="List Table 6 Colorful Accent 2" w:uiPriority="51"/>
+    <w:lsdException w:name="List Table 7 Colorful Accent 2" w:uiPriority="52"/>
+    <w:lsdException w:name="List Table 1 Light Accent 3" w:uiPriority="46"/>
+    <w:lsdException w:name="List Table 2 Accent 3" w:uiPriority="47"/>
+    <w:lsdException w:name="List Table 3 Accent 3" w:uiPriority="48"/>
+    <w:lsdException w:name="List Table 4 Accent 3" w:uiPriority="49"/>
+    <w:lsdException w:name="List Table 5 Dark Accent 3" w:uiPriority="50"/>
+    <w:lsdException w:name="List Table 6 Colorful Accent 3" w:uiPriority="51"/>
+    <w:lsdException w:name="List Table 7 Colorful Accent 3" w:uiPriority="52"/>
+    <w:lsdException w:name="List Table 1 Light Accent 4" w:uiPriority="46"/>
+    <w:lsdException w:name="List Table 2 Accent 4" w:uiPriority="47"/>
+    <w:lsdException w:name="List Table 3 Accent 4" w:uiPriority="48"/>
+    <w:lsdException w:name="List Table 4 Accent 4" w:uiPriority="49"/>
+    <w:lsdException w:name="List Table 5 Dark Accent 4" w:uiPriority="50"/>
+    <w:lsdException w:name="List Table 6 Colorful Accent 4" w:uiPriority="51"/>
+    <w:lsdException w:name="List Table 7 Colorful Accent 4" w:uiPriority="52"/>
+    <w:lsdException w:name="List Table 1 Light Accent 5" w:uiPriority="46"/>
+    <w:lsdException w:name="List Table 2 Accent 5" w:uiPriority="47"/>
+    <w:lsdException w:name="List Table 3 Accent 5" w:uiPriority="48"/>
+    <w:lsdException w:name="List Table 4 Accent 5" w:uiPriority="49"/>
+    <w:lsdException w:name="List Table 5 Dark Accent 5" w:uiPriority="50"/>
+    <w:lsdException w:name="List Table 6 Colorful Accent 5" w:uiPriority="51"/>
+    <w:lsdException w:name="List Table 7 Colorful Accent 5" w:uiPriority="52"/>
+    <w:lsdException w:name="List Table 1 Light Accent 6" w:uiPriority="46"/>
+    <w:lsdException w:name="List Table 2 Accent 6" w:uiPriority="47"/>
+    <w:lsdException w:name="List Table 3 Accent 6" w:uiPriority="48"/>
+    <w:lsdException w:name="List Table 4 Accent 6" w:uiPriority="49"/>
+    <w:lsdException w:name="List Table 5 Dark Accent 6" w:uiPriority="50"/>
+    <w:lsdException w:name="List Table 6 Colorful Accent 6" w:uiPriority="51"/>
+    <w:lsdException w:name="List Table 7 Colorful Accent 6" w:uiPriority="52"/>
+  </w:latentStyles>
+  <w:style w:type="paragraph" w:default="1" w:styleId="Normal">
+    <w:name w:val="Normal"/>
+    <w:qFormat/>
+  </w:style>
+  <w:style w:type="character" w:default="1" w:styleId="Fuentedeprrafopredeter">
+    <w:name w:val="Default Paragraph Font"/>
+    <w:uiPriority w:val="1"/>
+    <w:semiHidden/>
+    <w:unhideWhenUsed/>
+  </w:style>
+  <w:style w:type="table" w:default="1" w:styleId="Tablanormal">
+    <w:name w:val="Normal Table"/>
+    <w:uiPriority w:val="99"/>
+    <w:semiHidden/>
+    <w:unhideWhenUsed/>
+    <w:tblPr>
+      <w:tblInd w:w="0" w:type="dxa"/>
+      <w:tblCellMar>
+        <w:top w:w="0" w:type="dxa"/>
+        <w:left w:w="108" w:type="dxa"/>
+        <w:bottom w:w="0" w:type="dxa"/>
+        <w:right w:w="108" w:type="dxa"/>
+      </w:tblCellMar>
+    </w:tblPr>
+  </w:style>
+  <w:style w:type="numbering" w:default="1" w:styleId="Sinlista">
+    <w:name w:val="No List"/>
+    <w:uiPriority w:val="99"/>
+    <w:semiHidden/>
+    <w:unhideWhenUsed/>
+  </w:style>
+  <w:style w:type="paragraph" w:customStyle="1" w:styleId="936151A12C694769B717B18B25428AC0">
+    <w:name w:val="936151A12C694769B717B18B25428AC0"/>
+    <w:rsid w:val="0009548D"/>
+  </w:style>
+  <w:style w:type="paragraph" w:customStyle="1" w:styleId="A3B4D3F2C2054395B3EDCC8AC54C3682">
+    <w:name w:val="A3B4D3F2C2054395B3EDCC8AC54C3682"/>
+    <w:rsid w:val="0009548D"/>
+  </w:style>
+</w:styles>
+</file>
+
+<file path=word/glossary/webSettings.xml><?xml version="1.0" encoding="utf-8"?>
+<w:webSettings xmlns:mc="http://schemas.openxmlformats.org/markup-compatibility/2006" xmlns:r="http://schemas.openxmlformats.org/officeDocument/2006/relationships" xmlns:w="http://schemas.openxmlformats.org/wordprocessingml/2006/main" xmlns:w14="http://schemas.microsoft.com/office/word/2010/wordml" xmlns:w15="http://schemas.microsoft.com/office/word/2012/wordml" mc:Ignorable="w14 w15">
+  <w:optimizeForBrowser/>
+  <w:allowPNG/>
+</w:webSettings>
 </file>
 
 <file path=word/theme/theme1.xml><?xml version="1.0" encoding="utf-8"?>
@@ -2086,4 +3973,16 @@
   </a:objectDefaults>
   <a:extraClrSchemeLst/>
 </a:theme>
+</file>
+
+<file path=customXml/item1.xml><?xml version="1.0" encoding="utf-8"?>
+<b:Sources xmlns:b="http://schemas.openxmlformats.org/officeDocument/2006/bibliography" xmlns="http://schemas.openxmlformats.org/officeDocument/2006/bibliography" SelectedStyle="\APASixthEditionOfficeOnline.xsl" StyleName="APA" Version="6"/>
+</file>
+
+<file path=customXml/itemProps1.xml><?xml version="1.0" encoding="utf-8"?>
+<ds:datastoreItem xmlns:ds="http://schemas.openxmlformats.org/officeDocument/2006/customXml" ds:itemID="{A580C60F-4A14-43EC-BCD5-C809528C4612}">
+  <ds:schemaRefs>
+    <ds:schemaRef ds:uri="http://schemas.openxmlformats.org/officeDocument/2006/bibliography"/>
+  </ds:schemaRefs>
+</ds:datastoreItem>
 </file>
</xml_diff>

<commit_message>
modifique el archivo bitacora
</commit_message>
<xml_diff>
--- a/Bitácora TPE Git.docx
+++ b/Bitácora TPE Git.docx
@@ -1,6 +1,6 @@
 
 <file path=word/document.xml><?xml version="1.0" encoding="utf-8"?>
-<w:document xmlns:wpc="http://schemas.microsoft.com/office/word/2010/wordprocessingCanvas" xmlns:mc="http://schemas.openxmlformats.org/markup-compatibility/2006" xmlns:o="urn:schemas-microsoft-com:office:office" xmlns:r="http://schemas.openxmlformats.org/officeDocument/2006/relationships" xmlns:m="http://schemas.openxmlformats.org/officeDocument/2006/math" xmlns:v="urn:schemas-microsoft-com:vml" xmlns:wp14="http://schemas.microsoft.com/office/word/2010/wordprocessingDrawing" xmlns:wp="http://schemas.openxmlformats.org/drawingml/2006/wordprocessingDrawing" xmlns:w10="urn:schemas-microsoft-com:office:word" xmlns:w="http://schemas.openxmlformats.org/wordprocessingml/2006/main" xmlns:w14="http://schemas.microsoft.com/office/word/2010/wordml" xmlns:w15="http://schemas.microsoft.com/office/word/2012/wordml" xmlns:wpg="http://schemas.microsoft.com/office/word/2010/wordprocessingGroup" xmlns:wpi="http://schemas.microsoft.com/office/word/2010/wordprocessingInk" xmlns:wne="http://schemas.microsoft.com/office/word/2006/wordml" xmlns:wps="http://schemas.microsoft.com/office/word/2010/wordprocessingShape" mc:Ignorable="w14 w15 wp14">
+<w:document xmlns:wpc="http://schemas.microsoft.com/office/word/2010/wordprocessingCanvas" xmlns:cx="http://schemas.microsoft.com/office/drawing/2014/chartex" xmlns:cx1="http://schemas.microsoft.com/office/drawing/2015/9/8/chartex" xmlns:cx2="http://schemas.microsoft.com/office/drawing/2015/10/21/chartex" xmlns:cx3="http://schemas.microsoft.com/office/drawing/2016/5/9/chartex" xmlns:cx4="http://schemas.microsoft.com/office/drawing/2016/5/10/chartex" xmlns:cx5="http://schemas.microsoft.com/office/drawing/2016/5/11/chartex" xmlns:cx6="http://schemas.microsoft.com/office/drawing/2016/5/12/chartex" xmlns:cx7="http://schemas.microsoft.com/office/drawing/2016/5/13/chartex" xmlns:cx8="http://schemas.microsoft.com/office/drawing/2016/5/14/chartex" xmlns:mc="http://schemas.openxmlformats.org/markup-compatibility/2006" xmlns:aink="http://schemas.microsoft.com/office/drawing/2016/ink" xmlns:am3d="http://schemas.microsoft.com/office/drawing/2017/model3d" xmlns:o="urn:schemas-microsoft-com:office:office" xmlns:r="http://schemas.openxmlformats.org/officeDocument/2006/relationships" xmlns:m="http://schemas.openxmlformats.org/officeDocument/2006/math" xmlns:v="urn:schemas-microsoft-com:vml" xmlns:wp14="http://schemas.microsoft.com/office/word/2010/wordprocessingDrawing" xmlns:wp="http://schemas.openxmlformats.org/drawingml/2006/wordprocessingDrawing" xmlns:w10="urn:schemas-microsoft-com:office:word" xmlns:w="http://schemas.openxmlformats.org/wordprocessingml/2006/main" xmlns:w14="http://schemas.microsoft.com/office/word/2010/wordml" xmlns:w15="http://schemas.microsoft.com/office/word/2012/wordml" xmlns:w16cex="http://schemas.microsoft.com/office/word/2018/wordml/cex" xmlns:w16cid="http://schemas.microsoft.com/office/word/2016/wordml/cid" xmlns:w16="http://schemas.microsoft.com/office/word/2018/wordml" xmlns:w16sdtdh="http://schemas.microsoft.com/office/word/2020/wordml/sdtdatahash" xmlns:w16se="http://schemas.microsoft.com/office/word/2015/wordml/symex" xmlns:wpg="http://schemas.microsoft.com/office/word/2010/wordprocessingGroup" xmlns:wpi="http://schemas.microsoft.com/office/word/2010/wordprocessingInk" xmlns:wne="http://schemas.microsoft.com/office/word/2006/wordml" xmlns:wps="http://schemas.microsoft.com/office/word/2010/wordprocessingShape" mc:Ignorable="w14 w15 w16se w16cid w16 w16cex w16sdtdh wp14">
   <w:body>
     <w:p>
       <w:pPr>
@@ -549,7 +549,10 @@
         <w:jc w:val="both"/>
       </w:pPr>
       <w:r>
-        <w:t>16/10 Nico crea el repositorio de Github</w:t>
+        <w:t xml:space="preserve">16/10 Nico crea el repositorio de </w:t>
+      </w:r>
+      <w:r>
+        <w:t>GitHub</w:t>
       </w:r>
     </w:p>
     <w:p>
@@ -564,7 +567,7 @@
           <w:lang w:val="es-AR"/>
         </w:rPr>
         <w:drawing>
-          <wp:inline distT="114300" distB="114300" distL="114300" distR="114300" wp14:anchorId="14776F8B" wp14:editId="44FEF6D8">
+          <wp:inline distT="114300" distB="114300" distL="114300" distR="114300" wp14:anchorId="15E6CFA0" wp14:editId="52B7E3E6">
             <wp:extent cx="4483567" cy="2854737"/>
             <wp:effectExtent l="0" t="0" r="0" b="0"/>
             <wp:docPr id="14" name="image4.png"/>
@@ -649,7 +652,13 @@
         <w:jc w:val="both"/>
       </w:pPr>
       <w:r>
-        <w:t>21/20 Facu realiza un git push origin master para incluir el archivo al respositorio en Git</w:t>
+        <w:t xml:space="preserve">21/20 Facu realiza un git push origin master para incluir el archivo al </w:t>
+      </w:r>
+      <w:r>
+        <w:t>repositorio</w:t>
+      </w:r>
+      <w:r>
+        <w:t xml:space="preserve"> en Git</w:t>
       </w:r>
     </w:p>
     <w:p>
@@ -701,6 +710,94 @@
         <w:jc w:val="both"/>
       </w:pPr>
       <w:r>
+        <w:t xml:space="preserve">22/10 nicolas </w:t>
+      </w:r>
+      <w:r>
+        <w:t>agrego la pagina proyectos</w:t>
+      </w:r>
+    </w:p>
+    <w:p>
+      <w:pPr>
+        <w:numPr>
+          <w:ilvl w:val="0"/>
+          <w:numId w:val="2"/>
+        </w:numPr>
+        <w:spacing w:line="360" w:lineRule="auto"/>
+        <w:jc w:val="both"/>
+      </w:pPr>
+      <w:r>
+        <w:t>22/10 nicolas realizo el cambio de nombre de uno de los archivos</w:t>
+      </w:r>
+    </w:p>
+    <w:p>
+      <w:pPr>
+        <w:spacing w:line="360" w:lineRule="auto"/>
+        <w:ind w:left="720"/>
+        <w:jc w:val="both"/>
+      </w:pPr>
+      <w:r>
+        <w:rPr>
+          <w:noProof/>
+          <w:lang w:val="es-AR"/>
+        </w:rPr>
+        <w:drawing>
+          <wp:inline distT="114300" distB="114300" distL="114300" distR="114300" wp14:anchorId="117F3728" wp14:editId="58648B62">
+            <wp:extent cx="3619500" cy="2171700"/>
+            <wp:effectExtent l="0" t="0" r="0" b="0"/>
+            <wp:docPr id="2" name="image2.png"/>
+            <wp:cNvGraphicFramePr/>
+            <a:graphic xmlns:a="http://schemas.openxmlformats.org/drawingml/2006/main">
+              <a:graphicData uri="http://schemas.openxmlformats.org/drawingml/2006/picture">
+                <pic:pic xmlns:pic="http://schemas.openxmlformats.org/drawingml/2006/picture">
+                  <pic:nvPicPr>
+                    <pic:cNvPr id="0" name="image2.png"/>
+                    <pic:cNvPicPr preferRelativeResize="0"/>
+                  </pic:nvPicPr>
+                  <pic:blipFill>
+                    <a:blip r:embed="rId11"/>
+                    <a:srcRect/>
+                    <a:stretch>
+                      <a:fillRect/>
+                    </a:stretch>
+                  </pic:blipFill>
+                  <pic:spPr>
+                    <a:xfrm>
+                      <a:off x="0" y="0"/>
+                      <a:ext cx="3619920" cy="2171952"/>
+                    </a:xfrm>
+                    <a:prstGeom prst="rect">
+                      <a:avLst/>
+                    </a:prstGeom>
+                    <a:ln/>
+                  </pic:spPr>
+                </pic:pic>
+              </a:graphicData>
+            </a:graphic>
+          </wp:inline>
+        </w:drawing>
+      </w:r>
+    </w:p>
+    <w:p>
+      <w:pPr>
+        <w:spacing w:line="360" w:lineRule="auto"/>
+        <w:ind w:left="720"/>
+        <w:jc w:val="both"/>
+      </w:pPr>
+      <w:r>
+        <w:lastRenderedPageBreak/>
+        <w:t>También realizo un git status para demostrar que se cambio correctamente el nombre</w:t>
+      </w:r>
+    </w:p>
+    <w:p>
+      <w:pPr>
+        <w:numPr>
+          <w:ilvl w:val="0"/>
+          <w:numId w:val="2"/>
+        </w:numPr>
+        <w:spacing w:line="360" w:lineRule="auto"/>
+        <w:jc w:val="both"/>
+      </w:pPr>
+      <w:r>
         <w:t xml:space="preserve">23/10 Mauricio clona el repositorio </w:t>
       </w:r>
     </w:p>
@@ -722,7 +819,7 @@
           <w:noProof/>
         </w:rPr>
         <w:drawing>
-          <wp:inline distT="0" distB="0" distL="0" distR="0" wp14:anchorId="4B93F372" wp14:editId="05EF2F70">
+          <wp:inline distT="0" distB="0" distL="0" distR="0" wp14:anchorId="73AEBFED" wp14:editId="1205CAFB">
             <wp:extent cx="2571750" cy="1638300"/>
             <wp:effectExtent l="0" t="0" r="0" b="0"/>
             <wp:docPr id="5" name="Imagen 5"/>
@@ -737,7 +834,7 @@
                     <pic:cNvPicPr/>
                   </pic:nvPicPr>
                   <pic:blipFill rotWithShape="1">
-                    <a:blip r:embed="rId11"/>
+                    <a:blip r:embed="rId12"/>
                     <a:srcRect l="25968" t="32904" r="28208" b="15174"/>
                     <a:stretch/>
                   </pic:blipFill>
@@ -778,7 +875,6 @@
         <w:jc w:val="both"/>
       </w:pPr>
       <w:r>
-        <w:lastRenderedPageBreak/>
         <w:t>23/10 Mauricio realiza git add y git commit sobre el archivo index.html (trabajo sobre el &lt;body&gt;)</w:t>
       </w:r>
     </w:p>
@@ -792,7 +888,19 @@
         <w:jc w:val="both"/>
       </w:pPr>
       <w:r>
-        <w:t>23/10 Mauricio realiza un git push en la rama master de la modificación del index.html (aca me surgieron bastantes problemas a la hora de actualizar los cambios en el repo, cuando realizaba el comando push me solicitaba un nombre de usuario y una contraseña, al ingresar el usuario y la contraseña me salia el siguiente error:</w:t>
+        <w:t>23/10 Mauricio realiza un git push en la rama master de la modificación del index.html (</w:t>
+      </w:r>
+      <w:r>
+        <w:t>acá</w:t>
+      </w:r>
+      <w:r>
+        <w:t xml:space="preserve"> me surgieron bastantes problemas a la hora de actualizar los cambios en el repo, cuando realizaba el comando push me solicitaba un nombre de usuario y una contraseña, al ingresar el usuario y la contraseña me </w:t>
+      </w:r>
+      <w:r>
+        <w:t>salía</w:t>
+      </w:r>
+      <w:r>
+        <w:t xml:space="preserve"> el siguiente error:</w:t>
       </w:r>
     </w:p>
     <w:p>
@@ -855,7 +963,7 @@
         </w:rPr>
         <w:t>fatal: Authentication failed for '</w:t>
       </w:r>
-      <w:hyperlink r:id="rId12">
+      <w:hyperlink r:id="rId13">
         <w:r>
           <w:rPr>
             <w:i/>
@@ -900,7 +1008,7 @@
           <w:noProof/>
         </w:rPr>
         <w:drawing>
-          <wp:inline distT="0" distB="0" distL="0" distR="0" wp14:anchorId="6DAE906A" wp14:editId="5CE7322F">
+          <wp:inline distT="0" distB="0" distL="0" distR="0" wp14:anchorId="0348B79C" wp14:editId="17B88689">
             <wp:extent cx="2524125" cy="1638300"/>
             <wp:effectExtent l="0" t="0" r="9525" b="0"/>
             <wp:docPr id="6" name="Imagen 6"/>
@@ -915,7 +1023,7 @@
                     <pic:cNvPicPr/>
                   </pic:nvPicPr>
                   <pic:blipFill rotWithShape="1">
-                    <a:blip r:embed="rId13"/>
+                    <a:blip r:embed="rId14"/>
                     <a:srcRect l="25288" t="31999" r="29735" b="16080"/>
                     <a:stretch/>
                   </pic:blipFill>
@@ -963,7 +1071,13 @@
         <w:t>Para solucionarlo tuve que generar un “token”, que lo copie y lo reemplace por mi c</w:t>
       </w:r>
       <w:r>
-        <w:t xml:space="preserve">ontraseña y funciono.-   </w:t>
+        <w:t xml:space="preserve">ontraseña y </w:t>
+      </w:r>
+      <w:r>
+        <w:t>funciono. -</w:t>
+      </w:r>
+      <w:r>
+        <w:t xml:space="preserve">   </w:t>
       </w:r>
     </w:p>
     <w:p>
@@ -976,7 +1090,22 @@
         <w:jc w:val="both"/>
       </w:pPr>
       <w:r>
-        <w:t>23/10 Mauricio creo en el repositorio local el archivo  “lista de tareas.doc”, lo agrego al seguimiento, lo comiteo y lo subo al repo -  Es el archivo que se va a eliminar ya que no tiene seguimiento en Trello.-</w:t>
+        <w:t xml:space="preserve">23/10 Mauricio creo en el repositorio local el </w:t>
+      </w:r>
+      <w:r>
+        <w:t>archivo “</w:t>
+      </w:r>
+      <w:r>
+        <w:t xml:space="preserve">lista de tareas.doc”, lo agrego al seguimiento, lo comiteo y lo subo al repo </w:t>
+      </w:r>
+      <w:r>
+        <w:t>- Es</w:t>
+      </w:r>
+      <w:r>
+        <w:t xml:space="preserve"> el archivo que se va a eliminar ya que no tiene seguimiento en </w:t>
+      </w:r>
+      <w:r>
+        <w:t>Trello. -</w:t>
       </w:r>
     </w:p>
     <w:p>
@@ -989,7 +1118,14 @@
         <w:jc w:val="both"/>
       </w:pPr>
       <w:r>
-        <w:t xml:space="preserve">24/10 Mauricio Realizo un pull para traer al repo local posibles cambios.- </w:t>
+        <w:lastRenderedPageBreak/>
+        <w:t xml:space="preserve">24/10 Mauricio Realizo un pull para traer al repo local posibles </w:t>
+      </w:r>
+      <w:r>
+        <w:t>cambios. -</w:t>
+      </w:r>
+      <w:r>
+        <w:t xml:space="preserve"> </w:t>
       </w:r>
     </w:p>
     <w:p>
@@ -1002,7 +1138,16 @@
         <w:jc w:val="both"/>
       </w:pPr>
       <w:r>
-        <w:t>24/ Mauricio: Creo la rama jsLocal en el repositorio local para trabajar con el formulario de js.-</w:t>
+        <w:t>24/</w:t>
+      </w:r>
+      <w:r>
+        <w:t xml:space="preserve">10 </w:t>
+      </w:r>
+      <w:r>
+        <w:t xml:space="preserve">Mauricio: Creo la rama jsLocal en el repositorio local para trabajar con el formulario de </w:t>
+      </w:r>
+      <w:r>
+        <w:t>js. -</w:t>
       </w:r>
     </w:p>
     <w:p>
@@ -1022,9 +1167,8 @@
         <w:rPr>
           <w:noProof/>
         </w:rPr>
-        <w:lastRenderedPageBreak/>
         <w:drawing>
-          <wp:inline distT="0" distB="0" distL="0" distR="0" wp14:anchorId="033B37BD" wp14:editId="11D60BB4">
+          <wp:inline distT="0" distB="0" distL="0" distR="0" wp14:anchorId="1D0DE55B" wp14:editId="3924854A">
             <wp:extent cx="2476500" cy="1600200"/>
             <wp:effectExtent l="0" t="0" r="0" b="0"/>
             <wp:docPr id="7" name="Imagen 7"/>
@@ -1039,7 +1183,7 @@
                     <pic:cNvPicPr/>
                   </pic:nvPicPr>
                   <pic:blipFill rotWithShape="1">
-                    <a:blip r:embed="rId14"/>
+                    <a:blip r:embed="rId15"/>
                     <a:srcRect l="29362" t="25356" r="26510" b="23929"/>
                     <a:stretch/>
                   </pic:blipFill>
@@ -1087,7 +1231,13 @@
         <w:jc w:val="both"/>
       </w:pPr>
       <w:r>
-        <w:t>24/10 Facundo realiza un add, commit, push al repositorio con estilos de la pagina de contacto.</w:t>
+        <w:t xml:space="preserve">24/10 Facundo realiza un add, commit, push al repositorio con estilos de la </w:t>
+      </w:r>
+      <w:r>
+        <w:t>página</w:t>
+      </w:r>
+      <w:r>
+        <w:t xml:space="preserve"> de contacto.</w:t>
       </w:r>
     </w:p>
     <w:p>
@@ -1113,7 +1263,13 @@
         <w:jc w:val="both"/>
       </w:pPr>
       <w:r>
-        <w:t>24/10 Mauricio  realizo un add y un commit en la rama local “jsLocal”</w:t>
+        <w:t xml:space="preserve">24/10 </w:t>
+      </w:r>
+      <w:r>
+        <w:t>Mauricio realizo</w:t>
+      </w:r>
+      <w:r>
+        <w:t xml:space="preserve"> un add y un commit en la rama local “jsLocal”</w:t>
       </w:r>
     </w:p>
     <w:p>
@@ -1134,7 +1290,7 @@
           <w:noProof/>
         </w:rPr>
         <w:drawing>
-          <wp:inline distT="0" distB="0" distL="0" distR="0" wp14:anchorId="48923E2C" wp14:editId="2D67ECBC">
+          <wp:inline distT="0" distB="0" distL="0" distR="0" wp14:anchorId="491A2852" wp14:editId="0B89B3B9">
             <wp:extent cx="5612130" cy="3019425"/>
             <wp:effectExtent l="0" t="0" r="7620" b="9525"/>
             <wp:docPr id="8" name="Imagen 8"/>
@@ -1149,7 +1305,7 @@
                     <pic:cNvPicPr/>
                   </pic:nvPicPr>
                   <pic:blipFill rotWithShape="1">
-                    <a:blip r:embed="rId15"/>
+                    <a:blip r:embed="rId16"/>
                     <a:srcRect b="4307"/>
                     <a:stretch/>
                   </pic:blipFill>
@@ -1219,7 +1375,7 @@
         </w:rPr>
         <w:lastRenderedPageBreak/>
         <w:drawing>
-          <wp:inline distT="0" distB="0" distL="0" distR="0" wp14:anchorId="319C8CB7" wp14:editId="5DCF0459">
+          <wp:inline distT="0" distB="0" distL="0" distR="0" wp14:anchorId="3CC08332" wp14:editId="4075D77A">
             <wp:extent cx="2505075" cy="1619250"/>
             <wp:effectExtent l="0" t="0" r="9525" b="0"/>
             <wp:docPr id="10" name="Imagen 10"/>
@@ -1234,7 +1390,7 @@
                     <pic:cNvPicPr/>
                   </pic:nvPicPr>
                   <pic:blipFill rotWithShape="1">
-                    <a:blip r:embed="rId16"/>
+                    <a:blip r:embed="rId17"/>
                     <a:srcRect l="25459" t="23244" r="29905" b="25438"/>
                     <a:stretch/>
                   </pic:blipFill>
@@ -1282,7 +1438,7 @@
         <w:jc w:val="both"/>
       </w:pPr>
       <w:r>
-        <w:t>24/10 Mauricio realizo un push con los cambios realizados en en captcha.js (archivo listo)</w:t>
+        <w:t>24/10 Mauricio realizo un push con los cambios realizados en captcha.js (archivo listo)</w:t>
       </w:r>
     </w:p>
     <w:p>
@@ -1295,8 +1451,166 @@
         <w:jc w:val="both"/>
       </w:pPr>
       <w:r>
-        <w:t>24/10 nicolás realizó el cambios sobre la rama estilos del repositorio remoto y también el merge con la rama master (abajo en las imagenes esta mas detallado)</w:t>
-      </w:r>
+        <w:t xml:space="preserve">24/10 </w:t>
+      </w:r>
+      <w:r>
+        <w:t>Nicolás</w:t>
+      </w:r>
+      <w:r>
+        <w:t xml:space="preserve"> realizó </w:t>
+      </w:r>
+      <w:r>
+        <w:t>el cambio</w:t>
+      </w:r>
+      <w:r>
+        <w:t xml:space="preserve"> sobre la rama estilos del repositorio remoto y también el merge con la rama master </w:t>
+      </w:r>
+    </w:p>
+    <w:p>
+      <w:pPr>
+        <w:spacing w:line="360" w:lineRule="auto"/>
+        <w:ind w:left="720"/>
+        <w:jc w:val="both"/>
+      </w:pPr>
+      <w:r>
+        <w:rPr>
+          <w:noProof/>
+          <w:lang w:val="es-AR"/>
+        </w:rPr>
+        <w:drawing>
+          <wp:inline distT="114300" distB="114300" distL="114300" distR="114300" wp14:anchorId="16BBB186" wp14:editId="39963094">
+            <wp:extent cx="5731200" cy="2882900"/>
+            <wp:effectExtent l="0" t="0" r="0" b="0"/>
+            <wp:docPr id="3" name="image1.png"/>
+            <wp:cNvGraphicFramePr/>
+            <a:graphic xmlns:a="http://schemas.openxmlformats.org/drawingml/2006/main">
+              <a:graphicData uri="http://schemas.openxmlformats.org/drawingml/2006/picture">
+                <pic:pic xmlns:pic="http://schemas.openxmlformats.org/drawingml/2006/picture">
+                  <pic:nvPicPr>
+                    <pic:cNvPr id="0" name="image1.png"/>
+                    <pic:cNvPicPr preferRelativeResize="0"/>
+                  </pic:nvPicPr>
+                  <pic:blipFill>
+                    <a:blip r:embed="rId18"/>
+                    <a:srcRect/>
+                    <a:stretch>
+                      <a:fillRect/>
+                    </a:stretch>
+                  </pic:blipFill>
+                  <pic:spPr>
+                    <a:xfrm>
+                      <a:off x="0" y="0"/>
+                      <a:ext cx="5731200" cy="2882900"/>
+                    </a:xfrm>
+                    <a:prstGeom prst="rect">
+                      <a:avLst/>
+                    </a:prstGeom>
+                    <a:ln/>
+                  </pic:spPr>
+                </pic:pic>
+              </a:graphicData>
+            </a:graphic>
+          </wp:inline>
+        </w:drawing>
+      </w:r>
+    </w:p>
+    <w:p>
+      <w:pPr>
+        <w:spacing w:line="360" w:lineRule="auto"/>
+        <w:ind w:left="720"/>
+        <w:jc w:val="both"/>
+      </w:pPr>
+      <w:r>
+        <w:t xml:space="preserve">Como se puede ver cuando realice el push en la rama estilos del repositorio remoto </w:t>
+      </w:r>
+      <w:r>
+        <w:t>volvió</w:t>
+      </w:r>
+      <w:r>
+        <w:t xml:space="preserve"> a la rama master y realizo el merge con la rama estilos</w:t>
+      </w:r>
+      <w:r>
+        <w:t xml:space="preserve"> y realizo un git status para ver en cuales archivos están en conflicto</w:t>
+      </w:r>
+    </w:p>
+    <w:p>
+      <w:pPr>
+        <w:spacing w:line="360" w:lineRule="auto"/>
+        <w:ind w:left="720"/>
+        <w:jc w:val="both"/>
+      </w:pPr>
+      <w:r>
+        <w:rPr>
+          <w:noProof/>
+          <w:lang w:val="es-AR"/>
+        </w:rPr>
+        <w:drawing>
+          <wp:inline distT="114300" distB="114300" distL="114300" distR="114300" wp14:anchorId="780D49C0" wp14:editId="5320A15D">
+            <wp:extent cx="5263515" cy="2464904"/>
+            <wp:effectExtent l="0" t="0" r="0" b="0"/>
+            <wp:docPr id="1" name="image3.png"/>
+            <wp:cNvGraphicFramePr/>
+            <a:graphic xmlns:a="http://schemas.openxmlformats.org/drawingml/2006/main">
+              <a:graphicData uri="http://schemas.openxmlformats.org/drawingml/2006/picture">
+                <pic:pic xmlns:pic="http://schemas.openxmlformats.org/drawingml/2006/picture">
+                  <pic:nvPicPr>
+                    <pic:cNvPr id="0" name="image3.png"/>
+                    <pic:cNvPicPr preferRelativeResize="0"/>
+                  </pic:nvPicPr>
+                  <pic:blipFill>
+                    <a:blip r:embed="rId19"/>
+                    <a:srcRect/>
+                    <a:stretch>
+                      <a:fillRect/>
+                    </a:stretch>
+                  </pic:blipFill>
+                  <pic:spPr>
+                    <a:xfrm>
+                      <a:off x="0" y="0"/>
+                      <a:ext cx="5288019" cy="2476379"/>
+                    </a:xfrm>
+                    <a:prstGeom prst="rect">
+                      <a:avLst/>
+                    </a:prstGeom>
+                    <a:ln/>
+                  </pic:spPr>
+                </pic:pic>
+              </a:graphicData>
+            </a:graphic>
+          </wp:inline>
+        </w:drawing>
+      </w:r>
+    </w:p>
+    <w:p>
+      <w:r>
+        <w:lastRenderedPageBreak/>
+        <w:t>En la imagen anterior arregl</w:t>
+      </w:r>
+      <w:r>
+        <w:t>o</w:t>
+      </w:r>
+      <w:r>
+        <w:t xml:space="preserve"> el problema de las versiones de forma manual y reali</w:t>
+      </w:r>
+      <w:r>
+        <w:t>zo</w:t>
+      </w:r>
+      <w:r>
+        <w:t xml:space="preserve"> el add, commit para que deje de estar en estado merging y push</w:t>
+      </w:r>
+      <w:r>
+        <w:t>eo</w:t>
+      </w:r>
+      <w:r>
+        <w:t xml:space="preserve"> los cambios </w:t>
+      </w:r>
+    </w:p>
+    <w:p>
+      <w:pPr>
+        <w:spacing w:line="360" w:lineRule="auto"/>
+        <w:ind w:left="720"/>
+        <w:jc w:val="both"/>
+      </w:pPr>
     </w:p>
     <w:p>
       <w:pPr>
@@ -1308,7 +1622,19 @@
         <w:jc w:val="both"/>
       </w:pPr>
       <w:r>
-        <w:t>24/10 nicolás agrego las imágenes de la página web (index y fondo de las páginas del sitio web)</w:t>
+        <w:t xml:space="preserve">24/10 </w:t>
+      </w:r>
+      <w:r>
+        <w:t>Nicolás</w:t>
+      </w:r>
+      <w:r>
+        <w:t xml:space="preserve"> agrego las imágenes de la página web (</w:t>
+      </w:r>
+      <w:r>
+        <w:t>índex</w:t>
+      </w:r>
+      <w:r>
+        <w:t xml:space="preserve"> y fondo de las páginas del sitio web)</w:t>
       </w:r>
     </w:p>
     <w:p>
@@ -1321,7 +1647,7 @@
         <w:jc w:val="both"/>
       </w:pPr>
       <w:r>
-        <w:t>24/10 Facundo realizo cambios en contacto y estudio en el linkeado de estilos, haciendo un add, un commit y un push</w:t>
+        <w:t>24/10 Nicolas tuvo un error al subir los archivos de imágenes del índex así que en el siguiente push volvió a subir los archivos correspondientes</w:t>
       </w:r>
     </w:p>
     <w:p>
@@ -1334,7 +1660,32 @@
         <w:jc w:val="both"/>
       </w:pPr>
       <w:r>
-        <w:t>24/10 Mauricio agrego un archivo js. Cuando realice el commit el mensaje hacia referencia a un formulario, como era erroneo con el comando git commit --amend -m</w:t>
+        <w:t>24/10 Facundo realizo cambios en contacto y estudio en el linkeado de estilos, haciendo un add, un commit y un push</w:t>
+      </w:r>
+    </w:p>
+    <w:p>
+      <w:pPr>
+        <w:numPr>
+          <w:ilvl w:val="0"/>
+          <w:numId w:val="2"/>
+        </w:numPr>
+        <w:spacing w:line="360" w:lineRule="auto"/>
+        <w:jc w:val="both"/>
+      </w:pPr>
+      <w:r>
+        <w:t xml:space="preserve">24/10 Mauricio agrego un archivo js. Cuando realice el commit el mensaje </w:t>
+      </w:r>
+      <w:r>
+        <w:t>hacía</w:t>
+      </w:r>
+      <w:r>
+        <w:t xml:space="preserve"> referencia a un formulario, como era </w:t>
+      </w:r>
+      <w:r>
+        <w:t>erróneo</w:t>
+      </w:r>
+      <w:r>
+        <w:t xml:space="preserve"> con el comando git commit --amend -m</w:t>
       </w:r>
     </w:p>
     <w:p>
@@ -1344,7 +1695,13 @@
         <w:jc w:val="both"/>
       </w:pPr>
       <w:r>
-        <w:t xml:space="preserve">se modifica el mensaje.- </w:t>
+        <w:t xml:space="preserve">se modifica el </w:t>
+      </w:r>
+      <w:r>
+        <w:t>mensaje. -</w:t>
+      </w:r>
+      <w:r>
+        <w:t xml:space="preserve"> </w:t>
       </w:r>
     </w:p>
     <w:p>
@@ -1365,7 +1722,7 @@
           <w:noProof/>
         </w:rPr>
         <w:drawing>
-          <wp:inline distT="0" distB="0" distL="0" distR="0" wp14:anchorId="4C28AEA0" wp14:editId="4FC000BF">
+          <wp:inline distT="0" distB="0" distL="0" distR="0" wp14:anchorId="03D833A6" wp14:editId="18420FFE">
             <wp:extent cx="2466975" cy="1590675"/>
             <wp:effectExtent l="0" t="0" r="9525" b="9525"/>
             <wp:docPr id="11" name="Imagen 11"/>
@@ -1380,7 +1737,7 @@
                     <pic:cNvPicPr/>
                   </pic:nvPicPr>
                   <pic:blipFill rotWithShape="1">
-                    <a:blip r:embed="rId17"/>
+                    <a:blip r:embed="rId20"/>
                     <a:srcRect l="26986" t="29583" r="29056" b="20004"/>
                     <a:stretch/>
                   </pic:blipFill>
@@ -1451,9 +1808,8 @@
         <w:rPr>
           <w:noProof/>
         </w:rPr>
-        <w:lastRenderedPageBreak/>
         <w:drawing>
-          <wp:inline distT="0" distB="0" distL="0" distR="0" wp14:anchorId="21A0DC7C" wp14:editId="333757F7">
+          <wp:inline distT="0" distB="0" distL="0" distR="0" wp14:anchorId="396C4EF4" wp14:editId="0B1DABA7">
             <wp:extent cx="2486025" cy="1609725"/>
             <wp:effectExtent l="0" t="0" r="9525" b="9525"/>
             <wp:docPr id="12" name="Imagen 12"/>
@@ -1468,7 +1824,7 @@
                     <pic:cNvPicPr/>
                   </pic:nvPicPr>
                   <pic:blipFill rotWithShape="1">
-                    <a:blip r:embed="rId18"/>
+                    <a:blip r:embed="rId21"/>
                     <a:srcRect l="26986" t="29583" r="28716" b="19400"/>
                     <a:stretch/>
                   </pic:blipFill>
@@ -1521,8 +1877,6 @@
       <w:r>
         <w:t>modificándolo</w:t>
       </w:r>
-      <w:bookmarkStart w:id="0" w:name="_GoBack"/>
-      <w:bookmarkEnd w:id="0"/>
       <w:r>
         <w:t>, con el comando git reset HEAD, vuelvo a llevarlo al estado modificado para poder seguir trabajando</w:t>
       </w:r>
@@ -1544,8 +1898,9 @@
         <w:rPr>
           <w:noProof/>
         </w:rPr>
+        <w:lastRenderedPageBreak/>
         <w:drawing>
-          <wp:inline distT="0" distB="0" distL="0" distR="0" wp14:anchorId="40F4A061" wp14:editId="03B98EB2">
+          <wp:inline distT="0" distB="0" distL="0" distR="0" wp14:anchorId="0C4EE450" wp14:editId="49997ED8">
             <wp:extent cx="2495550" cy="1571625"/>
             <wp:effectExtent l="0" t="0" r="0" b="9525"/>
             <wp:docPr id="13" name="Imagen 13"/>
@@ -1560,7 +1915,7 @@
                     <pic:cNvPicPr/>
                   </pic:nvPicPr>
                   <pic:blipFill rotWithShape="1">
-                    <a:blip r:embed="rId19"/>
+                    <a:blip r:embed="rId22"/>
                     <a:srcRect l="26816" t="30489" r="28717" b="19702"/>
                     <a:stretch/>
                   </pic:blipFill>
@@ -1620,117 +1975,146 @@
         <w:t>cronología</w:t>
       </w:r>
       <w:r>
-        <w:t xml:space="preserve"> del trabajo.- </w:t>
-      </w:r>
-    </w:p>
-    <w:p>
-      <w:pPr>
-        <w:spacing w:line="360" w:lineRule="auto"/>
-        <w:jc w:val="both"/>
-      </w:pPr>
-    </w:p>
-    <w:p>
-      <w:pPr>
-        <w:spacing w:line="360" w:lineRule="auto"/>
-        <w:jc w:val="both"/>
-      </w:pPr>
-    </w:p>
-    <w:p>
-      <w:pPr>
-        <w:spacing w:line="360" w:lineRule="auto"/>
-        <w:jc w:val="both"/>
-      </w:pPr>
-    </w:p>
-    <w:p>
-      <w:pPr>
-        <w:spacing w:line="360" w:lineRule="auto"/>
-        <w:jc w:val="both"/>
-      </w:pPr>
-    </w:p>
-    <w:p>
-      <w:pPr>
-        <w:spacing w:line="360" w:lineRule="auto"/>
-        <w:jc w:val="both"/>
-      </w:pPr>
-    </w:p>
-    <w:p>
-      <w:pPr>
-        <w:spacing w:line="360" w:lineRule="auto"/>
-        <w:jc w:val="both"/>
-      </w:pPr>
-    </w:p>
-    <w:p>
-      <w:pPr>
-        <w:spacing w:line="360" w:lineRule="auto"/>
-        <w:jc w:val="both"/>
-      </w:pPr>
-    </w:p>
-    <w:p>
-      <w:pPr>
-        <w:spacing w:line="360" w:lineRule="auto"/>
-        <w:jc w:val="both"/>
-      </w:pPr>
-    </w:p>
-    <w:p>
-      <w:pPr>
-        <w:spacing w:line="360" w:lineRule="auto"/>
-        <w:jc w:val="both"/>
-      </w:pPr>
-    </w:p>
-    <w:p>
-      <w:pPr>
-        <w:spacing w:line="360" w:lineRule="auto"/>
-        <w:jc w:val="both"/>
-      </w:pPr>
-    </w:p>
-    <w:p>
-      <w:pPr>
-        <w:spacing w:line="360" w:lineRule="auto"/>
-        <w:jc w:val="both"/>
-      </w:pPr>
-    </w:p>
-    <w:p>
-      <w:pPr>
-        <w:spacing w:line="360" w:lineRule="auto"/>
-        <w:jc w:val="both"/>
-      </w:pPr>
-    </w:p>
-    <w:p>
-      <w:pPr>
-        <w:spacing w:line="360" w:lineRule="auto"/>
-        <w:jc w:val="both"/>
-      </w:pPr>
-    </w:p>
-    <w:p>
-      <w:pPr>
-        <w:spacing w:line="360" w:lineRule="auto"/>
-        <w:jc w:val="both"/>
-      </w:pPr>
-    </w:p>
-    <w:p>
-      <w:pPr>
-        <w:spacing w:line="360" w:lineRule="auto"/>
-        <w:jc w:val="both"/>
-      </w:pPr>
-    </w:p>
-    <w:p>
-      <w:pPr>
-        <w:spacing w:line="360" w:lineRule="auto"/>
-        <w:jc w:val="both"/>
-      </w:pPr>
-      <w:r>
-        <w:lastRenderedPageBreak/>
-        <w:t>En la siguiente</w:t>
-      </w:r>
-      <w:r>
-        <w:t xml:space="preserve"> imagen </w:t>
-      </w:r>
-      <w:r>
-        <w:t xml:space="preserve">se ve </w:t>
-      </w:r>
-      <w:r>
-        <w:t xml:space="preserve">cuando renombre el archivo javascript y también su git status para asegurar de que se realizó bien el cambio de nombre </w:t>
-      </w:r>
+        <w:t xml:space="preserve"> del </w:t>
+      </w:r>
+      <w:r>
+        <w:t>trabajo. -</w:t>
+      </w:r>
+      <w:r>
+        <w:t xml:space="preserve"> </w:t>
+      </w:r>
+    </w:p>
+    <w:p>
+      <w:pPr>
+        <w:spacing w:line="360" w:lineRule="auto"/>
+        <w:jc w:val="both"/>
+      </w:pPr>
+    </w:p>
+    <w:p>
+      <w:pPr>
+        <w:spacing w:line="360" w:lineRule="auto"/>
+        <w:jc w:val="both"/>
+      </w:pPr>
+    </w:p>
+    <w:p>
+      <w:pPr>
+        <w:spacing w:line="360" w:lineRule="auto"/>
+        <w:jc w:val="both"/>
+      </w:pPr>
+    </w:p>
+    <w:p>
+      <w:pPr>
+        <w:spacing w:line="360" w:lineRule="auto"/>
+        <w:jc w:val="both"/>
+      </w:pPr>
+    </w:p>
+    <w:p>
+      <w:pPr>
+        <w:spacing w:line="360" w:lineRule="auto"/>
+        <w:jc w:val="both"/>
+      </w:pPr>
+    </w:p>
+    <w:p>
+      <w:pPr>
+        <w:spacing w:line="360" w:lineRule="auto"/>
+        <w:jc w:val="both"/>
+      </w:pPr>
+    </w:p>
+    <w:p>
+      <w:pPr>
+        <w:spacing w:line="360" w:lineRule="auto"/>
+        <w:jc w:val="both"/>
+      </w:pPr>
+    </w:p>
+    <w:p>
+      <w:pPr>
+        <w:spacing w:line="360" w:lineRule="auto"/>
+        <w:jc w:val="both"/>
+      </w:pPr>
+    </w:p>
+    <w:p>
+      <w:pPr>
+        <w:spacing w:line="360" w:lineRule="auto"/>
+        <w:jc w:val="both"/>
+      </w:pPr>
+    </w:p>
+    <w:p>
+      <w:pPr>
+        <w:spacing w:line="360" w:lineRule="auto"/>
+        <w:jc w:val="both"/>
+      </w:pPr>
+    </w:p>
+    <w:p>
+      <w:pPr>
+        <w:spacing w:line="360" w:lineRule="auto"/>
+        <w:jc w:val="both"/>
+      </w:pPr>
+    </w:p>
+    <w:p>
+      <w:pPr>
+        <w:spacing w:line="360" w:lineRule="auto"/>
+        <w:jc w:val="both"/>
+      </w:pPr>
+    </w:p>
+    <w:p>
+      <w:pPr>
+        <w:spacing w:line="360" w:lineRule="auto"/>
+        <w:jc w:val="both"/>
+      </w:pPr>
+    </w:p>
+    <w:p>
+      <w:pPr>
+        <w:spacing w:line="360" w:lineRule="auto"/>
+        <w:jc w:val="both"/>
+      </w:pPr>
+    </w:p>
+    <w:p>
+      <w:pPr>
+        <w:spacing w:line="360" w:lineRule="auto"/>
+        <w:jc w:val="both"/>
+      </w:pPr>
+    </w:p>
+    <w:p>
+      <w:pPr>
+        <w:spacing w:line="360" w:lineRule="auto"/>
+        <w:jc w:val="both"/>
+      </w:pPr>
+    </w:p>
+    <w:p>
+      <w:pPr>
+        <w:spacing w:line="360" w:lineRule="auto"/>
+        <w:jc w:val="both"/>
+      </w:pPr>
+    </w:p>
+    <w:p>
+      <w:pPr>
+        <w:spacing w:line="360" w:lineRule="auto"/>
+        <w:jc w:val="both"/>
+      </w:pPr>
+    </w:p>
+    <w:p>
+      <w:pPr>
+        <w:spacing w:line="360" w:lineRule="auto"/>
+        <w:jc w:val="both"/>
+      </w:pPr>
+    </w:p>
+    <w:p>
+      <w:pPr>
+        <w:spacing w:line="360" w:lineRule="auto"/>
+        <w:jc w:val="both"/>
+      </w:pPr>
+    </w:p>
+    <w:p>
+      <w:pPr>
+        <w:spacing w:line="360" w:lineRule="auto"/>
+        <w:jc w:val="both"/>
+      </w:pPr>
+    </w:p>
+    <w:p>
+      <w:pPr>
+        <w:spacing w:line="360" w:lineRule="auto"/>
+        <w:jc w:val="both"/>
+      </w:pPr>
     </w:p>
     <w:p>
       <w:pPr>
@@ -1743,212 +2127,15 @@
         <w:spacing w:line="360" w:lineRule="auto"/>
         <w:jc w:val="center"/>
       </w:pPr>
-      <w:r>
-        <w:rPr>
-          <w:noProof/>
-          <w:lang w:val="es-AR"/>
-        </w:rPr>
-        <w:drawing>
-          <wp:inline distT="114300" distB="114300" distL="114300" distR="114300">
-            <wp:extent cx="5014913" cy="2557439"/>
-            <wp:effectExtent l="0" t="0" r="0" b="0"/>
-            <wp:docPr id="2" name="image2.png"/>
-            <wp:cNvGraphicFramePr/>
-            <a:graphic xmlns:a="http://schemas.openxmlformats.org/drawingml/2006/main">
-              <a:graphicData uri="http://schemas.openxmlformats.org/drawingml/2006/picture">
-                <pic:pic xmlns:pic="http://schemas.openxmlformats.org/drawingml/2006/picture">
-                  <pic:nvPicPr>
-                    <pic:cNvPr id="0" name="image2.png"/>
-                    <pic:cNvPicPr preferRelativeResize="0"/>
-                  </pic:nvPicPr>
-                  <pic:blipFill>
-                    <a:blip r:embed="rId20"/>
-                    <a:srcRect/>
-                    <a:stretch>
-                      <a:fillRect/>
-                    </a:stretch>
-                  </pic:blipFill>
-                  <pic:spPr>
-                    <a:xfrm>
-                      <a:off x="0" y="0"/>
-                      <a:ext cx="5014913" cy="2557439"/>
-                    </a:xfrm>
-                    <a:prstGeom prst="rect">
-                      <a:avLst/>
-                    </a:prstGeom>
-                    <a:ln/>
-                  </pic:spPr>
-                </pic:pic>
-              </a:graphicData>
-            </a:graphic>
-          </wp:inline>
-        </w:drawing>
-      </w:r>
-    </w:p>
-    <w:p>
-      <w:pPr>
-        <w:spacing w:line="360" w:lineRule="auto"/>
-        <w:jc w:val="both"/>
-      </w:pPr>
-    </w:p>
-    <w:p>
-      <w:pPr>
-        <w:spacing w:line="360" w:lineRule="auto"/>
-        <w:jc w:val="both"/>
-      </w:pPr>
-    </w:p>
-    <w:p>
-      <w:pPr>
-        <w:spacing w:line="360" w:lineRule="auto"/>
-        <w:jc w:val="both"/>
-      </w:pPr>
-      <w:r>
-        <w:rPr>
-          <w:noProof/>
-          <w:lang w:val="es-AR"/>
-        </w:rPr>
-        <w:drawing>
-          <wp:inline distT="114300" distB="114300" distL="114300" distR="114300">
-            <wp:extent cx="5731200" cy="2882900"/>
-            <wp:effectExtent l="0" t="0" r="0" b="0"/>
-            <wp:docPr id="3" name="image1.png"/>
-            <wp:cNvGraphicFramePr/>
-            <a:graphic xmlns:a="http://schemas.openxmlformats.org/drawingml/2006/main">
-              <a:graphicData uri="http://schemas.openxmlformats.org/drawingml/2006/picture">
-                <pic:pic xmlns:pic="http://schemas.openxmlformats.org/drawingml/2006/picture">
-                  <pic:nvPicPr>
-                    <pic:cNvPr id="0" name="image1.png"/>
-                    <pic:cNvPicPr preferRelativeResize="0"/>
-                  </pic:nvPicPr>
-                  <pic:blipFill>
-                    <a:blip r:embed="rId21"/>
-                    <a:srcRect/>
-                    <a:stretch>
-                      <a:fillRect/>
-                    </a:stretch>
-                  </pic:blipFill>
-                  <pic:spPr>
-                    <a:xfrm>
-                      <a:off x="0" y="0"/>
-                      <a:ext cx="5731200" cy="2882900"/>
-                    </a:xfrm>
-                    <a:prstGeom prst="rect">
-                      <a:avLst/>
-                    </a:prstGeom>
-                    <a:ln/>
-                  </pic:spPr>
-                </pic:pic>
-              </a:graphicData>
-            </a:graphic>
-          </wp:inline>
-        </w:drawing>
-      </w:r>
-    </w:p>
-    <w:p>
-      <w:pPr>
-        <w:spacing w:line="360" w:lineRule="auto"/>
-        <w:jc w:val="both"/>
-      </w:pPr>
-    </w:p>
-    <w:p>
-      <w:pPr>
-        <w:spacing w:line="360" w:lineRule="auto"/>
-        <w:jc w:val="both"/>
-      </w:pPr>
-      <w:r>
-        <w:t>E</w:t>
-      </w:r>
-      <w:r>
-        <w:t xml:space="preserve">n imagen </w:t>
-      </w:r>
-      <w:r>
-        <w:t xml:space="preserve">anterior </w:t>
-      </w:r>
-      <w:r>
-        <w:t xml:space="preserve">se puede ver como de la rama estilos del repositorio remoto cambie a la rama master del repositorio y realice el merge, luego realice un git status para ver que se había realizado el merge una vez hecho esto </w:t>
-      </w:r>
-    </w:p>
-    <w:p>
-      <w:pPr>
-        <w:spacing w:line="360" w:lineRule="auto"/>
-        <w:jc w:val="both"/>
-      </w:pPr>
-    </w:p>
-    <w:p>
-      <w:r>
-        <w:rPr>
-          <w:noProof/>
-          <w:lang w:val="es-AR"/>
-        </w:rPr>
-        <w:lastRenderedPageBreak/>
-        <w:drawing>
-          <wp:inline distT="114300" distB="114300" distL="114300" distR="114300">
-            <wp:extent cx="5731200" cy="3124200"/>
-            <wp:effectExtent l="0" t="0" r="0" b="0"/>
-            <wp:docPr id="1" name="image3.png"/>
-            <wp:cNvGraphicFramePr/>
-            <a:graphic xmlns:a="http://schemas.openxmlformats.org/drawingml/2006/main">
-              <a:graphicData uri="http://schemas.openxmlformats.org/drawingml/2006/picture">
-                <pic:pic xmlns:pic="http://schemas.openxmlformats.org/drawingml/2006/picture">
-                  <pic:nvPicPr>
-                    <pic:cNvPr id="0" name="image3.png"/>
-                    <pic:cNvPicPr preferRelativeResize="0"/>
-                  </pic:nvPicPr>
-                  <pic:blipFill>
-                    <a:blip r:embed="rId22"/>
-                    <a:srcRect/>
-                    <a:stretch>
-                      <a:fillRect/>
-                    </a:stretch>
-                  </pic:blipFill>
-                  <pic:spPr>
-                    <a:xfrm>
-                      <a:off x="0" y="0"/>
-                      <a:ext cx="5731200" cy="3124200"/>
-                    </a:xfrm>
-                    <a:prstGeom prst="rect">
-                      <a:avLst/>
-                    </a:prstGeom>
-                    <a:ln/>
-                  </pic:spPr>
-                </pic:pic>
-              </a:graphicData>
-            </a:graphic>
-          </wp:inline>
-        </w:drawing>
-      </w:r>
-    </w:p>
-    <w:p/>
-    <w:p>
-      <w:r>
-        <w:t xml:space="preserve">En la imagen anterior </w:t>
-      </w:r>
-      <w:r>
-        <w:t xml:space="preserve">arregle el problema de las versiones de forma manual y realice el add, commit para que deje de estar en estado merging y pushe los cambios </w:t>
-      </w:r>
+    </w:p>
+    <w:p>
+      <w:pPr>
+        <w:spacing w:line="360" w:lineRule="auto"/>
+        <w:jc w:val="both"/>
+      </w:pPr>
     </w:p>
     <w:p/>
     <w:p/>
-    <w:p>
-      <w:pPr>
-        <w:ind w:left="720"/>
-      </w:pPr>
-    </w:p>
-    <w:p>
-      <w:pPr>
-        <w:ind w:left="720"/>
-      </w:pPr>
-    </w:p>
-    <w:p>
-      <w:pPr>
-        <w:ind w:left="720"/>
-      </w:pPr>
-    </w:p>
-    <w:p>
-      <w:pPr>
-        <w:ind w:left="720"/>
-      </w:pPr>
-    </w:p>
     <w:sectPr>
       <w:headerReference w:type="default" r:id="rId23"/>
       <w:footerReference w:type="default" r:id="rId24"/>
@@ -1962,7 +2149,7 @@
 </file>
 
 <file path=word/endnotes.xml><?xml version="1.0" encoding="utf-8"?>
-<w:endnotes xmlns:wpc="http://schemas.microsoft.com/office/word/2010/wordprocessingCanvas" xmlns:mc="http://schemas.openxmlformats.org/markup-compatibility/2006" xmlns:o="urn:schemas-microsoft-com:office:office" xmlns:r="http://schemas.openxmlformats.org/officeDocument/2006/relationships" xmlns:m="http://schemas.openxmlformats.org/officeDocument/2006/math" xmlns:v="urn:schemas-microsoft-com:vml" xmlns:wp14="http://schemas.microsoft.com/office/word/2010/wordprocessingDrawing" xmlns:wp="http://schemas.openxmlformats.org/drawingml/2006/wordprocessingDrawing" xmlns:w10="urn:schemas-microsoft-com:office:word" xmlns:w="http://schemas.openxmlformats.org/wordprocessingml/2006/main" xmlns:w14="http://schemas.microsoft.com/office/word/2010/wordml" xmlns:w15="http://schemas.microsoft.com/office/word/2012/wordml" xmlns:wpg="http://schemas.microsoft.com/office/word/2010/wordprocessingGroup" xmlns:wpi="http://schemas.microsoft.com/office/word/2010/wordprocessingInk" xmlns:wne="http://schemas.microsoft.com/office/word/2006/wordml" xmlns:wps="http://schemas.microsoft.com/office/word/2010/wordprocessingShape" mc:Ignorable="w14 w15 wp14">
+<w:endnotes xmlns:wpc="http://schemas.microsoft.com/office/word/2010/wordprocessingCanvas" xmlns:cx="http://schemas.microsoft.com/office/drawing/2014/chartex" xmlns:cx1="http://schemas.microsoft.com/office/drawing/2015/9/8/chartex" xmlns:cx2="http://schemas.microsoft.com/office/drawing/2015/10/21/chartex" xmlns:cx3="http://schemas.microsoft.com/office/drawing/2016/5/9/chartex" xmlns:cx4="http://schemas.microsoft.com/office/drawing/2016/5/10/chartex" xmlns:cx5="http://schemas.microsoft.com/office/drawing/2016/5/11/chartex" xmlns:cx6="http://schemas.microsoft.com/office/drawing/2016/5/12/chartex" xmlns:cx7="http://schemas.microsoft.com/office/drawing/2016/5/13/chartex" xmlns:cx8="http://schemas.microsoft.com/office/drawing/2016/5/14/chartex" xmlns:mc="http://schemas.openxmlformats.org/markup-compatibility/2006" xmlns:aink="http://schemas.microsoft.com/office/drawing/2016/ink" xmlns:am3d="http://schemas.microsoft.com/office/drawing/2017/model3d" xmlns:o="urn:schemas-microsoft-com:office:office" xmlns:r="http://schemas.openxmlformats.org/officeDocument/2006/relationships" xmlns:m="http://schemas.openxmlformats.org/officeDocument/2006/math" xmlns:v="urn:schemas-microsoft-com:vml" xmlns:wp14="http://schemas.microsoft.com/office/word/2010/wordprocessingDrawing" xmlns:wp="http://schemas.openxmlformats.org/drawingml/2006/wordprocessingDrawing" xmlns:w10="urn:schemas-microsoft-com:office:word" xmlns:w="http://schemas.openxmlformats.org/wordprocessingml/2006/main" xmlns:w14="http://schemas.microsoft.com/office/word/2010/wordml" xmlns:w15="http://schemas.microsoft.com/office/word/2012/wordml" xmlns:w16cex="http://schemas.microsoft.com/office/word/2018/wordml/cex" xmlns:w16cid="http://schemas.microsoft.com/office/word/2016/wordml/cid" xmlns:w16="http://schemas.microsoft.com/office/word/2018/wordml" xmlns:w16sdtdh="http://schemas.microsoft.com/office/word/2020/wordml/sdtdatahash" xmlns:w16se="http://schemas.microsoft.com/office/word/2015/wordml/symex" xmlns:wpg="http://schemas.microsoft.com/office/word/2010/wordprocessingGroup" xmlns:wpi="http://schemas.microsoft.com/office/word/2010/wordprocessingInk" xmlns:wne="http://schemas.microsoft.com/office/word/2006/wordml" xmlns:wps="http://schemas.microsoft.com/office/word/2010/wordprocessingShape" mc:Ignorable="w14 w15 w16se w16cid w16 w16cex w16sdtdh wp14">
   <w:endnote w:type="separator" w:id="-1">
     <w:p>
       <w:pPr>
@@ -1987,7 +2174,7 @@
 </file>
 
 <file path=word/footer1.xml><?xml version="1.0" encoding="utf-8"?>
-<w:ftr xmlns:wpc="http://schemas.microsoft.com/office/word/2010/wordprocessingCanvas" xmlns:mc="http://schemas.openxmlformats.org/markup-compatibility/2006" xmlns:o="urn:schemas-microsoft-com:office:office" xmlns:r="http://schemas.openxmlformats.org/officeDocument/2006/relationships" xmlns:m="http://schemas.openxmlformats.org/officeDocument/2006/math" xmlns:v="urn:schemas-microsoft-com:vml" xmlns:wp14="http://schemas.microsoft.com/office/word/2010/wordprocessingDrawing" xmlns:wp="http://schemas.openxmlformats.org/drawingml/2006/wordprocessingDrawing" xmlns:w10="urn:schemas-microsoft-com:office:word" xmlns:w="http://schemas.openxmlformats.org/wordprocessingml/2006/main" xmlns:w14="http://schemas.microsoft.com/office/word/2010/wordml" xmlns:w15="http://schemas.microsoft.com/office/word/2012/wordml" xmlns:wpg="http://schemas.microsoft.com/office/word/2010/wordprocessingGroup" xmlns:wpi="http://schemas.microsoft.com/office/word/2010/wordprocessingInk" xmlns:wne="http://schemas.microsoft.com/office/word/2006/wordml" xmlns:wps="http://schemas.microsoft.com/office/word/2010/wordprocessingShape" mc:Ignorable="w14 w15 wp14">
+<w:ftr xmlns:wpc="http://schemas.microsoft.com/office/word/2010/wordprocessingCanvas" xmlns:cx="http://schemas.microsoft.com/office/drawing/2014/chartex" xmlns:cx1="http://schemas.microsoft.com/office/drawing/2015/9/8/chartex" xmlns:cx2="http://schemas.microsoft.com/office/drawing/2015/10/21/chartex" xmlns:cx3="http://schemas.microsoft.com/office/drawing/2016/5/9/chartex" xmlns:cx4="http://schemas.microsoft.com/office/drawing/2016/5/10/chartex" xmlns:cx5="http://schemas.microsoft.com/office/drawing/2016/5/11/chartex" xmlns:cx6="http://schemas.microsoft.com/office/drawing/2016/5/12/chartex" xmlns:cx7="http://schemas.microsoft.com/office/drawing/2016/5/13/chartex" xmlns:cx8="http://schemas.microsoft.com/office/drawing/2016/5/14/chartex" xmlns:mc="http://schemas.openxmlformats.org/markup-compatibility/2006" xmlns:aink="http://schemas.microsoft.com/office/drawing/2016/ink" xmlns:am3d="http://schemas.microsoft.com/office/drawing/2017/model3d" xmlns:o="urn:schemas-microsoft-com:office:office" xmlns:r="http://schemas.openxmlformats.org/officeDocument/2006/relationships" xmlns:m="http://schemas.openxmlformats.org/officeDocument/2006/math" xmlns:v="urn:schemas-microsoft-com:vml" xmlns:wp14="http://schemas.microsoft.com/office/word/2010/wordprocessingDrawing" xmlns:wp="http://schemas.openxmlformats.org/drawingml/2006/wordprocessingDrawing" xmlns:w10="urn:schemas-microsoft-com:office:word" xmlns:w="http://schemas.openxmlformats.org/wordprocessingml/2006/main" xmlns:w14="http://schemas.microsoft.com/office/word/2010/wordml" xmlns:w15="http://schemas.microsoft.com/office/word/2012/wordml" xmlns:w16cex="http://schemas.microsoft.com/office/word/2018/wordml/cex" xmlns:w16cid="http://schemas.microsoft.com/office/word/2016/wordml/cid" xmlns:w16="http://schemas.microsoft.com/office/word/2018/wordml" xmlns:w16sdtdh="http://schemas.microsoft.com/office/word/2020/wordml/sdtdatahash" xmlns:w16se="http://schemas.microsoft.com/office/word/2015/wordml/symex" xmlns:wpg="http://schemas.microsoft.com/office/word/2010/wordprocessingGroup" xmlns:wpi="http://schemas.microsoft.com/office/word/2010/wordprocessingInk" xmlns:wne="http://schemas.microsoft.com/office/word/2006/wordml" xmlns:wps="http://schemas.microsoft.com/office/word/2010/wordprocessingShape" mc:Ignorable="w14 w15 w16se w16cid w16 w16cex w16sdtdh wp14">
   <w:tbl>
     <w:tblPr>
       <w:tblW w:w="5000" w:type="pct"/>
@@ -2028,6 +2215,7 @@
             <w:dataBinding w:prefixMappings="xmlns:ns0='http://purl.org/dc/elements/1.1/' xmlns:ns1='http://schemas.openxmlformats.org/package/2006/metadata/core-properties' " w:xpath="/ns1:coreProperties[1]/ns0:creator[1]" w:storeItemID="{6C3C8BC8-F283-45AE-878A-BAB7291924A1}"/>
             <w:text/>
           </w:sdtPr>
+          <w:sdtEndPr/>
           <w:sdtContent>
             <w:p>
               <w:pPr>
@@ -2108,7 +2296,7 @@
 </file>
 
 <file path=word/footnotes.xml><?xml version="1.0" encoding="utf-8"?>
-<w:footnotes xmlns:wpc="http://schemas.microsoft.com/office/word/2010/wordprocessingCanvas" xmlns:mc="http://schemas.openxmlformats.org/markup-compatibility/2006" xmlns:o="urn:schemas-microsoft-com:office:office" xmlns:r="http://schemas.openxmlformats.org/officeDocument/2006/relationships" xmlns:m="http://schemas.openxmlformats.org/officeDocument/2006/math" xmlns:v="urn:schemas-microsoft-com:vml" xmlns:wp14="http://schemas.microsoft.com/office/word/2010/wordprocessingDrawing" xmlns:wp="http://schemas.openxmlformats.org/drawingml/2006/wordprocessingDrawing" xmlns:w10="urn:schemas-microsoft-com:office:word" xmlns:w="http://schemas.openxmlformats.org/wordprocessingml/2006/main" xmlns:w14="http://schemas.microsoft.com/office/word/2010/wordml" xmlns:w15="http://schemas.microsoft.com/office/word/2012/wordml" xmlns:wpg="http://schemas.microsoft.com/office/word/2010/wordprocessingGroup" xmlns:wpi="http://schemas.microsoft.com/office/word/2010/wordprocessingInk" xmlns:wne="http://schemas.microsoft.com/office/word/2006/wordml" xmlns:wps="http://schemas.microsoft.com/office/word/2010/wordprocessingShape" mc:Ignorable="w14 w15 wp14">
+<w:footnotes xmlns:wpc="http://schemas.microsoft.com/office/word/2010/wordprocessingCanvas" xmlns:cx="http://schemas.microsoft.com/office/drawing/2014/chartex" xmlns:cx1="http://schemas.microsoft.com/office/drawing/2015/9/8/chartex" xmlns:cx2="http://schemas.microsoft.com/office/drawing/2015/10/21/chartex" xmlns:cx3="http://schemas.microsoft.com/office/drawing/2016/5/9/chartex" xmlns:cx4="http://schemas.microsoft.com/office/drawing/2016/5/10/chartex" xmlns:cx5="http://schemas.microsoft.com/office/drawing/2016/5/11/chartex" xmlns:cx6="http://schemas.microsoft.com/office/drawing/2016/5/12/chartex" xmlns:cx7="http://schemas.microsoft.com/office/drawing/2016/5/13/chartex" xmlns:cx8="http://schemas.microsoft.com/office/drawing/2016/5/14/chartex" xmlns:mc="http://schemas.openxmlformats.org/markup-compatibility/2006" xmlns:aink="http://schemas.microsoft.com/office/drawing/2016/ink" xmlns:am3d="http://schemas.microsoft.com/office/drawing/2017/model3d" xmlns:o="urn:schemas-microsoft-com:office:office" xmlns:r="http://schemas.openxmlformats.org/officeDocument/2006/relationships" xmlns:m="http://schemas.openxmlformats.org/officeDocument/2006/math" xmlns:v="urn:schemas-microsoft-com:vml" xmlns:wp14="http://schemas.microsoft.com/office/word/2010/wordprocessingDrawing" xmlns:wp="http://schemas.openxmlformats.org/drawingml/2006/wordprocessingDrawing" xmlns:w10="urn:schemas-microsoft-com:office:word" xmlns:w="http://schemas.openxmlformats.org/wordprocessingml/2006/main" xmlns:w14="http://schemas.microsoft.com/office/word/2010/wordml" xmlns:w15="http://schemas.microsoft.com/office/word/2012/wordml" xmlns:w16cex="http://schemas.microsoft.com/office/word/2018/wordml/cex" xmlns:w16cid="http://schemas.microsoft.com/office/word/2016/wordml/cid" xmlns:w16="http://schemas.microsoft.com/office/word/2018/wordml" xmlns:w16sdtdh="http://schemas.microsoft.com/office/word/2020/wordml/sdtdatahash" xmlns:w16se="http://schemas.microsoft.com/office/word/2015/wordml/symex" xmlns:wpg="http://schemas.microsoft.com/office/word/2010/wordprocessingGroup" xmlns:wpi="http://schemas.microsoft.com/office/word/2010/wordprocessingInk" xmlns:wne="http://schemas.microsoft.com/office/word/2006/wordml" xmlns:wps="http://schemas.microsoft.com/office/word/2010/wordprocessingShape" mc:Ignorable="w14 w15 w16se w16cid w16 w16cex w16sdtdh wp14">
   <w:footnote w:type="separator" w:id="-1">
     <w:p>
       <w:pPr>
@@ -2133,7 +2321,7 @@
 </file>
 
 <file path=word/header1.xml><?xml version="1.0" encoding="utf-8"?>
-<w:hdr xmlns:wpc="http://schemas.microsoft.com/office/word/2010/wordprocessingCanvas" xmlns:mc="http://schemas.openxmlformats.org/markup-compatibility/2006" xmlns:o="urn:schemas-microsoft-com:office:office" xmlns:r="http://schemas.openxmlformats.org/officeDocument/2006/relationships" xmlns:m="http://schemas.openxmlformats.org/officeDocument/2006/math" xmlns:v="urn:schemas-microsoft-com:vml" xmlns:wp14="http://schemas.microsoft.com/office/word/2010/wordprocessingDrawing" xmlns:wp="http://schemas.openxmlformats.org/drawingml/2006/wordprocessingDrawing" xmlns:w10="urn:schemas-microsoft-com:office:word" xmlns:w="http://schemas.openxmlformats.org/wordprocessingml/2006/main" xmlns:w14="http://schemas.microsoft.com/office/word/2010/wordml" xmlns:w15="http://schemas.microsoft.com/office/word/2012/wordml" xmlns:wpg="http://schemas.microsoft.com/office/word/2010/wordprocessingGroup" xmlns:wpi="http://schemas.microsoft.com/office/word/2010/wordprocessingInk" xmlns:wne="http://schemas.microsoft.com/office/word/2006/wordml" xmlns:wps="http://schemas.microsoft.com/office/word/2010/wordprocessingShape" mc:Ignorable="w14 w15 wp14">
+<w:hdr xmlns:wpc="http://schemas.microsoft.com/office/word/2010/wordprocessingCanvas" xmlns:cx="http://schemas.microsoft.com/office/drawing/2014/chartex" xmlns:cx1="http://schemas.microsoft.com/office/drawing/2015/9/8/chartex" xmlns:cx2="http://schemas.microsoft.com/office/drawing/2015/10/21/chartex" xmlns:cx3="http://schemas.microsoft.com/office/drawing/2016/5/9/chartex" xmlns:cx4="http://schemas.microsoft.com/office/drawing/2016/5/10/chartex" xmlns:cx5="http://schemas.microsoft.com/office/drawing/2016/5/11/chartex" xmlns:cx6="http://schemas.microsoft.com/office/drawing/2016/5/12/chartex" xmlns:cx7="http://schemas.microsoft.com/office/drawing/2016/5/13/chartex" xmlns:cx8="http://schemas.microsoft.com/office/drawing/2016/5/14/chartex" xmlns:mc="http://schemas.openxmlformats.org/markup-compatibility/2006" xmlns:aink="http://schemas.microsoft.com/office/drawing/2016/ink" xmlns:am3d="http://schemas.microsoft.com/office/drawing/2017/model3d" xmlns:o="urn:schemas-microsoft-com:office:office" xmlns:r="http://schemas.openxmlformats.org/officeDocument/2006/relationships" xmlns:m="http://schemas.openxmlformats.org/officeDocument/2006/math" xmlns:v="urn:schemas-microsoft-com:vml" xmlns:wp14="http://schemas.microsoft.com/office/word/2010/wordprocessingDrawing" xmlns:wp="http://schemas.openxmlformats.org/drawingml/2006/wordprocessingDrawing" xmlns:w10="urn:schemas-microsoft-com:office:word" xmlns:w="http://schemas.openxmlformats.org/wordprocessingml/2006/main" xmlns:w14="http://schemas.microsoft.com/office/word/2010/wordml" xmlns:w15="http://schemas.microsoft.com/office/word/2012/wordml" xmlns:w16cex="http://schemas.microsoft.com/office/word/2018/wordml/cex" xmlns:w16cid="http://schemas.microsoft.com/office/word/2016/wordml/cid" xmlns:w16="http://schemas.microsoft.com/office/word/2018/wordml" xmlns:w16sdtdh="http://schemas.microsoft.com/office/word/2020/wordml/sdtdatahash" xmlns:w16se="http://schemas.microsoft.com/office/word/2015/wordml/symex" xmlns:wpg="http://schemas.microsoft.com/office/word/2010/wordprocessingGroup" xmlns:wpi="http://schemas.microsoft.com/office/word/2010/wordprocessingInk" xmlns:wne="http://schemas.microsoft.com/office/word/2006/wordml" xmlns:wps="http://schemas.microsoft.com/office/word/2010/wordprocessingShape" mc:Ignorable="w14 w15 w16se w16cid w16 w16cex w16sdtdh wp14">
   <w:p>
     <w:pPr>
       <w:pStyle w:val="Encabezado"/>
@@ -2148,8 +2336,8 @@
 </file>
 
 <file path=word/numbering.xml><?xml version="1.0" encoding="utf-8"?>
-<w:numbering xmlns:wpc="http://schemas.microsoft.com/office/word/2010/wordprocessingCanvas" xmlns:mc="http://schemas.openxmlformats.org/markup-compatibility/2006" xmlns:o="urn:schemas-microsoft-com:office:office" xmlns:r="http://schemas.openxmlformats.org/officeDocument/2006/relationships" xmlns:m="http://schemas.openxmlformats.org/officeDocument/2006/math" xmlns:v="urn:schemas-microsoft-com:vml" xmlns:wp14="http://schemas.microsoft.com/office/word/2010/wordprocessingDrawing" xmlns:wp="http://schemas.openxmlformats.org/drawingml/2006/wordprocessingDrawing" xmlns:w10="urn:schemas-microsoft-com:office:word" xmlns:w="http://schemas.openxmlformats.org/wordprocessingml/2006/main" xmlns:w14="http://schemas.microsoft.com/office/word/2010/wordml" xmlns:w15="http://schemas.microsoft.com/office/word/2012/wordml" xmlns:wpg="http://schemas.microsoft.com/office/word/2010/wordprocessingGroup" xmlns:wpi="http://schemas.microsoft.com/office/word/2010/wordprocessingInk" xmlns:wne="http://schemas.microsoft.com/office/word/2006/wordml" xmlns:wps="http://schemas.microsoft.com/office/word/2010/wordprocessingShape" mc:Ignorable="w14 w15 wp14">
-  <w:abstractNum w:abstractNumId="0">
+<w:numbering xmlns:wpc="http://schemas.microsoft.com/office/word/2010/wordprocessingCanvas" xmlns:cx="http://schemas.microsoft.com/office/drawing/2014/chartex" xmlns:cx1="http://schemas.microsoft.com/office/drawing/2015/9/8/chartex" xmlns:cx2="http://schemas.microsoft.com/office/drawing/2015/10/21/chartex" xmlns:cx3="http://schemas.microsoft.com/office/drawing/2016/5/9/chartex" xmlns:cx4="http://schemas.microsoft.com/office/drawing/2016/5/10/chartex" xmlns:cx5="http://schemas.microsoft.com/office/drawing/2016/5/11/chartex" xmlns:cx6="http://schemas.microsoft.com/office/drawing/2016/5/12/chartex" xmlns:cx7="http://schemas.microsoft.com/office/drawing/2016/5/13/chartex" xmlns:cx8="http://schemas.microsoft.com/office/drawing/2016/5/14/chartex" xmlns:mc="http://schemas.openxmlformats.org/markup-compatibility/2006" xmlns:aink="http://schemas.microsoft.com/office/drawing/2016/ink" xmlns:am3d="http://schemas.microsoft.com/office/drawing/2017/model3d" xmlns:o="urn:schemas-microsoft-com:office:office" xmlns:r="http://schemas.openxmlformats.org/officeDocument/2006/relationships" xmlns:m="http://schemas.openxmlformats.org/officeDocument/2006/math" xmlns:v="urn:schemas-microsoft-com:vml" xmlns:wp14="http://schemas.microsoft.com/office/word/2010/wordprocessingDrawing" xmlns:wp="http://schemas.openxmlformats.org/drawingml/2006/wordprocessingDrawing" xmlns:w10="urn:schemas-microsoft-com:office:word" xmlns:w="http://schemas.openxmlformats.org/wordprocessingml/2006/main" xmlns:w14="http://schemas.microsoft.com/office/word/2010/wordml" xmlns:w15="http://schemas.microsoft.com/office/word/2012/wordml" xmlns:w16cex="http://schemas.microsoft.com/office/word/2018/wordml/cex" xmlns:w16cid="http://schemas.microsoft.com/office/word/2016/wordml/cid" xmlns:w16="http://schemas.microsoft.com/office/word/2018/wordml" xmlns:w16sdtdh="http://schemas.microsoft.com/office/word/2020/wordml/sdtdatahash" xmlns:w16se="http://schemas.microsoft.com/office/word/2015/wordml/symex" xmlns:wpg="http://schemas.microsoft.com/office/word/2010/wordprocessingGroup" xmlns:wpi="http://schemas.microsoft.com/office/word/2010/wordprocessingInk" xmlns:wne="http://schemas.microsoft.com/office/word/2006/wordml" xmlns:wps="http://schemas.microsoft.com/office/word/2010/wordprocessingShape" mc:Ignorable="w14 w15 w16se w16cid w16 w16cex w16sdtdh wp14">
+  <w:abstractNum w:abstractNumId="0" w15:restartNumberingAfterBreak="0">
     <w:nsid w:val="193A731E"/>
     <w:multiLevelType w:val="multilevel"/>
     <w:tmpl w:val="494EA760"/>
@@ -2262,7 +2450,7 @@
       </w:rPr>
     </w:lvl>
   </w:abstractNum>
-  <w:abstractNum w:abstractNumId="1">
+  <w:abstractNum w:abstractNumId="1" w15:restartNumberingAfterBreak="0">
     <w:nsid w:val="3B2715A8"/>
     <w:multiLevelType w:val="multilevel"/>
     <w:tmpl w:val="1A08EB7C"/>
@@ -2375,7 +2563,7 @@
       </w:rPr>
     </w:lvl>
   </w:abstractNum>
-  <w:abstractNum w:abstractNumId="2">
+  <w:abstractNum w:abstractNumId="2" w15:restartNumberingAfterBreak="0">
     <w:nsid w:val="54631BBA"/>
     <w:multiLevelType w:val="multilevel"/>
     <w:tmpl w:val="EFA64334"/>
@@ -2501,7 +2689,7 @@
 </file>
 
 <file path=word/styles.xml><?xml version="1.0" encoding="utf-8"?>
-<w:styles xmlns:mc="http://schemas.openxmlformats.org/markup-compatibility/2006" xmlns:r="http://schemas.openxmlformats.org/officeDocument/2006/relationships" xmlns:w="http://schemas.openxmlformats.org/wordprocessingml/2006/main" xmlns:w14="http://schemas.microsoft.com/office/word/2010/wordml" xmlns:w15="http://schemas.microsoft.com/office/word/2012/wordml" mc:Ignorable="w14 w15">
+<w:styles xmlns:mc="http://schemas.openxmlformats.org/markup-compatibility/2006" xmlns:r="http://schemas.openxmlformats.org/officeDocument/2006/relationships" xmlns:w="http://schemas.openxmlformats.org/wordprocessingml/2006/main" xmlns:w14="http://schemas.microsoft.com/office/word/2010/wordml" xmlns:w15="http://schemas.microsoft.com/office/word/2012/wordml" xmlns:w16cex="http://schemas.microsoft.com/office/word/2018/wordml/cex" xmlns:w16cid="http://schemas.microsoft.com/office/word/2016/wordml/cid" xmlns:w16="http://schemas.microsoft.com/office/word/2018/wordml" xmlns:w16sdtdh="http://schemas.microsoft.com/office/word/2020/wordml/sdtdatahash" xmlns:w16se="http://schemas.microsoft.com/office/word/2015/wordml/symex" mc:Ignorable="w14 w15 w16se w16cid w16 w16cex w16sdtdh">
   <w:docDefaults>
     <w:rPrDefault>
       <w:rPr>
@@ -2517,7 +2705,7 @@
       </w:pPr>
     </w:pPrDefault>
   </w:docDefaults>
-  <w:latentStyles w:defLockedState="0" w:defUIPriority="99" w:defSemiHidden="0" w:defUnhideWhenUsed="0" w:defQFormat="0" w:count="371">
+  <w:latentStyles w:defLockedState="0" w:defUIPriority="99" w:defSemiHidden="0" w:defUnhideWhenUsed="0" w:defQFormat="0" w:count="376">
     <w:lsdException w:name="Normal" w:uiPriority="0" w:qFormat="1"/>
     <w:lsdException w:name="heading 1" w:uiPriority="9" w:qFormat="1"/>
     <w:lsdException w:name="heading 2" w:semiHidden="1" w:uiPriority="9" w:unhideWhenUsed="1" w:qFormat="1"/>
@@ -2623,7 +2811,6 @@
     <w:lsdException w:name="HTML Sample" w:semiHidden="1" w:unhideWhenUsed="1"/>
     <w:lsdException w:name="HTML Typewriter" w:semiHidden="1" w:unhideWhenUsed="1"/>
     <w:lsdException w:name="HTML Variable" w:semiHidden="1" w:unhideWhenUsed="1"/>
-    <w:lsdException w:name="Normal Table" w:semiHidden="1" w:unhideWhenUsed="1"/>
     <w:lsdException w:name="annotation subject" w:semiHidden="1" w:unhideWhenUsed="1"/>
     <w:lsdException w:name="No List" w:semiHidden="1" w:unhideWhenUsed="1"/>
     <w:lsdException w:name="Outline List 1" w:semiHidden="1" w:unhideWhenUsed="1"/>
@@ -2666,11 +2853,8 @@
     <w:lsdException w:name="Table Contemporary" w:semiHidden="1" w:unhideWhenUsed="1"/>
     <w:lsdException w:name="Table Elegant" w:semiHidden="1" w:unhideWhenUsed="1"/>
     <w:lsdException w:name="Table Professional" w:semiHidden="1" w:unhideWhenUsed="1"/>
-    <w:lsdException w:name="Table Subtle 1" w:semiHidden="1" w:unhideWhenUsed="1"/>
     <w:lsdException w:name="Table Subtle 2" w:semiHidden="1" w:unhideWhenUsed="1"/>
     <w:lsdException w:name="Table Web 1" w:semiHidden="1" w:unhideWhenUsed="1"/>
-    <w:lsdException w:name="Table Web 2" w:semiHidden="1" w:unhideWhenUsed="1"/>
-    <w:lsdException w:name="Table Web 3" w:semiHidden="1" w:unhideWhenUsed="1"/>
     <w:lsdException w:name="Balloon Text" w:semiHidden="1" w:unhideWhenUsed="1"/>
     <w:lsdException w:name="Table Grid" w:uiPriority="39"/>
     <w:lsdException w:name="Table Theme" w:semiHidden="1" w:unhideWhenUsed="1"/>
@@ -2889,6 +3073,11 @@
     <w:lsdException w:name="List Table 5 Dark Accent 6" w:uiPriority="50"/>
     <w:lsdException w:name="List Table 6 Colorful Accent 6" w:uiPriority="51"/>
     <w:lsdException w:name="List Table 7 Colorful Accent 6" w:uiPriority="52"/>
+    <w:lsdException w:name="Mention" w:semiHidden="1" w:unhideWhenUsed="1"/>
+    <w:lsdException w:name="Smart Hyperlink" w:semiHidden="1" w:unhideWhenUsed="1"/>
+    <w:lsdException w:name="Hashtag" w:semiHidden="1" w:unhideWhenUsed="1"/>
+    <w:lsdException w:name="Unresolved Mention" w:semiHidden="1" w:unhideWhenUsed="1"/>
+    <w:lsdException w:name="Smart Link" w:semiHidden="1" w:unhideWhenUsed="1"/>
   </w:latentStyles>
   <w:style w:type="paragraph" w:default="1" w:styleId="Normal">
     <w:name w:val="Normal"/>
@@ -3022,7 +3211,7 @@
       </w:tblCellMar>
     </w:tblPr>
   </w:style>
-  <w:style w:type="paragraph" w:styleId="Puesto">
+  <w:style w:type="paragraph" w:styleId="Ttulo">
     <w:name w:val="Title"/>
     <w:basedOn w:val="Normal"/>
     <w:next w:val="Normal"/>
@@ -3099,7 +3288,7 @@
 </file>
 
 <file path=word/glossary/document.xml><?xml version="1.0" encoding="utf-8"?>
-<w:glossaryDocument xmlns:wpc="http://schemas.microsoft.com/office/word/2010/wordprocessingCanvas" xmlns:mc="http://schemas.openxmlformats.org/markup-compatibility/2006" xmlns:o="urn:schemas-microsoft-com:office:office" xmlns:r="http://schemas.openxmlformats.org/officeDocument/2006/relationships" xmlns:m="http://schemas.openxmlformats.org/officeDocument/2006/math" xmlns:v="urn:schemas-microsoft-com:vml" xmlns:wp14="http://schemas.microsoft.com/office/word/2010/wordprocessingDrawing" xmlns:wp="http://schemas.openxmlformats.org/drawingml/2006/wordprocessingDrawing" xmlns:w10="urn:schemas-microsoft-com:office:word" xmlns:w="http://schemas.openxmlformats.org/wordprocessingml/2006/main" xmlns:w14="http://schemas.microsoft.com/office/word/2010/wordml" xmlns:w15="http://schemas.microsoft.com/office/word/2012/wordml" xmlns:wpg="http://schemas.microsoft.com/office/word/2010/wordprocessingGroup" xmlns:wpi="http://schemas.microsoft.com/office/word/2010/wordprocessingInk" xmlns:wne="http://schemas.microsoft.com/office/word/2006/wordml" xmlns:wps="http://schemas.microsoft.com/office/word/2010/wordprocessingShape" mc:Ignorable="w14 w15 wp14">
+<w:glossaryDocument xmlns:wpc="http://schemas.microsoft.com/office/word/2010/wordprocessingCanvas" xmlns:cx="http://schemas.microsoft.com/office/drawing/2014/chartex" xmlns:cx1="http://schemas.microsoft.com/office/drawing/2015/9/8/chartex" xmlns:cx2="http://schemas.microsoft.com/office/drawing/2015/10/21/chartex" xmlns:cx3="http://schemas.microsoft.com/office/drawing/2016/5/9/chartex" xmlns:cx4="http://schemas.microsoft.com/office/drawing/2016/5/10/chartex" xmlns:cx5="http://schemas.microsoft.com/office/drawing/2016/5/11/chartex" xmlns:cx6="http://schemas.microsoft.com/office/drawing/2016/5/12/chartex" xmlns:cx7="http://schemas.microsoft.com/office/drawing/2016/5/13/chartex" xmlns:cx8="http://schemas.microsoft.com/office/drawing/2016/5/14/chartex" xmlns:mc="http://schemas.openxmlformats.org/markup-compatibility/2006" xmlns:aink="http://schemas.microsoft.com/office/drawing/2016/ink" xmlns:am3d="http://schemas.microsoft.com/office/drawing/2017/model3d" xmlns:o="urn:schemas-microsoft-com:office:office" xmlns:r="http://schemas.openxmlformats.org/officeDocument/2006/relationships" xmlns:m="http://schemas.openxmlformats.org/officeDocument/2006/math" xmlns:v="urn:schemas-microsoft-com:vml" xmlns:wp14="http://schemas.microsoft.com/office/word/2010/wordprocessingDrawing" xmlns:wp="http://schemas.openxmlformats.org/drawingml/2006/wordprocessingDrawing" xmlns:w10="urn:schemas-microsoft-com:office:word" xmlns:w="http://schemas.openxmlformats.org/wordprocessingml/2006/main" xmlns:w14="http://schemas.microsoft.com/office/word/2010/wordml" xmlns:w15="http://schemas.microsoft.com/office/word/2012/wordml" xmlns:w16cex="http://schemas.microsoft.com/office/word/2018/wordml/cex" xmlns:w16cid="http://schemas.microsoft.com/office/word/2016/wordml/cid" xmlns:w16="http://schemas.microsoft.com/office/word/2018/wordml" xmlns:w16sdtdh="http://schemas.microsoft.com/office/word/2020/wordml/sdtdatahash" xmlns:w16se="http://schemas.microsoft.com/office/word/2015/wordml/symex" xmlns:wpg="http://schemas.microsoft.com/office/word/2010/wordprocessingGroup" xmlns:wpi="http://schemas.microsoft.com/office/word/2010/wordprocessingInk" xmlns:wne="http://schemas.microsoft.com/office/word/2006/wordml" xmlns:wps="http://schemas.microsoft.com/office/word/2010/wordprocessingShape" mc:Ignorable="w14 w15 w16se w16cid w16 w16cex w16sdtdh wp14">
   <w:docParts>
     <w:docPart>
       <w:docPartPr>
@@ -3137,47 +3326,47 @@
 </file>
 
 <file path=word/glossary/fontTable.xml><?xml version="1.0" encoding="utf-8"?>
-<w:fonts xmlns:mc="http://schemas.openxmlformats.org/markup-compatibility/2006" xmlns:r="http://schemas.openxmlformats.org/officeDocument/2006/relationships" xmlns:w="http://schemas.openxmlformats.org/wordprocessingml/2006/main" xmlns:w14="http://schemas.microsoft.com/office/word/2010/wordml" xmlns:w15="http://schemas.microsoft.com/office/word/2012/wordml" mc:Ignorable="w14 w15">
+<w:fonts xmlns:mc="http://schemas.openxmlformats.org/markup-compatibility/2006" xmlns:r="http://schemas.openxmlformats.org/officeDocument/2006/relationships" xmlns:w="http://schemas.openxmlformats.org/wordprocessingml/2006/main" xmlns:w14="http://schemas.microsoft.com/office/word/2010/wordml" xmlns:w15="http://schemas.microsoft.com/office/word/2012/wordml" xmlns:w16cex="http://schemas.microsoft.com/office/word/2018/wordml/cex" xmlns:w16cid="http://schemas.microsoft.com/office/word/2016/wordml/cid" xmlns:w16="http://schemas.microsoft.com/office/word/2018/wordml" xmlns:w16sdtdh="http://schemas.microsoft.com/office/word/2020/wordml/sdtdatahash" xmlns:w16se="http://schemas.microsoft.com/office/word/2015/wordml/symex" mc:Ignorable="w14 w15 w16se w16cid w16 w16cex w16sdtdh">
   <w:font w:name="Times New Roman">
     <w:panose1 w:val="02020603050405020304"/>
     <w:charset w:val="00"/>
     <w:family w:val="roman"/>
     <w:pitch w:val="variable"/>
-    <w:sig w:usb0="E0002AFF" w:usb1="C0007841" w:usb2="00000009" w:usb3="00000000" w:csb0="000001FF" w:csb1="00000000"/>
+    <w:sig w:usb0="E0002EFF" w:usb1="C000785B" w:usb2="00000009" w:usb3="00000000" w:csb0="000001FF" w:csb1="00000000"/>
   </w:font>
   <w:font w:name="Arial">
     <w:panose1 w:val="020B0604020202020204"/>
     <w:charset w:val="00"/>
     <w:family w:val="swiss"/>
     <w:pitch w:val="variable"/>
-    <w:sig w:usb0="E0002AFF" w:usb1="C0007843" w:usb2="00000009" w:usb3="00000000" w:csb0="000001FF" w:csb1="00000000"/>
+    <w:sig w:usb0="E0002EFF" w:usb1="C000785B" w:usb2="00000009" w:usb3="00000000" w:csb0="000001FF" w:csb1="00000000"/>
   </w:font>
   <w:font w:name="Calibri">
     <w:panose1 w:val="020F0502020204030204"/>
     <w:charset w:val="00"/>
     <w:family w:val="swiss"/>
     <w:pitch w:val="variable"/>
-    <w:sig w:usb0="E00002FF" w:usb1="4000ACFF" w:usb2="00000001" w:usb3="00000000" w:csb0="0000019F" w:csb1="00000000"/>
+    <w:sig w:usb0="E4002EFF" w:usb1="C000247B" w:usb2="00000009" w:usb3="00000000" w:csb0="000001FF" w:csb1="00000000"/>
   </w:font>
   <w:font w:name="Cambria">
     <w:panose1 w:val="02040503050406030204"/>
     <w:charset w:val="00"/>
     <w:family w:val="roman"/>
     <w:pitch w:val="variable"/>
-    <w:sig w:usb0="E00002FF" w:usb1="400004FF" w:usb2="00000000" w:usb3="00000000" w:csb0="0000019F" w:csb1="00000000"/>
+    <w:sig w:usb0="E00006FF" w:usb1="420024FF" w:usb2="02000000" w:usb3="00000000" w:csb0="0000019F" w:csb1="00000000"/>
   </w:font>
   <w:font w:name="Calibri Light">
     <w:panose1 w:val="020F0302020204030204"/>
     <w:charset w:val="00"/>
     <w:family w:val="swiss"/>
     <w:pitch w:val="variable"/>
-    <w:sig w:usb0="A00002EF" w:usb1="4000207B" w:usb2="00000000" w:usb3="00000000" w:csb0="0000019F" w:csb1="00000000"/>
+    <w:sig w:usb0="E4002EFF" w:usb1="C000247B" w:usb2="00000009" w:usb3="00000000" w:csb0="000001FF" w:csb1="00000000"/>
   </w:font>
 </w:fonts>
 </file>
 
 <file path=word/glossary/settings.xml><?xml version="1.0" encoding="utf-8"?>
-<w:settings xmlns:mc="http://schemas.openxmlformats.org/markup-compatibility/2006" xmlns:o="urn:schemas-microsoft-com:office:office" xmlns:r="http://schemas.openxmlformats.org/officeDocument/2006/relationships" xmlns:m="http://schemas.openxmlformats.org/officeDocument/2006/math" xmlns:v="urn:schemas-microsoft-com:vml" xmlns:w10="urn:schemas-microsoft-com:office:word" xmlns:w="http://schemas.openxmlformats.org/wordprocessingml/2006/main" xmlns:w14="http://schemas.microsoft.com/office/word/2010/wordml" xmlns:w15="http://schemas.microsoft.com/office/word/2012/wordml" xmlns:sl="http://schemas.openxmlformats.org/schemaLibrary/2006/main" mc:Ignorable="w14 w15">
+<w:settings xmlns:mc="http://schemas.openxmlformats.org/markup-compatibility/2006" xmlns:o="urn:schemas-microsoft-com:office:office" xmlns:r="http://schemas.openxmlformats.org/officeDocument/2006/relationships" xmlns:m="http://schemas.openxmlformats.org/officeDocument/2006/math" xmlns:v="urn:schemas-microsoft-com:vml" xmlns:w10="urn:schemas-microsoft-com:office:word" xmlns:w="http://schemas.openxmlformats.org/wordprocessingml/2006/main" xmlns:w14="http://schemas.microsoft.com/office/word/2010/wordml" xmlns:w15="http://schemas.microsoft.com/office/word/2012/wordml" xmlns:w16cex="http://schemas.microsoft.com/office/word/2018/wordml/cex" xmlns:w16cid="http://schemas.microsoft.com/office/word/2016/wordml/cid" xmlns:w16="http://schemas.microsoft.com/office/word/2018/wordml" xmlns:w16sdtdh="http://schemas.microsoft.com/office/word/2020/wordml/sdtdatahash" xmlns:w16se="http://schemas.microsoft.com/office/word/2015/wordml/symex" xmlns:sl="http://schemas.openxmlformats.org/schemaLibrary/2006/main" mc:Ignorable="w14 w15 w16se w16cid w16 w16cex w16sdtdh">
   <w:view w:val="normal"/>
   <w:defaultTabStop w:val="708"/>
   <w:hyphenationZone w:val="425"/>
@@ -3189,11 +3378,14 @@
     <w:compatSetting w:name="enableOpenTypeFeatures" w:uri="http://schemas.microsoft.com/office/word" w:val="1"/>
     <w:compatSetting w:name="doNotFlipMirrorIndents" w:uri="http://schemas.microsoft.com/office/word" w:val="1"/>
     <w:compatSetting w:name="differentiateMultirowTableHeaders" w:uri="http://schemas.microsoft.com/office/word" w:val="1"/>
+    <w:compatSetting w:name="useWord2013TrackBottomHyphenation" w:uri="http://schemas.microsoft.com/office/word" w:val="1"/>
   </w:compat>
   <w:rsids>
     <w:rsidRoot w:val="0009548D"/>
     <w:rsid w:val="0009548D"/>
     <w:rsid w:val="003E08C7"/>
+    <w:rsid w:val="00647613"/>
+    <w:rsid w:val="007A6785"/>
   </w:rsids>
   <m:mathPr>
     <m:mathFont m:val="Cambria Math"/>
@@ -3211,13 +3403,13 @@
   <w:themeFontLang w:val="es-AR"/>
   <w:clrSchemeMapping w:bg1="light1" w:t1="dark1" w:bg2="light2" w:t2="dark2" w:accent1="accent1" w:accent2="accent2" w:accent3="accent3" w:accent4="accent4" w:accent5="accent5" w:accent6="accent6" w:hyperlink="hyperlink" w:followedHyperlink="followedHyperlink"/>
   <w:decimalSymbol w:val=","/>
-  <w:listSeparator w:val=","/>
+  <w:listSeparator w:val=";"/>
   <w15:chartTrackingRefBased/>
 </w:settings>
 </file>
 
 <file path=word/glossary/styles.xml><?xml version="1.0" encoding="utf-8"?>
-<w:styles xmlns:mc="http://schemas.openxmlformats.org/markup-compatibility/2006" xmlns:r="http://schemas.openxmlformats.org/officeDocument/2006/relationships" xmlns:w="http://schemas.openxmlformats.org/wordprocessingml/2006/main" xmlns:w14="http://schemas.microsoft.com/office/word/2010/wordml" xmlns:w15="http://schemas.microsoft.com/office/word/2012/wordml" mc:Ignorable="w14 w15">
+<w:styles xmlns:mc="http://schemas.openxmlformats.org/markup-compatibility/2006" xmlns:r="http://schemas.openxmlformats.org/officeDocument/2006/relationships" xmlns:w="http://schemas.openxmlformats.org/wordprocessingml/2006/main" xmlns:w14="http://schemas.microsoft.com/office/word/2010/wordml" xmlns:w15="http://schemas.microsoft.com/office/word/2012/wordml" xmlns:w16cex="http://schemas.microsoft.com/office/word/2018/wordml/cex" xmlns:w16cid="http://schemas.microsoft.com/office/word/2016/wordml/cid" xmlns:w16="http://schemas.microsoft.com/office/word/2018/wordml" xmlns:w16sdtdh="http://schemas.microsoft.com/office/word/2020/wordml/sdtdatahash" xmlns:w16se="http://schemas.microsoft.com/office/word/2015/wordml/symex" mc:Ignorable="w14 w15 w16se w16cid w16 w16cex w16sdtdh">
   <w:docDefaults>
     <w:rPrDefault>
       <w:rPr>
@@ -3233,7 +3425,7 @@
       </w:pPr>
     </w:pPrDefault>
   </w:docDefaults>
-  <w:latentStyles w:defLockedState="0" w:defUIPriority="99" w:defSemiHidden="0" w:defUnhideWhenUsed="0" w:defQFormat="0" w:count="371">
+  <w:latentStyles w:defLockedState="0" w:defUIPriority="99" w:defSemiHidden="0" w:defUnhideWhenUsed="0" w:defQFormat="0" w:count="376">
     <w:lsdException w:name="Normal" w:uiPriority="0" w:qFormat="1"/>
     <w:lsdException w:name="heading 1" w:uiPriority="9" w:qFormat="1"/>
     <w:lsdException w:name="heading 2" w:semiHidden="1" w:uiPriority="9" w:unhideWhenUsed="1" w:qFormat="1"/>
@@ -3339,7 +3531,6 @@
     <w:lsdException w:name="HTML Sample" w:semiHidden="1" w:unhideWhenUsed="1"/>
     <w:lsdException w:name="HTML Typewriter" w:semiHidden="1" w:unhideWhenUsed="1"/>
     <w:lsdException w:name="HTML Variable" w:semiHidden="1" w:unhideWhenUsed="1"/>
-    <w:lsdException w:name="Normal Table" w:semiHidden="1" w:unhideWhenUsed="1"/>
     <w:lsdException w:name="annotation subject" w:semiHidden="1" w:unhideWhenUsed="1"/>
     <w:lsdException w:name="No List" w:semiHidden="1" w:unhideWhenUsed="1"/>
     <w:lsdException w:name="Outline List 1" w:semiHidden="1" w:unhideWhenUsed="1"/>
@@ -3382,11 +3573,8 @@
     <w:lsdException w:name="Table Contemporary" w:semiHidden="1" w:unhideWhenUsed="1"/>
     <w:lsdException w:name="Table Elegant" w:semiHidden="1" w:unhideWhenUsed="1"/>
     <w:lsdException w:name="Table Professional" w:semiHidden="1" w:unhideWhenUsed="1"/>
-    <w:lsdException w:name="Table Subtle 1" w:semiHidden="1" w:unhideWhenUsed="1"/>
     <w:lsdException w:name="Table Subtle 2" w:semiHidden="1" w:unhideWhenUsed="1"/>
     <w:lsdException w:name="Table Web 1" w:semiHidden="1" w:unhideWhenUsed="1"/>
-    <w:lsdException w:name="Table Web 2" w:semiHidden="1" w:unhideWhenUsed="1"/>
-    <w:lsdException w:name="Table Web 3" w:semiHidden="1" w:unhideWhenUsed="1"/>
     <w:lsdException w:name="Balloon Text" w:semiHidden="1" w:unhideWhenUsed="1"/>
     <w:lsdException w:name="Table Grid" w:uiPriority="39"/>
     <w:lsdException w:name="Table Theme" w:semiHidden="1" w:unhideWhenUsed="1"/>
@@ -3605,6 +3793,11 @@
     <w:lsdException w:name="List Table 5 Dark Accent 6" w:uiPriority="50"/>
     <w:lsdException w:name="List Table 6 Colorful Accent 6" w:uiPriority="51"/>
     <w:lsdException w:name="List Table 7 Colorful Accent 6" w:uiPriority="52"/>
+    <w:lsdException w:name="Mention" w:semiHidden="1" w:unhideWhenUsed="1"/>
+    <w:lsdException w:name="Smart Hyperlink" w:semiHidden="1" w:unhideWhenUsed="1"/>
+    <w:lsdException w:name="Hashtag" w:semiHidden="1" w:unhideWhenUsed="1"/>
+    <w:lsdException w:name="Unresolved Mention" w:semiHidden="1" w:unhideWhenUsed="1"/>
+    <w:lsdException w:name="Smart Link" w:semiHidden="1" w:unhideWhenUsed="1"/>
   </w:latentStyles>
   <w:style w:type="paragraph" w:default="1" w:styleId="Normal">
     <w:name w:val="Normal"/>
@@ -3641,15 +3834,11 @@
     <w:name w:val="936151A12C694769B717B18B25428AC0"/>
     <w:rsid w:val="0009548D"/>
   </w:style>
-  <w:style w:type="paragraph" w:customStyle="1" w:styleId="A3B4D3F2C2054395B3EDCC8AC54C3682">
-    <w:name w:val="A3B4D3F2C2054395B3EDCC8AC54C3682"/>
-    <w:rsid w:val="0009548D"/>
-  </w:style>
 </w:styles>
 </file>
 
 <file path=word/glossary/webSettings.xml><?xml version="1.0" encoding="utf-8"?>
-<w:webSettings xmlns:mc="http://schemas.openxmlformats.org/markup-compatibility/2006" xmlns:r="http://schemas.openxmlformats.org/officeDocument/2006/relationships" xmlns:w="http://schemas.openxmlformats.org/wordprocessingml/2006/main" xmlns:w14="http://schemas.microsoft.com/office/word/2010/wordml" xmlns:w15="http://schemas.microsoft.com/office/word/2012/wordml" mc:Ignorable="w14 w15">
+<w:webSettings xmlns:mc="http://schemas.openxmlformats.org/markup-compatibility/2006" xmlns:r="http://schemas.openxmlformats.org/officeDocument/2006/relationships" xmlns:w="http://schemas.openxmlformats.org/wordprocessingml/2006/main" xmlns:w14="http://schemas.microsoft.com/office/word/2010/wordml" xmlns:w15="http://schemas.microsoft.com/office/word/2012/wordml" xmlns:w16cex="http://schemas.microsoft.com/office/word/2018/wordml/cex" xmlns:w16cid="http://schemas.microsoft.com/office/word/2016/wordml/cid" xmlns:w16="http://schemas.microsoft.com/office/word/2018/wordml" xmlns:w16sdtdh="http://schemas.microsoft.com/office/word/2020/wordml/sdtdatahash" xmlns:w16se="http://schemas.microsoft.com/office/word/2015/wordml/symex" mc:Ignorable="w14 w15 w16se w16cid w16 w16cex w16sdtdh">
   <w:optimizeForBrowser/>
   <w:allowPNG/>
 </w:webSettings>

</xml_diff>

<commit_message>
Actualizacion de bitacora por Facundo
</commit_message>
<xml_diff>
--- a/Bitácora TPE Git.docx
+++ b/Bitácora TPE Git.docx
@@ -1,6 +1,6 @@
 
 <file path=word/document.xml><?xml version="1.0" encoding="utf-8"?>
-<w:document xmlns:wpc="http://schemas.microsoft.com/office/word/2010/wordprocessingCanvas" xmlns:cx="http://schemas.microsoft.com/office/drawing/2014/chartex" xmlns:cx1="http://schemas.microsoft.com/office/drawing/2015/9/8/chartex" xmlns:cx2="http://schemas.microsoft.com/office/drawing/2015/10/21/chartex" xmlns:cx3="http://schemas.microsoft.com/office/drawing/2016/5/9/chartex" xmlns:cx4="http://schemas.microsoft.com/office/drawing/2016/5/10/chartex" xmlns:cx5="http://schemas.microsoft.com/office/drawing/2016/5/11/chartex" xmlns:cx6="http://schemas.microsoft.com/office/drawing/2016/5/12/chartex" xmlns:cx7="http://schemas.microsoft.com/office/drawing/2016/5/13/chartex" xmlns:cx8="http://schemas.microsoft.com/office/drawing/2016/5/14/chartex" xmlns:mc="http://schemas.openxmlformats.org/markup-compatibility/2006" xmlns:aink="http://schemas.microsoft.com/office/drawing/2016/ink" xmlns:am3d="http://schemas.microsoft.com/office/drawing/2017/model3d" xmlns:o="urn:schemas-microsoft-com:office:office" xmlns:r="http://schemas.openxmlformats.org/officeDocument/2006/relationships" xmlns:m="http://schemas.openxmlformats.org/officeDocument/2006/math" xmlns:v="urn:schemas-microsoft-com:vml" xmlns:wp14="http://schemas.microsoft.com/office/word/2010/wordprocessingDrawing" xmlns:wp="http://schemas.openxmlformats.org/drawingml/2006/wordprocessingDrawing" xmlns:w10="urn:schemas-microsoft-com:office:word" xmlns:w="http://schemas.openxmlformats.org/wordprocessingml/2006/main" xmlns:w14="http://schemas.microsoft.com/office/word/2010/wordml" xmlns:w15="http://schemas.microsoft.com/office/word/2012/wordml" xmlns:w16cex="http://schemas.microsoft.com/office/word/2018/wordml/cex" xmlns:w16cid="http://schemas.microsoft.com/office/word/2016/wordml/cid" xmlns:w16="http://schemas.microsoft.com/office/word/2018/wordml" xmlns:w16sdtdh="http://schemas.microsoft.com/office/word/2020/wordml/sdtdatahash" xmlns:w16se="http://schemas.microsoft.com/office/word/2015/wordml/symex" xmlns:wpg="http://schemas.microsoft.com/office/word/2010/wordprocessingGroup" xmlns:wpi="http://schemas.microsoft.com/office/word/2010/wordprocessingInk" xmlns:wne="http://schemas.microsoft.com/office/word/2006/wordml" xmlns:wps="http://schemas.microsoft.com/office/word/2010/wordprocessingShape" mc:Ignorable="w14 w15 w16se w16cid w16 w16cex w16sdtdh wp14">
+<w:document xmlns:wpc="http://schemas.microsoft.com/office/word/2010/wordprocessingCanvas" xmlns:mc="http://schemas.openxmlformats.org/markup-compatibility/2006" xmlns:o="urn:schemas-microsoft-com:office:office" xmlns:r="http://schemas.openxmlformats.org/officeDocument/2006/relationships" xmlns:m="http://schemas.openxmlformats.org/officeDocument/2006/math" xmlns:v="urn:schemas-microsoft-com:vml" xmlns:wp14="http://schemas.microsoft.com/office/word/2010/wordprocessingDrawing" xmlns:wp="http://schemas.openxmlformats.org/drawingml/2006/wordprocessingDrawing" xmlns:w10="urn:schemas-microsoft-com:office:word" xmlns:w="http://schemas.openxmlformats.org/wordprocessingml/2006/main" xmlns:w14="http://schemas.microsoft.com/office/word/2010/wordml" xmlns:wpg="http://schemas.microsoft.com/office/word/2010/wordprocessingGroup" xmlns:wpi="http://schemas.microsoft.com/office/word/2010/wordprocessingInk" xmlns:wne="http://schemas.microsoft.com/office/word/2006/wordml" xmlns:wps="http://schemas.microsoft.com/office/word/2010/wordprocessingShape" mc:Ignorable="w14 wp14">
   <w:body>
     <w:p>
       <w:pPr>
@@ -138,14 +138,28 @@
         <w:rPr>
           <w:b/>
         </w:rPr>
-        <w:t xml:space="preserve">Tablero de Trello: </w:t>
+        <w:t xml:space="preserve">Tablero de </w:t>
+      </w:r>
+      <w:proofErr w:type="spellStart"/>
+      <w:r>
+        <w:rPr>
+          <w:b/>
+        </w:rPr>
+        <w:t>Trello</w:t>
+      </w:r>
+      <w:proofErr w:type="spellEnd"/>
+      <w:r>
+        <w:rPr>
+          <w:b/>
+        </w:rPr>
+        <w:t xml:space="preserve">: </w:t>
       </w:r>
     </w:p>
     <w:p>
       <w:pPr>
         <w:ind w:left="720"/>
       </w:pPr>
-      <w:hyperlink r:id="rId8">
+      <w:hyperlink r:id="rId9">
         <w:r>
           <w:rPr>
             <w:color w:val="1155CC"/>
@@ -170,7 +184,21 @@
         <w:rPr>
           <w:b/>
         </w:rPr>
-        <w:t>Repositorio de GitHub:</w:t>
+        <w:t xml:space="preserve">Repositorio de </w:t>
+      </w:r>
+      <w:proofErr w:type="spellStart"/>
+      <w:r>
+        <w:rPr>
+          <w:b/>
+        </w:rPr>
+        <w:t>GitHub</w:t>
+      </w:r>
+      <w:proofErr w:type="spellEnd"/>
+      <w:r>
+        <w:rPr>
+          <w:b/>
+        </w:rPr>
+        <w:t>:</w:t>
       </w:r>
     </w:p>
     <w:p>
@@ -181,7 +209,7 @@
           <w:u w:val="single"/>
         </w:rPr>
       </w:pPr>
-      <w:hyperlink r:id="rId9">
+      <w:hyperlink r:id="rId10">
         <w:r>
           <w:rPr>
             <w:color w:val="1155CC"/>
@@ -263,30 +291,119 @@
           <w:sz w:val="24"/>
           <w:szCs w:val="24"/>
         </w:rPr>
-        <w:t xml:space="preserve"> compuesto por archivos html, css y js</w:t>
-      </w:r>
+        <w:t xml:space="preserve"> compuesto por archivos </w:t>
+      </w:r>
+      <w:proofErr w:type="spellStart"/>
       <w:r>
         <w:rPr>
           <w:sz w:val="24"/>
           <w:szCs w:val="24"/>
         </w:rPr>
-        <w:t>, insertamos también un archivo readme, este informe e imágenes .jpg.</w:t>
-      </w:r>
-    </w:p>
-    <w:p>
-      <w:pPr>
-        <w:jc w:val="both"/>
+        <w:t>html</w:t>
+      </w:r>
+      <w:proofErr w:type="spellEnd"/>
+      <w:r>
         <w:rPr>
           <w:sz w:val="24"/>
           <w:szCs w:val="24"/>
         </w:rPr>
-      </w:pPr>
+        <w:t xml:space="preserve">, </w:t>
+      </w:r>
+      <w:proofErr w:type="spellStart"/>
       <w:r>
         <w:rPr>
           <w:sz w:val="24"/>
           <w:szCs w:val="24"/>
         </w:rPr>
-        <w:t>Dividimos las tareas en un tablero Trello.</w:t>
+        <w:t>css</w:t>
+      </w:r>
+      <w:proofErr w:type="spellEnd"/>
+      <w:r>
+        <w:rPr>
+          <w:sz w:val="24"/>
+          <w:szCs w:val="24"/>
+        </w:rPr>
+        <w:t xml:space="preserve"> y </w:t>
+      </w:r>
+      <w:proofErr w:type="spellStart"/>
+      <w:r>
+        <w:rPr>
+          <w:sz w:val="24"/>
+          <w:szCs w:val="24"/>
+        </w:rPr>
+        <w:t>js</w:t>
+      </w:r>
+      <w:proofErr w:type="spellEnd"/>
+      <w:r>
+        <w:rPr>
+          <w:sz w:val="24"/>
+          <w:szCs w:val="24"/>
+        </w:rPr>
+        <w:t xml:space="preserve">, insertamos también un archivo </w:t>
+      </w:r>
+      <w:proofErr w:type="spellStart"/>
+      <w:r>
+        <w:rPr>
+          <w:sz w:val="24"/>
+          <w:szCs w:val="24"/>
+        </w:rPr>
+        <w:t>readme</w:t>
+      </w:r>
+      <w:proofErr w:type="spellEnd"/>
+      <w:r>
+        <w:rPr>
+          <w:sz w:val="24"/>
+          <w:szCs w:val="24"/>
+        </w:rPr>
+        <w:t>, este informe e imágenes .</w:t>
+      </w:r>
+      <w:proofErr w:type="spellStart"/>
+      <w:r>
+        <w:rPr>
+          <w:sz w:val="24"/>
+          <w:szCs w:val="24"/>
+        </w:rPr>
+        <w:t>jpg</w:t>
+      </w:r>
+      <w:proofErr w:type="spellEnd"/>
+      <w:r>
+        <w:rPr>
+          <w:sz w:val="24"/>
+          <w:szCs w:val="24"/>
+        </w:rPr>
+        <w:t>.</w:t>
+      </w:r>
+    </w:p>
+    <w:p>
+      <w:pPr>
+        <w:jc w:val="both"/>
+        <w:rPr>
+          <w:sz w:val="24"/>
+          <w:szCs w:val="24"/>
+        </w:rPr>
+      </w:pPr>
+      <w:r>
+        <w:rPr>
+          <w:sz w:val="24"/>
+          <w:szCs w:val="24"/>
+        </w:rPr>
+        <w:t xml:space="preserve">Dividimos las tareas en un tablero </w:t>
+      </w:r>
+      <w:proofErr w:type="spellStart"/>
+      <w:r>
+        <w:rPr>
+          <w:sz w:val="24"/>
+          <w:szCs w:val="24"/>
+        </w:rPr>
+        <w:t>Trello</w:t>
+      </w:r>
+      <w:proofErr w:type="spellEnd"/>
+      <w:r>
+        <w:rPr>
+          <w:sz w:val="24"/>
+          <w:szCs w:val="24"/>
+        </w:rPr>
+        <w:t>.</w:t>
       </w:r>
     </w:p>
     <w:p>
@@ -551,9 +668,11 @@
       <w:r>
         <w:t xml:space="preserve">16/10 Nico crea el repositorio de </w:t>
       </w:r>
+      <w:proofErr w:type="spellStart"/>
       <w:r>
         <w:t>GitHub</w:t>
       </w:r>
+      <w:proofErr w:type="spellEnd"/>
     </w:p>
     <w:p>
       <w:pPr>
@@ -580,7 +699,7 @@
                     <pic:cNvPicPr preferRelativeResize="0"/>
                   </pic:nvPicPr>
                   <pic:blipFill>
-                    <a:blip r:embed="rId10"/>
+                    <a:blip r:embed="rId11"/>
                     <a:srcRect/>
                     <a:stretch>
                       <a:fillRect/>
@@ -626,7 +745,15 @@
         <w:jc w:val="both"/>
       </w:pPr>
       <w:r>
-        <w:t>21/10 Facu clona el repositorio</w:t>
+        <w:t xml:space="preserve">21/10 </w:t>
+      </w:r>
+      <w:proofErr w:type="spellStart"/>
+      <w:r>
+        <w:t>Facu</w:t>
+      </w:r>
+      <w:proofErr w:type="spellEnd"/>
+      <w:r>
+        <w:t xml:space="preserve"> clona el repositorio</w:t>
       </w:r>
     </w:p>
     <w:p>
@@ -639,7 +766,47 @@
         <w:jc w:val="both"/>
       </w:pPr>
       <w:r>
-        <w:t>21/10 Facu realiza un git add y git commit sobre el archivo estudio.html</w:t>
+        <w:t xml:space="preserve">21/10 </w:t>
+      </w:r>
+      <w:proofErr w:type="spellStart"/>
+      <w:r>
+        <w:t>Facu</w:t>
+      </w:r>
+      <w:proofErr w:type="spellEnd"/>
+      <w:r>
+        <w:t xml:space="preserve"> realiza un </w:t>
+      </w:r>
+      <w:proofErr w:type="spellStart"/>
+      <w:r>
+        <w:t>git</w:t>
+      </w:r>
+      <w:proofErr w:type="spellEnd"/>
+      <w:r>
+        <w:t xml:space="preserve"> </w:t>
+      </w:r>
+      <w:proofErr w:type="spellStart"/>
+      <w:r>
+        <w:t>add</w:t>
+      </w:r>
+      <w:proofErr w:type="spellEnd"/>
+      <w:r>
+        <w:t xml:space="preserve"> y </w:t>
+      </w:r>
+      <w:proofErr w:type="spellStart"/>
+      <w:r>
+        <w:t>git</w:t>
+      </w:r>
+      <w:proofErr w:type="spellEnd"/>
+      <w:r>
+        <w:t xml:space="preserve"> </w:t>
+      </w:r>
+      <w:proofErr w:type="spellStart"/>
+      <w:r>
+        <w:t>commit</w:t>
+      </w:r>
+      <w:proofErr w:type="spellEnd"/>
+      <w:r>
+        <w:t xml:space="preserve"> sobre el archivo estudio.html</w:t>
       </w:r>
     </w:p>
     <w:p>
@@ -652,14 +819,51 @@
         <w:jc w:val="both"/>
       </w:pPr>
       <w:r>
-        <w:t xml:space="preserve">21/20 Facu realiza un git push origin master para incluir el archivo al </w:t>
+        <w:t xml:space="preserve">21/20 </w:t>
+      </w:r>
+      <w:proofErr w:type="spellStart"/>
+      <w:r>
+        <w:t>Facu</w:t>
+      </w:r>
+      <w:proofErr w:type="spellEnd"/>
+      <w:r>
+        <w:t xml:space="preserve"> realiza un </w:t>
+      </w:r>
+      <w:proofErr w:type="spellStart"/>
+      <w:r>
+        <w:t>git</w:t>
+      </w:r>
+      <w:proofErr w:type="spellEnd"/>
+      <w:r>
+        <w:t xml:space="preserve"> </w:t>
+      </w:r>
+      <w:proofErr w:type="spellStart"/>
+      <w:r>
+        <w:t>push</w:t>
+      </w:r>
+      <w:proofErr w:type="spellEnd"/>
+      <w:r>
+        <w:t xml:space="preserve"> </w:t>
+      </w:r>
+      <w:proofErr w:type="spellStart"/>
+      <w:r>
+        <w:t>origin</w:t>
+      </w:r>
+      <w:proofErr w:type="spellEnd"/>
+      <w:r>
+        <w:t xml:space="preserve"> master para incluir el archivo al </w:t>
       </w:r>
       <w:r>
         <w:t>repositorio</w:t>
       </w:r>
       <w:r>
-        <w:t xml:space="preserve"> en Git</w:t>
-      </w:r>
+        <w:t xml:space="preserve"> en </w:t>
+      </w:r>
+      <w:proofErr w:type="spellStart"/>
+      <w:r>
+        <w:t>Git</w:t>
+      </w:r>
+      <w:proofErr w:type="spellEnd"/>
     </w:p>
     <w:p>
       <w:pPr>
@@ -671,7 +875,55 @@
         <w:jc w:val="both"/>
       </w:pPr>
       <w:r>
-        <w:t>21/10 Lara realiza git add y git commit sobre el archivo contacto.html y luego un git push para subirlo al repositorio remoto</w:t>
+        <w:t xml:space="preserve">21/10 Lara realiza </w:t>
+      </w:r>
+      <w:proofErr w:type="spellStart"/>
+      <w:r>
+        <w:t>git</w:t>
+      </w:r>
+      <w:proofErr w:type="spellEnd"/>
+      <w:r>
+        <w:t xml:space="preserve"> </w:t>
+      </w:r>
+      <w:proofErr w:type="spellStart"/>
+      <w:r>
+        <w:t>add</w:t>
+      </w:r>
+      <w:proofErr w:type="spellEnd"/>
+      <w:r>
+        <w:t xml:space="preserve"> y </w:t>
+      </w:r>
+      <w:proofErr w:type="spellStart"/>
+      <w:r>
+        <w:t>git</w:t>
+      </w:r>
+      <w:proofErr w:type="spellEnd"/>
+      <w:r>
+        <w:t xml:space="preserve"> </w:t>
+      </w:r>
+      <w:proofErr w:type="spellStart"/>
+      <w:r>
+        <w:t>commit</w:t>
+      </w:r>
+      <w:proofErr w:type="spellEnd"/>
+      <w:r>
+        <w:t xml:space="preserve"> sobre el archivo contacto.html y luego un </w:t>
+      </w:r>
+      <w:proofErr w:type="spellStart"/>
+      <w:r>
+        <w:t>git</w:t>
+      </w:r>
+      <w:proofErr w:type="spellEnd"/>
+      <w:r>
+        <w:t xml:space="preserve"> </w:t>
+      </w:r>
+      <w:proofErr w:type="spellStart"/>
+      <w:r>
+        <w:t>push</w:t>
+      </w:r>
+      <w:proofErr w:type="spellEnd"/>
+      <w:r>
+        <w:t xml:space="preserve"> para subirlo al repositorio remoto</w:t>
       </w:r>
     </w:p>
     <w:p>
@@ -684,8 +936,45 @@
         <w:jc w:val="both"/>
       </w:pPr>
       <w:r>
-        <w:t>21/10 Lara crea la rama estilos local, luego de modificarla, hace el merge con la rama master y luego con git push -u origin estilos creo esa misma rama en GitHub</w:t>
-      </w:r>
+        <w:t xml:space="preserve">21/10 Lara crea la rama estilos local, luego de modificarla, hace el </w:t>
+      </w:r>
+      <w:proofErr w:type="spellStart"/>
+      <w:r>
+        <w:t>merge</w:t>
+      </w:r>
+      <w:proofErr w:type="spellEnd"/>
+      <w:r>
+        <w:t xml:space="preserve"> con la rama master y luego con </w:t>
+      </w:r>
+      <w:proofErr w:type="spellStart"/>
+      <w:r>
+        <w:t>git</w:t>
+      </w:r>
+      <w:proofErr w:type="spellEnd"/>
+      <w:r>
+        <w:t xml:space="preserve"> </w:t>
+      </w:r>
+      <w:proofErr w:type="spellStart"/>
+      <w:r>
+        <w:t>push</w:t>
+      </w:r>
+      <w:proofErr w:type="spellEnd"/>
+      <w:r>
+        <w:t xml:space="preserve"> -u </w:t>
+      </w:r>
+      <w:proofErr w:type="spellStart"/>
+      <w:r>
+        <w:t>origin</w:t>
+      </w:r>
+      <w:proofErr w:type="spellEnd"/>
+      <w:r>
+        <w:t xml:space="preserve"> estilos creo esa misma rama en </w:t>
+      </w:r>
+      <w:proofErr w:type="spellStart"/>
+      <w:r>
+        <w:t>GitHub</w:t>
+      </w:r>
+      <w:proofErr w:type="spellEnd"/>
     </w:p>
     <w:p>
       <w:pPr>
@@ -697,8 +986,21 @@
         <w:jc w:val="both"/>
       </w:pPr>
       <w:r>
-        <w:t>21/10 nicolas crea una rama local llamada pruebas para ir haciendo testeos y pruebas sobre el código del generador del captcha</w:t>
-      </w:r>
+        <w:t xml:space="preserve">21/10 </w:t>
+      </w:r>
+      <w:proofErr w:type="spellStart"/>
+      <w:r>
+        <w:t>nicolas</w:t>
+      </w:r>
+      <w:proofErr w:type="spellEnd"/>
+      <w:r>
+        <w:t xml:space="preserve"> crea una rama local llamada pruebas para ir haciendo testeos y pruebas sobre el código del generador del </w:t>
+      </w:r>
+      <w:proofErr w:type="spellStart"/>
+      <w:r>
+        <w:t>captcha</w:t>
+      </w:r>
+      <w:proofErr w:type="spellEnd"/>
     </w:p>
     <w:p>
       <w:pPr>
@@ -710,10 +1012,23 @@
         <w:jc w:val="both"/>
       </w:pPr>
       <w:r>
-        <w:t xml:space="preserve">22/10 nicolas </w:t>
-      </w:r>
-      <w:r>
-        <w:t>agrego la pagina proyectos</w:t>
+        <w:t xml:space="preserve">22/10 </w:t>
+      </w:r>
+      <w:proofErr w:type="spellStart"/>
+      <w:r>
+        <w:t>nicolas</w:t>
+      </w:r>
+      <w:proofErr w:type="spellEnd"/>
+      <w:r>
+        <w:t xml:space="preserve"> agrego la </w:t>
+      </w:r>
+      <w:proofErr w:type="spellStart"/>
+      <w:r>
+        <w:t>pagina</w:t>
+      </w:r>
+      <w:proofErr w:type="spellEnd"/>
+      <w:r>
+        <w:t xml:space="preserve"> proyectos</w:t>
       </w:r>
     </w:p>
     <w:p>
@@ -726,7 +1041,15 @@
         <w:jc w:val="both"/>
       </w:pPr>
       <w:r>
-        <w:t>22/10 nicolas realizo el cambio de nombre de uno de los archivos</w:t>
+        <w:t xml:space="preserve">22/10 </w:t>
+      </w:r>
+      <w:proofErr w:type="spellStart"/>
+      <w:r>
+        <w:t>nicolas</w:t>
+      </w:r>
+      <w:proofErr w:type="spellEnd"/>
+      <w:r>
+        <w:t xml:space="preserve"> realizo el cambio de nombre de uno de los archivos</w:t>
       </w:r>
     </w:p>
     <w:p>
@@ -740,6 +1063,7 @@
           <w:noProof/>
           <w:lang w:val="es-AR"/>
         </w:rPr>
+        <w:lastRenderedPageBreak/>
         <w:drawing>
           <wp:inline distT="114300" distB="114300" distL="114300" distR="114300" wp14:anchorId="117F3728" wp14:editId="58648B62">
             <wp:extent cx="3619500" cy="2171700"/>
@@ -754,7 +1078,7 @@
                     <pic:cNvPicPr preferRelativeResize="0"/>
                   </pic:nvPicPr>
                   <pic:blipFill>
-                    <a:blip r:embed="rId11"/>
+                    <a:blip r:embed="rId12"/>
                     <a:srcRect/>
                     <a:stretch>
                       <a:fillRect/>
@@ -784,8 +1108,23 @@
         <w:jc w:val="both"/>
       </w:pPr>
       <w:r>
-        <w:lastRenderedPageBreak/>
-        <w:t>También realizo un git status para demostrar que se cambio correctamente el nombre</w:t>
+        <w:t xml:space="preserve">También realizo un </w:t>
+      </w:r>
+      <w:proofErr w:type="spellStart"/>
+      <w:r>
+        <w:t>git</w:t>
+      </w:r>
+      <w:proofErr w:type="spellEnd"/>
+      <w:r>
+        <w:t xml:space="preserve"> status para demostrar que se </w:t>
+      </w:r>
+      <w:proofErr w:type="spellStart"/>
+      <w:r>
+        <w:t>cambio</w:t>
+      </w:r>
+      <w:proofErr w:type="spellEnd"/>
+      <w:r>
+        <w:t xml:space="preserve"> correctamente el nombre</w:t>
       </w:r>
     </w:p>
     <w:p>
@@ -817,6 +1156,7 @@
       <w:r>
         <w:rPr>
           <w:noProof/>
+          <w:lang w:val="es-AR"/>
         </w:rPr>
         <w:drawing>
           <wp:inline distT="0" distB="0" distL="0" distR="0" wp14:anchorId="73AEBFED" wp14:editId="1205CAFB">
@@ -834,7 +1174,7 @@
                     <pic:cNvPicPr/>
                   </pic:nvPicPr>
                   <pic:blipFill rotWithShape="1">
-                    <a:blip r:embed="rId12"/>
+                    <a:blip r:embed="rId13"/>
                     <a:srcRect l="25968" t="32904" r="28208" b="15174"/>
                     <a:stretch/>
                   </pic:blipFill>
@@ -875,7 +1215,47 @@
         <w:jc w:val="both"/>
       </w:pPr>
       <w:r>
-        <w:t>23/10 Mauricio realiza git add y git commit sobre el archivo index.html (trabajo sobre el &lt;body&gt;)</w:t>
+        <w:t xml:space="preserve">23/10 Mauricio realiza </w:t>
+      </w:r>
+      <w:proofErr w:type="spellStart"/>
+      <w:r>
+        <w:t>git</w:t>
+      </w:r>
+      <w:proofErr w:type="spellEnd"/>
+      <w:r>
+        <w:t xml:space="preserve"> </w:t>
+      </w:r>
+      <w:proofErr w:type="spellStart"/>
+      <w:r>
+        <w:t>add</w:t>
+      </w:r>
+      <w:proofErr w:type="spellEnd"/>
+      <w:r>
+        <w:t xml:space="preserve"> y </w:t>
+      </w:r>
+      <w:proofErr w:type="spellStart"/>
+      <w:r>
+        <w:t>git</w:t>
+      </w:r>
+      <w:proofErr w:type="spellEnd"/>
+      <w:r>
+        <w:t xml:space="preserve"> </w:t>
+      </w:r>
+      <w:proofErr w:type="spellStart"/>
+      <w:r>
+        <w:t>commit</w:t>
+      </w:r>
+      <w:proofErr w:type="spellEnd"/>
+      <w:r>
+        <w:t xml:space="preserve"> sobre el archivo index.html (trabajo sobre el &lt;</w:t>
+      </w:r>
+      <w:proofErr w:type="spellStart"/>
+      <w:r>
+        <w:t>body</w:t>
+      </w:r>
+      <w:proofErr w:type="spellEnd"/>
+      <w:r>
+        <w:t>&gt;)</w:t>
       </w:r>
     </w:p>
     <w:p>
@@ -888,13 +1268,37 @@
         <w:jc w:val="both"/>
       </w:pPr>
       <w:r>
-        <w:t>23/10 Mauricio realiza un git push en la rama master de la modificación del index.html (</w:t>
+        <w:t xml:space="preserve">23/10 Mauricio realiza un </w:t>
+      </w:r>
+      <w:proofErr w:type="spellStart"/>
+      <w:r>
+        <w:t>git</w:t>
+      </w:r>
+      <w:proofErr w:type="spellEnd"/>
+      <w:r>
+        <w:t xml:space="preserve"> </w:t>
+      </w:r>
+      <w:proofErr w:type="spellStart"/>
+      <w:r>
+        <w:t>push</w:t>
+      </w:r>
+      <w:proofErr w:type="spellEnd"/>
+      <w:r>
+        <w:t xml:space="preserve"> en la rama master de la modificación del index.html (</w:t>
       </w:r>
       <w:r>
         <w:t>acá</w:t>
       </w:r>
       <w:r>
-        <w:t xml:space="preserve"> me surgieron bastantes problemas a la hora de actualizar los cambios en el repo, cuando realizaba el comando push me solicitaba un nombre de usuario y una contraseña, al ingresar el usuario y la contraseña me </w:t>
+        <w:t xml:space="preserve"> me surgieron bastantes problemas a la hora de actualizar los cambios en el repo, cuando realizaba el comando </w:t>
+      </w:r>
+      <w:proofErr w:type="spellStart"/>
+      <w:r>
+        <w:t>push</w:t>
+      </w:r>
+      <w:proofErr w:type="spellEnd"/>
+      <w:r>
+        <w:t xml:space="preserve"> me solicitaba un nombre de usuario y una contraseña, al ingresar el usuario y la contraseña me </w:t>
       </w:r>
       <w:r>
         <w:t>salía</w:t>
@@ -920,50 +1324,77 @@
           <w:lang w:val="en-US"/>
         </w:rPr>
       </w:pPr>
+      <w:proofErr w:type="gramStart"/>
       <w:r>
         <w:rPr>
           <w:i/>
           <w:lang w:val="en-US"/>
         </w:rPr>
-        <w:t>remote: Support for password authentication was removed on August 13, 2021. Please use a personal access token instead.</w:t>
-      </w:r>
-    </w:p>
-    <w:p>
-      <w:pPr>
-        <w:spacing w:line="360" w:lineRule="auto"/>
-        <w:ind w:left="720"/>
-        <w:jc w:val="both"/>
+        <w:t>remote</w:t>
+      </w:r>
+      <w:proofErr w:type="gramEnd"/>
+      <w:r>
         <w:rPr>
           <w:i/>
           <w:lang w:val="en-US"/>
         </w:rPr>
-      </w:pPr>
-      <w:r>
+        <w:t>: Support for password authentication was removed on August 13, 2021. Please use a personal access token instead.</w:t>
+      </w:r>
+    </w:p>
+    <w:p>
+      <w:pPr>
+        <w:spacing w:line="360" w:lineRule="auto"/>
+        <w:ind w:left="720"/>
+        <w:jc w:val="both"/>
         <w:rPr>
           <w:i/>
           <w:lang w:val="en-US"/>
         </w:rPr>
-        <w:t>remote: Please see https://github.blog/2020-12-15-token-authentication-requirements-for-git-operations/ for more information.</w:t>
-      </w:r>
-    </w:p>
-    <w:p>
-      <w:pPr>
-        <w:spacing w:line="360" w:lineRule="auto"/>
-        <w:ind w:left="720"/>
-        <w:jc w:val="both"/>
+      </w:pPr>
+      <w:proofErr w:type="gramStart"/>
+      <w:r>
         <w:rPr>
           <w:i/>
           <w:lang w:val="en-US"/>
         </w:rPr>
-      </w:pPr>
+        <w:t>remote</w:t>
+      </w:r>
+      <w:proofErr w:type="gramEnd"/>
       <w:r>
         <w:rPr>
           <w:i/>
           <w:lang w:val="en-US"/>
         </w:rPr>
-        <w:t>fatal: Authentication failed for '</w:t>
-      </w:r>
-      <w:hyperlink r:id="rId13">
+        <w:t>: Please see https://github.blog/2020-12-15-token-authentication-requirements-for-git-operations/ for more information.</w:t>
+      </w:r>
+    </w:p>
+    <w:p>
+      <w:pPr>
+        <w:spacing w:line="360" w:lineRule="auto"/>
+        <w:ind w:left="720"/>
+        <w:jc w:val="both"/>
+        <w:rPr>
+          <w:i/>
+          <w:lang w:val="en-US"/>
+        </w:rPr>
+      </w:pPr>
+      <w:proofErr w:type="gramStart"/>
+      <w:r>
+        <w:rPr>
+          <w:i/>
+          <w:lang w:val="en-US"/>
+        </w:rPr>
+        <w:t>fatal</w:t>
+      </w:r>
+      <w:proofErr w:type="gramEnd"/>
+      <w:r>
+        <w:rPr>
+          <w:i/>
+          <w:lang w:val="en-US"/>
+        </w:rPr>
+        <w:t>: Authentication failed for '</w:t>
+      </w:r>
+      <w:hyperlink r:id="rId14">
         <w:r>
           <w:rPr>
             <w:i/>
@@ -1006,7 +1437,9 @@
       <w:r>
         <w:rPr>
           <w:noProof/>
-        </w:rPr>
+          <w:lang w:val="es-AR"/>
+        </w:rPr>
+        <w:lastRenderedPageBreak/>
         <w:drawing>
           <wp:inline distT="0" distB="0" distL="0" distR="0" wp14:anchorId="0348B79C" wp14:editId="17B88689">
             <wp:extent cx="2524125" cy="1638300"/>
@@ -1023,7 +1456,7 @@
                     <pic:cNvPicPr/>
                   </pic:nvPicPr>
                   <pic:blipFill rotWithShape="1">
-                    <a:blip r:embed="rId14"/>
+                    <a:blip r:embed="rId15"/>
                     <a:srcRect l="25288" t="31999" r="29735" b="16080"/>
                     <a:stretch/>
                   </pic:blipFill>
@@ -1068,7 +1501,15 @@
         <w:jc w:val="both"/>
       </w:pPr>
       <w:r>
-        <w:t>Para solucionarlo tuve que generar un “token”, que lo copie y lo reemplace por mi c</w:t>
+        <w:t>Para solucionarlo tuve que generar un “</w:t>
+      </w:r>
+      <w:proofErr w:type="spellStart"/>
+      <w:r>
+        <w:t>token</w:t>
+      </w:r>
+      <w:proofErr w:type="spellEnd"/>
+      <w:r>
+        <w:t>”, que lo copie y lo reemplace por mi c</w:t>
       </w:r>
       <w:r>
         <w:t xml:space="preserve">ontraseña y </w:t>
@@ -1096,7 +1537,15 @@
         <w:t>archivo “</w:t>
       </w:r>
       <w:r>
-        <w:t xml:space="preserve">lista de tareas.doc”, lo agrego al seguimiento, lo comiteo y lo subo al repo </w:t>
+        <w:t xml:space="preserve">lista de tareas.doc”, lo agrego al seguimiento, lo </w:t>
+      </w:r>
+      <w:proofErr w:type="spellStart"/>
+      <w:r>
+        <w:t>comiteo</w:t>
+      </w:r>
+      <w:proofErr w:type="spellEnd"/>
+      <w:r>
+        <w:t xml:space="preserve"> y lo subo al repo </w:t>
       </w:r>
       <w:r>
         <w:t>- Es</w:t>
@@ -1104,8 +1553,13 @@
       <w:r>
         <w:t xml:space="preserve"> el archivo que se va a eliminar ya que no tiene seguimiento en </w:t>
       </w:r>
-      <w:r>
-        <w:t>Trello. -</w:t>
+      <w:proofErr w:type="spellStart"/>
+      <w:r>
+        <w:t>Trello</w:t>
+      </w:r>
+      <w:proofErr w:type="spellEnd"/>
+      <w:r>
+        <w:t>. -</w:t>
       </w:r>
     </w:p>
     <w:p>
@@ -1118,8 +1572,15 @@
         <w:jc w:val="both"/>
       </w:pPr>
       <w:r>
-        <w:lastRenderedPageBreak/>
-        <w:t xml:space="preserve">24/10 Mauricio Realizo un pull para traer al repo local posibles </w:t>
+        <w:t xml:space="preserve">24/10 Mauricio Realizo un </w:t>
+      </w:r>
+      <w:proofErr w:type="spellStart"/>
+      <w:r>
+        <w:t>pull</w:t>
+      </w:r>
+      <w:proofErr w:type="spellEnd"/>
+      <w:r>
+        <w:t xml:space="preserve"> para traer al repo local posibles </w:t>
       </w:r>
       <w:r>
         <w:t>cambios. -</w:t>
@@ -1144,10 +1605,23 @@
         <w:t xml:space="preserve">10 </w:t>
       </w:r>
       <w:r>
-        <w:t xml:space="preserve">Mauricio: Creo la rama jsLocal en el repositorio local para trabajar con el formulario de </w:t>
-      </w:r>
-      <w:r>
-        <w:t>js. -</w:t>
+        <w:t xml:space="preserve">Mauricio: Creo la rama </w:t>
+      </w:r>
+      <w:proofErr w:type="spellStart"/>
+      <w:r>
+        <w:t>jsLocal</w:t>
+      </w:r>
+      <w:proofErr w:type="spellEnd"/>
+      <w:r>
+        <w:t xml:space="preserve"> en el repositorio local para trabajar con el formulario de </w:t>
+      </w:r>
+      <w:proofErr w:type="spellStart"/>
+      <w:r>
+        <w:t>js</w:t>
+      </w:r>
+      <w:proofErr w:type="spellEnd"/>
+      <w:r>
+        <w:t>. -</w:t>
       </w:r>
     </w:p>
     <w:p>
@@ -1166,6 +1640,7 @@
       <w:r>
         <w:rPr>
           <w:noProof/>
+          <w:lang w:val="es-AR"/>
         </w:rPr>
         <w:drawing>
           <wp:inline distT="0" distB="0" distL="0" distR="0" wp14:anchorId="1D0DE55B" wp14:editId="3924854A">
@@ -1183,7 +1658,7 @@
                     <pic:cNvPicPr/>
                   </pic:nvPicPr>
                   <pic:blipFill rotWithShape="1">
-                    <a:blip r:embed="rId15"/>
+                    <a:blip r:embed="rId16"/>
                     <a:srcRect l="29362" t="25356" r="26510" b="23929"/>
                     <a:stretch/>
                   </pic:blipFill>
@@ -1231,13 +1706,23 @@
         <w:jc w:val="both"/>
       </w:pPr>
       <w:r>
-        <w:t xml:space="preserve">24/10 Facundo realiza un add, commit, push al repositorio con estilos de la </w:t>
-      </w:r>
-      <w:r>
-        <w:t>página</w:t>
-      </w:r>
-      <w:r>
-        <w:t xml:space="preserve"> de contacto.</w:t>
+        <w:t xml:space="preserve">24/10 Facundo realiza un </w:t>
+      </w:r>
+      <w:proofErr w:type="spellStart"/>
+      <w:r>
+        <w:t>git</w:t>
+      </w:r>
+      <w:proofErr w:type="spellEnd"/>
+      <w:r>
+        <w:t xml:space="preserve"> </w:t>
+      </w:r>
+      <w:proofErr w:type="spellStart"/>
+      <w:r>
+        <w:t>pull</w:t>
+      </w:r>
+      <w:proofErr w:type="spellEnd"/>
+      <w:r>
+        <w:t xml:space="preserve"> para traer posibles cambios</w:t>
       </w:r>
     </w:p>
     <w:p>
@@ -1250,7 +1735,34 @@
         <w:jc w:val="both"/>
       </w:pPr>
       <w:r>
-        <w:t>24/10 Facundo crea una rama local para hacer cambios de estilos para diferentes pantallas, terminadas las pruebas hace el add y commit para la rama secundaria, lo sube a la rama master y elimina la otra. Luego se hace el respectivo git push master origin</w:t>
+        <w:t xml:space="preserve">24/10 </w:t>
+      </w:r>
+      <w:r>
+        <w:t xml:space="preserve">Facundo realiza un </w:t>
+      </w:r>
+      <w:proofErr w:type="spellStart"/>
+      <w:r>
+        <w:t>add</w:t>
+      </w:r>
+      <w:proofErr w:type="spellEnd"/>
+      <w:r>
+        <w:t xml:space="preserve">, </w:t>
+      </w:r>
+      <w:proofErr w:type="spellStart"/>
+      <w:r>
+        <w:t>commit</w:t>
+      </w:r>
+      <w:proofErr w:type="spellEnd"/>
+      <w:r>
+        <w:t xml:space="preserve">, </w:t>
+      </w:r>
+      <w:proofErr w:type="spellStart"/>
+      <w:r>
+        <w:t>push</w:t>
+      </w:r>
+      <w:proofErr w:type="spellEnd"/>
+      <w:r>
+        <w:t xml:space="preserve"> al repositorio con estilos de la página de contacto.</w:t>
       </w:r>
     </w:p>
     <w:p>
@@ -1263,13 +1775,87 @@
         <w:jc w:val="both"/>
       </w:pPr>
       <w:r>
+        <w:t xml:space="preserve">24/10 Facundo crea una rama local para hacer cambios de estilos para diferentes pantallas, terminadas las pruebas hace el </w:t>
+      </w:r>
+      <w:proofErr w:type="spellStart"/>
+      <w:r>
+        <w:t>add</w:t>
+      </w:r>
+      <w:proofErr w:type="spellEnd"/>
+      <w:r>
+        <w:t xml:space="preserve"> y </w:t>
+      </w:r>
+      <w:proofErr w:type="spellStart"/>
+      <w:r>
+        <w:t>commit</w:t>
+      </w:r>
+      <w:proofErr w:type="spellEnd"/>
+      <w:r>
+        <w:t xml:space="preserve"> para la rama secundaria, lo sube a la rama master y elimina la otra. Luego se hace el respectivo </w:t>
+      </w:r>
+      <w:proofErr w:type="spellStart"/>
+      <w:r>
+        <w:t>git</w:t>
+      </w:r>
+      <w:proofErr w:type="spellEnd"/>
+      <w:r>
+        <w:t xml:space="preserve"> </w:t>
+      </w:r>
+      <w:proofErr w:type="spellStart"/>
+      <w:r>
+        <w:t>push</w:t>
+      </w:r>
+      <w:proofErr w:type="spellEnd"/>
+      <w:r>
+        <w:t xml:space="preserve"> master </w:t>
+      </w:r>
+      <w:proofErr w:type="spellStart"/>
+      <w:r>
+        <w:t>origin</w:t>
+      </w:r>
+      <w:proofErr w:type="spellEnd"/>
+    </w:p>
+    <w:p>
+      <w:pPr>
+        <w:numPr>
+          <w:ilvl w:val="0"/>
+          <w:numId w:val="2"/>
+        </w:numPr>
+        <w:spacing w:line="360" w:lineRule="auto"/>
+        <w:jc w:val="both"/>
+      </w:pPr>
+      <w:r>
         <w:t xml:space="preserve">24/10 </w:t>
       </w:r>
       <w:r>
         <w:t>Mauricio realizo</w:t>
       </w:r>
       <w:r>
-        <w:t xml:space="preserve"> un add y un commit en la rama local “jsLocal”</w:t>
+        <w:t xml:space="preserve"> un </w:t>
+      </w:r>
+      <w:proofErr w:type="spellStart"/>
+      <w:r>
+        <w:t>add</w:t>
+      </w:r>
+      <w:proofErr w:type="spellEnd"/>
+      <w:r>
+        <w:t xml:space="preserve"> y un </w:t>
+      </w:r>
+      <w:proofErr w:type="spellStart"/>
+      <w:r>
+        <w:t>commit</w:t>
+      </w:r>
+      <w:proofErr w:type="spellEnd"/>
+      <w:r>
+        <w:t xml:space="preserve"> en la rama local “</w:t>
+      </w:r>
+      <w:proofErr w:type="spellStart"/>
+      <w:r>
+        <w:t>jsLocal</w:t>
+      </w:r>
+      <w:proofErr w:type="spellEnd"/>
+      <w:r>
+        <w:t>”</w:t>
       </w:r>
     </w:p>
     <w:p>
@@ -1288,7 +1874,9 @@
       <w:r>
         <w:rPr>
           <w:noProof/>
-        </w:rPr>
+          <w:lang w:val="es-AR"/>
+        </w:rPr>
+        <w:lastRenderedPageBreak/>
         <w:drawing>
           <wp:inline distT="0" distB="0" distL="0" distR="0" wp14:anchorId="491A2852" wp14:editId="0B89B3B9">
             <wp:extent cx="5612130" cy="3019425"/>
@@ -1305,7 +1893,7 @@
                     <pic:cNvPicPr/>
                   </pic:nvPicPr>
                   <pic:blipFill rotWithShape="1">
-                    <a:blip r:embed="rId16"/>
+                    <a:blip r:embed="rId17"/>
                     <a:srcRect b="4307"/>
                     <a:stretch/>
                   </pic:blipFill>
@@ -1353,7 +1941,31 @@
         <w:jc w:val="both"/>
       </w:pPr>
       <w:r>
-        <w:t xml:space="preserve">24/10 Mauricio realizo un merge en la rama local master de la rama local “jsLocal” y luego elimino la rama local “jsLocal” </w:t>
+        <w:t xml:space="preserve">24/10 Mauricio realizo un </w:t>
+      </w:r>
+      <w:proofErr w:type="spellStart"/>
+      <w:r>
+        <w:t>merge</w:t>
+      </w:r>
+      <w:proofErr w:type="spellEnd"/>
+      <w:r>
+        <w:t xml:space="preserve"> en la rama local master de la rama local “</w:t>
+      </w:r>
+      <w:proofErr w:type="spellStart"/>
+      <w:r>
+        <w:t>jsLocal</w:t>
+      </w:r>
+      <w:proofErr w:type="spellEnd"/>
+      <w:r>
+        <w:t>” y luego elimino la rama local “</w:t>
+      </w:r>
+      <w:proofErr w:type="spellStart"/>
+      <w:r>
+        <w:t>jsLocal</w:t>
+      </w:r>
+      <w:proofErr w:type="spellEnd"/>
+      <w:r>
+        <w:t xml:space="preserve">” </w:t>
       </w:r>
     </w:p>
     <w:p>
@@ -1372,8 +1984,8 @@
       <w:r>
         <w:rPr>
           <w:noProof/>
-        </w:rPr>
-        <w:lastRenderedPageBreak/>
+          <w:lang w:val="es-AR"/>
+        </w:rPr>
         <w:drawing>
           <wp:inline distT="0" distB="0" distL="0" distR="0" wp14:anchorId="3CC08332" wp14:editId="4075D77A">
             <wp:extent cx="2505075" cy="1619250"/>
@@ -1390,7 +2002,7 @@
                     <pic:cNvPicPr/>
                   </pic:nvPicPr>
                   <pic:blipFill rotWithShape="1">
-                    <a:blip r:embed="rId17"/>
+                    <a:blip r:embed="rId18"/>
                     <a:srcRect l="25459" t="23244" r="29905" b="25438"/>
                     <a:stretch/>
                   </pic:blipFill>
@@ -1438,7 +2050,15 @@
         <w:jc w:val="both"/>
       </w:pPr>
       <w:r>
-        <w:t>24/10 Mauricio realizo un push con los cambios realizados en captcha.js (archivo listo)</w:t>
+        <w:t xml:space="preserve">24/10 Mauricio realizo un </w:t>
+      </w:r>
+      <w:proofErr w:type="spellStart"/>
+      <w:r>
+        <w:t>push</w:t>
+      </w:r>
+      <w:proofErr w:type="spellEnd"/>
+      <w:r>
+        <w:t xml:space="preserve"> con los cambios realizados en captcha.js (archivo listo)</w:t>
       </w:r>
     </w:p>
     <w:p>
@@ -1463,7 +2083,15 @@
         <w:t>el cambio</w:t>
       </w:r>
       <w:r>
-        <w:t xml:space="preserve"> sobre la rama estilos del repositorio remoto y también el merge con la rama master </w:t>
+        <w:t xml:space="preserve"> sobre la rama estilos del repositorio remoto y también el </w:t>
+      </w:r>
+      <w:proofErr w:type="spellStart"/>
+      <w:r>
+        <w:t>merge</w:t>
+      </w:r>
+      <w:proofErr w:type="spellEnd"/>
+      <w:r>
+        <w:t xml:space="preserve"> con la rama master </w:t>
       </w:r>
     </w:p>
     <w:p>
@@ -1477,6 +2105,7 @@
           <w:noProof/>
           <w:lang w:val="es-AR"/>
         </w:rPr>
+        <w:lastRenderedPageBreak/>
         <w:drawing>
           <wp:inline distT="114300" distB="114300" distL="114300" distR="114300" wp14:anchorId="16BBB186" wp14:editId="39963094">
             <wp:extent cx="5731200" cy="2882900"/>
@@ -1491,7 +2120,7 @@
                     <pic:cNvPicPr preferRelativeResize="0"/>
                   </pic:nvPicPr>
                   <pic:blipFill>
-                    <a:blip r:embed="rId18"/>
+                    <a:blip r:embed="rId19"/>
                     <a:srcRect/>
                     <a:stretch>
                       <a:fillRect/>
@@ -1521,16 +2150,40 @@
         <w:jc w:val="both"/>
       </w:pPr>
       <w:r>
-        <w:t xml:space="preserve">Como se puede ver cuando realice el push en la rama estilos del repositorio remoto </w:t>
+        <w:t xml:space="preserve">Como se puede ver cuando realice el </w:t>
+      </w:r>
+      <w:proofErr w:type="spellStart"/>
+      <w:r>
+        <w:t>push</w:t>
+      </w:r>
+      <w:proofErr w:type="spellEnd"/>
+      <w:r>
+        <w:t xml:space="preserve"> en la rama estilos del repositorio remoto </w:t>
       </w:r>
       <w:r>
         <w:t>volvió</w:t>
       </w:r>
       <w:r>
-        <w:t xml:space="preserve"> a la rama master y realizo el merge con la rama estilos</w:t>
-      </w:r>
-      <w:r>
-        <w:t xml:space="preserve"> y realizo un git status para ver en cuales archivos están en conflicto</w:t>
+        <w:t xml:space="preserve"> a la rama master y realizo el </w:t>
+      </w:r>
+      <w:proofErr w:type="spellStart"/>
+      <w:r>
+        <w:t>merge</w:t>
+      </w:r>
+      <w:proofErr w:type="spellEnd"/>
+      <w:r>
+        <w:t xml:space="preserve"> con la rama estilos</w:t>
+      </w:r>
+      <w:r>
+        <w:t xml:space="preserve"> y realizo un </w:t>
+      </w:r>
+      <w:proofErr w:type="spellStart"/>
+      <w:r>
+        <w:t>git</w:t>
+      </w:r>
+      <w:proofErr w:type="spellEnd"/>
+      <w:r>
+        <w:t xml:space="preserve"> status para ver en cuales archivos están en conflicto</w:t>
       </w:r>
     </w:p>
     <w:p>
@@ -1558,7 +2211,7 @@
                     <pic:cNvPicPr preferRelativeResize="0"/>
                   </pic:nvPicPr>
                   <pic:blipFill>
-                    <a:blip r:embed="rId19"/>
+                    <a:blip r:embed="rId20"/>
                     <a:srcRect/>
                     <a:stretch>
                       <a:fillRect/>
@@ -1583,24 +2236,37 @@
     </w:p>
     <w:p>
       <w:r>
-        <w:lastRenderedPageBreak/>
-        <w:t>En la imagen anterior arregl</w:t>
-      </w:r>
-      <w:r>
-        <w:t>o</w:t>
-      </w:r>
-      <w:r>
-        <w:t xml:space="preserve"> el problema de las versiones de forma manual y reali</w:t>
-      </w:r>
-      <w:r>
-        <w:t>zo</w:t>
-      </w:r>
-      <w:r>
-        <w:t xml:space="preserve"> el add, commit para que deje de estar en estado merging y push</w:t>
-      </w:r>
-      <w:r>
-        <w:t>eo</w:t>
-      </w:r>
+        <w:t xml:space="preserve">En la imagen anterior arreglo el problema de las versiones de forma manual y realizo el </w:t>
+      </w:r>
+      <w:proofErr w:type="spellStart"/>
+      <w:r>
+        <w:t>add</w:t>
+      </w:r>
+      <w:proofErr w:type="spellEnd"/>
+      <w:r>
+        <w:t xml:space="preserve">, </w:t>
+      </w:r>
+      <w:proofErr w:type="spellStart"/>
+      <w:r>
+        <w:t>commit</w:t>
+      </w:r>
+      <w:proofErr w:type="spellEnd"/>
+      <w:r>
+        <w:t xml:space="preserve"> para que deje de estar en estado </w:t>
+      </w:r>
+      <w:proofErr w:type="spellStart"/>
+      <w:r>
+        <w:t>merging</w:t>
+      </w:r>
+      <w:proofErr w:type="spellEnd"/>
+      <w:r>
+        <w:t xml:space="preserve"> y </w:t>
+      </w:r>
+      <w:proofErr w:type="spellStart"/>
+      <w:r>
+        <w:t>pusheo</w:t>
+      </w:r>
+      <w:proofErr w:type="spellEnd"/>
       <w:r>
         <w:t xml:space="preserve"> los cambios </w:t>
       </w:r>
@@ -1647,7 +2313,23 @@
         <w:jc w:val="both"/>
       </w:pPr>
       <w:r>
-        <w:t>24/10 Nicolas tuvo un error al subir los archivos de imágenes del índex así que en el siguiente push volvió a subir los archivos correspondientes</w:t>
+        <w:t xml:space="preserve">24/10 </w:t>
+      </w:r>
+      <w:proofErr w:type="spellStart"/>
+      <w:r>
+        <w:t>Nicolas</w:t>
+      </w:r>
+      <w:proofErr w:type="spellEnd"/>
+      <w:r>
+        <w:t xml:space="preserve"> tuvo un error al subir los archivos de imágenes del índex así que en el siguiente </w:t>
+      </w:r>
+      <w:proofErr w:type="spellStart"/>
+      <w:r>
+        <w:t>push</w:t>
+      </w:r>
+      <w:proofErr w:type="spellEnd"/>
+      <w:r>
+        <w:t xml:space="preserve"> volvió a subir los archivos correspondientes</w:t>
       </w:r>
     </w:p>
     <w:p>
@@ -1660,7 +2342,26 @@
         <w:jc w:val="both"/>
       </w:pPr>
       <w:r>
-        <w:t>24/10 Facundo realizo cambios en contacto y estudio en el linkeado de estilos, haciendo un add, un commit y un push</w:t>
+        <w:t xml:space="preserve">24/10 </w:t>
+      </w:r>
+      <w:r>
+        <w:t xml:space="preserve">Facundo realiza un </w:t>
+      </w:r>
+      <w:proofErr w:type="spellStart"/>
+      <w:r>
+        <w:t>git</w:t>
+      </w:r>
+      <w:proofErr w:type="spellEnd"/>
+      <w:r>
+        <w:t xml:space="preserve"> </w:t>
+      </w:r>
+      <w:proofErr w:type="spellStart"/>
+      <w:r>
+        <w:t>pull</w:t>
+      </w:r>
+      <w:proofErr w:type="spellEnd"/>
+      <w:r>
+        <w:t xml:space="preserve"> para traer posibles cambios</w:t>
       </w:r>
     </w:p>
     <w:p>
@@ -1673,7 +2374,66 @@
         <w:jc w:val="both"/>
       </w:pPr>
       <w:r>
-        <w:t xml:space="preserve">24/10 Mauricio agrego un archivo js. Cuando realice el commit el mensaje </w:t>
+        <w:t xml:space="preserve">24/10 Facundo realizo cambios en contacto y estudio en el </w:t>
+      </w:r>
+      <w:proofErr w:type="spellStart"/>
+      <w:r>
+        <w:t>linkeado</w:t>
+      </w:r>
+      <w:proofErr w:type="spellEnd"/>
+      <w:r>
+        <w:t xml:space="preserve"> de estilos, haciendo un </w:t>
+      </w:r>
+      <w:proofErr w:type="spellStart"/>
+      <w:r>
+        <w:t>add</w:t>
+      </w:r>
+      <w:proofErr w:type="spellEnd"/>
+      <w:r>
+        <w:t xml:space="preserve">, un </w:t>
+      </w:r>
+      <w:proofErr w:type="spellStart"/>
+      <w:r>
+        <w:t>commit</w:t>
+      </w:r>
+      <w:proofErr w:type="spellEnd"/>
+      <w:r>
+        <w:t xml:space="preserve"> y un </w:t>
+      </w:r>
+      <w:proofErr w:type="spellStart"/>
+      <w:r>
+        <w:t>push</w:t>
+      </w:r>
+      <w:proofErr w:type="spellEnd"/>
+    </w:p>
+    <w:p>
+      <w:pPr>
+        <w:numPr>
+          <w:ilvl w:val="0"/>
+          <w:numId w:val="2"/>
+        </w:numPr>
+        <w:spacing w:line="360" w:lineRule="auto"/>
+        <w:jc w:val="both"/>
+      </w:pPr>
+      <w:r>
+        <w:lastRenderedPageBreak/>
+        <w:t xml:space="preserve">24/10 Mauricio agrego un archivo </w:t>
+      </w:r>
+      <w:proofErr w:type="spellStart"/>
+      <w:r>
+        <w:t>js</w:t>
+      </w:r>
+      <w:proofErr w:type="spellEnd"/>
+      <w:r>
+        <w:t xml:space="preserve">. Cuando realice el </w:t>
+      </w:r>
+      <w:proofErr w:type="spellStart"/>
+      <w:r>
+        <w:t>commit</w:t>
+      </w:r>
+      <w:proofErr w:type="spellEnd"/>
+      <w:r>
+        <w:t xml:space="preserve"> el mensaje </w:t>
       </w:r>
       <w:r>
         <w:t>hacía</w:t>
@@ -1685,7 +2445,31 @@
         <w:t>erróneo</w:t>
       </w:r>
       <w:r>
-        <w:t xml:space="preserve"> con el comando git commit --amend -m</w:t>
+        <w:t xml:space="preserve"> con el comando </w:t>
+      </w:r>
+      <w:proofErr w:type="spellStart"/>
+      <w:r>
+        <w:t>git</w:t>
+      </w:r>
+      <w:proofErr w:type="spellEnd"/>
+      <w:r>
+        <w:t xml:space="preserve"> </w:t>
+      </w:r>
+      <w:proofErr w:type="spellStart"/>
+      <w:r>
+        <w:t>commit</w:t>
+      </w:r>
+      <w:proofErr w:type="spellEnd"/>
+      <w:r>
+        <w:t xml:space="preserve"> --</w:t>
+      </w:r>
+      <w:proofErr w:type="spellStart"/>
+      <w:r>
+        <w:t>amend</w:t>
+      </w:r>
+      <w:proofErr w:type="spellEnd"/>
+      <w:r>
+        <w:t xml:space="preserve"> -m</w:t>
       </w:r>
     </w:p>
     <w:p>
@@ -1694,8 +2478,13 @@
         <w:ind w:left="720"/>
         <w:jc w:val="both"/>
       </w:pPr>
-      <w:r>
-        <w:t xml:space="preserve">se modifica el </w:t>
+      <w:proofErr w:type="gramStart"/>
+      <w:r>
+        <w:t>se</w:t>
+      </w:r>
+      <w:proofErr w:type="gramEnd"/>
+      <w:r>
+        <w:t xml:space="preserve"> modifica el </w:t>
       </w:r>
       <w:r>
         <w:t>mensaje. -</w:t>
@@ -1720,6 +2509,7 @@
       <w:r>
         <w:rPr>
           <w:noProof/>
+          <w:lang w:val="es-AR"/>
         </w:rPr>
         <w:drawing>
           <wp:inline distT="0" distB="0" distL="0" distR="0" wp14:anchorId="03D833A6" wp14:editId="18420FFE">
@@ -1737,7 +2527,7 @@
                     <pic:cNvPicPr/>
                   </pic:nvPicPr>
                   <pic:blipFill rotWithShape="1">
-                    <a:blip r:embed="rId20"/>
+                    <a:blip r:embed="rId21"/>
                     <a:srcRect l="26986" t="29583" r="29056" b="20004"/>
                     <a:stretch/>
                   </pic:blipFill>
@@ -1782,13 +2572,29 @@
         <w:jc w:val="both"/>
       </w:pPr>
       <w:r>
-        <w:t xml:space="preserve">Cuando realizo el push para subirlo al repo remoto se </w:t>
+        <w:t xml:space="preserve">Cuando realizo el </w:t>
+      </w:r>
+      <w:proofErr w:type="spellStart"/>
+      <w:r>
+        <w:t>push</w:t>
+      </w:r>
+      <w:proofErr w:type="spellEnd"/>
+      <w:r>
+        <w:t xml:space="preserve"> para subirlo al repo remoto se </w:t>
       </w:r>
       <w:r>
         <w:t>habían</w:t>
       </w:r>
       <w:r>
-        <w:t xml:space="preserve"> realizado cambios por lo que antes necesito realizar un pull del mismo</w:t>
+        <w:t xml:space="preserve"> realizado cambios por lo que antes necesito realizar un </w:t>
+      </w:r>
+      <w:proofErr w:type="spellStart"/>
+      <w:r>
+        <w:t>pull</w:t>
+      </w:r>
+      <w:proofErr w:type="spellEnd"/>
+      <w:r>
+        <w:t xml:space="preserve"> del mismo</w:t>
       </w:r>
     </w:p>
     <w:p>
@@ -1807,6 +2613,7 @@
       <w:r>
         <w:rPr>
           <w:noProof/>
+          <w:lang w:val="es-AR"/>
         </w:rPr>
         <w:drawing>
           <wp:inline distT="0" distB="0" distL="0" distR="0" wp14:anchorId="396C4EF4" wp14:editId="0B1DABA7">
@@ -1824,7 +2631,7 @@
                     <pic:cNvPicPr/>
                   </pic:nvPicPr>
                   <pic:blipFill rotWithShape="1">
-                    <a:blip r:embed="rId21"/>
+                    <a:blip r:embed="rId22"/>
                     <a:srcRect l="26986" t="29583" r="28716" b="19400"/>
                     <a:stretch/>
                   </pic:blipFill>
@@ -1872,13 +2679,45 @@
         <w:jc w:val="both"/>
       </w:pPr>
       <w:r>
-        <w:t xml:space="preserve">25/10 Mauricio De forma local modifico el archivo captcha.js, realizo el comando git add, pero necesito seguir </w:t>
+        <w:t xml:space="preserve">25/10 Mauricio De forma local modifico el archivo captcha.js, realizo el comando </w:t>
+      </w:r>
+      <w:proofErr w:type="spellStart"/>
+      <w:r>
+        <w:t>git</w:t>
+      </w:r>
+      <w:proofErr w:type="spellEnd"/>
+      <w:r>
+        <w:t xml:space="preserve"> </w:t>
+      </w:r>
+      <w:proofErr w:type="spellStart"/>
+      <w:r>
+        <w:t>add</w:t>
+      </w:r>
+      <w:proofErr w:type="spellEnd"/>
+      <w:r>
+        <w:t xml:space="preserve">, pero necesito seguir </w:t>
       </w:r>
       <w:r>
         <w:t>modificándolo</w:t>
       </w:r>
       <w:r>
-        <w:t>, con el comando git reset HEAD, vuelvo a llevarlo al estado modificado para poder seguir trabajando</w:t>
+        <w:t xml:space="preserve">, con el comando </w:t>
+      </w:r>
+      <w:proofErr w:type="spellStart"/>
+      <w:r>
+        <w:t>git</w:t>
+      </w:r>
+      <w:proofErr w:type="spellEnd"/>
+      <w:r>
+        <w:t xml:space="preserve"> </w:t>
+      </w:r>
+      <w:proofErr w:type="spellStart"/>
+      <w:r>
+        <w:t>reset</w:t>
+      </w:r>
+      <w:proofErr w:type="spellEnd"/>
+      <w:r>
+        <w:t xml:space="preserve"> HEAD, vuelvo a llevarlo al estado modificado para poder seguir trabajando</w:t>
       </w:r>
     </w:p>
     <w:p>
@@ -1897,8 +2736,8 @@
       <w:r>
         <w:rPr>
           <w:noProof/>
-        </w:rPr>
-        <w:lastRenderedPageBreak/>
+          <w:lang w:val="es-AR"/>
+        </w:rPr>
         <w:drawing>
           <wp:inline distT="0" distB="0" distL="0" distR="0" wp14:anchorId="0C4EE450" wp14:editId="49997ED8">
             <wp:extent cx="2495550" cy="1571625"/>
@@ -1915,7 +2754,7 @@
                     <pic:cNvPicPr/>
                   </pic:nvPicPr>
                   <pic:blipFill rotWithShape="1">
-                    <a:blip r:embed="rId22"/>
+                    <a:blip r:embed="rId23"/>
                     <a:srcRect l="26816" t="30489" r="28717" b="19702"/>
                     <a:stretch/>
                   </pic:blipFill>
@@ -1978,11 +2817,123 @@
         <w:t xml:space="preserve"> del </w:t>
       </w:r>
       <w:r>
-        <w:t>trabajo. -</w:t>
+        <w:t xml:space="preserve">trabajo. </w:t>
+      </w:r>
+      <w:r>
+        <w:t>–</w:t>
       </w:r>
       <w:r>
         <w:t xml:space="preserve"> </w:t>
       </w:r>
+    </w:p>
+    <w:p>
+      <w:pPr>
+        <w:numPr>
+          <w:ilvl w:val="0"/>
+          <w:numId w:val="2"/>
+        </w:numPr>
+        <w:spacing w:line="360" w:lineRule="auto"/>
+        <w:jc w:val="both"/>
+      </w:pPr>
+      <w:r>
+        <w:lastRenderedPageBreak/>
+        <w:t xml:space="preserve">25/10 </w:t>
+      </w:r>
+      <w:r>
+        <w:t xml:space="preserve">Facundo realiza un </w:t>
+      </w:r>
+      <w:proofErr w:type="spellStart"/>
+      <w:r>
+        <w:t>git</w:t>
+      </w:r>
+      <w:proofErr w:type="spellEnd"/>
+      <w:r>
+        <w:t xml:space="preserve"> </w:t>
+      </w:r>
+      <w:proofErr w:type="spellStart"/>
+      <w:r>
+        <w:t>pull</w:t>
+      </w:r>
+      <w:proofErr w:type="spellEnd"/>
+      <w:r>
+        <w:t xml:space="preserve"> para traer posibles cambios</w:t>
+      </w:r>
+    </w:p>
+    <w:p>
+      <w:pPr>
+        <w:numPr>
+          <w:ilvl w:val="0"/>
+          <w:numId w:val="2"/>
+        </w:numPr>
+        <w:spacing w:line="360" w:lineRule="auto"/>
+        <w:jc w:val="both"/>
+      </w:pPr>
+      <w:r>
+        <w:t xml:space="preserve">25/10 Facundo realizo cambios en los estilos de contacto y por error de mensaje al hacer el </w:t>
+      </w:r>
+      <w:proofErr w:type="spellStart"/>
+      <w:r>
+        <w:t>commit</w:t>
+      </w:r>
+      <w:proofErr w:type="spellEnd"/>
+      <w:r>
+        <w:t xml:space="preserve"> utilizo </w:t>
+      </w:r>
+      <w:proofErr w:type="spellStart"/>
+      <w:r>
+        <w:t>git</w:t>
+      </w:r>
+      <w:proofErr w:type="spellEnd"/>
+      <w:r>
+        <w:t xml:space="preserve"> </w:t>
+      </w:r>
+      <w:proofErr w:type="spellStart"/>
+      <w:r>
+        <w:t>commit</w:t>
+      </w:r>
+      <w:proofErr w:type="spellEnd"/>
+      <w:r>
+        <w:t xml:space="preserve"> -–</w:t>
+      </w:r>
+      <w:proofErr w:type="spellStart"/>
+      <w:r>
+        <w:t>amend</w:t>
+      </w:r>
+      <w:proofErr w:type="spellEnd"/>
+      <w:r>
+        <w:t xml:space="preserve"> –m con el mensaje nuevo.-</w:t>
+      </w:r>
+    </w:p>
+    <w:p>
+      <w:pPr>
+        <w:numPr>
+          <w:ilvl w:val="0"/>
+          <w:numId w:val="2"/>
+        </w:numPr>
+        <w:spacing w:line="360" w:lineRule="auto"/>
+        <w:jc w:val="both"/>
+      </w:pPr>
+      <w:r>
+        <w:t xml:space="preserve">25/10 Facundo utiliza el </w:t>
+      </w:r>
+      <w:proofErr w:type="spellStart"/>
+      <w:r>
+        <w:t>git</w:t>
+      </w:r>
+      <w:proofErr w:type="spellEnd"/>
+      <w:r>
+        <w:t xml:space="preserve"> </w:t>
+      </w:r>
+      <w:proofErr w:type="spellStart"/>
+      <w:r>
+        <w:t>reset</w:t>
+      </w:r>
+      <w:proofErr w:type="spellEnd"/>
+      <w:r>
+        <w:t xml:space="preserve"> head al subir un archivo que era de otro trabajo.</w:t>
+      </w:r>
+      <w:bookmarkStart w:id="0" w:name="_GoBack"/>
+      <w:bookmarkEnd w:id="0"/>
     </w:p>
     <w:p>
       <w:pPr>
@@ -2137,8 +3088,8 @@
     <w:p/>
     <w:p/>
     <w:sectPr>
-      <w:headerReference w:type="default" r:id="rId23"/>
-      <w:footerReference w:type="default" r:id="rId24"/>
+      <w:headerReference w:type="default" r:id="rId24"/>
+      <w:footerReference w:type="default" r:id="rId25"/>
       <w:pgSz w:w="11909" w:h="16834"/>
       <w:pgMar w:top="1440" w:right="1440" w:bottom="1440" w:left="1440" w:header="720" w:footer="720" w:gutter="0"/>
       <w:pgNumType w:start="1"/>
@@ -2149,7 +3100,7 @@
 </file>
 
 <file path=word/endnotes.xml><?xml version="1.0" encoding="utf-8"?>
-<w:endnotes xmlns:wpc="http://schemas.microsoft.com/office/word/2010/wordprocessingCanvas" xmlns:cx="http://schemas.microsoft.com/office/drawing/2014/chartex" xmlns:cx1="http://schemas.microsoft.com/office/drawing/2015/9/8/chartex" xmlns:cx2="http://schemas.microsoft.com/office/drawing/2015/10/21/chartex" xmlns:cx3="http://schemas.microsoft.com/office/drawing/2016/5/9/chartex" xmlns:cx4="http://schemas.microsoft.com/office/drawing/2016/5/10/chartex" xmlns:cx5="http://schemas.microsoft.com/office/drawing/2016/5/11/chartex" xmlns:cx6="http://schemas.microsoft.com/office/drawing/2016/5/12/chartex" xmlns:cx7="http://schemas.microsoft.com/office/drawing/2016/5/13/chartex" xmlns:cx8="http://schemas.microsoft.com/office/drawing/2016/5/14/chartex" xmlns:mc="http://schemas.openxmlformats.org/markup-compatibility/2006" xmlns:aink="http://schemas.microsoft.com/office/drawing/2016/ink" xmlns:am3d="http://schemas.microsoft.com/office/drawing/2017/model3d" xmlns:o="urn:schemas-microsoft-com:office:office" xmlns:r="http://schemas.openxmlformats.org/officeDocument/2006/relationships" xmlns:m="http://schemas.openxmlformats.org/officeDocument/2006/math" xmlns:v="urn:schemas-microsoft-com:vml" xmlns:wp14="http://schemas.microsoft.com/office/word/2010/wordprocessingDrawing" xmlns:wp="http://schemas.openxmlformats.org/drawingml/2006/wordprocessingDrawing" xmlns:w10="urn:schemas-microsoft-com:office:word" xmlns:w="http://schemas.openxmlformats.org/wordprocessingml/2006/main" xmlns:w14="http://schemas.microsoft.com/office/word/2010/wordml" xmlns:w15="http://schemas.microsoft.com/office/word/2012/wordml" xmlns:w16cex="http://schemas.microsoft.com/office/word/2018/wordml/cex" xmlns:w16cid="http://schemas.microsoft.com/office/word/2016/wordml/cid" xmlns:w16="http://schemas.microsoft.com/office/word/2018/wordml" xmlns:w16sdtdh="http://schemas.microsoft.com/office/word/2020/wordml/sdtdatahash" xmlns:w16se="http://schemas.microsoft.com/office/word/2015/wordml/symex" xmlns:wpg="http://schemas.microsoft.com/office/word/2010/wordprocessingGroup" xmlns:wpi="http://schemas.microsoft.com/office/word/2010/wordprocessingInk" xmlns:wne="http://schemas.microsoft.com/office/word/2006/wordml" xmlns:wps="http://schemas.microsoft.com/office/word/2010/wordprocessingShape" mc:Ignorable="w14 w15 w16se w16cid w16 w16cex w16sdtdh wp14">
+<w:endnotes xmlns:wpc="http://schemas.microsoft.com/office/word/2010/wordprocessingCanvas" xmlns:mc="http://schemas.openxmlformats.org/markup-compatibility/2006" xmlns:o="urn:schemas-microsoft-com:office:office" xmlns:r="http://schemas.openxmlformats.org/officeDocument/2006/relationships" xmlns:m="http://schemas.openxmlformats.org/officeDocument/2006/math" xmlns:v="urn:schemas-microsoft-com:vml" xmlns:wp14="http://schemas.microsoft.com/office/word/2010/wordprocessingDrawing" xmlns:wp="http://schemas.openxmlformats.org/drawingml/2006/wordprocessingDrawing" xmlns:w10="urn:schemas-microsoft-com:office:word" xmlns:w="http://schemas.openxmlformats.org/wordprocessingml/2006/main" xmlns:w14="http://schemas.microsoft.com/office/word/2010/wordml" xmlns:wpg="http://schemas.microsoft.com/office/word/2010/wordprocessingGroup" xmlns:wpi="http://schemas.microsoft.com/office/word/2010/wordprocessingInk" xmlns:wne="http://schemas.microsoft.com/office/word/2006/wordml" xmlns:wps="http://schemas.microsoft.com/office/word/2010/wordprocessingShape" mc:Ignorable="w14 wp14">
   <w:endnote w:type="separator" w:id="-1">
     <w:p>
       <w:pPr>
@@ -2174,7 +3125,7 @@
 </file>
 
 <file path=word/footer1.xml><?xml version="1.0" encoding="utf-8"?>
-<w:ftr xmlns:wpc="http://schemas.microsoft.com/office/word/2010/wordprocessingCanvas" xmlns:cx="http://schemas.microsoft.com/office/drawing/2014/chartex" xmlns:cx1="http://schemas.microsoft.com/office/drawing/2015/9/8/chartex" xmlns:cx2="http://schemas.microsoft.com/office/drawing/2015/10/21/chartex" xmlns:cx3="http://schemas.microsoft.com/office/drawing/2016/5/9/chartex" xmlns:cx4="http://schemas.microsoft.com/office/drawing/2016/5/10/chartex" xmlns:cx5="http://schemas.microsoft.com/office/drawing/2016/5/11/chartex" xmlns:cx6="http://schemas.microsoft.com/office/drawing/2016/5/12/chartex" xmlns:cx7="http://schemas.microsoft.com/office/drawing/2016/5/13/chartex" xmlns:cx8="http://schemas.microsoft.com/office/drawing/2016/5/14/chartex" xmlns:mc="http://schemas.openxmlformats.org/markup-compatibility/2006" xmlns:aink="http://schemas.microsoft.com/office/drawing/2016/ink" xmlns:am3d="http://schemas.microsoft.com/office/drawing/2017/model3d" xmlns:o="urn:schemas-microsoft-com:office:office" xmlns:r="http://schemas.openxmlformats.org/officeDocument/2006/relationships" xmlns:m="http://schemas.openxmlformats.org/officeDocument/2006/math" xmlns:v="urn:schemas-microsoft-com:vml" xmlns:wp14="http://schemas.microsoft.com/office/word/2010/wordprocessingDrawing" xmlns:wp="http://schemas.openxmlformats.org/drawingml/2006/wordprocessingDrawing" xmlns:w10="urn:schemas-microsoft-com:office:word" xmlns:w="http://schemas.openxmlformats.org/wordprocessingml/2006/main" xmlns:w14="http://schemas.microsoft.com/office/word/2010/wordml" xmlns:w15="http://schemas.microsoft.com/office/word/2012/wordml" xmlns:w16cex="http://schemas.microsoft.com/office/word/2018/wordml/cex" xmlns:w16cid="http://schemas.microsoft.com/office/word/2016/wordml/cid" xmlns:w16="http://schemas.microsoft.com/office/word/2018/wordml" xmlns:w16sdtdh="http://schemas.microsoft.com/office/word/2020/wordml/sdtdatahash" xmlns:w16se="http://schemas.microsoft.com/office/word/2015/wordml/symex" xmlns:wpg="http://schemas.microsoft.com/office/word/2010/wordprocessingGroup" xmlns:wpi="http://schemas.microsoft.com/office/word/2010/wordprocessingInk" xmlns:wne="http://schemas.microsoft.com/office/word/2006/wordml" xmlns:wps="http://schemas.microsoft.com/office/word/2010/wordprocessingShape" mc:Ignorable="w14 w15 w16se w16cid w16 w16cex w16sdtdh wp14">
+<w:ftr xmlns:wpc="http://schemas.microsoft.com/office/word/2010/wordprocessingCanvas" xmlns:mc="http://schemas.openxmlformats.org/markup-compatibility/2006" xmlns:o="urn:schemas-microsoft-com:office:office" xmlns:r="http://schemas.openxmlformats.org/officeDocument/2006/relationships" xmlns:m="http://schemas.openxmlformats.org/officeDocument/2006/math" xmlns:v="urn:schemas-microsoft-com:vml" xmlns:wp14="http://schemas.microsoft.com/office/word/2010/wordprocessingDrawing" xmlns:wp="http://schemas.openxmlformats.org/drawingml/2006/wordprocessingDrawing" xmlns:w10="urn:schemas-microsoft-com:office:word" xmlns:w="http://schemas.openxmlformats.org/wordprocessingml/2006/main" xmlns:w14="http://schemas.microsoft.com/office/word/2010/wordml" xmlns:wpg="http://schemas.microsoft.com/office/word/2010/wordprocessingGroup" xmlns:wpi="http://schemas.microsoft.com/office/word/2010/wordprocessingInk" xmlns:wne="http://schemas.microsoft.com/office/word/2006/wordml" xmlns:wps="http://schemas.microsoft.com/office/word/2010/wordprocessingShape" mc:Ignorable="w14 wp14">
   <w:tbl>
     <w:tblPr>
       <w:tblW w:w="5000" w:type="pct"/>
@@ -2188,8 +3139,8 @@
       <w:tblLook w:val="04A0" w:firstRow="1" w:lastRow="0" w:firstColumn="1" w:lastColumn="0" w:noHBand="0" w:noVBand="1"/>
     </w:tblPr>
     <w:tblGrid>
-      <w:gridCol w:w="8578"/>
-      <w:gridCol w:w="451"/>
+      <w:gridCol w:w="8796"/>
+      <w:gridCol w:w="463"/>
     </w:tblGrid>
     <w:tr>
       <w:trPr>
@@ -2275,7 +3226,7 @@
               <w:color w:val="FFFFFF" w:themeColor="background1"/>
               <w:lang w:val="es-ES"/>
             </w:rPr>
-            <w:t>2</w:t>
+            <w:t>7</w:t>
           </w:r>
           <w:r>
             <w:rPr>
@@ -2296,7 +3247,7 @@
 </file>
 
 <file path=word/footnotes.xml><?xml version="1.0" encoding="utf-8"?>
-<w:footnotes xmlns:wpc="http://schemas.microsoft.com/office/word/2010/wordprocessingCanvas" xmlns:cx="http://schemas.microsoft.com/office/drawing/2014/chartex" xmlns:cx1="http://schemas.microsoft.com/office/drawing/2015/9/8/chartex" xmlns:cx2="http://schemas.microsoft.com/office/drawing/2015/10/21/chartex" xmlns:cx3="http://schemas.microsoft.com/office/drawing/2016/5/9/chartex" xmlns:cx4="http://schemas.microsoft.com/office/drawing/2016/5/10/chartex" xmlns:cx5="http://schemas.microsoft.com/office/drawing/2016/5/11/chartex" xmlns:cx6="http://schemas.microsoft.com/office/drawing/2016/5/12/chartex" xmlns:cx7="http://schemas.microsoft.com/office/drawing/2016/5/13/chartex" xmlns:cx8="http://schemas.microsoft.com/office/drawing/2016/5/14/chartex" xmlns:mc="http://schemas.openxmlformats.org/markup-compatibility/2006" xmlns:aink="http://schemas.microsoft.com/office/drawing/2016/ink" xmlns:am3d="http://schemas.microsoft.com/office/drawing/2017/model3d" xmlns:o="urn:schemas-microsoft-com:office:office" xmlns:r="http://schemas.openxmlformats.org/officeDocument/2006/relationships" xmlns:m="http://schemas.openxmlformats.org/officeDocument/2006/math" xmlns:v="urn:schemas-microsoft-com:vml" xmlns:wp14="http://schemas.microsoft.com/office/word/2010/wordprocessingDrawing" xmlns:wp="http://schemas.openxmlformats.org/drawingml/2006/wordprocessingDrawing" xmlns:w10="urn:schemas-microsoft-com:office:word" xmlns:w="http://schemas.openxmlformats.org/wordprocessingml/2006/main" xmlns:w14="http://schemas.microsoft.com/office/word/2010/wordml" xmlns:w15="http://schemas.microsoft.com/office/word/2012/wordml" xmlns:w16cex="http://schemas.microsoft.com/office/word/2018/wordml/cex" xmlns:w16cid="http://schemas.microsoft.com/office/word/2016/wordml/cid" xmlns:w16="http://schemas.microsoft.com/office/word/2018/wordml" xmlns:w16sdtdh="http://schemas.microsoft.com/office/word/2020/wordml/sdtdatahash" xmlns:w16se="http://schemas.microsoft.com/office/word/2015/wordml/symex" xmlns:wpg="http://schemas.microsoft.com/office/word/2010/wordprocessingGroup" xmlns:wpi="http://schemas.microsoft.com/office/word/2010/wordprocessingInk" xmlns:wne="http://schemas.microsoft.com/office/word/2006/wordml" xmlns:wps="http://schemas.microsoft.com/office/word/2010/wordprocessingShape" mc:Ignorable="w14 w15 w16se w16cid w16 w16cex w16sdtdh wp14">
+<w:footnotes xmlns:wpc="http://schemas.microsoft.com/office/word/2010/wordprocessingCanvas" xmlns:mc="http://schemas.openxmlformats.org/markup-compatibility/2006" xmlns:o="urn:schemas-microsoft-com:office:office" xmlns:r="http://schemas.openxmlformats.org/officeDocument/2006/relationships" xmlns:m="http://schemas.openxmlformats.org/officeDocument/2006/math" xmlns:v="urn:schemas-microsoft-com:vml" xmlns:wp14="http://schemas.microsoft.com/office/word/2010/wordprocessingDrawing" xmlns:wp="http://schemas.openxmlformats.org/drawingml/2006/wordprocessingDrawing" xmlns:w10="urn:schemas-microsoft-com:office:word" xmlns:w="http://schemas.openxmlformats.org/wordprocessingml/2006/main" xmlns:w14="http://schemas.microsoft.com/office/word/2010/wordml" xmlns:wpg="http://schemas.microsoft.com/office/word/2010/wordprocessingGroup" xmlns:wpi="http://schemas.microsoft.com/office/word/2010/wordprocessingInk" xmlns:wne="http://schemas.microsoft.com/office/word/2006/wordml" xmlns:wps="http://schemas.microsoft.com/office/word/2010/wordprocessingShape" mc:Ignorable="w14 wp14">
   <w:footnote w:type="separator" w:id="-1">
     <w:p>
       <w:pPr>
@@ -2321,7 +3272,7 @@
 </file>
 
 <file path=word/header1.xml><?xml version="1.0" encoding="utf-8"?>
-<w:hdr xmlns:wpc="http://schemas.microsoft.com/office/word/2010/wordprocessingCanvas" xmlns:cx="http://schemas.microsoft.com/office/drawing/2014/chartex" xmlns:cx1="http://schemas.microsoft.com/office/drawing/2015/9/8/chartex" xmlns:cx2="http://schemas.microsoft.com/office/drawing/2015/10/21/chartex" xmlns:cx3="http://schemas.microsoft.com/office/drawing/2016/5/9/chartex" xmlns:cx4="http://schemas.microsoft.com/office/drawing/2016/5/10/chartex" xmlns:cx5="http://schemas.microsoft.com/office/drawing/2016/5/11/chartex" xmlns:cx6="http://schemas.microsoft.com/office/drawing/2016/5/12/chartex" xmlns:cx7="http://schemas.microsoft.com/office/drawing/2016/5/13/chartex" xmlns:cx8="http://schemas.microsoft.com/office/drawing/2016/5/14/chartex" xmlns:mc="http://schemas.openxmlformats.org/markup-compatibility/2006" xmlns:aink="http://schemas.microsoft.com/office/drawing/2016/ink" xmlns:am3d="http://schemas.microsoft.com/office/drawing/2017/model3d" xmlns:o="urn:schemas-microsoft-com:office:office" xmlns:r="http://schemas.openxmlformats.org/officeDocument/2006/relationships" xmlns:m="http://schemas.openxmlformats.org/officeDocument/2006/math" xmlns:v="urn:schemas-microsoft-com:vml" xmlns:wp14="http://schemas.microsoft.com/office/word/2010/wordprocessingDrawing" xmlns:wp="http://schemas.openxmlformats.org/drawingml/2006/wordprocessingDrawing" xmlns:w10="urn:schemas-microsoft-com:office:word" xmlns:w="http://schemas.openxmlformats.org/wordprocessingml/2006/main" xmlns:w14="http://schemas.microsoft.com/office/word/2010/wordml" xmlns:w15="http://schemas.microsoft.com/office/word/2012/wordml" xmlns:w16cex="http://schemas.microsoft.com/office/word/2018/wordml/cex" xmlns:w16cid="http://schemas.microsoft.com/office/word/2016/wordml/cid" xmlns:w16="http://schemas.microsoft.com/office/word/2018/wordml" xmlns:w16sdtdh="http://schemas.microsoft.com/office/word/2020/wordml/sdtdatahash" xmlns:w16se="http://schemas.microsoft.com/office/word/2015/wordml/symex" xmlns:wpg="http://schemas.microsoft.com/office/word/2010/wordprocessingGroup" xmlns:wpi="http://schemas.microsoft.com/office/word/2010/wordprocessingInk" xmlns:wne="http://schemas.microsoft.com/office/word/2006/wordml" xmlns:wps="http://schemas.microsoft.com/office/word/2010/wordprocessingShape" mc:Ignorable="w14 w15 w16se w16cid w16 w16cex w16sdtdh wp14">
+<w:hdr xmlns:wpc="http://schemas.microsoft.com/office/word/2010/wordprocessingCanvas" xmlns:mc="http://schemas.openxmlformats.org/markup-compatibility/2006" xmlns:o="urn:schemas-microsoft-com:office:office" xmlns:r="http://schemas.openxmlformats.org/officeDocument/2006/relationships" xmlns:m="http://schemas.openxmlformats.org/officeDocument/2006/math" xmlns:v="urn:schemas-microsoft-com:vml" xmlns:wp14="http://schemas.microsoft.com/office/word/2010/wordprocessingDrawing" xmlns:wp="http://schemas.openxmlformats.org/drawingml/2006/wordprocessingDrawing" xmlns:w10="urn:schemas-microsoft-com:office:word" xmlns:w="http://schemas.openxmlformats.org/wordprocessingml/2006/main" xmlns:w14="http://schemas.microsoft.com/office/word/2010/wordml" xmlns:wpg="http://schemas.microsoft.com/office/word/2010/wordprocessingGroup" xmlns:wpi="http://schemas.microsoft.com/office/word/2010/wordprocessingInk" xmlns:wne="http://schemas.microsoft.com/office/word/2006/wordml" xmlns:wps="http://schemas.microsoft.com/office/word/2010/wordprocessingShape" mc:Ignorable="w14 wp14">
   <w:p>
     <w:pPr>
       <w:pStyle w:val="Encabezado"/>
@@ -2336,8 +3287,8 @@
 </file>
 
 <file path=word/numbering.xml><?xml version="1.0" encoding="utf-8"?>
-<w:numbering xmlns:wpc="http://schemas.microsoft.com/office/word/2010/wordprocessingCanvas" xmlns:cx="http://schemas.microsoft.com/office/drawing/2014/chartex" xmlns:cx1="http://schemas.microsoft.com/office/drawing/2015/9/8/chartex" xmlns:cx2="http://schemas.microsoft.com/office/drawing/2015/10/21/chartex" xmlns:cx3="http://schemas.microsoft.com/office/drawing/2016/5/9/chartex" xmlns:cx4="http://schemas.microsoft.com/office/drawing/2016/5/10/chartex" xmlns:cx5="http://schemas.microsoft.com/office/drawing/2016/5/11/chartex" xmlns:cx6="http://schemas.microsoft.com/office/drawing/2016/5/12/chartex" xmlns:cx7="http://schemas.microsoft.com/office/drawing/2016/5/13/chartex" xmlns:cx8="http://schemas.microsoft.com/office/drawing/2016/5/14/chartex" xmlns:mc="http://schemas.openxmlformats.org/markup-compatibility/2006" xmlns:aink="http://schemas.microsoft.com/office/drawing/2016/ink" xmlns:am3d="http://schemas.microsoft.com/office/drawing/2017/model3d" xmlns:o="urn:schemas-microsoft-com:office:office" xmlns:r="http://schemas.openxmlformats.org/officeDocument/2006/relationships" xmlns:m="http://schemas.openxmlformats.org/officeDocument/2006/math" xmlns:v="urn:schemas-microsoft-com:vml" xmlns:wp14="http://schemas.microsoft.com/office/word/2010/wordprocessingDrawing" xmlns:wp="http://schemas.openxmlformats.org/drawingml/2006/wordprocessingDrawing" xmlns:w10="urn:schemas-microsoft-com:office:word" xmlns:w="http://schemas.openxmlformats.org/wordprocessingml/2006/main" xmlns:w14="http://schemas.microsoft.com/office/word/2010/wordml" xmlns:w15="http://schemas.microsoft.com/office/word/2012/wordml" xmlns:w16cex="http://schemas.microsoft.com/office/word/2018/wordml/cex" xmlns:w16cid="http://schemas.microsoft.com/office/word/2016/wordml/cid" xmlns:w16="http://schemas.microsoft.com/office/word/2018/wordml" xmlns:w16sdtdh="http://schemas.microsoft.com/office/word/2020/wordml/sdtdatahash" xmlns:w16se="http://schemas.microsoft.com/office/word/2015/wordml/symex" xmlns:wpg="http://schemas.microsoft.com/office/word/2010/wordprocessingGroup" xmlns:wpi="http://schemas.microsoft.com/office/word/2010/wordprocessingInk" xmlns:wne="http://schemas.microsoft.com/office/word/2006/wordml" xmlns:wps="http://schemas.microsoft.com/office/word/2010/wordprocessingShape" mc:Ignorable="w14 w15 w16se w16cid w16 w16cex w16sdtdh wp14">
-  <w:abstractNum w:abstractNumId="0" w15:restartNumberingAfterBreak="0">
+<w:numbering xmlns:wpc="http://schemas.microsoft.com/office/word/2010/wordprocessingCanvas" xmlns:mc="http://schemas.openxmlformats.org/markup-compatibility/2006" xmlns:o="urn:schemas-microsoft-com:office:office" xmlns:r="http://schemas.openxmlformats.org/officeDocument/2006/relationships" xmlns:m="http://schemas.openxmlformats.org/officeDocument/2006/math" xmlns:v="urn:schemas-microsoft-com:vml" xmlns:wp14="http://schemas.microsoft.com/office/word/2010/wordprocessingDrawing" xmlns:wp="http://schemas.openxmlformats.org/drawingml/2006/wordprocessingDrawing" xmlns:w10="urn:schemas-microsoft-com:office:word" xmlns:w="http://schemas.openxmlformats.org/wordprocessingml/2006/main" xmlns:w14="http://schemas.microsoft.com/office/word/2010/wordml" xmlns:wpg="http://schemas.microsoft.com/office/word/2010/wordprocessingGroup" xmlns:wpi="http://schemas.microsoft.com/office/word/2010/wordprocessingInk" xmlns:wne="http://schemas.microsoft.com/office/word/2006/wordml" xmlns:wps="http://schemas.microsoft.com/office/word/2010/wordprocessingShape" mc:Ignorable="w14 wp14">
+  <w:abstractNum w:abstractNumId="0">
     <w:nsid w:val="193A731E"/>
     <w:multiLevelType w:val="multilevel"/>
     <w:tmpl w:val="494EA760"/>
@@ -2450,7 +3401,7 @@
       </w:rPr>
     </w:lvl>
   </w:abstractNum>
-  <w:abstractNum w:abstractNumId="1" w15:restartNumberingAfterBreak="0">
+  <w:abstractNum w:abstractNumId="1">
     <w:nsid w:val="3B2715A8"/>
     <w:multiLevelType w:val="multilevel"/>
     <w:tmpl w:val="1A08EB7C"/>
@@ -2563,7 +3514,7 @@
       </w:rPr>
     </w:lvl>
   </w:abstractNum>
-  <w:abstractNum w:abstractNumId="2" w15:restartNumberingAfterBreak="0">
+  <w:abstractNum w:abstractNumId="2">
     <w:nsid w:val="54631BBA"/>
     <w:multiLevelType w:val="multilevel"/>
     <w:tmpl w:val="EFA64334"/>
@@ -2689,7 +3640,7 @@
 </file>
 
 <file path=word/styles.xml><?xml version="1.0" encoding="utf-8"?>
-<w:styles xmlns:mc="http://schemas.openxmlformats.org/markup-compatibility/2006" xmlns:r="http://schemas.openxmlformats.org/officeDocument/2006/relationships" xmlns:w="http://schemas.openxmlformats.org/wordprocessingml/2006/main" xmlns:w14="http://schemas.microsoft.com/office/word/2010/wordml" xmlns:w15="http://schemas.microsoft.com/office/word/2012/wordml" xmlns:w16cex="http://schemas.microsoft.com/office/word/2018/wordml/cex" xmlns:w16cid="http://schemas.microsoft.com/office/word/2016/wordml/cid" xmlns:w16="http://schemas.microsoft.com/office/word/2018/wordml" xmlns:w16sdtdh="http://schemas.microsoft.com/office/word/2020/wordml/sdtdatahash" xmlns:w16se="http://schemas.microsoft.com/office/word/2015/wordml/symex" mc:Ignorable="w14 w15 w16se w16cid w16 w16cex w16sdtdh">
+<w:styles xmlns:mc="http://schemas.openxmlformats.org/markup-compatibility/2006" xmlns:r="http://schemas.openxmlformats.org/officeDocument/2006/relationships" xmlns:w="http://schemas.openxmlformats.org/wordprocessingml/2006/main" xmlns:w14="http://schemas.microsoft.com/office/word/2010/wordml" mc:Ignorable="w14">
   <w:docDefaults>
     <w:rPrDefault>
       <w:rPr>
@@ -2705,379 +3656,148 @@
       </w:pPr>
     </w:pPrDefault>
   </w:docDefaults>
-  <w:latentStyles w:defLockedState="0" w:defUIPriority="99" w:defSemiHidden="0" w:defUnhideWhenUsed="0" w:defQFormat="0" w:count="376">
-    <w:lsdException w:name="Normal" w:uiPriority="0" w:qFormat="1"/>
-    <w:lsdException w:name="heading 1" w:uiPriority="9" w:qFormat="1"/>
-    <w:lsdException w:name="heading 2" w:semiHidden="1" w:uiPriority="9" w:unhideWhenUsed="1" w:qFormat="1"/>
-    <w:lsdException w:name="heading 3" w:semiHidden="1" w:uiPriority="9" w:unhideWhenUsed="1" w:qFormat="1"/>
-    <w:lsdException w:name="heading 4" w:semiHidden="1" w:uiPriority="9" w:unhideWhenUsed="1" w:qFormat="1"/>
-    <w:lsdException w:name="heading 5" w:semiHidden="1" w:uiPriority="9" w:unhideWhenUsed="1" w:qFormat="1"/>
-    <w:lsdException w:name="heading 6" w:semiHidden="1" w:uiPriority="9" w:unhideWhenUsed="1" w:qFormat="1"/>
-    <w:lsdException w:name="heading 7" w:semiHidden="1" w:uiPriority="9" w:unhideWhenUsed="1" w:qFormat="1"/>
-    <w:lsdException w:name="heading 8" w:semiHidden="1" w:uiPriority="9" w:unhideWhenUsed="1" w:qFormat="1"/>
-    <w:lsdException w:name="heading 9" w:semiHidden="1" w:uiPriority="9" w:unhideWhenUsed="1" w:qFormat="1"/>
-    <w:lsdException w:name="index 1" w:semiHidden="1" w:unhideWhenUsed="1"/>
-    <w:lsdException w:name="index 2" w:semiHidden="1" w:unhideWhenUsed="1"/>
-    <w:lsdException w:name="index 3" w:semiHidden="1" w:unhideWhenUsed="1"/>
-    <w:lsdException w:name="index 4" w:semiHidden="1" w:unhideWhenUsed="1"/>
-    <w:lsdException w:name="index 5" w:semiHidden="1" w:unhideWhenUsed="1"/>
-    <w:lsdException w:name="index 6" w:semiHidden="1" w:unhideWhenUsed="1"/>
-    <w:lsdException w:name="index 7" w:semiHidden="1" w:unhideWhenUsed="1"/>
-    <w:lsdException w:name="index 8" w:semiHidden="1" w:unhideWhenUsed="1"/>
-    <w:lsdException w:name="index 9" w:semiHidden="1" w:unhideWhenUsed="1"/>
-    <w:lsdException w:name="toc 1" w:semiHidden="1" w:uiPriority="39" w:unhideWhenUsed="1"/>
-    <w:lsdException w:name="toc 2" w:semiHidden="1" w:uiPriority="39" w:unhideWhenUsed="1"/>
-    <w:lsdException w:name="toc 3" w:semiHidden="1" w:uiPriority="39" w:unhideWhenUsed="1"/>
-    <w:lsdException w:name="toc 4" w:semiHidden="1" w:uiPriority="39" w:unhideWhenUsed="1"/>
-    <w:lsdException w:name="toc 5" w:semiHidden="1" w:uiPriority="39" w:unhideWhenUsed="1"/>
-    <w:lsdException w:name="toc 6" w:semiHidden="1" w:uiPriority="39" w:unhideWhenUsed="1"/>
-    <w:lsdException w:name="toc 7" w:semiHidden="1" w:uiPriority="39" w:unhideWhenUsed="1"/>
-    <w:lsdException w:name="toc 8" w:semiHidden="1" w:uiPriority="39" w:unhideWhenUsed="1"/>
-    <w:lsdException w:name="toc 9" w:semiHidden="1" w:uiPriority="39" w:unhideWhenUsed="1"/>
-    <w:lsdException w:name="Normal Indent" w:semiHidden="1" w:unhideWhenUsed="1"/>
-    <w:lsdException w:name="footnote text" w:semiHidden="1" w:unhideWhenUsed="1"/>
-    <w:lsdException w:name="annotation text" w:semiHidden="1" w:unhideWhenUsed="1"/>
-    <w:lsdException w:name="header" w:semiHidden="1" w:unhideWhenUsed="1"/>
-    <w:lsdException w:name="footer" w:semiHidden="1" w:unhideWhenUsed="1"/>
-    <w:lsdException w:name="index heading" w:semiHidden="1" w:unhideWhenUsed="1"/>
-    <w:lsdException w:name="caption" w:semiHidden="1" w:uiPriority="35" w:unhideWhenUsed="1" w:qFormat="1"/>
-    <w:lsdException w:name="table of figures" w:semiHidden="1" w:unhideWhenUsed="1"/>
-    <w:lsdException w:name="envelope address" w:semiHidden="1" w:unhideWhenUsed="1"/>
-    <w:lsdException w:name="envelope return" w:semiHidden="1" w:unhideWhenUsed="1"/>
-    <w:lsdException w:name="footnote reference" w:semiHidden="1" w:unhideWhenUsed="1"/>
-    <w:lsdException w:name="annotation reference" w:semiHidden="1" w:unhideWhenUsed="1"/>
-    <w:lsdException w:name="line number" w:semiHidden="1" w:unhideWhenUsed="1"/>
-    <w:lsdException w:name="page number" w:semiHidden="1" w:unhideWhenUsed="1"/>
-    <w:lsdException w:name="endnote reference" w:semiHidden="1" w:unhideWhenUsed="1"/>
-    <w:lsdException w:name="endnote text" w:semiHidden="1" w:unhideWhenUsed="1"/>
-    <w:lsdException w:name="table of authorities" w:semiHidden="1" w:unhideWhenUsed="1"/>
-    <w:lsdException w:name="macro" w:semiHidden="1" w:unhideWhenUsed="1"/>
-    <w:lsdException w:name="toa heading" w:semiHidden="1" w:unhideWhenUsed="1"/>
-    <w:lsdException w:name="List" w:semiHidden="1" w:unhideWhenUsed="1"/>
-    <w:lsdException w:name="List Bullet" w:semiHidden="1" w:unhideWhenUsed="1"/>
-    <w:lsdException w:name="List Number" w:semiHidden="1" w:unhideWhenUsed="1"/>
-    <w:lsdException w:name="List 2" w:semiHidden="1" w:unhideWhenUsed="1"/>
-    <w:lsdException w:name="List 3" w:semiHidden="1" w:unhideWhenUsed="1"/>
-    <w:lsdException w:name="List 4" w:semiHidden="1" w:unhideWhenUsed="1"/>
-    <w:lsdException w:name="List 5" w:semiHidden="1" w:unhideWhenUsed="1"/>
-    <w:lsdException w:name="List Bullet 2" w:semiHidden="1" w:unhideWhenUsed="1"/>
-    <w:lsdException w:name="List Bullet 3" w:semiHidden="1" w:unhideWhenUsed="1"/>
-    <w:lsdException w:name="List Bullet 4" w:semiHidden="1" w:unhideWhenUsed="1"/>
-    <w:lsdException w:name="List Bullet 5" w:semiHidden="1" w:unhideWhenUsed="1"/>
-    <w:lsdException w:name="List Number 2" w:semiHidden="1" w:unhideWhenUsed="1"/>
-    <w:lsdException w:name="List Number 3" w:semiHidden="1" w:unhideWhenUsed="1"/>
-    <w:lsdException w:name="List Number 4" w:semiHidden="1" w:unhideWhenUsed="1"/>
-    <w:lsdException w:name="List Number 5" w:semiHidden="1" w:unhideWhenUsed="1"/>
-    <w:lsdException w:name="Title" w:uiPriority="10" w:qFormat="1"/>
-    <w:lsdException w:name="Closing" w:semiHidden="1" w:unhideWhenUsed="1"/>
-    <w:lsdException w:name="Signature" w:semiHidden="1" w:unhideWhenUsed="1"/>
-    <w:lsdException w:name="Default Paragraph Font" w:semiHidden="1" w:uiPriority="1" w:unhideWhenUsed="1"/>
-    <w:lsdException w:name="Body Text" w:semiHidden="1" w:unhideWhenUsed="1"/>
-    <w:lsdException w:name="Body Text Indent" w:semiHidden="1" w:unhideWhenUsed="1"/>
-    <w:lsdException w:name="List Continue" w:semiHidden="1" w:unhideWhenUsed="1"/>
-    <w:lsdException w:name="List Continue 2" w:semiHidden="1" w:unhideWhenUsed="1"/>
-    <w:lsdException w:name="List Continue 3" w:semiHidden="1" w:unhideWhenUsed="1"/>
-    <w:lsdException w:name="List Continue 4" w:semiHidden="1" w:unhideWhenUsed="1"/>
-    <w:lsdException w:name="List Continue 5" w:semiHidden="1" w:unhideWhenUsed="1"/>
-    <w:lsdException w:name="Message Header" w:semiHidden="1" w:unhideWhenUsed="1"/>
-    <w:lsdException w:name="Subtitle" w:uiPriority="11" w:qFormat="1"/>
-    <w:lsdException w:name="Salutation" w:semiHidden="1" w:unhideWhenUsed="1"/>
-    <w:lsdException w:name="Date" w:semiHidden="1" w:unhideWhenUsed="1"/>
-    <w:lsdException w:name="Body Text First Indent" w:semiHidden="1" w:unhideWhenUsed="1"/>
-    <w:lsdException w:name="Body Text First Indent 2" w:semiHidden="1" w:unhideWhenUsed="1"/>
-    <w:lsdException w:name="Note Heading" w:semiHidden="1" w:unhideWhenUsed="1"/>
-    <w:lsdException w:name="Body Text 2" w:semiHidden="1" w:unhideWhenUsed="1"/>
-    <w:lsdException w:name="Body Text 3" w:semiHidden="1" w:unhideWhenUsed="1"/>
-    <w:lsdException w:name="Body Text Indent 2" w:semiHidden="1" w:unhideWhenUsed="1"/>
-    <w:lsdException w:name="Body Text Indent 3" w:semiHidden="1" w:unhideWhenUsed="1"/>
-    <w:lsdException w:name="Block Text" w:semiHidden="1" w:unhideWhenUsed="1"/>
-    <w:lsdException w:name="Hyperlink" w:semiHidden="1" w:unhideWhenUsed="1"/>
-    <w:lsdException w:name="FollowedHyperlink" w:semiHidden="1" w:unhideWhenUsed="1"/>
-    <w:lsdException w:name="Strong" w:uiPriority="22" w:qFormat="1"/>
-    <w:lsdException w:name="Emphasis" w:uiPriority="20" w:qFormat="1"/>
-    <w:lsdException w:name="Document Map" w:semiHidden="1" w:unhideWhenUsed="1"/>
-    <w:lsdException w:name="Plain Text" w:semiHidden="1" w:unhideWhenUsed="1"/>
-    <w:lsdException w:name="E-mail Signature" w:semiHidden="1" w:unhideWhenUsed="1"/>
-    <w:lsdException w:name="HTML Top of Form" w:semiHidden="1" w:unhideWhenUsed="1"/>
-    <w:lsdException w:name="HTML Bottom of Form" w:semiHidden="1" w:unhideWhenUsed="1"/>
-    <w:lsdException w:name="Normal (Web)" w:semiHidden="1" w:unhideWhenUsed="1"/>
-    <w:lsdException w:name="HTML Acronym" w:semiHidden="1" w:unhideWhenUsed="1"/>
-    <w:lsdException w:name="HTML Address" w:semiHidden="1" w:unhideWhenUsed="1"/>
-    <w:lsdException w:name="HTML Cite" w:semiHidden="1" w:unhideWhenUsed="1"/>
-    <w:lsdException w:name="HTML Code" w:semiHidden="1" w:unhideWhenUsed="1"/>
-    <w:lsdException w:name="HTML Definition" w:semiHidden="1" w:unhideWhenUsed="1"/>
-    <w:lsdException w:name="HTML Keyboard" w:semiHidden="1" w:unhideWhenUsed="1"/>
-    <w:lsdException w:name="HTML Preformatted" w:semiHidden="1" w:unhideWhenUsed="1"/>
-    <w:lsdException w:name="HTML Sample" w:semiHidden="1" w:unhideWhenUsed="1"/>
-    <w:lsdException w:name="HTML Typewriter" w:semiHidden="1" w:unhideWhenUsed="1"/>
-    <w:lsdException w:name="HTML Variable" w:semiHidden="1" w:unhideWhenUsed="1"/>
-    <w:lsdException w:name="annotation subject" w:semiHidden="1" w:unhideWhenUsed="1"/>
-    <w:lsdException w:name="No List" w:semiHidden="1" w:unhideWhenUsed="1"/>
-    <w:lsdException w:name="Outline List 1" w:semiHidden="1" w:unhideWhenUsed="1"/>
-    <w:lsdException w:name="Outline List 2" w:semiHidden="1" w:unhideWhenUsed="1"/>
-    <w:lsdException w:name="Outline List 3" w:semiHidden="1" w:unhideWhenUsed="1"/>
-    <w:lsdException w:name="Table Simple 1" w:semiHidden="1" w:unhideWhenUsed="1"/>
-    <w:lsdException w:name="Table Simple 2" w:semiHidden="1" w:unhideWhenUsed="1"/>
-    <w:lsdException w:name="Table Simple 3" w:semiHidden="1" w:unhideWhenUsed="1"/>
-    <w:lsdException w:name="Table Classic 1" w:semiHidden="1" w:unhideWhenUsed="1"/>
-    <w:lsdException w:name="Table Classic 2" w:semiHidden="1" w:unhideWhenUsed="1"/>
-    <w:lsdException w:name="Table Classic 3" w:semiHidden="1" w:unhideWhenUsed="1"/>
-    <w:lsdException w:name="Table Classic 4" w:semiHidden="1" w:unhideWhenUsed="1"/>
-    <w:lsdException w:name="Table Colorful 1" w:semiHidden="1" w:unhideWhenUsed="1"/>
-    <w:lsdException w:name="Table Colorful 2" w:semiHidden="1" w:unhideWhenUsed="1"/>
-    <w:lsdException w:name="Table Colorful 3" w:semiHidden="1" w:unhideWhenUsed="1"/>
-    <w:lsdException w:name="Table Columns 1" w:semiHidden="1" w:unhideWhenUsed="1"/>
-    <w:lsdException w:name="Table Columns 2" w:semiHidden="1" w:unhideWhenUsed="1"/>
-    <w:lsdException w:name="Table Columns 3" w:semiHidden="1" w:unhideWhenUsed="1"/>
-    <w:lsdException w:name="Table Columns 4" w:semiHidden="1" w:unhideWhenUsed="1"/>
-    <w:lsdException w:name="Table Columns 5" w:semiHidden="1" w:unhideWhenUsed="1"/>
-    <w:lsdException w:name="Table Grid 1" w:semiHidden="1" w:unhideWhenUsed="1"/>
-    <w:lsdException w:name="Table Grid 2" w:semiHidden="1" w:unhideWhenUsed="1"/>
-    <w:lsdException w:name="Table Grid 3" w:semiHidden="1" w:unhideWhenUsed="1"/>
-    <w:lsdException w:name="Table Grid 4" w:semiHidden="1" w:unhideWhenUsed="1"/>
-    <w:lsdException w:name="Table Grid 5" w:semiHidden="1" w:unhideWhenUsed="1"/>
-    <w:lsdException w:name="Table Grid 6" w:semiHidden="1" w:unhideWhenUsed="1"/>
-    <w:lsdException w:name="Table Grid 7" w:semiHidden="1" w:unhideWhenUsed="1"/>
-    <w:lsdException w:name="Table Grid 8" w:semiHidden="1" w:unhideWhenUsed="1"/>
-    <w:lsdException w:name="Table List 1" w:semiHidden="1" w:unhideWhenUsed="1"/>
-    <w:lsdException w:name="Table List 2" w:semiHidden="1" w:unhideWhenUsed="1"/>
-    <w:lsdException w:name="Table List 3" w:semiHidden="1" w:unhideWhenUsed="1"/>
-    <w:lsdException w:name="Table List 4" w:semiHidden="1" w:unhideWhenUsed="1"/>
-    <w:lsdException w:name="Table List 5" w:semiHidden="1" w:unhideWhenUsed="1"/>
-    <w:lsdException w:name="Table List 6" w:semiHidden="1" w:unhideWhenUsed="1"/>
-    <w:lsdException w:name="Table List 7" w:semiHidden="1" w:unhideWhenUsed="1"/>
-    <w:lsdException w:name="Table List 8" w:semiHidden="1" w:unhideWhenUsed="1"/>
-    <w:lsdException w:name="Table 3D effects 1" w:semiHidden="1" w:unhideWhenUsed="1"/>
-    <w:lsdException w:name="Table 3D effects 2" w:semiHidden="1" w:unhideWhenUsed="1"/>
-    <w:lsdException w:name="Table 3D effects 3" w:semiHidden="1" w:unhideWhenUsed="1"/>
-    <w:lsdException w:name="Table Contemporary" w:semiHidden="1" w:unhideWhenUsed="1"/>
-    <w:lsdException w:name="Table Elegant" w:semiHidden="1" w:unhideWhenUsed="1"/>
-    <w:lsdException w:name="Table Professional" w:semiHidden="1" w:unhideWhenUsed="1"/>
-    <w:lsdException w:name="Table Subtle 2" w:semiHidden="1" w:unhideWhenUsed="1"/>
-    <w:lsdException w:name="Table Web 1" w:semiHidden="1" w:unhideWhenUsed="1"/>
-    <w:lsdException w:name="Balloon Text" w:semiHidden="1" w:unhideWhenUsed="1"/>
-    <w:lsdException w:name="Table Grid" w:uiPriority="39"/>
-    <w:lsdException w:name="Table Theme" w:semiHidden="1" w:unhideWhenUsed="1"/>
-    <w:lsdException w:name="Placeholder Text" w:semiHidden="1"/>
-    <w:lsdException w:name="No Spacing" w:uiPriority="1" w:qFormat="1"/>
-    <w:lsdException w:name="Light Shading" w:uiPriority="60"/>
-    <w:lsdException w:name="Light List" w:uiPriority="61"/>
-    <w:lsdException w:name="Light Grid" w:uiPriority="62"/>
-    <w:lsdException w:name="Medium Shading 1" w:uiPriority="63"/>
-    <w:lsdException w:name="Medium Shading 2" w:uiPriority="64"/>
-    <w:lsdException w:name="Medium List 1" w:uiPriority="65"/>
-    <w:lsdException w:name="Medium List 2" w:uiPriority="66"/>
-    <w:lsdException w:name="Medium Grid 1" w:uiPriority="67"/>
-    <w:lsdException w:name="Medium Grid 2" w:uiPriority="68"/>
-    <w:lsdException w:name="Medium Grid 3" w:uiPriority="69"/>
-    <w:lsdException w:name="Dark List" w:uiPriority="70"/>
-    <w:lsdException w:name="Colorful Shading" w:uiPriority="71"/>
-    <w:lsdException w:name="Colorful List" w:uiPriority="72"/>
-    <w:lsdException w:name="Colorful Grid" w:uiPriority="73"/>
-    <w:lsdException w:name="Light Shading Accent 1" w:uiPriority="60"/>
-    <w:lsdException w:name="Light List Accent 1" w:uiPriority="61"/>
-    <w:lsdException w:name="Light Grid Accent 1" w:uiPriority="62"/>
-    <w:lsdException w:name="Medium Shading 1 Accent 1" w:uiPriority="63"/>
-    <w:lsdException w:name="Medium Shading 2 Accent 1" w:uiPriority="64"/>
-    <w:lsdException w:name="Medium List 1 Accent 1" w:uiPriority="65"/>
-    <w:lsdException w:name="Revision" w:semiHidden="1"/>
-    <w:lsdException w:name="List Paragraph" w:uiPriority="34" w:qFormat="1"/>
-    <w:lsdException w:name="Quote" w:uiPriority="29" w:qFormat="1"/>
-    <w:lsdException w:name="Intense Quote" w:uiPriority="30" w:qFormat="1"/>
-    <w:lsdException w:name="Medium List 2 Accent 1" w:uiPriority="66"/>
-    <w:lsdException w:name="Medium Grid 1 Accent 1" w:uiPriority="67"/>
-    <w:lsdException w:name="Medium Grid 2 Accent 1" w:uiPriority="68"/>
-    <w:lsdException w:name="Medium Grid 3 Accent 1" w:uiPriority="69"/>
-    <w:lsdException w:name="Dark List Accent 1" w:uiPriority="70"/>
-    <w:lsdException w:name="Colorful Shading Accent 1" w:uiPriority="71"/>
-    <w:lsdException w:name="Colorful List Accent 1" w:uiPriority="72"/>
-    <w:lsdException w:name="Colorful Grid Accent 1" w:uiPriority="73"/>
-    <w:lsdException w:name="Light Shading Accent 2" w:uiPriority="60"/>
-    <w:lsdException w:name="Light List Accent 2" w:uiPriority="61"/>
-    <w:lsdException w:name="Light Grid Accent 2" w:uiPriority="62"/>
-    <w:lsdException w:name="Medium Shading 1 Accent 2" w:uiPriority="63"/>
-    <w:lsdException w:name="Medium Shading 2 Accent 2" w:uiPriority="64"/>
-    <w:lsdException w:name="Medium List 1 Accent 2" w:uiPriority="65"/>
-    <w:lsdException w:name="Medium List 2 Accent 2" w:uiPriority="66"/>
-    <w:lsdException w:name="Medium Grid 1 Accent 2" w:uiPriority="67"/>
-    <w:lsdException w:name="Medium Grid 2 Accent 2" w:uiPriority="68"/>
-    <w:lsdException w:name="Medium Grid 3 Accent 2" w:uiPriority="69"/>
-    <w:lsdException w:name="Dark List Accent 2" w:uiPriority="70"/>
-    <w:lsdException w:name="Colorful Shading Accent 2" w:uiPriority="71"/>
-    <w:lsdException w:name="Colorful List Accent 2" w:uiPriority="72"/>
-    <w:lsdException w:name="Colorful Grid Accent 2" w:uiPriority="73"/>
-    <w:lsdException w:name="Light Shading Accent 3" w:uiPriority="60"/>
-    <w:lsdException w:name="Light List Accent 3" w:uiPriority="61"/>
-    <w:lsdException w:name="Light Grid Accent 3" w:uiPriority="62"/>
-    <w:lsdException w:name="Medium Shading 1 Accent 3" w:uiPriority="63"/>
-    <w:lsdException w:name="Medium Shading 2 Accent 3" w:uiPriority="64"/>
-    <w:lsdException w:name="Medium List 1 Accent 3" w:uiPriority="65"/>
-    <w:lsdException w:name="Medium List 2 Accent 3" w:uiPriority="66"/>
-    <w:lsdException w:name="Medium Grid 1 Accent 3" w:uiPriority="67"/>
-    <w:lsdException w:name="Medium Grid 2 Accent 3" w:uiPriority="68"/>
-    <w:lsdException w:name="Medium Grid 3 Accent 3" w:uiPriority="69"/>
-    <w:lsdException w:name="Dark List Accent 3" w:uiPriority="70"/>
-    <w:lsdException w:name="Colorful Shading Accent 3" w:uiPriority="71"/>
-    <w:lsdException w:name="Colorful List Accent 3" w:uiPriority="72"/>
-    <w:lsdException w:name="Colorful Grid Accent 3" w:uiPriority="73"/>
-    <w:lsdException w:name="Light Shading Accent 4" w:uiPriority="60"/>
-    <w:lsdException w:name="Light List Accent 4" w:uiPriority="61"/>
-    <w:lsdException w:name="Light Grid Accent 4" w:uiPriority="62"/>
-    <w:lsdException w:name="Medium Shading 1 Accent 4" w:uiPriority="63"/>
-    <w:lsdException w:name="Medium Shading 2 Accent 4" w:uiPriority="64"/>
-    <w:lsdException w:name="Medium List 1 Accent 4" w:uiPriority="65"/>
-    <w:lsdException w:name="Medium List 2 Accent 4" w:uiPriority="66"/>
-    <w:lsdException w:name="Medium Grid 1 Accent 4" w:uiPriority="67"/>
-    <w:lsdException w:name="Medium Grid 2 Accent 4" w:uiPriority="68"/>
-    <w:lsdException w:name="Medium Grid 3 Accent 4" w:uiPriority="69"/>
-    <w:lsdException w:name="Dark List Accent 4" w:uiPriority="70"/>
-    <w:lsdException w:name="Colorful Shading Accent 4" w:uiPriority="71"/>
-    <w:lsdException w:name="Colorful List Accent 4" w:uiPriority="72"/>
-    <w:lsdException w:name="Colorful Grid Accent 4" w:uiPriority="73"/>
-    <w:lsdException w:name="Light Shading Accent 5" w:uiPriority="60"/>
-    <w:lsdException w:name="Light List Accent 5" w:uiPriority="61"/>
-    <w:lsdException w:name="Light Grid Accent 5" w:uiPriority="62"/>
-    <w:lsdException w:name="Medium Shading 1 Accent 5" w:uiPriority="63"/>
-    <w:lsdException w:name="Medium Shading 2 Accent 5" w:uiPriority="64"/>
-    <w:lsdException w:name="Medium List 1 Accent 5" w:uiPriority="65"/>
-    <w:lsdException w:name="Medium List 2 Accent 5" w:uiPriority="66"/>
-    <w:lsdException w:name="Medium Grid 1 Accent 5" w:uiPriority="67"/>
-    <w:lsdException w:name="Medium Grid 2 Accent 5" w:uiPriority="68"/>
-    <w:lsdException w:name="Medium Grid 3 Accent 5" w:uiPriority="69"/>
-    <w:lsdException w:name="Dark List Accent 5" w:uiPriority="70"/>
-    <w:lsdException w:name="Colorful Shading Accent 5" w:uiPriority="71"/>
-    <w:lsdException w:name="Colorful List Accent 5" w:uiPriority="72"/>
-    <w:lsdException w:name="Colorful Grid Accent 5" w:uiPriority="73"/>
-    <w:lsdException w:name="Light Shading Accent 6" w:uiPriority="60"/>
-    <w:lsdException w:name="Light List Accent 6" w:uiPriority="61"/>
-    <w:lsdException w:name="Light Grid Accent 6" w:uiPriority="62"/>
-    <w:lsdException w:name="Medium Shading 1 Accent 6" w:uiPriority="63"/>
-    <w:lsdException w:name="Medium Shading 2 Accent 6" w:uiPriority="64"/>
-    <w:lsdException w:name="Medium List 1 Accent 6" w:uiPriority="65"/>
-    <w:lsdException w:name="Medium List 2 Accent 6" w:uiPriority="66"/>
-    <w:lsdException w:name="Medium Grid 1 Accent 6" w:uiPriority="67"/>
-    <w:lsdException w:name="Medium Grid 2 Accent 6" w:uiPriority="68"/>
-    <w:lsdException w:name="Medium Grid 3 Accent 6" w:uiPriority="69"/>
-    <w:lsdException w:name="Dark List Accent 6" w:uiPriority="70"/>
-    <w:lsdException w:name="Colorful Shading Accent 6" w:uiPriority="71"/>
-    <w:lsdException w:name="Colorful List Accent 6" w:uiPriority="72"/>
-    <w:lsdException w:name="Colorful Grid Accent 6" w:uiPriority="73"/>
-    <w:lsdException w:name="Subtle Emphasis" w:uiPriority="19" w:qFormat="1"/>
-    <w:lsdException w:name="Intense Emphasis" w:uiPriority="21" w:qFormat="1"/>
-    <w:lsdException w:name="Subtle Reference" w:uiPriority="31" w:qFormat="1"/>
-    <w:lsdException w:name="Intense Reference" w:uiPriority="32" w:qFormat="1"/>
-    <w:lsdException w:name="Book Title" w:uiPriority="33" w:qFormat="1"/>
-    <w:lsdException w:name="Bibliography" w:semiHidden="1" w:uiPriority="37" w:unhideWhenUsed="1"/>
-    <w:lsdException w:name="TOC Heading" w:semiHidden="1" w:uiPriority="39" w:unhideWhenUsed="1" w:qFormat="1"/>
-    <w:lsdException w:name="Plain Table 1" w:uiPriority="41"/>
-    <w:lsdException w:name="Plain Table 2" w:uiPriority="42"/>
-    <w:lsdException w:name="Plain Table 3" w:uiPriority="43"/>
-    <w:lsdException w:name="Plain Table 4" w:uiPriority="44"/>
-    <w:lsdException w:name="Plain Table 5" w:uiPriority="45"/>
-    <w:lsdException w:name="Grid Table Light" w:uiPriority="40"/>
-    <w:lsdException w:name="Grid Table 1 Light" w:uiPriority="46"/>
-    <w:lsdException w:name="Grid Table 2" w:uiPriority="47"/>
-    <w:lsdException w:name="Grid Table 3" w:uiPriority="48"/>
-    <w:lsdException w:name="Grid Table 4" w:uiPriority="49"/>
-    <w:lsdException w:name="Grid Table 5 Dark" w:uiPriority="50"/>
-    <w:lsdException w:name="Grid Table 6 Colorful" w:uiPriority="51"/>
-    <w:lsdException w:name="Grid Table 7 Colorful" w:uiPriority="52"/>
-    <w:lsdException w:name="Grid Table 1 Light Accent 1" w:uiPriority="46"/>
-    <w:lsdException w:name="Grid Table 2 Accent 1" w:uiPriority="47"/>
-    <w:lsdException w:name="Grid Table 3 Accent 1" w:uiPriority="48"/>
-    <w:lsdException w:name="Grid Table 4 Accent 1" w:uiPriority="49"/>
-    <w:lsdException w:name="Grid Table 5 Dark Accent 1" w:uiPriority="50"/>
-    <w:lsdException w:name="Grid Table 6 Colorful Accent 1" w:uiPriority="51"/>
-    <w:lsdException w:name="Grid Table 7 Colorful Accent 1" w:uiPriority="52"/>
-    <w:lsdException w:name="Grid Table 1 Light Accent 2" w:uiPriority="46"/>
-    <w:lsdException w:name="Grid Table 2 Accent 2" w:uiPriority="47"/>
-    <w:lsdException w:name="Grid Table 3 Accent 2" w:uiPriority="48"/>
-    <w:lsdException w:name="Grid Table 4 Accent 2" w:uiPriority="49"/>
-    <w:lsdException w:name="Grid Table 5 Dark Accent 2" w:uiPriority="50"/>
-    <w:lsdException w:name="Grid Table 6 Colorful Accent 2" w:uiPriority="51"/>
-    <w:lsdException w:name="Grid Table 7 Colorful Accent 2" w:uiPriority="52"/>
-    <w:lsdException w:name="Grid Table 1 Light Accent 3" w:uiPriority="46"/>
-    <w:lsdException w:name="Grid Table 2 Accent 3" w:uiPriority="47"/>
-    <w:lsdException w:name="Grid Table 3 Accent 3" w:uiPriority="48"/>
-    <w:lsdException w:name="Grid Table 4 Accent 3" w:uiPriority="49"/>
-    <w:lsdException w:name="Grid Table 5 Dark Accent 3" w:uiPriority="50"/>
-    <w:lsdException w:name="Grid Table 6 Colorful Accent 3" w:uiPriority="51"/>
-    <w:lsdException w:name="Grid Table 7 Colorful Accent 3" w:uiPriority="52"/>
-    <w:lsdException w:name="Grid Table 1 Light Accent 4" w:uiPriority="46"/>
-    <w:lsdException w:name="Grid Table 2 Accent 4" w:uiPriority="47"/>
-    <w:lsdException w:name="Grid Table 3 Accent 4" w:uiPriority="48"/>
-    <w:lsdException w:name="Grid Table 4 Accent 4" w:uiPriority="49"/>
-    <w:lsdException w:name="Grid Table 5 Dark Accent 4" w:uiPriority="50"/>
-    <w:lsdException w:name="Grid Table 6 Colorful Accent 4" w:uiPriority="51"/>
-    <w:lsdException w:name="Grid Table 7 Colorful Accent 4" w:uiPriority="52"/>
-    <w:lsdException w:name="Grid Table 1 Light Accent 5" w:uiPriority="46"/>
-    <w:lsdException w:name="Grid Table 2 Accent 5" w:uiPriority="47"/>
-    <w:lsdException w:name="Grid Table 3 Accent 5" w:uiPriority="48"/>
-    <w:lsdException w:name="Grid Table 4 Accent 5" w:uiPriority="49"/>
-    <w:lsdException w:name="Grid Table 5 Dark Accent 5" w:uiPriority="50"/>
-    <w:lsdException w:name="Grid Table 6 Colorful Accent 5" w:uiPriority="51"/>
-    <w:lsdException w:name="Grid Table 7 Colorful Accent 5" w:uiPriority="52"/>
-    <w:lsdException w:name="Grid Table 1 Light Accent 6" w:uiPriority="46"/>
-    <w:lsdException w:name="Grid Table 2 Accent 6" w:uiPriority="47"/>
-    <w:lsdException w:name="Grid Table 3 Accent 6" w:uiPriority="48"/>
-    <w:lsdException w:name="Grid Table 4 Accent 6" w:uiPriority="49"/>
-    <w:lsdException w:name="Grid Table 5 Dark Accent 6" w:uiPriority="50"/>
-    <w:lsdException w:name="Grid Table 6 Colorful Accent 6" w:uiPriority="51"/>
-    <w:lsdException w:name="Grid Table 7 Colorful Accent 6" w:uiPriority="52"/>
-    <w:lsdException w:name="List Table 1 Light" w:uiPriority="46"/>
-    <w:lsdException w:name="List Table 2" w:uiPriority="47"/>
-    <w:lsdException w:name="List Table 3" w:uiPriority="48"/>
-    <w:lsdException w:name="List Table 4" w:uiPriority="49"/>
-    <w:lsdException w:name="List Table 5 Dark" w:uiPriority="50"/>
-    <w:lsdException w:name="List Table 6 Colorful" w:uiPriority="51"/>
-    <w:lsdException w:name="List Table 7 Colorful" w:uiPriority="52"/>
-    <w:lsdException w:name="List Table 1 Light Accent 1" w:uiPriority="46"/>
-    <w:lsdException w:name="List Table 2 Accent 1" w:uiPriority="47"/>
-    <w:lsdException w:name="List Table 3 Accent 1" w:uiPriority="48"/>
-    <w:lsdException w:name="List Table 4 Accent 1" w:uiPriority="49"/>
-    <w:lsdException w:name="List Table 5 Dark Accent 1" w:uiPriority="50"/>
-    <w:lsdException w:name="List Table 6 Colorful Accent 1" w:uiPriority="51"/>
-    <w:lsdException w:name="List Table 7 Colorful Accent 1" w:uiPriority="52"/>
-    <w:lsdException w:name="List Table 1 Light Accent 2" w:uiPriority="46"/>
-    <w:lsdException w:name="List Table 2 Accent 2" w:uiPriority="47"/>
-    <w:lsdException w:name="List Table 3 Accent 2" w:uiPriority="48"/>
-    <w:lsdException w:name="List Table 4 Accent 2" w:uiPriority="49"/>
-    <w:lsdException w:name="List Table 5 Dark Accent 2" w:uiPriority="50"/>
-    <w:lsdException w:name="List Table 6 Colorful Accent 2" w:uiPriority="51"/>
-    <w:lsdException w:name="List Table 7 Colorful Accent 2" w:uiPriority="52"/>
-    <w:lsdException w:name="List Table 1 Light Accent 3" w:uiPriority="46"/>
-    <w:lsdException w:name="List Table 2 Accent 3" w:uiPriority="47"/>
-    <w:lsdException w:name="List Table 3 Accent 3" w:uiPriority="48"/>
-    <w:lsdException w:name="List Table 4 Accent 3" w:uiPriority="49"/>
-    <w:lsdException w:name="List Table 5 Dark Accent 3" w:uiPriority="50"/>
-    <w:lsdException w:name="List Table 6 Colorful Accent 3" w:uiPriority="51"/>
-    <w:lsdException w:name="List Table 7 Colorful Accent 3" w:uiPriority="52"/>
-    <w:lsdException w:name="List Table 1 Light Accent 4" w:uiPriority="46"/>
-    <w:lsdException w:name="List Table 2 Accent 4" w:uiPriority="47"/>
-    <w:lsdException w:name="List Table 3 Accent 4" w:uiPriority="48"/>
-    <w:lsdException w:name="List Table 4 Accent 4" w:uiPriority="49"/>
-    <w:lsdException w:name="List Table 5 Dark Accent 4" w:uiPriority="50"/>
-    <w:lsdException w:name="List Table 6 Colorful Accent 4" w:uiPriority="51"/>
-    <w:lsdException w:name="List Table 7 Colorful Accent 4" w:uiPriority="52"/>
-    <w:lsdException w:name="List Table 1 Light Accent 5" w:uiPriority="46"/>
-    <w:lsdException w:name="List Table 2 Accent 5" w:uiPriority="47"/>
-    <w:lsdException w:name="List Table 3 Accent 5" w:uiPriority="48"/>
-    <w:lsdException w:name="List Table 4 Accent 5" w:uiPriority="49"/>
-    <w:lsdException w:name="List Table 5 Dark Accent 5" w:uiPriority="50"/>
-    <w:lsdException w:name="List Table 6 Colorful Accent 5" w:uiPriority="51"/>
-    <w:lsdException w:name="List Table 7 Colorful Accent 5" w:uiPriority="52"/>
-    <w:lsdException w:name="List Table 1 Light Accent 6" w:uiPriority="46"/>
-    <w:lsdException w:name="List Table 2 Accent 6" w:uiPriority="47"/>
-    <w:lsdException w:name="List Table 3 Accent 6" w:uiPriority="48"/>
-    <w:lsdException w:name="List Table 4 Accent 6" w:uiPriority="49"/>
-    <w:lsdException w:name="List Table 5 Dark Accent 6" w:uiPriority="50"/>
-    <w:lsdException w:name="List Table 6 Colorful Accent 6" w:uiPriority="51"/>
-    <w:lsdException w:name="List Table 7 Colorful Accent 6" w:uiPriority="52"/>
-    <w:lsdException w:name="Mention" w:semiHidden="1" w:unhideWhenUsed="1"/>
-    <w:lsdException w:name="Smart Hyperlink" w:semiHidden="1" w:unhideWhenUsed="1"/>
-    <w:lsdException w:name="Hashtag" w:semiHidden="1" w:unhideWhenUsed="1"/>
-    <w:lsdException w:name="Unresolved Mention" w:semiHidden="1" w:unhideWhenUsed="1"/>
-    <w:lsdException w:name="Smart Link" w:semiHidden="1" w:unhideWhenUsed="1"/>
+  <w:latentStyles w:defLockedState="0" w:defUIPriority="99" w:defSemiHidden="1" w:defUnhideWhenUsed="1" w:defQFormat="0" w:count="267">
+    <w:lsdException w:name="Normal" w:semiHidden="0" w:uiPriority="0" w:unhideWhenUsed="0" w:qFormat="1"/>
+    <w:lsdException w:name="heading 1" w:semiHidden="0" w:uiPriority="9" w:unhideWhenUsed="0" w:qFormat="1"/>
+    <w:lsdException w:name="heading 2" w:uiPriority="9" w:qFormat="1"/>
+    <w:lsdException w:name="heading 3" w:uiPriority="9" w:qFormat="1"/>
+    <w:lsdException w:name="heading 4" w:uiPriority="9" w:qFormat="1"/>
+    <w:lsdException w:name="heading 5" w:uiPriority="9" w:qFormat="1"/>
+    <w:lsdException w:name="heading 6" w:uiPriority="9" w:qFormat="1"/>
+    <w:lsdException w:name="heading 7" w:uiPriority="9" w:qFormat="1"/>
+    <w:lsdException w:name="heading 8" w:uiPriority="9" w:qFormat="1"/>
+    <w:lsdException w:name="heading 9" w:uiPriority="9" w:qFormat="1"/>
+    <w:lsdException w:name="toc 1" w:uiPriority="39"/>
+    <w:lsdException w:name="toc 2" w:uiPriority="39"/>
+    <w:lsdException w:name="toc 3" w:uiPriority="39"/>
+    <w:lsdException w:name="toc 4" w:uiPriority="39"/>
+    <w:lsdException w:name="toc 5" w:uiPriority="39"/>
+    <w:lsdException w:name="toc 6" w:uiPriority="39"/>
+    <w:lsdException w:name="toc 7" w:uiPriority="39"/>
+    <w:lsdException w:name="toc 8" w:uiPriority="39"/>
+    <w:lsdException w:name="toc 9" w:uiPriority="39"/>
+    <w:lsdException w:name="caption" w:uiPriority="35" w:qFormat="1"/>
+    <w:lsdException w:name="Title" w:semiHidden="0" w:uiPriority="10" w:unhideWhenUsed="0" w:qFormat="1"/>
+    <w:lsdException w:name="Default Paragraph Font" w:uiPriority="1"/>
+    <w:lsdException w:name="Subtitle" w:semiHidden="0" w:uiPriority="11" w:unhideWhenUsed="0" w:qFormat="1"/>
+    <w:lsdException w:name="Strong" w:semiHidden="0" w:uiPriority="22" w:unhideWhenUsed="0" w:qFormat="1"/>
+    <w:lsdException w:name="Emphasis" w:semiHidden="0" w:uiPriority="20" w:unhideWhenUsed="0" w:qFormat="1"/>
+    <w:lsdException w:name="Normal Table" w:semiHidden="0" w:unhideWhenUsed="0"/>
+    <w:lsdException w:name="Table Subtle 1" w:semiHidden="0" w:unhideWhenUsed="0"/>
+    <w:lsdException w:name="Table Web 2" w:semiHidden="0" w:unhideWhenUsed="0"/>
+    <w:lsdException w:name="Table Web 3" w:semiHidden="0" w:unhideWhenUsed="0"/>
+    <w:lsdException w:name="Table Grid" w:semiHidden="0" w:uiPriority="39" w:unhideWhenUsed="0"/>
+    <w:lsdException w:name="Placeholder Text" w:unhideWhenUsed="0"/>
+    <w:lsdException w:name="No Spacing" w:semiHidden="0" w:uiPriority="1" w:unhideWhenUsed="0" w:qFormat="1"/>
+    <w:lsdException w:name="Light Shading" w:semiHidden="0" w:uiPriority="60" w:unhideWhenUsed="0"/>
+    <w:lsdException w:name="Light List" w:semiHidden="0" w:uiPriority="61" w:unhideWhenUsed="0"/>
+    <w:lsdException w:name="Light Grid" w:semiHidden="0" w:uiPriority="62" w:unhideWhenUsed="0"/>
+    <w:lsdException w:name="Medium Shading 1" w:semiHidden="0" w:uiPriority="63" w:unhideWhenUsed="0"/>
+    <w:lsdException w:name="Medium Shading 2" w:semiHidden="0" w:uiPriority="64" w:unhideWhenUsed="0"/>
+    <w:lsdException w:name="Medium List 1" w:semiHidden="0" w:uiPriority="65" w:unhideWhenUsed="0"/>
+    <w:lsdException w:name="Medium List 2" w:semiHidden="0" w:uiPriority="66" w:unhideWhenUsed="0"/>
+    <w:lsdException w:name="Medium Grid 1" w:semiHidden="0" w:uiPriority="67" w:unhideWhenUsed="0"/>
+    <w:lsdException w:name="Medium Grid 2" w:semiHidden="0" w:uiPriority="68" w:unhideWhenUsed="0"/>
+    <w:lsdException w:name="Medium Grid 3" w:semiHidden="0" w:uiPriority="69" w:unhideWhenUsed="0"/>
+    <w:lsdException w:name="Dark List" w:semiHidden="0" w:uiPriority="70" w:unhideWhenUsed="0"/>
+    <w:lsdException w:name="Colorful Shading" w:semiHidden="0" w:uiPriority="71" w:unhideWhenUsed="0"/>
+    <w:lsdException w:name="Colorful List" w:semiHidden="0" w:uiPriority="72" w:unhideWhenUsed="0"/>
+    <w:lsdException w:name="Colorful Grid" w:semiHidden="0" w:uiPriority="73" w:unhideWhenUsed="0"/>
+    <w:lsdException w:name="Light Shading Accent 1" w:semiHidden="0" w:uiPriority="60" w:unhideWhenUsed="0"/>
+    <w:lsdException w:name="Light List Accent 1" w:semiHidden="0" w:uiPriority="61" w:unhideWhenUsed="0"/>
+    <w:lsdException w:name="Light Grid Accent 1" w:semiHidden="0" w:uiPriority="62" w:unhideWhenUsed="0"/>
+    <w:lsdException w:name="Medium Shading 1 Accent 1" w:semiHidden="0" w:uiPriority="63" w:unhideWhenUsed="0"/>
+    <w:lsdException w:name="Medium Shading 2 Accent 1" w:semiHidden="0" w:uiPriority="64" w:unhideWhenUsed="0"/>
+    <w:lsdException w:name="Medium List 1 Accent 1" w:semiHidden="0" w:uiPriority="65" w:unhideWhenUsed="0"/>
+    <w:lsdException w:name="Revision" w:unhideWhenUsed="0"/>
+    <w:lsdException w:name="List Paragraph" w:semiHidden="0" w:uiPriority="34" w:unhideWhenUsed="0" w:qFormat="1"/>
+    <w:lsdException w:name="Quote" w:semiHidden="0" w:uiPriority="29" w:unhideWhenUsed="0" w:qFormat="1"/>
+    <w:lsdException w:name="Intense Quote" w:semiHidden="0" w:uiPriority="30" w:unhideWhenUsed="0" w:qFormat="1"/>
+    <w:lsdException w:name="Medium List 2 Accent 1" w:semiHidden="0" w:uiPriority="66" w:unhideWhenUsed="0"/>
+    <w:lsdException w:name="Medium Grid 1 Accent 1" w:semiHidden="0" w:uiPriority="67" w:unhideWhenUsed="0"/>
+    <w:lsdException w:name="Medium Grid 2 Accent 1" w:semiHidden="0" w:uiPriority="68" w:unhideWhenUsed="0"/>
+    <w:lsdException w:name="Medium Grid 3 Accent 1" w:semiHidden="0" w:uiPriority="69" w:unhideWhenUsed="0"/>
+    <w:lsdException w:name="Dark List Accent 1" w:semiHidden="0" w:uiPriority="70" w:unhideWhenUsed="0"/>
+    <w:lsdException w:name="Colorful Shading Accent 1" w:semiHidden="0" w:uiPriority="71" w:unhideWhenUsed="0"/>
+    <w:lsdException w:name="Colorful List Accent 1" w:semiHidden="0" w:uiPriority="72" w:unhideWhenUsed="0"/>
+    <w:lsdException w:name="Colorful Grid Accent 1" w:semiHidden="0" w:uiPriority="73" w:unhideWhenUsed="0"/>
+    <w:lsdException w:name="Light Shading Accent 2" w:semiHidden="0" w:uiPriority="60" w:unhideWhenUsed="0"/>
+    <w:lsdException w:name="Light List Accent 2" w:semiHidden="0" w:uiPriority="61" w:unhideWhenUsed="0"/>
+    <w:lsdException w:name="Light Grid Accent 2" w:semiHidden="0" w:uiPriority="62" w:unhideWhenUsed="0"/>
+    <w:lsdException w:name="Medium Shading 1 Accent 2" w:semiHidden="0" w:uiPriority="63" w:unhideWhenUsed="0"/>
+    <w:lsdException w:name="Medium Shading 2 Accent 2" w:semiHidden="0" w:uiPriority="64" w:unhideWhenUsed="0"/>
+    <w:lsdException w:name="Medium List 1 Accent 2" w:semiHidden="0" w:uiPriority="65" w:unhideWhenUsed="0"/>
+    <w:lsdException w:name="Medium List 2 Accent 2" w:semiHidden="0" w:uiPriority="66" w:unhideWhenUsed="0"/>
+    <w:lsdException w:name="Medium Grid 1 Accent 2" w:semiHidden="0" w:uiPriority="67" w:unhideWhenUsed="0"/>
+    <w:lsdException w:name="Medium Grid 2 Accent 2" w:semiHidden="0" w:uiPriority="68" w:unhideWhenUsed="0"/>
+    <w:lsdException w:name="Medium Grid 3 Accent 2" w:semiHidden="0" w:uiPriority="69" w:unhideWhenUsed="0"/>
+    <w:lsdException w:name="Dark List Accent 2" w:semiHidden="0" w:uiPriority="70" w:unhideWhenUsed="0"/>
+    <w:lsdException w:name="Colorful Shading Accent 2" w:semiHidden="0" w:uiPriority="71" w:unhideWhenUsed="0"/>
+    <w:lsdException w:name="Colorful List Accent 2" w:semiHidden="0" w:uiPriority="72" w:unhideWhenUsed="0"/>
+    <w:lsdException w:name="Colorful Grid Accent 2" w:semiHidden="0" w:uiPriority="73" w:unhideWhenUsed="0"/>
+    <w:lsdException w:name="Light Shading Accent 3" w:semiHidden="0" w:uiPriority="60" w:unhideWhenUsed="0"/>
+    <w:lsdException w:name="Light List Accent 3" w:semiHidden="0" w:uiPriority="61" w:unhideWhenUsed="0"/>
+    <w:lsdException w:name="Light Grid Accent 3" w:semiHidden="0" w:uiPriority="62" w:unhideWhenUsed="0"/>
+    <w:lsdException w:name="Medium Shading 1 Accent 3" w:semiHidden="0" w:uiPriority="63" w:unhideWhenUsed="0"/>
+    <w:lsdException w:name="Medium Shading 2 Accent 3" w:semiHidden="0" w:uiPriority="64" w:unhideWhenUsed="0"/>
+    <w:lsdException w:name="Medium List 1 Accent 3" w:semiHidden="0" w:uiPriority="65" w:unhideWhenUsed="0"/>
+    <w:lsdException w:name="Medium List 2 Accent 3" w:semiHidden="0" w:uiPriority="66" w:unhideWhenUsed="0"/>
+    <w:lsdException w:name="Medium Grid 1 Accent 3" w:semiHidden="0" w:uiPriority="67" w:unhideWhenUsed="0"/>
+    <w:lsdException w:name="Medium Grid 2 Accent 3" w:semiHidden="0" w:uiPriority="68" w:unhideWhenUsed="0"/>
+    <w:lsdException w:name="Medium Grid 3 Accent 3" w:semiHidden="0" w:uiPriority="69" w:unhideWhenUsed="0"/>
+    <w:lsdException w:name="Dark List Accent 3" w:semiHidden="0" w:uiPriority="70" w:unhideWhenUsed="0"/>
+    <w:lsdException w:name="Colorful Shading Accent 3" w:semiHidden="0" w:uiPriority="71" w:unhideWhenUsed="0"/>
+    <w:lsdException w:name="Colorful List Accent 3" w:semiHidden="0" w:uiPriority="72" w:unhideWhenUsed="0"/>
+    <w:lsdException w:name="Colorful Grid Accent 3" w:semiHidden="0" w:uiPriority="73" w:unhideWhenUsed="0"/>
+    <w:lsdException w:name="Light Shading Accent 4" w:semiHidden="0" w:uiPriority="60" w:unhideWhenUsed="0"/>
+    <w:lsdException w:name="Light List Accent 4" w:semiHidden="0" w:uiPriority="61" w:unhideWhenUsed="0"/>
+    <w:lsdException w:name="Light Grid Accent 4" w:semiHidden="0" w:uiPriority="62" w:unhideWhenUsed="0"/>
+    <w:lsdException w:name="Medium Shading 1 Accent 4" w:semiHidden="0" w:uiPriority="63" w:unhideWhenUsed="0"/>
+    <w:lsdException w:name="Medium Shading 2 Accent 4" w:semiHidden="0" w:uiPriority="64" w:unhideWhenUsed="0"/>
+    <w:lsdException w:name="Medium List 1 Accent 4" w:semiHidden="0" w:uiPriority="65" w:unhideWhenUsed="0"/>
+    <w:lsdException w:name="Medium List 2 Accent 4" w:semiHidden="0" w:uiPriority="66" w:unhideWhenUsed="0"/>
+    <w:lsdException w:name="Medium Grid 1 Accent 4" w:semiHidden="0" w:uiPriority="67" w:unhideWhenUsed="0"/>
+    <w:lsdException w:name="Medium Grid 2 Accent 4" w:semiHidden="0" w:uiPriority="68" w:unhideWhenUsed="0"/>
+    <w:lsdException w:name="Medium Grid 3 Accent 4" w:semiHidden="0" w:uiPriority="69" w:unhideWhenUsed="0"/>
+    <w:lsdException w:name="Dark List Accent 4" w:semiHidden="0" w:uiPriority="70" w:unhideWhenUsed="0"/>
+    <w:lsdException w:name="Colorful Shading Accent 4" w:semiHidden="0" w:uiPriority="71" w:unhideWhenUsed="0"/>
+    <w:lsdException w:name="Colorful List Accent 4" w:semiHidden="0" w:uiPriority="72" w:unhideWhenUsed="0"/>
+    <w:lsdException w:name="Colorful Grid Accent 4" w:semiHidden="0" w:uiPriority="73" w:unhideWhenUsed="0"/>
+    <w:lsdException w:name="Light Shading Accent 5" w:semiHidden="0" w:uiPriority="60" w:unhideWhenUsed="0"/>
+    <w:lsdException w:name="Light List Accent 5" w:semiHidden="0" w:uiPriority="61" w:unhideWhenUsed="0"/>
+    <w:lsdException w:name="Light Grid Accent 5" w:semiHidden="0" w:uiPriority="62" w:unhideWhenUsed="0"/>
+    <w:lsdException w:name="Medium Shading 1 Accent 5" w:semiHidden="0" w:uiPriority="63" w:unhideWhenUsed="0"/>
+    <w:lsdException w:name="Medium Shading 2 Accent 5" w:semiHidden="0" w:uiPriority="64" w:unhideWhenUsed="0"/>
+    <w:lsdException w:name="Medium List 1 Accent 5" w:semiHidden="0" w:uiPriority="65" w:unhideWhenUsed="0"/>
+    <w:lsdException w:name="Medium List 2 Accent 5" w:semiHidden="0" w:uiPriority="66" w:unhideWhenUsed="0"/>
+    <w:lsdException w:name="Medium Grid 1 Accent 5" w:semiHidden="0" w:uiPriority="67" w:unhideWhenUsed="0"/>
+    <w:lsdException w:name="Medium Grid 2 Accent 5" w:semiHidden="0" w:uiPriority="68" w:unhideWhenUsed="0"/>
+    <w:lsdException w:name="Medium Grid 3 Accent 5" w:semiHidden="0" w:uiPriority="69" w:unhideWhenUsed="0"/>
+    <w:lsdException w:name="Dark List Accent 5" w:semiHidden="0" w:uiPriority="70" w:unhideWhenUsed="0"/>
+    <w:lsdException w:name="Colorful Shading Accent 5" w:semiHidden="0" w:uiPriority="71" w:unhideWhenUsed="0"/>
+    <w:lsdException w:name="Colorful List Accent 5" w:semiHidden="0" w:uiPriority="72" w:unhideWhenUsed="0"/>
+    <w:lsdException w:name="Colorful Grid Accent 5" w:semiHidden="0" w:uiPriority="73" w:unhideWhenUsed="0"/>
+    <w:lsdException w:name="Light Shading Accent 6" w:semiHidden="0" w:uiPriority="60" w:unhideWhenUsed="0"/>
+    <w:lsdException w:name="Light List Accent 6" w:semiHidden="0" w:uiPriority="61" w:unhideWhenUsed="0"/>
+    <w:lsdException w:name="Light Grid Accent 6" w:semiHidden="0" w:uiPriority="62" w:unhideWhenUsed="0"/>
+    <w:lsdException w:name="Medium Shading 1 Accent 6" w:semiHidden="0" w:uiPriority="63" w:unhideWhenUsed="0"/>
+    <w:lsdException w:name="Medium Shading 2 Accent 6" w:semiHidden="0" w:uiPriority="64" w:unhideWhenUsed="0"/>
+    <w:lsdException w:name="Medium List 1 Accent 6" w:semiHidden="0" w:uiPriority="65" w:unhideWhenUsed="0"/>
+    <w:lsdException w:name="Medium List 2 Accent 6" w:semiHidden="0" w:uiPriority="66" w:unhideWhenUsed="0"/>
+    <w:lsdException w:name="Medium Grid 1 Accent 6" w:semiHidden="0" w:uiPriority="67" w:unhideWhenUsed="0"/>
+    <w:lsdException w:name="Medium Grid 2 Accent 6" w:semiHidden="0" w:uiPriority="68" w:unhideWhenUsed="0"/>
+    <w:lsdException w:name="Medium Grid 3 Accent 6" w:semiHidden="0" w:uiPriority="69" w:unhideWhenUsed="0"/>
+    <w:lsdException w:name="Dark List Accent 6" w:semiHidden="0" w:uiPriority="70" w:unhideWhenUsed="0"/>
+    <w:lsdException w:name="Colorful Shading Accent 6" w:semiHidden="0" w:uiPriority="71" w:unhideWhenUsed="0"/>
+    <w:lsdException w:name="Colorful List Accent 6" w:semiHidden="0" w:uiPriority="72" w:unhideWhenUsed="0"/>
+    <w:lsdException w:name="Colorful Grid Accent 6" w:semiHidden="0" w:uiPriority="73" w:unhideWhenUsed="0"/>
+    <w:lsdException w:name="Subtle Emphasis" w:semiHidden="0" w:uiPriority="19" w:unhideWhenUsed="0" w:qFormat="1"/>
+    <w:lsdException w:name="Intense Emphasis" w:semiHidden="0" w:uiPriority="21" w:unhideWhenUsed="0" w:qFormat="1"/>
+    <w:lsdException w:name="Subtle Reference" w:semiHidden="0" w:uiPriority="31" w:unhideWhenUsed="0" w:qFormat="1"/>
+    <w:lsdException w:name="Intense Reference" w:semiHidden="0" w:uiPriority="32" w:unhideWhenUsed="0" w:qFormat="1"/>
+    <w:lsdException w:name="Book Title" w:semiHidden="0" w:uiPriority="33" w:unhideWhenUsed="0" w:qFormat="1"/>
+    <w:lsdException w:name="Bibliography" w:uiPriority="37"/>
+    <w:lsdException w:name="TOC Heading" w:uiPriority="39" w:qFormat="1"/>
   </w:latentStyles>
   <w:style w:type="paragraph" w:default="1" w:styleId="Normal">
     <w:name w:val="Normal"/>
@@ -3284,11 +4004,439 @@
     <w:uiPriority w:val="99"/>
     <w:rsid w:val="003C1A07"/>
   </w:style>
+  <w:style w:type="paragraph" w:styleId="Textodeglobo">
+    <w:name w:val="Balloon Text"/>
+    <w:basedOn w:val="Normal"/>
+    <w:link w:val="TextodegloboCar"/>
+    <w:uiPriority w:val="99"/>
+    <w:semiHidden/>
+    <w:unhideWhenUsed/>
+    <w:rsid w:val="00B11505"/>
+    <w:pPr>
+      <w:spacing w:line="240" w:lineRule="auto"/>
+    </w:pPr>
+    <w:rPr>
+      <w:rFonts w:ascii="Tahoma" w:hAnsi="Tahoma" w:cs="Tahoma"/>
+      <w:sz w:val="16"/>
+      <w:szCs w:val="16"/>
+    </w:rPr>
+  </w:style>
+  <w:style w:type="character" w:customStyle="1" w:styleId="TextodegloboCar">
+    <w:name w:val="Texto de globo Car"/>
+    <w:basedOn w:val="Fuentedeprrafopredeter"/>
+    <w:link w:val="Textodeglobo"/>
+    <w:uiPriority w:val="99"/>
+    <w:semiHidden/>
+    <w:rsid w:val="00B11505"/>
+    <w:rPr>
+      <w:rFonts w:ascii="Tahoma" w:hAnsi="Tahoma" w:cs="Tahoma"/>
+      <w:sz w:val="16"/>
+      <w:szCs w:val="16"/>
+    </w:rPr>
+  </w:style>
+</w:styles>
+</file>
+
+<file path=word/stylesWithEffects.xml><?xml version="1.0" encoding="utf-8"?>
+<w:styles xmlns:wpc="http://schemas.microsoft.com/office/word/2010/wordprocessingCanvas" xmlns:mc="http://schemas.openxmlformats.org/markup-compatibility/2006" xmlns:o="urn:schemas-microsoft-com:office:office" xmlns:r="http://schemas.openxmlformats.org/officeDocument/2006/relationships" xmlns:m="http://schemas.openxmlformats.org/officeDocument/2006/math" xmlns:v="urn:schemas-microsoft-com:vml" xmlns:wp14="http://schemas.microsoft.com/office/word/2010/wordprocessingDrawing" xmlns:wp="http://schemas.openxmlformats.org/drawingml/2006/wordprocessingDrawing" xmlns:w10="urn:schemas-microsoft-com:office:word" xmlns:w="http://schemas.openxmlformats.org/wordprocessingml/2006/main" xmlns:w14="http://schemas.microsoft.com/office/word/2010/wordml" xmlns:wpg="http://schemas.microsoft.com/office/word/2010/wordprocessingGroup" xmlns:wpi="http://schemas.microsoft.com/office/word/2010/wordprocessingInk" xmlns:wne="http://schemas.microsoft.com/office/word/2006/wordml" xmlns:wps="http://schemas.microsoft.com/office/word/2010/wordprocessingShape" mc:Ignorable="w14 wp14">
+  <w:docDefaults>
+    <w:rPrDefault>
+      <w:rPr>
+        <w:rFonts w:ascii="Arial" w:eastAsia="Arial" w:hAnsi="Arial" w:cs="Arial"/>
+        <w:sz w:val="22"/>
+        <w:szCs w:val="22"/>
+        <w:lang w:val="es" w:eastAsia="es-AR" w:bidi="ar-SA"/>
+      </w:rPr>
+    </w:rPrDefault>
+    <w:pPrDefault>
+      <w:pPr>
+        <w:spacing w:line="276" w:lineRule="auto"/>
+      </w:pPr>
+    </w:pPrDefault>
+  </w:docDefaults>
+  <w:latentStyles w:defLockedState="0" w:defUIPriority="99" w:defSemiHidden="1" w:defUnhideWhenUsed="1" w:defQFormat="0" w:count="267">
+    <w:lsdException w:name="Normal" w:semiHidden="0" w:uiPriority="0" w:unhideWhenUsed="0" w:qFormat="1"/>
+    <w:lsdException w:name="heading 1" w:semiHidden="0" w:uiPriority="9" w:unhideWhenUsed="0" w:qFormat="1"/>
+    <w:lsdException w:name="heading 2" w:uiPriority="9" w:qFormat="1"/>
+    <w:lsdException w:name="heading 3" w:uiPriority="9" w:qFormat="1"/>
+    <w:lsdException w:name="heading 4" w:uiPriority="9" w:qFormat="1"/>
+    <w:lsdException w:name="heading 5" w:uiPriority="9" w:qFormat="1"/>
+    <w:lsdException w:name="heading 6" w:uiPriority="9" w:qFormat="1"/>
+    <w:lsdException w:name="heading 7" w:uiPriority="9" w:qFormat="1"/>
+    <w:lsdException w:name="heading 8" w:uiPriority="9" w:qFormat="1"/>
+    <w:lsdException w:name="heading 9" w:uiPriority="9" w:qFormat="1"/>
+    <w:lsdException w:name="toc 1" w:uiPriority="39"/>
+    <w:lsdException w:name="toc 2" w:uiPriority="39"/>
+    <w:lsdException w:name="toc 3" w:uiPriority="39"/>
+    <w:lsdException w:name="toc 4" w:uiPriority="39"/>
+    <w:lsdException w:name="toc 5" w:uiPriority="39"/>
+    <w:lsdException w:name="toc 6" w:uiPriority="39"/>
+    <w:lsdException w:name="toc 7" w:uiPriority="39"/>
+    <w:lsdException w:name="toc 8" w:uiPriority="39"/>
+    <w:lsdException w:name="toc 9" w:uiPriority="39"/>
+    <w:lsdException w:name="caption" w:uiPriority="35" w:qFormat="1"/>
+    <w:lsdException w:name="Title" w:semiHidden="0" w:uiPriority="10" w:unhideWhenUsed="0" w:qFormat="1"/>
+    <w:lsdException w:name="Default Paragraph Font" w:uiPriority="1"/>
+    <w:lsdException w:name="Subtitle" w:semiHidden="0" w:uiPriority="11" w:unhideWhenUsed="0" w:qFormat="1"/>
+    <w:lsdException w:name="Strong" w:semiHidden="0" w:uiPriority="22" w:unhideWhenUsed="0" w:qFormat="1"/>
+    <w:lsdException w:name="Emphasis" w:semiHidden="0" w:uiPriority="20" w:unhideWhenUsed="0" w:qFormat="1"/>
+    <w:lsdException w:name="Normal Table" w:semiHidden="0" w:unhideWhenUsed="0"/>
+    <w:lsdException w:name="Table Subtle 1" w:semiHidden="0" w:unhideWhenUsed="0"/>
+    <w:lsdException w:name="Table Web 2" w:semiHidden="0" w:unhideWhenUsed="0"/>
+    <w:lsdException w:name="Table Web 3" w:semiHidden="0" w:unhideWhenUsed="0"/>
+    <w:lsdException w:name="Table Grid" w:semiHidden="0" w:uiPriority="39" w:unhideWhenUsed="0"/>
+    <w:lsdException w:name="Placeholder Text" w:unhideWhenUsed="0"/>
+    <w:lsdException w:name="No Spacing" w:semiHidden="0" w:uiPriority="1" w:unhideWhenUsed="0" w:qFormat="1"/>
+    <w:lsdException w:name="Light Shading" w:semiHidden="0" w:uiPriority="60" w:unhideWhenUsed="0"/>
+    <w:lsdException w:name="Light List" w:semiHidden="0" w:uiPriority="61" w:unhideWhenUsed="0"/>
+    <w:lsdException w:name="Light Grid" w:semiHidden="0" w:uiPriority="62" w:unhideWhenUsed="0"/>
+    <w:lsdException w:name="Medium Shading 1" w:semiHidden="0" w:uiPriority="63" w:unhideWhenUsed="0"/>
+    <w:lsdException w:name="Medium Shading 2" w:semiHidden="0" w:uiPriority="64" w:unhideWhenUsed="0"/>
+    <w:lsdException w:name="Medium List 1" w:semiHidden="0" w:uiPriority="65" w:unhideWhenUsed="0"/>
+    <w:lsdException w:name="Medium List 2" w:semiHidden="0" w:uiPriority="66" w:unhideWhenUsed="0"/>
+    <w:lsdException w:name="Medium Grid 1" w:semiHidden="0" w:uiPriority="67" w:unhideWhenUsed="0"/>
+    <w:lsdException w:name="Medium Grid 2" w:semiHidden="0" w:uiPriority="68" w:unhideWhenUsed="0"/>
+    <w:lsdException w:name="Medium Grid 3" w:semiHidden="0" w:uiPriority="69" w:unhideWhenUsed="0"/>
+    <w:lsdException w:name="Dark List" w:semiHidden="0" w:uiPriority="70" w:unhideWhenUsed="0"/>
+    <w:lsdException w:name="Colorful Shading" w:semiHidden="0" w:uiPriority="71" w:unhideWhenUsed="0"/>
+    <w:lsdException w:name="Colorful List" w:semiHidden="0" w:uiPriority="72" w:unhideWhenUsed="0"/>
+    <w:lsdException w:name="Colorful Grid" w:semiHidden="0" w:uiPriority="73" w:unhideWhenUsed="0"/>
+    <w:lsdException w:name="Light Shading Accent 1" w:semiHidden="0" w:uiPriority="60" w:unhideWhenUsed="0"/>
+    <w:lsdException w:name="Light List Accent 1" w:semiHidden="0" w:uiPriority="61" w:unhideWhenUsed="0"/>
+    <w:lsdException w:name="Light Grid Accent 1" w:semiHidden="0" w:uiPriority="62" w:unhideWhenUsed="0"/>
+    <w:lsdException w:name="Medium Shading 1 Accent 1" w:semiHidden="0" w:uiPriority="63" w:unhideWhenUsed="0"/>
+    <w:lsdException w:name="Medium Shading 2 Accent 1" w:semiHidden="0" w:uiPriority="64" w:unhideWhenUsed="0"/>
+    <w:lsdException w:name="Medium List 1 Accent 1" w:semiHidden="0" w:uiPriority="65" w:unhideWhenUsed="0"/>
+    <w:lsdException w:name="Revision" w:unhideWhenUsed="0"/>
+    <w:lsdException w:name="List Paragraph" w:semiHidden="0" w:uiPriority="34" w:unhideWhenUsed="0" w:qFormat="1"/>
+    <w:lsdException w:name="Quote" w:semiHidden="0" w:uiPriority="29" w:unhideWhenUsed="0" w:qFormat="1"/>
+    <w:lsdException w:name="Intense Quote" w:semiHidden="0" w:uiPriority="30" w:unhideWhenUsed="0" w:qFormat="1"/>
+    <w:lsdException w:name="Medium List 2 Accent 1" w:semiHidden="0" w:uiPriority="66" w:unhideWhenUsed="0"/>
+    <w:lsdException w:name="Medium Grid 1 Accent 1" w:semiHidden="0" w:uiPriority="67" w:unhideWhenUsed="0"/>
+    <w:lsdException w:name="Medium Grid 2 Accent 1" w:semiHidden="0" w:uiPriority="68" w:unhideWhenUsed="0"/>
+    <w:lsdException w:name="Medium Grid 3 Accent 1" w:semiHidden="0" w:uiPriority="69" w:unhideWhenUsed="0"/>
+    <w:lsdException w:name="Dark List Accent 1" w:semiHidden="0" w:uiPriority="70" w:unhideWhenUsed="0"/>
+    <w:lsdException w:name="Colorful Shading Accent 1" w:semiHidden="0" w:uiPriority="71" w:unhideWhenUsed="0"/>
+    <w:lsdException w:name="Colorful List Accent 1" w:semiHidden="0" w:uiPriority="72" w:unhideWhenUsed="0"/>
+    <w:lsdException w:name="Colorful Grid Accent 1" w:semiHidden="0" w:uiPriority="73" w:unhideWhenUsed="0"/>
+    <w:lsdException w:name="Light Shading Accent 2" w:semiHidden="0" w:uiPriority="60" w:unhideWhenUsed="0"/>
+    <w:lsdException w:name="Light List Accent 2" w:semiHidden="0" w:uiPriority="61" w:unhideWhenUsed="0"/>
+    <w:lsdException w:name="Light Grid Accent 2" w:semiHidden="0" w:uiPriority="62" w:unhideWhenUsed="0"/>
+    <w:lsdException w:name="Medium Shading 1 Accent 2" w:semiHidden="0" w:uiPriority="63" w:unhideWhenUsed="0"/>
+    <w:lsdException w:name="Medium Shading 2 Accent 2" w:semiHidden="0" w:uiPriority="64" w:unhideWhenUsed="0"/>
+    <w:lsdException w:name="Medium List 1 Accent 2" w:semiHidden="0" w:uiPriority="65" w:unhideWhenUsed="0"/>
+    <w:lsdException w:name="Medium List 2 Accent 2" w:semiHidden="0" w:uiPriority="66" w:unhideWhenUsed="0"/>
+    <w:lsdException w:name="Medium Grid 1 Accent 2" w:semiHidden="0" w:uiPriority="67" w:unhideWhenUsed="0"/>
+    <w:lsdException w:name="Medium Grid 2 Accent 2" w:semiHidden="0" w:uiPriority="68" w:unhideWhenUsed="0"/>
+    <w:lsdException w:name="Medium Grid 3 Accent 2" w:semiHidden="0" w:uiPriority="69" w:unhideWhenUsed="0"/>
+    <w:lsdException w:name="Dark List Accent 2" w:semiHidden="0" w:uiPriority="70" w:unhideWhenUsed="0"/>
+    <w:lsdException w:name="Colorful Shading Accent 2" w:semiHidden="0" w:uiPriority="71" w:unhideWhenUsed="0"/>
+    <w:lsdException w:name="Colorful List Accent 2" w:semiHidden="0" w:uiPriority="72" w:unhideWhenUsed="0"/>
+    <w:lsdException w:name="Colorful Grid Accent 2" w:semiHidden="0" w:uiPriority="73" w:unhideWhenUsed="0"/>
+    <w:lsdException w:name="Light Shading Accent 3" w:semiHidden="0" w:uiPriority="60" w:unhideWhenUsed="0"/>
+    <w:lsdException w:name="Light List Accent 3" w:semiHidden="0" w:uiPriority="61" w:unhideWhenUsed="0"/>
+    <w:lsdException w:name="Light Grid Accent 3" w:semiHidden="0" w:uiPriority="62" w:unhideWhenUsed="0"/>
+    <w:lsdException w:name="Medium Shading 1 Accent 3" w:semiHidden="0" w:uiPriority="63" w:unhideWhenUsed="0"/>
+    <w:lsdException w:name="Medium Shading 2 Accent 3" w:semiHidden="0" w:uiPriority="64" w:unhideWhenUsed="0"/>
+    <w:lsdException w:name="Medium List 1 Accent 3" w:semiHidden="0" w:uiPriority="65" w:unhideWhenUsed="0"/>
+    <w:lsdException w:name="Medium List 2 Accent 3" w:semiHidden="0" w:uiPriority="66" w:unhideWhenUsed="0"/>
+    <w:lsdException w:name="Medium Grid 1 Accent 3" w:semiHidden="0" w:uiPriority="67" w:unhideWhenUsed="0"/>
+    <w:lsdException w:name="Medium Grid 2 Accent 3" w:semiHidden="0" w:uiPriority="68" w:unhideWhenUsed="0"/>
+    <w:lsdException w:name="Medium Grid 3 Accent 3" w:semiHidden="0" w:uiPriority="69" w:unhideWhenUsed="0"/>
+    <w:lsdException w:name="Dark List Accent 3" w:semiHidden="0" w:uiPriority="70" w:unhideWhenUsed="0"/>
+    <w:lsdException w:name="Colorful Shading Accent 3" w:semiHidden="0" w:uiPriority="71" w:unhideWhenUsed="0"/>
+    <w:lsdException w:name="Colorful List Accent 3" w:semiHidden="0" w:uiPriority="72" w:unhideWhenUsed="0"/>
+    <w:lsdException w:name="Colorful Grid Accent 3" w:semiHidden="0" w:uiPriority="73" w:unhideWhenUsed="0"/>
+    <w:lsdException w:name="Light Shading Accent 4" w:semiHidden="0" w:uiPriority="60" w:unhideWhenUsed="0"/>
+    <w:lsdException w:name="Light List Accent 4" w:semiHidden="0" w:uiPriority="61" w:unhideWhenUsed="0"/>
+    <w:lsdException w:name="Light Grid Accent 4" w:semiHidden="0" w:uiPriority="62" w:unhideWhenUsed="0"/>
+    <w:lsdException w:name="Medium Shading 1 Accent 4" w:semiHidden="0" w:uiPriority="63" w:unhideWhenUsed="0"/>
+    <w:lsdException w:name="Medium Shading 2 Accent 4" w:semiHidden="0" w:uiPriority="64" w:unhideWhenUsed="0"/>
+    <w:lsdException w:name="Medium List 1 Accent 4" w:semiHidden="0" w:uiPriority="65" w:unhideWhenUsed="0"/>
+    <w:lsdException w:name="Medium List 2 Accent 4" w:semiHidden="0" w:uiPriority="66" w:unhideWhenUsed="0"/>
+    <w:lsdException w:name="Medium Grid 1 Accent 4" w:semiHidden="0" w:uiPriority="67" w:unhideWhenUsed="0"/>
+    <w:lsdException w:name="Medium Grid 2 Accent 4" w:semiHidden="0" w:uiPriority="68" w:unhideWhenUsed="0"/>
+    <w:lsdException w:name="Medium Grid 3 Accent 4" w:semiHidden="0" w:uiPriority="69" w:unhideWhenUsed="0"/>
+    <w:lsdException w:name="Dark List Accent 4" w:semiHidden="0" w:uiPriority="70" w:unhideWhenUsed="0"/>
+    <w:lsdException w:name="Colorful Shading Accent 4" w:semiHidden="0" w:uiPriority="71" w:unhideWhenUsed="0"/>
+    <w:lsdException w:name="Colorful List Accent 4" w:semiHidden="0" w:uiPriority="72" w:unhideWhenUsed="0"/>
+    <w:lsdException w:name="Colorful Grid Accent 4" w:semiHidden="0" w:uiPriority="73" w:unhideWhenUsed="0"/>
+    <w:lsdException w:name="Light Shading Accent 5" w:semiHidden="0" w:uiPriority="60" w:unhideWhenUsed="0"/>
+    <w:lsdException w:name="Light List Accent 5" w:semiHidden="0" w:uiPriority="61" w:unhideWhenUsed="0"/>
+    <w:lsdException w:name="Light Grid Accent 5" w:semiHidden="0" w:uiPriority="62" w:unhideWhenUsed="0"/>
+    <w:lsdException w:name="Medium Shading 1 Accent 5" w:semiHidden="0" w:uiPriority="63" w:unhideWhenUsed="0"/>
+    <w:lsdException w:name="Medium Shading 2 Accent 5" w:semiHidden="0" w:uiPriority="64" w:unhideWhenUsed="0"/>
+    <w:lsdException w:name="Medium List 1 Accent 5" w:semiHidden="0" w:uiPriority="65" w:unhideWhenUsed="0"/>
+    <w:lsdException w:name="Medium List 2 Accent 5" w:semiHidden="0" w:uiPriority="66" w:unhideWhenUsed="0"/>
+    <w:lsdException w:name="Medium Grid 1 Accent 5" w:semiHidden="0" w:uiPriority="67" w:unhideWhenUsed="0"/>
+    <w:lsdException w:name="Medium Grid 2 Accent 5" w:semiHidden="0" w:uiPriority="68" w:unhideWhenUsed="0"/>
+    <w:lsdException w:name="Medium Grid 3 Accent 5" w:semiHidden="0" w:uiPriority="69" w:unhideWhenUsed="0"/>
+    <w:lsdException w:name="Dark List Accent 5" w:semiHidden="0" w:uiPriority="70" w:unhideWhenUsed="0"/>
+    <w:lsdException w:name="Colorful Shading Accent 5" w:semiHidden="0" w:uiPriority="71" w:unhideWhenUsed="0"/>
+    <w:lsdException w:name="Colorful List Accent 5" w:semiHidden="0" w:uiPriority="72" w:unhideWhenUsed="0"/>
+    <w:lsdException w:name="Colorful Grid Accent 5" w:semiHidden="0" w:uiPriority="73" w:unhideWhenUsed="0"/>
+    <w:lsdException w:name="Light Shading Accent 6" w:semiHidden="0" w:uiPriority="60" w:unhideWhenUsed="0"/>
+    <w:lsdException w:name="Light List Accent 6" w:semiHidden="0" w:uiPriority="61" w:unhideWhenUsed="0"/>
+    <w:lsdException w:name="Light Grid Accent 6" w:semiHidden="0" w:uiPriority="62" w:unhideWhenUsed="0"/>
+    <w:lsdException w:name="Medium Shading 1 Accent 6" w:semiHidden="0" w:uiPriority="63" w:unhideWhenUsed="0"/>
+    <w:lsdException w:name="Medium Shading 2 Accent 6" w:semiHidden="0" w:uiPriority="64" w:unhideWhenUsed="0"/>
+    <w:lsdException w:name="Medium List 1 Accent 6" w:semiHidden="0" w:uiPriority="65" w:unhideWhenUsed="0"/>
+    <w:lsdException w:name="Medium List 2 Accent 6" w:semiHidden="0" w:uiPriority="66" w:unhideWhenUsed="0"/>
+    <w:lsdException w:name="Medium Grid 1 Accent 6" w:semiHidden="0" w:uiPriority="67" w:unhideWhenUsed="0"/>
+    <w:lsdException w:name="Medium Grid 2 Accent 6" w:semiHidden="0" w:uiPriority="68" w:unhideWhenUsed="0"/>
+    <w:lsdException w:name="Medium Grid 3 Accent 6" w:semiHidden="0" w:uiPriority="69" w:unhideWhenUsed="0"/>
+    <w:lsdException w:name="Dark List Accent 6" w:semiHidden="0" w:uiPriority="70" w:unhideWhenUsed="0"/>
+    <w:lsdException w:name="Colorful Shading Accent 6" w:semiHidden="0" w:uiPriority="71" w:unhideWhenUsed="0"/>
+    <w:lsdException w:name="Colorful List Accent 6" w:semiHidden="0" w:uiPriority="72" w:unhideWhenUsed="0"/>
+    <w:lsdException w:name="Colorful Grid Accent 6" w:semiHidden="0" w:uiPriority="73" w:unhideWhenUsed="0"/>
+    <w:lsdException w:name="Subtle Emphasis" w:semiHidden="0" w:uiPriority="19" w:unhideWhenUsed="0" w:qFormat="1"/>
+    <w:lsdException w:name="Intense Emphasis" w:semiHidden="0" w:uiPriority="21" w:unhideWhenUsed="0" w:qFormat="1"/>
+    <w:lsdException w:name="Subtle Reference" w:semiHidden="0" w:uiPriority="31" w:unhideWhenUsed="0" w:qFormat="1"/>
+    <w:lsdException w:name="Intense Reference" w:semiHidden="0" w:uiPriority="32" w:unhideWhenUsed="0" w:qFormat="1"/>
+    <w:lsdException w:name="Book Title" w:semiHidden="0" w:uiPriority="33" w:unhideWhenUsed="0" w:qFormat="1"/>
+    <w:lsdException w:name="Bibliography" w:uiPriority="37"/>
+    <w:lsdException w:name="TOC Heading" w:uiPriority="39" w:qFormat="1"/>
+  </w:latentStyles>
+  <w:style w:type="paragraph" w:default="1" w:styleId="Normal">
+    <w:name w:val="Normal"/>
+  </w:style>
+  <w:style w:type="paragraph" w:styleId="Ttulo1">
+    <w:name w:val="heading 1"/>
+    <w:basedOn w:val="Normal"/>
+    <w:next w:val="Normal"/>
+    <w:pPr>
+      <w:keepNext/>
+      <w:keepLines/>
+      <w:spacing w:before="400" w:after="120"/>
+      <w:outlineLvl w:val="0"/>
+    </w:pPr>
+    <w:rPr>
+      <w:sz w:val="40"/>
+      <w:szCs w:val="40"/>
+    </w:rPr>
+  </w:style>
+  <w:style w:type="paragraph" w:styleId="Ttulo2">
+    <w:name w:val="heading 2"/>
+    <w:basedOn w:val="Normal"/>
+    <w:next w:val="Normal"/>
+    <w:pPr>
+      <w:keepNext/>
+      <w:keepLines/>
+      <w:spacing w:before="360" w:after="120"/>
+      <w:outlineLvl w:val="1"/>
+    </w:pPr>
+    <w:rPr>
+      <w:sz w:val="32"/>
+      <w:szCs w:val="32"/>
+    </w:rPr>
+  </w:style>
+  <w:style w:type="paragraph" w:styleId="Ttulo3">
+    <w:name w:val="heading 3"/>
+    <w:basedOn w:val="Normal"/>
+    <w:next w:val="Normal"/>
+    <w:pPr>
+      <w:keepNext/>
+      <w:keepLines/>
+      <w:spacing w:before="320" w:after="80"/>
+      <w:outlineLvl w:val="2"/>
+    </w:pPr>
+    <w:rPr>
+      <w:color w:val="434343"/>
+      <w:sz w:val="28"/>
+      <w:szCs w:val="28"/>
+    </w:rPr>
+  </w:style>
+  <w:style w:type="paragraph" w:styleId="Ttulo4">
+    <w:name w:val="heading 4"/>
+    <w:basedOn w:val="Normal"/>
+    <w:next w:val="Normal"/>
+    <w:pPr>
+      <w:keepNext/>
+      <w:keepLines/>
+      <w:spacing w:before="280" w:after="80"/>
+      <w:outlineLvl w:val="3"/>
+    </w:pPr>
+    <w:rPr>
+      <w:color w:val="666666"/>
+      <w:sz w:val="24"/>
+      <w:szCs w:val="24"/>
+    </w:rPr>
+  </w:style>
+  <w:style w:type="paragraph" w:styleId="Ttulo5">
+    <w:name w:val="heading 5"/>
+    <w:basedOn w:val="Normal"/>
+    <w:next w:val="Normal"/>
+    <w:pPr>
+      <w:keepNext/>
+      <w:keepLines/>
+      <w:spacing w:before="240" w:after="80"/>
+      <w:outlineLvl w:val="4"/>
+    </w:pPr>
+    <w:rPr>
+      <w:color w:val="666666"/>
+    </w:rPr>
+  </w:style>
+  <w:style w:type="paragraph" w:styleId="Ttulo6">
+    <w:name w:val="heading 6"/>
+    <w:basedOn w:val="Normal"/>
+    <w:next w:val="Normal"/>
+    <w:pPr>
+      <w:keepNext/>
+      <w:keepLines/>
+      <w:spacing w:before="240" w:after="80"/>
+      <w:outlineLvl w:val="5"/>
+    </w:pPr>
+    <w:rPr>
+      <w:i/>
+      <w:color w:val="666666"/>
+    </w:rPr>
+  </w:style>
+  <w:style w:type="character" w:default="1" w:styleId="Fuentedeprrafopredeter">
+    <w:name w:val="Default Paragraph Font"/>
+    <w:uiPriority w:val="1"/>
+    <w:semiHidden/>
+    <w:unhideWhenUsed/>
+  </w:style>
+  <w:style w:type="table" w:default="1" w:styleId="Tablanormal">
+    <w:name w:val="Normal Table"/>
+    <w:uiPriority w:val="99"/>
+    <w:semiHidden/>
+    <w:unhideWhenUsed/>
+    <w:tblPr>
+      <w:tblInd w:w="0" w:type="dxa"/>
+      <w:tblCellMar>
+        <w:top w:w="0" w:type="dxa"/>
+        <w:left w:w="108" w:type="dxa"/>
+        <w:bottom w:w="0" w:type="dxa"/>
+        <w:right w:w="108" w:type="dxa"/>
+      </w:tblCellMar>
+    </w:tblPr>
+  </w:style>
+  <w:style w:type="numbering" w:default="1" w:styleId="Sinlista">
+    <w:name w:val="No List"/>
+    <w:uiPriority w:val="99"/>
+    <w:semiHidden/>
+    <w:unhideWhenUsed/>
+  </w:style>
+  <w:style w:type="table" w:customStyle="1" w:styleId="TableNormal">
+    <w:name w:val="Table Normal"/>
+    <w:tblPr>
+      <w:tblCellMar>
+        <w:top w:w="0" w:type="dxa"/>
+        <w:left w:w="0" w:type="dxa"/>
+        <w:bottom w:w="0" w:type="dxa"/>
+        <w:right w:w="0" w:type="dxa"/>
+      </w:tblCellMar>
+    </w:tblPr>
+  </w:style>
+  <w:style w:type="paragraph" w:styleId="Ttulo">
+    <w:name w:val="Title"/>
+    <w:basedOn w:val="Normal"/>
+    <w:next w:val="Normal"/>
+    <w:pPr>
+      <w:keepNext/>
+      <w:keepLines/>
+      <w:spacing w:after="60"/>
+    </w:pPr>
+    <w:rPr>
+      <w:sz w:val="52"/>
+      <w:szCs w:val="52"/>
+    </w:rPr>
+  </w:style>
+  <w:style w:type="paragraph" w:styleId="Subttulo">
+    <w:name w:val="Subtitle"/>
+    <w:basedOn w:val="Normal"/>
+    <w:next w:val="Normal"/>
+    <w:pPr>
+      <w:keepNext/>
+      <w:keepLines/>
+      <w:spacing w:after="320"/>
+    </w:pPr>
+    <w:rPr>
+      <w:color w:val="666666"/>
+      <w:sz w:val="30"/>
+      <w:szCs w:val="30"/>
+    </w:rPr>
+  </w:style>
+  <w:style w:type="paragraph" w:styleId="Encabezado">
+    <w:name w:val="header"/>
+    <w:basedOn w:val="Normal"/>
+    <w:link w:val="EncabezadoCar"/>
+    <w:uiPriority w:val="99"/>
+    <w:unhideWhenUsed/>
+    <w:rsid w:val="003C1A07"/>
+    <w:pPr>
+      <w:tabs>
+        <w:tab w:val="center" w:pos="4419"/>
+        <w:tab w:val="right" w:pos="8838"/>
+      </w:tabs>
+      <w:spacing w:line="240" w:lineRule="auto"/>
+    </w:pPr>
+  </w:style>
+  <w:style w:type="character" w:customStyle="1" w:styleId="EncabezadoCar">
+    <w:name w:val="Encabezado Car"/>
+    <w:basedOn w:val="Fuentedeprrafopredeter"/>
+    <w:link w:val="Encabezado"/>
+    <w:uiPriority w:val="99"/>
+    <w:rsid w:val="003C1A07"/>
+  </w:style>
+  <w:style w:type="paragraph" w:styleId="Piedepgina">
+    <w:name w:val="footer"/>
+    <w:basedOn w:val="Normal"/>
+    <w:link w:val="PiedepginaCar"/>
+    <w:uiPriority w:val="99"/>
+    <w:unhideWhenUsed/>
+    <w:rsid w:val="003C1A07"/>
+    <w:pPr>
+      <w:tabs>
+        <w:tab w:val="center" w:pos="4419"/>
+        <w:tab w:val="right" w:pos="8838"/>
+      </w:tabs>
+      <w:spacing w:line="240" w:lineRule="auto"/>
+    </w:pPr>
+  </w:style>
+  <w:style w:type="character" w:customStyle="1" w:styleId="PiedepginaCar">
+    <w:name w:val="Pie de página Car"/>
+    <w:basedOn w:val="Fuentedeprrafopredeter"/>
+    <w:link w:val="Piedepgina"/>
+    <w:uiPriority w:val="99"/>
+    <w:rsid w:val="003C1A07"/>
+  </w:style>
+  <w:style w:type="paragraph" w:styleId="Textodeglobo">
+    <w:name w:val="Balloon Text"/>
+    <w:basedOn w:val="Normal"/>
+    <w:link w:val="TextodegloboCar"/>
+    <w:uiPriority w:val="99"/>
+    <w:semiHidden/>
+    <w:unhideWhenUsed/>
+    <w:rsid w:val="00B11505"/>
+    <w:pPr>
+      <w:spacing w:line="240" w:lineRule="auto"/>
+    </w:pPr>
+    <w:rPr>
+      <w:rFonts w:ascii="Tahoma" w:hAnsi="Tahoma" w:cs="Tahoma"/>
+      <w:sz w:val="16"/>
+      <w:szCs w:val="16"/>
+    </w:rPr>
+  </w:style>
+  <w:style w:type="character" w:customStyle="1" w:styleId="TextodegloboCar">
+    <w:name w:val="Texto de globo Car"/>
+    <w:basedOn w:val="Fuentedeprrafopredeter"/>
+    <w:link w:val="Textodeglobo"/>
+    <w:uiPriority w:val="99"/>
+    <w:semiHidden/>
+    <w:rsid w:val="00B11505"/>
+    <w:rPr>
+      <w:rFonts w:ascii="Tahoma" w:hAnsi="Tahoma" w:cs="Tahoma"/>
+      <w:sz w:val="16"/>
+      <w:szCs w:val="16"/>
+    </w:rPr>
+  </w:style>
 </w:styles>
 </file>
 
 <file path=word/glossary/document.xml><?xml version="1.0" encoding="utf-8"?>
-<w:glossaryDocument xmlns:wpc="http://schemas.microsoft.com/office/word/2010/wordprocessingCanvas" xmlns:cx="http://schemas.microsoft.com/office/drawing/2014/chartex" xmlns:cx1="http://schemas.microsoft.com/office/drawing/2015/9/8/chartex" xmlns:cx2="http://schemas.microsoft.com/office/drawing/2015/10/21/chartex" xmlns:cx3="http://schemas.microsoft.com/office/drawing/2016/5/9/chartex" xmlns:cx4="http://schemas.microsoft.com/office/drawing/2016/5/10/chartex" xmlns:cx5="http://schemas.microsoft.com/office/drawing/2016/5/11/chartex" xmlns:cx6="http://schemas.microsoft.com/office/drawing/2016/5/12/chartex" xmlns:cx7="http://schemas.microsoft.com/office/drawing/2016/5/13/chartex" xmlns:cx8="http://schemas.microsoft.com/office/drawing/2016/5/14/chartex" xmlns:mc="http://schemas.openxmlformats.org/markup-compatibility/2006" xmlns:aink="http://schemas.microsoft.com/office/drawing/2016/ink" xmlns:am3d="http://schemas.microsoft.com/office/drawing/2017/model3d" xmlns:o="urn:schemas-microsoft-com:office:office" xmlns:r="http://schemas.openxmlformats.org/officeDocument/2006/relationships" xmlns:m="http://schemas.openxmlformats.org/officeDocument/2006/math" xmlns:v="urn:schemas-microsoft-com:vml" xmlns:wp14="http://schemas.microsoft.com/office/word/2010/wordprocessingDrawing" xmlns:wp="http://schemas.openxmlformats.org/drawingml/2006/wordprocessingDrawing" xmlns:w10="urn:schemas-microsoft-com:office:word" xmlns:w="http://schemas.openxmlformats.org/wordprocessingml/2006/main" xmlns:w14="http://schemas.microsoft.com/office/word/2010/wordml" xmlns:w15="http://schemas.microsoft.com/office/word/2012/wordml" xmlns:w16cex="http://schemas.microsoft.com/office/word/2018/wordml/cex" xmlns:w16cid="http://schemas.microsoft.com/office/word/2016/wordml/cid" xmlns:w16="http://schemas.microsoft.com/office/word/2018/wordml" xmlns:w16sdtdh="http://schemas.microsoft.com/office/word/2020/wordml/sdtdatahash" xmlns:w16se="http://schemas.microsoft.com/office/word/2015/wordml/symex" xmlns:wpg="http://schemas.microsoft.com/office/word/2010/wordprocessingGroup" xmlns:wpi="http://schemas.microsoft.com/office/word/2010/wordprocessingInk" xmlns:wne="http://schemas.microsoft.com/office/word/2006/wordml" xmlns:wps="http://schemas.microsoft.com/office/word/2010/wordprocessingShape" mc:Ignorable="w14 w15 w16se w16cid w16 w16cex w16sdtdh wp14">
+<w:glossaryDocument xmlns:wpc="http://schemas.microsoft.com/office/word/2010/wordprocessingCanvas" xmlns:mc="http://schemas.openxmlformats.org/markup-compatibility/2006" xmlns:o="urn:schemas-microsoft-com:office:office" xmlns:r="http://schemas.openxmlformats.org/officeDocument/2006/relationships" xmlns:m="http://schemas.openxmlformats.org/officeDocument/2006/math" xmlns:v="urn:schemas-microsoft-com:vml" xmlns:wp14="http://schemas.microsoft.com/office/word/2010/wordprocessingDrawing" xmlns:wp="http://schemas.openxmlformats.org/drawingml/2006/wordprocessingDrawing" xmlns:w10="urn:schemas-microsoft-com:office:word" xmlns:w="http://schemas.openxmlformats.org/wordprocessingml/2006/main" xmlns:w14="http://schemas.microsoft.com/office/word/2010/wordml" xmlns:wpg="http://schemas.microsoft.com/office/word/2010/wordprocessingGroup" xmlns:wpi="http://schemas.microsoft.com/office/word/2010/wordprocessingInk" xmlns:wne="http://schemas.microsoft.com/office/word/2006/wordml" xmlns:wps="http://schemas.microsoft.com/office/word/2010/wordprocessingShape" mc:Ignorable="w14 wp14">
   <w:docParts>
     <w:docPart>
       <w:docPartPr>
@@ -3326,7 +4474,7 @@
 </file>
 
 <file path=word/glossary/fontTable.xml><?xml version="1.0" encoding="utf-8"?>
-<w:fonts xmlns:mc="http://schemas.openxmlformats.org/markup-compatibility/2006" xmlns:r="http://schemas.openxmlformats.org/officeDocument/2006/relationships" xmlns:w="http://schemas.openxmlformats.org/wordprocessingml/2006/main" xmlns:w14="http://schemas.microsoft.com/office/word/2010/wordml" xmlns:w15="http://schemas.microsoft.com/office/word/2012/wordml" xmlns:w16cex="http://schemas.microsoft.com/office/word/2018/wordml/cex" xmlns:w16cid="http://schemas.microsoft.com/office/word/2016/wordml/cid" xmlns:w16="http://schemas.microsoft.com/office/word/2018/wordml" xmlns:w16sdtdh="http://schemas.microsoft.com/office/word/2020/wordml/sdtdatahash" xmlns:w16se="http://schemas.microsoft.com/office/word/2015/wordml/symex" mc:Ignorable="w14 w15 w16se w16cid w16 w16cex w16sdtdh">
+<w:fonts xmlns:mc="http://schemas.openxmlformats.org/markup-compatibility/2006" xmlns:r="http://schemas.openxmlformats.org/officeDocument/2006/relationships" xmlns:w="http://schemas.openxmlformats.org/wordprocessingml/2006/main" xmlns:w14="http://schemas.microsoft.com/office/word/2010/wordml" mc:Ignorable="w14">
   <w:font w:name="Times New Roman">
     <w:panose1 w:val="02020603050405020304"/>
     <w:charset w:val="00"/>
@@ -3340,6 +4488,13 @@
     <w:family w:val="swiss"/>
     <w:pitch w:val="variable"/>
     <w:sig w:usb0="E0002EFF" w:usb1="C000785B" w:usb2="00000009" w:usb3="00000000" w:csb0="000001FF" w:csb1="00000000"/>
+  </w:font>
+  <w:font w:name="Tahoma">
+    <w:panose1 w:val="020B0604030504040204"/>
+    <w:charset w:val="00"/>
+    <w:family w:val="swiss"/>
+    <w:pitch w:val="variable"/>
+    <w:sig w:usb0="E1002EFF" w:usb1="C000605B" w:usb2="00000029" w:usb3="00000000" w:csb0="000101FF" w:csb1="00000000"/>
   </w:font>
   <w:font w:name="Calibri">
     <w:panose1 w:val="020F0502020204030204"/>
@@ -3355,34 +4510,26 @@
     <w:pitch w:val="variable"/>
     <w:sig w:usb0="E00006FF" w:usb1="420024FF" w:usb2="02000000" w:usb3="00000000" w:csb0="0000019F" w:csb1="00000000"/>
   </w:font>
-  <w:font w:name="Calibri Light">
-    <w:panose1 w:val="020F0302020204030204"/>
-    <w:charset w:val="00"/>
-    <w:family w:val="swiss"/>
-    <w:pitch w:val="variable"/>
-    <w:sig w:usb0="E4002EFF" w:usb1="C000247B" w:usb2="00000009" w:usb3="00000000" w:csb0="000001FF" w:csb1="00000000"/>
-  </w:font>
 </w:fonts>
 </file>
 
 <file path=word/glossary/settings.xml><?xml version="1.0" encoding="utf-8"?>
-<w:settings xmlns:mc="http://schemas.openxmlformats.org/markup-compatibility/2006" xmlns:o="urn:schemas-microsoft-com:office:office" xmlns:r="http://schemas.openxmlformats.org/officeDocument/2006/relationships" xmlns:m="http://schemas.openxmlformats.org/officeDocument/2006/math" xmlns:v="urn:schemas-microsoft-com:vml" xmlns:w10="urn:schemas-microsoft-com:office:word" xmlns:w="http://schemas.openxmlformats.org/wordprocessingml/2006/main" xmlns:w14="http://schemas.microsoft.com/office/word/2010/wordml" xmlns:w15="http://schemas.microsoft.com/office/word/2012/wordml" xmlns:w16cex="http://schemas.microsoft.com/office/word/2018/wordml/cex" xmlns:w16cid="http://schemas.microsoft.com/office/word/2016/wordml/cid" xmlns:w16="http://schemas.microsoft.com/office/word/2018/wordml" xmlns:w16sdtdh="http://schemas.microsoft.com/office/word/2020/wordml/sdtdatahash" xmlns:w16se="http://schemas.microsoft.com/office/word/2015/wordml/symex" xmlns:sl="http://schemas.openxmlformats.org/schemaLibrary/2006/main" mc:Ignorable="w14 w15 w16se w16cid w16 w16cex w16sdtdh">
+<w:settings xmlns:mc="http://schemas.openxmlformats.org/markup-compatibility/2006" xmlns:o="urn:schemas-microsoft-com:office:office" xmlns:r="http://schemas.openxmlformats.org/officeDocument/2006/relationships" xmlns:m="http://schemas.openxmlformats.org/officeDocument/2006/math" xmlns:v="urn:schemas-microsoft-com:vml" xmlns:w10="urn:schemas-microsoft-com:office:word" xmlns:w="http://schemas.openxmlformats.org/wordprocessingml/2006/main" xmlns:w14="http://schemas.microsoft.com/office/word/2010/wordml" xmlns:sl="http://schemas.openxmlformats.org/schemaLibrary/2006/main" mc:Ignorable="w14">
   <w:view w:val="normal"/>
   <w:defaultTabStop w:val="708"/>
   <w:hyphenationZone w:val="425"/>
   <w:characterSpacingControl w:val="doNotCompress"/>
   <w:compat>
     <w:useFELayout/>
-    <w:compatSetting w:name="compatibilityMode" w:uri="http://schemas.microsoft.com/office/word" w:val="15"/>
+    <w:compatSetting w:name="compatibilityMode" w:uri="http://schemas.microsoft.com/office/word" w:val="14"/>
     <w:compatSetting w:name="overrideTableStyleFontSizeAndJustification" w:uri="http://schemas.microsoft.com/office/word" w:val="1"/>
     <w:compatSetting w:name="enableOpenTypeFeatures" w:uri="http://schemas.microsoft.com/office/word" w:val="1"/>
     <w:compatSetting w:name="doNotFlipMirrorIndents" w:uri="http://schemas.microsoft.com/office/word" w:val="1"/>
-    <w:compatSetting w:name="differentiateMultirowTableHeaders" w:uri="http://schemas.microsoft.com/office/word" w:val="1"/>
-    <w:compatSetting w:name="useWord2013TrackBottomHyphenation" w:uri="http://schemas.microsoft.com/office/word" w:val="1"/>
   </w:compat>
   <w:rsids>
     <w:rsidRoot w:val="0009548D"/>
     <w:rsid w:val="0009548D"/>
+    <w:rsid w:val="00165A9A"/>
     <w:rsid w:val="003E08C7"/>
     <w:rsid w:val="00647613"/>
     <w:rsid w:val="007A6785"/>
@@ -3404,12 +4551,11 @@
   <w:clrSchemeMapping w:bg1="light1" w:t1="dark1" w:bg2="light2" w:t2="dark2" w:accent1="accent1" w:accent2="accent2" w:accent3="accent3" w:accent4="accent4" w:accent5="accent5" w:accent6="accent6" w:hyperlink="hyperlink" w:followedHyperlink="followedHyperlink"/>
   <w:decimalSymbol w:val=","/>
   <w:listSeparator w:val=";"/>
-  <w15:chartTrackingRefBased/>
 </w:settings>
 </file>
 
 <file path=word/glossary/styles.xml><?xml version="1.0" encoding="utf-8"?>
-<w:styles xmlns:mc="http://schemas.openxmlformats.org/markup-compatibility/2006" xmlns:r="http://schemas.openxmlformats.org/officeDocument/2006/relationships" xmlns:w="http://schemas.openxmlformats.org/wordprocessingml/2006/main" xmlns:w14="http://schemas.microsoft.com/office/word/2010/wordml" xmlns:w15="http://schemas.microsoft.com/office/word/2012/wordml" xmlns:w16cex="http://schemas.microsoft.com/office/word/2018/wordml/cex" xmlns:w16cid="http://schemas.microsoft.com/office/word/2016/wordml/cid" xmlns:w16="http://schemas.microsoft.com/office/word/2018/wordml" xmlns:w16sdtdh="http://schemas.microsoft.com/office/word/2020/wordml/sdtdatahash" xmlns:w16se="http://schemas.microsoft.com/office/word/2015/wordml/symex" mc:Ignorable="w14 w15 w16se w16cid w16 w16cex w16sdtdh">
+<w:styles xmlns:mc="http://schemas.openxmlformats.org/markup-compatibility/2006" xmlns:r="http://schemas.openxmlformats.org/officeDocument/2006/relationships" xmlns:w="http://schemas.openxmlformats.org/wordprocessingml/2006/main" xmlns:w14="http://schemas.microsoft.com/office/word/2010/wordml" mc:Ignorable="w14">
   <w:docDefaults>
     <w:rPrDefault>
       <w:rPr>
@@ -3425,379 +4571,346 @@
       </w:pPr>
     </w:pPrDefault>
   </w:docDefaults>
-  <w:latentStyles w:defLockedState="0" w:defUIPriority="99" w:defSemiHidden="0" w:defUnhideWhenUsed="0" w:defQFormat="0" w:count="376">
-    <w:lsdException w:name="Normal" w:uiPriority="0" w:qFormat="1"/>
-    <w:lsdException w:name="heading 1" w:uiPriority="9" w:qFormat="1"/>
-    <w:lsdException w:name="heading 2" w:semiHidden="1" w:uiPriority="9" w:unhideWhenUsed="1" w:qFormat="1"/>
-    <w:lsdException w:name="heading 3" w:semiHidden="1" w:uiPriority="9" w:unhideWhenUsed="1" w:qFormat="1"/>
-    <w:lsdException w:name="heading 4" w:semiHidden="1" w:uiPriority="9" w:unhideWhenUsed="1" w:qFormat="1"/>
-    <w:lsdException w:name="heading 5" w:semiHidden="1" w:uiPriority="9" w:unhideWhenUsed="1" w:qFormat="1"/>
-    <w:lsdException w:name="heading 6" w:semiHidden="1" w:uiPriority="9" w:unhideWhenUsed="1" w:qFormat="1"/>
-    <w:lsdException w:name="heading 7" w:semiHidden="1" w:uiPriority="9" w:unhideWhenUsed="1" w:qFormat="1"/>
-    <w:lsdException w:name="heading 8" w:semiHidden="1" w:uiPriority="9" w:unhideWhenUsed="1" w:qFormat="1"/>
-    <w:lsdException w:name="heading 9" w:semiHidden="1" w:uiPriority="9" w:unhideWhenUsed="1" w:qFormat="1"/>
-    <w:lsdException w:name="index 1" w:semiHidden="1" w:unhideWhenUsed="1"/>
-    <w:lsdException w:name="index 2" w:semiHidden="1" w:unhideWhenUsed="1"/>
-    <w:lsdException w:name="index 3" w:semiHidden="1" w:unhideWhenUsed="1"/>
-    <w:lsdException w:name="index 4" w:semiHidden="1" w:unhideWhenUsed="1"/>
-    <w:lsdException w:name="index 5" w:semiHidden="1" w:unhideWhenUsed="1"/>
-    <w:lsdException w:name="index 6" w:semiHidden="1" w:unhideWhenUsed="1"/>
-    <w:lsdException w:name="index 7" w:semiHidden="1" w:unhideWhenUsed="1"/>
-    <w:lsdException w:name="index 8" w:semiHidden="1" w:unhideWhenUsed="1"/>
-    <w:lsdException w:name="index 9" w:semiHidden="1" w:unhideWhenUsed="1"/>
-    <w:lsdException w:name="toc 1" w:semiHidden="1" w:uiPriority="39" w:unhideWhenUsed="1"/>
-    <w:lsdException w:name="toc 2" w:semiHidden="1" w:uiPriority="39" w:unhideWhenUsed="1"/>
-    <w:lsdException w:name="toc 3" w:semiHidden="1" w:uiPriority="39" w:unhideWhenUsed="1"/>
-    <w:lsdException w:name="toc 4" w:semiHidden="1" w:uiPriority="39" w:unhideWhenUsed="1"/>
-    <w:lsdException w:name="toc 5" w:semiHidden="1" w:uiPriority="39" w:unhideWhenUsed="1"/>
-    <w:lsdException w:name="toc 6" w:semiHidden="1" w:uiPriority="39" w:unhideWhenUsed="1"/>
-    <w:lsdException w:name="toc 7" w:semiHidden="1" w:uiPriority="39" w:unhideWhenUsed="1"/>
-    <w:lsdException w:name="toc 8" w:semiHidden="1" w:uiPriority="39" w:unhideWhenUsed="1"/>
-    <w:lsdException w:name="toc 9" w:semiHidden="1" w:uiPriority="39" w:unhideWhenUsed="1"/>
-    <w:lsdException w:name="Normal Indent" w:semiHidden="1" w:unhideWhenUsed="1"/>
-    <w:lsdException w:name="footnote text" w:semiHidden="1" w:unhideWhenUsed="1"/>
-    <w:lsdException w:name="annotation text" w:semiHidden="1" w:unhideWhenUsed="1"/>
-    <w:lsdException w:name="header" w:semiHidden="1" w:unhideWhenUsed="1"/>
-    <w:lsdException w:name="footer" w:semiHidden="1" w:unhideWhenUsed="1"/>
-    <w:lsdException w:name="index heading" w:semiHidden="1" w:unhideWhenUsed="1"/>
-    <w:lsdException w:name="caption" w:semiHidden="1" w:uiPriority="35" w:unhideWhenUsed="1" w:qFormat="1"/>
-    <w:lsdException w:name="table of figures" w:semiHidden="1" w:unhideWhenUsed="1"/>
-    <w:lsdException w:name="envelope address" w:semiHidden="1" w:unhideWhenUsed="1"/>
-    <w:lsdException w:name="envelope return" w:semiHidden="1" w:unhideWhenUsed="1"/>
-    <w:lsdException w:name="footnote reference" w:semiHidden="1" w:unhideWhenUsed="1"/>
-    <w:lsdException w:name="annotation reference" w:semiHidden="1" w:unhideWhenUsed="1"/>
-    <w:lsdException w:name="line number" w:semiHidden="1" w:unhideWhenUsed="1"/>
-    <w:lsdException w:name="page number" w:semiHidden="1" w:unhideWhenUsed="1"/>
-    <w:lsdException w:name="endnote reference" w:semiHidden="1" w:unhideWhenUsed="1"/>
-    <w:lsdException w:name="endnote text" w:semiHidden="1" w:unhideWhenUsed="1"/>
-    <w:lsdException w:name="table of authorities" w:semiHidden="1" w:unhideWhenUsed="1"/>
-    <w:lsdException w:name="macro" w:semiHidden="1" w:unhideWhenUsed="1"/>
-    <w:lsdException w:name="toa heading" w:semiHidden="1" w:unhideWhenUsed="1"/>
-    <w:lsdException w:name="List" w:semiHidden="1" w:unhideWhenUsed="1"/>
-    <w:lsdException w:name="List Bullet" w:semiHidden="1" w:unhideWhenUsed="1"/>
-    <w:lsdException w:name="List Number" w:semiHidden="1" w:unhideWhenUsed="1"/>
-    <w:lsdException w:name="List 2" w:semiHidden="1" w:unhideWhenUsed="1"/>
-    <w:lsdException w:name="List 3" w:semiHidden="1" w:unhideWhenUsed="1"/>
-    <w:lsdException w:name="List 4" w:semiHidden="1" w:unhideWhenUsed="1"/>
-    <w:lsdException w:name="List 5" w:semiHidden="1" w:unhideWhenUsed="1"/>
-    <w:lsdException w:name="List Bullet 2" w:semiHidden="1" w:unhideWhenUsed="1"/>
-    <w:lsdException w:name="List Bullet 3" w:semiHidden="1" w:unhideWhenUsed="1"/>
-    <w:lsdException w:name="List Bullet 4" w:semiHidden="1" w:unhideWhenUsed="1"/>
-    <w:lsdException w:name="List Bullet 5" w:semiHidden="1" w:unhideWhenUsed="1"/>
-    <w:lsdException w:name="List Number 2" w:semiHidden="1" w:unhideWhenUsed="1"/>
-    <w:lsdException w:name="List Number 3" w:semiHidden="1" w:unhideWhenUsed="1"/>
-    <w:lsdException w:name="List Number 4" w:semiHidden="1" w:unhideWhenUsed="1"/>
-    <w:lsdException w:name="List Number 5" w:semiHidden="1" w:unhideWhenUsed="1"/>
-    <w:lsdException w:name="Title" w:uiPriority="10" w:qFormat="1"/>
-    <w:lsdException w:name="Closing" w:semiHidden="1" w:unhideWhenUsed="1"/>
-    <w:lsdException w:name="Signature" w:semiHidden="1" w:unhideWhenUsed="1"/>
-    <w:lsdException w:name="Default Paragraph Font" w:semiHidden="1" w:uiPriority="1" w:unhideWhenUsed="1"/>
-    <w:lsdException w:name="Body Text" w:semiHidden="1" w:unhideWhenUsed="1"/>
-    <w:lsdException w:name="Body Text Indent" w:semiHidden="1" w:unhideWhenUsed="1"/>
-    <w:lsdException w:name="List Continue" w:semiHidden="1" w:unhideWhenUsed="1"/>
-    <w:lsdException w:name="List Continue 2" w:semiHidden="1" w:unhideWhenUsed="1"/>
-    <w:lsdException w:name="List Continue 3" w:semiHidden="1" w:unhideWhenUsed="1"/>
-    <w:lsdException w:name="List Continue 4" w:semiHidden="1" w:unhideWhenUsed="1"/>
-    <w:lsdException w:name="List Continue 5" w:semiHidden="1" w:unhideWhenUsed="1"/>
-    <w:lsdException w:name="Message Header" w:semiHidden="1" w:unhideWhenUsed="1"/>
-    <w:lsdException w:name="Subtitle" w:uiPriority="11" w:qFormat="1"/>
-    <w:lsdException w:name="Salutation" w:semiHidden="1" w:unhideWhenUsed="1"/>
-    <w:lsdException w:name="Date" w:semiHidden="1" w:unhideWhenUsed="1"/>
-    <w:lsdException w:name="Body Text First Indent" w:semiHidden="1" w:unhideWhenUsed="1"/>
-    <w:lsdException w:name="Body Text First Indent 2" w:semiHidden="1" w:unhideWhenUsed="1"/>
-    <w:lsdException w:name="Note Heading" w:semiHidden="1" w:unhideWhenUsed="1"/>
-    <w:lsdException w:name="Body Text 2" w:semiHidden="1" w:unhideWhenUsed="1"/>
-    <w:lsdException w:name="Body Text 3" w:semiHidden="1" w:unhideWhenUsed="1"/>
-    <w:lsdException w:name="Body Text Indent 2" w:semiHidden="1" w:unhideWhenUsed="1"/>
-    <w:lsdException w:name="Body Text Indent 3" w:semiHidden="1" w:unhideWhenUsed="1"/>
-    <w:lsdException w:name="Block Text" w:semiHidden="1" w:unhideWhenUsed="1"/>
-    <w:lsdException w:name="Hyperlink" w:semiHidden="1" w:unhideWhenUsed="1"/>
-    <w:lsdException w:name="FollowedHyperlink" w:semiHidden="1" w:unhideWhenUsed="1"/>
-    <w:lsdException w:name="Strong" w:uiPriority="22" w:qFormat="1"/>
-    <w:lsdException w:name="Emphasis" w:uiPriority="20" w:qFormat="1"/>
-    <w:lsdException w:name="Document Map" w:semiHidden="1" w:unhideWhenUsed="1"/>
-    <w:lsdException w:name="Plain Text" w:semiHidden="1" w:unhideWhenUsed="1"/>
-    <w:lsdException w:name="E-mail Signature" w:semiHidden="1" w:unhideWhenUsed="1"/>
-    <w:lsdException w:name="HTML Top of Form" w:semiHidden="1" w:unhideWhenUsed="1"/>
-    <w:lsdException w:name="HTML Bottom of Form" w:semiHidden="1" w:unhideWhenUsed="1"/>
-    <w:lsdException w:name="Normal (Web)" w:semiHidden="1" w:unhideWhenUsed="1"/>
-    <w:lsdException w:name="HTML Acronym" w:semiHidden="1" w:unhideWhenUsed="1"/>
-    <w:lsdException w:name="HTML Address" w:semiHidden="1" w:unhideWhenUsed="1"/>
-    <w:lsdException w:name="HTML Cite" w:semiHidden="1" w:unhideWhenUsed="1"/>
-    <w:lsdException w:name="HTML Code" w:semiHidden="1" w:unhideWhenUsed="1"/>
-    <w:lsdException w:name="HTML Definition" w:semiHidden="1" w:unhideWhenUsed="1"/>
-    <w:lsdException w:name="HTML Keyboard" w:semiHidden="1" w:unhideWhenUsed="1"/>
-    <w:lsdException w:name="HTML Preformatted" w:semiHidden="1" w:unhideWhenUsed="1"/>
-    <w:lsdException w:name="HTML Sample" w:semiHidden="1" w:unhideWhenUsed="1"/>
-    <w:lsdException w:name="HTML Typewriter" w:semiHidden="1" w:unhideWhenUsed="1"/>
-    <w:lsdException w:name="HTML Variable" w:semiHidden="1" w:unhideWhenUsed="1"/>
-    <w:lsdException w:name="annotation subject" w:semiHidden="1" w:unhideWhenUsed="1"/>
-    <w:lsdException w:name="No List" w:semiHidden="1" w:unhideWhenUsed="1"/>
-    <w:lsdException w:name="Outline List 1" w:semiHidden="1" w:unhideWhenUsed="1"/>
-    <w:lsdException w:name="Outline List 2" w:semiHidden="1" w:unhideWhenUsed="1"/>
-    <w:lsdException w:name="Outline List 3" w:semiHidden="1" w:unhideWhenUsed="1"/>
-    <w:lsdException w:name="Table Simple 1" w:semiHidden="1" w:unhideWhenUsed="1"/>
-    <w:lsdException w:name="Table Simple 2" w:semiHidden="1" w:unhideWhenUsed="1"/>
-    <w:lsdException w:name="Table Simple 3" w:semiHidden="1" w:unhideWhenUsed="1"/>
-    <w:lsdException w:name="Table Classic 1" w:semiHidden="1" w:unhideWhenUsed="1"/>
-    <w:lsdException w:name="Table Classic 2" w:semiHidden="1" w:unhideWhenUsed="1"/>
-    <w:lsdException w:name="Table Classic 3" w:semiHidden="1" w:unhideWhenUsed="1"/>
-    <w:lsdException w:name="Table Classic 4" w:semiHidden="1" w:unhideWhenUsed="1"/>
-    <w:lsdException w:name="Table Colorful 1" w:semiHidden="1" w:unhideWhenUsed="1"/>
-    <w:lsdException w:name="Table Colorful 2" w:semiHidden="1" w:unhideWhenUsed="1"/>
-    <w:lsdException w:name="Table Colorful 3" w:semiHidden="1" w:unhideWhenUsed="1"/>
-    <w:lsdException w:name="Table Columns 1" w:semiHidden="1" w:unhideWhenUsed="1"/>
-    <w:lsdException w:name="Table Columns 2" w:semiHidden="1" w:unhideWhenUsed="1"/>
-    <w:lsdException w:name="Table Columns 3" w:semiHidden="1" w:unhideWhenUsed="1"/>
-    <w:lsdException w:name="Table Columns 4" w:semiHidden="1" w:unhideWhenUsed="1"/>
-    <w:lsdException w:name="Table Columns 5" w:semiHidden="1" w:unhideWhenUsed="1"/>
-    <w:lsdException w:name="Table Grid 1" w:semiHidden="1" w:unhideWhenUsed="1"/>
-    <w:lsdException w:name="Table Grid 2" w:semiHidden="1" w:unhideWhenUsed="1"/>
-    <w:lsdException w:name="Table Grid 3" w:semiHidden="1" w:unhideWhenUsed="1"/>
-    <w:lsdException w:name="Table Grid 4" w:semiHidden="1" w:unhideWhenUsed="1"/>
-    <w:lsdException w:name="Table Grid 5" w:semiHidden="1" w:unhideWhenUsed="1"/>
-    <w:lsdException w:name="Table Grid 6" w:semiHidden="1" w:unhideWhenUsed="1"/>
-    <w:lsdException w:name="Table Grid 7" w:semiHidden="1" w:unhideWhenUsed="1"/>
-    <w:lsdException w:name="Table Grid 8" w:semiHidden="1" w:unhideWhenUsed="1"/>
-    <w:lsdException w:name="Table List 1" w:semiHidden="1" w:unhideWhenUsed="1"/>
-    <w:lsdException w:name="Table List 2" w:semiHidden="1" w:unhideWhenUsed="1"/>
-    <w:lsdException w:name="Table List 3" w:semiHidden="1" w:unhideWhenUsed="1"/>
-    <w:lsdException w:name="Table List 4" w:semiHidden="1" w:unhideWhenUsed="1"/>
-    <w:lsdException w:name="Table List 5" w:semiHidden="1" w:unhideWhenUsed="1"/>
-    <w:lsdException w:name="Table List 6" w:semiHidden="1" w:unhideWhenUsed="1"/>
-    <w:lsdException w:name="Table List 7" w:semiHidden="1" w:unhideWhenUsed="1"/>
-    <w:lsdException w:name="Table List 8" w:semiHidden="1" w:unhideWhenUsed="1"/>
-    <w:lsdException w:name="Table 3D effects 1" w:semiHidden="1" w:unhideWhenUsed="1"/>
-    <w:lsdException w:name="Table 3D effects 2" w:semiHidden="1" w:unhideWhenUsed="1"/>
-    <w:lsdException w:name="Table 3D effects 3" w:semiHidden="1" w:unhideWhenUsed="1"/>
-    <w:lsdException w:name="Table Contemporary" w:semiHidden="1" w:unhideWhenUsed="1"/>
-    <w:lsdException w:name="Table Elegant" w:semiHidden="1" w:unhideWhenUsed="1"/>
-    <w:lsdException w:name="Table Professional" w:semiHidden="1" w:unhideWhenUsed="1"/>
-    <w:lsdException w:name="Table Subtle 2" w:semiHidden="1" w:unhideWhenUsed="1"/>
-    <w:lsdException w:name="Table Web 1" w:semiHidden="1" w:unhideWhenUsed="1"/>
-    <w:lsdException w:name="Balloon Text" w:semiHidden="1" w:unhideWhenUsed="1"/>
-    <w:lsdException w:name="Table Grid" w:uiPriority="39"/>
-    <w:lsdException w:name="Table Theme" w:semiHidden="1" w:unhideWhenUsed="1"/>
-    <w:lsdException w:name="Placeholder Text" w:semiHidden="1"/>
-    <w:lsdException w:name="No Spacing" w:uiPriority="1" w:qFormat="1"/>
-    <w:lsdException w:name="Light Shading" w:uiPriority="60"/>
-    <w:lsdException w:name="Light List" w:uiPriority="61"/>
-    <w:lsdException w:name="Light Grid" w:uiPriority="62"/>
-    <w:lsdException w:name="Medium Shading 1" w:uiPriority="63"/>
-    <w:lsdException w:name="Medium Shading 2" w:uiPriority="64"/>
-    <w:lsdException w:name="Medium List 1" w:uiPriority="65"/>
-    <w:lsdException w:name="Medium List 2" w:uiPriority="66"/>
-    <w:lsdException w:name="Medium Grid 1" w:uiPriority="67"/>
-    <w:lsdException w:name="Medium Grid 2" w:uiPriority="68"/>
-    <w:lsdException w:name="Medium Grid 3" w:uiPriority="69"/>
-    <w:lsdException w:name="Dark List" w:uiPriority="70"/>
-    <w:lsdException w:name="Colorful Shading" w:uiPriority="71"/>
-    <w:lsdException w:name="Colorful List" w:uiPriority="72"/>
-    <w:lsdException w:name="Colorful Grid" w:uiPriority="73"/>
-    <w:lsdException w:name="Light Shading Accent 1" w:uiPriority="60"/>
-    <w:lsdException w:name="Light List Accent 1" w:uiPriority="61"/>
-    <w:lsdException w:name="Light Grid Accent 1" w:uiPriority="62"/>
-    <w:lsdException w:name="Medium Shading 1 Accent 1" w:uiPriority="63"/>
-    <w:lsdException w:name="Medium Shading 2 Accent 1" w:uiPriority="64"/>
-    <w:lsdException w:name="Medium List 1 Accent 1" w:uiPriority="65"/>
-    <w:lsdException w:name="Revision" w:semiHidden="1"/>
-    <w:lsdException w:name="List Paragraph" w:uiPriority="34" w:qFormat="1"/>
-    <w:lsdException w:name="Quote" w:uiPriority="29" w:qFormat="1"/>
-    <w:lsdException w:name="Intense Quote" w:uiPriority="30" w:qFormat="1"/>
-    <w:lsdException w:name="Medium List 2 Accent 1" w:uiPriority="66"/>
-    <w:lsdException w:name="Medium Grid 1 Accent 1" w:uiPriority="67"/>
-    <w:lsdException w:name="Medium Grid 2 Accent 1" w:uiPriority="68"/>
-    <w:lsdException w:name="Medium Grid 3 Accent 1" w:uiPriority="69"/>
-    <w:lsdException w:name="Dark List Accent 1" w:uiPriority="70"/>
-    <w:lsdException w:name="Colorful Shading Accent 1" w:uiPriority="71"/>
-    <w:lsdException w:name="Colorful List Accent 1" w:uiPriority="72"/>
-    <w:lsdException w:name="Colorful Grid Accent 1" w:uiPriority="73"/>
-    <w:lsdException w:name="Light Shading Accent 2" w:uiPriority="60"/>
-    <w:lsdException w:name="Light List Accent 2" w:uiPriority="61"/>
-    <w:lsdException w:name="Light Grid Accent 2" w:uiPriority="62"/>
-    <w:lsdException w:name="Medium Shading 1 Accent 2" w:uiPriority="63"/>
-    <w:lsdException w:name="Medium Shading 2 Accent 2" w:uiPriority="64"/>
-    <w:lsdException w:name="Medium List 1 Accent 2" w:uiPriority="65"/>
-    <w:lsdException w:name="Medium List 2 Accent 2" w:uiPriority="66"/>
-    <w:lsdException w:name="Medium Grid 1 Accent 2" w:uiPriority="67"/>
-    <w:lsdException w:name="Medium Grid 2 Accent 2" w:uiPriority="68"/>
-    <w:lsdException w:name="Medium Grid 3 Accent 2" w:uiPriority="69"/>
-    <w:lsdException w:name="Dark List Accent 2" w:uiPriority="70"/>
-    <w:lsdException w:name="Colorful Shading Accent 2" w:uiPriority="71"/>
-    <w:lsdException w:name="Colorful List Accent 2" w:uiPriority="72"/>
-    <w:lsdException w:name="Colorful Grid Accent 2" w:uiPriority="73"/>
-    <w:lsdException w:name="Light Shading Accent 3" w:uiPriority="60"/>
-    <w:lsdException w:name="Light List Accent 3" w:uiPriority="61"/>
-    <w:lsdException w:name="Light Grid Accent 3" w:uiPriority="62"/>
-    <w:lsdException w:name="Medium Shading 1 Accent 3" w:uiPriority="63"/>
-    <w:lsdException w:name="Medium Shading 2 Accent 3" w:uiPriority="64"/>
-    <w:lsdException w:name="Medium List 1 Accent 3" w:uiPriority="65"/>
-    <w:lsdException w:name="Medium List 2 Accent 3" w:uiPriority="66"/>
-    <w:lsdException w:name="Medium Grid 1 Accent 3" w:uiPriority="67"/>
-    <w:lsdException w:name="Medium Grid 2 Accent 3" w:uiPriority="68"/>
-    <w:lsdException w:name="Medium Grid 3 Accent 3" w:uiPriority="69"/>
-    <w:lsdException w:name="Dark List Accent 3" w:uiPriority="70"/>
-    <w:lsdException w:name="Colorful Shading Accent 3" w:uiPriority="71"/>
-    <w:lsdException w:name="Colorful List Accent 3" w:uiPriority="72"/>
-    <w:lsdException w:name="Colorful Grid Accent 3" w:uiPriority="73"/>
-    <w:lsdException w:name="Light Shading Accent 4" w:uiPriority="60"/>
-    <w:lsdException w:name="Light List Accent 4" w:uiPriority="61"/>
-    <w:lsdException w:name="Light Grid Accent 4" w:uiPriority="62"/>
-    <w:lsdException w:name="Medium Shading 1 Accent 4" w:uiPriority="63"/>
-    <w:lsdException w:name="Medium Shading 2 Accent 4" w:uiPriority="64"/>
-    <w:lsdException w:name="Medium List 1 Accent 4" w:uiPriority="65"/>
-    <w:lsdException w:name="Medium List 2 Accent 4" w:uiPriority="66"/>
-    <w:lsdException w:name="Medium Grid 1 Accent 4" w:uiPriority="67"/>
-    <w:lsdException w:name="Medium Grid 2 Accent 4" w:uiPriority="68"/>
-    <w:lsdException w:name="Medium Grid 3 Accent 4" w:uiPriority="69"/>
-    <w:lsdException w:name="Dark List Accent 4" w:uiPriority="70"/>
-    <w:lsdException w:name="Colorful Shading Accent 4" w:uiPriority="71"/>
-    <w:lsdException w:name="Colorful List Accent 4" w:uiPriority="72"/>
-    <w:lsdException w:name="Colorful Grid Accent 4" w:uiPriority="73"/>
-    <w:lsdException w:name="Light Shading Accent 5" w:uiPriority="60"/>
-    <w:lsdException w:name="Light List Accent 5" w:uiPriority="61"/>
-    <w:lsdException w:name="Light Grid Accent 5" w:uiPriority="62"/>
-    <w:lsdException w:name="Medium Shading 1 Accent 5" w:uiPriority="63"/>
-    <w:lsdException w:name="Medium Shading 2 Accent 5" w:uiPriority="64"/>
-    <w:lsdException w:name="Medium List 1 Accent 5" w:uiPriority="65"/>
-    <w:lsdException w:name="Medium List 2 Accent 5" w:uiPriority="66"/>
-    <w:lsdException w:name="Medium Grid 1 Accent 5" w:uiPriority="67"/>
-    <w:lsdException w:name="Medium Grid 2 Accent 5" w:uiPriority="68"/>
-    <w:lsdException w:name="Medium Grid 3 Accent 5" w:uiPriority="69"/>
-    <w:lsdException w:name="Dark List Accent 5" w:uiPriority="70"/>
-    <w:lsdException w:name="Colorful Shading Accent 5" w:uiPriority="71"/>
-    <w:lsdException w:name="Colorful List Accent 5" w:uiPriority="72"/>
-    <w:lsdException w:name="Colorful Grid Accent 5" w:uiPriority="73"/>
-    <w:lsdException w:name="Light Shading Accent 6" w:uiPriority="60"/>
-    <w:lsdException w:name="Light List Accent 6" w:uiPriority="61"/>
-    <w:lsdException w:name="Light Grid Accent 6" w:uiPriority="62"/>
-    <w:lsdException w:name="Medium Shading 1 Accent 6" w:uiPriority="63"/>
-    <w:lsdException w:name="Medium Shading 2 Accent 6" w:uiPriority="64"/>
-    <w:lsdException w:name="Medium List 1 Accent 6" w:uiPriority="65"/>
-    <w:lsdException w:name="Medium List 2 Accent 6" w:uiPriority="66"/>
-    <w:lsdException w:name="Medium Grid 1 Accent 6" w:uiPriority="67"/>
-    <w:lsdException w:name="Medium Grid 2 Accent 6" w:uiPriority="68"/>
-    <w:lsdException w:name="Medium Grid 3 Accent 6" w:uiPriority="69"/>
-    <w:lsdException w:name="Dark List Accent 6" w:uiPriority="70"/>
-    <w:lsdException w:name="Colorful Shading Accent 6" w:uiPriority="71"/>
-    <w:lsdException w:name="Colorful List Accent 6" w:uiPriority="72"/>
-    <w:lsdException w:name="Colorful Grid Accent 6" w:uiPriority="73"/>
-    <w:lsdException w:name="Subtle Emphasis" w:uiPriority="19" w:qFormat="1"/>
-    <w:lsdException w:name="Intense Emphasis" w:uiPriority="21" w:qFormat="1"/>
-    <w:lsdException w:name="Subtle Reference" w:uiPriority="31" w:qFormat="1"/>
-    <w:lsdException w:name="Intense Reference" w:uiPriority="32" w:qFormat="1"/>
-    <w:lsdException w:name="Book Title" w:uiPriority="33" w:qFormat="1"/>
-    <w:lsdException w:name="Bibliography" w:semiHidden="1" w:uiPriority="37" w:unhideWhenUsed="1"/>
-    <w:lsdException w:name="TOC Heading" w:semiHidden="1" w:uiPriority="39" w:unhideWhenUsed="1" w:qFormat="1"/>
-    <w:lsdException w:name="Plain Table 1" w:uiPriority="41"/>
-    <w:lsdException w:name="Plain Table 2" w:uiPriority="42"/>
-    <w:lsdException w:name="Plain Table 3" w:uiPriority="43"/>
-    <w:lsdException w:name="Plain Table 4" w:uiPriority="44"/>
-    <w:lsdException w:name="Plain Table 5" w:uiPriority="45"/>
-    <w:lsdException w:name="Grid Table Light" w:uiPriority="40"/>
-    <w:lsdException w:name="Grid Table 1 Light" w:uiPriority="46"/>
-    <w:lsdException w:name="Grid Table 2" w:uiPriority="47"/>
-    <w:lsdException w:name="Grid Table 3" w:uiPriority="48"/>
-    <w:lsdException w:name="Grid Table 4" w:uiPriority="49"/>
-    <w:lsdException w:name="Grid Table 5 Dark" w:uiPriority="50"/>
-    <w:lsdException w:name="Grid Table 6 Colorful" w:uiPriority="51"/>
-    <w:lsdException w:name="Grid Table 7 Colorful" w:uiPriority="52"/>
-    <w:lsdException w:name="Grid Table 1 Light Accent 1" w:uiPriority="46"/>
-    <w:lsdException w:name="Grid Table 2 Accent 1" w:uiPriority="47"/>
-    <w:lsdException w:name="Grid Table 3 Accent 1" w:uiPriority="48"/>
-    <w:lsdException w:name="Grid Table 4 Accent 1" w:uiPriority="49"/>
-    <w:lsdException w:name="Grid Table 5 Dark Accent 1" w:uiPriority="50"/>
-    <w:lsdException w:name="Grid Table 6 Colorful Accent 1" w:uiPriority="51"/>
-    <w:lsdException w:name="Grid Table 7 Colorful Accent 1" w:uiPriority="52"/>
-    <w:lsdException w:name="Grid Table 1 Light Accent 2" w:uiPriority="46"/>
-    <w:lsdException w:name="Grid Table 2 Accent 2" w:uiPriority="47"/>
-    <w:lsdException w:name="Grid Table 3 Accent 2" w:uiPriority="48"/>
-    <w:lsdException w:name="Grid Table 4 Accent 2" w:uiPriority="49"/>
-    <w:lsdException w:name="Grid Table 5 Dark Accent 2" w:uiPriority="50"/>
-    <w:lsdException w:name="Grid Table 6 Colorful Accent 2" w:uiPriority="51"/>
-    <w:lsdException w:name="Grid Table 7 Colorful Accent 2" w:uiPriority="52"/>
-    <w:lsdException w:name="Grid Table 1 Light Accent 3" w:uiPriority="46"/>
-    <w:lsdException w:name="Grid Table 2 Accent 3" w:uiPriority="47"/>
-    <w:lsdException w:name="Grid Table 3 Accent 3" w:uiPriority="48"/>
-    <w:lsdException w:name="Grid Table 4 Accent 3" w:uiPriority="49"/>
-    <w:lsdException w:name="Grid Table 5 Dark Accent 3" w:uiPriority="50"/>
-    <w:lsdException w:name="Grid Table 6 Colorful Accent 3" w:uiPriority="51"/>
-    <w:lsdException w:name="Grid Table 7 Colorful Accent 3" w:uiPriority="52"/>
-    <w:lsdException w:name="Grid Table 1 Light Accent 4" w:uiPriority="46"/>
-    <w:lsdException w:name="Grid Table 2 Accent 4" w:uiPriority="47"/>
-    <w:lsdException w:name="Grid Table 3 Accent 4" w:uiPriority="48"/>
-    <w:lsdException w:name="Grid Table 4 Accent 4" w:uiPriority="49"/>
-    <w:lsdException w:name="Grid Table 5 Dark Accent 4" w:uiPriority="50"/>
-    <w:lsdException w:name="Grid Table 6 Colorful Accent 4" w:uiPriority="51"/>
-    <w:lsdException w:name="Grid Table 7 Colorful Accent 4" w:uiPriority="52"/>
-    <w:lsdException w:name="Grid Table 1 Light Accent 5" w:uiPriority="46"/>
-    <w:lsdException w:name="Grid Table 2 Accent 5" w:uiPriority="47"/>
-    <w:lsdException w:name="Grid Table 3 Accent 5" w:uiPriority="48"/>
-    <w:lsdException w:name="Grid Table 4 Accent 5" w:uiPriority="49"/>
-    <w:lsdException w:name="Grid Table 5 Dark Accent 5" w:uiPriority="50"/>
-    <w:lsdException w:name="Grid Table 6 Colorful Accent 5" w:uiPriority="51"/>
-    <w:lsdException w:name="Grid Table 7 Colorful Accent 5" w:uiPriority="52"/>
-    <w:lsdException w:name="Grid Table 1 Light Accent 6" w:uiPriority="46"/>
-    <w:lsdException w:name="Grid Table 2 Accent 6" w:uiPriority="47"/>
-    <w:lsdException w:name="Grid Table 3 Accent 6" w:uiPriority="48"/>
-    <w:lsdException w:name="Grid Table 4 Accent 6" w:uiPriority="49"/>
-    <w:lsdException w:name="Grid Table 5 Dark Accent 6" w:uiPriority="50"/>
-    <w:lsdException w:name="Grid Table 6 Colorful Accent 6" w:uiPriority="51"/>
-    <w:lsdException w:name="Grid Table 7 Colorful Accent 6" w:uiPriority="52"/>
-    <w:lsdException w:name="List Table 1 Light" w:uiPriority="46"/>
-    <w:lsdException w:name="List Table 2" w:uiPriority="47"/>
-    <w:lsdException w:name="List Table 3" w:uiPriority="48"/>
-    <w:lsdException w:name="List Table 4" w:uiPriority="49"/>
-    <w:lsdException w:name="List Table 5 Dark" w:uiPriority="50"/>
-    <w:lsdException w:name="List Table 6 Colorful" w:uiPriority="51"/>
-    <w:lsdException w:name="List Table 7 Colorful" w:uiPriority="52"/>
-    <w:lsdException w:name="List Table 1 Light Accent 1" w:uiPriority="46"/>
-    <w:lsdException w:name="List Table 2 Accent 1" w:uiPriority="47"/>
-    <w:lsdException w:name="List Table 3 Accent 1" w:uiPriority="48"/>
-    <w:lsdException w:name="List Table 4 Accent 1" w:uiPriority="49"/>
-    <w:lsdException w:name="List Table 5 Dark Accent 1" w:uiPriority="50"/>
-    <w:lsdException w:name="List Table 6 Colorful Accent 1" w:uiPriority="51"/>
-    <w:lsdException w:name="List Table 7 Colorful Accent 1" w:uiPriority="52"/>
-    <w:lsdException w:name="List Table 1 Light Accent 2" w:uiPriority="46"/>
-    <w:lsdException w:name="List Table 2 Accent 2" w:uiPriority="47"/>
-    <w:lsdException w:name="List Table 3 Accent 2" w:uiPriority="48"/>
-    <w:lsdException w:name="List Table 4 Accent 2" w:uiPriority="49"/>
-    <w:lsdException w:name="List Table 5 Dark Accent 2" w:uiPriority="50"/>
-    <w:lsdException w:name="List Table 6 Colorful Accent 2" w:uiPriority="51"/>
-    <w:lsdException w:name="List Table 7 Colorful Accent 2" w:uiPriority="52"/>
-    <w:lsdException w:name="List Table 1 Light Accent 3" w:uiPriority="46"/>
-    <w:lsdException w:name="List Table 2 Accent 3" w:uiPriority="47"/>
-    <w:lsdException w:name="List Table 3 Accent 3" w:uiPriority="48"/>
-    <w:lsdException w:name="List Table 4 Accent 3" w:uiPriority="49"/>
-    <w:lsdException w:name="List Table 5 Dark Accent 3" w:uiPriority="50"/>
-    <w:lsdException w:name="List Table 6 Colorful Accent 3" w:uiPriority="51"/>
-    <w:lsdException w:name="List Table 7 Colorful Accent 3" w:uiPriority="52"/>
-    <w:lsdException w:name="List Table 1 Light Accent 4" w:uiPriority="46"/>
-    <w:lsdException w:name="List Table 2 Accent 4" w:uiPriority="47"/>
-    <w:lsdException w:name="List Table 3 Accent 4" w:uiPriority="48"/>
-    <w:lsdException w:name="List Table 4 Accent 4" w:uiPriority="49"/>
-    <w:lsdException w:name="List Table 5 Dark Accent 4" w:uiPriority="50"/>
-    <w:lsdException w:name="List Table 6 Colorful Accent 4" w:uiPriority="51"/>
-    <w:lsdException w:name="List Table 7 Colorful Accent 4" w:uiPriority="52"/>
-    <w:lsdException w:name="List Table 1 Light Accent 5" w:uiPriority="46"/>
-    <w:lsdException w:name="List Table 2 Accent 5" w:uiPriority="47"/>
-    <w:lsdException w:name="List Table 3 Accent 5" w:uiPriority="48"/>
-    <w:lsdException w:name="List Table 4 Accent 5" w:uiPriority="49"/>
-    <w:lsdException w:name="List Table 5 Dark Accent 5" w:uiPriority="50"/>
-    <w:lsdException w:name="List Table 6 Colorful Accent 5" w:uiPriority="51"/>
-    <w:lsdException w:name="List Table 7 Colorful Accent 5" w:uiPriority="52"/>
-    <w:lsdException w:name="List Table 1 Light Accent 6" w:uiPriority="46"/>
-    <w:lsdException w:name="List Table 2 Accent 6" w:uiPriority="47"/>
-    <w:lsdException w:name="List Table 3 Accent 6" w:uiPriority="48"/>
-    <w:lsdException w:name="List Table 4 Accent 6" w:uiPriority="49"/>
-    <w:lsdException w:name="List Table 5 Dark Accent 6" w:uiPriority="50"/>
-    <w:lsdException w:name="List Table 6 Colorful Accent 6" w:uiPriority="51"/>
-    <w:lsdException w:name="List Table 7 Colorful Accent 6" w:uiPriority="52"/>
-    <w:lsdException w:name="Mention" w:semiHidden="1" w:unhideWhenUsed="1"/>
-    <w:lsdException w:name="Smart Hyperlink" w:semiHidden="1" w:unhideWhenUsed="1"/>
-    <w:lsdException w:name="Hashtag" w:semiHidden="1" w:unhideWhenUsed="1"/>
-    <w:lsdException w:name="Unresolved Mention" w:semiHidden="1" w:unhideWhenUsed="1"/>
-    <w:lsdException w:name="Smart Link" w:semiHidden="1" w:unhideWhenUsed="1"/>
+  <w:latentStyles w:defLockedState="0" w:defUIPriority="99" w:defSemiHidden="1" w:defUnhideWhenUsed="1" w:defQFormat="0" w:count="267">
+    <w:lsdException w:name="Normal" w:semiHidden="0" w:uiPriority="0" w:unhideWhenUsed="0" w:qFormat="1"/>
+    <w:lsdException w:name="heading 1" w:semiHidden="0" w:uiPriority="9" w:unhideWhenUsed="0" w:qFormat="1"/>
+    <w:lsdException w:name="heading 2" w:uiPriority="9" w:qFormat="1"/>
+    <w:lsdException w:name="heading 3" w:uiPriority="9" w:qFormat="1"/>
+    <w:lsdException w:name="heading 4" w:uiPriority="9" w:qFormat="1"/>
+    <w:lsdException w:name="heading 5" w:uiPriority="9" w:qFormat="1"/>
+    <w:lsdException w:name="heading 6" w:uiPriority="9" w:qFormat="1"/>
+    <w:lsdException w:name="heading 7" w:uiPriority="9" w:qFormat="1"/>
+    <w:lsdException w:name="heading 8" w:uiPriority="9" w:qFormat="1"/>
+    <w:lsdException w:name="heading 9" w:uiPriority="9" w:qFormat="1"/>
+    <w:lsdException w:name="toc 1" w:uiPriority="39"/>
+    <w:lsdException w:name="toc 2" w:uiPriority="39"/>
+    <w:lsdException w:name="toc 3" w:uiPriority="39"/>
+    <w:lsdException w:name="toc 4" w:uiPriority="39"/>
+    <w:lsdException w:name="toc 5" w:uiPriority="39"/>
+    <w:lsdException w:name="toc 6" w:uiPriority="39"/>
+    <w:lsdException w:name="toc 7" w:uiPriority="39"/>
+    <w:lsdException w:name="toc 8" w:uiPriority="39"/>
+    <w:lsdException w:name="toc 9" w:uiPriority="39"/>
+    <w:lsdException w:name="caption" w:uiPriority="35" w:qFormat="1"/>
+    <w:lsdException w:name="Title" w:semiHidden="0" w:uiPriority="10" w:unhideWhenUsed="0" w:qFormat="1"/>
+    <w:lsdException w:name="Default Paragraph Font" w:uiPriority="1"/>
+    <w:lsdException w:name="Subtitle" w:semiHidden="0" w:uiPriority="11" w:unhideWhenUsed="0" w:qFormat="1"/>
+    <w:lsdException w:name="Strong" w:semiHidden="0" w:uiPriority="22" w:unhideWhenUsed="0" w:qFormat="1"/>
+    <w:lsdException w:name="Emphasis" w:semiHidden="0" w:uiPriority="20" w:unhideWhenUsed="0" w:qFormat="1"/>
+    <w:lsdException w:name="Normal Table" w:semiHidden="0" w:unhideWhenUsed="0"/>
+    <w:lsdException w:name="Table Subtle 1" w:semiHidden="0" w:unhideWhenUsed="0"/>
+    <w:lsdException w:name="Table Web 2" w:semiHidden="0" w:unhideWhenUsed="0"/>
+    <w:lsdException w:name="Table Web 3" w:semiHidden="0" w:unhideWhenUsed="0"/>
+    <w:lsdException w:name="Table Grid" w:semiHidden="0" w:uiPriority="39" w:unhideWhenUsed="0"/>
+    <w:lsdException w:name="Placeholder Text" w:unhideWhenUsed="0"/>
+    <w:lsdException w:name="No Spacing" w:semiHidden="0" w:uiPriority="1" w:unhideWhenUsed="0" w:qFormat="1"/>
+    <w:lsdException w:name="Light Shading" w:semiHidden="0" w:uiPriority="60" w:unhideWhenUsed="0"/>
+    <w:lsdException w:name="Light List" w:semiHidden="0" w:uiPriority="61" w:unhideWhenUsed="0"/>
+    <w:lsdException w:name="Light Grid" w:semiHidden="0" w:uiPriority="62" w:unhideWhenUsed="0"/>
+    <w:lsdException w:name="Medium Shading 1" w:semiHidden="0" w:uiPriority="63" w:unhideWhenUsed="0"/>
+    <w:lsdException w:name="Medium Shading 2" w:semiHidden="0" w:uiPriority="64" w:unhideWhenUsed="0"/>
+    <w:lsdException w:name="Medium List 1" w:semiHidden="0" w:uiPriority="65" w:unhideWhenUsed="0"/>
+    <w:lsdException w:name="Medium List 2" w:semiHidden="0" w:uiPriority="66" w:unhideWhenUsed="0"/>
+    <w:lsdException w:name="Medium Grid 1" w:semiHidden="0" w:uiPriority="67" w:unhideWhenUsed="0"/>
+    <w:lsdException w:name="Medium Grid 2" w:semiHidden="0" w:uiPriority="68" w:unhideWhenUsed="0"/>
+    <w:lsdException w:name="Medium Grid 3" w:semiHidden="0" w:uiPriority="69" w:unhideWhenUsed="0"/>
+    <w:lsdException w:name="Dark List" w:semiHidden="0" w:uiPriority="70" w:unhideWhenUsed="0"/>
+    <w:lsdException w:name="Colorful Shading" w:semiHidden="0" w:uiPriority="71" w:unhideWhenUsed="0"/>
+    <w:lsdException w:name="Colorful List" w:semiHidden="0" w:uiPriority="72" w:unhideWhenUsed="0"/>
+    <w:lsdException w:name="Colorful Grid" w:semiHidden="0" w:uiPriority="73" w:unhideWhenUsed="0"/>
+    <w:lsdException w:name="Light Shading Accent 1" w:semiHidden="0" w:uiPriority="60" w:unhideWhenUsed="0"/>
+    <w:lsdException w:name="Light List Accent 1" w:semiHidden="0" w:uiPriority="61" w:unhideWhenUsed="0"/>
+    <w:lsdException w:name="Light Grid Accent 1" w:semiHidden="0" w:uiPriority="62" w:unhideWhenUsed="0"/>
+    <w:lsdException w:name="Medium Shading 1 Accent 1" w:semiHidden="0" w:uiPriority="63" w:unhideWhenUsed="0"/>
+    <w:lsdException w:name="Medium Shading 2 Accent 1" w:semiHidden="0" w:uiPriority="64" w:unhideWhenUsed="0"/>
+    <w:lsdException w:name="Medium List 1 Accent 1" w:semiHidden="0" w:uiPriority="65" w:unhideWhenUsed="0"/>
+    <w:lsdException w:name="Revision" w:unhideWhenUsed="0"/>
+    <w:lsdException w:name="List Paragraph" w:semiHidden="0" w:uiPriority="34" w:unhideWhenUsed="0" w:qFormat="1"/>
+    <w:lsdException w:name="Quote" w:semiHidden="0" w:uiPriority="29" w:unhideWhenUsed="0" w:qFormat="1"/>
+    <w:lsdException w:name="Intense Quote" w:semiHidden="0" w:uiPriority="30" w:unhideWhenUsed="0" w:qFormat="1"/>
+    <w:lsdException w:name="Medium List 2 Accent 1" w:semiHidden="0" w:uiPriority="66" w:unhideWhenUsed="0"/>
+    <w:lsdException w:name="Medium Grid 1 Accent 1" w:semiHidden="0" w:uiPriority="67" w:unhideWhenUsed="0"/>
+    <w:lsdException w:name="Medium Grid 2 Accent 1" w:semiHidden="0" w:uiPriority="68" w:unhideWhenUsed="0"/>
+    <w:lsdException w:name="Medium Grid 3 Accent 1" w:semiHidden="0" w:uiPriority="69" w:unhideWhenUsed="0"/>
+    <w:lsdException w:name="Dark List Accent 1" w:semiHidden="0" w:uiPriority="70" w:unhideWhenUsed="0"/>
+    <w:lsdException w:name="Colorful Shading Accent 1" w:semiHidden="0" w:uiPriority="71" w:unhideWhenUsed="0"/>
+    <w:lsdException w:name="Colorful List Accent 1" w:semiHidden="0" w:uiPriority="72" w:unhideWhenUsed="0"/>
+    <w:lsdException w:name="Colorful Grid Accent 1" w:semiHidden="0" w:uiPriority="73" w:unhideWhenUsed="0"/>
+    <w:lsdException w:name="Light Shading Accent 2" w:semiHidden="0" w:uiPriority="60" w:unhideWhenUsed="0"/>
+    <w:lsdException w:name="Light List Accent 2" w:semiHidden="0" w:uiPriority="61" w:unhideWhenUsed="0"/>
+    <w:lsdException w:name="Light Grid Accent 2" w:semiHidden="0" w:uiPriority="62" w:unhideWhenUsed="0"/>
+    <w:lsdException w:name="Medium Shading 1 Accent 2" w:semiHidden="0" w:uiPriority="63" w:unhideWhenUsed="0"/>
+    <w:lsdException w:name="Medium Shading 2 Accent 2" w:semiHidden="0" w:uiPriority="64" w:unhideWhenUsed="0"/>
+    <w:lsdException w:name="Medium List 1 Accent 2" w:semiHidden="0" w:uiPriority="65" w:unhideWhenUsed="0"/>
+    <w:lsdException w:name="Medium List 2 Accent 2" w:semiHidden="0" w:uiPriority="66" w:unhideWhenUsed="0"/>
+    <w:lsdException w:name="Medium Grid 1 Accent 2" w:semiHidden="0" w:uiPriority="67" w:unhideWhenUsed="0"/>
+    <w:lsdException w:name="Medium Grid 2 Accent 2" w:semiHidden="0" w:uiPriority="68" w:unhideWhenUsed="0"/>
+    <w:lsdException w:name="Medium Grid 3 Accent 2" w:semiHidden="0" w:uiPriority="69" w:unhideWhenUsed="0"/>
+    <w:lsdException w:name="Dark List Accent 2" w:semiHidden="0" w:uiPriority="70" w:unhideWhenUsed="0"/>
+    <w:lsdException w:name="Colorful Shading Accent 2" w:semiHidden="0" w:uiPriority="71" w:unhideWhenUsed="0"/>
+    <w:lsdException w:name="Colorful List Accent 2" w:semiHidden="0" w:uiPriority="72" w:unhideWhenUsed="0"/>
+    <w:lsdException w:name="Colorful Grid Accent 2" w:semiHidden="0" w:uiPriority="73" w:unhideWhenUsed="0"/>
+    <w:lsdException w:name="Light Shading Accent 3" w:semiHidden="0" w:uiPriority="60" w:unhideWhenUsed="0"/>
+    <w:lsdException w:name="Light List Accent 3" w:semiHidden="0" w:uiPriority="61" w:unhideWhenUsed="0"/>
+    <w:lsdException w:name="Light Grid Accent 3" w:semiHidden="0" w:uiPriority="62" w:unhideWhenUsed="0"/>
+    <w:lsdException w:name="Medium Shading 1 Accent 3" w:semiHidden="0" w:uiPriority="63" w:unhideWhenUsed="0"/>
+    <w:lsdException w:name="Medium Shading 2 Accent 3" w:semiHidden="0" w:uiPriority="64" w:unhideWhenUsed="0"/>
+    <w:lsdException w:name="Medium List 1 Accent 3" w:semiHidden="0" w:uiPriority="65" w:unhideWhenUsed="0"/>
+    <w:lsdException w:name="Medium List 2 Accent 3" w:semiHidden="0" w:uiPriority="66" w:unhideWhenUsed="0"/>
+    <w:lsdException w:name="Medium Grid 1 Accent 3" w:semiHidden="0" w:uiPriority="67" w:unhideWhenUsed="0"/>
+    <w:lsdException w:name="Medium Grid 2 Accent 3" w:semiHidden="0" w:uiPriority="68" w:unhideWhenUsed="0"/>
+    <w:lsdException w:name="Medium Grid 3 Accent 3" w:semiHidden="0" w:uiPriority="69" w:unhideWhenUsed="0"/>
+    <w:lsdException w:name="Dark List Accent 3" w:semiHidden="0" w:uiPriority="70" w:unhideWhenUsed="0"/>
+    <w:lsdException w:name="Colorful Shading Accent 3" w:semiHidden="0" w:uiPriority="71" w:unhideWhenUsed="0"/>
+    <w:lsdException w:name="Colorful List Accent 3" w:semiHidden="0" w:uiPriority="72" w:unhideWhenUsed="0"/>
+    <w:lsdException w:name="Colorful Grid Accent 3" w:semiHidden="0" w:uiPriority="73" w:unhideWhenUsed="0"/>
+    <w:lsdException w:name="Light Shading Accent 4" w:semiHidden="0" w:uiPriority="60" w:unhideWhenUsed="0"/>
+    <w:lsdException w:name="Light List Accent 4" w:semiHidden="0" w:uiPriority="61" w:unhideWhenUsed="0"/>
+    <w:lsdException w:name="Light Grid Accent 4" w:semiHidden="0" w:uiPriority="62" w:unhideWhenUsed="0"/>
+    <w:lsdException w:name="Medium Shading 1 Accent 4" w:semiHidden="0" w:uiPriority="63" w:unhideWhenUsed="0"/>
+    <w:lsdException w:name="Medium Shading 2 Accent 4" w:semiHidden="0" w:uiPriority="64" w:unhideWhenUsed="0"/>
+    <w:lsdException w:name="Medium List 1 Accent 4" w:semiHidden="0" w:uiPriority="65" w:unhideWhenUsed="0"/>
+    <w:lsdException w:name="Medium List 2 Accent 4" w:semiHidden="0" w:uiPriority="66" w:unhideWhenUsed="0"/>
+    <w:lsdException w:name="Medium Grid 1 Accent 4" w:semiHidden="0" w:uiPriority="67" w:unhideWhenUsed="0"/>
+    <w:lsdException w:name="Medium Grid 2 Accent 4" w:semiHidden="0" w:uiPriority="68" w:unhideWhenUsed="0"/>
+    <w:lsdException w:name="Medium Grid 3 Accent 4" w:semiHidden="0" w:uiPriority="69" w:unhideWhenUsed="0"/>
+    <w:lsdException w:name="Dark List Accent 4" w:semiHidden="0" w:uiPriority="70" w:unhideWhenUsed="0"/>
+    <w:lsdException w:name="Colorful Shading Accent 4" w:semiHidden="0" w:uiPriority="71" w:unhideWhenUsed="0"/>
+    <w:lsdException w:name="Colorful List Accent 4" w:semiHidden="0" w:uiPriority="72" w:unhideWhenUsed="0"/>
+    <w:lsdException w:name="Colorful Grid Accent 4" w:semiHidden="0" w:uiPriority="73" w:unhideWhenUsed="0"/>
+    <w:lsdException w:name="Light Shading Accent 5" w:semiHidden="0" w:uiPriority="60" w:unhideWhenUsed="0"/>
+    <w:lsdException w:name="Light List Accent 5" w:semiHidden="0" w:uiPriority="61" w:unhideWhenUsed="0"/>
+    <w:lsdException w:name="Light Grid Accent 5" w:semiHidden="0" w:uiPriority="62" w:unhideWhenUsed="0"/>
+    <w:lsdException w:name="Medium Shading 1 Accent 5" w:semiHidden="0" w:uiPriority="63" w:unhideWhenUsed="0"/>
+    <w:lsdException w:name="Medium Shading 2 Accent 5" w:semiHidden="0" w:uiPriority="64" w:unhideWhenUsed="0"/>
+    <w:lsdException w:name="Medium List 1 Accent 5" w:semiHidden="0" w:uiPriority="65" w:unhideWhenUsed="0"/>
+    <w:lsdException w:name="Medium List 2 Accent 5" w:semiHidden="0" w:uiPriority="66" w:unhideWhenUsed="0"/>
+    <w:lsdException w:name="Medium Grid 1 Accent 5" w:semiHidden="0" w:uiPriority="67" w:unhideWhenUsed="0"/>
+    <w:lsdException w:name="Medium Grid 2 Accent 5" w:semiHidden="0" w:uiPriority="68" w:unhideWhenUsed="0"/>
+    <w:lsdException w:name="Medium Grid 3 Accent 5" w:semiHidden="0" w:uiPriority="69" w:unhideWhenUsed="0"/>
+    <w:lsdException w:name="Dark List Accent 5" w:semiHidden="0" w:uiPriority="70" w:unhideWhenUsed="0"/>
+    <w:lsdException w:name="Colorful Shading Accent 5" w:semiHidden="0" w:uiPriority="71" w:unhideWhenUsed="0"/>
+    <w:lsdException w:name="Colorful List Accent 5" w:semiHidden="0" w:uiPriority="72" w:unhideWhenUsed="0"/>
+    <w:lsdException w:name="Colorful Grid Accent 5" w:semiHidden="0" w:uiPriority="73" w:unhideWhenUsed="0"/>
+    <w:lsdException w:name="Light Shading Accent 6" w:semiHidden="0" w:uiPriority="60" w:unhideWhenUsed="0"/>
+    <w:lsdException w:name="Light List Accent 6" w:semiHidden="0" w:uiPriority="61" w:unhideWhenUsed="0"/>
+    <w:lsdException w:name="Light Grid Accent 6" w:semiHidden="0" w:uiPriority="62" w:unhideWhenUsed="0"/>
+    <w:lsdException w:name="Medium Shading 1 Accent 6" w:semiHidden="0" w:uiPriority="63" w:unhideWhenUsed="0"/>
+    <w:lsdException w:name="Medium Shading 2 Accent 6" w:semiHidden="0" w:uiPriority="64" w:unhideWhenUsed="0"/>
+    <w:lsdException w:name="Medium List 1 Accent 6" w:semiHidden="0" w:uiPriority="65" w:unhideWhenUsed="0"/>
+    <w:lsdException w:name="Medium List 2 Accent 6" w:semiHidden="0" w:uiPriority="66" w:unhideWhenUsed="0"/>
+    <w:lsdException w:name="Medium Grid 1 Accent 6" w:semiHidden="0" w:uiPriority="67" w:unhideWhenUsed="0"/>
+    <w:lsdException w:name="Medium Grid 2 Accent 6" w:semiHidden="0" w:uiPriority="68" w:unhideWhenUsed="0"/>
+    <w:lsdException w:name="Medium Grid 3 Accent 6" w:semiHidden="0" w:uiPriority="69" w:unhideWhenUsed="0"/>
+    <w:lsdException w:name="Dark List Accent 6" w:semiHidden="0" w:uiPriority="70" w:unhideWhenUsed="0"/>
+    <w:lsdException w:name="Colorful Shading Accent 6" w:semiHidden="0" w:uiPriority="71" w:unhideWhenUsed="0"/>
+    <w:lsdException w:name="Colorful List Accent 6" w:semiHidden="0" w:uiPriority="72" w:unhideWhenUsed="0"/>
+    <w:lsdException w:name="Colorful Grid Accent 6" w:semiHidden="0" w:uiPriority="73" w:unhideWhenUsed="0"/>
+    <w:lsdException w:name="Subtle Emphasis" w:semiHidden="0" w:uiPriority="19" w:unhideWhenUsed="0" w:qFormat="1"/>
+    <w:lsdException w:name="Intense Emphasis" w:semiHidden="0" w:uiPriority="21" w:unhideWhenUsed="0" w:qFormat="1"/>
+    <w:lsdException w:name="Subtle Reference" w:semiHidden="0" w:uiPriority="31" w:unhideWhenUsed="0" w:qFormat="1"/>
+    <w:lsdException w:name="Intense Reference" w:semiHidden="0" w:uiPriority="32" w:unhideWhenUsed="0" w:qFormat="1"/>
+    <w:lsdException w:name="Book Title" w:semiHidden="0" w:uiPriority="33" w:unhideWhenUsed="0" w:qFormat="1"/>
+    <w:lsdException w:name="Bibliography" w:uiPriority="37"/>
+    <w:lsdException w:name="TOC Heading" w:uiPriority="39" w:qFormat="1"/>
+  </w:latentStyles>
+  <w:style w:type="paragraph" w:default="1" w:styleId="Normal">
+    <w:name w:val="Normal"/>
+    <w:qFormat/>
+  </w:style>
+  <w:style w:type="character" w:default="1" w:styleId="Fuentedeprrafopredeter">
+    <w:name w:val="Default Paragraph Font"/>
+    <w:uiPriority w:val="1"/>
+    <w:semiHidden/>
+    <w:unhideWhenUsed/>
+  </w:style>
+  <w:style w:type="table" w:default="1" w:styleId="Tablanormal">
+    <w:name w:val="Normal Table"/>
+    <w:uiPriority w:val="99"/>
+    <w:semiHidden/>
+    <w:unhideWhenUsed/>
+    <w:tblPr>
+      <w:tblInd w:w="0" w:type="dxa"/>
+      <w:tblCellMar>
+        <w:top w:w="0" w:type="dxa"/>
+        <w:left w:w="108" w:type="dxa"/>
+        <w:bottom w:w="0" w:type="dxa"/>
+        <w:right w:w="108" w:type="dxa"/>
+      </w:tblCellMar>
+    </w:tblPr>
+  </w:style>
+  <w:style w:type="numbering" w:default="1" w:styleId="Sinlista">
+    <w:name w:val="No List"/>
+    <w:uiPriority w:val="99"/>
+    <w:semiHidden/>
+    <w:unhideWhenUsed/>
+  </w:style>
+  <w:style w:type="paragraph" w:customStyle="1" w:styleId="936151A12C694769B717B18B25428AC0">
+    <w:name w:val="936151A12C694769B717B18B25428AC0"/>
+    <w:rsid w:val="0009548D"/>
+  </w:style>
+</w:styles>
+</file>
+
+<file path=word/glossary/stylesWithEffects.xml><?xml version="1.0" encoding="utf-8"?>
+<w:styles xmlns:wpc="http://schemas.microsoft.com/office/word/2010/wordprocessingCanvas" xmlns:mc="http://schemas.openxmlformats.org/markup-compatibility/2006" xmlns:o="urn:schemas-microsoft-com:office:office" xmlns:r="http://schemas.openxmlformats.org/officeDocument/2006/relationships" xmlns:m="http://schemas.openxmlformats.org/officeDocument/2006/math" xmlns:v="urn:schemas-microsoft-com:vml" xmlns:wp14="http://schemas.microsoft.com/office/word/2010/wordprocessingDrawing" xmlns:wp="http://schemas.openxmlformats.org/drawingml/2006/wordprocessingDrawing" xmlns:w10="urn:schemas-microsoft-com:office:word" xmlns:w="http://schemas.openxmlformats.org/wordprocessingml/2006/main" xmlns:w14="http://schemas.microsoft.com/office/word/2010/wordml" xmlns:wpg="http://schemas.microsoft.com/office/word/2010/wordprocessingGroup" xmlns:wpi="http://schemas.microsoft.com/office/word/2010/wordprocessingInk" xmlns:wne="http://schemas.microsoft.com/office/word/2006/wordml" xmlns:wps="http://schemas.microsoft.com/office/word/2010/wordprocessingShape" mc:Ignorable="w14 wp14">
+  <w:docDefaults>
+    <w:rPrDefault>
+      <w:rPr>
+        <w:rFonts w:asciiTheme="minorHAnsi" w:eastAsiaTheme="minorEastAsia" w:hAnsiTheme="minorHAnsi" w:cstheme="minorBidi"/>
+        <w:sz w:val="22"/>
+        <w:szCs w:val="22"/>
+        <w:lang w:val="es-AR" w:eastAsia="es-AR" w:bidi="ar-SA"/>
+      </w:rPr>
+    </w:rPrDefault>
+    <w:pPrDefault>
+      <w:pPr>
+        <w:spacing w:after="160" w:line="259" w:lineRule="auto"/>
+      </w:pPr>
+    </w:pPrDefault>
+  </w:docDefaults>
+  <w:latentStyles w:defLockedState="0" w:defUIPriority="99" w:defSemiHidden="1" w:defUnhideWhenUsed="1" w:defQFormat="0" w:count="267">
+    <w:lsdException w:name="Normal" w:semiHidden="0" w:uiPriority="0" w:unhideWhenUsed="0" w:qFormat="1"/>
+    <w:lsdException w:name="heading 1" w:semiHidden="0" w:uiPriority="9" w:unhideWhenUsed="0" w:qFormat="1"/>
+    <w:lsdException w:name="heading 2" w:uiPriority="9" w:qFormat="1"/>
+    <w:lsdException w:name="heading 3" w:uiPriority="9" w:qFormat="1"/>
+    <w:lsdException w:name="heading 4" w:uiPriority="9" w:qFormat="1"/>
+    <w:lsdException w:name="heading 5" w:uiPriority="9" w:qFormat="1"/>
+    <w:lsdException w:name="heading 6" w:uiPriority="9" w:qFormat="1"/>
+    <w:lsdException w:name="heading 7" w:uiPriority="9" w:qFormat="1"/>
+    <w:lsdException w:name="heading 8" w:uiPriority="9" w:qFormat="1"/>
+    <w:lsdException w:name="heading 9" w:uiPriority="9" w:qFormat="1"/>
+    <w:lsdException w:name="toc 1" w:uiPriority="39"/>
+    <w:lsdException w:name="toc 2" w:uiPriority="39"/>
+    <w:lsdException w:name="toc 3" w:uiPriority="39"/>
+    <w:lsdException w:name="toc 4" w:uiPriority="39"/>
+    <w:lsdException w:name="toc 5" w:uiPriority="39"/>
+    <w:lsdException w:name="toc 6" w:uiPriority="39"/>
+    <w:lsdException w:name="toc 7" w:uiPriority="39"/>
+    <w:lsdException w:name="toc 8" w:uiPriority="39"/>
+    <w:lsdException w:name="toc 9" w:uiPriority="39"/>
+    <w:lsdException w:name="caption" w:uiPriority="35" w:qFormat="1"/>
+    <w:lsdException w:name="Title" w:semiHidden="0" w:uiPriority="10" w:unhideWhenUsed="0" w:qFormat="1"/>
+    <w:lsdException w:name="Default Paragraph Font" w:uiPriority="1"/>
+    <w:lsdException w:name="Subtitle" w:semiHidden="0" w:uiPriority="11" w:unhideWhenUsed="0" w:qFormat="1"/>
+    <w:lsdException w:name="Strong" w:semiHidden="0" w:uiPriority="22" w:unhideWhenUsed="0" w:qFormat="1"/>
+    <w:lsdException w:name="Emphasis" w:semiHidden="0" w:uiPriority="20" w:unhideWhenUsed="0" w:qFormat="1"/>
+    <w:lsdException w:name="Normal Table" w:semiHidden="0" w:unhideWhenUsed="0"/>
+    <w:lsdException w:name="Table Subtle 1" w:semiHidden="0" w:unhideWhenUsed="0"/>
+    <w:lsdException w:name="Table Web 2" w:semiHidden="0" w:unhideWhenUsed="0"/>
+    <w:lsdException w:name="Table Web 3" w:semiHidden="0" w:unhideWhenUsed="0"/>
+    <w:lsdException w:name="Table Grid" w:semiHidden="0" w:uiPriority="39" w:unhideWhenUsed="0"/>
+    <w:lsdException w:name="Placeholder Text" w:unhideWhenUsed="0"/>
+    <w:lsdException w:name="No Spacing" w:semiHidden="0" w:uiPriority="1" w:unhideWhenUsed="0" w:qFormat="1"/>
+    <w:lsdException w:name="Light Shading" w:semiHidden="0" w:uiPriority="60" w:unhideWhenUsed="0"/>
+    <w:lsdException w:name="Light List" w:semiHidden="0" w:uiPriority="61" w:unhideWhenUsed="0"/>
+    <w:lsdException w:name="Light Grid" w:semiHidden="0" w:uiPriority="62" w:unhideWhenUsed="0"/>
+    <w:lsdException w:name="Medium Shading 1" w:semiHidden="0" w:uiPriority="63" w:unhideWhenUsed="0"/>
+    <w:lsdException w:name="Medium Shading 2" w:semiHidden="0" w:uiPriority="64" w:unhideWhenUsed="0"/>
+    <w:lsdException w:name="Medium List 1" w:semiHidden="0" w:uiPriority="65" w:unhideWhenUsed="0"/>
+    <w:lsdException w:name="Medium List 2" w:semiHidden="0" w:uiPriority="66" w:unhideWhenUsed="0"/>
+    <w:lsdException w:name="Medium Grid 1" w:semiHidden="0" w:uiPriority="67" w:unhideWhenUsed="0"/>
+    <w:lsdException w:name="Medium Grid 2" w:semiHidden="0" w:uiPriority="68" w:unhideWhenUsed="0"/>
+    <w:lsdException w:name="Medium Grid 3" w:semiHidden="0" w:uiPriority="69" w:unhideWhenUsed="0"/>
+    <w:lsdException w:name="Dark List" w:semiHidden="0" w:uiPriority="70" w:unhideWhenUsed="0"/>
+    <w:lsdException w:name="Colorful Shading" w:semiHidden="0" w:uiPriority="71" w:unhideWhenUsed="0"/>
+    <w:lsdException w:name="Colorful List" w:semiHidden="0" w:uiPriority="72" w:unhideWhenUsed="0"/>
+    <w:lsdException w:name="Colorful Grid" w:semiHidden="0" w:uiPriority="73" w:unhideWhenUsed="0"/>
+    <w:lsdException w:name="Light Shading Accent 1" w:semiHidden="0" w:uiPriority="60" w:unhideWhenUsed="0"/>
+    <w:lsdException w:name="Light List Accent 1" w:semiHidden="0" w:uiPriority="61" w:unhideWhenUsed="0"/>
+    <w:lsdException w:name="Light Grid Accent 1" w:semiHidden="0" w:uiPriority="62" w:unhideWhenUsed="0"/>
+    <w:lsdException w:name="Medium Shading 1 Accent 1" w:semiHidden="0" w:uiPriority="63" w:unhideWhenUsed="0"/>
+    <w:lsdException w:name="Medium Shading 2 Accent 1" w:semiHidden="0" w:uiPriority="64" w:unhideWhenUsed="0"/>
+    <w:lsdException w:name="Medium List 1 Accent 1" w:semiHidden="0" w:uiPriority="65" w:unhideWhenUsed="0"/>
+    <w:lsdException w:name="Revision" w:unhideWhenUsed="0"/>
+    <w:lsdException w:name="List Paragraph" w:semiHidden="0" w:uiPriority="34" w:unhideWhenUsed="0" w:qFormat="1"/>
+    <w:lsdException w:name="Quote" w:semiHidden="0" w:uiPriority="29" w:unhideWhenUsed="0" w:qFormat="1"/>
+    <w:lsdException w:name="Intense Quote" w:semiHidden="0" w:uiPriority="30" w:unhideWhenUsed="0" w:qFormat="1"/>
+    <w:lsdException w:name="Medium List 2 Accent 1" w:semiHidden="0" w:uiPriority="66" w:unhideWhenUsed="0"/>
+    <w:lsdException w:name="Medium Grid 1 Accent 1" w:semiHidden="0" w:uiPriority="67" w:unhideWhenUsed="0"/>
+    <w:lsdException w:name="Medium Grid 2 Accent 1" w:semiHidden="0" w:uiPriority="68" w:unhideWhenUsed="0"/>
+    <w:lsdException w:name="Medium Grid 3 Accent 1" w:semiHidden="0" w:uiPriority="69" w:unhideWhenUsed="0"/>
+    <w:lsdException w:name="Dark List Accent 1" w:semiHidden="0" w:uiPriority="70" w:unhideWhenUsed="0"/>
+    <w:lsdException w:name="Colorful Shading Accent 1" w:semiHidden="0" w:uiPriority="71" w:unhideWhenUsed="0"/>
+    <w:lsdException w:name="Colorful List Accent 1" w:semiHidden="0" w:uiPriority="72" w:unhideWhenUsed="0"/>
+    <w:lsdException w:name="Colorful Grid Accent 1" w:semiHidden="0" w:uiPriority="73" w:unhideWhenUsed="0"/>
+    <w:lsdException w:name="Light Shading Accent 2" w:semiHidden="0" w:uiPriority="60" w:unhideWhenUsed="0"/>
+    <w:lsdException w:name="Light List Accent 2" w:semiHidden="0" w:uiPriority="61" w:unhideWhenUsed="0"/>
+    <w:lsdException w:name="Light Grid Accent 2" w:semiHidden="0" w:uiPriority="62" w:unhideWhenUsed="0"/>
+    <w:lsdException w:name="Medium Shading 1 Accent 2" w:semiHidden="0" w:uiPriority="63" w:unhideWhenUsed="0"/>
+    <w:lsdException w:name="Medium Shading 2 Accent 2" w:semiHidden="0" w:uiPriority="64" w:unhideWhenUsed="0"/>
+    <w:lsdException w:name="Medium List 1 Accent 2" w:semiHidden="0" w:uiPriority="65" w:unhideWhenUsed="0"/>
+    <w:lsdException w:name="Medium List 2 Accent 2" w:semiHidden="0" w:uiPriority="66" w:unhideWhenUsed="0"/>
+    <w:lsdException w:name="Medium Grid 1 Accent 2" w:semiHidden="0" w:uiPriority="67" w:unhideWhenUsed="0"/>
+    <w:lsdException w:name="Medium Grid 2 Accent 2" w:semiHidden="0" w:uiPriority="68" w:unhideWhenUsed="0"/>
+    <w:lsdException w:name="Medium Grid 3 Accent 2" w:semiHidden="0" w:uiPriority="69" w:unhideWhenUsed="0"/>
+    <w:lsdException w:name="Dark List Accent 2" w:semiHidden="0" w:uiPriority="70" w:unhideWhenUsed="0"/>
+    <w:lsdException w:name="Colorful Shading Accent 2" w:semiHidden="0" w:uiPriority="71" w:unhideWhenUsed="0"/>
+    <w:lsdException w:name="Colorful List Accent 2" w:semiHidden="0" w:uiPriority="72" w:unhideWhenUsed="0"/>
+    <w:lsdException w:name="Colorful Grid Accent 2" w:semiHidden="0" w:uiPriority="73" w:unhideWhenUsed="0"/>
+    <w:lsdException w:name="Light Shading Accent 3" w:semiHidden="0" w:uiPriority="60" w:unhideWhenUsed="0"/>
+    <w:lsdException w:name="Light List Accent 3" w:semiHidden="0" w:uiPriority="61" w:unhideWhenUsed="0"/>
+    <w:lsdException w:name="Light Grid Accent 3" w:semiHidden="0" w:uiPriority="62" w:unhideWhenUsed="0"/>
+    <w:lsdException w:name="Medium Shading 1 Accent 3" w:semiHidden="0" w:uiPriority="63" w:unhideWhenUsed="0"/>
+    <w:lsdException w:name="Medium Shading 2 Accent 3" w:semiHidden="0" w:uiPriority="64" w:unhideWhenUsed="0"/>
+    <w:lsdException w:name="Medium List 1 Accent 3" w:semiHidden="0" w:uiPriority="65" w:unhideWhenUsed="0"/>
+    <w:lsdException w:name="Medium List 2 Accent 3" w:semiHidden="0" w:uiPriority="66" w:unhideWhenUsed="0"/>
+    <w:lsdException w:name="Medium Grid 1 Accent 3" w:semiHidden="0" w:uiPriority="67" w:unhideWhenUsed="0"/>
+    <w:lsdException w:name="Medium Grid 2 Accent 3" w:semiHidden="0" w:uiPriority="68" w:unhideWhenUsed="0"/>
+    <w:lsdException w:name="Medium Grid 3 Accent 3" w:semiHidden="0" w:uiPriority="69" w:unhideWhenUsed="0"/>
+    <w:lsdException w:name="Dark List Accent 3" w:semiHidden="0" w:uiPriority="70" w:unhideWhenUsed="0"/>
+    <w:lsdException w:name="Colorful Shading Accent 3" w:semiHidden="0" w:uiPriority="71" w:unhideWhenUsed="0"/>
+    <w:lsdException w:name="Colorful List Accent 3" w:semiHidden="0" w:uiPriority="72" w:unhideWhenUsed="0"/>
+    <w:lsdException w:name="Colorful Grid Accent 3" w:semiHidden="0" w:uiPriority="73" w:unhideWhenUsed="0"/>
+    <w:lsdException w:name="Light Shading Accent 4" w:semiHidden="0" w:uiPriority="60" w:unhideWhenUsed="0"/>
+    <w:lsdException w:name="Light List Accent 4" w:semiHidden="0" w:uiPriority="61" w:unhideWhenUsed="0"/>
+    <w:lsdException w:name="Light Grid Accent 4" w:semiHidden="0" w:uiPriority="62" w:unhideWhenUsed="0"/>
+    <w:lsdException w:name="Medium Shading 1 Accent 4" w:semiHidden="0" w:uiPriority="63" w:unhideWhenUsed="0"/>
+    <w:lsdException w:name="Medium Shading 2 Accent 4" w:semiHidden="0" w:uiPriority="64" w:unhideWhenUsed="0"/>
+    <w:lsdException w:name="Medium List 1 Accent 4" w:semiHidden="0" w:uiPriority="65" w:unhideWhenUsed="0"/>
+    <w:lsdException w:name="Medium List 2 Accent 4" w:semiHidden="0" w:uiPriority="66" w:unhideWhenUsed="0"/>
+    <w:lsdException w:name="Medium Grid 1 Accent 4" w:semiHidden="0" w:uiPriority="67" w:unhideWhenUsed="0"/>
+    <w:lsdException w:name="Medium Grid 2 Accent 4" w:semiHidden="0" w:uiPriority="68" w:unhideWhenUsed="0"/>
+    <w:lsdException w:name="Medium Grid 3 Accent 4" w:semiHidden="0" w:uiPriority="69" w:unhideWhenUsed="0"/>
+    <w:lsdException w:name="Dark List Accent 4" w:semiHidden="0" w:uiPriority="70" w:unhideWhenUsed="0"/>
+    <w:lsdException w:name="Colorful Shading Accent 4" w:semiHidden="0" w:uiPriority="71" w:unhideWhenUsed="0"/>
+    <w:lsdException w:name="Colorful List Accent 4" w:semiHidden="0" w:uiPriority="72" w:unhideWhenUsed="0"/>
+    <w:lsdException w:name="Colorful Grid Accent 4" w:semiHidden="0" w:uiPriority="73" w:unhideWhenUsed="0"/>
+    <w:lsdException w:name="Light Shading Accent 5" w:semiHidden="0" w:uiPriority="60" w:unhideWhenUsed="0"/>
+    <w:lsdException w:name="Light List Accent 5" w:semiHidden="0" w:uiPriority="61" w:unhideWhenUsed="0"/>
+    <w:lsdException w:name="Light Grid Accent 5" w:semiHidden="0" w:uiPriority="62" w:unhideWhenUsed="0"/>
+    <w:lsdException w:name="Medium Shading 1 Accent 5" w:semiHidden="0" w:uiPriority="63" w:unhideWhenUsed="0"/>
+    <w:lsdException w:name="Medium Shading 2 Accent 5" w:semiHidden="0" w:uiPriority="64" w:unhideWhenUsed="0"/>
+    <w:lsdException w:name="Medium List 1 Accent 5" w:semiHidden="0" w:uiPriority="65" w:unhideWhenUsed="0"/>
+    <w:lsdException w:name="Medium List 2 Accent 5" w:semiHidden="0" w:uiPriority="66" w:unhideWhenUsed="0"/>
+    <w:lsdException w:name="Medium Grid 1 Accent 5" w:semiHidden="0" w:uiPriority="67" w:unhideWhenUsed="0"/>
+    <w:lsdException w:name="Medium Grid 2 Accent 5" w:semiHidden="0" w:uiPriority="68" w:unhideWhenUsed="0"/>
+    <w:lsdException w:name="Medium Grid 3 Accent 5" w:semiHidden="0" w:uiPriority="69" w:unhideWhenUsed="0"/>
+    <w:lsdException w:name="Dark List Accent 5" w:semiHidden="0" w:uiPriority="70" w:unhideWhenUsed="0"/>
+    <w:lsdException w:name="Colorful Shading Accent 5" w:semiHidden="0" w:uiPriority="71" w:unhideWhenUsed="0"/>
+    <w:lsdException w:name="Colorful List Accent 5" w:semiHidden="0" w:uiPriority="72" w:unhideWhenUsed="0"/>
+    <w:lsdException w:name="Colorful Grid Accent 5" w:semiHidden="0" w:uiPriority="73" w:unhideWhenUsed="0"/>
+    <w:lsdException w:name="Light Shading Accent 6" w:semiHidden="0" w:uiPriority="60" w:unhideWhenUsed="0"/>
+    <w:lsdException w:name="Light List Accent 6" w:semiHidden="0" w:uiPriority="61" w:unhideWhenUsed="0"/>
+    <w:lsdException w:name="Light Grid Accent 6" w:semiHidden="0" w:uiPriority="62" w:unhideWhenUsed="0"/>
+    <w:lsdException w:name="Medium Shading 1 Accent 6" w:semiHidden="0" w:uiPriority="63" w:unhideWhenUsed="0"/>
+    <w:lsdException w:name="Medium Shading 2 Accent 6" w:semiHidden="0" w:uiPriority="64" w:unhideWhenUsed="0"/>
+    <w:lsdException w:name="Medium List 1 Accent 6" w:semiHidden="0" w:uiPriority="65" w:unhideWhenUsed="0"/>
+    <w:lsdException w:name="Medium List 2 Accent 6" w:semiHidden="0" w:uiPriority="66" w:unhideWhenUsed="0"/>
+    <w:lsdException w:name="Medium Grid 1 Accent 6" w:semiHidden="0" w:uiPriority="67" w:unhideWhenUsed="0"/>
+    <w:lsdException w:name="Medium Grid 2 Accent 6" w:semiHidden="0" w:uiPriority="68" w:unhideWhenUsed="0"/>
+    <w:lsdException w:name="Medium Grid 3 Accent 6" w:semiHidden="0" w:uiPriority="69" w:unhideWhenUsed="0"/>
+    <w:lsdException w:name="Dark List Accent 6" w:semiHidden="0" w:uiPriority="70" w:unhideWhenUsed="0"/>
+    <w:lsdException w:name="Colorful Shading Accent 6" w:semiHidden="0" w:uiPriority="71" w:unhideWhenUsed="0"/>
+    <w:lsdException w:name="Colorful List Accent 6" w:semiHidden="0" w:uiPriority="72" w:unhideWhenUsed="0"/>
+    <w:lsdException w:name="Colorful Grid Accent 6" w:semiHidden="0" w:uiPriority="73" w:unhideWhenUsed="0"/>
+    <w:lsdException w:name="Subtle Emphasis" w:semiHidden="0" w:uiPriority="19" w:unhideWhenUsed="0" w:qFormat="1"/>
+    <w:lsdException w:name="Intense Emphasis" w:semiHidden="0" w:uiPriority="21" w:unhideWhenUsed="0" w:qFormat="1"/>
+    <w:lsdException w:name="Subtle Reference" w:semiHidden="0" w:uiPriority="31" w:unhideWhenUsed="0" w:qFormat="1"/>
+    <w:lsdException w:name="Intense Reference" w:semiHidden="0" w:uiPriority="32" w:unhideWhenUsed="0" w:qFormat="1"/>
+    <w:lsdException w:name="Book Title" w:semiHidden="0" w:uiPriority="33" w:unhideWhenUsed="0" w:qFormat="1"/>
+    <w:lsdException w:name="Bibliography" w:uiPriority="37"/>
+    <w:lsdException w:name="TOC Heading" w:uiPriority="39" w:qFormat="1"/>
   </w:latentStyles>
   <w:style w:type="paragraph" w:default="1" w:styleId="Normal">
     <w:name w:val="Normal"/>
@@ -3838,7 +4951,7 @@
 </file>
 
 <file path=word/glossary/webSettings.xml><?xml version="1.0" encoding="utf-8"?>
-<w:webSettings xmlns:mc="http://schemas.openxmlformats.org/markup-compatibility/2006" xmlns:r="http://schemas.openxmlformats.org/officeDocument/2006/relationships" xmlns:w="http://schemas.openxmlformats.org/wordprocessingml/2006/main" xmlns:w14="http://schemas.microsoft.com/office/word/2010/wordml" xmlns:w15="http://schemas.microsoft.com/office/word/2012/wordml" xmlns:w16cex="http://schemas.microsoft.com/office/word/2018/wordml/cex" xmlns:w16cid="http://schemas.microsoft.com/office/word/2016/wordml/cid" xmlns:w16="http://schemas.microsoft.com/office/word/2018/wordml" xmlns:w16sdtdh="http://schemas.microsoft.com/office/word/2020/wordml/sdtdatahash" xmlns:w16se="http://schemas.microsoft.com/office/word/2015/wordml/symex" mc:Ignorable="w14 w15 w16se w16cid w16 w16cex w16sdtdh">
+<w:webSettings xmlns:mc="http://schemas.openxmlformats.org/markup-compatibility/2006" xmlns:r="http://schemas.openxmlformats.org/officeDocument/2006/relationships" xmlns:w="http://schemas.openxmlformats.org/wordprocessingml/2006/main" xmlns:w14="http://schemas.microsoft.com/office/word/2010/wordml" mc:Ignorable="w14">
   <w:optimizeForBrowser/>
   <w:allowPNG/>
 </w:webSettings>
@@ -4169,7 +5282,7 @@
 </file>
 
 <file path=customXml/itemProps1.xml><?xml version="1.0" encoding="utf-8"?>
-<ds:datastoreItem xmlns:ds="http://schemas.openxmlformats.org/officeDocument/2006/customXml" ds:itemID="{A580C60F-4A14-43EC-BCD5-C809528C4612}">
+<ds:datastoreItem xmlns:ds="http://schemas.openxmlformats.org/officeDocument/2006/customXml" ds:itemID="{6AD90558-B76D-44C9-809C-40CCCB1D44EA}">
   <ds:schemaRefs>
     <ds:schemaRef ds:uri="http://schemas.openxmlformats.org/officeDocument/2006/bibliography"/>
   </ds:schemaRefs>

</xml_diff>

<commit_message>
ultima modificacion de la bitacora antes de la entrega
</commit_message>
<xml_diff>
--- a/Bitácora TPE Git.docx
+++ b/Bitácora TPE Git.docx
@@ -1,6 +1,6 @@
 
 <file path=word/document.xml><?xml version="1.0" encoding="utf-8"?>
-<w:document xmlns:wpc="http://schemas.microsoft.com/office/word/2010/wordprocessingCanvas" xmlns:mc="http://schemas.openxmlformats.org/markup-compatibility/2006" xmlns:o="urn:schemas-microsoft-com:office:office" xmlns:r="http://schemas.openxmlformats.org/officeDocument/2006/relationships" xmlns:m="http://schemas.openxmlformats.org/officeDocument/2006/math" xmlns:v="urn:schemas-microsoft-com:vml" xmlns:wp14="http://schemas.microsoft.com/office/word/2010/wordprocessingDrawing" xmlns:wp="http://schemas.openxmlformats.org/drawingml/2006/wordprocessingDrawing" xmlns:w10="urn:schemas-microsoft-com:office:word" xmlns:w="http://schemas.openxmlformats.org/wordprocessingml/2006/main" xmlns:w14="http://schemas.microsoft.com/office/word/2010/wordml" xmlns:wpg="http://schemas.microsoft.com/office/word/2010/wordprocessingGroup" xmlns:wpi="http://schemas.microsoft.com/office/word/2010/wordprocessingInk" xmlns:wne="http://schemas.microsoft.com/office/word/2006/wordml" xmlns:wps="http://schemas.microsoft.com/office/word/2010/wordprocessingShape" mc:Ignorable="w14 wp14">
+<w:document xmlns:wpc="http://schemas.microsoft.com/office/word/2010/wordprocessingCanvas" xmlns:cx="http://schemas.microsoft.com/office/drawing/2014/chartex" xmlns:cx1="http://schemas.microsoft.com/office/drawing/2015/9/8/chartex" xmlns:cx2="http://schemas.microsoft.com/office/drawing/2015/10/21/chartex" xmlns:cx3="http://schemas.microsoft.com/office/drawing/2016/5/9/chartex" xmlns:cx4="http://schemas.microsoft.com/office/drawing/2016/5/10/chartex" xmlns:cx5="http://schemas.microsoft.com/office/drawing/2016/5/11/chartex" xmlns:cx6="http://schemas.microsoft.com/office/drawing/2016/5/12/chartex" xmlns:cx7="http://schemas.microsoft.com/office/drawing/2016/5/13/chartex" xmlns:cx8="http://schemas.microsoft.com/office/drawing/2016/5/14/chartex" xmlns:mc="http://schemas.openxmlformats.org/markup-compatibility/2006" xmlns:aink="http://schemas.microsoft.com/office/drawing/2016/ink" xmlns:am3d="http://schemas.microsoft.com/office/drawing/2017/model3d" xmlns:o="urn:schemas-microsoft-com:office:office" xmlns:r="http://schemas.openxmlformats.org/officeDocument/2006/relationships" xmlns:m="http://schemas.openxmlformats.org/officeDocument/2006/math" xmlns:v="urn:schemas-microsoft-com:vml" xmlns:wp14="http://schemas.microsoft.com/office/word/2010/wordprocessingDrawing" xmlns:wp="http://schemas.openxmlformats.org/drawingml/2006/wordprocessingDrawing" xmlns:w10="urn:schemas-microsoft-com:office:word" xmlns:w="http://schemas.openxmlformats.org/wordprocessingml/2006/main" xmlns:w14="http://schemas.microsoft.com/office/word/2010/wordml" xmlns:w15="http://schemas.microsoft.com/office/word/2012/wordml" xmlns:w16cex="http://schemas.microsoft.com/office/word/2018/wordml/cex" xmlns:w16cid="http://schemas.microsoft.com/office/word/2016/wordml/cid" xmlns:w16="http://schemas.microsoft.com/office/word/2018/wordml" xmlns:w16sdtdh="http://schemas.microsoft.com/office/word/2020/wordml/sdtdatahash" xmlns:w16se="http://schemas.microsoft.com/office/word/2015/wordml/symex" xmlns:wpg="http://schemas.microsoft.com/office/word/2010/wordprocessingGroup" xmlns:wpi="http://schemas.microsoft.com/office/word/2010/wordprocessingInk" xmlns:wne="http://schemas.microsoft.com/office/word/2006/wordml" xmlns:wps="http://schemas.microsoft.com/office/word/2010/wordprocessingShape" mc:Ignorable="w14 w15 w16se w16cid w16 w16cex w16sdtdh wp14">
   <w:body>
     <w:p>
       <w:pPr>
@@ -9,23 +9,16 @@
         </w:pBdr>
         <w:jc w:val="center"/>
         <w:rPr>
-          <w:sz w:val="72"/>
-          <w:szCs w:val="72"/>
-        </w:rPr>
-      </w:pPr>
-      <w:r>
-        <w:rPr>
-          <w:sz w:val="72"/>
-          <w:szCs w:val="72"/>
-        </w:rPr>
-        <w:t xml:space="preserve">Bitácora </w:t>
-      </w:r>
-      <w:r>
-        <w:rPr>
-          <w:sz w:val="72"/>
-          <w:szCs w:val="72"/>
-        </w:rPr>
-        <w:t xml:space="preserve"> – GIT</w:t>
+          <w:sz w:val="50"/>
+          <w:szCs w:val="50"/>
+        </w:rPr>
+      </w:pPr>
+      <w:r>
+        <w:rPr>
+          <w:sz w:val="50"/>
+          <w:szCs w:val="50"/>
+        </w:rPr>
+        <w:t>Bitácora – GIT</w:t>
       </w:r>
     </w:p>
     <w:p>
@@ -36,8 +29,8 @@
         <w:jc w:val="center"/>
         <w:rPr>
           <w:b/>
-          <w:sz w:val="72"/>
-          <w:szCs w:val="72"/>
+          <w:sz w:val="50"/>
+          <w:szCs w:val="50"/>
         </w:rPr>
       </w:pPr>
     </w:p>
@@ -138,28 +131,14 @@
         <w:rPr>
           <w:b/>
         </w:rPr>
-        <w:t xml:space="preserve">Tablero de </w:t>
-      </w:r>
-      <w:proofErr w:type="spellStart"/>
-      <w:r>
-        <w:rPr>
-          <w:b/>
-        </w:rPr>
-        <w:t>Trello</w:t>
-      </w:r>
-      <w:proofErr w:type="spellEnd"/>
-      <w:r>
-        <w:rPr>
-          <w:b/>
-        </w:rPr>
-        <w:t xml:space="preserve">: </w:t>
+        <w:t xml:space="preserve">Tablero de Trello: </w:t>
       </w:r>
     </w:p>
     <w:p>
       <w:pPr>
         <w:ind w:left="720"/>
       </w:pPr>
-      <w:hyperlink r:id="rId9">
+      <w:hyperlink r:id="rId8">
         <w:r>
           <w:rPr>
             <w:color w:val="1155CC"/>
@@ -184,21 +163,7 @@
         <w:rPr>
           <w:b/>
         </w:rPr>
-        <w:t xml:space="preserve">Repositorio de </w:t>
-      </w:r>
-      <w:proofErr w:type="spellStart"/>
-      <w:r>
-        <w:rPr>
-          <w:b/>
-        </w:rPr>
-        <w:t>GitHub</w:t>
-      </w:r>
-      <w:proofErr w:type="spellEnd"/>
-      <w:r>
-        <w:rPr>
-          <w:b/>
-        </w:rPr>
-        <w:t>:</w:t>
+        <w:t>Repositorio de GitHub:</w:t>
       </w:r>
     </w:p>
     <w:p>
@@ -209,7 +174,7 @@
           <w:u w:val="single"/>
         </w:rPr>
       </w:pPr>
-      <w:hyperlink r:id="rId10">
+      <w:hyperlink r:id="rId9">
         <w:r>
           <w:rPr>
             <w:color w:val="1155CC"/>
@@ -277,330 +242,217 @@
           <w:sz w:val="24"/>
           <w:szCs w:val="24"/>
         </w:rPr>
-        <w:t>Se trata de un sistema web para un estudio arquitectónico</w:t>
-      </w:r>
-      <w:r>
+        <w:t>Se trata de un sistema web para un estudio arquitectónico y de construcción compuesto por archivos html, css y js, insertamos también un archivo readme, este informe e imágenes .jpg.</w:t>
+      </w:r>
+    </w:p>
+    <w:p>
+      <w:pPr>
+        <w:jc w:val="both"/>
         <w:rPr>
           <w:sz w:val="24"/>
           <w:szCs w:val="24"/>
         </w:rPr>
-        <w:t xml:space="preserve"> y de construcción</w:t>
-      </w:r>
+      </w:pPr>
       <w:r>
         <w:rPr>
           <w:sz w:val="24"/>
           <w:szCs w:val="24"/>
         </w:rPr>
-        <w:t xml:space="preserve"> compuesto por archivos </w:t>
-      </w:r>
-      <w:proofErr w:type="spellStart"/>
-      <w:r>
+        <w:t>Dividimos las tareas en un tablero Trello en cinco partes: “en cosas para hacer” para saber quién se iba a ocupar de cada parte, “en proceso” para indicar que tarea se estaba realizando actualmente, “terminado” para indicar cuáles fueron terminadas, “pautas de aprobación” donde pusimos todos los requisitos del trabajo practico especial y “pautas de aprobación terminadas” donde nos indicamos las terminadas.</w:t>
+      </w:r>
+    </w:p>
+    <w:p>
+      <w:pPr>
+        <w:jc w:val="both"/>
         <w:rPr>
           <w:sz w:val="24"/>
           <w:szCs w:val="24"/>
         </w:rPr>
-        <w:t>html</w:t>
-      </w:r>
-      <w:proofErr w:type="spellEnd"/>
+      </w:pPr>
       <w:r>
         <w:rPr>
           <w:sz w:val="24"/>
           <w:szCs w:val="24"/>
         </w:rPr>
-        <w:t xml:space="preserve">, </w:t>
-      </w:r>
-      <w:proofErr w:type="spellStart"/>
-      <w:r>
+        <w:t xml:space="preserve">Nuestra división consistió en aproximadamente tres tareas cada uno: </w:t>
+      </w:r>
+    </w:p>
+    <w:p>
+      <w:pPr>
+        <w:pStyle w:val="Prrafodelista"/>
+        <w:numPr>
+          <w:ilvl w:val="0"/>
+          <w:numId w:val="4"/>
+        </w:numPr>
+        <w:jc w:val="both"/>
         <w:rPr>
           <w:sz w:val="24"/>
           <w:szCs w:val="24"/>
         </w:rPr>
-        <w:t>css</w:t>
-      </w:r>
-      <w:proofErr w:type="spellEnd"/>
+      </w:pPr>
       <w:r>
         <w:rPr>
           <w:sz w:val="24"/>
           <w:szCs w:val="24"/>
         </w:rPr>
-        <w:t xml:space="preserve"> y </w:t>
-      </w:r>
-      <w:proofErr w:type="spellStart"/>
+        <w:t xml:space="preserve">mauricio con la creación de la </w:t>
+      </w:r>
       <w:r>
         <w:rPr>
           <w:sz w:val="24"/>
           <w:szCs w:val="24"/>
         </w:rPr>
-        <w:t>js</w:t>
-      </w:r>
-      <w:proofErr w:type="spellEnd"/>
+        <w:t>página</w:t>
+      </w:r>
       <w:r>
         <w:rPr>
           <w:sz w:val="24"/>
           <w:szCs w:val="24"/>
         </w:rPr>
-        <w:t xml:space="preserve">, insertamos también un archivo </w:t>
-      </w:r>
-      <w:proofErr w:type="spellStart"/>
+        <w:t xml:space="preserve"> índex </w:t>
+      </w:r>
       <w:r>
         <w:rPr>
           <w:sz w:val="24"/>
           <w:szCs w:val="24"/>
         </w:rPr>
-        <w:t>readme</w:t>
-      </w:r>
-      <w:proofErr w:type="spellEnd"/>
+        <w:t>con los estilos de la página estudio</w:t>
+      </w:r>
       <w:r>
         <w:rPr>
           <w:sz w:val="24"/>
           <w:szCs w:val="24"/>
         </w:rPr>
-        <w:t>, este informe e imágenes .</w:t>
-      </w:r>
-      <w:proofErr w:type="spellStart"/>
+        <w:t xml:space="preserve"> y luego la lógica del JavaScript referenciado a los formularios</w:t>
+      </w:r>
       <w:r>
         <w:rPr>
           <w:sz w:val="24"/>
           <w:szCs w:val="24"/>
         </w:rPr>
-        <w:t>jpg</w:t>
-      </w:r>
-      <w:proofErr w:type="spellEnd"/>
-      <w:r>
+        <w:t>.</w:t>
+      </w:r>
+    </w:p>
+    <w:p>
+      <w:pPr>
+        <w:pStyle w:val="Prrafodelista"/>
+        <w:numPr>
+          <w:ilvl w:val="0"/>
+          <w:numId w:val="4"/>
+        </w:numPr>
+        <w:jc w:val="both"/>
         <w:rPr>
           <w:sz w:val="24"/>
           <w:szCs w:val="24"/>
         </w:rPr>
-        <w:t>.</w:t>
-      </w:r>
-    </w:p>
-    <w:p>
-      <w:pPr>
-        <w:jc w:val="both"/>
+      </w:pPr>
+      <w:r>
         <w:rPr>
           <w:sz w:val="24"/>
           <w:szCs w:val="24"/>
         </w:rPr>
-      </w:pPr>
+        <w:t xml:space="preserve">facundo con la </w:t>
+      </w:r>
       <w:r>
         <w:rPr>
           <w:sz w:val="24"/>
           <w:szCs w:val="24"/>
         </w:rPr>
-        <w:t xml:space="preserve">Dividimos las tareas en un tablero </w:t>
-      </w:r>
-      <w:proofErr w:type="spellStart"/>
+        <w:t>página</w:t>
+      </w:r>
       <w:r>
         <w:rPr>
           <w:sz w:val="24"/>
           <w:szCs w:val="24"/>
         </w:rPr>
-        <w:t>Trello</w:t>
-      </w:r>
-      <w:proofErr w:type="spellEnd"/>
-      <w:r>
+        <w:t xml:space="preserve"> de contacto y su estilo.</w:t>
+      </w:r>
+    </w:p>
+    <w:p>
+      <w:pPr>
+        <w:pStyle w:val="Prrafodelista"/>
+        <w:numPr>
+          <w:ilvl w:val="0"/>
+          <w:numId w:val="4"/>
+        </w:numPr>
+        <w:jc w:val="both"/>
         <w:rPr>
           <w:sz w:val="24"/>
           <w:szCs w:val="24"/>
         </w:rPr>
-        <w:t>.</w:t>
-      </w:r>
-    </w:p>
-    <w:p>
-      <w:pPr>
-        <w:jc w:val="both"/>
+      </w:pPr>
+      <w:r>
         <w:rPr>
           <w:sz w:val="24"/>
           <w:szCs w:val="24"/>
         </w:rPr>
-      </w:pPr>
-    </w:p>
-    <w:p>
-      <w:pPr>
-        <w:pBdr>
-          <w:top w:val="single" w:sz="4" w:space="1" w:color="auto"/>
-        </w:pBdr>
-        <w:jc w:val="both"/>
+        <w:t xml:space="preserve">Lara con la con la </w:t>
+      </w:r>
+      <w:r>
         <w:rPr>
           <w:sz w:val="24"/>
           <w:szCs w:val="24"/>
         </w:rPr>
-      </w:pPr>
-    </w:p>
-    <w:p>
-      <w:pPr>
-        <w:pBdr>
-          <w:top w:val="single" w:sz="4" w:space="1" w:color="auto"/>
-        </w:pBdr>
-        <w:jc w:val="both"/>
+        <w:t>página</w:t>
+      </w:r>
+      <w:r>
         <w:rPr>
           <w:sz w:val="24"/>
           <w:szCs w:val="24"/>
         </w:rPr>
-      </w:pPr>
-      <w:r>
+        <w:t xml:space="preserve"> de contacto y la creación de los estilos generales del sitio web y también con los del índex.</w:t>
+      </w:r>
+    </w:p>
+    <w:p>
+      <w:pPr>
+        <w:pStyle w:val="Prrafodelista"/>
+        <w:numPr>
+          <w:ilvl w:val="0"/>
+          <w:numId w:val="4"/>
+        </w:numPr>
+        <w:jc w:val="both"/>
         <w:rPr>
           <w:sz w:val="24"/>
           <w:szCs w:val="24"/>
         </w:rPr>
-        <w:t xml:space="preserve">  </w:t>
-      </w:r>
-    </w:p>
-    <w:p>
-      <w:pPr>
-        <w:pBdr>
-          <w:top w:val="single" w:sz="4" w:space="1" w:color="auto"/>
-        </w:pBdr>
-        <w:jc w:val="both"/>
+      </w:pPr>
+      <w:r>
         <w:rPr>
           <w:sz w:val="24"/>
           <w:szCs w:val="24"/>
         </w:rPr>
-      </w:pPr>
-    </w:p>
-    <w:p>
-      <w:pPr>
-        <w:pBdr>
-          <w:top w:val="single" w:sz="4" w:space="1" w:color="auto"/>
-        </w:pBdr>
-        <w:jc w:val="both"/>
+        <w:t xml:space="preserve">nicolas con la creación de la </w:t>
+      </w:r>
+      <w:r>
         <w:rPr>
           <w:sz w:val="24"/>
           <w:szCs w:val="24"/>
         </w:rPr>
-      </w:pPr>
-    </w:p>
-    <w:p>
-      <w:pPr>
-        <w:pBdr>
-          <w:top w:val="single" w:sz="4" w:space="1" w:color="auto"/>
-        </w:pBdr>
-        <w:jc w:val="both"/>
+        <w:t>página</w:t>
+      </w:r>
+      <w:r>
         <w:rPr>
           <w:sz w:val="24"/>
           <w:szCs w:val="24"/>
         </w:rPr>
-      </w:pPr>
-    </w:p>
-    <w:p>
-      <w:pPr>
-        <w:pBdr>
-          <w:top w:val="single" w:sz="4" w:space="1" w:color="auto"/>
-        </w:pBdr>
+        <w:t xml:space="preserve"> proyectos con su respectivo estilo y la generación aleatoria de un captcha para los formularios.</w:t>
+      </w:r>
+    </w:p>
+    <w:p>
+      <w:pPr>
         <w:jc w:val="both"/>
         <w:rPr>
           <w:sz w:val="24"/>
           <w:szCs w:val="24"/>
         </w:rPr>
       </w:pPr>
-    </w:p>
-    <w:p>
-      <w:pPr>
-        <w:pBdr>
-          <w:top w:val="single" w:sz="4" w:space="1" w:color="auto"/>
-        </w:pBdr>
-        <w:jc w:val="both"/>
+      <w:r>
         <w:rPr>
           <w:sz w:val="24"/>
           <w:szCs w:val="24"/>
         </w:rPr>
-      </w:pPr>
-    </w:p>
-    <w:p>
-      <w:pPr>
-        <w:pBdr>
-          <w:top w:val="single" w:sz="4" w:space="1" w:color="auto"/>
-        </w:pBdr>
-        <w:jc w:val="both"/>
-        <w:rPr>
-          <w:sz w:val="24"/>
-          <w:szCs w:val="24"/>
-        </w:rPr>
-      </w:pPr>
-    </w:p>
-    <w:p>
-      <w:pPr>
-        <w:pBdr>
-          <w:top w:val="single" w:sz="4" w:space="1" w:color="auto"/>
-        </w:pBdr>
-        <w:jc w:val="both"/>
-        <w:rPr>
-          <w:sz w:val="24"/>
-          <w:szCs w:val="24"/>
-        </w:rPr>
-      </w:pPr>
-    </w:p>
-    <w:p>
-      <w:pPr>
-        <w:pBdr>
-          <w:top w:val="single" w:sz="4" w:space="1" w:color="auto"/>
-        </w:pBdr>
-        <w:jc w:val="both"/>
-        <w:rPr>
-          <w:sz w:val="24"/>
-          <w:szCs w:val="24"/>
-        </w:rPr>
-      </w:pPr>
-    </w:p>
-    <w:p>
-      <w:pPr>
-        <w:pBdr>
-          <w:top w:val="single" w:sz="4" w:space="1" w:color="auto"/>
-        </w:pBdr>
-        <w:jc w:val="both"/>
-        <w:rPr>
-          <w:sz w:val="24"/>
-          <w:szCs w:val="24"/>
-        </w:rPr>
-      </w:pPr>
-    </w:p>
-    <w:p>
-      <w:pPr>
-        <w:pBdr>
-          <w:top w:val="single" w:sz="4" w:space="1" w:color="auto"/>
-        </w:pBdr>
-        <w:jc w:val="both"/>
-        <w:rPr>
-          <w:sz w:val="24"/>
-          <w:szCs w:val="24"/>
-        </w:rPr>
-      </w:pPr>
-    </w:p>
-    <w:p>
-      <w:pPr>
-        <w:pBdr>
-          <w:top w:val="single" w:sz="4" w:space="1" w:color="auto"/>
-        </w:pBdr>
-        <w:jc w:val="both"/>
-        <w:rPr>
-          <w:sz w:val="24"/>
-          <w:szCs w:val="24"/>
-        </w:rPr>
-      </w:pPr>
-    </w:p>
-    <w:p>
-      <w:pPr>
-        <w:pBdr>
-          <w:top w:val="single" w:sz="4" w:space="1" w:color="auto"/>
-        </w:pBdr>
-        <w:jc w:val="both"/>
-        <w:rPr>
-          <w:sz w:val="24"/>
-          <w:szCs w:val="24"/>
-        </w:rPr>
-      </w:pPr>
-    </w:p>
-    <w:p>
-      <w:pPr>
-        <w:pBdr>
-          <w:top w:val="single" w:sz="4" w:space="1" w:color="auto"/>
-        </w:pBdr>
-        <w:jc w:val="both"/>
-        <w:rPr>
-          <w:sz w:val="24"/>
-          <w:szCs w:val="24"/>
-        </w:rPr>
-      </w:pPr>
+        <w:t>aunque nuestro esquema de trabajo en su inicio fue dividido de la forma anteriormente nombrada mientras estábamos trabajando y haciendo pruebas tuvimos que realizar modificaciones en archivos que no nos correspondía para facilitar el trabajo de la otra persona y mientras tanto íbamos dialogando de nuestros avances sobre las pautas del trabajo para evitar indicar una de estas pautas como terminada de forma errónea.</w:t>
+      </w:r>
     </w:p>
     <w:p>
       <w:pPr>
@@ -668,11 +520,9 @@
       <w:r>
         <w:t xml:space="preserve">16/10 Nico crea el repositorio de </w:t>
       </w:r>
-      <w:proofErr w:type="spellStart"/>
       <w:r>
         <w:t>GitHub</w:t>
       </w:r>
-      <w:proofErr w:type="spellEnd"/>
     </w:p>
     <w:p>
       <w:pPr>
@@ -699,7 +549,7 @@
                     <pic:cNvPicPr preferRelativeResize="0"/>
                   </pic:nvPicPr>
                   <pic:blipFill>
-                    <a:blip r:embed="rId11"/>
+                    <a:blip r:embed="rId10"/>
                     <a:srcRect/>
                     <a:stretch>
                       <a:fillRect/>
@@ -724,6 +574,20 @@
     </w:p>
     <w:p>
       <w:pPr>
+        <w:pStyle w:val="Prrafodelista"/>
+        <w:numPr>
+          <w:ilvl w:val="0"/>
+          <w:numId w:val="5"/>
+        </w:numPr>
+        <w:spacing w:line="360" w:lineRule="auto"/>
+        <w:jc w:val="both"/>
+      </w:pPr>
+      <w:r>
+        <w:t>16/10 Nicolas realiza un push sobre la rama master con una estructura básica para empezar a trabajar.</w:t>
+      </w:r>
+    </w:p>
+    <w:p>
+      <w:pPr>
         <w:numPr>
           <w:ilvl w:val="0"/>
           <w:numId w:val="2"/>
@@ -732,7 +596,10 @@
         <w:jc w:val="both"/>
       </w:pPr>
       <w:r>
-        <w:t xml:space="preserve">20/10 Lara clona el repositorio </w:t>
+        <w:t>20/10 Lara clona el repositorio</w:t>
+      </w:r>
+      <w:r>
+        <w:t>.</w:t>
       </w:r>
     </w:p>
     <w:p>
@@ -745,15 +612,16 @@
         <w:jc w:val="both"/>
       </w:pPr>
       <w:r>
-        <w:t xml:space="preserve">21/10 </w:t>
-      </w:r>
-      <w:proofErr w:type="spellStart"/>
-      <w:r>
-        <w:t>Facu</w:t>
-      </w:r>
-      <w:proofErr w:type="spellEnd"/>
+        <w:t>21/10 Facu</w:t>
+      </w:r>
+      <w:r>
+        <w:t>ndo</w:t>
+      </w:r>
       <w:r>
         <w:t xml:space="preserve"> clona el repositorio</w:t>
+      </w:r>
+      <w:r>
+        <w:t>.</w:t>
       </w:r>
     </w:p>
     <w:p>
@@ -766,47 +634,16 @@
         <w:jc w:val="both"/>
       </w:pPr>
       <w:r>
-        <w:t xml:space="preserve">21/10 </w:t>
-      </w:r>
-      <w:proofErr w:type="spellStart"/>
-      <w:r>
-        <w:t>Facu</w:t>
-      </w:r>
-      <w:proofErr w:type="spellEnd"/>
-      <w:r>
-        <w:t xml:space="preserve"> realiza un </w:t>
-      </w:r>
-      <w:proofErr w:type="spellStart"/>
-      <w:r>
-        <w:t>git</w:t>
-      </w:r>
-      <w:proofErr w:type="spellEnd"/>
-      <w:r>
-        <w:t xml:space="preserve"> </w:t>
-      </w:r>
-      <w:proofErr w:type="spellStart"/>
-      <w:r>
-        <w:t>add</w:t>
-      </w:r>
-      <w:proofErr w:type="spellEnd"/>
-      <w:r>
-        <w:t xml:space="preserve"> y </w:t>
-      </w:r>
-      <w:proofErr w:type="spellStart"/>
-      <w:r>
-        <w:t>git</w:t>
-      </w:r>
-      <w:proofErr w:type="spellEnd"/>
-      <w:r>
-        <w:t xml:space="preserve"> </w:t>
-      </w:r>
-      <w:proofErr w:type="spellStart"/>
-      <w:r>
-        <w:t>commit</w:t>
-      </w:r>
-      <w:proofErr w:type="spellEnd"/>
-      <w:r>
-        <w:t xml:space="preserve"> sobre el archivo estudio.html</w:t>
+        <w:t>21/10 Facu</w:t>
+      </w:r>
+      <w:r>
+        <w:t>ndo</w:t>
+      </w:r>
+      <w:r>
+        <w:t xml:space="preserve"> realiza un git add y git commit sobre el archivo estudio.html</w:t>
+      </w:r>
+      <w:r>
+        <w:t>.</w:t>
       </w:r>
     </w:p>
     <w:p>
@@ -819,51 +656,23 @@
         <w:jc w:val="both"/>
       </w:pPr>
       <w:r>
-        <w:t xml:space="preserve">21/20 </w:t>
-      </w:r>
-      <w:proofErr w:type="spellStart"/>
-      <w:r>
-        <w:t>Facu</w:t>
-      </w:r>
-      <w:proofErr w:type="spellEnd"/>
-      <w:r>
-        <w:t xml:space="preserve"> realiza un </w:t>
-      </w:r>
-      <w:proofErr w:type="spellStart"/>
-      <w:r>
-        <w:t>git</w:t>
-      </w:r>
-      <w:proofErr w:type="spellEnd"/>
-      <w:r>
-        <w:t xml:space="preserve"> </w:t>
-      </w:r>
-      <w:proofErr w:type="spellStart"/>
-      <w:r>
-        <w:t>push</w:t>
-      </w:r>
-      <w:proofErr w:type="spellEnd"/>
-      <w:r>
-        <w:t xml:space="preserve"> </w:t>
-      </w:r>
-      <w:proofErr w:type="spellStart"/>
-      <w:r>
-        <w:t>origin</w:t>
-      </w:r>
-      <w:proofErr w:type="spellEnd"/>
-      <w:r>
-        <w:t xml:space="preserve"> master para incluir el archivo al </w:t>
+        <w:t>21/20 Facu</w:t>
+      </w:r>
+      <w:r>
+        <w:t>ndo</w:t>
+      </w:r>
+      <w:r>
+        <w:t xml:space="preserve"> realiza un git push origin master para incluir el archivo al </w:t>
       </w:r>
       <w:r>
         <w:t>repositorio</w:t>
       </w:r>
       <w:r>
-        <w:t xml:space="preserve"> en </w:t>
-      </w:r>
-      <w:proofErr w:type="spellStart"/>
-      <w:r>
-        <w:t>Git</w:t>
-      </w:r>
-      <w:proofErr w:type="spellEnd"/>
+        <w:t xml:space="preserve"> en Git</w:t>
+      </w:r>
+      <w:r>
+        <w:t>.</w:t>
+      </w:r>
     </w:p>
     <w:p>
       <w:pPr>
@@ -875,55 +684,10 @@
         <w:jc w:val="both"/>
       </w:pPr>
       <w:r>
-        <w:t xml:space="preserve">21/10 Lara realiza </w:t>
-      </w:r>
-      <w:proofErr w:type="spellStart"/>
-      <w:r>
-        <w:t>git</w:t>
-      </w:r>
-      <w:proofErr w:type="spellEnd"/>
-      <w:r>
-        <w:t xml:space="preserve"> </w:t>
-      </w:r>
-      <w:proofErr w:type="spellStart"/>
-      <w:r>
-        <w:t>add</w:t>
-      </w:r>
-      <w:proofErr w:type="spellEnd"/>
-      <w:r>
-        <w:t xml:space="preserve"> y </w:t>
-      </w:r>
-      <w:proofErr w:type="spellStart"/>
-      <w:r>
-        <w:t>git</w:t>
-      </w:r>
-      <w:proofErr w:type="spellEnd"/>
-      <w:r>
-        <w:t xml:space="preserve"> </w:t>
-      </w:r>
-      <w:proofErr w:type="spellStart"/>
-      <w:r>
-        <w:t>commit</w:t>
-      </w:r>
-      <w:proofErr w:type="spellEnd"/>
-      <w:r>
-        <w:t xml:space="preserve"> sobre el archivo contacto.html y luego un </w:t>
-      </w:r>
-      <w:proofErr w:type="spellStart"/>
-      <w:r>
-        <w:t>git</w:t>
-      </w:r>
-      <w:proofErr w:type="spellEnd"/>
-      <w:r>
-        <w:t xml:space="preserve"> </w:t>
-      </w:r>
-      <w:proofErr w:type="spellStart"/>
-      <w:r>
-        <w:t>push</w:t>
-      </w:r>
-      <w:proofErr w:type="spellEnd"/>
-      <w:r>
-        <w:t xml:space="preserve"> para subirlo al repositorio remoto</w:t>
+        <w:t>21/10 Lara realiza git add y git commit sobre el archivo contacto.html y luego un git push para subirlo al repositorio remoto</w:t>
+      </w:r>
+      <w:r>
+        <w:t>.</w:t>
       </w:r>
     </w:p>
     <w:p>
@@ -936,45 +700,11 @@
         <w:jc w:val="both"/>
       </w:pPr>
       <w:r>
-        <w:t xml:space="preserve">21/10 Lara crea la rama estilos local, luego de modificarla, hace el </w:t>
-      </w:r>
-      <w:proofErr w:type="spellStart"/>
-      <w:r>
-        <w:t>merge</w:t>
-      </w:r>
-      <w:proofErr w:type="spellEnd"/>
-      <w:r>
-        <w:t xml:space="preserve"> con la rama master y luego con </w:t>
-      </w:r>
-      <w:proofErr w:type="spellStart"/>
-      <w:r>
-        <w:t>git</w:t>
-      </w:r>
-      <w:proofErr w:type="spellEnd"/>
-      <w:r>
-        <w:t xml:space="preserve"> </w:t>
-      </w:r>
-      <w:proofErr w:type="spellStart"/>
-      <w:r>
-        <w:t>push</w:t>
-      </w:r>
-      <w:proofErr w:type="spellEnd"/>
-      <w:r>
-        <w:t xml:space="preserve"> -u </w:t>
-      </w:r>
-      <w:proofErr w:type="spellStart"/>
-      <w:r>
-        <w:t>origin</w:t>
-      </w:r>
-      <w:proofErr w:type="spellEnd"/>
-      <w:r>
-        <w:t xml:space="preserve"> estilos creo esa misma rama en </w:t>
-      </w:r>
-      <w:proofErr w:type="spellStart"/>
-      <w:r>
-        <w:t>GitHub</w:t>
-      </w:r>
-      <w:proofErr w:type="spellEnd"/>
+        <w:t>21/10 Lara crea la rama estilos local, luego de modificarla, hace el merge con la rama master y luego con git push -u origin estilos creo esa misma rama en GitHub</w:t>
+      </w:r>
+      <w:r>
+        <w:t>.</w:t>
+      </w:r>
     </w:p>
     <w:p>
       <w:pPr>
@@ -986,21 +716,11 @@
         <w:jc w:val="both"/>
       </w:pPr>
       <w:r>
-        <w:t xml:space="preserve">21/10 </w:t>
-      </w:r>
-      <w:proofErr w:type="spellStart"/>
-      <w:r>
-        <w:t>nicolas</w:t>
-      </w:r>
-      <w:proofErr w:type="spellEnd"/>
-      <w:r>
-        <w:t xml:space="preserve"> crea una rama local llamada pruebas para ir haciendo testeos y pruebas sobre el código del generador del </w:t>
-      </w:r>
-      <w:proofErr w:type="spellStart"/>
-      <w:r>
-        <w:t>captcha</w:t>
-      </w:r>
-      <w:proofErr w:type="spellEnd"/>
+        <w:t>21/10 nicolas crea una rama local llamada pruebas para ir haciendo testeos y pruebas sobre el código del generador del captcha</w:t>
+      </w:r>
+      <w:r>
+        <w:t>.</w:t>
+      </w:r>
     </w:p>
     <w:p>
       <w:pPr>
@@ -1012,23 +732,16 @@
         <w:jc w:val="both"/>
       </w:pPr>
       <w:r>
-        <w:t xml:space="preserve">22/10 </w:t>
-      </w:r>
-      <w:proofErr w:type="spellStart"/>
-      <w:r>
-        <w:t>nicolas</w:t>
-      </w:r>
-      <w:proofErr w:type="spellEnd"/>
-      <w:r>
-        <w:t xml:space="preserve"> agrego la </w:t>
-      </w:r>
-      <w:proofErr w:type="spellStart"/>
-      <w:r>
-        <w:t>pagina</w:t>
-      </w:r>
-      <w:proofErr w:type="spellEnd"/>
+        <w:t xml:space="preserve">22/10 nicolas agrego la </w:t>
+      </w:r>
+      <w:r>
+        <w:t>página</w:t>
+      </w:r>
       <w:r>
         <w:t xml:space="preserve"> proyectos</w:t>
+      </w:r>
+      <w:r>
+        <w:t>.</w:t>
       </w:r>
     </w:p>
     <w:p>
@@ -1041,15 +754,10 @@
         <w:jc w:val="both"/>
       </w:pPr>
       <w:r>
-        <w:t xml:space="preserve">22/10 </w:t>
-      </w:r>
-      <w:proofErr w:type="spellStart"/>
-      <w:r>
-        <w:t>nicolas</w:t>
-      </w:r>
-      <w:proofErr w:type="spellEnd"/>
-      <w:r>
-        <w:t xml:space="preserve"> realizo el cambio de nombre de uno de los archivos</w:t>
+        <w:t>22/10 nicolas realizo el cambio de nombre de uno de los archivos</w:t>
+      </w:r>
+      <w:r>
+        <w:t>.</w:t>
       </w:r>
     </w:p>
     <w:p>
@@ -1078,7 +786,7 @@
                     <pic:cNvPicPr preferRelativeResize="0"/>
                   </pic:nvPicPr>
                   <pic:blipFill>
-                    <a:blip r:embed="rId12"/>
+                    <a:blip r:embed="rId11"/>
                     <a:srcRect/>
                     <a:stretch>
                       <a:fillRect/>
@@ -1108,23 +816,16 @@
         <w:jc w:val="both"/>
       </w:pPr>
       <w:r>
-        <w:t xml:space="preserve">También realizo un </w:t>
-      </w:r>
-      <w:proofErr w:type="spellStart"/>
-      <w:r>
-        <w:t>git</w:t>
-      </w:r>
-      <w:proofErr w:type="spellEnd"/>
-      <w:r>
-        <w:t xml:space="preserve"> status para demostrar que se </w:t>
-      </w:r>
-      <w:proofErr w:type="spellStart"/>
-      <w:r>
-        <w:t>cambio</w:t>
-      </w:r>
-      <w:proofErr w:type="spellEnd"/>
+        <w:t xml:space="preserve">También realizo un git status para demostrar que se </w:t>
+      </w:r>
+      <w:r>
+        <w:t>cambió</w:t>
+      </w:r>
       <w:r>
         <w:t xml:space="preserve"> correctamente el nombre</w:t>
+      </w:r>
+      <w:r>
+        <w:t>.</w:t>
       </w:r>
     </w:p>
     <w:p>
@@ -1137,7 +838,10 @@
         <w:jc w:val="both"/>
       </w:pPr>
       <w:r>
-        <w:t xml:space="preserve">23/10 Mauricio clona el repositorio </w:t>
+        <w:t>23/10 Mauricio clona el repositorio</w:t>
+      </w:r>
+      <w:r>
+        <w:t>.</w:t>
       </w:r>
     </w:p>
     <w:p>
@@ -1174,7 +878,7 @@
                     <pic:cNvPicPr/>
                   </pic:nvPicPr>
                   <pic:blipFill rotWithShape="1">
-                    <a:blip r:embed="rId13"/>
+                    <a:blip r:embed="rId12"/>
                     <a:srcRect l="25968" t="32904" r="28208" b="15174"/>
                     <a:stretch/>
                   </pic:blipFill>
@@ -1215,47 +919,10 @@
         <w:jc w:val="both"/>
       </w:pPr>
       <w:r>
-        <w:t xml:space="preserve">23/10 Mauricio realiza </w:t>
-      </w:r>
-      <w:proofErr w:type="spellStart"/>
-      <w:r>
-        <w:t>git</w:t>
-      </w:r>
-      <w:proofErr w:type="spellEnd"/>
-      <w:r>
-        <w:t xml:space="preserve"> </w:t>
-      </w:r>
-      <w:proofErr w:type="spellStart"/>
-      <w:r>
-        <w:t>add</w:t>
-      </w:r>
-      <w:proofErr w:type="spellEnd"/>
-      <w:r>
-        <w:t xml:space="preserve"> y </w:t>
-      </w:r>
-      <w:proofErr w:type="spellStart"/>
-      <w:r>
-        <w:t>git</w:t>
-      </w:r>
-      <w:proofErr w:type="spellEnd"/>
-      <w:r>
-        <w:t xml:space="preserve"> </w:t>
-      </w:r>
-      <w:proofErr w:type="spellStart"/>
-      <w:r>
-        <w:t>commit</w:t>
-      </w:r>
-      <w:proofErr w:type="spellEnd"/>
-      <w:r>
-        <w:t xml:space="preserve"> sobre el archivo index.html (trabajo sobre el &lt;</w:t>
-      </w:r>
-      <w:proofErr w:type="spellStart"/>
-      <w:r>
-        <w:t>body</w:t>
-      </w:r>
-      <w:proofErr w:type="spellEnd"/>
-      <w:r>
-        <w:t>&gt;)</w:t>
+        <w:t>23/10 Mauricio realiza git add y git commit sobre el archivo index.html (trabajo sobre el &lt;body&gt;)</w:t>
+      </w:r>
+      <w:r>
+        <w:t>.</w:t>
       </w:r>
     </w:p>
     <w:p>
@@ -1268,37 +935,13 @@
         <w:jc w:val="both"/>
       </w:pPr>
       <w:r>
-        <w:t xml:space="preserve">23/10 Mauricio realiza un </w:t>
-      </w:r>
-      <w:proofErr w:type="spellStart"/>
-      <w:r>
-        <w:t>git</w:t>
-      </w:r>
-      <w:proofErr w:type="spellEnd"/>
-      <w:r>
-        <w:t xml:space="preserve"> </w:t>
-      </w:r>
-      <w:proofErr w:type="spellStart"/>
-      <w:r>
-        <w:t>push</w:t>
-      </w:r>
-      <w:proofErr w:type="spellEnd"/>
-      <w:r>
-        <w:t xml:space="preserve"> en la rama master de la modificación del index.html (</w:t>
+        <w:t>23/10 Mauricio realiza un git push en la rama master de la modificación del index.html (</w:t>
       </w:r>
       <w:r>
         <w:t>acá</w:t>
       </w:r>
       <w:r>
-        <w:t xml:space="preserve"> me surgieron bastantes problemas a la hora de actualizar los cambios en el repo, cuando realizaba el comando </w:t>
-      </w:r>
-      <w:proofErr w:type="spellStart"/>
-      <w:r>
-        <w:t>push</w:t>
-      </w:r>
-      <w:proofErr w:type="spellEnd"/>
-      <w:r>
-        <w:t xml:space="preserve"> me solicitaba un nombre de usuario y una contraseña, al ingresar el usuario y la contraseña me </w:t>
+        <w:t xml:space="preserve"> me surgieron bastantes problemas a la hora de actualizar los cambios en el repo, cuando realizaba el comando push me solicitaba un nombre de usuario y una contraseña, al ingresar el usuario y la contraseña me </w:t>
       </w:r>
       <w:r>
         <w:t>salía</w:t>
@@ -1324,77 +967,50 @@
           <w:lang w:val="en-US"/>
         </w:rPr>
       </w:pPr>
-      <w:proofErr w:type="gramStart"/>
       <w:r>
         <w:rPr>
           <w:i/>
           <w:lang w:val="en-US"/>
         </w:rPr>
-        <w:t>remote</w:t>
-      </w:r>
-      <w:proofErr w:type="gramEnd"/>
-      <w:r>
+        <w:t>remote: Support for password authentication was removed on August 13, 2021. Please use a personal access token instead.</w:t>
+      </w:r>
+    </w:p>
+    <w:p>
+      <w:pPr>
+        <w:spacing w:line="360" w:lineRule="auto"/>
+        <w:ind w:left="720"/>
+        <w:jc w:val="both"/>
         <w:rPr>
           <w:i/>
           <w:lang w:val="en-US"/>
         </w:rPr>
-        <w:t>: Support for password authentication was removed on August 13, 2021. Please use a personal access token instead.</w:t>
-      </w:r>
-    </w:p>
-    <w:p>
-      <w:pPr>
-        <w:spacing w:line="360" w:lineRule="auto"/>
-        <w:ind w:left="720"/>
-        <w:jc w:val="both"/>
+      </w:pPr>
+      <w:r>
         <w:rPr>
           <w:i/>
           <w:lang w:val="en-US"/>
         </w:rPr>
-      </w:pPr>
-      <w:proofErr w:type="gramStart"/>
-      <w:r>
+        <w:t>remote: Please see https://github.blog/2020-12-15-token-authentication-requirements-for-git-operations/ for more information.</w:t>
+      </w:r>
+    </w:p>
+    <w:p>
+      <w:pPr>
+        <w:spacing w:line="360" w:lineRule="auto"/>
+        <w:ind w:left="720"/>
+        <w:jc w:val="both"/>
         <w:rPr>
           <w:i/>
           <w:lang w:val="en-US"/>
         </w:rPr>
-        <w:t>remote</w:t>
-      </w:r>
-      <w:proofErr w:type="gramEnd"/>
+      </w:pPr>
       <w:r>
         <w:rPr>
           <w:i/>
           <w:lang w:val="en-US"/>
         </w:rPr>
-        <w:t>: Please see https://github.blog/2020-12-15-token-authentication-requirements-for-git-operations/ for more information.</w:t>
-      </w:r>
-    </w:p>
-    <w:p>
-      <w:pPr>
-        <w:spacing w:line="360" w:lineRule="auto"/>
-        <w:ind w:left="720"/>
-        <w:jc w:val="both"/>
-        <w:rPr>
-          <w:i/>
-          <w:lang w:val="en-US"/>
-        </w:rPr>
-      </w:pPr>
-      <w:proofErr w:type="gramStart"/>
-      <w:r>
-        <w:rPr>
-          <w:i/>
-          <w:lang w:val="en-US"/>
-        </w:rPr>
-        <w:t>fatal</w:t>
-      </w:r>
-      <w:proofErr w:type="gramEnd"/>
-      <w:r>
-        <w:rPr>
-          <w:i/>
-          <w:lang w:val="en-US"/>
-        </w:rPr>
-        <w:t>: Authentication failed for '</w:t>
-      </w:r>
-      <w:hyperlink r:id="rId14">
+        <w:t>fatal: Authentication failed for '</w:t>
+      </w:r>
+      <w:hyperlink r:id="rId13">
         <w:r>
           <w:rPr>
             <w:i/>
@@ -1456,7 +1072,7 @@
                     <pic:cNvPicPr/>
                   </pic:nvPicPr>
                   <pic:blipFill rotWithShape="1">
-                    <a:blip r:embed="rId15"/>
+                    <a:blip r:embed="rId14"/>
                     <a:srcRect l="25288" t="31999" r="29735" b="16080"/>
                     <a:stretch/>
                   </pic:blipFill>
@@ -1501,24 +1117,16 @@
         <w:jc w:val="both"/>
       </w:pPr>
       <w:r>
-        <w:t>Para solucionarlo tuve que generar un “</w:t>
-      </w:r>
-      <w:proofErr w:type="spellStart"/>
-      <w:r>
-        <w:t>token</w:t>
-      </w:r>
-      <w:proofErr w:type="spellEnd"/>
-      <w:r>
-        <w:t>”, que lo copie y lo reemplace por mi c</w:t>
+        <w:t>Para solucionarlo tuve que generar un “token”, que lo copie y lo reemplace por mi c</w:t>
       </w:r>
       <w:r>
         <w:t xml:space="preserve">ontraseña y </w:t>
       </w:r>
       <w:r>
-        <w:t>funciono. -</w:t>
-      </w:r>
-      <w:r>
-        <w:t xml:space="preserve">   </w:t>
+        <w:t>funciono.</w:t>
+      </w:r>
+      <w:r>
+        <w:t xml:space="preserve"> </w:t>
       </w:r>
     </w:p>
     <w:p>
@@ -1537,15 +1145,7 @@
         <w:t>archivo “</w:t>
       </w:r>
       <w:r>
-        <w:t xml:space="preserve">lista de tareas.doc”, lo agrego al seguimiento, lo </w:t>
-      </w:r>
-      <w:proofErr w:type="spellStart"/>
-      <w:r>
-        <w:t>comiteo</w:t>
-      </w:r>
-      <w:proofErr w:type="spellEnd"/>
-      <w:r>
-        <w:t xml:space="preserve"> y lo subo al repo </w:t>
+        <w:t xml:space="preserve">lista de tareas.doc”, lo agrego al seguimiento, lo comiteo y lo subo al repo </w:t>
       </w:r>
       <w:r>
         <w:t>- Es</w:t>
@@ -1553,13 +1153,8 @@
       <w:r>
         <w:t xml:space="preserve"> el archivo que se va a eliminar ya que no tiene seguimiento en </w:t>
       </w:r>
-      <w:proofErr w:type="spellStart"/>
-      <w:r>
-        <w:t>Trello</w:t>
-      </w:r>
-      <w:proofErr w:type="spellEnd"/>
-      <w:r>
-        <w:t>. -</w:t>
+      <w:r>
+        <w:t>Trello.</w:t>
       </w:r>
     </w:p>
     <w:p>
@@ -1572,15 +1167,13 @@
         <w:jc w:val="both"/>
       </w:pPr>
       <w:r>
-        <w:t xml:space="preserve">24/10 Mauricio Realizo un </w:t>
-      </w:r>
-      <w:proofErr w:type="spellStart"/>
-      <w:r>
-        <w:t>pull</w:t>
-      </w:r>
-      <w:proofErr w:type="spellEnd"/>
-      <w:r>
-        <w:t xml:space="preserve"> para traer al repo local posibles </w:t>
+        <w:t xml:space="preserve">24/10 Mauricio </w:t>
+      </w:r>
+      <w:r>
+        <w:t>r</w:t>
+      </w:r>
+      <w:r>
+        <w:t xml:space="preserve">ealizo un pull para traer al repo local posibles </w:t>
       </w:r>
       <w:r>
         <w:t>cambios. -</w:t>
@@ -1605,23 +1198,16 @@
         <w:t xml:space="preserve">10 </w:t>
       </w:r>
       <w:r>
-        <w:t xml:space="preserve">Mauricio: Creo la rama </w:t>
-      </w:r>
-      <w:proofErr w:type="spellStart"/>
-      <w:r>
-        <w:t>jsLocal</w:t>
-      </w:r>
-      <w:proofErr w:type="spellEnd"/>
-      <w:r>
-        <w:t xml:space="preserve"> en el repositorio local para trabajar con el formulario de </w:t>
-      </w:r>
-      <w:proofErr w:type="spellStart"/>
-      <w:r>
-        <w:t>js</w:t>
-      </w:r>
-      <w:proofErr w:type="spellEnd"/>
-      <w:r>
-        <w:t>. -</w:t>
+        <w:t>Mauricio</w:t>
+      </w:r>
+      <w:r>
+        <w:t xml:space="preserve"> c</w:t>
+      </w:r>
+      <w:r>
+        <w:t xml:space="preserve">reo la rama jsLocal en el repositorio local para trabajar con el formulario de </w:t>
+      </w:r>
+      <w:r>
+        <w:t>js.</w:t>
       </w:r>
     </w:p>
     <w:p>
@@ -1658,7 +1244,7 @@
                     <pic:cNvPicPr/>
                   </pic:nvPicPr>
                   <pic:blipFill rotWithShape="1">
-                    <a:blip r:embed="rId16"/>
+                    <a:blip r:embed="rId15"/>
                     <a:srcRect l="29362" t="25356" r="26510" b="23929"/>
                     <a:stretch/>
                   </pic:blipFill>
@@ -1706,23 +1292,10 @@
         <w:jc w:val="both"/>
       </w:pPr>
       <w:r>
-        <w:t xml:space="preserve">24/10 Facundo realiza un </w:t>
-      </w:r>
-      <w:proofErr w:type="spellStart"/>
-      <w:r>
-        <w:t>git</w:t>
-      </w:r>
-      <w:proofErr w:type="spellEnd"/>
-      <w:r>
-        <w:t xml:space="preserve"> </w:t>
-      </w:r>
-      <w:proofErr w:type="spellStart"/>
-      <w:r>
-        <w:t>pull</w:t>
-      </w:r>
-      <w:proofErr w:type="spellEnd"/>
-      <w:r>
-        <w:t xml:space="preserve"> para traer posibles cambios</w:t>
+        <w:t>24/10 Facundo realiza un git pull para traer posibles cambios</w:t>
+      </w:r>
+      <w:r>
+        <w:t>.</w:t>
       </w:r>
     </w:p>
     <w:p>
@@ -1735,34 +1308,7 @@
         <w:jc w:val="both"/>
       </w:pPr>
       <w:r>
-        <w:t xml:space="preserve">24/10 </w:t>
-      </w:r>
-      <w:r>
-        <w:t xml:space="preserve">Facundo realiza un </w:t>
-      </w:r>
-      <w:proofErr w:type="spellStart"/>
-      <w:r>
-        <w:t>add</w:t>
-      </w:r>
-      <w:proofErr w:type="spellEnd"/>
-      <w:r>
-        <w:t xml:space="preserve">, </w:t>
-      </w:r>
-      <w:proofErr w:type="spellStart"/>
-      <w:r>
-        <w:t>commit</w:t>
-      </w:r>
-      <w:proofErr w:type="spellEnd"/>
-      <w:r>
-        <w:t xml:space="preserve">, </w:t>
-      </w:r>
-      <w:proofErr w:type="spellStart"/>
-      <w:r>
-        <w:t>push</w:t>
-      </w:r>
-      <w:proofErr w:type="spellEnd"/>
-      <w:r>
-        <w:t xml:space="preserve"> al repositorio con estilos de la página de contacto.</w:t>
+        <w:t>24/10 Facundo realiza un add, commit, push al repositorio con estilos de la página de contacto.</w:t>
       </w:r>
     </w:p>
     <w:p>
@@ -1775,45 +1321,11 @@
         <w:jc w:val="both"/>
       </w:pPr>
       <w:r>
-        <w:t xml:space="preserve">24/10 Facundo crea una rama local para hacer cambios de estilos para diferentes pantallas, terminadas las pruebas hace el </w:t>
-      </w:r>
-      <w:proofErr w:type="spellStart"/>
-      <w:r>
-        <w:t>add</w:t>
-      </w:r>
-      <w:proofErr w:type="spellEnd"/>
-      <w:r>
-        <w:t xml:space="preserve"> y </w:t>
-      </w:r>
-      <w:proofErr w:type="spellStart"/>
-      <w:r>
-        <w:t>commit</w:t>
-      </w:r>
-      <w:proofErr w:type="spellEnd"/>
-      <w:r>
-        <w:t xml:space="preserve"> para la rama secundaria, lo sube a la rama master y elimina la otra. Luego se hace el respectivo </w:t>
-      </w:r>
-      <w:proofErr w:type="spellStart"/>
-      <w:r>
-        <w:t>git</w:t>
-      </w:r>
-      <w:proofErr w:type="spellEnd"/>
-      <w:r>
-        <w:t xml:space="preserve"> </w:t>
-      </w:r>
-      <w:proofErr w:type="spellStart"/>
-      <w:r>
-        <w:t>push</w:t>
-      </w:r>
-      <w:proofErr w:type="spellEnd"/>
-      <w:r>
-        <w:t xml:space="preserve"> master </w:t>
-      </w:r>
-      <w:proofErr w:type="spellStart"/>
-      <w:r>
-        <w:t>origin</w:t>
-      </w:r>
-      <w:proofErr w:type="spellEnd"/>
+        <w:t>24/10 Facundo crea una rama local para hacer cambios de estilos para diferentes pantallas, terminadas las pruebas hace el add y commit para la rama secundaria, lo sube a la rama master y elimina la otra. Luego se hace el respectivo git push master origin</w:t>
+      </w:r>
+      <w:r>
+        <w:t>.</w:t>
+      </w:r>
     </w:p>
     <w:p>
       <w:pPr>
@@ -1831,31 +1343,10 @@
         <w:t>Mauricio realizo</w:t>
       </w:r>
       <w:r>
-        <w:t xml:space="preserve"> un </w:t>
-      </w:r>
-      <w:proofErr w:type="spellStart"/>
-      <w:r>
-        <w:t>add</w:t>
-      </w:r>
-      <w:proofErr w:type="spellEnd"/>
-      <w:r>
-        <w:t xml:space="preserve"> y un </w:t>
-      </w:r>
-      <w:proofErr w:type="spellStart"/>
-      <w:r>
-        <w:t>commit</w:t>
-      </w:r>
-      <w:proofErr w:type="spellEnd"/>
-      <w:r>
-        <w:t xml:space="preserve"> en la rama local “</w:t>
-      </w:r>
-      <w:proofErr w:type="spellStart"/>
-      <w:r>
-        <w:t>jsLocal</w:t>
-      </w:r>
-      <w:proofErr w:type="spellEnd"/>
-      <w:r>
-        <w:t>”</w:t>
+        <w:t xml:space="preserve"> un add y un commit en la rama local “jsLocal”</w:t>
+      </w:r>
+      <w:r>
+        <w:t>.</w:t>
       </w:r>
     </w:p>
     <w:p>
@@ -1893,7 +1384,7 @@
                     <pic:cNvPicPr/>
                   </pic:nvPicPr>
                   <pic:blipFill rotWithShape="1">
-                    <a:blip r:embed="rId17"/>
+                    <a:blip r:embed="rId16"/>
                     <a:srcRect b="4307"/>
                     <a:stretch/>
                   </pic:blipFill>
@@ -1941,31 +1432,7 @@
         <w:jc w:val="both"/>
       </w:pPr>
       <w:r>
-        <w:t xml:space="preserve">24/10 Mauricio realizo un </w:t>
-      </w:r>
-      <w:proofErr w:type="spellStart"/>
-      <w:r>
-        <w:t>merge</w:t>
-      </w:r>
-      <w:proofErr w:type="spellEnd"/>
-      <w:r>
-        <w:t xml:space="preserve"> en la rama local master de la rama local “</w:t>
-      </w:r>
-      <w:proofErr w:type="spellStart"/>
-      <w:r>
-        <w:t>jsLocal</w:t>
-      </w:r>
-      <w:proofErr w:type="spellEnd"/>
-      <w:r>
-        <w:t>” y luego elimino la rama local “</w:t>
-      </w:r>
-      <w:proofErr w:type="spellStart"/>
-      <w:r>
-        <w:t>jsLocal</w:t>
-      </w:r>
-      <w:proofErr w:type="spellEnd"/>
-      <w:r>
-        <w:t xml:space="preserve">” </w:t>
+        <w:t xml:space="preserve">24/10 Mauricio realizo un merge en la rama local master de la rama local “jsLocal” y luego elimino la rama local “jsLocal” </w:t>
       </w:r>
     </w:p>
     <w:p>
@@ -2002,7 +1469,7 @@
                     <pic:cNvPicPr/>
                   </pic:nvPicPr>
                   <pic:blipFill rotWithShape="1">
-                    <a:blip r:embed="rId18"/>
+                    <a:blip r:embed="rId17"/>
                     <a:srcRect l="25459" t="23244" r="29905" b="25438"/>
                     <a:stretch/>
                   </pic:blipFill>
@@ -2050,15 +1517,10 @@
         <w:jc w:val="both"/>
       </w:pPr>
       <w:r>
-        <w:t xml:space="preserve">24/10 Mauricio realizo un </w:t>
-      </w:r>
-      <w:proofErr w:type="spellStart"/>
-      <w:r>
-        <w:t>push</w:t>
-      </w:r>
-      <w:proofErr w:type="spellEnd"/>
-      <w:r>
-        <w:t xml:space="preserve"> con los cambios realizados en captcha.js (archivo listo)</w:t>
+        <w:t>24/10 Mauricio realizo un push con los cambios realizados en captcha.js (archivo listo)</w:t>
+      </w:r>
+      <w:r>
+        <w:t>.</w:t>
       </w:r>
     </w:p>
     <w:p>
@@ -2083,15 +1545,10 @@
         <w:t>el cambio</w:t>
       </w:r>
       <w:r>
-        <w:t xml:space="preserve"> sobre la rama estilos del repositorio remoto y también el </w:t>
-      </w:r>
-      <w:proofErr w:type="spellStart"/>
-      <w:r>
-        <w:t>merge</w:t>
-      </w:r>
-      <w:proofErr w:type="spellEnd"/>
-      <w:r>
-        <w:t xml:space="preserve"> con la rama master </w:t>
+        <w:t xml:space="preserve"> sobre la rama estilos del repositorio remoto y también el merge con la rama </w:t>
+      </w:r>
+      <w:r>
+        <w:t>master.</w:t>
       </w:r>
     </w:p>
     <w:p>
@@ -2120,7 +1577,7 @@
                     <pic:cNvPicPr preferRelativeResize="0"/>
                   </pic:nvPicPr>
                   <pic:blipFill>
-                    <a:blip r:embed="rId19"/>
+                    <a:blip r:embed="rId18"/>
                     <a:srcRect/>
                     <a:stretch>
                       <a:fillRect/>
@@ -2150,40 +1607,16 @@
         <w:jc w:val="both"/>
       </w:pPr>
       <w:r>
-        <w:t xml:space="preserve">Como se puede ver cuando realice el </w:t>
-      </w:r>
-      <w:proofErr w:type="spellStart"/>
-      <w:r>
-        <w:t>push</w:t>
-      </w:r>
-      <w:proofErr w:type="spellEnd"/>
-      <w:r>
-        <w:t xml:space="preserve"> en la rama estilos del repositorio remoto </w:t>
+        <w:t xml:space="preserve">Como se puede ver cuando realice el push en la rama estilos del repositorio remoto </w:t>
       </w:r>
       <w:r>
         <w:t>volvió</w:t>
       </w:r>
       <w:r>
-        <w:t xml:space="preserve"> a la rama master y realizo el </w:t>
-      </w:r>
-      <w:proofErr w:type="spellStart"/>
-      <w:r>
-        <w:t>merge</w:t>
-      </w:r>
-      <w:proofErr w:type="spellEnd"/>
-      <w:r>
-        <w:t xml:space="preserve"> con la rama estilos</w:t>
-      </w:r>
-      <w:r>
-        <w:t xml:space="preserve"> y realizo un </w:t>
-      </w:r>
-      <w:proofErr w:type="spellStart"/>
-      <w:r>
-        <w:t>git</w:t>
-      </w:r>
-      <w:proofErr w:type="spellEnd"/>
-      <w:r>
-        <w:t xml:space="preserve"> status para ver en cuales archivos están en conflicto</w:t>
+        <w:t xml:space="preserve"> a la rama master y realizo el merge con la rama estilos</w:t>
+      </w:r>
+      <w:r>
+        <w:t xml:space="preserve"> y realizo un git status para ver en cuales archivos están en conflicto</w:t>
       </w:r>
     </w:p>
     <w:p>
@@ -2211,7 +1644,7 @@
                     <pic:cNvPicPr preferRelativeResize="0"/>
                   </pic:nvPicPr>
                   <pic:blipFill>
-                    <a:blip r:embed="rId20"/>
+                    <a:blip r:embed="rId19"/>
                     <a:srcRect/>
                     <a:stretch>
                       <a:fillRect/>
@@ -2236,39 +1669,10 @@
     </w:p>
     <w:p>
       <w:r>
-        <w:t xml:space="preserve">En la imagen anterior arreglo el problema de las versiones de forma manual y realizo el </w:t>
-      </w:r>
-      <w:proofErr w:type="spellStart"/>
-      <w:r>
-        <w:t>add</w:t>
-      </w:r>
-      <w:proofErr w:type="spellEnd"/>
-      <w:r>
-        <w:t xml:space="preserve">, </w:t>
-      </w:r>
-      <w:proofErr w:type="spellStart"/>
-      <w:r>
-        <w:t>commit</w:t>
-      </w:r>
-      <w:proofErr w:type="spellEnd"/>
-      <w:r>
-        <w:t xml:space="preserve"> para que deje de estar en estado </w:t>
-      </w:r>
-      <w:proofErr w:type="spellStart"/>
-      <w:r>
-        <w:t>merging</w:t>
-      </w:r>
-      <w:proofErr w:type="spellEnd"/>
-      <w:r>
-        <w:t xml:space="preserve"> y </w:t>
-      </w:r>
-      <w:proofErr w:type="spellStart"/>
-      <w:r>
-        <w:t>pusheo</w:t>
-      </w:r>
-      <w:proofErr w:type="spellEnd"/>
-      <w:r>
-        <w:t xml:space="preserve"> los cambios </w:t>
+        <w:t xml:space="preserve">En la imagen anterior arreglo el problema de las versiones de forma manual y realizo el add, commit para que deje de estar en estado merging y pusheo los </w:t>
+      </w:r>
+      <w:r>
+        <w:t>cambios.</w:t>
       </w:r>
     </w:p>
     <w:p>
@@ -2302,6 +1706,9 @@
       <w:r>
         <w:t xml:space="preserve"> y fondo de las páginas del sitio web)</w:t>
       </w:r>
+      <w:r>
+        <w:t>.</w:t>
+      </w:r>
     </w:p>
     <w:p>
       <w:pPr>
@@ -2313,23 +1720,10 @@
         <w:jc w:val="both"/>
       </w:pPr>
       <w:r>
-        <w:t xml:space="preserve">24/10 </w:t>
-      </w:r>
-      <w:proofErr w:type="spellStart"/>
-      <w:r>
-        <w:t>Nicolas</w:t>
-      </w:r>
-      <w:proofErr w:type="spellEnd"/>
-      <w:r>
-        <w:t xml:space="preserve"> tuvo un error al subir los archivos de imágenes del índex así que en el siguiente </w:t>
-      </w:r>
-      <w:proofErr w:type="spellStart"/>
-      <w:r>
-        <w:t>push</w:t>
-      </w:r>
-      <w:proofErr w:type="spellEnd"/>
-      <w:r>
-        <w:t xml:space="preserve"> volvió a subir los archivos correspondientes</w:t>
+        <w:t>24/10 Nicolas tuvo un error al subir los archivos de imágenes del índex así que en el siguiente push volvió a subir los archivos correspondientes</w:t>
+      </w:r>
+      <w:r>
+        <w:t>.</w:t>
       </w:r>
     </w:p>
     <w:p>
@@ -2342,26 +1736,10 @@
         <w:jc w:val="both"/>
       </w:pPr>
       <w:r>
-        <w:t xml:space="preserve">24/10 </w:t>
-      </w:r>
-      <w:r>
-        <w:t xml:space="preserve">Facundo realiza un </w:t>
-      </w:r>
-      <w:proofErr w:type="spellStart"/>
-      <w:r>
-        <w:t>git</w:t>
-      </w:r>
-      <w:proofErr w:type="spellEnd"/>
-      <w:r>
-        <w:t xml:space="preserve"> </w:t>
-      </w:r>
-      <w:proofErr w:type="spellStart"/>
-      <w:r>
-        <w:t>pull</w:t>
-      </w:r>
-      <w:proofErr w:type="spellEnd"/>
-      <w:r>
-        <w:t xml:space="preserve"> para traer posibles cambios</w:t>
+        <w:t>24/10 Facundo realiza un git pull para traer posibles cambios</w:t>
+      </w:r>
+      <w:r>
+        <w:t>.</w:t>
       </w:r>
     </w:p>
     <w:p>
@@ -2374,37 +1752,11 @@
         <w:jc w:val="both"/>
       </w:pPr>
       <w:r>
-        <w:t xml:space="preserve">24/10 Facundo realizo cambios en contacto y estudio en el </w:t>
-      </w:r>
-      <w:proofErr w:type="spellStart"/>
-      <w:r>
-        <w:t>linkeado</w:t>
-      </w:r>
-      <w:proofErr w:type="spellEnd"/>
-      <w:r>
-        <w:t xml:space="preserve"> de estilos, haciendo un </w:t>
-      </w:r>
-      <w:proofErr w:type="spellStart"/>
-      <w:r>
-        <w:t>add</w:t>
-      </w:r>
-      <w:proofErr w:type="spellEnd"/>
-      <w:r>
-        <w:t xml:space="preserve">, un </w:t>
-      </w:r>
-      <w:proofErr w:type="spellStart"/>
-      <w:r>
-        <w:t>commit</w:t>
-      </w:r>
-      <w:proofErr w:type="spellEnd"/>
-      <w:r>
-        <w:t xml:space="preserve"> y un </w:t>
-      </w:r>
-      <w:proofErr w:type="spellStart"/>
-      <w:r>
-        <w:t>push</w:t>
-      </w:r>
-      <w:proofErr w:type="spellEnd"/>
+        <w:t>24/10 Facundo realizo cambios en contacto y estudio en el linkeado de estilos, haciendo un add, un commit y un push</w:t>
+      </w:r>
+      <w:r>
+        <w:t>.</w:t>
+      </w:r>
     </w:p>
     <w:p>
       <w:pPr>
@@ -2417,23 +1769,7 @@
       </w:pPr>
       <w:r>
         <w:lastRenderedPageBreak/>
-        <w:t xml:space="preserve">24/10 Mauricio agrego un archivo </w:t>
-      </w:r>
-      <w:proofErr w:type="spellStart"/>
-      <w:r>
-        <w:t>js</w:t>
-      </w:r>
-      <w:proofErr w:type="spellEnd"/>
-      <w:r>
-        <w:t xml:space="preserve">. Cuando realice el </w:t>
-      </w:r>
-      <w:proofErr w:type="spellStart"/>
-      <w:r>
-        <w:t>commit</w:t>
-      </w:r>
-      <w:proofErr w:type="spellEnd"/>
-      <w:r>
-        <w:t xml:space="preserve"> el mensaje </w:t>
+        <w:t xml:space="preserve">24/10 Mauricio agrego un archivo js. Cuando realice el commit el mensaje </w:t>
       </w:r>
       <w:r>
         <w:t>hacía</w:t>
@@ -2445,31 +1781,7 @@
         <w:t>erróneo</w:t>
       </w:r>
       <w:r>
-        <w:t xml:space="preserve"> con el comando </w:t>
-      </w:r>
-      <w:proofErr w:type="spellStart"/>
-      <w:r>
-        <w:t>git</w:t>
-      </w:r>
-      <w:proofErr w:type="spellEnd"/>
-      <w:r>
-        <w:t xml:space="preserve"> </w:t>
-      </w:r>
-      <w:proofErr w:type="spellStart"/>
-      <w:r>
-        <w:t>commit</w:t>
-      </w:r>
-      <w:proofErr w:type="spellEnd"/>
-      <w:r>
-        <w:t xml:space="preserve"> --</w:t>
-      </w:r>
-      <w:proofErr w:type="spellStart"/>
-      <w:r>
-        <w:t>amend</w:t>
-      </w:r>
-      <w:proofErr w:type="spellEnd"/>
-      <w:r>
-        <w:t xml:space="preserve"> -m</w:t>
+        <w:t xml:space="preserve"> con el comando git commit --amend -m</w:t>
       </w:r>
     </w:p>
     <w:p>
@@ -2478,19 +1790,11 @@
         <w:ind w:left="720"/>
         <w:jc w:val="both"/>
       </w:pPr>
-      <w:proofErr w:type="gramStart"/>
-      <w:r>
-        <w:t>se</w:t>
-      </w:r>
-      <w:proofErr w:type="gramEnd"/>
-      <w:r>
-        <w:t xml:space="preserve"> modifica el </w:t>
-      </w:r>
-      <w:r>
-        <w:t>mensaje. -</w:t>
-      </w:r>
-      <w:r>
-        <w:t xml:space="preserve"> </w:t>
+      <w:r>
+        <w:t xml:space="preserve">se modifica el </w:t>
+      </w:r>
+      <w:r>
+        <w:t>mensaje.</w:t>
       </w:r>
     </w:p>
     <w:p>
@@ -2527,7 +1831,7 @@
                     <pic:cNvPicPr/>
                   </pic:nvPicPr>
                   <pic:blipFill rotWithShape="1">
-                    <a:blip r:embed="rId21"/>
+                    <a:blip r:embed="rId20"/>
                     <a:srcRect l="26986" t="29583" r="29056" b="20004"/>
                     <a:stretch/>
                   </pic:blipFill>
@@ -2572,29 +1876,16 @@
         <w:jc w:val="both"/>
       </w:pPr>
       <w:r>
-        <w:t xml:space="preserve">Cuando realizo el </w:t>
-      </w:r>
-      <w:proofErr w:type="spellStart"/>
-      <w:r>
-        <w:t>push</w:t>
-      </w:r>
-      <w:proofErr w:type="spellEnd"/>
-      <w:r>
-        <w:t xml:space="preserve"> para subirlo al repo remoto se </w:t>
+        <w:t xml:space="preserve">Cuando realizo el push para subirlo al repo remoto se </w:t>
       </w:r>
       <w:r>
         <w:t>habían</w:t>
       </w:r>
       <w:r>
-        <w:t xml:space="preserve"> realizado cambios por lo que antes necesito realizar un </w:t>
-      </w:r>
-      <w:proofErr w:type="spellStart"/>
-      <w:r>
-        <w:t>pull</w:t>
-      </w:r>
-      <w:proofErr w:type="spellEnd"/>
-      <w:r>
-        <w:t xml:space="preserve"> del mismo</w:t>
+        <w:t xml:space="preserve"> realizado cambios por lo que antes necesito realizar un pull del mismo</w:t>
+      </w:r>
+      <w:r>
+        <w:t>.</w:t>
       </w:r>
     </w:p>
     <w:p>
@@ -2631,7 +1922,7 @@
                     <pic:cNvPicPr/>
                   </pic:nvPicPr>
                   <pic:blipFill rotWithShape="1">
-                    <a:blip r:embed="rId22"/>
+                    <a:blip r:embed="rId21"/>
                     <a:srcRect l="26986" t="29583" r="28716" b="19400"/>
                     <a:stretch/>
                   </pic:blipFill>
@@ -2679,45 +1970,16 @@
         <w:jc w:val="both"/>
       </w:pPr>
       <w:r>
-        <w:t xml:space="preserve">25/10 Mauricio De forma local modifico el archivo captcha.js, realizo el comando </w:t>
-      </w:r>
-      <w:proofErr w:type="spellStart"/>
-      <w:r>
-        <w:t>git</w:t>
-      </w:r>
-      <w:proofErr w:type="spellEnd"/>
-      <w:r>
-        <w:t xml:space="preserve"> </w:t>
-      </w:r>
-      <w:proofErr w:type="spellStart"/>
-      <w:r>
-        <w:t>add</w:t>
-      </w:r>
-      <w:proofErr w:type="spellEnd"/>
-      <w:r>
-        <w:t xml:space="preserve">, pero necesito seguir </w:t>
+        <w:t xml:space="preserve">25/10 Mauricio De forma local modifico el archivo captcha.js, realizo el comando git add, pero necesito seguir </w:t>
       </w:r>
       <w:r>
         <w:t>modificándolo</w:t>
       </w:r>
       <w:r>
-        <w:t xml:space="preserve">, con el comando </w:t>
-      </w:r>
-      <w:proofErr w:type="spellStart"/>
-      <w:r>
-        <w:t>git</w:t>
-      </w:r>
-      <w:proofErr w:type="spellEnd"/>
-      <w:r>
-        <w:t xml:space="preserve"> </w:t>
-      </w:r>
-      <w:proofErr w:type="spellStart"/>
-      <w:r>
-        <w:t>reset</w:t>
-      </w:r>
-      <w:proofErr w:type="spellEnd"/>
-      <w:r>
-        <w:t xml:space="preserve"> HEAD, vuelvo a llevarlo al estado modificado para poder seguir trabajando</w:t>
+        <w:t>, con el comando git reset HEAD, vuelvo a llevarlo al estado modificado para poder seguir trabajando</w:t>
+      </w:r>
+      <w:r>
+        <w:t>.</w:t>
       </w:r>
     </w:p>
     <w:p>
@@ -2754,7 +2016,7 @@
                     <pic:cNvPicPr/>
                   </pic:nvPicPr>
                   <pic:blipFill rotWithShape="1">
-                    <a:blip r:embed="rId23"/>
+                    <a:blip r:embed="rId22"/>
                     <a:srcRect l="26816" t="30489" r="28717" b="19702"/>
                     <a:stretch/>
                   </pic:blipFill>
@@ -2817,13 +2079,7 @@
         <w:t xml:space="preserve"> del </w:t>
       </w:r>
       <w:r>
-        <w:t xml:space="preserve">trabajo. </w:t>
-      </w:r>
-      <w:r>
-        <w:t>–</w:t>
-      </w:r>
-      <w:r>
-        <w:t xml:space="preserve"> </w:t>
+        <w:t>trabajo.</w:t>
       </w:r>
     </w:p>
     <w:p>
@@ -2837,26 +2093,10 @@
       </w:pPr>
       <w:r>
         <w:lastRenderedPageBreak/>
-        <w:t xml:space="preserve">25/10 </w:t>
-      </w:r>
-      <w:r>
-        <w:t xml:space="preserve">Facundo realiza un </w:t>
-      </w:r>
-      <w:proofErr w:type="spellStart"/>
-      <w:r>
-        <w:t>git</w:t>
-      </w:r>
-      <w:proofErr w:type="spellEnd"/>
-      <w:r>
-        <w:t xml:space="preserve"> </w:t>
-      </w:r>
-      <w:proofErr w:type="spellStart"/>
-      <w:r>
-        <w:t>pull</w:t>
-      </w:r>
-      <w:proofErr w:type="spellEnd"/>
-      <w:r>
-        <w:t xml:space="preserve"> para traer posibles cambios</w:t>
+        <w:t>25/10 Facundo realiza un git pull para traer posibles cambios</w:t>
+      </w:r>
+      <w:r>
+        <w:t>.</w:t>
       </w:r>
     </w:p>
     <w:p>
@@ -2869,39 +2109,7 @@
         <w:jc w:val="both"/>
       </w:pPr>
       <w:r>
-        <w:t xml:space="preserve">25/10 Facundo realizo cambios en los estilos de contacto y por error de mensaje al hacer el </w:t>
-      </w:r>
-      <w:proofErr w:type="spellStart"/>
-      <w:r>
-        <w:t>commit</w:t>
-      </w:r>
-      <w:proofErr w:type="spellEnd"/>
-      <w:r>
-        <w:t xml:space="preserve"> utilizo </w:t>
-      </w:r>
-      <w:proofErr w:type="spellStart"/>
-      <w:r>
-        <w:t>git</w:t>
-      </w:r>
-      <w:proofErr w:type="spellEnd"/>
-      <w:r>
-        <w:t xml:space="preserve"> </w:t>
-      </w:r>
-      <w:proofErr w:type="spellStart"/>
-      <w:r>
-        <w:t>commit</w:t>
-      </w:r>
-      <w:proofErr w:type="spellEnd"/>
-      <w:r>
-        <w:t xml:space="preserve"> -–</w:t>
-      </w:r>
-      <w:proofErr w:type="spellStart"/>
-      <w:r>
-        <w:t>amend</w:t>
-      </w:r>
-      <w:proofErr w:type="spellEnd"/>
-      <w:r>
-        <w:t xml:space="preserve"> –m con el mensaje nuevo.-</w:t>
+        <w:t>25/10 Facundo realizo cambios en los estilos de contacto y por error de mensaje al hacer el commit utilizo git commit -–amend –m con el mensaje nuevo.</w:t>
       </w:r>
     </w:p>
     <w:p>
@@ -2914,26 +2122,33 @@
         <w:jc w:val="both"/>
       </w:pPr>
       <w:r>
-        <w:t xml:space="preserve">25/10 Facundo utiliza el </w:t>
-      </w:r>
-      <w:proofErr w:type="spellStart"/>
-      <w:r>
-        <w:t>git</w:t>
-      </w:r>
-      <w:proofErr w:type="spellEnd"/>
-      <w:r>
-        <w:t xml:space="preserve"> </w:t>
-      </w:r>
-      <w:proofErr w:type="spellStart"/>
-      <w:r>
-        <w:t>reset</w:t>
-      </w:r>
-      <w:proofErr w:type="spellEnd"/>
-      <w:r>
-        <w:t xml:space="preserve"> head al subir un archivo que era de otro trabajo.</w:t>
-      </w:r>
-      <w:bookmarkStart w:id="0" w:name="_GoBack"/>
-      <w:bookmarkEnd w:id="0"/>
+        <w:t>25/10 Facundo utiliza el git reset head al subir un archivo que era de otro trabajo.</w:t>
+      </w:r>
+    </w:p>
+    <w:p>
+      <w:pPr>
+        <w:numPr>
+          <w:ilvl w:val="0"/>
+          <w:numId w:val="2"/>
+        </w:numPr>
+        <w:spacing w:line="360" w:lineRule="auto"/>
+        <w:jc w:val="both"/>
+      </w:pPr>
+      <w:r>
+        <w:t>25/10 Facundo realizo el borrado de dos archivos corruptos que llegaron a la rama master “</w:t>
+      </w:r>
+      <w:r>
+        <w:t>~$t\303\241cora TPE Git.docx"</w:t>
+      </w:r>
+      <w:r>
+        <w:t>” y “</w:t>
+      </w:r>
+      <w:r>
+        <w:t>~WRL0003.tmp</w:t>
+      </w:r>
+      <w:r>
+        <w:t>”.</w:t>
+      </w:r>
     </w:p>
     <w:p>
       <w:pPr>
@@ -3088,8 +2303,8 @@
     <w:p/>
     <w:p/>
     <w:sectPr>
-      <w:headerReference w:type="default" r:id="rId24"/>
-      <w:footerReference w:type="default" r:id="rId25"/>
+      <w:headerReference w:type="default" r:id="rId23"/>
+      <w:footerReference w:type="default" r:id="rId24"/>
       <w:pgSz w:w="11909" w:h="16834"/>
       <w:pgMar w:top="1440" w:right="1440" w:bottom="1440" w:left="1440" w:header="720" w:footer="720" w:gutter="0"/>
       <w:pgNumType w:start="1"/>
@@ -3100,7 +2315,7 @@
 </file>
 
 <file path=word/endnotes.xml><?xml version="1.0" encoding="utf-8"?>
-<w:endnotes xmlns:wpc="http://schemas.microsoft.com/office/word/2010/wordprocessingCanvas" xmlns:mc="http://schemas.openxmlformats.org/markup-compatibility/2006" xmlns:o="urn:schemas-microsoft-com:office:office" xmlns:r="http://schemas.openxmlformats.org/officeDocument/2006/relationships" xmlns:m="http://schemas.openxmlformats.org/officeDocument/2006/math" xmlns:v="urn:schemas-microsoft-com:vml" xmlns:wp14="http://schemas.microsoft.com/office/word/2010/wordprocessingDrawing" xmlns:wp="http://schemas.openxmlformats.org/drawingml/2006/wordprocessingDrawing" xmlns:w10="urn:schemas-microsoft-com:office:word" xmlns:w="http://schemas.openxmlformats.org/wordprocessingml/2006/main" xmlns:w14="http://schemas.microsoft.com/office/word/2010/wordml" xmlns:wpg="http://schemas.microsoft.com/office/word/2010/wordprocessingGroup" xmlns:wpi="http://schemas.microsoft.com/office/word/2010/wordprocessingInk" xmlns:wne="http://schemas.microsoft.com/office/word/2006/wordml" xmlns:wps="http://schemas.microsoft.com/office/word/2010/wordprocessingShape" mc:Ignorable="w14 wp14">
+<w:endnotes xmlns:wpc="http://schemas.microsoft.com/office/word/2010/wordprocessingCanvas" xmlns:cx="http://schemas.microsoft.com/office/drawing/2014/chartex" xmlns:cx1="http://schemas.microsoft.com/office/drawing/2015/9/8/chartex" xmlns:cx2="http://schemas.microsoft.com/office/drawing/2015/10/21/chartex" xmlns:cx3="http://schemas.microsoft.com/office/drawing/2016/5/9/chartex" xmlns:cx4="http://schemas.microsoft.com/office/drawing/2016/5/10/chartex" xmlns:cx5="http://schemas.microsoft.com/office/drawing/2016/5/11/chartex" xmlns:cx6="http://schemas.microsoft.com/office/drawing/2016/5/12/chartex" xmlns:cx7="http://schemas.microsoft.com/office/drawing/2016/5/13/chartex" xmlns:cx8="http://schemas.microsoft.com/office/drawing/2016/5/14/chartex" xmlns:mc="http://schemas.openxmlformats.org/markup-compatibility/2006" xmlns:aink="http://schemas.microsoft.com/office/drawing/2016/ink" xmlns:am3d="http://schemas.microsoft.com/office/drawing/2017/model3d" xmlns:o="urn:schemas-microsoft-com:office:office" xmlns:r="http://schemas.openxmlformats.org/officeDocument/2006/relationships" xmlns:m="http://schemas.openxmlformats.org/officeDocument/2006/math" xmlns:v="urn:schemas-microsoft-com:vml" xmlns:wp14="http://schemas.microsoft.com/office/word/2010/wordprocessingDrawing" xmlns:wp="http://schemas.openxmlformats.org/drawingml/2006/wordprocessingDrawing" xmlns:w10="urn:schemas-microsoft-com:office:word" xmlns:w="http://schemas.openxmlformats.org/wordprocessingml/2006/main" xmlns:w14="http://schemas.microsoft.com/office/word/2010/wordml" xmlns:w15="http://schemas.microsoft.com/office/word/2012/wordml" xmlns:w16cex="http://schemas.microsoft.com/office/word/2018/wordml/cex" xmlns:w16cid="http://schemas.microsoft.com/office/word/2016/wordml/cid" xmlns:w16="http://schemas.microsoft.com/office/word/2018/wordml" xmlns:w16sdtdh="http://schemas.microsoft.com/office/word/2020/wordml/sdtdatahash" xmlns:w16se="http://schemas.microsoft.com/office/word/2015/wordml/symex" xmlns:wpg="http://schemas.microsoft.com/office/word/2010/wordprocessingGroup" xmlns:wpi="http://schemas.microsoft.com/office/word/2010/wordprocessingInk" xmlns:wne="http://schemas.microsoft.com/office/word/2006/wordml" xmlns:wps="http://schemas.microsoft.com/office/word/2010/wordprocessingShape" mc:Ignorable="w14 w15 w16se w16cid w16 w16cex w16sdtdh wp14">
   <w:endnote w:type="separator" w:id="-1">
     <w:p>
       <w:pPr>
@@ -3125,7 +2340,7 @@
 </file>
 
 <file path=word/footer1.xml><?xml version="1.0" encoding="utf-8"?>
-<w:ftr xmlns:wpc="http://schemas.microsoft.com/office/word/2010/wordprocessingCanvas" xmlns:mc="http://schemas.openxmlformats.org/markup-compatibility/2006" xmlns:o="urn:schemas-microsoft-com:office:office" xmlns:r="http://schemas.openxmlformats.org/officeDocument/2006/relationships" xmlns:m="http://schemas.openxmlformats.org/officeDocument/2006/math" xmlns:v="urn:schemas-microsoft-com:vml" xmlns:wp14="http://schemas.microsoft.com/office/word/2010/wordprocessingDrawing" xmlns:wp="http://schemas.openxmlformats.org/drawingml/2006/wordprocessingDrawing" xmlns:w10="urn:schemas-microsoft-com:office:word" xmlns:w="http://schemas.openxmlformats.org/wordprocessingml/2006/main" xmlns:w14="http://schemas.microsoft.com/office/word/2010/wordml" xmlns:wpg="http://schemas.microsoft.com/office/word/2010/wordprocessingGroup" xmlns:wpi="http://schemas.microsoft.com/office/word/2010/wordprocessingInk" xmlns:wne="http://schemas.microsoft.com/office/word/2006/wordml" xmlns:wps="http://schemas.microsoft.com/office/word/2010/wordprocessingShape" mc:Ignorable="w14 wp14">
+<w:ftr xmlns:wpc="http://schemas.microsoft.com/office/word/2010/wordprocessingCanvas" xmlns:cx="http://schemas.microsoft.com/office/drawing/2014/chartex" xmlns:cx1="http://schemas.microsoft.com/office/drawing/2015/9/8/chartex" xmlns:cx2="http://schemas.microsoft.com/office/drawing/2015/10/21/chartex" xmlns:cx3="http://schemas.microsoft.com/office/drawing/2016/5/9/chartex" xmlns:cx4="http://schemas.microsoft.com/office/drawing/2016/5/10/chartex" xmlns:cx5="http://schemas.microsoft.com/office/drawing/2016/5/11/chartex" xmlns:cx6="http://schemas.microsoft.com/office/drawing/2016/5/12/chartex" xmlns:cx7="http://schemas.microsoft.com/office/drawing/2016/5/13/chartex" xmlns:cx8="http://schemas.microsoft.com/office/drawing/2016/5/14/chartex" xmlns:mc="http://schemas.openxmlformats.org/markup-compatibility/2006" xmlns:aink="http://schemas.microsoft.com/office/drawing/2016/ink" xmlns:am3d="http://schemas.microsoft.com/office/drawing/2017/model3d" xmlns:o="urn:schemas-microsoft-com:office:office" xmlns:r="http://schemas.openxmlformats.org/officeDocument/2006/relationships" xmlns:m="http://schemas.openxmlformats.org/officeDocument/2006/math" xmlns:v="urn:schemas-microsoft-com:vml" xmlns:wp14="http://schemas.microsoft.com/office/word/2010/wordprocessingDrawing" xmlns:wp="http://schemas.openxmlformats.org/drawingml/2006/wordprocessingDrawing" xmlns:w10="urn:schemas-microsoft-com:office:word" xmlns:w="http://schemas.openxmlformats.org/wordprocessingml/2006/main" xmlns:w14="http://schemas.microsoft.com/office/word/2010/wordml" xmlns:w15="http://schemas.microsoft.com/office/word/2012/wordml" xmlns:w16cex="http://schemas.microsoft.com/office/word/2018/wordml/cex" xmlns:w16cid="http://schemas.microsoft.com/office/word/2016/wordml/cid" xmlns:w16="http://schemas.microsoft.com/office/word/2018/wordml" xmlns:w16sdtdh="http://schemas.microsoft.com/office/word/2020/wordml/sdtdatahash" xmlns:w16se="http://schemas.microsoft.com/office/word/2015/wordml/symex" xmlns:wpg="http://schemas.microsoft.com/office/word/2010/wordprocessingGroup" xmlns:wpi="http://schemas.microsoft.com/office/word/2010/wordprocessingInk" xmlns:wne="http://schemas.microsoft.com/office/word/2006/wordml" xmlns:wps="http://schemas.microsoft.com/office/word/2010/wordprocessingShape" mc:Ignorable="w14 w15 w16se w16cid w16 w16cex w16sdtdh wp14">
   <w:tbl>
     <w:tblPr>
       <w:tblW w:w="5000" w:type="pct"/>
@@ -3247,7 +2462,7 @@
 </file>
 
 <file path=word/footnotes.xml><?xml version="1.0" encoding="utf-8"?>
-<w:footnotes xmlns:wpc="http://schemas.microsoft.com/office/word/2010/wordprocessingCanvas" xmlns:mc="http://schemas.openxmlformats.org/markup-compatibility/2006" xmlns:o="urn:schemas-microsoft-com:office:office" xmlns:r="http://schemas.openxmlformats.org/officeDocument/2006/relationships" xmlns:m="http://schemas.openxmlformats.org/officeDocument/2006/math" xmlns:v="urn:schemas-microsoft-com:vml" xmlns:wp14="http://schemas.microsoft.com/office/word/2010/wordprocessingDrawing" xmlns:wp="http://schemas.openxmlformats.org/drawingml/2006/wordprocessingDrawing" xmlns:w10="urn:schemas-microsoft-com:office:word" xmlns:w="http://schemas.openxmlformats.org/wordprocessingml/2006/main" xmlns:w14="http://schemas.microsoft.com/office/word/2010/wordml" xmlns:wpg="http://schemas.microsoft.com/office/word/2010/wordprocessingGroup" xmlns:wpi="http://schemas.microsoft.com/office/word/2010/wordprocessingInk" xmlns:wne="http://schemas.microsoft.com/office/word/2006/wordml" xmlns:wps="http://schemas.microsoft.com/office/word/2010/wordprocessingShape" mc:Ignorable="w14 wp14">
+<w:footnotes xmlns:wpc="http://schemas.microsoft.com/office/word/2010/wordprocessingCanvas" xmlns:cx="http://schemas.microsoft.com/office/drawing/2014/chartex" xmlns:cx1="http://schemas.microsoft.com/office/drawing/2015/9/8/chartex" xmlns:cx2="http://schemas.microsoft.com/office/drawing/2015/10/21/chartex" xmlns:cx3="http://schemas.microsoft.com/office/drawing/2016/5/9/chartex" xmlns:cx4="http://schemas.microsoft.com/office/drawing/2016/5/10/chartex" xmlns:cx5="http://schemas.microsoft.com/office/drawing/2016/5/11/chartex" xmlns:cx6="http://schemas.microsoft.com/office/drawing/2016/5/12/chartex" xmlns:cx7="http://schemas.microsoft.com/office/drawing/2016/5/13/chartex" xmlns:cx8="http://schemas.microsoft.com/office/drawing/2016/5/14/chartex" xmlns:mc="http://schemas.openxmlformats.org/markup-compatibility/2006" xmlns:aink="http://schemas.microsoft.com/office/drawing/2016/ink" xmlns:am3d="http://schemas.microsoft.com/office/drawing/2017/model3d" xmlns:o="urn:schemas-microsoft-com:office:office" xmlns:r="http://schemas.openxmlformats.org/officeDocument/2006/relationships" xmlns:m="http://schemas.openxmlformats.org/officeDocument/2006/math" xmlns:v="urn:schemas-microsoft-com:vml" xmlns:wp14="http://schemas.microsoft.com/office/word/2010/wordprocessingDrawing" xmlns:wp="http://schemas.openxmlformats.org/drawingml/2006/wordprocessingDrawing" xmlns:w10="urn:schemas-microsoft-com:office:word" xmlns:w="http://schemas.openxmlformats.org/wordprocessingml/2006/main" xmlns:w14="http://schemas.microsoft.com/office/word/2010/wordml" xmlns:w15="http://schemas.microsoft.com/office/word/2012/wordml" xmlns:w16cex="http://schemas.microsoft.com/office/word/2018/wordml/cex" xmlns:w16cid="http://schemas.microsoft.com/office/word/2016/wordml/cid" xmlns:w16="http://schemas.microsoft.com/office/word/2018/wordml" xmlns:w16sdtdh="http://schemas.microsoft.com/office/word/2020/wordml/sdtdatahash" xmlns:w16se="http://schemas.microsoft.com/office/word/2015/wordml/symex" xmlns:wpg="http://schemas.microsoft.com/office/word/2010/wordprocessingGroup" xmlns:wpi="http://schemas.microsoft.com/office/word/2010/wordprocessingInk" xmlns:wne="http://schemas.microsoft.com/office/word/2006/wordml" xmlns:wps="http://schemas.microsoft.com/office/word/2010/wordprocessingShape" mc:Ignorable="w14 w15 w16se w16cid w16 w16cex w16sdtdh wp14">
   <w:footnote w:type="separator" w:id="-1">
     <w:p>
       <w:pPr>
@@ -3272,7 +2487,7 @@
 </file>
 
 <file path=word/header1.xml><?xml version="1.0" encoding="utf-8"?>
-<w:hdr xmlns:wpc="http://schemas.microsoft.com/office/word/2010/wordprocessingCanvas" xmlns:mc="http://schemas.openxmlformats.org/markup-compatibility/2006" xmlns:o="urn:schemas-microsoft-com:office:office" xmlns:r="http://schemas.openxmlformats.org/officeDocument/2006/relationships" xmlns:m="http://schemas.openxmlformats.org/officeDocument/2006/math" xmlns:v="urn:schemas-microsoft-com:vml" xmlns:wp14="http://schemas.microsoft.com/office/word/2010/wordprocessingDrawing" xmlns:wp="http://schemas.openxmlformats.org/drawingml/2006/wordprocessingDrawing" xmlns:w10="urn:schemas-microsoft-com:office:word" xmlns:w="http://schemas.openxmlformats.org/wordprocessingml/2006/main" xmlns:w14="http://schemas.microsoft.com/office/word/2010/wordml" xmlns:wpg="http://schemas.microsoft.com/office/word/2010/wordprocessingGroup" xmlns:wpi="http://schemas.microsoft.com/office/word/2010/wordprocessingInk" xmlns:wne="http://schemas.microsoft.com/office/word/2006/wordml" xmlns:wps="http://schemas.microsoft.com/office/word/2010/wordprocessingShape" mc:Ignorable="w14 wp14">
+<w:hdr xmlns:wpc="http://schemas.microsoft.com/office/word/2010/wordprocessingCanvas" xmlns:cx="http://schemas.microsoft.com/office/drawing/2014/chartex" xmlns:cx1="http://schemas.microsoft.com/office/drawing/2015/9/8/chartex" xmlns:cx2="http://schemas.microsoft.com/office/drawing/2015/10/21/chartex" xmlns:cx3="http://schemas.microsoft.com/office/drawing/2016/5/9/chartex" xmlns:cx4="http://schemas.microsoft.com/office/drawing/2016/5/10/chartex" xmlns:cx5="http://schemas.microsoft.com/office/drawing/2016/5/11/chartex" xmlns:cx6="http://schemas.microsoft.com/office/drawing/2016/5/12/chartex" xmlns:cx7="http://schemas.microsoft.com/office/drawing/2016/5/13/chartex" xmlns:cx8="http://schemas.microsoft.com/office/drawing/2016/5/14/chartex" xmlns:mc="http://schemas.openxmlformats.org/markup-compatibility/2006" xmlns:aink="http://schemas.microsoft.com/office/drawing/2016/ink" xmlns:am3d="http://schemas.microsoft.com/office/drawing/2017/model3d" xmlns:o="urn:schemas-microsoft-com:office:office" xmlns:r="http://schemas.openxmlformats.org/officeDocument/2006/relationships" xmlns:m="http://schemas.openxmlformats.org/officeDocument/2006/math" xmlns:v="urn:schemas-microsoft-com:vml" xmlns:wp14="http://schemas.microsoft.com/office/word/2010/wordprocessingDrawing" xmlns:wp="http://schemas.openxmlformats.org/drawingml/2006/wordprocessingDrawing" xmlns:w10="urn:schemas-microsoft-com:office:word" xmlns:w="http://schemas.openxmlformats.org/wordprocessingml/2006/main" xmlns:w14="http://schemas.microsoft.com/office/word/2010/wordml" xmlns:w15="http://schemas.microsoft.com/office/word/2012/wordml" xmlns:w16cex="http://schemas.microsoft.com/office/word/2018/wordml/cex" xmlns:w16cid="http://schemas.microsoft.com/office/word/2016/wordml/cid" xmlns:w16="http://schemas.microsoft.com/office/word/2018/wordml" xmlns:w16sdtdh="http://schemas.microsoft.com/office/word/2020/wordml/sdtdatahash" xmlns:w16se="http://schemas.microsoft.com/office/word/2015/wordml/symex" xmlns:wpg="http://schemas.microsoft.com/office/word/2010/wordprocessingGroup" xmlns:wpi="http://schemas.microsoft.com/office/word/2010/wordprocessingInk" xmlns:wne="http://schemas.microsoft.com/office/word/2006/wordml" xmlns:wps="http://schemas.microsoft.com/office/word/2010/wordprocessingShape" mc:Ignorable="w14 w15 w16se w16cid w16 w16cex w16sdtdh wp14">
   <w:p>
     <w:pPr>
       <w:pStyle w:val="Encabezado"/>
@@ -3287,8 +2502,121 @@
 </file>
 
 <file path=word/numbering.xml><?xml version="1.0" encoding="utf-8"?>
-<w:numbering xmlns:wpc="http://schemas.microsoft.com/office/word/2010/wordprocessingCanvas" xmlns:mc="http://schemas.openxmlformats.org/markup-compatibility/2006" xmlns:o="urn:schemas-microsoft-com:office:office" xmlns:r="http://schemas.openxmlformats.org/officeDocument/2006/relationships" xmlns:m="http://schemas.openxmlformats.org/officeDocument/2006/math" xmlns:v="urn:schemas-microsoft-com:vml" xmlns:wp14="http://schemas.microsoft.com/office/word/2010/wordprocessingDrawing" xmlns:wp="http://schemas.openxmlformats.org/drawingml/2006/wordprocessingDrawing" xmlns:w10="urn:schemas-microsoft-com:office:word" xmlns:w="http://schemas.openxmlformats.org/wordprocessingml/2006/main" xmlns:w14="http://schemas.microsoft.com/office/word/2010/wordml" xmlns:wpg="http://schemas.microsoft.com/office/word/2010/wordprocessingGroup" xmlns:wpi="http://schemas.microsoft.com/office/word/2010/wordprocessingInk" xmlns:wne="http://schemas.microsoft.com/office/word/2006/wordml" xmlns:wps="http://schemas.microsoft.com/office/word/2010/wordprocessingShape" mc:Ignorable="w14 wp14">
-  <w:abstractNum w:abstractNumId="0">
+<w:numbering xmlns:wpc="http://schemas.microsoft.com/office/word/2010/wordprocessingCanvas" xmlns:cx="http://schemas.microsoft.com/office/drawing/2014/chartex" xmlns:cx1="http://schemas.microsoft.com/office/drawing/2015/9/8/chartex" xmlns:cx2="http://schemas.microsoft.com/office/drawing/2015/10/21/chartex" xmlns:cx3="http://schemas.microsoft.com/office/drawing/2016/5/9/chartex" xmlns:cx4="http://schemas.microsoft.com/office/drawing/2016/5/10/chartex" xmlns:cx5="http://schemas.microsoft.com/office/drawing/2016/5/11/chartex" xmlns:cx6="http://schemas.microsoft.com/office/drawing/2016/5/12/chartex" xmlns:cx7="http://schemas.microsoft.com/office/drawing/2016/5/13/chartex" xmlns:cx8="http://schemas.microsoft.com/office/drawing/2016/5/14/chartex" xmlns:mc="http://schemas.openxmlformats.org/markup-compatibility/2006" xmlns:aink="http://schemas.microsoft.com/office/drawing/2016/ink" xmlns:am3d="http://schemas.microsoft.com/office/drawing/2017/model3d" xmlns:o="urn:schemas-microsoft-com:office:office" xmlns:r="http://schemas.openxmlformats.org/officeDocument/2006/relationships" xmlns:m="http://schemas.openxmlformats.org/officeDocument/2006/math" xmlns:v="urn:schemas-microsoft-com:vml" xmlns:wp14="http://schemas.microsoft.com/office/word/2010/wordprocessingDrawing" xmlns:wp="http://schemas.openxmlformats.org/drawingml/2006/wordprocessingDrawing" xmlns:w10="urn:schemas-microsoft-com:office:word" xmlns:w="http://schemas.openxmlformats.org/wordprocessingml/2006/main" xmlns:w14="http://schemas.microsoft.com/office/word/2010/wordml" xmlns:w15="http://schemas.microsoft.com/office/word/2012/wordml" xmlns:w16cex="http://schemas.microsoft.com/office/word/2018/wordml/cex" xmlns:w16cid="http://schemas.microsoft.com/office/word/2016/wordml/cid" xmlns:w16="http://schemas.microsoft.com/office/word/2018/wordml" xmlns:w16sdtdh="http://schemas.microsoft.com/office/word/2020/wordml/sdtdatahash" xmlns:w16se="http://schemas.microsoft.com/office/word/2015/wordml/symex" xmlns:wpg="http://schemas.microsoft.com/office/word/2010/wordprocessingGroup" xmlns:wpi="http://schemas.microsoft.com/office/word/2010/wordprocessingInk" xmlns:wne="http://schemas.microsoft.com/office/word/2006/wordml" xmlns:wps="http://schemas.microsoft.com/office/word/2010/wordprocessingShape" mc:Ignorable="w14 w15 w16se w16cid w16 w16cex w16sdtdh wp14">
+  <w:abstractNum w:abstractNumId="0" w15:restartNumberingAfterBreak="0">
+    <w:nsid w:val="15A76504"/>
+    <w:multiLevelType w:val="hybridMultilevel"/>
+    <w:tmpl w:val="1CA66BA2"/>
+    <w:lvl w:ilvl="0" w:tplc="2C0A0001">
+      <w:start w:val="1"/>
+      <w:numFmt w:val="bullet"/>
+      <w:lvlText w:val=""/>
+      <w:lvlJc w:val="left"/>
+      <w:pPr>
+        <w:ind w:left="720" w:hanging="360"/>
+      </w:pPr>
+      <w:rPr>
+        <w:rFonts w:ascii="Symbol" w:hAnsi="Symbol" w:hint="default"/>
+      </w:rPr>
+    </w:lvl>
+    <w:lvl w:ilvl="1" w:tplc="2C0A0003" w:tentative="1">
+      <w:start w:val="1"/>
+      <w:numFmt w:val="bullet"/>
+      <w:lvlText w:val="o"/>
+      <w:lvlJc w:val="left"/>
+      <w:pPr>
+        <w:ind w:left="1440" w:hanging="360"/>
+      </w:pPr>
+      <w:rPr>
+        <w:rFonts w:ascii="Courier New" w:hAnsi="Courier New" w:cs="Courier New" w:hint="default"/>
+      </w:rPr>
+    </w:lvl>
+    <w:lvl w:ilvl="2" w:tplc="2C0A0005" w:tentative="1">
+      <w:start w:val="1"/>
+      <w:numFmt w:val="bullet"/>
+      <w:lvlText w:val=""/>
+      <w:lvlJc w:val="left"/>
+      <w:pPr>
+        <w:ind w:left="2160" w:hanging="360"/>
+      </w:pPr>
+      <w:rPr>
+        <w:rFonts w:ascii="Wingdings" w:hAnsi="Wingdings" w:hint="default"/>
+      </w:rPr>
+    </w:lvl>
+    <w:lvl w:ilvl="3" w:tplc="2C0A0001" w:tentative="1">
+      <w:start w:val="1"/>
+      <w:numFmt w:val="bullet"/>
+      <w:lvlText w:val=""/>
+      <w:lvlJc w:val="left"/>
+      <w:pPr>
+        <w:ind w:left="2880" w:hanging="360"/>
+      </w:pPr>
+      <w:rPr>
+        <w:rFonts w:ascii="Symbol" w:hAnsi="Symbol" w:hint="default"/>
+      </w:rPr>
+    </w:lvl>
+    <w:lvl w:ilvl="4" w:tplc="2C0A0003" w:tentative="1">
+      <w:start w:val="1"/>
+      <w:numFmt w:val="bullet"/>
+      <w:lvlText w:val="o"/>
+      <w:lvlJc w:val="left"/>
+      <w:pPr>
+        <w:ind w:left="3600" w:hanging="360"/>
+      </w:pPr>
+      <w:rPr>
+        <w:rFonts w:ascii="Courier New" w:hAnsi="Courier New" w:cs="Courier New" w:hint="default"/>
+      </w:rPr>
+    </w:lvl>
+    <w:lvl w:ilvl="5" w:tplc="2C0A0005" w:tentative="1">
+      <w:start w:val="1"/>
+      <w:numFmt w:val="bullet"/>
+      <w:lvlText w:val=""/>
+      <w:lvlJc w:val="left"/>
+      <w:pPr>
+        <w:ind w:left="4320" w:hanging="360"/>
+      </w:pPr>
+      <w:rPr>
+        <w:rFonts w:ascii="Wingdings" w:hAnsi="Wingdings" w:hint="default"/>
+      </w:rPr>
+    </w:lvl>
+    <w:lvl w:ilvl="6" w:tplc="2C0A0001" w:tentative="1">
+      <w:start w:val="1"/>
+      <w:numFmt w:val="bullet"/>
+      <w:lvlText w:val=""/>
+      <w:lvlJc w:val="left"/>
+      <w:pPr>
+        <w:ind w:left="5040" w:hanging="360"/>
+      </w:pPr>
+      <w:rPr>
+        <w:rFonts w:ascii="Symbol" w:hAnsi="Symbol" w:hint="default"/>
+      </w:rPr>
+    </w:lvl>
+    <w:lvl w:ilvl="7" w:tplc="2C0A0003" w:tentative="1">
+      <w:start w:val="1"/>
+      <w:numFmt w:val="bullet"/>
+      <w:lvlText w:val="o"/>
+      <w:lvlJc w:val="left"/>
+      <w:pPr>
+        <w:ind w:left="5760" w:hanging="360"/>
+      </w:pPr>
+      <w:rPr>
+        <w:rFonts w:ascii="Courier New" w:hAnsi="Courier New" w:cs="Courier New" w:hint="default"/>
+      </w:rPr>
+    </w:lvl>
+    <w:lvl w:ilvl="8" w:tplc="2C0A0005" w:tentative="1">
+      <w:start w:val="1"/>
+      <w:numFmt w:val="bullet"/>
+      <w:lvlText w:val=""/>
+      <w:lvlJc w:val="left"/>
+      <w:pPr>
+        <w:ind w:left="6480" w:hanging="360"/>
+      </w:pPr>
+      <w:rPr>
+        <w:rFonts w:ascii="Wingdings" w:hAnsi="Wingdings" w:hint="default"/>
+      </w:rPr>
+    </w:lvl>
+  </w:abstractNum>
+  <w:abstractNum w:abstractNumId="1" w15:restartNumberingAfterBreak="0">
     <w:nsid w:val="193A731E"/>
     <w:multiLevelType w:val="multilevel"/>
     <w:tmpl w:val="494EA760"/>
@@ -3401,7 +2729,7 @@
       </w:rPr>
     </w:lvl>
   </w:abstractNum>
-  <w:abstractNum w:abstractNumId="1">
+  <w:abstractNum w:abstractNumId="2" w15:restartNumberingAfterBreak="0">
     <w:nsid w:val="3B2715A8"/>
     <w:multiLevelType w:val="multilevel"/>
     <w:tmpl w:val="1A08EB7C"/>
@@ -3514,7 +2842,7 @@
       </w:rPr>
     </w:lvl>
   </w:abstractNum>
-  <w:abstractNum w:abstractNumId="2">
+  <w:abstractNum w:abstractNumId="3" w15:restartNumberingAfterBreak="0">
     <w:nsid w:val="54631BBA"/>
     <w:multiLevelType w:val="multilevel"/>
     <w:tmpl w:val="EFA64334"/>
@@ -3627,20 +2955,139 @@
       </w:rPr>
     </w:lvl>
   </w:abstractNum>
+  <w:abstractNum w:abstractNumId="4" w15:restartNumberingAfterBreak="0">
+    <w:nsid w:val="692E4A21"/>
+    <w:multiLevelType w:val="hybridMultilevel"/>
+    <w:tmpl w:val="4E8E00AC"/>
+    <w:lvl w:ilvl="0" w:tplc="2C0A0001">
+      <w:start w:val="1"/>
+      <w:numFmt w:val="bullet"/>
+      <w:lvlText w:val=""/>
+      <w:lvlJc w:val="left"/>
+      <w:pPr>
+        <w:ind w:left="720" w:hanging="360"/>
+      </w:pPr>
+      <w:rPr>
+        <w:rFonts w:ascii="Symbol" w:hAnsi="Symbol" w:hint="default"/>
+      </w:rPr>
+    </w:lvl>
+    <w:lvl w:ilvl="1" w:tplc="2C0A0003" w:tentative="1">
+      <w:start w:val="1"/>
+      <w:numFmt w:val="bullet"/>
+      <w:lvlText w:val="o"/>
+      <w:lvlJc w:val="left"/>
+      <w:pPr>
+        <w:ind w:left="1440" w:hanging="360"/>
+      </w:pPr>
+      <w:rPr>
+        <w:rFonts w:ascii="Courier New" w:hAnsi="Courier New" w:cs="Courier New" w:hint="default"/>
+      </w:rPr>
+    </w:lvl>
+    <w:lvl w:ilvl="2" w:tplc="2C0A0005" w:tentative="1">
+      <w:start w:val="1"/>
+      <w:numFmt w:val="bullet"/>
+      <w:lvlText w:val=""/>
+      <w:lvlJc w:val="left"/>
+      <w:pPr>
+        <w:ind w:left="2160" w:hanging="360"/>
+      </w:pPr>
+      <w:rPr>
+        <w:rFonts w:ascii="Wingdings" w:hAnsi="Wingdings" w:hint="default"/>
+      </w:rPr>
+    </w:lvl>
+    <w:lvl w:ilvl="3" w:tplc="2C0A0001" w:tentative="1">
+      <w:start w:val="1"/>
+      <w:numFmt w:val="bullet"/>
+      <w:lvlText w:val=""/>
+      <w:lvlJc w:val="left"/>
+      <w:pPr>
+        <w:ind w:left="2880" w:hanging="360"/>
+      </w:pPr>
+      <w:rPr>
+        <w:rFonts w:ascii="Symbol" w:hAnsi="Symbol" w:hint="default"/>
+      </w:rPr>
+    </w:lvl>
+    <w:lvl w:ilvl="4" w:tplc="2C0A0003" w:tentative="1">
+      <w:start w:val="1"/>
+      <w:numFmt w:val="bullet"/>
+      <w:lvlText w:val="o"/>
+      <w:lvlJc w:val="left"/>
+      <w:pPr>
+        <w:ind w:left="3600" w:hanging="360"/>
+      </w:pPr>
+      <w:rPr>
+        <w:rFonts w:ascii="Courier New" w:hAnsi="Courier New" w:cs="Courier New" w:hint="default"/>
+      </w:rPr>
+    </w:lvl>
+    <w:lvl w:ilvl="5" w:tplc="2C0A0005" w:tentative="1">
+      <w:start w:val="1"/>
+      <w:numFmt w:val="bullet"/>
+      <w:lvlText w:val=""/>
+      <w:lvlJc w:val="left"/>
+      <w:pPr>
+        <w:ind w:left="4320" w:hanging="360"/>
+      </w:pPr>
+      <w:rPr>
+        <w:rFonts w:ascii="Wingdings" w:hAnsi="Wingdings" w:hint="default"/>
+      </w:rPr>
+    </w:lvl>
+    <w:lvl w:ilvl="6" w:tplc="2C0A0001" w:tentative="1">
+      <w:start w:val="1"/>
+      <w:numFmt w:val="bullet"/>
+      <w:lvlText w:val=""/>
+      <w:lvlJc w:val="left"/>
+      <w:pPr>
+        <w:ind w:left="5040" w:hanging="360"/>
+      </w:pPr>
+      <w:rPr>
+        <w:rFonts w:ascii="Symbol" w:hAnsi="Symbol" w:hint="default"/>
+      </w:rPr>
+    </w:lvl>
+    <w:lvl w:ilvl="7" w:tplc="2C0A0003" w:tentative="1">
+      <w:start w:val="1"/>
+      <w:numFmt w:val="bullet"/>
+      <w:lvlText w:val="o"/>
+      <w:lvlJc w:val="left"/>
+      <w:pPr>
+        <w:ind w:left="5760" w:hanging="360"/>
+      </w:pPr>
+      <w:rPr>
+        <w:rFonts w:ascii="Courier New" w:hAnsi="Courier New" w:cs="Courier New" w:hint="default"/>
+      </w:rPr>
+    </w:lvl>
+    <w:lvl w:ilvl="8" w:tplc="2C0A0005" w:tentative="1">
+      <w:start w:val="1"/>
+      <w:numFmt w:val="bullet"/>
+      <w:lvlText w:val=""/>
+      <w:lvlJc w:val="left"/>
+      <w:pPr>
+        <w:ind w:left="6480" w:hanging="360"/>
+      </w:pPr>
+      <w:rPr>
+        <w:rFonts w:ascii="Wingdings" w:hAnsi="Wingdings" w:hint="default"/>
+      </w:rPr>
+    </w:lvl>
+  </w:abstractNum>
   <w:num w:numId="1">
+    <w:abstractNumId w:val="1"/>
+  </w:num>
+  <w:num w:numId="2">
+    <w:abstractNumId w:val="3"/>
+  </w:num>
+  <w:num w:numId="3">
+    <w:abstractNumId w:val="2"/>
+  </w:num>
+  <w:num w:numId="4">
     <w:abstractNumId w:val="0"/>
   </w:num>
-  <w:num w:numId="2">
-    <w:abstractNumId w:val="2"/>
-  </w:num>
-  <w:num w:numId="3">
-    <w:abstractNumId w:val="1"/>
+  <w:num w:numId="5">
+    <w:abstractNumId w:val="4"/>
   </w:num>
 </w:numbering>
 </file>
 
 <file path=word/styles.xml><?xml version="1.0" encoding="utf-8"?>
-<w:styles xmlns:mc="http://schemas.openxmlformats.org/markup-compatibility/2006" xmlns:r="http://schemas.openxmlformats.org/officeDocument/2006/relationships" xmlns:w="http://schemas.openxmlformats.org/wordprocessingml/2006/main" xmlns:w14="http://schemas.microsoft.com/office/word/2010/wordml" mc:Ignorable="w14">
+<w:styles xmlns:mc="http://schemas.openxmlformats.org/markup-compatibility/2006" xmlns:r="http://schemas.openxmlformats.org/officeDocument/2006/relationships" xmlns:w="http://schemas.openxmlformats.org/wordprocessingml/2006/main" xmlns:w14="http://schemas.microsoft.com/office/word/2010/wordml" xmlns:w15="http://schemas.microsoft.com/office/word/2012/wordml" xmlns:w16cex="http://schemas.microsoft.com/office/word/2018/wordml/cex" xmlns:w16cid="http://schemas.microsoft.com/office/word/2016/wordml/cid" xmlns:w16="http://schemas.microsoft.com/office/word/2018/wordml" xmlns:w16sdtdh="http://schemas.microsoft.com/office/word/2020/wordml/sdtdatahash" xmlns:w16se="http://schemas.microsoft.com/office/word/2015/wordml/symex" mc:Ignorable="w14 w15 w16se w16cid w16 w16cex w16sdtdh">
   <w:docDefaults>
     <w:rPrDefault>
       <w:rPr>
@@ -3656,148 +3103,383 @@
       </w:pPr>
     </w:pPrDefault>
   </w:docDefaults>
-  <w:latentStyles w:defLockedState="0" w:defUIPriority="99" w:defSemiHidden="1" w:defUnhideWhenUsed="1" w:defQFormat="0" w:count="267">
-    <w:lsdException w:name="Normal" w:semiHidden="0" w:uiPriority="0" w:unhideWhenUsed="0" w:qFormat="1"/>
-    <w:lsdException w:name="heading 1" w:semiHidden="0" w:uiPriority="9" w:unhideWhenUsed="0" w:qFormat="1"/>
-    <w:lsdException w:name="heading 2" w:uiPriority="9" w:qFormat="1"/>
-    <w:lsdException w:name="heading 3" w:uiPriority="9" w:qFormat="1"/>
-    <w:lsdException w:name="heading 4" w:uiPriority="9" w:qFormat="1"/>
-    <w:lsdException w:name="heading 5" w:uiPriority="9" w:qFormat="1"/>
-    <w:lsdException w:name="heading 6" w:uiPriority="9" w:qFormat="1"/>
-    <w:lsdException w:name="heading 7" w:uiPriority="9" w:qFormat="1"/>
-    <w:lsdException w:name="heading 8" w:uiPriority="9" w:qFormat="1"/>
-    <w:lsdException w:name="heading 9" w:uiPriority="9" w:qFormat="1"/>
-    <w:lsdException w:name="toc 1" w:uiPriority="39"/>
-    <w:lsdException w:name="toc 2" w:uiPriority="39"/>
-    <w:lsdException w:name="toc 3" w:uiPriority="39"/>
-    <w:lsdException w:name="toc 4" w:uiPriority="39"/>
-    <w:lsdException w:name="toc 5" w:uiPriority="39"/>
-    <w:lsdException w:name="toc 6" w:uiPriority="39"/>
-    <w:lsdException w:name="toc 7" w:uiPriority="39"/>
-    <w:lsdException w:name="toc 8" w:uiPriority="39"/>
-    <w:lsdException w:name="toc 9" w:uiPriority="39"/>
-    <w:lsdException w:name="caption" w:uiPriority="35" w:qFormat="1"/>
-    <w:lsdException w:name="Title" w:semiHidden="0" w:uiPriority="10" w:unhideWhenUsed="0" w:qFormat="1"/>
-    <w:lsdException w:name="Default Paragraph Font" w:uiPriority="1"/>
-    <w:lsdException w:name="Subtitle" w:semiHidden="0" w:uiPriority="11" w:unhideWhenUsed="0" w:qFormat="1"/>
-    <w:lsdException w:name="Strong" w:semiHidden="0" w:uiPriority="22" w:unhideWhenUsed="0" w:qFormat="1"/>
-    <w:lsdException w:name="Emphasis" w:semiHidden="0" w:uiPriority="20" w:unhideWhenUsed="0" w:qFormat="1"/>
-    <w:lsdException w:name="Normal Table" w:semiHidden="0" w:unhideWhenUsed="0"/>
-    <w:lsdException w:name="Table Subtle 1" w:semiHidden="0" w:unhideWhenUsed="0"/>
-    <w:lsdException w:name="Table Web 2" w:semiHidden="0" w:unhideWhenUsed="0"/>
-    <w:lsdException w:name="Table Web 3" w:semiHidden="0" w:unhideWhenUsed="0"/>
-    <w:lsdException w:name="Table Grid" w:semiHidden="0" w:uiPriority="39" w:unhideWhenUsed="0"/>
-    <w:lsdException w:name="Placeholder Text" w:unhideWhenUsed="0"/>
-    <w:lsdException w:name="No Spacing" w:semiHidden="0" w:uiPriority="1" w:unhideWhenUsed="0" w:qFormat="1"/>
-    <w:lsdException w:name="Light Shading" w:semiHidden="0" w:uiPriority="60" w:unhideWhenUsed="0"/>
-    <w:lsdException w:name="Light List" w:semiHidden="0" w:uiPriority="61" w:unhideWhenUsed="0"/>
-    <w:lsdException w:name="Light Grid" w:semiHidden="0" w:uiPriority="62" w:unhideWhenUsed="0"/>
-    <w:lsdException w:name="Medium Shading 1" w:semiHidden="0" w:uiPriority="63" w:unhideWhenUsed="0"/>
-    <w:lsdException w:name="Medium Shading 2" w:semiHidden="0" w:uiPriority="64" w:unhideWhenUsed="0"/>
-    <w:lsdException w:name="Medium List 1" w:semiHidden="0" w:uiPriority="65" w:unhideWhenUsed="0"/>
-    <w:lsdException w:name="Medium List 2" w:semiHidden="0" w:uiPriority="66" w:unhideWhenUsed="0"/>
-    <w:lsdException w:name="Medium Grid 1" w:semiHidden="0" w:uiPriority="67" w:unhideWhenUsed="0"/>
-    <w:lsdException w:name="Medium Grid 2" w:semiHidden="0" w:uiPriority="68" w:unhideWhenUsed="0"/>
-    <w:lsdException w:name="Medium Grid 3" w:semiHidden="0" w:uiPriority="69" w:unhideWhenUsed="0"/>
-    <w:lsdException w:name="Dark List" w:semiHidden="0" w:uiPriority="70" w:unhideWhenUsed="0"/>
-    <w:lsdException w:name="Colorful Shading" w:semiHidden="0" w:uiPriority="71" w:unhideWhenUsed="0"/>
-    <w:lsdException w:name="Colorful List" w:semiHidden="0" w:uiPriority="72" w:unhideWhenUsed="0"/>
-    <w:lsdException w:name="Colorful Grid" w:semiHidden="0" w:uiPriority="73" w:unhideWhenUsed="0"/>
-    <w:lsdException w:name="Light Shading Accent 1" w:semiHidden="0" w:uiPriority="60" w:unhideWhenUsed="0"/>
-    <w:lsdException w:name="Light List Accent 1" w:semiHidden="0" w:uiPriority="61" w:unhideWhenUsed="0"/>
-    <w:lsdException w:name="Light Grid Accent 1" w:semiHidden="0" w:uiPriority="62" w:unhideWhenUsed="0"/>
-    <w:lsdException w:name="Medium Shading 1 Accent 1" w:semiHidden="0" w:uiPriority="63" w:unhideWhenUsed="0"/>
-    <w:lsdException w:name="Medium Shading 2 Accent 1" w:semiHidden="0" w:uiPriority="64" w:unhideWhenUsed="0"/>
-    <w:lsdException w:name="Medium List 1 Accent 1" w:semiHidden="0" w:uiPriority="65" w:unhideWhenUsed="0"/>
-    <w:lsdException w:name="Revision" w:unhideWhenUsed="0"/>
-    <w:lsdException w:name="List Paragraph" w:semiHidden="0" w:uiPriority="34" w:unhideWhenUsed="0" w:qFormat="1"/>
-    <w:lsdException w:name="Quote" w:semiHidden="0" w:uiPriority="29" w:unhideWhenUsed="0" w:qFormat="1"/>
-    <w:lsdException w:name="Intense Quote" w:semiHidden="0" w:uiPriority="30" w:unhideWhenUsed="0" w:qFormat="1"/>
-    <w:lsdException w:name="Medium List 2 Accent 1" w:semiHidden="0" w:uiPriority="66" w:unhideWhenUsed="0"/>
-    <w:lsdException w:name="Medium Grid 1 Accent 1" w:semiHidden="0" w:uiPriority="67" w:unhideWhenUsed="0"/>
-    <w:lsdException w:name="Medium Grid 2 Accent 1" w:semiHidden="0" w:uiPriority="68" w:unhideWhenUsed="0"/>
-    <w:lsdException w:name="Medium Grid 3 Accent 1" w:semiHidden="0" w:uiPriority="69" w:unhideWhenUsed="0"/>
-    <w:lsdException w:name="Dark List Accent 1" w:semiHidden="0" w:uiPriority="70" w:unhideWhenUsed="0"/>
-    <w:lsdException w:name="Colorful Shading Accent 1" w:semiHidden="0" w:uiPriority="71" w:unhideWhenUsed="0"/>
-    <w:lsdException w:name="Colorful List Accent 1" w:semiHidden="0" w:uiPriority="72" w:unhideWhenUsed="0"/>
-    <w:lsdException w:name="Colorful Grid Accent 1" w:semiHidden="0" w:uiPriority="73" w:unhideWhenUsed="0"/>
-    <w:lsdException w:name="Light Shading Accent 2" w:semiHidden="0" w:uiPriority="60" w:unhideWhenUsed="0"/>
-    <w:lsdException w:name="Light List Accent 2" w:semiHidden="0" w:uiPriority="61" w:unhideWhenUsed="0"/>
-    <w:lsdException w:name="Light Grid Accent 2" w:semiHidden="0" w:uiPriority="62" w:unhideWhenUsed="0"/>
-    <w:lsdException w:name="Medium Shading 1 Accent 2" w:semiHidden="0" w:uiPriority="63" w:unhideWhenUsed="0"/>
-    <w:lsdException w:name="Medium Shading 2 Accent 2" w:semiHidden="0" w:uiPriority="64" w:unhideWhenUsed="0"/>
-    <w:lsdException w:name="Medium List 1 Accent 2" w:semiHidden="0" w:uiPriority="65" w:unhideWhenUsed="0"/>
-    <w:lsdException w:name="Medium List 2 Accent 2" w:semiHidden="0" w:uiPriority="66" w:unhideWhenUsed="0"/>
-    <w:lsdException w:name="Medium Grid 1 Accent 2" w:semiHidden="0" w:uiPriority="67" w:unhideWhenUsed="0"/>
-    <w:lsdException w:name="Medium Grid 2 Accent 2" w:semiHidden="0" w:uiPriority="68" w:unhideWhenUsed="0"/>
-    <w:lsdException w:name="Medium Grid 3 Accent 2" w:semiHidden="0" w:uiPriority="69" w:unhideWhenUsed="0"/>
-    <w:lsdException w:name="Dark List Accent 2" w:semiHidden="0" w:uiPriority="70" w:unhideWhenUsed="0"/>
-    <w:lsdException w:name="Colorful Shading Accent 2" w:semiHidden="0" w:uiPriority="71" w:unhideWhenUsed="0"/>
-    <w:lsdException w:name="Colorful List Accent 2" w:semiHidden="0" w:uiPriority="72" w:unhideWhenUsed="0"/>
-    <w:lsdException w:name="Colorful Grid Accent 2" w:semiHidden="0" w:uiPriority="73" w:unhideWhenUsed="0"/>
-    <w:lsdException w:name="Light Shading Accent 3" w:semiHidden="0" w:uiPriority="60" w:unhideWhenUsed="0"/>
-    <w:lsdException w:name="Light List Accent 3" w:semiHidden="0" w:uiPriority="61" w:unhideWhenUsed="0"/>
-    <w:lsdException w:name="Light Grid Accent 3" w:semiHidden="0" w:uiPriority="62" w:unhideWhenUsed="0"/>
-    <w:lsdException w:name="Medium Shading 1 Accent 3" w:semiHidden="0" w:uiPriority="63" w:unhideWhenUsed="0"/>
-    <w:lsdException w:name="Medium Shading 2 Accent 3" w:semiHidden="0" w:uiPriority="64" w:unhideWhenUsed="0"/>
-    <w:lsdException w:name="Medium List 1 Accent 3" w:semiHidden="0" w:uiPriority="65" w:unhideWhenUsed="0"/>
-    <w:lsdException w:name="Medium List 2 Accent 3" w:semiHidden="0" w:uiPriority="66" w:unhideWhenUsed="0"/>
-    <w:lsdException w:name="Medium Grid 1 Accent 3" w:semiHidden="0" w:uiPriority="67" w:unhideWhenUsed="0"/>
-    <w:lsdException w:name="Medium Grid 2 Accent 3" w:semiHidden="0" w:uiPriority="68" w:unhideWhenUsed="0"/>
-    <w:lsdException w:name="Medium Grid 3 Accent 3" w:semiHidden="0" w:uiPriority="69" w:unhideWhenUsed="0"/>
-    <w:lsdException w:name="Dark List Accent 3" w:semiHidden="0" w:uiPriority="70" w:unhideWhenUsed="0"/>
-    <w:lsdException w:name="Colorful Shading Accent 3" w:semiHidden="0" w:uiPriority="71" w:unhideWhenUsed="0"/>
-    <w:lsdException w:name="Colorful List Accent 3" w:semiHidden="0" w:uiPriority="72" w:unhideWhenUsed="0"/>
-    <w:lsdException w:name="Colorful Grid Accent 3" w:semiHidden="0" w:uiPriority="73" w:unhideWhenUsed="0"/>
-    <w:lsdException w:name="Light Shading Accent 4" w:semiHidden="0" w:uiPriority="60" w:unhideWhenUsed="0"/>
-    <w:lsdException w:name="Light List Accent 4" w:semiHidden="0" w:uiPriority="61" w:unhideWhenUsed="0"/>
-    <w:lsdException w:name="Light Grid Accent 4" w:semiHidden="0" w:uiPriority="62" w:unhideWhenUsed="0"/>
-    <w:lsdException w:name="Medium Shading 1 Accent 4" w:semiHidden="0" w:uiPriority="63" w:unhideWhenUsed="0"/>
-    <w:lsdException w:name="Medium Shading 2 Accent 4" w:semiHidden="0" w:uiPriority="64" w:unhideWhenUsed="0"/>
-    <w:lsdException w:name="Medium List 1 Accent 4" w:semiHidden="0" w:uiPriority="65" w:unhideWhenUsed="0"/>
-    <w:lsdException w:name="Medium List 2 Accent 4" w:semiHidden="0" w:uiPriority="66" w:unhideWhenUsed="0"/>
-    <w:lsdException w:name="Medium Grid 1 Accent 4" w:semiHidden="0" w:uiPriority="67" w:unhideWhenUsed="0"/>
-    <w:lsdException w:name="Medium Grid 2 Accent 4" w:semiHidden="0" w:uiPriority="68" w:unhideWhenUsed="0"/>
-    <w:lsdException w:name="Medium Grid 3 Accent 4" w:semiHidden="0" w:uiPriority="69" w:unhideWhenUsed="0"/>
-    <w:lsdException w:name="Dark List Accent 4" w:semiHidden="0" w:uiPriority="70" w:unhideWhenUsed="0"/>
-    <w:lsdException w:name="Colorful Shading Accent 4" w:semiHidden="0" w:uiPriority="71" w:unhideWhenUsed="0"/>
-    <w:lsdException w:name="Colorful List Accent 4" w:semiHidden="0" w:uiPriority="72" w:unhideWhenUsed="0"/>
-    <w:lsdException w:name="Colorful Grid Accent 4" w:semiHidden="0" w:uiPriority="73" w:unhideWhenUsed="0"/>
-    <w:lsdException w:name="Light Shading Accent 5" w:semiHidden="0" w:uiPriority="60" w:unhideWhenUsed="0"/>
-    <w:lsdException w:name="Light List Accent 5" w:semiHidden="0" w:uiPriority="61" w:unhideWhenUsed="0"/>
-    <w:lsdException w:name="Light Grid Accent 5" w:semiHidden="0" w:uiPriority="62" w:unhideWhenUsed="0"/>
-    <w:lsdException w:name="Medium Shading 1 Accent 5" w:semiHidden="0" w:uiPriority="63" w:unhideWhenUsed="0"/>
-    <w:lsdException w:name="Medium Shading 2 Accent 5" w:semiHidden="0" w:uiPriority="64" w:unhideWhenUsed="0"/>
-    <w:lsdException w:name="Medium List 1 Accent 5" w:semiHidden="0" w:uiPriority="65" w:unhideWhenUsed="0"/>
-    <w:lsdException w:name="Medium List 2 Accent 5" w:semiHidden="0" w:uiPriority="66" w:unhideWhenUsed="0"/>
-    <w:lsdException w:name="Medium Grid 1 Accent 5" w:semiHidden="0" w:uiPriority="67" w:unhideWhenUsed="0"/>
-    <w:lsdException w:name="Medium Grid 2 Accent 5" w:semiHidden="0" w:uiPriority="68" w:unhideWhenUsed="0"/>
-    <w:lsdException w:name="Medium Grid 3 Accent 5" w:semiHidden="0" w:uiPriority="69" w:unhideWhenUsed="0"/>
-    <w:lsdException w:name="Dark List Accent 5" w:semiHidden="0" w:uiPriority="70" w:unhideWhenUsed="0"/>
-    <w:lsdException w:name="Colorful Shading Accent 5" w:semiHidden="0" w:uiPriority="71" w:unhideWhenUsed="0"/>
-    <w:lsdException w:name="Colorful List Accent 5" w:semiHidden="0" w:uiPriority="72" w:unhideWhenUsed="0"/>
-    <w:lsdException w:name="Colorful Grid Accent 5" w:semiHidden="0" w:uiPriority="73" w:unhideWhenUsed="0"/>
-    <w:lsdException w:name="Light Shading Accent 6" w:semiHidden="0" w:uiPriority="60" w:unhideWhenUsed="0"/>
-    <w:lsdException w:name="Light List Accent 6" w:semiHidden="0" w:uiPriority="61" w:unhideWhenUsed="0"/>
-    <w:lsdException w:name="Light Grid Accent 6" w:semiHidden="0" w:uiPriority="62" w:unhideWhenUsed="0"/>
-    <w:lsdException w:name="Medium Shading 1 Accent 6" w:semiHidden="0" w:uiPriority="63" w:unhideWhenUsed="0"/>
-    <w:lsdException w:name="Medium Shading 2 Accent 6" w:semiHidden="0" w:uiPriority="64" w:unhideWhenUsed="0"/>
-    <w:lsdException w:name="Medium List 1 Accent 6" w:semiHidden="0" w:uiPriority="65" w:unhideWhenUsed="0"/>
-    <w:lsdException w:name="Medium List 2 Accent 6" w:semiHidden="0" w:uiPriority="66" w:unhideWhenUsed="0"/>
-    <w:lsdException w:name="Medium Grid 1 Accent 6" w:semiHidden="0" w:uiPriority="67" w:unhideWhenUsed="0"/>
-    <w:lsdException w:name="Medium Grid 2 Accent 6" w:semiHidden="0" w:uiPriority="68" w:unhideWhenUsed="0"/>
-    <w:lsdException w:name="Medium Grid 3 Accent 6" w:semiHidden="0" w:uiPriority="69" w:unhideWhenUsed="0"/>
-    <w:lsdException w:name="Dark List Accent 6" w:semiHidden="0" w:uiPriority="70" w:unhideWhenUsed="0"/>
-    <w:lsdException w:name="Colorful Shading Accent 6" w:semiHidden="0" w:uiPriority="71" w:unhideWhenUsed="0"/>
-    <w:lsdException w:name="Colorful List Accent 6" w:semiHidden="0" w:uiPriority="72" w:unhideWhenUsed="0"/>
-    <w:lsdException w:name="Colorful Grid Accent 6" w:semiHidden="0" w:uiPriority="73" w:unhideWhenUsed="0"/>
-    <w:lsdException w:name="Subtle Emphasis" w:semiHidden="0" w:uiPriority="19" w:unhideWhenUsed="0" w:qFormat="1"/>
-    <w:lsdException w:name="Intense Emphasis" w:semiHidden="0" w:uiPriority="21" w:unhideWhenUsed="0" w:qFormat="1"/>
-    <w:lsdException w:name="Subtle Reference" w:semiHidden="0" w:uiPriority="31" w:unhideWhenUsed="0" w:qFormat="1"/>
-    <w:lsdException w:name="Intense Reference" w:semiHidden="0" w:uiPriority="32" w:unhideWhenUsed="0" w:qFormat="1"/>
-    <w:lsdException w:name="Book Title" w:semiHidden="0" w:uiPriority="33" w:unhideWhenUsed="0" w:qFormat="1"/>
-    <w:lsdException w:name="Bibliography" w:uiPriority="37"/>
-    <w:lsdException w:name="TOC Heading" w:uiPriority="39" w:qFormat="1"/>
+  <w:latentStyles w:defLockedState="0" w:defUIPriority="99" w:defSemiHidden="0" w:defUnhideWhenUsed="0" w:defQFormat="0" w:count="376">
+    <w:lsdException w:name="Normal" w:uiPriority="0" w:qFormat="1"/>
+    <w:lsdException w:name="heading 1" w:uiPriority="9" w:qFormat="1"/>
+    <w:lsdException w:name="heading 2" w:semiHidden="1" w:uiPriority="9" w:unhideWhenUsed="1" w:qFormat="1"/>
+    <w:lsdException w:name="heading 3" w:semiHidden="1" w:uiPriority="9" w:unhideWhenUsed="1" w:qFormat="1"/>
+    <w:lsdException w:name="heading 4" w:semiHidden="1" w:uiPriority="9" w:unhideWhenUsed="1" w:qFormat="1"/>
+    <w:lsdException w:name="heading 5" w:semiHidden="1" w:uiPriority="9" w:unhideWhenUsed="1" w:qFormat="1"/>
+    <w:lsdException w:name="heading 6" w:semiHidden="1" w:uiPriority="9" w:unhideWhenUsed="1" w:qFormat="1"/>
+    <w:lsdException w:name="heading 7" w:semiHidden="1" w:uiPriority="9" w:unhideWhenUsed="1" w:qFormat="1"/>
+    <w:lsdException w:name="heading 8" w:semiHidden="1" w:uiPriority="9" w:unhideWhenUsed="1" w:qFormat="1"/>
+    <w:lsdException w:name="heading 9" w:semiHidden="1" w:uiPriority="9" w:unhideWhenUsed="1" w:qFormat="1"/>
+    <w:lsdException w:name="index 1" w:semiHidden="1" w:unhideWhenUsed="1"/>
+    <w:lsdException w:name="index 2" w:semiHidden="1" w:unhideWhenUsed="1"/>
+    <w:lsdException w:name="index 3" w:semiHidden="1" w:unhideWhenUsed="1"/>
+    <w:lsdException w:name="index 4" w:semiHidden="1" w:unhideWhenUsed="1"/>
+    <w:lsdException w:name="index 5" w:semiHidden="1" w:unhideWhenUsed="1"/>
+    <w:lsdException w:name="index 6" w:semiHidden="1" w:unhideWhenUsed="1"/>
+    <w:lsdException w:name="index 7" w:semiHidden="1" w:unhideWhenUsed="1"/>
+    <w:lsdException w:name="index 8" w:semiHidden="1" w:unhideWhenUsed="1"/>
+    <w:lsdException w:name="index 9" w:semiHidden="1" w:unhideWhenUsed="1"/>
+    <w:lsdException w:name="toc 1" w:semiHidden="1" w:uiPriority="39" w:unhideWhenUsed="1"/>
+    <w:lsdException w:name="toc 2" w:semiHidden="1" w:uiPriority="39" w:unhideWhenUsed="1"/>
+    <w:lsdException w:name="toc 3" w:semiHidden="1" w:uiPriority="39" w:unhideWhenUsed="1"/>
+    <w:lsdException w:name="toc 4" w:semiHidden="1" w:uiPriority="39" w:unhideWhenUsed="1"/>
+    <w:lsdException w:name="toc 5" w:semiHidden="1" w:uiPriority="39" w:unhideWhenUsed="1"/>
+    <w:lsdException w:name="toc 6" w:semiHidden="1" w:uiPriority="39" w:unhideWhenUsed="1"/>
+    <w:lsdException w:name="toc 7" w:semiHidden="1" w:uiPriority="39" w:unhideWhenUsed="1"/>
+    <w:lsdException w:name="toc 8" w:semiHidden="1" w:uiPriority="39" w:unhideWhenUsed="1"/>
+    <w:lsdException w:name="toc 9" w:semiHidden="1" w:uiPriority="39" w:unhideWhenUsed="1"/>
+    <w:lsdException w:name="Normal Indent" w:semiHidden="1" w:unhideWhenUsed="1"/>
+    <w:lsdException w:name="footnote text" w:semiHidden="1" w:unhideWhenUsed="1"/>
+    <w:lsdException w:name="annotation text" w:semiHidden="1" w:unhideWhenUsed="1"/>
+    <w:lsdException w:name="header" w:semiHidden="1" w:unhideWhenUsed="1"/>
+    <w:lsdException w:name="footer" w:semiHidden="1" w:unhideWhenUsed="1"/>
+    <w:lsdException w:name="index heading" w:semiHidden="1" w:unhideWhenUsed="1"/>
+    <w:lsdException w:name="caption" w:semiHidden="1" w:uiPriority="35" w:unhideWhenUsed="1" w:qFormat="1"/>
+    <w:lsdException w:name="table of figures" w:semiHidden="1" w:unhideWhenUsed="1"/>
+    <w:lsdException w:name="envelope address" w:semiHidden="1" w:unhideWhenUsed="1"/>
+    <w:lsdException w:name="envelope return" w:semiHidden="1" w:unhideWhenUsed="1"/>
+    <w:lsdException w:name="footnote reference" w:semiHidden="1" w:unhideWhenUsed="1"/>
+    <w:lsdException w:name="annotation reference" w:semiHidden="1" w:unhideWhenUsed="1"/>
+    <w:lsdException w:name="line number" w:semiHidden="1" w:unhideWhenUsed="1"/>
+    <w:lsdException w:name="page number" w:semiHidden="1" w:unhideWhenUsed="1"/>
+    <w:lsdException w:name="endnote reference" w:semiHidden="1" w:unhideWhenUsed="1"/>
+    <w:lsdException w:name="endnote text" w:semiHidden="1" w:unhideWhenUsed="1"/>
+    <w:lsdException w:name="table of authorities" w:semiHidden="1" w:unhideWhenUsed="1"/>
+    <w:lsdException w:name="macro" w:semiHidden="1" w:unhideWhenUsed="1"/>
+    <w:lsdException w:name="toa heading" w:semiHidden="1" w:unhideWhenUsed="1"/>
+    <w:lsdException w:name="List" w:semiHidden="1" w:unhideWhenUsed="1"/>
+    <w:lsdException w:name="List Bullet" w:semiHidden="1" w:unhideWhenUsed="1"/>
+    <w:lsdException w:name="List Number" w:semiHidden="1" w:unhideWhenUsed="1"/>
+    <w:lsdException w:name="List 2" w:semiHidden="1" w:unhideWhenUsed="1"/>
+    <w:lsdException w:name="List 3" w:semiHidden="1" w:unhideWhenUsed="1"/>
+    <w:lsdException w:name="List 4" w:semiHidden="1" w:unhideWhenUsed="1"/>
+    <w:lsdException w:name="List 5" w:semiHidden="1" w:unhideWhenUsed="1"/>
+    <w:lsdException w:name="List Bullet 2" w:semiHidden="1" w:unhideWhenUsed="1"/>
+    <w:lsdException w:name="List Bullet 3" w:semiHidden="1" w:unhideWhenUsed="1"/>
+    <w:lsdException w:name="List Bullet 4" w:semiHidden="1" w:unhideWhenUsed="1"/>
+    <w:lsdException w:name="List Bullet 5" w:semiHidden="1" w:unhideWhenUsed="1"/>
+    <w:lsdException w:name="List Number 2" w:semiHidden="1" w:unhideWhenUsed="1"/>
+    <w:lsdException w:name="List Number 3" w:semiHidden="1" w:unhideWhenUsed="1"/>
+    <w:lsdException w:name="List Number 4" w:semiHidden="1" w:unhideWhenUsed="1"/>
+    <w:lsdException w:name="List Number 5" w:semiHidden="1" w:unhideWhenUsed="1"/>
+    <w:lsdException w:name="Title" w:uiPriority="10" w:qFormat="1"/>
+    <w:lsdException w:name="Closing" w:semiHidden="1" w:unhideWhenUsed="1"/>
+    <w:lsdException w:name="Signature" w:semiHidden="1" w:unhideWhenUsed="1"/>
+    <w:lsdException w:name="Default Paragraph Font" w:semiHidden="1" w:uiPriority="1" w:unhideWhenUsed="1"/>
+    <w:lsdException w:name="Body Text" w:semiHidden="1" w:unhideWhenUsed="1"/>
+    <w:lsdException w:name="Body Text Indent" w:semiHidden="1" w:unhideWhenUsed="1"/>
+    <w:lsdException w:name="List Continue" w:semiHidden="1" w:unhideWhenUsed="1"/>
+    <w:lsdException w:name="List Continue 2" w:semiHidden="1" w:unhideWhenUsed="1"/>
+    <w:lsdException w:name="List Continue 3" w:semiHidden="1" w:unhideWhenUsed="1"/>
+    <w:lsdException w:name="List Continue 4" w:semiHidden="1" w:unhideWhenUsed="1"/>
+    <w:lsdException w:name="List Continue 5" w:semiHidden="1" w:unhideWhenUsed="1"/>
+    <w:lsdException w:name="Message Header" w:semiHidden="1" w:unhideWhenUsed="1"/>
+    <w:lsdException w:name="Subtitle" w:uiPriority="11" w:qFormat="1"/>
+    <w:lsdException w:name="Salutation" w:semiHidden="1" w:unhideWhenUsed="1"/>
+    <w:lsdException w:name="Date" w:semiHidden="1" w:unhideWhenUsed="1"/>
+    <w:lsdException w:name="Body Text First Indent" w:semiHidden="1" w:unhideWhenUsed="1"/>
+    <w:lsdException w:name="Body Text First Indent 2" w:semiHidden="1" w:unhideWhenUsed="1"/>
+    <w:lsdException w:name="Note Heading" w:semiHidden="1" w:unhideWhenUsed="1"/>
+    <w:lsdException w:name="Body Text 2" w:semiHidden="1" w:unhideWhenUsed="1"/>
+    <w:lsdException w:name="Body Text 3" w:semiHidden="1" w:unhideWhenUsed="1"/>
+    <w:lsdException w:name="Body Text Indent 2" w:semiHidden="1" w:unhideWhenUsed="1"/>
+    <w:lsdException w:name="Body Text Indent 3" w:semiHidden="1" w:unhideWhenUsed="1"/>
+    <w:lsdException w:name="Block Text" w:semiHidden="1" w:unhideWhenUsed="1"/>
+    <w:lsdException w:name="Hyperlink" w:semiHidden="1" w:unhideWhenUsed="1"/>
+    <w:lsdException w:name="FollowedHyperlink" w:semiHidden="1" w:unhideWhenUsed="1"/>
+    <w:lsdException w:name="Strong" w:uiPriority="22" w:qFormat="1"/>
+    <w:lsdException w:name="Emphasis" w:uiPriority="20" w:qFormat="1"/>
+    <w:lsdException w:name="Document Map" w:semiHidden="1" w:unhideWhenUsed="1"/>
+    <w:lsdException w:name="Plain Text" w:semiHidden="1" w:unhideWhenUsed="1"/>
+    <w:lsdException w:name="E-mail Signature" w:semiHidden="1" w:unhideWhenUsed="1"/>
+    <w:lsdException w:name="HTML Top of Form" w:semiHidden="1" w:unhideWhenUsed="1"/>
+    <w:lsdException w:name="HTML Bottom of Form" w:semiHidden="1" w:unhideWhenUsed="1"/>
+    <w:lsdException w:name="Normal (Web)" w:semiHidden="1" w:unhideWhenUsed="1"/>
+    <w:lsdException w:name="HTML Acronym" w:semiHidden="1" w:unhideWhenUsed="1"/>
+    <w:lsdException w:name="HTML Address" w:semiHidden="1" w:unhideWhenUsed="1"/>
+    <w:lsdException w:name="HTML Cite" w:semiHidden="1" w:unhideWhenUsed="1"/>
+    <w:lsdException w:name="HTML Code" w:semiHidden="1" w:unhideWhenUsed="1"/>
+    <w:lsdException w:name="HTML Definition" w:semiHidden="1" w:unhideWhenUsed="1"/>
+    <w:lsdException w:name="HTML Keyboard" w:semiHidden="1" w:unhideWhenUsed="1"/>
+    <w:lsdException w:name="HTML Preformatted" w:semiHidden="1" w:unhideWhenUsed="1"/>
+    <w:lsdException w:name="HTML Sample" w:semiHidden="1" w:unhideWhenUsed="1"/>
+    <w:lsdException w:name="HTML Typewriter" w:semiHidden="1" w:unhideWhenUsed="1"/>
+    <w:lsdException w:name="HTML Variable" w:semiHidden="1" w:unhideWhenUsed="1"/>
+    <w:lsdException w:name="Normal Table" w:semiHidden="1" w:unhideWhenUsed="1"/>
+    <w:lsdException w:name="annotation subject" w:semiHidden="1" w:unhideWhenUsed="1"/>
+    <w:lsdException w:name="No List" w:semiHidden="1" w:unhideWhenUsed="1"/>
+    <w:lsdException w:name="Outline List 1" w:semiHidden="1" w:unhideWhenUsed="1"/>
+    <w:lsdException w:name="Outline List 2" w:semiHidden="1" w:unhideWhenUsed="1"/>
+    <w:lsdException w:name="Outline List 3" w:semiHidden="1" w:unhideWhenUsed="1"/>
+    <w:lsdException w:name="Table Simple 1" w:semiHidden="1" w:unhideWhenUsed="1"/>
+    <w:lsdException w:name="Table Simple 2" w:semiHidden="1" w:unhideWhenUsed="1"/>
+    <w:lsdException w:name="Table Simple 3" w:semiHidden="1" w:unhideWhenUsed="1"/>
+    <w:lsdException w:name="Table Classic 1" w:semiHidden="1" w:unhideWhenUsed="1"/>
+    <w:lsdException w:name="Table Classic 2" w:semiHidden="1" w:unhideWhenUsed="1"/>
+    <w:lsdException w:name="Table Classic 3" w:semiHidden="1" w:unhideWhenUsed="1"/>
+    <w:lsdException w:name="Table Classic 4" w:semiHidden="1" w:unhideWhenUsed="1"/>
+    <w:lsdException w:name="Table Colorful 1" w:semiHidden="1" w:unhideWhenUsed="1"/>
+    <w:lsdException w:name="Table Colorful 2" w:semiHidden="1" w:unhideWhenUsed="1"/>
+    <w:lsdException w:name="Table Colorful 3" w:semiHidden="1" w:unhideWhenUsed="1"/>
+    <w:lsdException w:name="Table Columns 1" w:semiHidden="1" w:unhideWhenUsed="1"/>
+    <w:lsdException w:name="Table Columns 2" w:semiHidden="1" w:unhideWhenUsed="1"/>
+    <w:lsdException w:name="Table Columns 3" w:semiHidden="1" w:unhideWhenUsed="1"/>
+    <w:lsdException w:name="Table Columns 4" w:semiHidden="1" w:unhideWhenUsed="1"/>
+    <w:lsdException w:name="Table Columns 5" w:semiHidden="1" w:unhideWhenUsed="1"/>
+    <w:lsdException w:name="Table Grid 1" w:semiHidden="1" w:unhideWhenUsed="1"/>
+    <w:lsdException w:name="Table Grid 2" w:semiHidden="1" w:unhideWhenUsed="1"/>
+    <w:lsdException w:name="Table Grid 3" w:semiHidden="1" w:unhideWhenUsed="1"/>
+    <w:lsdException w:name="Table Grid 4" w:semiHidden="1" w:unhideWhenUsed="1"/>
+    <w:lsdException w:name="Table Grid 5" w:semiHidden="1" w:unhideWhenUsed="1"/>
+    <w:lsdException w:name="Table Grid 6" w:semiHidden="1" w:unhideWhenUsed="1"/>
+    <w:lsdException w:name="Table Grid 7" w:semiHidden="1" w:unhideWhenUsed="1"/>
+    <w:lsdException w:name="Table Grid 8" w:semiHidden="1" w:unhideWhenUsed="1"/>
+    <w:lsdException w:name="Table List 1" w:semiHidden="1" w:unhideWhenUsed="1"/>
+    <w:lsdException w:name="Table List 2" w:semiHidden="1" w:unhideWhenUsed="1"/>
+    <w:lsdException w:name="Table List 3" w:semiHidden="1" w:unhideWhenUsed="1"/>
+    <w:lsdException w:name="Table List 4" w:semiHidden="1" w:unhideWhenUsed="1"/>
+    <w:lsdException w:name="Table List 5" w:semiHidden="1" w:unhideWhenUsed="1"/>
+    <w:lsdException w:name="Table List 6" w:semiHidden="1" w:unhideWhenUsed="1"/>
+    <w:lsdException w:name="Table List 7" w:semiHidden="1" w:unhideWhenUsed="1"/>
+    <w:lsdException w:name="Table List 8" w:semiHidden="1" w:unhideWhenUsed="1"/>
+    <w:lsdException w:name="Table 3D effects 1" w:semiHidden="1" w:unhideWhenUsed="1"/>
+    <w:lsdException w:name="Table 3D effects 2" w:semiHidden="1" w:unhideWhenUsed="1"/>
+    <w:lsdException w:name="Table 3D effects 3" w:semiHidden="1" w:unhideWhenUsed="1"/>
+    <w:lsdException w:name="Table Contemporary" w:semiHidden="1" w:unhideWhenUsed="1"/>
+    <w:lsdException w:name="Table Elegant" w:semiHidden="1" w:unhideWhenUsed="1"/>
+    <w:lsdException w:name="Table Professional" w:semiHidden="1" w:unhideWhenUsed="1"/>
+    <w:lsdException w:name="Table Subtle 1" w:semiHidden="1" w:unhideWhenUsed="1"/>
+    <w:lsdException w:name="Table Subtle 2" w:semiHidden="1" w:unhideWhenUsed="1"/>
+    <w:lsdException w:name="Table Web 1" w:semiHidden="1" w:unhideWhenUsed="1"/>
+    <w:lsdException w:name="Table Web 2" w:semiHidden="1" w:unhideWhenUsed="1"/>
+    <w:lsdException w:name="Table Web 3" w:semiHidden="1" w:unhideWhenUsed="1"/>
+    <w:lsdException w:name="Balloon Text" w:semiHidden="1" w:unhideWhenUsed="1"/>
+    <w:lsdException w:name="Table Grid" w:semiHidden="1" w:uiPriority="39" w:unhideWhenUsed="1"/>
+    <w:lsdException w:name="Table Theme" w:semiHidden="1" w:unhideWhenUsed="1"/>
+    <w:lsdException w:name="Placeholder Text" w:semiHidden="1"/>
+    <w:lsdException w:name="No Spacing" w:uiPriority="1" w:qFormat="1"/>
+    <w:lsdException w:name="Light Shading" w:uiPriority="60"/>
+    <w:lsdException w:name="Light List" w:uiPriority="61"/>
+    <w:lsdException w:name="Light Grid" w:uiPriority="62"/>
+    <w:lsdException w:name="Medium Shading 1" w:uiPriority="63"/>
+    <w:lsdException w:name="Medium Shading 2" w:uiPriority="64"/>
+    <w:lsdException w:name="Medium List 1" w:uiPriority="65"/>
+    <w:lsdException w:name="Medium List 2" w:uiPriority="66"/>
+    <w:lsdException w:name="Medium Grid 1" w:uiPriority="67"/>
+    <w:lsdException w:name="Medium Grid 2" w:uiPriority="68"/>
+    <w:lsdException w:name="Medium Grid 3" w:uiPriority="69"/>
+    <w:lsdException w:name="Dark List" w:uiPriority="70"/>
+    <w:lsdException w:name="Colorful Shading" w:uiPriority="71"/>
+    <w:lsdException w:name="Colorful List" w:uiPriority="72"/>
+    <w:lsdException w:name="Colorful Grid" w:uiPriority="73"/>
+    <w:lsdException w:name="Light Shading Accent 1" w:uiPriority="60"/>
+    <w:lsdException w:name="Light List Accent 1" w:uiPriority="61"/>
+    <w:lsdException w:name="Light Grid Accent 1" w:uiPriority="62"/>
+    <w:lsdException w:name="Medium Shading 1 Accent 1" w:uiPriority="63"/>
+    <w:lsdException w:name="Medium Shading 2 Accent 1" w:uiPriority="64"/>
+    <w:lsdException w:name="Medium List 1 Accent 1" w:uiPriority="65"/>
+    <w:lsdException w:name="Revision" w:semiHidden="1"/>
+    <w:lsdException w:name="List Paragraph" w:uiPriority="34" w:qFormat="1"/>
+    <w:lsdException w:name="Quote" w:uiPriority="29" w:qFormat="1"/>
+    <w:lsdException w:name="Intense Quote" w:uiPriority="30" w:qFormat="1"/>
+    <w:lsdException w:name="Medium List 2 Accent 1" w:uiPriority="66"/>
+    <w:lsdException w:name="Medium Grid 1 Accent 1" w:uiPriority="67"/>
+    <w:lsdException w:name="Medium Grid 2 Accent 1" w:uiPriority="68"/>
+    <w:lsdException w:name="Medium Grid 3 Accent 1" w:uiPriority="69"/>
+    <w:lsdException w:name="Dark List Accent 1" w:uiPriority="70"/>
+    <w:lsdException w:name="Colorful Shading Accent 1" w:uiPriority="71"/>
+    <w:lsdException w:name="Colorful List Accent 1" w:uiPriority="72"/>
+    <w:lsdException w:name="Colorful Grid Accent 1" w:uiPriority="73"/>
+    <w:lsdException w:name="Light Shading Accent 2" w:uiPriority="60"/>
+    <w:lsdException w:name="Light List Accent 2" w:uiPriority="61"/>
+    <w:lsdException w:name="Light Grid Accent 2" w:uiPriority="62"/>
+    <w:lsdException w:name="Medium Shading 1 Accent 2" w:uiPriority="63"/>
+    <w:lsdException w:name="Medium Shading 2 Accent 2" w:uiPriority="64"/>
+    <w:lsdException w:name="Medium List 1 Accent 2" w:uiPriority="65"/>
+    <w:lsdException w:name="Medium List 2 Accent 2" w:uiPriority="66"/>
+    <w:lsdException w:name="Medium Grid 1 Accent 2" w:uiPriority="67"/>
+    <w:lsdException w:name="Medium Grid 2 Accent 2" w:uiPriority="68"/>
+    <w:lsdException w:name="Medium Grid 3 Accent 2" w:uiPriority="69"/>
+    <w:lsdException w:name="Dark List Accent 2" w:uiPriority="70"/>
+    <w:lsdException w:name="Colorful Shading Accent 2" w:uiPriority="71"/>
+    <w:lsdException w:name="Colorful List Accent 2" w:uiPriority="72"/>
+    <w:lsdException w:name="Colorful Grid Accent 2" w:uiPriority="73"/>
+    <w:lsdException w:name="Light Shading Accent 3" w:uiPriority="60"/>
+    <w:lsdException w:name="Light List Accent 3" w:uiPriority="61"/>
+    <w:lsdException w:name="Light Grid Accent 3" w:uiPriority="62"/>
+    <w:lsdException w:name="Medium Shading 1 Accent 3" w:uiPriority="63"/>
+    <w:lsdException w:name="Medium Shading 2 Accent 3" w:uiPriority="64"/>
+    <w:lsdException w:name="Medium List 1 Accent 3" w:uiPriority="65"/>
+    <w:lsdException w:name="Medium List 2 Accent 3" w:uiPriority="66"/>
+    <w:lsdException w:name="Medium Grid 1 Accent 3" w:uiPriority="67"/>
+    <w:lsdException w:name="Medium Grid 2 Accent 3" w:uiPriority="68"/>
+    <w:lsdException w:name="Medium Grid 3 Accent 3" w:uiPriority="69"/>
+    <w:lsdException w:name="Dark List Accent 3" w:uiPriority="70"/>
+    <w:lsdException w:name="Colorful Shading Accent 3" w:uiPriority="71"/>
+    <w:lsdException w:name="Colorful List Accent 3" w:uiPriority="72"/>
+    <w:lsdException w:name="Colorful Grid Accent 3" w:uiPriority="73"/>
+    <w:lsdException w:name="Light Shading Accent 4" w:uiPriority="60"/>
+    <w:lsdException w:name="Light List Accent 4" w:uiPriority="61"/>
+    <w:lsdException w:name="Light Grid Accent 4" w:uiPriority="62"/>
+    <w:lsdException w:name="Medium Shading 1 Accent 4" w:uiPriority="63"/>
+    <w:lsdException w:name="Medium Shading 2 Accent 4" w:uiPriority="64"/>
+    <w:lsdException w:name="Medium List 1 Accent 4" w:uiPriority="65"/>
+    <w:lsdException w:name="Medium List 2 Accent 4" w:uiPriority="66"/>
+    <w:lsdException w:name="Medium Grid 1 Accent 4" w:uiPriority="67"/>
+    <w:lsdException w:name="Medium Grid 2 Accent 4" w:uiPriority="68"/>
+    <w:lsdException w:name="Medium Grid 3 Accent 4" w:uiPriority="69"/>
+    <w:lsdException w:name="Dark List Accent 4" w:uiPriority="70"/>
+    <w:lsdException w:name="Colorful Shading Accent 4" w:uiPriority="71"/>
+    <w:lsdException w:name="Colorful List Accent 4" w:uiPriority="72"/>
+    <w:lsdException w:name="Colorful Grid Accent 4" w:uiPriority="73"/>
+    <w:lsdException w:name="Light Shading Accent 5" w:uiPriority="60"/>
+    <w:lsdException w:name="Light List Accent 5" w:uiPriority="61"/>
+    <w:lsdException w:name="Light Grid Accent 5" w:uiPriority="62"/>
+    <w:lsdException w:name="Medium Shading 1 Accent 5" w:uiPriority="63"/>
+    <w:lsdException w:name="Medium Shading 2 Accent 5" w:uiPriority="64"/>
+    <w:lsdException w:name="Medium List 1 Accent 5" w:uiPriority="65"/>
+    <w:lsdException w:name="Medium List 2 Accent 5" w:uiPriority="66"/>
+    <w:lsdException w:name="Medium Grid 1 Accent 5" w:uiPriority="67"/>
+    <w:lsdException w:name="Medium Grid 2 Accent 5" w:uiPriority="68"/>
+    <w:lsdException w:name="Medium Grid 3 Accent 5" w:uiPriority="69"/>
+    <w:lsdException w:name="Dark List Accent 5" w:uiPriority="70"/>
+    <w:lsdException w:name="Colorful Shading Accent 5" w:uiPriority="71"/>
+    <w:lsdException w:name="Colorful List Accent 5" w:uiPriority="72"/>
+    <w:lsdException w:name="Colorful Grid Accent 5" w:uiPriority="73"/>
+    <w:lsdException w:name="Light Shading Accent 6" w:uiPriority="60"/>
+    <w:lsdException w:name="Light List Accent 6" w:uiPriority="61"/>
+    <w:lsdException w:name="Light Grid Accent 6" w:uiPriority="62"/>
+    <w:lsdException w:name="Medium Shading 1 Accent 6" w:uiPriority="63"/>
+    <w:lsdException w:name="Medium Shading 2 Accent 6" w:uiPriority="64"/>
+    <w:lsdException w:name="Medium List 1 Accent 6" w:uiPriority="65"/>
+    <w:lsdException w:name="Medium List 2 Accent 6" w:uiPriority="66"/>
+    <w:lsdException w:name="Medium Grid 1 Accent 6" w:uiPriority="67"/>
+    <w:lsdException w:name="Medium Grid 2 Accent 6" w:uiPriority="68"/>
+    <w:lsdException w:name="Medium Grid 3 Accent 6" w:uiPriority="69"/>
+    <w:lsdException w:name="Dark List Accent 6" w:uiPriority="70"/>
+    <w:lsdException w:name="Colorful Shading Accent 6" w:uiPriority="71"/>
+    <w:lsdException w:name="Colorful List Accent 6" w:uiPriority="72"/>
+    <w:lsdException w:name="Colorful Grid Accent 6" w:uiPriority="73"/>
+    <w:lsdException w:name="Subtle Emphasis" w:uiPriority="19" w:qFormat="1"/>
+    <w:lsdException w:name="Intense Emphasis" w:uiPriority="21" w:qFormat="1"/>
+    <w:lsdException w:name="Subtle Reference" w:uiPriority="31" w:qFormat="1"/>
+    <w:lsdException w:name="Intense Reference" w:uiPriority="32" w:qFormat="1"/>
+    <w:lsdException w:name="Book Title" w:uiPriority="33" w:qFormat="1"/>
+    <w:lsdException w:name="Bibliography" w:semiHidden="1" w:uiPriority="37" w:unhideWhenUsed="1"/>
+    <w:lsdException w:name="TOC Heading" w:semiHidden="1" w:uiPriority="39" w:unhideWhenUsed="1" w:qFormat="1"/>
+    <w:lsdException w:name="Plain Table 1" w:uiPriority="41"/>
+    <w:lsdException w:name="Plain Table 2" w:uiPriority="42"/>
+    <w:lsdException w:name="Plain Table 3" w:uiPriority="43"/>
+    <w:lsdException w:name="Plain Table 4" w:uiPriority="44"/>
+    <w:lsdException w:name="Plain Table 5" w:uiPriority="45"/>
+    <w:lsdException w:name="Grid Table Light" w:uiPriority="40"/>
+    <w:lsdException w:name="Grid Table 1 Light" w:uiPriority="46"/>
+    <w:lsdException w:name="Grid Table 2" w:uiPriority="47"/>
+    <w:lsdException w:name="Grid Table 3" w:uiPriority="48"/>
+    <w:lsdException w:name="Grid Table 4" w:uiPriority="49"/>
+    <w:lsdException w:name="Grid Table 5 Dark" w:uiPriority="50"/>
+    <w:lsdException w:name="Grid Table 6 Colorful" w:uiPriority="51"/>
+    <w:lsdException w:name="Grid Table 7 Colorful" w:uiPriority="52"/>
+    <w:lsdException w:name="Grid Table 1 Light Accent 1" w:uiPriority="46"/>
+    <w:lsdException w:name="Grid Table 2 Accent 1" w:uiPriority="47"/>
+    <w:lsdException w:name="Grid Table 3 Accent 1" w:uiPriority="48"/>
+    <w:lsdException w:name="Grid Table 4 Accent 1" w:uiPriority="49"/>
+    <w:lsdException w:name="Grid Table 5 Dark Accent 1" w:uiPriority="50"/>
+    <w:lsdException w:name="Grid Table 6 Colorful Accent 1" w:uiPriority="51"/>
+    <w:lsdException w:name="Grid Table 7 Colorful Accent 1" w:uiPriority="52"/>
+    <w:lsdException w:name="Grid Table 1 Light Accent 2" w:uiPriority="46"/>
+    <w:lsdException w:name="Grid Table 2 Accent 2" w:uiPriority="47"/>
+    <w:lsdException w:name="Grid Table 3 Accent 2" w:uiPriority="48"/>
+    <w:lsdException w:name="Grid Table 4 Accent 2" w:uiPriority="49"/>
+    <w:lsdException w:name="Grid Table 5 Dark Accent 2" w:uiPriority="50"/>
+    <w:lsdException w:name="Grid Table 6 Colorful Accent 2" w:uiPriority="51"/>
+    <w:lsdException w:name="Grid Table 7 Colorful Accent 2" w:uiPriority="52"/>
+    <w:lsdException w:name="Grid Table 1 Light Accent 3" w:uiPriority="46"/>
+    <w:lsdException w:name="Grid Table 2 Accent 3" w:uiPriority="47"/>
+    <w:lsdException w:name="Grid Table 3 Accent 3" w:uiPriority="48"/>
+    <w:lsdException w:name="Grid Table 4 Accent 3" w:uiPriority="49"/>
+    <w:lsdException w:name="Grid Table 5 Dark Accent 3" w:uiPriority="50"/>
+    <w:lsdException w:name="Grid Table 6 Colorful Accent 3" w:uiPriority="51"/>
+    <w:lsdException w:name="Grid Table 7 Colorful Accent 3" w:uiPriority="52"/>
+    <w:lsdException w:name="Grid Table 1 Light Accent 4" w:uiPriority="46"/>
+    <w:lsdException w:name="Grid Table 2 Accent 4" w:uiPriority="47"/>
+    <w:lsdException w:name="Grid Table 3 Accent 4" w:uiPriority="48"/>
+    <w:lsdException w:name="Grid Table 4 Accent 4" w:uiPriority="49"/>
+    <w:lsdException w:name="Grid Table 5 Dark Accent 4" w:uiPriority="50"/>
+    <w:lsdException w:name="Grid Table 6 Colorful Accent 4" w:uiPriority="51"/>
+    <w:lsdException w:name="Grid Table 7 Colorful Accent 4" w:uiPriority="52"/>
+    <w:lsdException w:name="Grid Table 1 Light Accent 5" w:uiPriority="46"/>
+    <w:lsdException w:name="Grid Table 2 Accent 5" w:uiPriority="47"/>
+    <w:lsdException w:name="Grid Table 3 Accent 5" w:uiPriority="48"/>
+    <w:lsdException w:name="Grid Table 4 Accent 5" w:uiPriority="49"/>
+    <w:lsdException w:name="Grid Table 5 Dark Accent 5" w:uiPriority="50"/>
+    <w:lsdException w:name="Grid Table 6 Colorful Accent 5" w:uiPriority="51"/>
+    <w:lsdException w:name="Grid Table 7 Colorful Accent 5" w:uiPriority="52"/>
+    <w:lsdException w:name="Grid Table 1 Light Accent 6" w:uiPriority="46"/>
+    <w:lsdException w:name="Grid Table 2 Accent 6" w:uiPriority="47"/>
+    <w:lsdException w:name="Grid Table 3 Accent 6" w:uiPriority="48"/>
+    <w:lsdException w:name="Grid Table 4 Accent 6" w:uiPriority="49"/>
+    <w:lsdException w:name="Grid Table 5 Dark Accent 6" w:uiPriority="50"/>
+    <w:lsdException w:name="Grid Table 6 Colorful Accent 6" w:uiPriority="51"/>
+    <w:lsdException w:name="Grid Table 7 Colorful Accent 6" w:uiPriority="52"/>
+    <w:lsdException w:name="List Table 1 Light" w:uiPriority="46"/>
+    <w:lsdException w:name="List Table 2" w:uiPriority="47"/>
+    <w:lsdException w:name="List Table 3" w:uiPriority="48"/>
+    <w:lsdException w:name="List Table 4" w:uiPriority="49"/>
+    <w:lsdException w:name="List Table 5 Dark" w:uiPriority="50"/>
+    <w:lsdException w:name="List Table 6 Colorful" w:uiPriority="51"/>
+    <w:lsdException w:name="List Table 7 Colorful" w:uiPriority="52"/>
+    <w:lsdException w:name="List Table 1 Light Accent 1" w:uiPriority="46"/>
+    <w:lsdException w:name="List Table 2 Accent 1" w:uiPriority="47"/>
+    <w:lsdException w:name="List Table 3 Accent 1" w:uiPriority="48"/>
+    <w:lsdException w:name="List Table 4 Accent 1" w:uiPriority="49"/>
+    <w:lsdException w:name="List Table 5 Dark Accent 1" w:uiPriority="50"/>
+    <w:lsdException w:name="List Table 6 Colorful Accent 1" w:uiPriority="51"/>
+    <w:lsdException w:name="List Table 7 Colorful Accent 1" w:uiPriority="52"/>
+    <w:lsdException w:name="List Table 1 Light Accent 2" w:uiPriority="46"/>
+    <w:lsdException w:name="List Table 2 Accent 2" w:uiPriority="47"/>
+    <w:lsdException w:name="List Table 3 Accent 2" w:uiPriority="48"/>
+    <w:lsdException w:name="List Table 4 Accent 2" w:uiPriority="49"/>
+    <w:lsdException w:name="List Table 5 Dark Accent 2" w:uiPriority="50"/>
+    <w:lsdException w:name="List Table 6 Colorful Accent 2" w:uiPriority="51"/>
+    <w:lsdException w:name="List Table 7 Colorful Accent 2" w:uiPriority="52"/>
+    <w:lsdException w:name="List Table 1 Light Accent 3" w:uiPriority="46"/>
+    <w:lsdException w:name="List Table 2 Accent 3" w:uiPriority="47"/>
+    <w:lsdException w:name="List Table 3 Accent 3" w:uiPriority="48"/>
+    <w:lsdException w:name="List Table 4 Accent 3" w:uiPriority="49"/>
+    <w:lsdException w:name="List Table 5 Dark Accent 3" w:uiPriority="50"/>
+    <w:lsdException w:name="List Table 6 Colorful Accent 3" w:uiPriority="51"/>
+    <w:lsdException w:name="List Table 7 Colorful Accent 3" w:uiPriority="52"/>
+    <w:lsdException w:name="List Table 1 Light Accent 4" w:uiPriority="46"/>
+    <w:lsdException w:name="List Table 2 Accent 4" w:uiPriority="47"/>
+    <w:lsdException w:name="List Table 3 Accent 4" w:uiPriority="48"/>
+    <w:lsdException w:name="List Table 4 Accent 4" w:uiPriority="49"/>
+    <w:lsdException w:name="List Table 5 Dark Accent 4" w:uiPriority="50"/>
+    <w:lsdException w:name="List Table 6 Colorful Accent 4" w:uiPriority="51"/>
+    <w:lsdException w:name="List Table 7 Colorful Accent 4" w:uiPriority="52"/>
+    <w:lsdException w:name="List Table 1 Light Accent 5" w:uiPriority="46"/>
+    <w:lsdException w:name="List Table 2 Accent 5" w:uiPriority="47"/>
+    <w:lsdException w:name="List Table 3 Accent 5" w:uiPriority="48"/>
+    <w:lsdException w:name="List Table 4 Accent 5" w:uiPriority="49"/>
+    <w:lsdException w:name="List Table 5 Dark Accent 5" w:uiPriority="50"/>
+    <w:lsdException w:name="List Table 6 Colorful Accent 5" w:uiPriority="51"/>
+    <w:lsdException w:name="List Table 7 Colorful Accent 5" w:uiPriority="52"/>
+    <w:lsdException w:name="List Table 1 Light Accent 6" w:uiPriority="46"/>
+    <w:lsdException w:name="List Table 2 Accent 6" w:uiPriority="47"/>
+    <w:lsdException w:name="List Table 3 Accent 6" w:uiPriority="48"/>
+    <w:lsdException w:name="List Table 4 Accent 6" w:uiPriority="49"/>
+    <w:lsdException w:name="List Table 5 Dark Accent 6" w:uiPriority="50"/>
+    <w:lsdException w:name="List Table 6 Colorful Accent 6" w:uiPriority="51"/>
+    <w:lsdException w:name="List Table 7 Colorful Accent 6" w:uiPriority="52"/>
+    <w:lsdException w:name="Mention" w:semiHidden="1" w:unhideWhenUsed="1"/>
+    <w:lsdException w:name="Smart Hyperlink" w:semiHidden="1" w:unhideWhenUsed="1"/>
+    <w:lsdException w:name="Hashtag" w:semiHidden="1" w:unhideWhenUsed="1"/>
+    <w:lsdException w:name="Unresolved Mention" w:semiHidden="1" w:unhideWhenUsed="1"/>
+    <w:lsdException w:name="Smart Link" w:semiHidden="1" w:unhideWhenUsed="1"/>
   </w:latentStyles>
   <w:style w:type="paragraph" w:default="1" w:styleId="Normal">
     <w:name w:val="Normal"/>
@@ -4034,409 +3716,22 @@
       <w:szCs w:val="16"/>
     </w:rPr>
   </w:style>
-</w:styles>
-</file>
-
-<file path=word/stylesWithEffects.xml><?xml version="1.0" encoding="utf-8"?>
-<w:styles xmlns:wpc="http://schemas.microsoft.com/office/word/2010/wordprocessingCanvas" xmlns:mc="http://schemas.openxmlformats.org/markup-compatibility/2006" xmlns:o="urn:schemas-microsoft-com:office:office" xmlns:r="http://schemas.openxmlformats.org/officeDocument/2006/relationships" xmlns:m="http://schemas.openxmlformats.org/officeDocument/2006/math" xmlns:v="urn:schemas-microsoft-com:vml" xmlns:wp14="http://schemas.microsoft.com/office/word/2010/wordprocessingDrawing" xmlns:wp="http://schemas.openxmlformats.org/drawingml/2006/wordprocessingDrawing" xmlns:w10="urn:schemas-microsoft-com:office:word" xmlns:w="http://schemas.openxmlformats.org/wordprocessingml/2006/main" xmlns:w14="http://schemas.microsoft.com/office/word/2010/wordml" xmlns:wpg="http://schemas.microsoft.com/office/word/2010/wordprocessingGroup" xmlns:wpi="http://schemas.microsoft.com/office/word/2010/wordprocessingInk" xmlns:wne="http://schemas.microsoft.com/office/word/2006/wordml" xmlns:wps="http://schemas.microsoft.com/office/word/2010/wordprocessingShape" mc:Ignorable="w14 wp14">
-  <w:docDefaults>
-    <w:rPrDefault>
-      <w:rPr>
-        <w:rFonts w:ascii="Arial" w:eastAsia="Arial" w:hAnsi="Arial" w:cs="Arial"/>
-        <w:sz w:val="22"/>
-        <w:szCs w:val="22"/>
-        <w:lang w:val="es" w:eastAsia="es-AR" w:bidi="ar-SA"/>
-      </w:rPr>
-    </w:rPrDefault>
-    <w:pPrDefault>
-      <w:pPr>
-        <w:spacing w:line="276" w:lineRule="auto"/>
-      </w:pPr>
-    </w:pPrDefault>
-  </w:docDefaults>
-  <w:latentStyles w:defLockedState="0" w:defUIPriority="99" w:defSemiHidden="1" w:defUnhideWhenUsed="1" w:defQFormat="0" w:count="267">
-    <w:lsdException w:name="Normal" w:semiHidden="0" w:uiPriority="0" w:unhideWhenUsed="0" w:qFormat="1"/>
-    <w:lsdException w:name="heading 1" w:semiHidden="0" w:uiPriority="9" w:unhideWhenUsed="0" w:qFormat="1"/>
-    <w:lsdException w:name="heading 2" w:uiPriority="9" w:qFormat="1"/>
-    <w:lsdException w:name="heading 3" w:uiPriority="9" w:qFormat="1"/>
-    <w:lsdException w:name="heading 4" w:uiPriority="9" w:qFormat="1"/>
-    <w:lsdException w:name="heading 5" w:uiPriority="9" w:qFormat="1"/>
-    <w:lsdException w:name="heading 6" w:uiPriority="9" w:qFormat="1"/>
-    <w:lsdException w:name="heading 7" w:uiPriority="9" w:qFormat="1"/>
-    <w:lsdException w:name="heading 8" w:uiPriority="9" w:qFormat="1"/>
-    <w:lsdException w:name="heading 9" w:uiPriority="9" w:qFormat="1"/>
-    <w:lsdException w:name="toc 1" w:uiPriority="39"/>
-    <w:lsdException w:name="toc 2" w:uiPriority="39"/>
-    <w:lsdException w:name="toc 3" w:uiPriority="39"/>
-    <w:lsdException w:name="toc 4" w:uiPriority="39"/>
-    <w:lsdException w:name="toc 5" w:uiPriority="39"/>
-    <w:lsdException w:name="toc 6" w:uiPriority="39"/>
-    <w:lsdException w:name="toc 7" w:uiPriority="39"/>
-    <w:lsdException w:name="toc 8" w:uiPriority="39"/>
-    <w:lsdException w:name="toc 9" w:uiPriority="39"/>
-    <w:lsdException w:name="caption" w:uiPriority="35" w:qFormat="1"/>
-    <w:lsdException w:name="Title" w:semiHidden="0" w:uiPriority="10" w:unhideWhenUsed="0" w:qFormat="1"/>
-    <w:lsdException w:name="Default Paragraph Font" w:uiPriority="1"/>
-    <w:lsdException w:name="Subtitle" w:semiHidden="0" w:uiPriority="11" w:unhideWhenUsed="0" w:qFormat="1"/>
-    <w:lsdException w:name="Strong" w:semiHidden="0" w:uiPriority="22" w:unhideWhenUsed="0" w:qFormat="1"/>
-    <w:lsdException w:name="Emphasis" w:semiHidden="0" w:uiPriority="20" w:unhideWhenUsed="0" w:qFormat="1"/>
-    <w:lsdException w:name="Normal Table" w:semiHidden="0" w:unhideWhenUsed="0"/>
-    <w:lsdException w:name="Table Subtle 1" w:semiHidden="0" w:unhideWhenUsed="0"/>
-    <w:lsdException w:name="Table Web 2" w:semiHidden="0" w:unhideWhenUsed="0"/>
-    <w:lsdException w:name="Table Web 3" w:semiHidden="0" w:unhideWhenUsed="0"/>
-    <w:lsdException w:name="Table Grid" w:semiHidden="0" w:uiPriority="39" w:unhideWhenUsed="0"/>
-    <w:lsdException w:name="Placeholder Text" w:unhideWhenUsed="0"/>
-    <w:lsdException w:name="No Spacing" w:semiHidden="0" w:uiPriority="1" w:unhideWhenUsed="0" w:qFormat="1"/>
-    <w:lsdException w:name="Light Shading" w:semiHidden="0" w:uiPriority="60" w:unhideWhenUsed="0"/>
-    <w:lsdException w:name="Light List" w:semiHidden="0" w:uiPriority="61" w:unhideWhenUsed="0"/>
-    <w:lsdException w:name="Light Grid" w:semiHidden="0" w:uiPriority="62" w:unhideWhenUsed="0"/>
-    <w:lsdException w:name="Medium Shading 1" w:semiHidden="0" w:uiPriority="63" w:unhideWhenUsed="0"/>
-    <w:lsdException w:name="Medium Shading 2" w:semiHidden="0" w:uiPriority="64" w:unhideWhenUsed="0"/>
-    <w:lsdException w:name="Medium List 1" w:semiHidden="0" w:uiPriority="65" w:unhideWhenUsed="0"/>
-    <w:lsdException w:name="Medium List 2" w:semiHidden="0" w:uiPriority="66" w:unhideWhenUsed="0"/>
-    <w:lsdException w:name="Medium Grid 1" w:semiHidden="0" w:uiPriority="67" w:unhideWhenUsed="0"/>
-    <w:lsdException w:name="Medium Grid 2" w:semiHidden="0" w:uiPriority="68" w:unhideWhenUsed="0"/>
-    <w:lsdException w:name="Medium Grid 3" w:semiHidden="0" w:uiPriority="69" w:unhideWhenUsed="0"/>
-    <w:lsdException w:name="Dark List" w:semiHidden="0" w:uiPriority="70" w:unhideWhenUsed="0"/>
-    <w:lsdException w:name="Colorful Shading" w:semiHidden="0" w:uiPriority="71" w:unhideWhenUsed="0"/>
-    <w:lsdException w:name="Colorful List" w:semiHidden="0" w:uiPriority="72" w:unhideWhenUsed="0"/>
-    <w:lsdException w:name="Colorful Grid" w:semiHidden="0" w:uiPriority="73" w:unhideWhenUsed="0"/>
-    <w:lsdException w:name="Light Shading Accent 1" w:semiHidden="0" w:uiPriority="60" w:unhideWhenUsed="0"/>
-    <w:lsdException w:name="Light List Accent 1" w:semiHidden="0" w:uiPriority="61" w:unhideWhenUsed="0"/>
-    <w:lsdException w:name="Light Grid Accent 1" w:semiHidden="0" w:uiPriority="62" w:unhideWhenUsed="0"/>
-    <w:lsdException w:name="Medium Shading 1 Accent 1" w:semiHidden="0" w:uiPriority="63" w:unhideWhenUsed="0"/>
-    <w:lsdException w:name="Medium Shading 2 Accent 1" w:semiHidden="0" w:uiPriority="64" w:unhideWhenUsed="0"/>
-    <w:lsdException w:name="Medium List 1 Accent 1" w:semiHidden="0" w:uiPriority="65" w:unhideWhenUsed="0"/>
-    <w:lsdException w:name="Revision" w:unhideWhenUsed="0"/>
-    <w:lsdException w:name="List Paragraph" w:semiHidden="0" w:uiPriority="34" w:unhideWhenUsed="0" w:qFormat="1"/>
-    <w:lsdException w:name="Quote" w:semiHidden="0" w:uiPriority="29" w:unhideWhenUsed="0" w:qFormat="1"/>
-    <w:lsdException w:name="Intense Quote" w:semiHidden="0" w:uiPriority="30" w:unhideWhenUsed="0" w:qFormat="1"/>
-    <w:lsdException w:name="Medium List 2 Accent 1" w:semiHidden="0" w:uiPriority="66" w:unhideWhenUsed="0"/>
-    <w:lsdException w:name="Medium Grid 1 Accent 1" w:semiHidden="0" w:uiPriority="67" w:unhideWhenUsed="0"/>
-    <w:lsdException w:name="Medium Grid 2 Accent 1" w:semiHidden="0" w:uiPriority="68" w:unhideWhenUsed="0"/>
-    <w:lsdException w:name="Medium Grid 3 Accent 1" w:semiHidden="0" w:uiPriority="69" w:unhideWhenUsed="0"/>
-    <w:lsdException w:name="Dark List Accent 1" w:semiHidden="0" w:uiPriority="70" w:unhideWhenUsed="0"/>
-    <w:lsdException w:name="Colorful Shading Accent 1" w:semiHidden="0" w:uiPriority="71" w:unhideWhenUsed="0"/>
-    <w:lsdException w:name="Colorful List Accent 1" w:semiHidden="0" w:uiPriority="72" w:unhideWhenUsed="0"/>
-    <w:lsdException w:name="Colorful Grid Accent 1" w:semiHidden="0" w:uiPriority="73" w:unhideWhenUsed="0"/>
-    <w:lsdException w:name="Light Shading Accent 2" w:semiHidden="0" w:uiPriority="60" w:unhideWhenUsed="0"/>
-    <w:lsdException w:name="Light List Accent 2" w:semiHidden="0" w:uiPriority="61" w:unhideWhenUsed="0"/>
-    <w:lsdException w:name="Light Grid Accent 2" w:semiHidden="0" w:uiPriority="62" w:unhideWhenUsed="0"/>
-    <w:lsdException w:name="Medium Shading 1 Accent 2" w:semiHidden="0" w:uiPriority="63" w:unhideWhenUsed="0"/>
-    <w:lsdException w:name="Medium Shading 2 Accent 2" w:semiHidden="0" w:uiPriority="64" w:unhideWhenUsed="0"/>
-    <w:lsdException w:name="Medium List 1 Accent 2" w:semiHidden="0" w:uiPriority="65" w:unhideWhenUsed="0"/>
-    <w:lsdException w:name="Medium List 2 Accent 2" w:semiHidden="0" w:uiPriority="66" w:unhideWhenUsed="0"/>
-    <w:lsdException w:name="Medium Grid 1 Accent 2" w:semiHidden="0" w:uiPriority="67" w:unhideWhenUsed="0"/>
-    <w:lsdException w:name="Medium Grid 2 Accent 2" w:semiHidden="0" w:uiPriority="68" w:unhideWhenUsed="0"/>
-    <w:lsdException w:name="Medium Grid 3 Accent 2" w:semiHidden="0" w:uiPriority="69" w:unhideWhenUsed="0"/>
-    <w:lsdException w:name="Dark List Accent 2" w:semiHidden="0" w:uiPriority="70" w:unhideWhenUsed="0"/>
-    <w:lsdException w:name="Colorful Shading Accent 2" w:semiHidden="0" w:uiPriority="71" w:unhideWhenUsed="0"/>
-    <w:lsdException w:name="Colorful List Accent 2" w:semiHidden="0" w:uiPriority="72" w:unhideWhenUsed="0"/>
-    <w:lsdException w:name="Colorful Grid Accent 2" w:semiHidden="0" w:uiPriority="73" w:unhideWhenUsed="0"/>
-    <w:lsdException w:name="Light Shading Accent 3" w:semiHidden="0" w:uiPriority="60" w:unhideWhenUsed="0"/>
-    <w:lsdException w:name="Light List Accent 3" w:semiHidden="0" w:uiPriority="61" w:unhideWhenUsed="0"/>
-    <w:lsdException w:name="Light Grid Accent 3" w:semiHidden="0" w:uiPriority="62" w:unhideWhenUsed="0"/>
-    <w:lsdException w:name="Medium Shading 1 Accent 3" w:semiHidden="0" w:uiPriority="63" w:unhideWhenUsed="0"/>
-    <w:lsdException w:name="Medium Shading 2 Accent 3" w:semiHidden="0" w:uiPriority="64" w:unhideWhenUsed="0"/>
-    <w:lsdException w:name="Medium List 1 Accent 3" w:semiHidden="0" w:uiPriority="65" w:unhideWhenUsed="0"/>
-    <w:lsdException w:name="Medium List 2 Accent 3" w:semiHidden="0" w:uiPriority="66" w:unhideWhenUsed="0"/>
-    <w:lsdException w:name="Medium Grid 1 Accent 3" w:semiHidden="0" w:uiPriority="67" w:unhideWhenUsed="0"/>
-    <w:lsdException w:name="Medium Grid 2 Accent 3" w:semiHidden="0" w:uiPriority="68" w:unhideWhenUsed="0"/>
-    <w:lsdException w:name="Medium Grid 3 Accent 3" w:semiHidden="0" w:uiPriority="69" w:unhideWhenUsed="0"/>
-    <w:lsdException w:name="Dark List Accent 3" w:semiHidden="0" w:uiPriority="70" w:unhideWhenUsed="0"/>
-    <w:lsdException w:name="Colorful Shading Accent 3" w:semiHidden="0" w:uiPriority="71" w:unhideWhenUsed="0"/>
-    <w:lsdException w:name="Colorful List Accent 3" w:semiHidden="0" w:uiPriority="72" w:unhideWhenUsed="0"/>
-    <w:lsdException w:name="Colorful Grid Accent 3" w:semiHidden="0" w:uiPriority="73" w:unhideWhenUsed="0"/>
-    <w:lsdException w:name="Light Shading Accent 4" w:semiHidden="0" w:uiPriority="60" w:unhideWhenUsed="0"/>
-    <w:lsdException w:name="Light List Accent 4" w:semiHidden="0" w:uiPriority="61" w:unhideWhenUsed="0"/>
-    <w:lsdException w:name="Light Grid Accent 4" w:semiHidden="0" w:uiPriority="62" w:unhideWhenUsed="0"/>
-    <w:lsdException w:name="Medium Shading 1 Accent 4" w:semiHidden="0" w:uiPriority="63" w:unhideWhenUsed="0"/>
-    <w:lsdException w:name="Medium Shading 2 Accent 4" w:semiHidden="0" w:uiPriority="64" w:unhideWhenUsed="0"/>
-    <w:lsdException w:name="Medium List 1 Accent 4" w:semiHidden="0" w:uiPriority="65" w:unhideWhenUsed="0"/>
-    <w:lsdException w:name="Medium List 2 Accent 4" w:semiHidden="0" w:uiPriority="66" w:unhideWhenUsed="0"/>
-    <w:lsdException w:name="Medium Grid 1 Accent 4" w:semiHidden="0" w:uiPriority="67" w:unhideWhenUsed="0"/>
-    <w:lsdException w:name="Medium Grid 2 Accent 4" w:semiHidden="0" w:uiPriority="68" w:unhideWhenUsed="0"/>
-    <w:lsdException w:name="Medium Grid 3 Accent 4" w:semiHidden="0" w:uiPriority="69" w:unhideWhenUsed="0"/>
-    <w:lsdException w:name="Dark List Accent 4" w:semiHidden="0" w:uiPriority="70" w:unhideWhenUsed="0"/>
-    <w:lsdException w:name="Colorful Shading Accent 4" w:semiHidden="0" w:uiPriority="71" w:unhideWhenUsed="0"/>
-    <w:lsdException w:name="Colorful List Accent 4" w:semiHidden="0" w:uiPriority="72" w:unhideWhenUsed="0"/>
-    <w:lsdException w:name="Colorful Grid Accent 4" w:semiHidden="0" w:uiPriority="73" w:unhideWhenUsed="0"/>
-    <w:lsdException w:name="Light Shading Accent 5" w:semiHidden="0" w:uiPriority="60" w:unhideWhenUsed="0"/>
-    <w:lsdException w:name="Light List Accent 5" w:semiHidden="0" w:uiPriority="61" w:unhideWhenUsed="0"/>
-    <w:lsdException w:name="Light Grid Accent 5" w:semiHidden="0" w:uiPriority="62" w:unhideWhenUsed="0"/>
-    <w:lsdException w:name="Medium Shading 1 Accent 5" w:semiHidden="0" w:uiPriority="63" w:unhideWhenUsed="0"/>
-    <w:lsdException w:name="Medium Shading 2 Accent 5" w:semiHidden="0" w:uiPriority="64" w:unhideWhenUsed="0"/>
-    <w:lsdException w:name="Medium List 1 Accent 5" w:semiHidden="0" w:uiPriority="65" w:unhideWhenUsed="0"/>
-    <w:lsdException w:name="Medium List 2 Accent 5" w:semiHidden="0" w:uiPriority="66" w:unhideWhenUsed="0"/>
-    <w:lsdException w:name="Medium Grid 1 Accent 5" w:semiHidden="0" w:uiPriority="67" w:unhideWhenUsed="0"/>
-    <w:lsdException w:name="Medium Grid 2 Accent 5" w:semiHidden="0" w:uiPriority="68" w:unhideWhenUsed="0"/>
-    <w:lsdException w:name="Medium Grid 3 Accent 5" w:semiHidden="0" w:uiPriority="69" w:unhideWhenUsed="0"/>
-    <w:lsdException w:name="Dark List Accent 5" w:semiHidden="0" w:uiPriority="70" w:unhideWhenUsed="0"/>
-    <w:lsdException w:name="Colorful Shading Accent 5" w:semiHidden="0" w:uiPriority="71" w:unhideWhenUsed="0"/>
-    <w:lsdException w:name="Colorful List Accent 5" w:semiHidden="0" w:uiPriority="72" w:unhideWhenUsed="0"/>
-    <w:lsdException w:name="Colorful Grid Accent 5" w:semiHidden="0" w:uiPriority="73" w:unhideWhenUsed="0"/>
-    <w:lsdException w:name="Light Shading Accent 6" w:semiHidden="0" w:uiPriority="60" w:unhideWhenUsed="0"/>
-    <w:lsdException w:name="Light List Accent 6" w:semiHidden="0" w:uiPriority="61" w:unhideWhenUsed="0"/>
-    <w:lsdException w:name="Light Grid Accent 6" w:semiHidden="0" w:uiPriority="62" w:unhideWhenUsed="0"/>
-    <w:lsdException w:name="Medium Shading 1 Accent 6" w:semiHidden="0" w:uiPriority="63" w:unhideWhenUsed="0"/>
-    <w:lsdException w:name="Medium Shading 2 Accent 6" w:semiHidden="0" w:uiPriority="64" w:unhideWhenUsed="0"/>
-    <w:lsdException w:name="Medium List 1 Accent 6" w:semiHidden="0" w:uiPriority="65" w:unhideWhenUsed="0"/>
-    <w:lsdException w:name="Medium List 2 Accent 6" w:semiHidden="0" w:uiPriority="66" w:unhideWhenUsed="0"/>
-    <w:lsdException w:name="Medium Grid 1 Accent 6" w:semiHidden="0" w:uiPriority="67" w:unhideWhenUsed="0"/>
-    <w:lsdException w:name="Medium Grid 2 Accent 6" w:semiHidden="0" w:uiPriority="68" w:unhideWhenUsed="0"/>
-    <w:lsdException w:name="Medium Grid 3 Accent 6" w:semiHidden="0" w:uiPriority="69" w:unhideWhenUsed="0"/>
-    <w:lsdException w:name="Dark List Accent 6" w:semiHidden="0" w:uiPriority="70" w:unhideWhenUsed="0"/>
-    <w:lsdException w:name="Colorful Shading Accent 6" w:semiHidden="0" w:uiPriority="71" w:unhideWhenUsed="0"/>
-    <w:lsdException w:name="Colorful List Accent 6" w:semiHidden="0" w:uiPriority="72" w:unhideWhenUsed="0"/>
-    <w:lsdException w:name="Colorful Grid Accent 6" w:semiHidden="0" w:uiPriority="73" w:unhideWhenUsed="0"/>
-    <w:lsdException w:name="Subtle Emphasis" w:semiHidden="0" w:uiPriority="19" w:unhideWhenUsed="0" w:qFormat="1"/>
-    <w:lsdException w:name="Intense Emphasis" w:semiHidden="0" w:uiPriority="21" w:unhideWhenUsed="0" w:qFormat="1"/>
-    <w:lsdException w:name="Subtle Reference" w:semiHidden="0" w:uiPriority="31" w:unhideWhenUsed="0" w:qFormat="1"/>
-    <w:lsdException w:name="Intense Reference" w:semiHidden="0" w:uiPriority="32" w:unhideWhenUsed="0" w:qFormat="1"/>
-    <w:lsdException w:name="Book Title" w:semiHidden="0" w:uiPriority="33" w:unhideWhenUsed="0" w:qFormat="1"/>
-    <w:lsdException w:name="Bibliography" w:uiPriority="37"/>
-    <w:lsdException w:name="TOC Heading" w:uiPriority="39" w:qFormat="1"/>
-  </w:latentStyles>
-  <w:style w:type="paragraph" w:default="1" w:styleId="Normal">
-    <w:name w:val="Normal"/>
-  </w:style>
-  <w:style w:type="paragraph" w:styleId="Ttulo1">
-    <w:name w:val="heading 1"/>
+  <w:style w:type="paragraph" w:styleId="Prrafodelista">
+    <w:name w:val="List Paragraph"/>
     <w:basedOn w:val="Normal"/>
-    <w:next w:val="Normal"/>
+    <w:uiPriority w:val="34"/>
+    <w:qFormat/>
+    <w:rsid w:val="00547C16"/>
     <w:pPr>
-      <w:keepNext/>
-      <w:keepLines/>
-      <w:spacing w:before="400" w:after="120"/>
-      <w:outlineLvl w:val="0"/>
+      <w:ind w:left="720"/>
+      <w:contextualSpacing/>
     </w:pPr>
-    <w:rPr>
-      <w:sz w:val="40"/>
-      <w:szCs w:val="40"/>
-    </w:rPr>
-  </w:style>
-  <w:style w:type="paragraph" w:styleId="Ttulo2">
-    <w:name w:val="heading 2"/>
-    <w:basedOn w:val="Normal"/>
-    <w:next w:val="Normal"/>
-    <w:pPr>
-      <w:keepNext/>
-      <w:keepLines/>
-      <w:spacing w:before="360" w:after="120"/>
-      <w:outlineLvl w:val="1"/>
-    </w:pPr>
-    <w:rPr>
-      <w:sz w:val="32"/>
-      <w:szCs w:val="32"/>
-    </w:rPr>
-  </w:style>
-  <w:style w:type="paragraph" w:styleId="Ttulo3">
-    <w:name w:val="heading 3"/>
-    <w:basedOn w:val="Normal"/>
-    <w:next w:val="Normal"/>
-    <w:pPr>
-      <w:keepNext/>
-      <w:keepLines/>
-      <w:spacing w:before="320" w:after="80"/>
-      <w:outlineLvl w:val="2"/>
-    </w:pPr>
-    <w:rPr>
-      <w:color w:val="434343"/>
-      <w:sz w:val="28"/>
-      <w:szCs w:val="28"/>
-    </w:rPr>
-  </w:style>
-  <w:style w:type="paragraph" w:styleId="Ttulo4">
-    <w:name w:val="heading 4"/>
-    <w:basedOn w:val="Normal"/>
-    <w:next w:val="Normal"/>
-    <w:pPr>
-      <w:keepNext/>
-      <w:keepLines/>
-      <w:spacing w:before="280" w:after="80"/>
-      <w:outlineLvl w:val="3"/>
-    </w:pPr>
-    <w:rPr>
-      <w:color w:val="666666"/>
-      <w:sz w:val="24"/>
-      <w:szCs w:val="24"/>
-    </w:rPr>
-  </w:style>
-  <w:style w:type="paragraph" w:styleId="Ttulo5">
-    <w:name w:val="heading 5"/>
-    <w:basedOn w:val="Normal"/>
-    <w:next w:val="Normal"/>
-    <w:pPr>
-      <w:keepNext/>
-      <w:keepLines/>
-      <w:spacing w:before="240" w:after="80"/>
-      <w:outlineLvl w:val="4"/>
-    </w:pPr>
-    <w:rPr>
-      <w:color w:val="666666"/>
-    </w:rPr>
-  </w:style>
-  <w:style w:type="paragraph" w:styleId="Ttulo6">
-    <w:name w:val="heading 6"/>
-    <w:basedOn w:val="Normal"/>
-    <w:next w:val="Normal"/>
-    <w:pPr>
-      <w:keepNext/>
-      <w:keepLines/>
-      <w:spacing w:before="240" w:after="80"/>
-      <w:outlineLvl w:val="5"/>
-    </w:pPr>
-    <w:rPr>
-      <w:i/>
-      <w:color w:val="666666"/>
-    </w:rPr>
-  </w:style>
-  <w:style w:type="character" w:default="1" w:styleId="Fuentedeprrafopredeter">
-    <w:name w:val="Default Paragraph Font"/>
-    <w:uiPriority w:val="1"/>
-    <w:semiHidden/>
-    <w:unhideWhenUsed/>
-  </w:style>
-  <w:style w:type="table" w:default="1" w:styleId="Tablanormal">
-    <w:name w:val="Normal Table"/>
-    <w:uiPriority w:val="99"/>
-    <w:semiHidden/>
-    <w:unhideWhenUsed/>
-    <w:tblPr>
-      <w:tblInd w:w="0" w:type="dxa"/>
-      <w:tblCellMar>
-        <w:top w:w="0" w:type="dxa"/>
-        <w:left w:w="108" w:type="dxa"/>
-        <w:bottom w:w="0" w:type="dxa"/>
-        <w:right w:w="108" w:type="dxa"/>
-      </w:tblCellMar>
-    </w:tblPr>
-  </w:style>
-  <w:style w:type="numbering" w:default="1" w:styleId="Sinlista">
-    <w:name w:val="No List"/>
-    <w:uiPriority w:val="99"/>
-    <w:semiHidden/>
-    <w:unhideWhenUsed/>
-  </w:style>
-  <w:style w:type="table" w:customStyle="1" w:styleId="TableNormal">
-    <w:name w:val="Table Normal"/>
-    <w:tblPr>
-      <w:tblCellMar>
-        <w:top w:w="0" w:type="dxa"/>
-        <w:left w:w="0" w:type="dxa"/>
-        <w:bottom w:w="0" w:type="dxa"/>
-        <w:right w:w="0" w:type="dxa"/>
-      </w:tblCellMar>
-    </w:tblPr>
-  </w:style>
-  <w:style w:type="paragraph" w:styleId="Ttulo">
-    <w:name w:val="Title"/>
-    <w:basedOn w:val="Normal"/>
-    <w:next w:val="Normal"/>
-    <w:pPr>
-      <w:keepNext/>
-      <w:keepLines/>
-      <w:spacing w:after="60"/>
-    </w:pPr>
-    <w:rPr>
-      <w:sz w:val="52"/>
-      <w:szCs w:val="52"/>
-    </w:rPr>
-  </w:style>
-  <w:style w:type="paragraph" w:styleId="Subttulo">
-    <w:name w:val="Subtitle"/>
-    <w:basedOn w:val="Normal"/>
-    <w:next w:val="Normal"/>
-    <w:pPr>
-      <w:keepNext/>
-      <w:keepLines/>
-      <w:spacing w:after="320"/>
-    </w:pPr>
-    <w:rPr>
-      <w:color w:val="666666"/>
-      <w:sz w:val="30"/>
-      <w:szCs w:val="30"/>
-    </w:rPr>
-  </w:style>
-  <w:style w:type="paragraph" w:styleId="Encabezado">
-    <w:name w:val="header"/>
-    <w:basedOn w:val="Normal"/>
-    <w:link w:val="EncabezadoCar"/>
-    <w:uiPriority w:val="99"/>
-    <w:unhideWhenUsed/>
-    <w:rsid w:val="003C1A07"/>
-    <w:pPr>
-      <w:tabs>
-        <w:tab w:val="center" w:pos="4419"/>
-        <w:tab w:val="right" w:pos="8838"/>
-      </w:tabs>
-      <w:spacing w:line="240" w:lineRule="auto"/>
-    </w:pPr>
-  </w:style>
-  <w:style w:type="character" w:customStyle="1" w:styleId="EncabezadoCar">
-    <w:name w:val="Encabezado Car"/>
-    <w:basedOn w:val="Fuentedeprrafopredeter"/>
-    <w:link w:val="Encabezado"/>
-    <w:uiPriority w:val="99"/>
-    <w:rsid w:val="003C1A07"/>
-  </w:style>
-  <w:style w:type="paragraph" w:styleId="Piedepgina">
-    <w:name w:val="footer"/>
-    <w:basedOn w:val="Normal"/>
-    <w:link w:val="PiedepginaCar"/>
-    <w:uiPriority w:val="99"/>
-    <w:unhideWhenUsed/>
-    <w:rsid w:val="003C1A07"/>
-    <w:pPr>
-      <w:tabs>
-        <w:tab w:val="center" w:pos="4419"/>
-        <w:tab w:val="right" w:pos="8838"/>
-      </w:tabs>
-      <w:spacing w:line="240" w:lineRule="auto"/>
-    </w:pPr>
-  </w:style>
-  <w:style w:type="character" w:customStyle="1" w:styleId="PiedepginaCar">
-    <w:name w:val="Pie de página Car"/>
-    <w:basedOn w:val="Fuentedeprrafopredeter"/>
-    <w:link w:val="Piedepgina"/>
-    <w:uiPriority w:val="99"/>
-    <w:rsid w:val="003C1A07"/>
-  </w:style>
-  <w:style w:type="paragraph" w:styleId="Textodeglobo">
-    <w:name w:val="Balloon Text"/>
-    <w:basedOn w:val="Normal"/>
-    <w:link w:val="TextodegloboCar"/>
-    <w:uiPriority w:val="99"/>
-    <w:semiHidden/>
-    <w:unhideWhenUsed/>
-    <w:rsid w:val="00B11505"/>
-    <w:pPr>
-      <w:spacing w:line="240" w:lineRule="auto"/>
-    </w:pPr>
-    <w:rPr>
-      <w:rFonts w:ascii="Tahoma" w:hAnsi="Tahoma" w:cs="Tahoma"/>
-      <w:sz w:val="16"/>
-      <w:szCs w:val="16"/>
-    </w:rPr>
-  </w:style>
-  <w:style w:type="character" w:customStyle="1" w:styleId="TextodegloboCar">
-    <w:name w:val="Texto de globo Car"/>
-    <w:basedOn w:val="Fuentedeprrafopredeter"/>
-    <w:link w:val="Textodeglobo"/>
-    <w:uiPriority w:val="99"/>
-    <w:semiHidden/>
-    <w:rsid w:val="00B11505"/>
-    <w:rPr>
-      <w:rFonts w:ascii="Tahoma" w:hAnsi="Tahoma" w:cs="Tahoma"/>
-      <w:sz w:val="16"/>
-      <w:szCs w:val="16"/>
-    </w:rPr>
   </w:style>
 </w:styles>
 </file>
 
 <file path=word/glossary/document.xml><?xml version="1.0" encoding="utf-8"?>
-<w:glossaryDocument xmlns:wpc="http://schemas.microsoft.com/office/word/2010/wordprocessingCanvas" xmlns:mc="http://schemas.openxmlformats.org/markup-compatibility/2006" xmlns:o="urn:schemas-microsoft-com:office:office" xmlns:r="http://schemas.openxmlformats.org/officeDocument/2006/relationships" xmlns:m="http://schemas.openxmlformats.org/officeDocument/2006/math" xmlns:v="urn:schemas-microsoft-com:vml" xmlns:wp14="http://schemas.microsoft.com/office/word/2010/wordprocessingDrawing" xmlns:wp="http://schemas.openxmlformats.org/drawingml/2006/wordprocessingDrawing" xmlns:w10="urn:schemas-microsoft-com:office:word" xmlns:w="http://schemas.openxmlformats.org/wordprocessingml/2006/main" xmlns:w14="http://schemas.microsoft.com/office/word/2010/wordml" xmlns:wpg="http://schemas.microsoft.com/office/word/2010/wordprocessingGroup" xmlns:wpi="http://schemas.microsoft.com/office/word/2010/wordprocessingInk" xmlns:wne="http://schemas.microsoft.com/office/word/2006/wordml" xmlns:wps="http://schemas.microsoft.com/office/word/2010/wordprocessingShape" mc:Ignorable="w14 wp14">
+<w:glossaryDocument xmlns:wpc="http://schemas.microsoft.com/office/word/2010/wordprocessingCanvas" xmlns:cx="http://schemas.microsoft.com/office/drawing/2014/chartex" xmlns:cx1="http://schemas.microsoft.com/office/drawing/2015/9/8/chartex" xmlns:cx2="http://schemas.microsoft.com/office/drawing/2015/10/21/chartex" xmlns:cx3="http://schemas.microsoft.com/office/drawing/2016/5/9/chartex" xmlns:cx4="http://schemas.microsoft.com/office/drawing/2016/5/10/chartex" xmlns:cx5="http://schemas.microsoft.com/office/drawing/2016/5/11/chartex" xmlns:cx6="http://schemas.microsoft.com/office/drawing/2016/5/12/chartex" xmlns:cx7="http://schemas.microsoft.com/office/drawing/2016/5/13/chartex" xmlns:cx8="http://schemas.microsoft.com/office/drawing/2016/5/14/chartex" xmlns:mc="http://schemas.openxmlformats.org/markup-compatibility/2006" xmlns:aink="http://schemas.microsoft.com/office/drawing/2016/ink" xmlns:am3d="http://schemas.microsoft.com/office/drawing/2017/model3d" xmlns:o="urn:schemas-microsoft-com:office:office" xmlns:r="http://schemas.openxmlformats.org/officeDocument/2006/relationships" xmlns:m="http://schemas.openxmlformats.org/officeDocument/2006/math" xmlns:v="urn:schemas-microsoft-com:vml" xmlns:wp14="http://schemas.microsoft.com/office/word/2010/wordprocessingDrawing" xmlns:wp="http://schemas.openxmlformats.org/drawingml/2006/wordprocessingDrawing" xmlns:w10="urn:schemas-microsoft-com:office:word" xmlns:w="http://schemas.openxmlformats.org/wordprocessingml/2006/main" xmlns:w14="http://schemas.microsoft.com/office/word/2010/wordml" xmlns:w15="http://schemas.microsoft.com/office/word/2012/wordml" xmlns:w16cex="http://schemas.microsoft.com/office/word/2018/wordml/cex" xmlns:w16cid="http://schemas.microsoft.com/office/word/2016/wordml/cid" xmlns:w16="http://schemas.microsoft.com/office/word/2018/wordml" xmlns:w16sdtdh="http://schemas.microsoft.com/office/word/2020/wordml/sdtdatahash" xmlns:w16se="http://schemas.microsoft.com/office/word/2015/wordml/symex" xmlns:wpg="http://schemas.microsoft.com/office/word/2010/wordprocessingGroup" xmlns:wpi="http://schemas.microsoft.com/office/word/2010/wordprocessingInk" xmlns:wne="http://schemas.microsoft.com/office/word/2006/wordml" xmlns:wps="http://schemas.microsoft.com/office/word/2010/wordprocessingShape" mc:Ignorable="w14 w15 w16se w16cid w16 w16cex w16sdtdh wp14">
   <w:docParts>
     <w:docPart>
       <w:docPartPr>
@@ -4474,13 +3769,34 @@
 </file>
 
 <file path=word/glossary/fontTable.xml><?xml version="1.0" encoding="utf-8"?>
-<w:fonts xmlns:mc="http://schemas.openxmlformats.org/markup-compatibility/2006" xmlns:r="http://schemas.openxmlformats.org/officeDocument/2006/relationships" xmlns:w="http://schemas.openxmlformats.org/wordprocessingml/2006/main" xmlns:w14="http://schemas.microsoft.com/office/word/2010/wordml" mc:Ignorable="w14">
+<w:fonts xmlns:mc="http://schemas.openxmlformats.org/markup-compatibility/2006" xmlns:r="http://schemas.openxmlformats.org/officeDocument/2006/relationships" xmlns:w="http://schemas.openxmlformats.org/wordprocessingml/2006/main" xmlns:w14="http://schemas.microsoft.com/office/word/2010/wordml" xmlns:w15="http://schemas.microsoft.com/office/word/2012/wordml" xmlns:w16cex="http://schemas.microsoft.com/office/word/2018/wordml/cex" xmlns:w16cid="http://schemas.microsoft.com/office/word/2016/wordml/cid" xmlns:w16="http://schemas.microsoft.com/office/word/2018/wordml" xmlns:w16sdtdh="http://schemas.microsoft.com/office/word/2020/wordml/sdtdatahash" xmlns:w16se="http://schemas.microsoft.com/office/word/2015/wordml/symex" mc:Ignorable="w14 w15 w16se w16cid w16 w16cex w16sdtdh">
+  <w:font w:name="Symbol">
+    <w:panose1 w:val="05050102010706020507"/>
+    <w:charset w:val="02"/>
+    <w:family w:val="roman"/>
+    <w:pitch w:val="variable"/>
+    <w:sig w:usb0="00000000" w:usb1="10000000" w:usb2="00000000" w:usb3="00000000" w:csb0="80000000" w:csb1="00000000"/>
+  </w:font>
   <w:font w:name="Times New Roman">
     <w:panose1 w:val="02020603050405020304"/>
     <w:charset w:val="00"/>
     <w:family w:val="roman"/>
     <w:pitch w:val="variable"/>
     <w:sig w:usb0="E0002EFF" w:usb1="C000785B" w:usb2="00000009" w:usb3="00000000" w:csb0="000001FF" w:csb1="00000000"/>
+  </w:font>
+  <w:font w:name="Courier New">
+    <w:panose1 w:val="02070309020205020404"/>
+    <w:charset w:val="00"/>
+    <w:family w:val="modern"/>
+    <w:pitch w:val="fixed"/>
+    <w:sig w:usb0="E0002EFF" w:usb1="C0007843" w:usb2="00000009" w:usb3="00000000" w:csb0="000001FF" w:csb1="00000000"/>
+  </w:font>
+  <w:font w:name="Wingdings">
+    <w:panose1 w:val="05000000000000000000"/>
+    <w:charset w:val="02"/>
+    <w:family w:val="auto"/>
+    <w:pitch w:val="variable"/>
+    <w:sig w:usb0="00000000" w:usb1="10000000" w:usb2="00000000" w:usb3="00000000" w:csb0="80000000" w:csb1="00000000"/>
   </w:font>
   <w:font w:name="Arial">
     <w:panose1 w:val="020B0604020202020204"/>
@@ -4510,11 +3826,18 @@
     <w:pitch w:val="variable"/>
     <w:sig w:usb0="E00006FF" w:usb1="420024FF" w:usb2="02000000" w:usb3="00000000" w:csb0="0000019F" w:csb1="00000000"/>
   </w:font>
+  <w:font w:name="Calibri Light">
+    <w:panose1 w:val="020F0302020204030204"/>
+    <w:charset w:val="00"/>
+    <w:family w:val="swiss"/>
+    <w:pitch w:val="variable"/>
+    <w:sig w:usb0="E4002EFF" w:usb1="C000247B" w:usb2="00000009" w:usb3="00000000" w:csb0="000001FF" w:csb1="00000000"/>
+  </w:font>
 </w:fonts>
 </file>
 
 <file path=word/glossary/settings.xml><?xml version="1.0" encoding="utf-8"?>
-<w:settings xmlns:mc="http://schemas.openxmlformats.org/markup-compatibility/2006" xmlns:o="urn:schemas-microsoft-com:office:office" xmlns:r="http://schemas.openxmlformats.org/officeDocument/2006/relationships" xmlns:m="http://schemas.openxmlformats.org/officeDocument/2006/math" xmlns:v="urn:schemas-microsoft-com:vml" xmlns:w10="urn:schemas-microsoft-com:office:word" xmlns:w="http://schemas.openxmlformats.org/wordprocessingml/2006/main" xmlns:w14="http://schemas.microsoft.com/office/word/2010/wordml" xmlns:sl="http://schemas.openxmlformats.org/schemaLibrary/2006/main" mc:Ignorable="w14">
+<w:settings xmlns:mc="http://schemas.openxmlformats.org/markup-compatibility/2006" xmlns:o="urn:schemas-microsoft-com:office:office" xmlns:r="http://schemas.openxmlformats.org/officeDocument/2006/relationships" xmlns:m="http://schemas.openxmlformats.org/officeDocument/2006/math" xmlns:v="urn:schemas-microsoft-com:vml" xmlns:w10="urn:schemas-microsoft-com:office:word" xmlns:w="http://schemas.openxmlformats.org/wordprocessingml/2006/main" xmlns:w14="http://schemas.microsoft.com/office/word/2010/wordml" xmlns:w15="http://schemas.microsoft.com/office/word/2012/wordml" xmlns:w16cex="http://schemas.microsoft.com/office/word/2018/wordml/cex" xmlns:w16cid="http://schemas.microsoft.com/office/word/2016/wordml/cid" xmlns:w16="http://schemas.microsoft.com/office/word/2018/wordml" xmlns:w16sdtdh="http://schemas.microsoft.com/office/word/2020/wordml/sdtdatahash" xmlns:w16se="http://schemas.microsoft.com/office/word/2015/wordml/symex" xmlns:sl="http://schemas.openxmlformats.org/schemaLibrary/2006/main" mc:Ignorable="w14 w15 w16se w16cid w16 w16cex w16sdtdh">
   <w:view w:val="normal"/>
   <w:defaultTabStop w:val="708"/>
   <w:hyphenationZone w:val="425"/>
@@ -4525,6 +3848,7 @@
     <w:compatSetting w:name="overrideTableStyleFontSizeAndJustification" w:uri="http://schemas.microsoft.com/office/word" w:val="1"/>
     <w:compatSetting w:name="enableOpenTypeFeatures" w:uri="http://schemas.microsoft.com/office/word" w:val="1"/>
     <w:compatSetting w:name="doNotFlipMirrorIndents" w:uri="http://schemas.microsoft.com/office/word" w:val="1"/>
+    <w:compatSetting w:name="useWord2013TrackBottomHyphenation" w:uri="http://schemas.microsoft.com/office/word" w:val="1"/>
   </w:compat>
   <w:rsids>
     <w:rsidRoot w:val="0009548D"/>
@@ -4533,6 +3857,7 @@
     <w:rsid w:val="003E08C7"/>
     <w:rsid w:val="00647613"/>
     <w:rsid w:val="007A6785"/>
+    <w:rsid w:val="00D84FE9"/>
   </w:rsids>
   <m:mathPr>
     <m:mathFont m:val="Cambria Math"/>
@@ -4555,7 +3880,7 @@
 </file>
 
 <file path=word/glossary/styles.xml><?xml version="1.0" encoding="utf-8"?>
-<w:styles xmlns:mc="http://schemas.openxmlformats.org/markup-compatibility/2006" xmlns:r="http://schemas.openxmlformats.org/officeDocument/2006/relationships" xmlns:w="http://schemas.openxmlformats.org/wordprocessingml/2006/main" xmlns:w14="http://schemas.microsoft.com/office/word/2010/wordml" mc:Ignorable="w14">
+<w:styles xmlns:mc="http://schemas.openxmlformats.org/markup-compatibility/2006" xmlns:r="http://schemas.openxmlformats.org/officeDocument/2006/relationships" xmlns:w="http://schemas.openxmlformats.org/wordprocessingml/2006/main" xmlns:w14="http://schemas.microsoft.com/office/word/2010/wordml" xmlns:w15="http://schemas.microsoft.com/office/word/2012/wordml" xmlns:w16cex="http://schemas.microsoft.com/office/word/2018/wordml/cex" xmlns:w16cid="http://schemas.microsoft.com/office/word/2016/wordml/cid" xmlns:w16="http://schemas.microsoft.com/office/word/2018/wordml" xmlns:w16sdtdh="http://schemas.microsoft.com/office/word/2020/wordml/sdtdatahash" xmlns:w16se="http://schemas.microsoft.com/office/word/2015/wordml/symex" mc:Ignorable="w14 w15 w16se w16cid w16 w16cex w16sdtdh">
   <w:docDefaults>
     <w:rPrDefault>
       <w:rPr>
@@ -4571,346 +3896,383 @@
       </w:pPr>
     </w:pPrDefault>
   </w:docDefaults>
-  <w:latentStyles w:defLockedState="0" w:defUIPriority="99" w:defSemiHidden="1" w:defUnhideWhenUsed="1" w:defQFormat="0" w:count="267">
-    <w:lsdException w:name="Normal" w:semiHidden="0" w:uiPriority="0" w:unhideWhenUsed="0" w:qFormat="1"/>
-    <w:lsdException w:name="heading 1" w:semiHidden="0" w:uiPriority="9" w:unhideWhenUsed="0" w:qFormat="1"/>
-    <w:lsdException w:name="heading 2" w:uiPriority="9" w:qFormat="1"/>
-    <w:lsdException w:name="heading 3" w:uiPriority="9" w:qFormat="1"/>
-    <w:lsdException w:name="heading 4" w:uiPriority="9" w:qFormat="1"/>
-    <w:lsdException w:name="heading 5" w:uiPriority="9" w:qFormat="1"/>
-    <w:lsdException w:name="heading 6" w:uiPriority="9" w:qFormat="1"/>
-    <w:lsdException w:name="heading 7" w:uiPriority="9" w:qFormat="1"/>
-    <w:lsdException w:name="heading 8" w:uiPriority="9" w:qFormat="1"/>
-    <w:lsdException w:name="heading 9" w:uiPriority="9" w:qFormat="1"/>
-    <w:lsdException w:name="toc 1" w:uiPriority="39"/>
-    <w:lsdException w:name="toc 2" w:uiPriority="39"/>
-    <w:lsdException w:name="toc 3" w:uiPriority="39"/>
-    <w:lsdException w:name="toc 4" w:uiPriority="39"/>
-    <w:lsdException w:name="toc 5" w:uiPriority="39"/>
-    <w:lsdException w:name="toc 6" w:uiPriority="39"/>
-    <w:lsdException w:name="toc 7" w:uiPriority="39"/>
-    <w:lsdException w:name="toc 8" w:uiPriority="39"/>
-    <w:lsdException w:name="toc 9" w:uiPriority="39"/>
-    <w:lsdException w:name="caption" w:uiPriority="35" w:qFormat="1"/>
-    <w:lsdException w:name="Title" w:semiHidden="0" w:uiPriority="10" w:unhideWhenUsed="0" w:qFormat="1"/>
-    <w:lsdException w:name="Default Paragraph Font" w:uiPriority="1"/>
-    <w:lsdException w:name="Subtitle" w:semiHidden="0" w:uiPriority="11" w:unhideWhenUsed="0" w:qFormat="1"/>
-    <w:lsdException w:name="Strong" w:semiHidden="0" w:uiPriority="22" w:unhideWhenUsed="0" w:qFormat="1"/>
-    <w:lsdException w:name="Emphasis" w:semiHidden="0" w:uiPriority="20" w:unhideWhenUsed="0" w:qFormat="1"/>
-    <w:lsdException w:name="Normal Table" w:semiHidden="0" w:unhideWhenUsed="0"/>
-    <w:lsdException w:name="Table Subtle 1" w:semiHidden="0" w:unhideWhenUsed="0"/>
-    <w:lsdException w:name="Table Web 2" w:semiHidden="0" w:unhideWhenUsed="0"/>
-    <w:lsdException w:name="Table Web 3" w:semiHidden="0" w:unhideWhenUsed="0"/>
-    <w:lsdException w:name="Table Grid" w:semiHidden="0" w:uiPriority="39" w:unhideWhenUsed="0"/>
-    <w:lsdException w:name="Placeholder Text" w:unhideWhenUsed="0"/>
-    <w:lsdException w:name="No Spacing" w:semiHidden="0" w:uiPriority="1" w:unhideWhenUsed="0" w:qFormat="1"/>
-    <w:lsdException w:name="Light Shading" w:semiHidden="0" w:uiPriority="60" w:unhideWhenUsed="0"/>
-    <w:lsdException w:name="Light List" w:semiHidden="0" w:uiPriority="61" w:unhideWhenUsed="0"/>
-    <w:lsdException w:name="Light Grid" w:semiHidden="0" w:uiPriority="62" w:unhideWhenUsed="0"/>
-    <w:lsdException w:name="Medium Shading 1" w:semiHidden="0" w:uiPriority="63" w:unhideWhenUsed="0"/>
-    <w:lsdException w:name="Medium Shading 2" w:semiHidden="0" w:uiPriority="64" w:unhideWhenUsed="0"/>
-    <w:lsdException w:name="Medium List 1" w:semiHidden="0" w:uiPriority="65" w:unhideWhenUsed="0"/>
-    <w:lsdException w:name="Medium List 2" w:semiHidden="0" w:uiPriority="66" w:unhideWhenUsed="0"/>
-    <w:lsdException w:name="Medium Grid 1" w:semiHidden="0" w:uiPriority="67" w:unhideWhenUsed="0"/>
-    <w:lsdException w:name="Medium Grid 2" w:semiHidden="0" w:uiPriority="68" w:unhideWhenUsed="0"/>
-    <w:lsdException w:name="Medium Grid 3" w:semiHidden="0" w:uiPriority="69" w:unhideWhenUsed="0"/>
-    <w:lsdException w:name="Dark List" w:semiHidden="0" w:uiPriority="70" w:unhideWhenUsed="0"/>
-    <w:lsdException w:name="Colorful Shading" w:semiHidden="0" w:uiPriority="71" w:unhideWhenUsed="0"/>
-    <w:lsdException w:name="Colorful List" w:semiHidden="0" w:uiPriority="72" w:unhideWhenUsed="0"/>
-    <w:lsdException w:name="Colorful Grid" w:semiHidden="0" w:uiPriority="73" w:unhideWhenUsed="0"/>
-    <w:lsdException w:name="Light Shading Accent 1" w:semiHidden="0" w:uiPriority="60" w:unhideWhenUsed="0"/>
-    <w:lsdException w:name="Light List Accent 1" w:semiHidden="0" w:uiPriority="61" w:unhideWhenUsed="0"/>
-    <w:lsdException w:name="Light Grid Accent 1" w:semiHidden="0" w:uiPriority="62" w:unhideWhenUsed="0"/>
-    <w:lsdException w:name="Medium Shading 1 Accent 1" w:semiHidden="0" w:uiPriority="63" w:unhideWhenUsed="0"/>
-    <w:lsdException w:name="Medium Shading 2 Accent 1" w:semiHidden="0" w:uiPriority="64" w:unhideWhenUsed="0"/>
-    <w:lsdException w:name="Medium List 1 Accent 1" w:semiHidden="0" w:uiPriority="65" w:unhideWhenUsed="0"/>
-    <w:lsdException w:name="Revision" w:unhideWhenUsed="0"/>
-    <w:lsdException w:name="List Paragraph" w:semiHidden="0" w:uiPriority="34" w:unhideWhenUsed="0" w:qFormat="1"/>
-    <w:lsdException w:name="Quote" w:semiHidden="0" w:uiPriority="29" w:unhideWhenUsed="0" w:qFormat="1"/>
-    <w:lsdException w:name="Intense Quote" w:semiHidden="0" w:uiPriority="30" w:unhideWhenUsed="0" w:qFormat="1"/>
-    <w:lsdException w:name="Medium List 2 Accent 1" w:semiHidden="0" w:uiPriority="66" w:unhideWhenUsed="0"/>
-    <w:lsdException w:name="Medium Grid 1 Accent 1" w:semiHidden="0" w:uiPriority="67" w:unhideWhenUsed="0"/>
-    <w:lsdException w:name="Medium Grid 2 Accent 1" w:semiHidden="0" w:uiPriority="68" w:unhideWhenUsed="0"/>
-    <w:lsdException w:name="Medium Grid 3 Accent 1" w:semiHidden="0" w:uiPriority="69" w:unhideWhenUsed="0"/>
-    <w:lsdException w:name="Dark List Accent 1" w:semiHidden="0" w:uiPriority="70" w:unhideWhenUsed="0"/>
-    <w:lsdException w:name="Colorful Shading Accent 1" w:semiHidden="0" w:uiPriority="71" w:unhideWhenUsed="0"/>
-    <w:lsdException w:name="Colorful List Accent 1" w:semiHidden="0" w:uiPriority="72" w:unhideWhenUsed="0"/>
-    <w:lsdException w:name="Colorful Grid Accent 1" w:semiHidden="0" w:uiPriority="73" w:unhideWhenUsed="0"/>
-    <w:lsdException w:name="Light Shading Accent 2" w:semiHidden="0" w:uiPriority="60" w:unhideWhenUsed="0"/>
-    <w:lsdException w:name="Light List Accent 2" w:semiHidden="0" w:uiPriority="61" w:unhideWhenUsed="0"/>
-    <w:lsdException w:name="Light Grid Accent 2" w:semiHidden="0" w:uiPriority="62" w:unhideWhenUsed="0"/>
-    <w:lsdException w:name="Medium Shading 1 Accent 2" w:semiHidden="0" w:uiPriority="63" w:unhideWhenUsed="0"/>
-    <w:lsdException w:name="Medium Shading 2 Accent 2" w:semiHidden="0" w:uiPriority="64" w:unhideWhenUsed="0"/>
-    <w:lsdException w:name="Medium List 1 Accent 2" w:semiHidden="0" w:uiPriority="65" w:unhideWhenUsed="0"/>
-    <w:lsdException w:name="Medium List 2 Accent 2" w:semiHidden="0" w:uiPriority="66" w:unhideWhenUsed="0"/>
-    <w:lsdException w:name="Medium Grid 1 Accent 2" w:semiHidden="0" w:uiPriority="67" w:unhideWhenUsed="0"/>
-    <w:lsdException w:name="Medium Grid 2 Accent 2" w:semiHidden="0" w:uiPriority="68" w:unhideWhenUsed="0"/>
-    <w:lsdException w:name="Medium Grid 3 Accent 2" w:semiHidden="0" w:uiPriority="69" w:unhideWhenUsed="0"/>
-    <w:lsdException w:name="Dark List Accent 2" w:semiHidden="0" w:uiPriority="70" w:unhideWhenUsed="0"/>
-    <w:lsdException w:name="Colorful Shading Accent 2" w:semiHidden="0" w:uiPriority="71" w:unhideWhenUsed="0"/>
-    <w:lsdException w:name="Colorful List Accent 2" w:semiHidden="0" w:uiPriority="72" w:unhideWhenUsed="0"/>
-    <w:lsdException w:name="Colorful Grid Accent 2" w:semiHidden="0" w:uiPriority="73" w:unhideWhenUsed="0"/>
-    <w:lsdException w:name="Light Shading Accent 3" w:semiHidden="0" w:uiPriority="60" w:unhideWhenUsed="0"/>
-    <w:lsdException w:name="Light List Accent 3" w:semiHidden="0" w:uiPriority="61" w:unhideWhenUsed="0"/>
-    <w:lsdException w:name="Light Grid Accent 3" w:semiHidden="0" w:uiPriority="62" w:unhideWhenUsed="0"/>
-    <w:lsdException w:name="Medium Shading 1 Accent 3" w:semiHidden="0" w:uiPriority="63" w:unhideWhenUsed="0"/>
-    <w:lsdException w:name="Medium Shading 2 Accent 3" w:semiHidden="0" w:uiPriority="64" w:unhideWhenUsed="0"/>
-    <w:lsdException w:name="Medium List 1 Accent 3" w:semiHidden="0" w:uiPriority="65" w:unhideWhenUsed="0"/>
-    <w:lsdException w:name="Medium List 2 Accent 3" w:semiHidden="0" w:uiPriority="66" w:unhideWhenUsed="0"/>
-    <w:lsdException w:name="Medium Grid 1 Accent 3" w:semiHidden="0" w:uiPriority="67" w:unhideWhenUsed="0"/>
-    <w:lsdException w:name="Medium Grid 2 Accent 3" w:semiHidden="0" w:uiPriority="68" w:unhideWhenUsed="0"/>
-    <w:lsdException w:name="Medium Grid 3 Accent 3" w:semiHidden="0" w:uiPriority="69" w:unhideWhenUsed="0"/>
-    <w:lsdException w:name="Dark List Accent 3" w:semiHidden="0" w:uiPriority="70" w:unhideWhenUsed="0"/>
-    <w:lsdException w:name="Colorful Shading Accent 3" w:semiHidden="0" w:uiPriority="71" w:unhideWhenUsed="0"/>
-    <w:lsdException w:name="Colorful List Accent 3" w:semiHidden="0" w:uiPriority="72" w:unhideWhenUsed="0"/>
-    <w:lsdException w:name="Colorful Grid Accent 3" w:semiHidden="0" w:uiPriority="73" w:unhideWhenUsed="0"/>
-    <w:lsdException w:name="Light Shading Accent 4" w:semiHidden="0" w:uiPriority="60" w:unhideWhenUsed="0"/>
-    <w:lsdException w:name="Light List Accent 4" w:semiHidden="0" w:uiPriority="61" w:unhideWhenUsed="0"/>
-    <w:lsdException w:name="Light Grid Accent 4" w:semiHidden="0" w:uiPriority="62" w:unhideWhenUsed="0"/>
-    <w:lsdException w:name="Medium Shading 1 Accent 4" w:semiHidden="0" w:uiPriority="63" w:unhideWhenUsed="0"/>
-    <w:lsdException w:name="Medium Shading 2 Accent 4" w:semiHidden="0" w:uiPriority="64" w:unhideWhenUsed="0"/>
-    <w:lsdException w:name="Medium List 1 Accent 4" w:semiHidden="0" w:uiPriority="65" w:unhideWhenUsed="0"/>
-    <w:lsdException w:name="Medium List 2 Accent 4" w:semiHidden="0" w:uiPriority="66" w:unhideWhenUsed="0"/>
-    <w:lsdException w:name="Medium Grid 1 Accent 4" w:semiHidden="0" w:uiPriority="67" w:unhideWhenUsed="0"/>
-    <w:lsdException w:name="Medium Grid 2 Accent 4" w:semiHidden="0" w:uiPriority="68" w:unhideWhenUsed="0"/>
-    <w:lsdException w:name="Medium Grid 3 Accent 4" w:semiHidden="0" w:uiPriority="69" w:unhideWhenUsed="0"/>
-    <w:lsdException w:name="Dark List Accent 4" w:semiHidden="0" w:uiPriority="70" w:unhideWhenUsed="0"/>
-    <w:lsdException w:name="Colorful Shading Accent 4" w:semiHidden="0" w:uiPriority="71" w:unhideWhenUsed="0"/>
-    <w:lsdException w:name="Colorful List Accent 4" w:semiHidden="0" w:uiPriority="72" w:unhideWhenUsed="0"/>
-    <w:lsdException w:name="Colorful Grid Accent 4" w:semiHidden="0" w:uiPriority="73" w:unhideWhenUsed="0"/>
-    <w:lsdException w:name="Light Shading Accent 5" w:semiHidden="0" w:uiPriority="60" w:unhideWhenUsed="0"/>
-    <w:lsdException w:name="Light List Accent 5" w:semiHidden="0" w:uiPriority="61" w:unhideWhenUsed="0"/>
-    <w:lsdException w:name="Light Grid Accent 5" w:semiHidden="0" w:uiPriority="62" w:unhideWhenUsed="0"/>
-    <w:lsdException w:name="Medium Shading 1 Accent 5" w:semiHidden="0" w:uiPriority="63" w:unhideWhenUsed="0"/>
-    <w:lsdException w:name="Medium Shading 2 Accent 5" w:semiHidden="0" w:uiPriority="64" w:unhideWhenUsed="0"/>
-    <w:lsdException w:name="Medium List 1 Accent 5" w:semiHidden="0" w:uiPriority="65" w:unhideWhenUsed="0"/>
-    <w:lsdException w:name="Medium List 2 Accent 5" w:semiHidden="0" w:uiPriority="66" w:unhideWhenUsed="0"/>
-    <w:lsdException w:name="Medium Grid 1 Accent 5" w:semiHidden="0" w:uiPriority="67" w:unhideWhenUsed="0"/>
-    <w:lsdException w:name="Medium Grid 2 Accent 5" w:semiHidden="0" w:uiPriority="68" w:unhideWhenUsed="0"/>
-    <w:lsdException w:name="Medium Grid 3 Accent 5" w:semiHidden="0" w:uiPriority="69" w:unhideWhenUsed="0"/>
-    <w:lsdException w:name="Dark List Accent 5" w:semiHidden="0" w:uiPriority="70" w:unhideWhenUsed="0"/>
-    <w:lsdException w:name="Colorful Shading Accent 5" w:semiHidden="0" w:uiPriority="71" w:unhideWhenUsed="0"/>
-    <w:lsdException w:name="Colorful List Accent 5" w:semiHidden="0" w:uiPriority="72" w:unhideWhenUsed="0"/>
-    <w:lsdException w:name="Colorful Grid Accent 5" w:semiHidden="0" w:uiPriority="73" w:unhideWhenUsed="0"/>
-    <w:lsdException w:name="Light Shading Accent 6" w:semiHidden="0" w:uiPriority="60" w:unhideWhenUsed="0"/>
-    <w:lsdException w:name="Light List Accent 6" w:semiHidden="0" w:uiPriority="61" w:unhideWhenUsed="0"/>
-    <w:lsdException w:name="Light Grid Accent 6" w:semiHidden="0" w:uiPriority="62" w:unhideWhenUsed="0"/>
-    <w:lsdException w:name="Medium Shading 1 Accent 6" w:semiHidden="0" w:uiPriority="63" w:unhideWhenUsed="0"/>
-    <w:lsdException w:name="Medium Shading 2 Accent 6" w:semiHidden="0" w:uiPriority="64" w:unhideWhenUsed="0"/>
-    <w:lsdException w:name="Medium List 1 Accent 6" w:semiHidden="0" w:uiPriority="65" w:unhideWhenUsed="0"/>
-    <w:lsdException w:name="Medium List 2 Accent 6" w:semiHidden="0" w:uiPriority="66" w:unhideWhenUsed="0"/>
-    <w:lsdException w:name="Medium Grid 1 Accent 6" w:semiHidden="0" w:uiPriority="67" w:unhideWhenUsed="0"/>
-    <w:lsdException w:name="Medium Grid 2 Accent 6" w:semiHidden="0" w:uiPriority="68" w:unhideWhenUsed="0"/>
-    <w:lsdException w:name="Medium Grid 3 Accent 6" w:semiHidden="0" w:uiPriority="69" w:unhideWhenUsed="0"/>
-    <w:lsdException w:name="Dark List Accent 6" w:semiHidden="0" w:uiPriority="70" w:unhideWhenUsed="0"/>
-    <w:lsdException w:name="Colorful Shading Accent 6" w:semiHidden="0" w:uiPriority="71" w:unhideWhenUsed="0"/>
-    <w:lsdException w:name="Colorful List Accent 6" w:semiHidden="0" w:uiPriority="72" w:unhideWhenUsed="0"/>
-    <w:lsdException w:name="Colorful Grid Accent 6" w:semiHidden="0" w:uiPriority="73" w:unhideWhenUsed="0"/>
-    <w:lsdException w:name="Subtle Emphasis" w:semiHidden="0" w:uiPriority="19" w:unhideWhenUsed="0" w:qFormat="1"/>
-    <w:lsdException w:name="Intense Emphasis" w:semiHidden="0" w:uiPriority="21" w:unhideWhenUsed="0" w:qFormat="1"/>
-    <w:lsdException w:name="Subtle Reference" w:semiHidden="0" w:uiPriority="31" w:unhideWhenUsed="0" w:qFormat="1"/>
-    <w:lsdException w:name="Intense Reference" w:semiHidden="0" w:uiPriority="32" w:unhideWhenUsed="0" w:qFormat="1"/>
-    <w:lsdException w:name="Book Title" w:semiHidden="0" w:uiPriority="33" w:unhideWhenUsed="0" w:qFormat="1"/>
-    <w:lsdException w:name="Bibliography" w:uiPriority="37"/>
-    <w:lsdException w:name="TOC Heading" w:uiPriority="39" w:qFormat="1"/>
-  </w:latentStyles>
-  <w:style w:type="paragraph" w:default="1" w:styleId="Normal">
-    <w:name w:val="Normal"/>
-    <w:qFormat/>
-  </w:style>
-  <w:style w:type="character" w:default="1" w:styleId="Fuentedeprrafopredeter">
-    <w:name w:val="Default Paragraph Font"/>
-    <w:uiPriority w:val="1"/>
-    <w:semiHidden/>
-    <w:unhideWhenUsed/>
-  </w:style>
-  <w:style w:type="table" w:default="1" w:styleId="Tablanormal">
-    <w:name w:val="Normal Table"/>
-    <w:uiPriority w:val="99"/>
-    <w:semiHidden/>
-    <w:unhideWhenUsed/>
-    <w:tblPr>
-      <w:tblInd w:w="0" w:type="dxa"/>
-      <w:tblCellMar>
-        <w:top w:w="0" w:type="dxa"/>
-        <w:left w:w="108" w:type="dxa"/>
-        <w:bottom w:w="0" w:type="dxa"/>
-        <w:right w:w="108" w:type="dxa"/>
-      </w:tblCellMar>
-    </w:tblPr>
-  </w:style>
-  <w:style w:type="numbering" w:default="1" w:styleId="Sinlista">
-    <w:name w:val="No List"/>
-    <w:uiPriority w:val="99"/>
-    <w:semiHidden/>
-    <w:unhideWhenUsed/>
-  </w:style>
-  <w:style w:type="paragraph" w:customStyle="1" w:styleId="936151A12C694769B717B18B25428AC0">
-    <w:name w:val="936151A12C694769B717B18B25428AC0"/>
-    <w:rsid w:val="0009548D"/>
-  </w:style>
-</w:styles>
-</file>
-
-<file path=word/glossary/stylesWithEffects.xml><?xml version="1.0" encoding="utf-8"?>
-<w:styles xmlns:wpc="http://schemas.microsoft.com/office/word/2010/wordprocessingCanvas" xmlns:mc="http://schemas.openxmlformats.org/markup-compatibility/2006" xmlns:o="urn:schemas-microsoft-com:office:office" xmlns:r="http://schemas.openxmlformats.org/officeDocument/2006/relationships" xmlns:m="http://schemas.openxmlformats.org/officeDocument/2006/math" xmlns:v="urn:schemas-microsoft-com:vml" xmlns:wp14="http://schemas.microsoft.com/office/word/2010/wordprocessingDrawing" xmlns:wp="http://schemas.openxmlformats.org/drawingml/2006/wordprocessingDrawing" xmlns:w10="urn:schemas-microsoft-com:office:word" xmlns:w="http://schemas.openxmlformats.org/wordprocessingml/2006/main" xmlns:w14="http://schemas.microsoft.com/office/word/2010/wordml" xmlns:wpg="http://schemas.microsoft.com/office/word/2010/wordprocessingGroup" xmlns:wpi="http://schemas.microsoft.com/office/word/2010/wordprocessingInk" xmlns:wne="http://schemas.microsoft.com/office/word/2006/wordml" xmlns:wps="http://schemas.microsoft.com/office/word/2010/wordprocessingShape" mc:Ignorable="w14 wp14">
-  <w:docDefaults>
-    <w:rPrDefault>
-      <w:rPr>
-        <w:rFonts w:asciiTheme="minorHAnsi" w:eastAsiaTheme="minorEastAsia" w:hAnsiTheme="minorHAnsi" w:cstheme="minorBidi"/>
-        <w:sz w:val="22"/>
-        <w:szCs w:val="22"/>
-        <w:lang w:val="es-AR" w:eastAsia="es-AR" w:bidi="ar-SA"/>
-      </w:rPr>
-    </w:rPrDefault>
-    <w:pPrDefault>
-      <w:pPr>
-        <w:spacing w:after="160" w:line="259" w:lineRule="auto"/>
-      </w:pPr>
-    </w:pPrDefault>
-  </w:docDefaults>
-  <w:latentStyles w:defLockedState="0" w:defUIPriority="99" w:defSemiHidden="1" w:defUnhideWhenUsed="1" w:defQFormat="0" w:count="267">
-    <w:lsdException w:name="Normal" w:semiHidden="0" w:uiPriority="0" w:unhideWhenUsed="0" w:qFormat="1"/>
-    <w:lsdException w:name="heading 1" w:semiHidden="0" w:uiPriority="9" w:unhideWhenUsed="0" w:qFormat="1"/>
-    <w:lsdException w:name="heading 2" w:uiPriority="9" w:qFormat="1"/>
-    <w:lsdException w:name="heading 3" w:uiPriority="9" w:qFormat="1"/>
-    <w:lsdException w:name="heading 4" w:uiPriority="9" w:qFormat="1"/>
-    <w:lsdException w:name="heading 5" w:uiPriority="9" w:qFormat="1"/>
-    <w:lsdException w:name="heading 6" w:uiPriority="9" w:qFormat="1"/>
-    <w:lsdException w:name="heading 7" w:uiPriority="9" w:qFormat="1"/>
-    <w:lsdException w:name="heading 8" w:uiPriority="9" w:qFormat="1"/>
-    <w:lsdException w:name="heading 9" w:uiPriority="9" w:qFormat="1"/>
-    <w:lsdException w:name="toc 1" w:uiPriority="39"/>
-    <w:lsdException w:name="toc 2" w:uiPriority="39"/>
-    <w:lsdException w:name="toc 3" w:uiPriority="39"/>
-    <w:lsdException w:name="toc 4" w:uiPriority="39"/>
-    <w:lsdException w:name="toc 5" w:uiPriority="39"/>
-    <w:lsdException w:name="toc 6" w:uiPriority="39"/>
-    <w:lsdException w:name="toc 7" w:uiPriority="39"/>
-    <w:lsdException w:name="toc 8" w:uiPriority="39"/>
-    <w:lsdException w:name="toc 9" w:uiPriority="39"/>
-    <w:lsdException w:name="caption" w:uiPriority="35" w:qFormat="1"/>
-    <w:lsdException w:name="Title" w:semiHidden="0" w:uiPriority="10" w:unhideWhenUsed="0" w:qFormat="1"/>
-    <w:lsdException w:name="Default Paragraph Font" w:uiPriority="1"/>
-    <w:lsdException w:name="Subtitle" w:semiHidden="0" w:uiPriority="11" w:unhideWhenUsed="0" w:qFormat="1"/>
-    <w:lsdException w:name="Strong" w:semiHidden="0" w:uiPriority="22" w:unhideWhenUsed="0" w:qFormat="1"/>
-    <w:lsdException w:name="Emphasis" w:semiHidden="0" w:uiPriority="20" w:unhideWhenUsed="0" w:qFormat="1"/>
-    <w:lsdException w:name="Normal Table" w:semiHidden="0" w:unhideWhenUsed="0"/>
-    <w:lsdException w:name="Table Subtle 1" w:semiHidden="0" w:unhideWhenUsed="0"/>
-    <w:lsdException w:name="Table Web 2" w:semiHidden="0" w:unhideWhenUsed="0"/>
-    <w:lsdException w:name="Table Web 3" w:semiHidden="0" w:unhideWhenUsed="0"/>
-    <w:lsdException w:name="Table Grid" w:semiHidden="0" w:uiPriority="39" w:unhideWhenUsed="0"/>
-    <w:lsdException w:name="Placeholder Text" w:unhideWhenUsed="0"/>
-    <w:lsdException w:name="No Spacing" w:semiHidden="0" w:uiPriority="1" w:unhideWhenUsed="0" w:qFormat="1"/>
-    <w:lsdException w:name="Light Shading" w:semiHidden="0" w:uiPriority="60" w:unhideWhenUsed="0"/>
-    <w:lsdException w:name="Light List" w:semiHidden="0" w:uiPriority="61" w:unhideWhenUsed="0"/>
-    <w:lsdException w:name="Light Grid" w:semiHidden="0" w:uiPriority="62" w:unhideWhenUsed="0"/>
-    <w:lsdException w:name="Medium Shading 1" w:semiHidden="0" w:uiPriority="63" w:unhideWhenUsed="0"/>
-    <w:lsdException w:name="Medium Shading 2" w:semiHidden="0" w:uiPriority="64" w:unhideWhenUsed="0"/>
-    <w:lsdException w:name="Medium List 1" w:semiHidden="0" w:uiPriority="65" w:unhideWhenUsed="0"/>
-    <w:lsdException w:name="Medium List 2" w:semiHidden="0" w:uiPriority="66" w:unhideWhenUsed="0"/>
-    <w:lsdException w:name="Medium Grid 1" w:semiHidden="0" w:uiPriority="67" w:unhideWhenUsed="0"/>
-    <w:lsdException w:name="Medium Grid 2" w:semiHidden="0" w:uiPriority="68" w:unhideWhenUsed="0"/>
-    <w:lsdException w:name="Medium Grid 3" w:semiHidden="0" w:uiPriority="69" w:unhideWhenUsed="0"/>
-    <w:lsdException w:name="Dark List" w:semiHidden="0" w:uiPriority="70" w:unhideWhenUsed="0"/>
-    <w:lsdException w:name="Colorful Shading" w:semiHidden="0" w:uiPriority="71" w:unhideWhenUsed="0"/>
-    <w:lsdException w:name="Colorful List" w:semiHidden="0" w:uiPriority="72" w:unhideWhenUsed="0"/>
-    <w:lsdException w:name="Colorful Grid" w:semiHidden="0" w:uiPriority="73" w:unhideWhenUsed="0"/>
-    <w:lsdException w:name="Light Shading Accent 1" w:semiHidden="0" w:uiPriority="60" w:unhideWhenUsed="0"/>
-    <w:lsdException w:name="Light List Accent 1" w:semiHidden="0" w:uiPriority="61" w:unhideWhenUsed="0"/>
-    <w:lsdException w:name="Light Grid Accent 1" w:semiHidden="0" w:uiPriority="62" w:unhideWhenUsed="0"/>
-    <w:lsdException w:name="Medium Shading 1 Accent 1" w:semiHidden="0" w:uiPriority="63" w:unhideWhenUsed="0"/>
-    <w:lsdException w:name="Medium Shading 2 Accent 1" w:semiHidden="0" w:uiPriority="64" w:unhideWhenUsed="0"/>
-    <w:lsdException w:name="Medium List 1 Accent 1" w:semiHidden="0" w:uiPriority="65" w:unhideWhenUsed="0"/>
-    <w:lsdException w:name="Revision" w:unhideWhenUsed="0"/>
-    <w:lsdException w:name="List Paragraph" w:semiHidden="0" w:uiPriority="34" w:unhideWhenUsed="0" w:qFormat="1"/>
-    <w:lsdException w:name="Quote" w:semiHidden="0" w:uiPriority="29" w:unhideWhenUsed="0" w:qFormat="1"/>
-    <w:lsdException w:name="Intense Quote" w:semiHidden="0" w:uiPriority="30" w:unhideWhenUsed="0" w:qFormat="1"/>
-    <w:lsdException w:name="Medium List 2 Accent 1" w:semiHidden="0" w:uiPriority="66" w:unhideWhenUsed="0"/>
-    <w:lsdException w:name="Medium Grid 1 Accent 1" w:semiHidden="0" w:uiPriority="67" w:unhideWhenUsed="0"/>
-    <w:lsdException w:name="Medium Grid 2 Accent 1" w:semiHidden="0" w:uiPriority="68" w:unhideWhenUsed="0"/>
-    <w:lsdException w:name="Medium Grid 3 Accent 1" w:semiHidden="0" w:uiPriority="69" w:unhideWhenUsed="0"/>
-    <w:lsdException w:name="Dark List Accent 1" w:semiHidden="0" w:uiPriority="70" w:unhideWhenUsed="0"/>
-    <w:lsdException w:name="Colorful Shading Accent 1" w:semiHidden="0" w:uiPriority="71" w:unhideWhenUsed="0"/>
-    <w:lsdException w:name="Colorful List Accent 1" w:semiHidden="0" w:uiPriority="72" w:unhideWhenUsed="0"/>
-    <w:lsdException w:name="Colorful Grid Accent 1" w:semiHidden="0" w:uiPriority="73" w:unhideWhenUsed="0"/>
-    <w:lsdException w:name="Light Shading Accent 2" w:semiHidden="0" w:uiPriority="60" w:unhideWhenUsed="0"/>
-    <w:lsdException w:name="Light List Accent 2" w:semiHidden="0" w:uiPriority="61" w:unhideWhenUsed="0"/>
-    <w:lsdException w:name="Light Grid Accent 2" w:semiHidden="0" w:uiPriority="62" w:unhideWhenUsed="0"/>
-    <w:lsdException w:name="Medium Shading 1 Accent 2" w:semiHidden="0" w:uiPriority="63" w:unhideWhenUsed="0"/>
-    <w:lsdException w:name="Medium Shading 2 Accent 2" w:semiHidden="0" w:uiPriority="64" w:unhideWhenUsed="0"/>
-    <w:lsdException w:name="Medium List 1 Accent 2" w:semiHidden="0" w:uiPriority="65" w:unhideWhenUsed="0"/>
-    <w:lsdException w:name="Medium List 2 Accent 2" w:semiHidden="0" w:uiPriority="66" w:unhideWhenUsed="0"/>
-    <w:lsdException w:name="Medium Grid 1 Accent 2" w:semiHidden="0" w:uiPriority="67" w:unhideWhenUsed="0"/>
-    <w:lsdException w:name="Medium Grid 2 Accent 2" w:semiHidden="0" w:uiPriority="68" w:unhideWhenUsed="0"/>
-    <w:lsdException w:name="Medium Grid 3 Accent 2" w:semiHidden="0" w:uiPriority="69" w:unhideWhenUsed="0"/>
-    <w:lsdException w:name="Dark List Accent 2" w:semiHidden="0" w:uiPriority="70" w:unhideWhenUsed="0"/>
-    <w:lsdException w:name="Colorful Shading Accent 2" w:semiHidden="0" w:uiPriority="71" w:unhideWhenUsed="0"/>
-    <w:lsdException w:name="Colorful List Accent 2" w:semiHidden="0" w:uiPriority="72" w:unhideWhenUsed="0"/>
-    <w:lsdException w:name="Colorful Grid Accent 2" w:semiHidden="0" w:uiPriority="73" w:unhideWhenUsed="0"/>
-    <w:lsdException w:name="Light Shading Accent 3" w:semiHidden="0" w:uiPriority="60" w:unhideWhenUsed="0"/>
-    <w:lsdException w:name="Light List Accent 3" w:semiHidden="0" w:uiPriority="61" w:unhideWhenUsed="0"/>
-    <w:lsdException w:name="Light Grid Accent 3" w:semiHidden="0" w:uiPriority="62" w:unhideWhenUsed="0"/>
-    <w:lsdException w:name="Medium Shading 1 Accent 3" w:semiHidden="0" w:uiPriority="63" w:unhideWhenUsed="0"/>
-    <w:lsdException w:name="Medium Shading 2 Accent 3" w:semiHidden="0" w:uiPriority="64" w:unhideWhenUsed="0"/>
-    <w:lsdException w:name="Medium List 1 Accent 3" w:semiHidden="0" w:uiPriority="65" w:unhideWhenUsed="0"/>
-    <w:lsdException w:name="Medium List 2 Accent 3" w:semiHidden="0" w:uiPriority="66" w:unhideWhenUsed="0"/>
-    <w:lsdException w:name="Medium Grid 1 Accent 3" w:semiHidden="0" w:uiPriority="67" w:unhideWhenUsed="0"/>
-    <w:lsdException w:name="Medium Grid 2 Accent 3" w:semiHidden="0" w:uiPriority="68" w:unhideWhenUsed="0"/>
-    <w:lsdException w:name="Medium Grid 3 Accent 3" w:semiHidden="0" w:uiPriority="69" w:unhideWhenUsed="0"/>
-    <w:lsdException w:name="Dark List Accent 3" w:semiHidden="0" w:uiPriority="70" w:unhideWhenUsed="0"/>
-    <w:lsdException w:name="Colorful Shading Accent 3" w:semiHidden="0" w:uiPriority="71" w:unhideWhenUsed="0"/>
-    <w:lsdException w:name="Colorful List Accent 3" w:semiHidden="0" w:uiPriority="72" w:unhideWhenUsed="0"/>
-    <w:lsdException w:name="Colorful Grid Accent 3" w:semiHidden="0" w:uiPriority="73" w:unhideWhenUsed="0"/>
-    <w:lsdException w:name="Light Shading Accent 4" w:semiHidden="0" w:uiPriority="60" w:unhideWhenUsed="0"/>
-    <w:lsdException w:name="Light List Accent 4" w:semiHidden="0" w:uiPriority="61" w:unhideWhenUsed="0"/>
-    <w:lsdException w:name="Light Grid Accent 4" w:semiHidden="0" w:uiPriority="62" w:unhideWhenUsed="0"/>
-    <w:lsdException w:name="Medium Shading 1 Accent 4" w:semiHidden="0" w:uiPriority="63" w:unhideWhenUsed="0"/>
-    <w:lsdException w:name="Medium Shading 2 Accent 4" w:semiHidden="0" w:uiPriority="64" w:unhideWhenUsed="0"/>
-    <w:lsdException w:name="Medium List 1 Accent 4" w:semiHidden="0" w:uiPriority="65" w:unhideWhenUsed="0"/>
-    <w:lsdException w:name="Medium List 2 Accent 4" w:semiHidden="0" w:uiPriority="66" w:unhideWhenUsed="0"/>
-    <w:lsdException w:name="Medium Grid 1 Accent 4" w:semiHidden="0" w:uiPriority="67" w:unhideWhenUsed="0"/>
-    <w:lsdException w:name="Medium Grid 2 Accent 4" w:semiHidden="0" w:uiPriority="68" w:unhideWhenUsed="0"/>
-    <w:lsdException w:name="Medium Grid 3 Accent 4" w:semiHidden="0" w:uiPriority="69" w:unhideWhenUsed="0"/>
-    <w:lsdException w:name="Dark List Accent 4" w:semiHidden="0" w:uiPriority="70" w:unhideWhenUsed="0"/>
-    <w:lsdException w:name="Colorful Shading Accent 4" w:semiHidden="0" w:uiPriority="71" w:unhideWhenUsed="0"/>
-    <w:lsdException w:name="Colorful List Accent 4" w:semiHidden="0" w:uiPriority="72" w:unhideWhenUsed="0"/>
-    <w:lsdException w:name="Colorful Grid Accent 4" w:semiHidden="0" w:uiPriority="73" w:unhideWhenUsed="0"/>
-    <w:lsdException w:name="Light Shading Accent 5" w:semiHidden="0" w:uiPriority="60" w:unhideWhenUsed="0"/>
-    <w:lsdException w:name="Light List Accent 5" w:semiHidden="0" w:uiPriority="61" w:unhideWhenUsed="0"/>
-    <w:lsdException w:name="Light Grid Accent 5" w:semiHidden="0" w:uiPriority="62" w:unhideWhenUsed="0"/>
-    <w:lsdException w:name="Medium Shading 1 Accent 5" w:semiHidden="0" w:uiPriority="63" w:unhideWhenUsed="0"/>
-    <w:lsdException w:name="Medium Shading 2 Accent 5" w:semiHidden="0" w:uiPriority="64" w:unhideWhenUsed="0"/>
-    <w:lsdException w:name="Medium List 1 Accent 5" w:semiHidden="0" w:uiPriority="65" w:unhideWhenUsed="0"/>
-    <w:lsdException w:name="Medium List 2 Accent 5" w:semiHidden="0" w:uiPriority="66" w:unhideWhenUsed="0"/>
-    <w:lsdException w:name="Medium Grid 1 Accent 5" w:semiHidden="0" w:uiPriority="67" w:unhideWhenUsed="0"/>
-    <w:lsdException w:name="Medium Grid 2 Accent 5" w:semiHidden="0" w:uiPriority="68" w:unhideWhenUsed="0"/>
-    <w:lsdException w:name="Medium Grid 3 Accent 5" w:semiHidden="0" w:uiPriority="69" w:unhideWhenUsed="0"/>
-    <w:lsdException w:name="Dark List Accent 5" w:semiHidden="0" w:uiPriority="70" w:unhideWhenUsed="0"/>
-    <w:lsdException w:name="Colorful Shading Accent 5" w:semiHidden="0" w:uiPriority="71" w:unhideWhenUsed="0"/>
-    <w:lsdException w:name="Colorful List Accent 5" w:semiHidden="0" w:uiPriority="72" w:unhideWhenUsed="0"/>
-    <w:lsdException w:name="Colorful Grid Accent 5" w:semiHidden="0" w:uiPriority="73" w:unhideWhenUsed="0"/>
-    <w:lsdException w:name="Light Shading Accent 6" w:semiHidden="0" w:uiPriority="60" w:unhideWhenUsed="0"/>
-    <w:lsdException w:name="Light List Accent 6" w:semiHidden="0" w:uiPriority="61" w:unhideWhenUsed="0"/>
-    <w:lsdException w:name="Light Grid Accent 6" w:semiHidden="0" w:uiPriority="62" w:unhideWhenUsed="0"/>
-    <w:lsdException w:name="Medium Shading 1 Accent 6" w:semiHidden="0" w:uiPriority="63" w:unhideWhenUsed="0"/>
-    <w:lsdException w:name="Medium Shading 2 Accent 6" w:semiHidden="0" w:uiPriority="64" w:unhideWhenUsed="0"/>
-    <w:lsdException w:name="Medium List 1 Accent 6" w:semiHidden="0" w:uiPriority="65" w:unhideWhenUsed="0"/>
-    <w:lsdException w:name="Medium List 2 Accent 6" w:semiHidden="0" w:uiPriority="66" w:unhideWhenUsed="0"/>
-    <w:lsdException w:name="Medium Grid 1 Accent 6" w:semiHidden="0" w:uiPriority="67" w:unhideWhenUsed="0"/>
-    <w:lsdException w:name="Medium Grid 2 Accent 6" w:semiHidden="0" w:uiPriority="68" w:unhideWhenUsed="0"/>
-    <w:lsdException w:name="Medium Grid 3 Accent 6" w:semiHidden="0" w:uiPriority="69" w:unhideWhenUsed="0"/>
-    <w:lsdException w:name="Dark List Accent 6" w:semiHidden="0" w:uiPriority="70" w:unhideWhenUsed="0"/>
-    <w:lsdException w:name="Colorful Shading Accent 6" w:semiHidden="0" w:uiPriority="71" w:unhideWhenUsed="0"/>
-    <w:lsdException w:name="Colorful List Accent 6" w:semiHidden="0" w:uiPriority="72" w:unhideWhenUsed="0"/>
-    <w:lsdException w:name="Colorful Grid Accent 6" w:semiHidden="0" w:uiPriority="73" w:unhideWhenUsed="0"/>
-    <w:lsdException w:name="Subtle Emphasis" w:semiHidden="0" w:uiPriority="19" w:unhideWhenUsed="0" w:qFormat="1"/>
-    <w:lsdException w:name="Intense Emphasis" w:semiHidden="0" w:uiPriority="21" w:unhideWhenUsed="0" w:qFormat="1"/>
-    <w:lsdException w:name="Subtle Reference" w:semiHidden="0" w:uiPriority="31" w:unhideWhenUsed="0" w:qFormat="1"/>
-    <w:lsdException w:name="Intense Reference" w:semiHidden="0" w:uiPriority="32" w:unhideWhenUsed="0" w:qFormat="1"/>
-    <w:lsdException w:name="Book Title" w:semiHidden="0" w:uiPriority="33" w:unhideWhenUsed="0" w:qFormat="1"/>
-    <w:lsdException w:name="Bibliography" w:uiPriority="37"/>
-    <w:lsdException w:name="TOC Heading" w:uiPriority="39" w:qFormat="1"/>
+  <w:latentStyles w:defLockedState="0" w:defUIPriority="99" w:defSemiHidden="0" w:defUnhideWhenUsed="0" w:defQFormat="0" w:count="376">
+    <w:lsdException w:name="Normal" w:uiPriority="0" w:qFormat="1"/>
+    <w:lsdException w:name="heading 1" w:uiPriority="9" w:qFormat="1"/>
+    <w:lsdException w:name="heading 2" w:semiHidden="1" w:uiPriority="9" w:unhideWhenUsed="1" w:qFormat="1"/>
+    <w:lsdException w:name="heading 3" w:semiHidden="1" w:uiPriority="9" w:unhideWhenUsed="1" w:qFormat="1"/>
+    <w:lsdException w:name="heading 4" w:semiHidden="1" w:uiPriority="9" w:unhideWhenUsed="1" w:qFormat="1"/>
+    <w:lsdException w:name="heading 5" w:semiHidden="1" w:uiPriority="9" w:unhideWhenUsed="1" w:qFormat="1"/>
+    <w:lsdException w:name="heading 6" w:semiHidden="1" w:uiPriority="9" w:unhideWhenUsed="1" w:qFormat="1"/>
+    <w:lsdException w:name="heading 7" w:semiHidden="1" w:uiPriority="9" w:unhideWhenUsed="1" w:qFormat="1"/>
+    <w:lsdException w:name="heading 8" w:semiHidden="1" w:uiPriority="9" w:unhideWhenUsed="1" w:qFormat="1"/>
+    <w:lsdException w:name="heading 9" w:semiHidden="1" w:uiPriority="9" w:unhideWhenUsed="1" w:qFormat="1"/>
+    <w:lsdException w:name="index 1" w:semiHidden="1" w:unhideWhenUsed="1"/>
+    <w:lsdException w:name="index 2" w:semiHidden="1" w:unhideWhenUsed="1"/>
+    <w:lsdException w:name="index 3" w:semiHidden="1" w:unhideWhenUsed="1"/>
+    <w:lsdException w:name="index 4" w:semiHidden="1" w:unhideWhenUsed="1"/>
+    <w:lsdException w:name="index 5" w:semiHidden="1" w:unhideWhenUsed="1"/>
+    <w:lsdException w:name="index 6" w:semiHidden="1" w:unhideWhenUsed="1"/>
+    <w:lsdException w:name="index 7" w:semiHidden="1" w:unhideWhenUsed="1"/>
+    <w:lsdException w:name="index 8" w:semiHidden="1" w:unhideWhenUsed="1"/>
+    <w:lsdException w:name="index 9" w:semiHidden="1" w:unhideWhenUsed="1"/>
+    <w:lsdException w:name="toc 1" w:semiHidden="1" w:uiPriority="39" w:unhideWhenUsed="1"/>
+    <w:lsdException w:name="toc 2" w:semiHidden="1" w:uiPriority="39" w:unhideWhenUsed="1"/>
+    <w:lsdException w:name="toc 3" w:semiHidden="1" w:uiPriority="39" w:unhideWhenUsed="1"/>
+    <w:lsdException w:name="toc 4" w:semiHidden="1" w:uiPriority="39" w:unhideWhenUsed="1"/>
+    <w:lsdException w:name="toc 5" w:semiHidden="1" w:uiPriority="39" w:unhideWhenUsed="1"/>
+    <w:lsdException w:name="toc 6" w:semiHidden="1" w:uiPriority="39" w:unhideWhenUsed="1"/>
+    <w:lsdException w:name="toc 7" w:semiHidden="1" w:uiPriority="39" w:unhideWhenUsed="1"/>
+    <w:lsdException w:name="toc 8" w:semiHidden="1" w:uiPriority="39" w:unhideWhenUsed="1"/>
+    <w:lsdException w:name="toc 9" w:semiHidden="1" w:uiPriority="39" w:unhideWhenUsed="1"/>
+    <w:lsdException w:name="Normal Indent" w:semiHidden="1" w:unhideWhenUsed="1"/>
+    <w:lsdException w:name="footnote text" w:semiHidden="1" w:unhideWhenUsed="1"/>
+    <w:lsdException w:name="annotation text" w:semiHidden="1" w:unhideWhenUsed="1"/>
+    <w:lsdException w:name="header" w:semiHidden="1" w:unhideWhenUsed="1"/>
+    <w:lsdException w:name="footer" w:semiHidden="1" w:unhideWhenUsed="1"/>
+    <w:lsdException w:name="index heading" w:semiHidden="1" w:unhideWhenUsed="1"/>
+    <w:lsdException w:name="caption" w:semiHidden="1" w:uiPriority="35" w:unhideWhenUsed="1" w:qFormat="1"/>
+    <w:lsdException w:name="table of figures" w:semiHidden="1" w:unhideWhenUsed="1"/>
+    <w:lsdException w:name="envelope address" w:semiHidden="1" w:unhideWhenUsed="1"/>
+    <w:lsdException w:name="envelope return" w:semiHidden="1" w:unhideWhenUsed="1"/>
+    <w:lsdException w:name="footnote reference" w:semiHidden="1" w:unhideWhenUsed="1"/>
+    <w:lsdException w:name="annotation reference" w:semiHidden="1" w:unhideWhenUsed="1"/>
+    <w:lsdException w:name="line number" w:semiHidden="1" w:unhideWhenUsed="1"/>
+    <w:lsdException w:name="page number" w:semiHidden="1" w:unhideWhenUsed="1"/>
+    <w:lsdException w:name="endnote reference" w:semiHidden="1" w:unhideWhenUsed="1"/>
+    <w:lsdException w:name="endnote text" w:semiHidden="1" w:unhideWhenUsed="1"/>
+    <w:lsdException w:name="table of authorities" w:semiHidden="1" w:unhideWhenUsed="1"/>
+    <w:lsdException w:name="macro" w:semiHidden="1" w:unhideWhenUsed="1"/>
+    <w:lsdException w:name="toa heading" w:semiHidden="1" w:unhideWhenUsed="1"/>
+    <w:lsdException w:name="List" w:semiHidden="1" w:unhideWhenUsed="1"/>
+    <w:lsdException w:name="List Bullet" w:semiHidden="1" w:unhideWhenUsed="1"/>
+    <w:lsdException w:name="List Number" w:semiHidden="1" w:unhideWhenUsed="1"/>
+    <w:lsdException w:name="List 2" w:semiHidden="1" w:unhideWhenUsed="1"/>
+    <w:lsdException w:name="List 3" w:semiHidden="1" w:unhideWhenUsed="1"/>
+    <w:lsdException w:name="List 4" w:semiHidden="1" w:unhideWhenUsed="1"/>
+    <w:lsdException w:name="List 5" w:semiHidden="1" w:unhideWhenUsed="1"/>
+    <w:lsdException w:name="List Bullet 2" w:semiHidden="1" w:unhideWhenUsed="1"/>
+    <w:lsdException w:name="List Bullet 3" w:semiHidden="1" w:unhideWhenUsed="1"/>
+    <w:lsdException w:name="List Bullet 4" w:semiHidden="1" w:unhideWhenUsed="1"/>
+    <w:lsdException w:name="List Bullet 5" w:semiHidden="1" w:unhideWhenUsed="1"/>
+    <w:lsdException w:name="List Number 2" w:semiHidden="1" w:unhideWhenUsed="1"/>
+    <w:lsdException w:name="List Number 3" w:semiHidden="1" w:unhideWhenUsed="1"/>
+    <w:lsdException w:name="List Number 4" w:semiHidden="1" w:unhideWhenUsed="1"/>
+    <w:lsdException w:name="List Number 5" w:semiHidden="1" w:unhideWhenUsed="1"/>
+    <w:lsdException w:name="Title" w:uiPriority="10" w:qFormat="1"/>
+    <w:lsdException w:name="Closing" w:semiHidden="1" w:unhideWhenUsed="1"/>
+    <w:lsdException w:name="Signature" w:semiHidden="1" w:unhideWhenUsed="1"/>
+    <w:lsdException w:name="Default Paragraph Font" w:semiHidden="1" w:uiPriority="1" w:unhideWhenUsed="1"/>
+    <w:lsdException w:name="Body Text" w:semiHidden="1" w:unhideWhenUsed="1"/>
+    <w:lsdException w:name="Body Text Indent" w:semiHidden="1" w:unhideWhenUsed="1"/>
+    <w:lsdException w:name="List Continue" w:semiHidden="1" w:unhideWhenUsed="1"/>
+    <w:lsdException w:name="List Continue 2" w:semiHidden="1" w:unhideWhenUsed="1"/>
+    <w:lsdException w:name="List Continue 3" w:semiHidden="1" w:unhideWhenUsed="1"/>
+    <w:lsdException w:name="List Continue 4" w:semiHidden="1" w:unhideWhenUsed="1"/>
+    <w:lsdException w:name="List Continue 5" w:semiHidden="1" w:unhideWhenUsed="1"/>
+    <w:lsdException w:name="Message Header" w:semiHidden="1" w:unhideWhenUsed="1"/>
+    <w:lsdException w:name="Subtitle" w:uiPriority="11" w:qFormat="1"/>
+    <w:lsdException w:name="Salutation" w:semiHidden="1" w:unhideWhenUsed="1"/>
+    <w:lsdException w:name="Date" w:semiHidden="1" w:unhideWhenUsed="1"/>
+    <w:lsdException w:name="Body Text First Indent" w:semiHidden="1" w:unhideWhenUsed="1"/>
+    <w:lsdException w:name="Body Text First Indent 2" w:semiHidden="1" w:unhideWhenUsed="1"/>
+    <w:lsdException w:name="Note Heading" w:semiHidden="1" w:unhideWhenUsed="1"/>
+    <w:lsdException w:name="Body Text 2" w:semiHidden="1" w:unhideWhenUsed="1"/>
+    <w:lsdException w:name="Body Text 3" w:semiHidden="1" w:unhideWhenUsed="1"/>
+    <w:lsdException w:name="Body Text Indent 2" w:semiHidden="1" w:unhideWhenUsed="1"/>
+    <w:lsdException w:name="Body Text Indent 3" w:semiHidden="1" w:unhideWhenUsed="1"/>
+    <w:lsdException w:name="Block Text" w:semiHidden="1" w:unhideWhenUsed="1"/>
+    <w:lsdException w:name="Hyperlink" w:semiHidden="1" w:unhideWhenUsed="1"/>
+    <w:lsdException w:name="FollowedHyperlink" w:semiHidden="1" w:unhideWhenUsed="1"/>
+    <w:lsdException w:name="Strong" w:uiPriority="22" w:qFormat="1"/>
+    <w:lsdException w:name="Emphasis" w:uiPriority="20" w:qFormat="1"/>
+    <w:lsdException w:name="Document Map" w:semiHidden="1" w:unhideWhenUsed="1"/>
+    <w:lsdException w:name="Plain Text" w:semiHidden="1" w:unhideWhenUsed="1"/>
+    <w:lsdException w:name="E-mail Signature" w:semiHidden="1" w:unhideWhenUsed="1"/>
+    <w:lsdException w:name="HTML Top of Form" w:semiHidden="1" w:unhideWhenUsed="1"/>
+    <w:lsdException w:name="HTML Bottom of Form" w:semiHidden="1" w:unhideWhenUsed="1"/>
+    <w:lsdException w:name="Normal (Web)" w:semiHidden="1" w:unhideWhenUsed="1"/>
+    <w:lsdException w:name="HTML Acronym" w:semiHidden="1" w:unhideWhenUsed="1"/>
+    <w:lsdException w:name="HTML Address" w:semiHidden="1" w:unhideWhenUsed="1"/>
+    <w:lsdException w:name="HTML Cite" w:semiHidden="1" w:unhideWhenUsed="1"/>
+    <w:lsdException w:name="HTML Code" w:semiHidden="1" w:unhideWhenUsed="1"/>
+    <w:lsdException w:name="HTML Definition" w:semiHidden="1" w:unhideWhenUsed="1"/>
+    <w:lsdException w:name="HTML Keyboard" w:semiHidden="1" w:unhideWhenUsed="1"/>
+    <w:lsdException w:name="HTML Preformatted" w:semiHidden="1" w:unhideWhenUsed="1"/>
+    <w:lsdException w:name="HTML Sample" w:semiHidden="1" w:unhideWhenUsed="1"/>
+    <w:lsdException w:name="HTML Typewriter" w:semiHidden="1" w:unhideWhenUsed="1"/>
+    <w:lsdException w:name="HTML Variable" w:semiHidden="1" w:unhideWhenUsed="1"/>
+    <w:lsdException w:name="Normal Table" w:semiHidden="1" w:unhideWhenUsed="1"/>
+    <w:lsdException w:name="annotation subject" w:semiHidden="1" w:unhideWhenUsed="1"/>
+    <w:lsdException w:name="No List" w:semiHidden="1" w:unhideWhenUsed="1"/>
+    <w:lsdException w:name="Outline List 1" w:semiHidden="1" w:unhideWhenUsed="1"/>
+    <w:lsdException w:name="Outline List 2" w:semiHidden="1" w:unhideWhenUsed="1"/>
+    <w:lsdException w:name="Outline List 3" w:semiHidden="1" w:unhideWhenUsed="1"/>
+    <w:lsdException w:name="Table Simple 1" w:semiHidden="1" w:unhideWhenUsed="1"/>
+    <w:lsdException w:name="Table Simple 2" w:semiHidden="1" w:unhideWhenUsed="1"/>
+    <w:lsdException w:name="Table Simple 3" w:semiHidden="1" w:unhideWhenUsed="1"/>
+    <w:lsdException w:name="Table Classic 1" w:semiHidden="1" w:unhideWhenUsed="1"/>
+    <w:lsdException w:name="Table Classic 2" w:semiHidden="1" w:unhideWhenUsed="1"/>
+    <w:lsdException w:name="Table Classic 3" w:semiHidden="1" w:unhideWhenUsed="1"/>
+    <w:lsdException w:name="Table Classic 4" w:semiHidden="1" w:unhideWhenUsed="1"/>
+    <w:lsdException w:name="Table Colorful 1" w:semiHidden="1" w:unhideWhenUsed="1"/>
+    <w:lsdException w:name="Table Colorful 2" w:semiHidden="1" w:unhideWhenUsed="1"/>
+    <w:lsdException w:name="Table Colorful 3" w:semiHidden="1" w:unhideWhenUsed="1"/>
+    <w:lsdException w:name="Table Columns 1" w:semiHidden="1" w:unhideWhenUsed="1"/>
+    <w:lsdException w:name="Table Columns 2" w:semiHidden="1" w:unhideWhenUsed="1"/>
+    <w:lsdException w:name="Table Columns 3" w:semiHidden="1" w:unhideWhenUsed="1"/>
+    <w:lsdException w:name="Table Columns 4" w:semiHidden="1" w:unhideWhenUsed="1"/>
+    <w:lsdException w:name="Table Columns 5" w:semiHidden="1" w:unhideWhenUsed="1"/>
+    <w:lsdException w:name="Table Grid 1" w:semiHidden="1" w:unhideWhenUsed="1"/>
+    <w:lsdException w:name="Table Grid 2" w:semiHidden="1" w:unhideWhenUsed="1"/>
+    <w:lsdException w:name="Table Grid 3" w:semiHidden="1" w:unhideWhenUsed="1"/>
+    <w:lsdException w:name="Table Grid 4" w:semiHidden="1" w:unhideWhenUsed="1"/>
+    <w:lsdException w:name="Table Grid 5" w:semiHidden="1" w:unhideWhenUsed="1"/>
+    <w:lsdException w:name="Table Grid 6" w:semiHidden="1" w:unhideWhenUsed="1"/>
+    <w:lsdException w:name="Table Grid 7" w:semiHidden="1" w:unhideWhenUsed="1"/>
+    <w:lsdException w:name="Table Grid 8" w:semiHidden="1" w:unhideWhenUsed="1"/>
+    <w:lsdException w:name="Table List 1" w:semiHidden="1" w:unhideWhenUsed="1"/>
+    <w:lsdException w:name="Table List 2" w:semiHidden="1" w:unhideWhenUsed="1"/>
+    <w:lsdException w:name="Table List 3" w:semiHidden="1" w:unhideWhenUsed="1"/>
+    <w:lsdException w:name="Table List 4" w:semiHidden="1" w:unhideWhenUsed="1"/>
+    <w:lsdException w:name="Table List 5" w:semiHidden="1" w:unhideWhenUsed="1"/>
+    <w:lsdException w:name="Table List 6" w:semiHidden="1" w:unhideWhenUsed="1"/>
+    <w:lsdException w:name="Table List 7" w:semiHidden="1" w:unhideWhenUsed="1"/>
+    <w:lsdException w:name="Table List 8" w:semiHidden="1" w:unhideWhenUsed="1"/>
+    <w:lsdException w:name="Table 3D effects 1" w:semiHidden="1" w:unhideWhenUsed="1"/>
+    <w:lsdException w:name="Table 3D effects 2" w:semiHidden="1" w:unhideWhenUsed="1"/>
+    <w:lsdException w:name="Table 3D effects 3" w:semiHidden="1" w:unhideWhenUsed="1"/>
+    <w:lsdException w:name="Table Contemporary" w:semiHidden="1" w:unhideWhenUsed="1"/>
+    <w:lsdException w:name="Table Elegant" w:semiHidden="1" w:unhideWhenUsed="1"/>
+    <w:lsdException w:name="Table Professional" w:semiHidden="1" w:unhideWhenUsed="1"/>
+    <w:lsdException w:name="Table Subtle 1" w:semiHidden="1" w:unhideWhenUsed="1"/>
+    <w:lsdException w:name="Table Subtle 2" w:semiHidden="1" w:unhideWhenUsed="1"/>
+    <w:lsdException w:name="Table Web 1" w:semiHidden="1" w:unhideWhenUsed="1"/>
+    <w:lsdException w:name="Table Web 2" w:semiHidden="1" w:unhideWhenUsed="1"/>
+    <w:lsdException w:name="Table Web 3" w:semiHidden="1" w:unhideWhenUsed="1"/>
+    <w:lsdException w:name="Balloon Text" w:semiHidden="1" w:unhideWhenUsed="1"/>
+    <w:lsdException w:name="Table Grid" w:semiHidden="1" w:uiPriority="39" w:unhideWhenUsed="1"/>
+    <w:lsdException w:name="Table Theme" w:semiHidden="1" w:unhideWhenUsed="1"/>
+    <w:lsdException w:name="Placeholder Text" w:semiHidden="1"/>
+    <w:lsdException w:name="No Spacing" w:uiPriority="1" w:qFormat="1"/>
+    <w:lsdException w:name="Light Shading" w:uiPriority="60"/>
+    <w:lsdException w:name="Light List" w:uiPriority="61"/>
+    <w:lsdException w:name="Light Grid" w:uiPriority="62"/>
+    <w:lsdException w:name="Medium Shading 1" w:uiPriority="63"/>
+    <w:lsdException w:name="Medium Shading 2" w:uiPriority="64"/>
+    <w:lsdException w:name="Medium List 1" w:uiPriority="65"/>
+    <w:lsdException w:name="Medium List 2" w:uiPriority="66"/>
+    <w:lsdException w:name="Medium Grid 1" w:uiPriority="67"/>
+    <w:lsdException w:name="Medium Grid 2" w:uiPriority="68"/>
+    <w:lsdException w:name="Medium Grid 3" w:uiPriority="69"/>
+    <w:lsdException w:name="Dark List" w:uiPriority="70"/>
+    <w:lsdException w:name="Colorful Shading" w:uiPriority="71"/>
+    <w:lsdException w:name="Colorful List" w:uiPriority="72"/>
+    <w:lsdException w:name="Colorful Grid" w:uiPriority="73"/>
+    <w:lsdException w:name="Light Shading Accent 1" w:uiPriority="60"/>
+    <w:lsdException w:name="Light List Accent 1" w:uiPriority="61"/>
+    <w:lsdException w:name="Light Grid Accent 1" w:uiPriority="62"/>
+    <w:lsdException w:name="Medium Shading 1 Accent 1" w:uiPriority="63"/>
+    <w:lsdException w:name="Medium Shading 2 Accent 1" w:uiPriority="64"/>
+    <w:lsdException w:name="Medium List 1 Accent 1" w:uiPriority="65"/>
+    <w:lsdException w:name="Revision" w:semiHidden="1"/>
+    <w:lsdException w:name="List Paragraph" w:uiPriority="34" w:qFormat="1"/>
+    <w:lsdException w:name="Quote" w:uiPriority="29" w:qFormat="1"/>
+    <w:lsdException w:name="Intense Quote" w:uiPriority="30" w:qFormat="1"/>
+    <w:lsdException w:name="Medium List 2 Accent 1" w:uiPriority="66"/>
+    <w:lsdException w:name="Medium Grid 1 Accent 1" w:uiPriority="67"/>
+    <w:lsdException w:name="Medium Grid 2 Accent 1" w:uiPriority="68"/>
+    <w:lsdException w:name="Medium Grid 3 Accent 1" w:uiPriority="69"/>
+    <w:lsdException w:name="Dark List Accent 1" w:uiPriority="70"/>
+    <w:lsdException w:name="Colorful Shading Accent 1" w:uiPriority="71"/>
+    <w:lsdException w:name="Colorful List Accent 1" w:uiPriority="72"/>
+    <w:lsdException w:name="Colorful Grid Accent 1" w:uiPriority="73"/>
+    <w:lsdException w:name="Light Shading Accent 2" w:uiPriority="60"/>
+    <w:lsdException w:name="Light List Accent 2" w:uiPriority="61"/>
+    <w:lsdException w:name="Light Grid Accent 2" w:uiPriority="62"/>
+    <w:lsdException w:name="Medium Shading 1 Accent 2" w:uiPriority="63"/>
+    <w:lsdException w:name="Medium Shading 2 Accent 2" w:uiPriority="64"/>
+    <w:lsdException w:name="Medium List 1 Accent 2" w:uiPriority="65"/>
+    <w:lsdException w:name="Medium List 2 Accent 2" w:uiPriority="66"/>
+    <w:lsdException w:name="Medium Grid 1 Accent 2" w:uiPriority="67"/>
+    <w:lsdException w:name="Medium Grid 2 Accent 2" w:uiPriority="68"/>
+    <w:lsdException w:name="Medium Grid 3 Accent 2" w:uiPriority="69"/>
+    <w:lsdException w:name="Dark List Accent 2" w:uiPriority="70"/>
+    <w:lsdException w:name="Colorful Shading Accent 2" w:uiPriority="71"/>
+    <w:lsdException w:name="Colorful List Accent 2" w:uiPriority="72"/>
+    <w:lsdException w:name="Colorful Grid Accent 2" w:uiPriority="73"/>
+    <w:lsdException w:name="Light Shading Accent 3" w:uiPriority="60"/>
+    <w:lsdException w:name="Light List Accent 3" w:uiPriority="61"/>
+    <w:lsdException w:name="Light Grid Accent 3" w:uiPriority="62"/>
+    <w:lsdException w:name="Medium Shading 1 Accent 3" w:uiPriority="63"/>
+    <w:lsdException w:name="Medium Shading 2 Accent 3" w:uiPriority="64"/>
+    <w:lsdException w:name="Medium List 1 Accent 3" w:uiPriority="65"/>
+    <w:lsdException w:name="Medium List 2 Accent 3" w:uiPriority="66"/>
+    <w:lsdException w:name="Medium Grid 1 Accent 3" w:uiPriority="67"/>
+    <w:lsdException w:name="Medium Grid 2 Accent 3" w:uiPriority="68"/>
+    <w:lsdException w:name="Medium Grid 3 Accent 3" w:uiPriority="69"/>
+    <w:lsdException w:name="Dark List Accent 3" w:uiPriority="70"/>
+    <w:lsdException w:name="Colorful Shading Accent 3" w:uiPriority="71"/>
+    <w:lsdException w:name="Colorful List Accent 3" w:uiPriority="72"/>
+    <w:lsdException w:name="Colorful Grid Accent 3" w:uiPriority="73"/>
+    <w:lsdException w:name="Light Shading Accent 4" w:uiPriority="60"/>
+    <w:lsdException w:name="Light List Accent 4" w:uiPriority="61"/>
+    <w:lsdException w:name="Light Grid Accent 4" w:uiPriority="62"/>
+    <w:lsdException w:name="Medium Shading 1 Accent 4" w:uiPriority="63"/>
+    <w:lsdException w:name="Medium Shading 2 Accent 4" w:uiPriority="64"/>
+    <w:lsdException w:name="Medium List 1 Accent 4" w:uiPriority="65"/>
+    <w:lsdException w:name="Medium List 2 Accent 4" w:uiPriority="66"/>
+    <w:lsdException w:name="Medium Grid 1 Accent 4" w:uiPriority="67"/>
+    <w:lsdException w:name="Medium Grid 2 Accent 4" w:uiPriority="68"/>
+    <w:lsdException w:name="Medium Grid 3 Accent 4" w:uiPriority="69"/>
+    <w:lsdException w:name="Dark List Accent 4" w:uiPriority="70"/>
+    <w:lsdException w:name="Colorful Shading Accent 4" w:uiPriority="71"/>
+    <w:lsdException w:name="Colorful List Accent 4" w:uiPriority="72"/>
+    <w:lsdException w:name="Colorful Grid Accent 4" w:uiPriority="73"/>
+    <w:lsdException w:name="Light Shading Accent 5" w:uiPriority="60"/>
+    <w:lsdException w:name="Light List Accent 5" w:uiPriority="61"/>
+    <w:lsdException w:name="Light Grid Accent 5" w:uiPriority="62"/>
+    <w:lsdException w:name="Medium Shading 1 Accent 5" w:uiPriority="63"/>
+    <w:lsdException w:name="Medium Shading 2 Accent 5" w:uiPriority="64"/>
+    <w:lsdException w:name="Medium List 1 Accent 5" w:uiPriority="65"/>
+    <w:lsdException w:name="Medium List 2 Accent 5" w:uiPriority="66"/>
+    <w:lsdException w:name="Medium Grid 1 Accent 5" w:uiPriority="67"/>
+    <w:lsdException w:name="Medium Grid 2 Accent 5" w:uiPriority="68"/>
+    <w:lsdException w:name="Medium Grid 3 Accent 5" w:uiPriority="69"/>
+    <w:lsdException w:name="Dark List Accent 5" w:uiPriority="70"/>
+    <w:lsdException w:name="Colorful Shading Accent 5" w:uiPriority="71"/>
+    <w:lsdException w:name="Colorful List Accent 5" w:uiPriority="72"/>
+    <w:lsdException w:name="Colorful Grid Accent 5" w:uiPriority="73"/>
+    <w:lsdException w:name="Light Shading Accent 6" w:uiPriority="60"/>
+    <w:lsdException w:name="Light List Accent 6" w:uiPriority="61"/>
+    <w:lsdException w:name="Light Grid Accent 6" w:uiPriority="62"/>
+    <w:lsdException w:name="Medium Shading 1 Accent 6" w:uiPriority="63"/>
+    <w:lsdException w:name="Medium Shading 2 Accent 6" w:uiPriority="64"/>
+    <w:lsdException w:name="Medium List 1 Accent 6" w:uiPriority="65"/>
+    <w:lsdException w:name="Medium List 2 Accent 6" w:uiPriority="66"/>
+    <w:lsdException w:name="Medium Grid 1 Accent 6" w:uiPriority="67"/>
+    <w:lsdException w:name="Medium Grid 2 Accent 6" w:uiPriority="68"/>
+    <w:lsdException w:name="Medium Grid 3 Accent 6" w:uiPriority="69"/>
+    <w:lsdException w:name="Dark List Accent 6" w:uiPriority="70"/>
+    <w:lsdException w:name="Colorful Shading Accent 6" w:uiPriority="71"/>
+    <w:lsdException w:name="Colorful List Accent 6" w:uiPriority="72"/>
+    <w:lsdException w:name="Colorful Grid Accent 6" w:uiPriority="73"/>
+    <w:lsdException w:name="Subtle Emphasis" w:uiPriority="19" w:qFormat="1"/>
+    <w:lsdException w:name="Intense Emphasis" w:uiPriority="21" w:qFormat="1"/>
+    <w:lsdException w:name="Subtle Reference" w:uiPriority="31" w:qFormat="1"/>
+    <w:lsdException w:name="Intense Reference" w:uiPriority="32" w:qFormat="1"/>
+    <w:lsdException w:name="Book Title" w:uiPriority="33" w:qFormat="1"/>
+    <w:lsdException w:name="Bibliography" w:semiHidden="1" w:uiPriority="37" w:unhideWhenUsed="1"/>
+    <w:lsdException w:name="TOC Heading" w:semiHidden="1" w:uiPriority="39" w:unhideWhenUsed="1" w:qFormat="1"/>
+    <w:lsdException w:name="Plain Table 1" w:uiPriority="41"/>
+    <w:lsdException w:name="Plain Table 2" w:uiPriority="42"/>
+    <w:lsdException w:name="Plain Table 3" w:uiPriority="43"/>
+    <w:lsdException w:name="Plain Table 4" w:uiPriority="44"/>
+    <w:lsdException w:name="Plain Table 5" w:uiPriority="45"/>
+    <w:lsdException w:name="Grid Table Light" w:uiPriority="40"/>
+    <w:lsdException w:name="Grid Table 1 Light" w:uiPriority="46"/>
+    <w:lsdException w:name="Grid Table 2" w:uiPriority="47"/>
+    <w:lsdException w:name="Grid Table 3" w:uiPriority="48"/>
+    <w:lsdException w:name="Grid Table 4" w:uiPriority="49"/>
+    <w:lsdException w:name="Grid Table 5 Dark" w:uiPriority="50"/>
+    <w:lsdException w:name="Grid Table 6 Colorful" w:uiPriority="51"/>
+    <w:lsdException w:name="Grid Table 7 Colorful" w:uiPriority="52"/>
+    <w:lsdException w:name="Grid Table 1 Light Accent 1" w:uiPriority="46"/>
+    <w:lsdException w:name="Grid Table 2 Accent 1" w:uiPriority="47"/>
+    <w:lsdException w:name="Grid Table 3 Accent 1" w:uiPriority="48"/>
+    <w:lsdException w:name="Grid Table 4 Accent 1" w:uiPriority="49"/>
+    <w:lsdException w:name="Grid Table 5 Dark Accent 1" w:uiPriority="50"/>
+    <w:lsdException w:name="Grid Table 6 Colorful Accent 1" w:uiPriority="51"/>
+    <w:lsdException w:name="Grid Table 7 Colorful Accent 1" w:uiPriority="52"/>
+    <w:lsdException w:name="Grid Table 1 Light Accent 2" w:uiPriority="46"/>
+    <w:lsdException w:name="Grid Table 2 Accent 2" w:uiPriority="47"/>
+    <w:lsdException w:name="Grid Table 3 Accent 2" w:uiPriority="48"/>
+    <w:lsdException w:name="Grid Table 4 Accent 2" w:uiPriority="49"/>
+    <w:lsdException w:name="Grid Table 5 Dark Accent 2" w:uiPriority="50"/>
+    <w:lsdException w:name="Grid Table 6 Colorful Accent 2" w:uiPriority="51"/>
+    <w:lsdException w:name="Grid Table 7 Colorful Accent 2" w:uiPriority="52"/>
+    <w:lsdException w:name="Grid Table 1 Light Accent 3" w:uiPriority="46"/>
+    <w:lsdException w:name="Grid Table 2 Accent 3" w:uiPriority="47"/>
+    <w:lsdException w:name="Grid Table 3 Accent 3" w:uiPriority="48"/>
+    <w:lsdException w:name="Grid Table 4 Accent 3" w:uiPriority="49"/>
+    <w:lsdException w:name="Grid Table 5 Dark Accent 3" w:uiPriority="50"/>
+    <w:lsdException w:name="Grid Table 6 Colorful Accent 3" w:uiPriority="51"/>
+    <w:lsdException w:name="Grid Table 7 Colorful Accent 3" w:uiPriority="52"/>
+    <w:lsdException w:name="Grid Table 1 Light Accent 4" w:uiPriority="46"/>
+    <w:lsdException w:name="Grid Table 2 Accent 4" w:uiPriority="47"/>
+    <w:lsdException w:name="Grid Table 3 Accent 4" w:uiPriority="48"/>
+    <w:lsdException w:name="Grid Table 4 Accent 4" w:uiPriority="49"/>
+    <w:lsdException w:name="Grid Table 5 Dark Accent 4" w:uiPriority="50"/>
+    <w:lsdException w:name="Grid Table 6 Colorful Accent 4" w:uiPriority="51"/>
+    <w:lsdException w:name="Grid Table 7 Colorful Accent 4" w:uiPriority="52"/>
+    <w:lsdException w:name="Grid Table 1 Light Accent 5" w:uiPriority="46"/>
+    <w:lsdException w:name="Grid Table 2 Accent 5" w:uiPriority="47"/>
+    <w:lsdException w:name="Grid Table 3 Accent 5" w:uiPriority="48"/>
+    <w:lsdException w:name="Grid Table 4 Accent 5" w:uiPriority="49"/>
+    <w:lsdException w:name="Grid Table 5 Dark Accent 5" w:uiPriority="50"/>
+    <w:lsdException w:name="Grid Table 6 Colorful Accent 5" w:uiPriority="51"/>
+    <w:lsdException w:name="Grid Table 7 Colorful Accent 5" w:uiPriority="52"/>
+    <w:lsdException w:name="Grid Table 1 Light Accent 6" w:uiPriority="46"/>
+    <w:lsdException w:name="Grid Table 2 Accent 6" w:uiPriority="47"/>
+    <w:lsdException w:name="Grid Table 3 Accent 6" w:uiPriority="48"/>
+    <w:lsdException w:name="Grid Table 4 Accent 6" w:uiPriority="49"/>
+    <w:lsdException w:name="Grid Table 5 Dark Accent 6" w:uiPriority="50"/>
+    <w:lsdException w:name="Grid Table 6 Colorful Accent 6" w:uiPriority="51"/>
+    <w:lsdException w:name="Grid Table 7 Colorful Accent 6" w:uiPriority="52"/>
+    <w:lsdException w:name="List Table 1 Light" w:uiPriority="46"/>
+    <w:lsdException w:name="List Table 2" w:uiPriority="47"/>
+    <w:lsdException w:name="List Table 3" w:uiPriority="48"/>
+    <w:lsdException w:name="List Table 4" w:uiPriority="49"/>
+    <w:lsdException w:name="List Table 5 Dark" w:uiPriority="50"/>
+    <w:lsdException w:name="List Table 6 Colorful" w:uiPriority="51"/>
+    <w:lsdException w:name="List Table 7 Colorful" w:uiPriority="52"/>
+    <w:lsdException w:name="List Table 1 Light Accent 1" w:uiPriority="46"/>
+    <w:lsdException w:name="List Table 2 Accent 1" w:uiPriority="47"/>
+    <w:lsdException w:name="List Table 3 Accent 1" w:uiPriority="48"/>
+    <w:lsdException w:name="List Table 4 Accent 1" w:uiPriority="49"/>
+    <w:lsdException w:name="List Table 5 Dark Accent 1" w:uiPriority="50"/>
+    <w:lsdException w:name="List Table 6 Colorful Accent 1" w:uiPriority="51"/>
+    <w:lsdException w:name="List Table 7 Colorful Accent 1" w:uiPriority="52"/>
+    <w:lsdException w:name="List Table 1 Light Accent 2" w:uiPriority="46"/>
+    <w:lsdException w:name="List Table 2 Accent 2" w:uiPriority="47"/>
+    <w:lsdException w:name="List Table 3 Accent 2" w:uiPriority="48"/>
+    <w:lsdException w:name="List Table 4 Accent 2" w:uiPriority="49"/>
+    <w:lsdException w:name="List Table 5 Dark Accent 2" w:uiPriority="50"/>
+    <w:lsdException w:name="List Table 6 Colorful Accent 2" w:uiPriority="51"/>
+    <w:lsdException w:name="List Table 7 Colorful Accent 2" w:uiPriority="52"/>
+    <w:lsdException w:name="List Table 1 Light Accent 3" w:uiPriority="46"/>
+    <w:lsdException w:name="List Table 2 Accent 3" w:uiPriority="47"/>
+    <w:lsdException w:name="List Table 3 Accent 3" w:uiPriority="48"/>
+    <w:lsdException w:name="List Table 4 Accent 3" w:uiPriority="49"/>
+    <w:lsdException w:name="List Table 5 Dark Accent 3" w:uiPriority="50"/>
+    <w:lsdException w:name="List Table 6 Colorful Accent 3" w:uiPriority="51"/>
+    <w:lsdException w:name="List Table 7 Colorful Accent 3" w:uiPriority="52"/>
+    <w:lsdException w:name="List Table 1 Light Accent 4" w:uiPriority="46"/>
+    <w:lsdException w:name="List Table 2 Accent 4" w:uiPriority="47"/>
+    <w:lsdException w:name="List Table 3 Accent 4" w:uiPriority="48"/>
+    <w:lsdException w:name="List Table 4 Accent 4" w:uiPriority="49"/>
+    <w:lsdException w:name="List Table 5 Dark Accent 4" w:uiPriority="50"/>
+    <w:lsdException w:name="List Table 6 Colorful Accent 4" w:uiPriority="51"/>
+    <w:lsdException w:name="List Table 7 Colorful Accent 4" w:uiPriority="52"/>
+    <w:lsdException w:name="List Table 1 Light Accent 5" w:uiPriority="46"/>
+    <w:lsdException w:name="List Table 2 Accent 5" w:uiPriority="47"/>
+    <w:lsdException w:name="List Table 3 Accent 5" w:uiPriority="48"/>
+    <w:lsdException w:name="List Table 4 Accent 5" w:uiPriority="49"/>
+    <w:lsdException w:name="List Table 5 Dark Accent 5" w:uiPriority="50"/>
+    <w:lsdException w:name="List Table 6 Colorful Accent 5" w:uiPriority="51"/>
+    <w:lsdException w:name="List Table 7 Colorful Accent 5" w:uiPriority="52"/>
+    <w:lsdException w:name="List Table 1 Light Accent 6" w:uiPriority="46"/>
+    <w:lsdException w:name="List Table 2 Accent 6" w:uiPriority="47"/>
+    <w:lsdException w:name="List Table 3 Accent 6" w:uiPriority="48"/>
+    <w:lsdException w:name="List Table 4 Accent 6" w:uiPriority="49"/>
+    <w:lsdException w:name="List Table 5 Dark Accent 6" w:uiPriority="50"/>
+    <w:lsdException w:name="List Table 6 Colorful Accent 6" w:uiPriority="51"/>
+    <w:lsdException w:name="List Table 7 Colorful Accent 6" w:uiPriority="52"/>
+    <w:lsdException w:name="Mention" w:semiHidden="1" w:unhideWhenUsed="1"/>
+    <w:lsdException w:name="Smart Hyperlink" w:semiHidden="1" w:unhideWhenUsed="1"/>
+    <w:lsdException w:name="Hashtag" w:semiHidden="1" w:unhideWhenUsed="1"/>
+    <w:lsdException w:name="Unresolved Mention" w:semiHidden="1" w:unhideWhenUsed="1"/>
+    <w:lsdException w:name="Smart Link" w:semiHidden="1" w:unhideWhenUsed="1"/>
   </w:latentStyles>
   <w:style w:type="paragraph" w:default="1" w:styleId="Normal">
     <w:name w:val="Normal"/>
@@ -4951,7 +4313,7 @@
 </file>
 
 <file path=word/glossary/webSettings.xml><?xml version="1.0" encoding="utf-8"?>
-<w:webSettings xmlns:mc="http://schemas.openxmlformats.org/markup-compatibility/2006" xmlns:r="http://schemas.openxmlformats.org/officeDocument/2006/relationships" xmlns:w="http://schemas.openxmlformats.org/wordprocessingml/2006/main" xmlns:w14="http://schemas.microsoft.com/office/word/2010/wordml" mc:Ignorable="w14">
+<w:webSettings xmlns:mc="http://schemas.openxmlformats.org/markup-compatibility/2006" xmlns:r="http://schemas.openxmlformats.org/officeDocument/2006/relationships" xmlns:w="http://schemas.openxmlformats.org/wordprocessingml/2006/main" xmlns:w14="http://schemas.microsoft.com/office/word/2010/wordml" xmlns:w15="http://schemas.microsoft.com/office/word/2012/wordml" xmlns:w16cex="http://schemas.microsoft.com/office/word/2018/wordml/cex" xmlns:w16cid="http://schemas.microsoft.com/office/word/2016/wordml/cid" xmlns:w16="http://schemas.microsoft.com/office/word/2018/wordml" xmlns:w16sdtdh="http://schemas.microsoft.com/office/word/2020/wordml/sdtdatahash" xmlns:w16se="http://schemas.microsoft.com/office/word/2015/wordml/symex" mc:Ignorable="w14 w15 w16se w16cid w16 w16cex w16sdtdh">
   <w:optimizeForBrowser/>
   <w:allowPNG/>
 </w:webSettings>

</xml_diff>